<commit_message>
* https://www.squishlist.com/ims/satscan/66406/  - total population wasn't being adjusted with iterative scan and Poisson model
</commit_message>
<xml_diff>
--- a/Doc/SaTScan Version History.docx
+++ b/Doc/SaTScan Version History.docx
@@ -1036,15 +1036,172 @@
         <w:ind w:left="360" w:hanging="360"/>
         <w:jc w:val="both"/>
         <w:rPr>
-          <w:b/>
-        </w:rPr>
-      </w:pPr>
-      <w:r>
-        <w:rPr>
-          <w:b/>
-        </w:rPr>
-        <w:t>Version 9.3, March 2013</w:t>
-      </w:r>
+          <w:ins w:id="0" w:author="hostovic" w:date="2014-10-07T15:22:00Z"/>
+          <w:b/>
+          <w:color w:val="000000"/>
+        </w:rPr>
+      </w:pPr>
+      <w:ins w:id="1" w:author="hostovic" w:date="2014-10-07T15:22:00Z">
+        <w:r>
+          <w:rPr>
+            <w:b/>
+            <w:color w:val="000000"/>
+          </w:rPr>
+          <w:t>Version 9.</w:t>
+        </w:r>
+        <w:r>
+          <w:rPr>
+            <w:b/>
+            <w:color w:val="000000"/>
+          </w:rPr>
+          <w:t>3</w:t>
+        </w:r>
+        <w:r>
+          <w:rPr>
+            <w:b/>
+            <w:color w:val="000000"/>
+          </w:rPr>
+          <w:t xml:space="preserve">.1, </w:t>
+        </w:r>
+        <w:r>
+          <w:rPr>
+            <w:b/>
+            <w:color w:val="000000"/>
+          </w:rPr>
+          <w:t>October</w:t>
+        </w:r>
+        <w:r>
+          <w:rPr>
+            <w:b/>
+            <w:color w:val="000000"/>
+          </w:rPr>
+          <w:t>, 201</w:t>
+        </w:r>
+        <w:r>
+          <w:rPr>
+            <w:b/>
+            <w:color w:val="000000"/>
+          </w:rPr>
+          <w:t>4</w:t>
+        </w:r>
+      </w:ins>
+    </w:p>
+    <w:p>
+      <w:pPr>
+        <w:jc w:val="both"/>
+        <w:rPr>
+          <w:ins w:id="2" w:author="hostovic" w:date="2014-10-07T15:22:00Z"/>
+          <w:i/>
+          <w:color w:val="000000"/>
+        </w:rPr>
+      </w:pPr>
+      <w:ins w:id="3" w:author="hostovic" w:date="2014-10-07T15:22:00Z">
+        <w:r>
+          <w:rPr>
+            <w:i/>
+            <w:color w:val="000000"/>
+          </w:rPr>
+          <w:t xml:space="preserve">Minor </w:t>
+        </w:r>
+        <w:r>
+          <w:rPr>
+            <w:i/>
+            <w:color w:val="000000"/>
+          </w:rPr>
+          <w:t>Fix</w:t>
+        </w:r>
+      </w:ins>
+    </w:p>
+    <w:p>
+      <w:pPr>
+        <w:ind w:left="360" w:hanging="360"/>
+        <w:jc w:val="both"/>
+        <w:rPr>
+          <w:ins w:id="4" w:author="hostovic" w:date="2014-10-07T15:22:00Z"/>
+          <w:color w:val="000000"/>
+        </w:rPr>
+      </w:pPr>
+      <w:ins w:id="5" w:author="hostovic" w:date="2014-10-07T15:22:00Z">
+        <w:r>
+          <w:rPr>
+            <w:color w:val="000000"/>
+          </w:rPr>
+          <w:t xml:space="preserve">Total </w:t>
+        </w:r>
+      </w:ins>
+      <w:ins w:id="6" w:author="hostovic" w:date="2014-10-07T15:25:00Z">
+        <w:r>
+          <w:rPr>
+            <w:color w:val="000000"/>
+          </w:rPr>
+          <w:t>p</w:t>
+        </w:r>
+      </w:ins>
+      <w:ins w:id="7" w:author="hostovic" w:date="2014-10-07T15:22:00Z">
+        <w:r>
+          <w:rPr>
+            <w:color w:val="000000"/>
+          </w:rPr>
+          <w:t>opulation reported with Iterative Scan Statistic was not</w:t>
+        </w:r>
+      </w:ins>
+      <w:ins w:id="8" w:author="hostovic" w:date="2014-10-07T15:23:00Z">
+        <w:r>
+          <w:rPr>
+            <w:color w:val="000000"/>
+          </w:rPr>
+          <w:t xml:space="preserve"> adjusted for earlier iterations when using the Poisson model</w:t>
+        </w:r>
+      </w:ins>
+      <w:ins w:id="9" w:author="hostovic" w:date="2014-10-07T15:22:00Z">
+        <w:r>
+          <w:rPr>
+            <w:color w:val="000000"/>
+          </w:rPr>
+          <w:t>.</w:t>
+        </w:r>
+      </w:ins>
+    </w:p>
+    <w:p>
+      <w:pPr>
+        <w:ind w:left="360" w:hanging="360"/>
+        <w:jc w:val="both"/>
+        <w:rPr>
+          <w:ins w:id="10" w:author="hostovic" w:date="2014-10-07T15:22:00Z"/>
+          <w:b/>
+        </w:rPr>
+      </w:pPr>
+    </w:p>
+    <w:p>
+      <w:pPr>
+        <w:ind w:left="360" w:hanging="360"/>
+        <w:jc w:val="both"/>
+        <w:rPr>
+          <w:b/>
+        </w:rPr>
+      </w:pPr>
+      <w:r>
+        <w:rPr>
+          <w:b/>
+        </w:rPr>
+        <w:t>Version 9.3, March 201</w:t>
+      </w:r>
+      <w:del w:id="11" w:author="hostovic" w:date="2014-10-07T15:21:00Z">
+        <w:r>
+          <w:rPr>
+            <w:b/>
+          </w:rPr>
+          <w:delText>3</w:delText>
+        </w:r>
+      </w:del>
+      <w:ins w:id="12" w:author="hostovic" w:date="2014-10-07T15:21:00Z">
+        <w:r>
+          <w:rPr>
+            <w:b/>
+          </w:rPr>
+          <w:t>4</w:t>
+        </w:r>
+      </w:ins>
     </w:p>
     <w:p>
       <w:pPr>
@@ -1288,6 +1445,7 @@
         <w:rPr>
           <w:i/>
         </w:rPr>
+        <w:lastRenderedPageBreak/>
         <w:t>New Analytical Features</w:t>
       </w:r>
     </w:p>
@@ -1433,7 +1591,6 @@
         <w:rPr>
           <w:bCs/>
         </w:rPr>
-        <w:lastRenderedPageBreak/>
         <w:t>Ability to define different temporal cluster parameters at different spatial locations.</w:t>
       </w:r>
       <w:proofErr w:type="gramEnd"/>
@@ -2124,6 +2281,7 @@
         <w:jc w:val="both"/>
       </w:pPr>
       <w:r>
+        <w:lastRenderedPageBreak/>
         <w:t>Corrected import wizard to properly report error when CSV file record is missing columns.</w:t>
       </w:r>
     </w:p>
@@ -2178,7 +2336,6 @@
       </w:pPr>
       <w:proofErr w:type="gramStart"/>
       <w:r>
-        <w:lastRenderedPageBreak/>
         <w:t xml:space="preserve">Corrected bug which caused program </w:t>
       </w:r>
       <w:r>
@@ -2673,6 +2830,7 @@
         <w:jc w:val="both"/>
       </w:pPr>
       <w:r>
+        <w:lastRenderedPageBreak/>
         <w:t>Isotonic spatial scan statistic</w:t>
       </w:r>
     </w:p>
@@ -2758,7 +2916,6 @@
       </w:pPr>
       <w:proofErr w:type="gramStart"/>
       <w:r>
-        <w:lastRenderedPageBreak/>
         <w:t>Re-implementation of the</w:t>
       </w:r>
       <w:r>
@@ -3322,7 +3479,6 @@
       </w:pPr>
       <w:proofErr w:type="gramStart"/>
       <w:r>
-        <w:lastRenderedPageBreak/>
         <w:t>Corrected possibly incorrect ranking of reported clusters when executing with more than one processor and applying early termination option.</w:t>
       </w:r>
       <w:proofErr w:type="gramEnd"/>
@@ -3758,6 +3914,7 @@
         <w:rPr>
           <w:i/>
         </w:rPr>
+        <w:lastRenderedPageBreak/>
         <w:t>Minor Fixes</w:t>
       </w:r>
     </w:p>
@@ -3789,7 +3946,6 @@
         <w:pStyle w:val="BodyTextIndent"/>
       </w:pPr>
       <w:r>
-        <w:lastRenderedPageBreak/>
         <w:t>Corrected minor error in the radius reported in the cluster information file, which did not take the curvature of the earth into account.</w:t>
       </w:r>
     </w:p>
@@ -4300,6 +4456,7 @@
       </w:pPr>
       <w:proofErr w:type="gramStart"/>
       <w:r>
+        <w:lastRenderedPageBreak/>
         <w:t>Adjustment for covariates in the Bernoulli model.</w:t>
       </w:r>
       <w:proofErr w:type="gramEnd"/>
@@ -4350,406 +4507,406 @@
         <w:rPr>
           <w:i/>
         </w:rPr>
+        <w:t>Other Improvements</w:t>
+      </w:r>
+    </w:p>
+    <w:p>
+      <w:pPr>
+        <w:ind w:left="360" w:hanging="360"/>
+        <w:jc w:val="both"/>
+      </w:pPr>
+      <w:r>
+        <w:t>Redesigned windows interface, separating standard and advanced features.</w:t>
+      </w:r>
+    </w:p>
+    <w:p>
+      <w:pPr>
+        <w:ind w:left="360" w:hanging="360"/>
+        <w:jc w:val="both"/>
+      </w:pPr>
+      <w:r>
+        <w:t>Improved interface for the SaTScan import wizard.</w:t>
+      </w:r>
+    </w:p>
+    <w:p>
+      <w:pPr>
+        <w:pStyle w:val="BodyTextIndent"/>
+      </w:pPr>
+      <w:r>
+        <w:t xml:space="preserve">Faster speed for data sets with a very large number of cases. </w:t>
+      </w:r>
+    </w:p>
+    <w:p>
+      <w:pPr>
+        <w:pStyle w:val="BodyTextIndent"/>
+      </w:pPr>
+      <w:r>
+        <w:t>A wider variety of date options allowed in the SaTScan file format input files.</w:t>
+      </w:r>
+    </w:p>
+    <w:p>
+      <w:pPr>
+        <w:ind w:left="360" w:hanging="360"/>
+        <w:jc w:val="both"/>
+        <w:rPr>
+          <w:b/>
+          <w:sz w:val="12"/>
+        </w:rPr>
+      </w:pPr>
+    </w:p>
+    <w:p>
+      <w:pPr>
+        <w:pStyle w:val="Heading4"/>
+        <w:jc w:val="both"/>
+      </w:pPr>
+      <w:r>
+        <w:t>Minor Fixes</w:t>
+      </w:r>
+    </w:p>
+    <w:p>
+      <w:pPr>
+        <w:ind w:left="360" w:hanging="360"/>
+        <w:jc w:val="both"/>
+        <w:rPr>
+          <w:bCs/>
+        </w:rPr>
+      </w:pPr>
+      <w:r>
+        <w:rPr>
+          <w:bCs/>
+        </w:rPr>
+        <w:t>The study time period can now have the same start date and end date.</w:t>
+      </w:r>
+    </w:p>
+    <w:p>
+      <w:pPr>
+        <w:pStyle w:val="BodyTextIndent"/>
+      </w:pPr>
+      <w:r>
+        <w:t xml:space="preserve">When requesting a report of only non-overlapping clusters, overlapping is now defined in terms of having one or more location IDs in common rather then the previous definition of the two circles overlapping each other. Results will in most cases be identical. </w:t>
+      </w:r>
+    </w:p>
+    <w:p>
+      <w:pPr>
+        <w:ind w:left="360" w:hanging="360"/>
+        <w:jc w:val="both"/>
+        <w:rPr>
+          <w:bCs/>
+        </w:rPr>
+      </w:pPr>
+      <w:proofErr w:type="gramStart"/>
+      <w:r>
+        <w:rPr>
+          <w:bCs/>
+        </w:rPr>
+        <w:t>Fixed problem when calculating the expected number of cases when the population in the population file is specified in days.</w:t>
+      </w:r>
+      <w:proofErr w:type="gramEnd"/>
+    </w:p>
+    <w:p>
+      <w:pPr>
+        <w:ind w:left="360" w:hanging="360"/>
+        <w:jc w:val="both"/>
+        <w:rPr>
+          <w:bCs/>
+        </w:rPr>
+      </w:pPr>
+      <w:proofErr w:type="gramStart"/>
+      <w:r>
+        <w:rPr>
+          <w:bCs/>
+        </w:rPr>
+        <w:t>Updated error and warning messages.</w:t>
+      </w:r>
+      <w:proofErr w:type="gramEnd"/>
+    </w:p>
+    <w:p>
+      <w:pPr>
+        <w:ind w:left="360" w:hanging="360"/>
+        <w:jc w:val="both"/>
+        <w:rPr>
+          <w:bCs/>
+        </w:rPr>
+      </w:pPr>
+      <w:r>
+        <w:rPr>
+          <w:bCs/>
+        </w:rPr>
+        <w:t xml:space="preserve">Ability to define time intervals in years when the time aggregation is defined in terms of month, and in years or months when the aggregation is defined in terms of days. </w:t>
+      </w:r>
+    </w:p>
+    <w:p>
+      <w:pPr>
+        <w:ind w:left="360" w:hanging="360"/>
+        <w:jc w:val="both"/>
+        <w:rPr>
+          <w:bCs/>
+        </w:rPr>
+      </w:pPr>
+      <w:r>
+        <w:rPr>
+          <w:bCs/>
+        </w:rPr>
+        <w:t xml:space="preserve">The definition of the circle radius redefined from the length of a straight line through the crust of the earth ‘as the worm crawls’ to the length of a curved line along the surface of the earth ‘as the crow flies’. </w:t>
+      </w:r>
+    </w:p>
+    <w:p>
+      <w:pPr>
+        <w:ind w:left="360" w:hanging="360"/>
+        <w:jc w:val="both"/>
+        <w:rPr>
+          <w:b/>
+        </w:rPr>
+      </w:pPr>
+    </w:p>
+    <w:p>
+      <w:pPr>
+        <w:ind w:left="360" w:hanging="360"/>
+        <w:jc w:val="both"/>
+        <w:rPr>
+          <w:b/>
+        </w:rPr>
+      </w:pPr>
+      <w:r>
+        <w:rPr>
+          <w:b/>
+        </w:rPr>
+        <w:t>Version 4.0.3, February 3, 2004</w:t>
+      </w:r>
+    </w:p>
+    <w:p>
+      <w:pPr>
+        <w:ind w:left="360" w:hanging="360"/>
+        <w:jc w:val="both"/>
+        <w:rPr>
+          <w:b/>
+          <w:sz w:val="12"/>
+        </w:rPr>
+      </w:pPr>
+    </w:p>
+    <w:p>
+      <w:pPr>
+        <w:pStyle w:val="Heading4"/>
+        <w:jc w:val="both"/>
+      </w:pPr>
+      <w:r>
+        <w:t>Minor Fixes</w:t>
+      </w:r>
+    </w:p>
+    <w:p>
+      <w:pPr>
+        <w:pStyle w:val="BodyTextIndent"/>
+      </w:pPr>
+      <w:proofErr w:type="gramStart"/>
+      <w:r>
+        <w:t>Incorporated SaTScan license agreement as part of the installation procedure.</w:t>
+      </w:r>
+      <w:proofErr w:type="gramEnd"/>
+    </w:p>
+    <w:p>
+      <w:pPr>
+        <w:pStyle w:val="BodyTextIndent"/>
+      </w:pPr>
+      <w:r>
+        <w:t>Fixed bug, where SaTScan was unable to read more than five decimals for latitude/longitude coordinates.</w:t>
+      </w:r>
+    </w:p>
+    <w:p>
+      <w:pPr>
+        <w:ind w:left="360" w:hanging="360"/>
+        <w:jc w:val="both"/>
+        <w:rPr>
+          <w:b/>
+        </w:rPr>
+      </w:pPr>
+    </w:p>
+    <w:p>
+      <w:pPr>
+        <w:ind w:left="360" w:hanging="360"/>
+        <w:jc w:val="both"/>
+        <w:rPr>
+          <w:b/>
+        </w:rPr>
+      </w:pPr>
+      <w:r>
+        <w:rPr>
+          <w:b/>
+        </w:rPr>
+        <w:t>Version 4.0.2, November 10, 2003</w:t>
+      </w:r>
+    </w:p>
+    <w:p>
+      <w:pPr>
+        <w:ind w:left="360" w:hanging="360"/>
+        <w:jc w:val="both"/>
+        <w:rPr>
+          <w:b/>
+          <w:sz w:val="12"/>
+        </w:rPr>
+      </w:pPr>
+    </w:p>
+    <w:p>
+      <w:pPr>
+        <w:pStyle w:val="Heading4"/>
+        <w:jc w:val="both"/>
+      </w:pPr>
+      <w:r>
+        <w:t>Minor Fixes</w:t>
+      </w:r>
+    </w:p>
+    <w:p>
+      <w:pPr>
+        <w:jc w:val="both"/>
+        <w:rPr>
+          <w:bCs/>
+        </w:rPr>
+      </w:pPr>
+      <w:r>
+        <w:rPr>
+          <w:bCs/>
+        </w:rPr>
+        <w:t>Problem when using the relative risk adjustment file fixed.</w:t>
+      </w:r>
+    </w:p>
+    <w:p>
+      <w:pPr>
+        <w:ind w:left="360" w:hanging="360"/>
+        <w:jc w:val="both"/>
+        <w:rPr>
+          <w:bCs/>
+        </w:rPr>
+      </w:pPr>
+      <w:proofErr w:type="gramStart"/>
+      <w:r>
+        <w:rPr>
+          <w:bCs/>
+        </w:rPr>
+        <w:t>Improved error messages.</w:t>
+      </w:r>
+      <w:proofErr w:type="gramEnd"/>
+      <w:r>
+        <w:rPr>
+          <w:bCs/>
+        </w:rPr>
+        <w:t xml:space="preserve"> </w:t>
+      </w:r>
+    </w:p>
+    <w:p>
+      <w:pPr>
+        <w:ind w:left="360" w:hanging="360"/>
+        <w:jc w:val="both"/>
+        <w:rPr>
+          <w:b/>
+        </w:rPr>
+      </w:pPr>
+    </w:p>
+    <w:p>
+      <w:pPr>
+        <w:ind w:left="360" w:hanging="360"/>
+        <w:jc w:val="both"/>
+        <w:rPr>
+          <w:b/>
+        </w:rPr>
+      </w:pPr>
+      <w:r>
+        <w:rPr>
+          <w:b/>
+        </w:rPr>
+        <w:t>Version 4.0.1, October 23, 2003</w:t>
+      </w:r>
+    </w:p>
+    <w:p>
+      <w:pPr>
+        <w:ind w:left="360" w:hanging="360"/>
+        <w:jc w:val="both"/>
+        <w:rPr>
+          <w:b/>
+          <w:sz w:val="12"/>
+        </w:rPr>
+      </w:pPr>
+    </w:p>
+    <w:p>
+      <w:pPr>
+        <w:jc w:val="both"/>
+        <w:rPr>
+          <w:i/>
+        </w:rPr>
+      </w:pPr>
+      <w:r>
+        <w:rPr>
+          <w:i/>
+        </w:rPr>
+        <w:t>New Analytical Features</w:t>
+      </w:r>
+    </w:p>
+    <w:p>
+      <w:pPr>
+        <w:pStyle w:val="BodyTextIndent"/>
+        <w:rPr>
+          <w:bCs w:val="0"/>
+        </w:rPr>
+      </w:pPr>
+      <w:proofErr w:type="gramStart"/>
+      <w:r>
+        <w:rPr>
+          <w:bCs w:val="0"/>
+        </w:rPr>
+        <w:t>Adjustment for covariates when the space-time permutation model is used.</w:t>
+      </w:r>
+      <w:proofErr w:type="gramEnd"/>
+    </w:p>
+    <w:p>
+      <w:pPr>
+        <w:ind w:left="360" w:hanging="360"/>
+        <w:jc w:val="both"/>
+      </w:pPr>
+      <w:r>
+        <w:t xml:space="preserve">Adjustments for purely spatial, purely temporal or space-time clusters, using a special adjustments file with user specified relative risk adjustments for each spatial, temporal and/or space-time location. </w:t>
+      </w:r>
+    </w:p>
+    <w:p>
+      <w:pPr>
+        <w:ind w:left="360" w:hanging="360"/>
+        <w:jc w:val="both"/>
+      </w:pPr>
+      <w:proofErr w:type="gramStart"/>
+      <w:r>
+        <w:t>Ability to adjust for missing data.</w:t>
+      </w:r>
+      <w:proofErr w:type="gramEnd"/>
+    </w:p>
+    <w:p>
+      <w:pPr>
+        <w:ind w:left="360" w:hanging="360"/>
+        <w:jc w:val="both"/>
+      </w:pPr>
+      <w:r>
+        <w:t>Nonparametric adjustment for temporal trends using stratified randomization, replacing the previous nonparametric adjustment method used in versions 2 and 3 (only for Poisson model). The old version is still available in batch mode.</w:t>
+      </w:r>
+    </w:p>
+    <w:p>
+      <w:pPr>
+        <w:ind w:left="360" w:hanging="360"/>
+        <w:jc w:val="both"/>
+      </w:pPr>
+      <w:proofErr w:type="gramStart"/>
+      <w:r>
         <w:lastRenderedPageBreak/>
-        <w:t>Other Improvements</w:t>
-      </w:r>
-    </w:p>
-    <w:p>
-      <w:pPr>
-        <w:ind w:left="360" w:hanging="360"/>
-        <w:jc w:val="both"/>
-      </w:pPr>
-      <w:r>
-        <w:t>Redesigned windows interface, separating standard and advanced features.</w:t>
-      </w:r>
-    </w:p>
-    <w:p>
-      <w:pPr>
-        <w:ind w:left="360" w:hanging="360"/>
-        <w:jc w:val="both"/>
-      </w:pPr>
-      <w:r>
-        <w:t>Improved interface for the SaTScan import wizard.</w:t>
-      </w:r>
+        <w:t>Prospective purely temporal analysis.</w:t>
+      </w:r>
+      <w:proofErr w:type="gramEnd"/>
     </w:p>
     <w:p>
       <w:pPr>
         <w:pStyle w:val="BodyTextIndent"/>
-      </w:pPr>
-      <w:r>
-        <w:t xml:space="preserve">Faster speed for data sets with a very large number of cases. </w:t>
-      </w:r>
-    </w:p>
-    <w:p>
-      <w:pPr>
-        <w:pStyle w:val="BodyTextIndent"/>
-      </w:pPr>
-      <w:r>
-        <w:t>A wider variety of date options allowed in the SaTScan file format input files.</w:t>
-      </w:r>
-    </w:p>
-    <w:p>
-      <w:pPr>
-        <w:ind w:left="360" w:hanging="360"/>
-        <w:jc w:val="both"/>
-        <w:rPr>
-          <w:b/>
-          <w:sz w:val="12"/>
-        </w:rPr>
-      </w:pPr>
-    </w:p>
-    <w:p>
-      <w:pPr>
-        <w:pStyle w:val="Heading4"/>
-        <w:jc w:val="both"/>
-      </w:pPr>
-      <w:r>
-        <w:t>Minor Fixes</w:t>
-      </w:r>
-    </w:p>
-    <w:p>
-      <w:pPr>
-        <w:ind w:left="360" w:hanging="360"/>
-        <w:jc w:val="both"/>
-        <w:rPr>
-          <w:bCs/>
-        </w:rPr>
-      </w:pPr>
-      <w:r>
-        <w:rPr>
-          <w:bCs/>
-        </w:rPr>
-        <w:t>The study time period can now have the same start date and end date.</w:t>
-      </w:r>
-    </w:p>
-    <w:p>
-      <w:pPr>
-        <w:pStyle w:val="BodyTextIndent"/>
-      </w:pPr>
-      <w:r>
-        <w:t xml:space="preserve">When requesting a report of only non-overlapping clusters, overlapping is now defined in terms of having one or more location IDs in common rather then the previous definition of the two circles overlapping each other. Results will in most cases be identical. </w:t>
-      </w:r>
-    </w:p>
-    <w:p>
-      <w:pPr>
-        <w:ind w:left="360" w:hanging="360"/>
-        <w:jc w:val="both"/>
-        <w:rPr>
-          <w:bCs/>
-        </w:rPr>
-      </w:pPr>
-      <w:proofErr w:type="gramStart"/>
-      <w:r>
-        <w:rPr>
-          <w:bCs/>
-        </w:rPr>
-        <w:t>Fixed problem when calculating the expected number of cases when the population in the population file is specified in days.</w:t>
-      </w:r>
-      <w:proofErr w:type="gramEnd"/>
-    </w:p>
-    <w:p>
-      <w:pPr>
-        <w:ind w:left="360" w:hanging="360"/>
-        <w:jc w:val="both"/>
-        <w:rPr>
-          <w:bCs/>
-        </w:rPr>
-      </w:pPr>
-      <w:proofErr w:type="gramStart"/>
-      <w:r>
-        <w:rPr>
-          <w:bCs/>
-        </w:rPr>
-        <w:t>Updated error and warning messages.</w:t>
-      </w:r>
-      <w:proofErr w:type="gramEnd"/>
-    </w:p>
-    <w:p>
-      <w:pPr>
-        <w:ind w:left="360" w:hanging="360"/>
-        <w:jc w:val="both"/>
-        <w:rPr>
-          <w:bCs/>
-        </w:rPr>
-      </w:pPr>
-      <w:r>
-        <w:rPr>
-          <w:bCs/>
-        </w:rPr>
-        <w:t xml:space="preserve">Ability to define time intervals in years when the time aggregation is defined in terms of month, and in years or months when the aggregation is defined in terms of days. </w:t>
-      </w:r>
-    </w:p>
-    <w:p>
-      <w:pPr>
-        <w:ind w:left="360" w:hanging="360"/>
-        <w:jc w:val="both"/>
-        <w:rPr>
-          <w:bCs/>
-        </w:rPr>
-      </w:pPr>
-      <w:r>
-        <w:rPr>
-          <w:bCs/>
-        </w:rPr>
-        <w:t xml:space="preserve">The definition of the circle radius redefined from the length of a straight line through the crust of the earth ‘as the worm crawls’ to the length of a curved line along the surface of the earth ‘as the crow flies’. </w:t>
-      </w:r>
-    </w:p>
-    <w:p>
-      <w:pPr>
-        <w:ind w:left="360" w:hanging="360"/>
-        <w:jc w:val="both"/>
-        <w:rPr>
-          <w:b/>
-        </w:rPr>
-      </w:pPr>
-    </w:p>
-    <w:p>
-      <w:pPr>
-        <w:ind w:left="360" w:hanging="360"/>
-        <w:jc w:val="both"/>
-        <w:rPr>
-          <w:b/>
-        </w:rPr>
-      </w:pPr>
-      <w:r>
-        <w:rPr>
-          <w:b/>
-        </w:rPr>
-        <w:t>Version 4.0.3, February 3, 2004</w:t>
-      </w:r>
-    </w:p>
-    <w:p>
-      <w:pPr>
-        <w:ind w:left="360" w:hanging="360"/>
-        <w:jc w:val="both"/>
-        <w:rPr>
-          <w:b/>
-          <w:sz w:val="12"/>
-        </w:rPr>
-      </w:pPr>
-    </w:p>
-    <w:p>
-      <w:pPr>
-        <w:pStyle w:val="Heading4"/>
-        <w:jc w:val="both"/>
-      </w:pPr>
-      <w:r>
-        <w:t>Minor Fixes</w:t>
-      </w:r>
-    </w:p>
-    <w:p>
-      <w:pPr>
-        <w:pStyle w:val="BodyTextIndent"/>
-      </w:pPr>
-      <w:proofErr w:type="gramStart"/>
-      <w:r>
-        <w:t>Incorporated SaTScan license agreement as part of the installation procedure.</w:t>
-      </w:r>
-      <w:proofErr w:type="gramEnd"/>
-    </w:p>
-    <w:p>
-      <w:pPr>
-        <w:pStyle w:val="BodyTextIndent"/>
-      </w:pPr>
-      <w:r>
-        <w:t>Fixed bug, where SaTScan was unable to read more than five decimals for latitude/longitude coordinates.</w:t>
-      </w:r>
-    </w:p>
-    <w:p>
-      <w:pPr>
-        <w:ind w:left="360" w:hanging="360"/>
-        <w:jc w:val="both"/>
-        <w:rPr>
-          <w:b/>
-        </w:rPr>
-      </w:pPr>
-    </w:p>
-    <w:p>
-      <w:pPr>
-        <w:ind w:left="360" w:hanging="360"/>
-        <w:jc w:val="both"/>
-        <w:rPr>
-          <w:b/>
-        </w:rPr>
-      </w:pPr>
-      <w:r>
-        <w:rPr>
-          <w:b/>
-        </w:rPr>
-        <w:t>Version 4.0.2, November 10, 2003</w:t>
-      </w:r>
-    </w:p>
-    <w:p>
-      <w:pPr>
-        <w:ind w:left="360" w:hanging="360"/>
-        <w:jc w:val="both"/>
-        <w:rPr>
-          <w:b/>
-          <w:sz w:val="12"/>
-        </w:rPr>
-      </w:pPr>
-    </w:p>
-    <w:p>
-      <w:pPr>
-        <w:pStyle w:val="Heading4"/>
-        <w:jc w:val="both"/>
-      </w:pPr>
-      <w:r>
-        <w:t>Minor Fixes</w:t>
-      </w:r>
-    </w:p>
-    <w:p>
-      <w:pPr>
-        <w:jc w:val="both"/>
-        <w:rPr>
-          <w:bCs/>
-        </w:rPr>
-      </w:pPr>
-      <w:r>
-        <w:rPr>
-          <w:bCs/>
-        </w:rPr>
-        <w:t>Problem when using the relative risk adjustment file fixed.</w:t>
-      </w:r>
-    </w:p>
-    <w:p>
-      <w:pPr>
-        <w:ind w:left="360" w:hanging="360"/>
-        <w:jc w:val="both"/>
-        <w:rPr>
-          <w:bCs/>
-        </w:rPr>
-      </w:pPr>
-      <w:proofErr w:type="gramStart"/>
-      <w:r>
-        <w:rPr>
-          <w:bCs/>
-        </w:rPr>
-        <w:t>Improved error messages.</w:t>
-      </w:r>
-      <w:proofErr w:type="gramEnd"/>
-      <w:r>
-        <w:rPr>
-          <w:bCs/>
-        </w:rPr>
-        <w:t xml:space="preserve"> </w:t>
-      </w:r>
-    </w:p>
-    <w:p>
-      <w:pPr>
-        <w:ind w:left="360" w:hanging="360"/>
-        <w:jc w:val="both"/>
-        <w:rPr>
-          <w:b/>
-        </w:rPr>
-      </w:pPr>
-    </w:p>
-    <w:p>
-      <w:pPr>
-        <w:ind w:left="360" w:hanging="360"/>
-        <w:jc w:val="both"/>
-        <w:rPr>
-          <w:b/>
-        </w:rPr>
-      </w:pPr>
-      <w:r>
-        <w:rPr>
-          <w:b/>
-        </w:rPr>
-        <w:t>Version 4.0.1, October 23, 2003</w:t>
-      </w:r>
-    </w:p>
-    <w:p>
-      <w:pPr>
-        <w:ind w:left="360" w:hanging="360"/>
-        <w:jc w:val="both"/>
-        <w:rPr>
-          <w:b/>
-          <w:sz w:val="12"/>
-        </w:rPr>
-      </w:pPr>
-    </w:p>
-    <w:p>
-      <w:pPr>
-        <w:jc w:val="both"/>
-        <w:rPr>
-          <w:i/>
-        </w:rPr>
-      </w:pPr>
-      <w:r>
-        <w:rPr>
-          <w:i/>
-        </w:rPr>
-        <w:t>New Analytical Features</w:t>
-      </w:r>
-    </w:p>
-    <w:p>
-      <w:pPr>
-        <w:pStyle w:val="BodyTextIndent"/>
         <w:rPr>
           <w:bCs w:val="0"/>
         </w:rPr>
       </w:pPr>
-      <w:proofErr w:type="gramStart"/>
       <w:r>
         <w:rPr>
           <w:bCs w:val="0"/>
         </w:rPr>
-        <w:t>Adjustment for covariates when the space-time permutation model is used.</w:t>
-      </w:r>
-      <w:proofErr w:type="gramEnd"/>
-    </w:p>
-    <w:p>
-      <w:pPr>
-        <w:ind w:left="360" w:hanging="360"/>
-        <w:jc w:val="both"/>
-      </w:pPr>
-      <w:r>
-        <w:t xml:space="preserve">Adjustments for purely spatial, purely temporal or space-time clusters, using a special adjustments file with user specified relative risk adjustments for each spatial, temporal and/or space-time location. </w:t>
-      </w:r>
-    </w:p>
-    <w:p>
-      <w:pPr>
-        <w:ind w:left="360" w:hanging="360"/>
-        <w:jc w:val="both"/>
-      </w:pPr>
-      <w:proofErr w:type="gramStart"/>
-      <w:r>
-        <w:t>Ability to adjust for missing data.</w:t>
-      </w:r>
-      <w:proofErr w:type="gramEnd"/>
-    </w:p>
-    <w:p>
-      <w:pPr>
-        <w:ind w:left="360" w:hanging="360"/>
-        <w:jc w:val="both"/>
-      </w:pPr>
-      <w:r>
-        <w:t>Nonparametric adjustment for temporal trends using stratified randomization, replacing the previous nonparametric adjustment method used in versions 2 and 3 (only for Poisson model). The old version is still available in batch mode.</w:t>
-      </w:r>
-    </w:p>
-    <w:p>
-      <w:pPr>
-        <w:ind w:left="360" w:hanging="360"/>
-        <w:jc w:val="both"/>
-      </w:pPr>
-      <w:proofErr w:type="gramStart"/>
-      <w:r>
-        <w:t>Prospective purely temporal analysis.</w:t>
-      </w:r>
-      <w:proofErr w:type="gramEnd"/>
-    </w:p>
-    <w:p>
-      <w:pPr>
-        <w:pStyle w:val="BodyTextIndent"/>
-        <w:rPr>
-          <w:bCs w:val="0"/>
-        </w:rPr>
-      </w:pPr>
-      <w:r>
-        <w:rPr>
-          <w:bCs w:val="0"/>
-        </w:rPr>
         <w:t xml:space="preserve">An optional special circle size file for defining the maximum geographical circle size that is distinct from the regular population file. </w:t>
       </w:r>
     </w:p>
@@ -4759,7 +4916,6 @@
         <w:jc w:val="both"/>
       </w:pPr>
       <w:r>
-        <w:lastRenderedPageBreak/>
         <w:t xml:space="preserve">Completely flexible specification of ranges for the start and end time of temporal clusters to be evaluated. </w:t>
       </w:r>
     </w:p>
@@ -5186,6 +5342,7 @@
       </w:pPr>
       <w:proofErr w:type="gramStart"/>
       <w:r>
+        <w:lastRenderedPageBreak/>
         <w:t>Fixed error when purely temporal clusters are included in a prospective space-time analysis.</w:t>
       </w:r>
       <w:proofErr w:type="gramEnd"/>
@@ -5234,7 +5391,6 @@
         <w:rPr>
           <w:i/>
         </w:rPr>
-        <w:lastRenderedPageBreak/>
         <w:t>New Analytical Features</w:t>
       </w:r>
     </w:p>
@@ -5613,6 +5769,7 @@
         <w:jc w:val="both"/>
       </w:pPr>
       <w:r>
+        <w:lastRenderedPageBreak/>
         <w:t>Fixed error by which the special grid file was ignored unless the parameters were saved before a run.</w:t>
       </w:r>
     </w:p>
@@ -5622,7 +5779,6 @@
         <w:jc w:val="both"/>
       </w:pPr>
       <w:r>
-        <w:lastRenderedPageBreak/>
         <w:t>Program terminated with an error when there were locations with zero population and zero cases. The error is now shown only when there are locations with cases but zero population.</w:t>
       </w:r>
     </w:p>
@@ -6065,7 +6221,6 @@
           <w:i/>
           <w:iCs/>
         </w:rPr>
-        <w:lastRenderedPageBreak/>
         <w:t>Minor Improvements and Fixes</w:t>
       </w:r>
     </w:p>
@@ -6580,6 +6735,7 @@
         <w:pStyle w:val="Heading2"/>
       </w:pPr>
       <w:r>
+        <w:lastRenderedPageBreak/>
         <w:t>Analytical Features</w:t>
       </w:r>
     </w:p>
@@ -6627,7 +6783,6 @@
         <w:rPr>
           <w:bCs/>
         </w:rPr>
-        <w:lastRenderedPageBreak/>
         <w:t>Adjustment for covariates.</w:t>
       </w:r>
       <w:proofErr w:type="gramEnd"/>
@@ -7120,7 +7275,7 @@
   <w:style w:type="paragraph" w:default="1" w:styleId="Normal">
     <w:name w:val="Normal"/>
     <w:qFormat/>
-    <w:rsid w:val="008E7416"/>
+    <w:rsid w:val="00D22819"/>
     <w:rPr>
       <w:sz w:val="24"/>
       <w:szCs w:val="24"/>
@@ -7617,7 +7772,7 @@
 </file>
 
 <file path=customXml/itemProps1.xml><?xml version="1.0" encoding="utf-8"?>
-<ds:datastoreItem xmlns:ds="http://schemas.openxmlformats.org/officeDocument/2006/customXml" ds:itemID="{F614309B-41DA-44D1-8565-B2384225EC98}">
+<ds:datastoreItem xmlns:ds="http://schemas.openxmlformats.org/officeDocument/2006/customXml" ds:itemID="{78E959D2-0DE5-4C9D-B699-AB5D2564D331}">
   <ds:schemaRefs>
     <ds:schemaRef ds:uri="http://schemas.openxmlformats.org/officeDocument/2006/bibliography"/>
   </ds:schemaRefs>

</xml_diff>

<commit_message>
* https://www.squishlist.com/ims/satscan/66406/  - committed tracked changes
</commit_message>
<xml_diff>
--- a/Doc/SaTScan Version History.docx
+++ b/Doc/SaTScan Version History.docx
@@ -1036,138 +1036,114 @@
         <w:ind w:left="360" w:hanging="360"/>
         <w:jc w:val="both"/>
         <w:rPr>
-          <w:ins w:id="0" w:author="hostovic" w:date="2014-10-07T15:22:00Z"/>
           <w:b/>
           <w:color w:val="000000"/>
         </w:rPr>
       </w:pPr>
-      <w:ins w:id="1" w:author="hostovic" w:date="2014-10-07T15:22:00Z">
-        <w:r>
-          <w:rPr>
-            <w:b/>
-            <w:color w:val="000000"/>
-          </w:rPr>
-          <w:t>Version 9.</w:t>
-        </w:r>
-        <w:r>
-          <w:rPr>
-            <w:b/>
-            <w:color w:val="000000"/>
-          </w:rPr>
-          <w:t>3</w:t>
-        </w:r>
-        <w:r>
-          <w:rPr>
-            <w:b/>
-            <w:color w:val="000000"/>
-          </w:rPr>
-          <w:t xml:space="preserve">.1, </w:t>
-        </w:r>
-        <w:r>
-          <w:rPr>
-            <w:b/>
-            <w:color w:val="000000"/>
-          </w:rPr>
-          <w:t>October</w:t>
-        </w:r>
-        <w:r>
-          <w:rPr>
-            <w:b/>
-            <w:color w:val="000000"/>
-          </w:rPr>
-          <w:t>, 201</w:t>
-        </w:r>
-        <w:r>
-          <w:rPr>
-            <w:b/>
-            <w:color w:val="000000"/>
-          </w:rPr>
-          <w:t>4</w:t>
-        </w:r>
-      </w:ins>
-    </w:p>
-    <w:p>
-      <w:pPr>
-        <w:jc w:val="both"/>
-        <w:rPr>
-          <w:ins w:id="2" w:author="hostovic" w:date="2014-10-07T15:22:00Z"/>
-          <w:i/>
+      <w:r>
+        <w:rPr>
+          <w:b/>
           <w:color w:val="000000"/>
         </w:rPr>
-      </w:pPr>
-      <w:ins w:id="3" w:author="hostovic" w:date="2014-10-07T15:22:00Z">
-        <w:r>
-          <w:rPr>
-            <w:i/>
-            <w:color w:val="000000"/>
-          </w:rPr>
-          <w:t xml:space="preserve">Minor </w:t>
-        </w:r>
-        <w:r>
-          <w:rPr>
-            <w:i/>
-            <w:color w:val="000000"/>
-          </w:rPr>
-          <w:t>Fix</w:t>
-        </w:r>
-      </w:ins>
-    </w:p>
-    <w:p>
-      <w:pPr>
-        <w:ind w:left="360" w:hanging="360"/>
-        <w:jc w:val="both"/>
-        <w:rPr>
-          <w:ins w:id="4" w:author="hostovic" w:date="2014-10-07T15:22:00Z"/>
+        <w:t>Version 9.</w:t>
+      </w:r>
+      <w:r>
+        <w:rPr>
+          <w:b/>
           <w:color w:val="000000"/>
         </w:rPr>
-      </w:pPr>
-      <w:ins w:id="5" w:author="hostovic" w:date="2014-10-07T15:22:00Z">
-        <w:r>
-          <w:rPr>
-            <w:color w:val="000000"/>
-          </w:rPr>
-          <w:t xml:space="preserve">Total </w:t>
-        </w:r>
-      </w:ins>
-      <w:ins w:id="6" w:author="hostovic" w:date="2014-10-07T15:25:00Z">
-        <w:r>
-          <w:rPr>
-            <w:color w:val="000000"/>
-          </w:rPr>
-          <w:t>p</w:t>
-        </w:r>
-      </w:ins>
-      <w:ins w:id="7" w:author="hostovic" w:date="2014-10-07T15:22:00Z">
-        <w:r>
-          <w:rPr>
-            <w:color w:val="000000"/>
-          </w:rPr>
-          <w:t>opulation reported with Iterative Scan Statistic was not</w:t>
-        </w:r>
-      </w:ins>
-      <w:ins w:id="8" w:author="hostovic" w:date="2014-10-07T15:23:00Z">
-        <w:r>
-          <w:rPr>
-            <w:color w:val="000000"/>
-          </w:rPr>
-          <w:t xml:space="preserve"> adjusted for earlier iterations when using the Poisson model</w:t>
-        </w:r>
-      </w:ins>
-      <w:ins w:id="9" w:author="hostovic" w:date="2014-10-07T15:22:00Z">
-        <w:r>
-          <w:rPr>
-            <w:color w:val="000000"/>
-          </w:rPr>
-          <w:t>.</w:t>
-        </w:r>
-      </w:ins>
-    </w:p>
-    <w:p>
-      <w:pPr>
-        <w:ind w:left="360" w:hanging="360"/>
-        <w:jc w:val="both"/>
-        <w:rPr>
-          <w:ins w:id="10" w:author="hostovic" w:date="2014-10-07T15:22:00Z"/>
+        <w:t>3</w:t>
+      </w:r>
+      <w:r>
+        <w:rPr>
+          <w:b/>
+          <w:color w:val="000000"/>
+        </w:rPr>
+        <w:t xml:space="preserve">.1, </w:t>
+      </w:r>
+      <w:r>
+        <w:rPr>
+          <w:b/>
+          <w:color w:val="000000"/>
+        </w:rPr>
+        <w:t>October</w:t>
+      </w:r>
+      <w:r>
+        <w:rPr>
+          <w:b/>
+          <w:color w:val="000000"/>
+        </w:rPr>
+        <w:t>, 201</w:t>
+      </w:r>
+      <w:r>
+        <w:rPr>
+          <w:b/>
+          <w:color w:val="000000"/>
+        </w:rPr>
+        <w:t>4</w:t>
+      </w:r>
+    </w:p>
+    <w:p>
+      <w:pPr>
+        <w:jc w:val="both"/>
+        <w:rPr>
+          <w:i/>
+          <w:color w:val="000000"/>
+        </w:rPr>
+      </w:pPr>
+      <w:r>
+        <w:rPr>
+          <w:i/>
+          <w:color w:val="000000"/>
+        </w:rPr>
+        <w:t xml:space="preserve">Minor </w:t>
+      </w:r>
+      <w:r>
+        <w:rPr>
+          <w:i/>
+          <w:color w:val="000000"/>
+        </w:rPr>
+        <w:t>Fix</w:t>
+      </w:r>
+    </w:p>
+    <w:p>
+      <w:pPr>
+        <w:ind w:left="360" w:hanging="360"/>
+        <w:jc w:val="both"/>
+        <w:rPr>
+          <w:color w:val="000000"/>
+        </w:rPr>
+      </w:pPr>
+      <w:r>
+        <w:rPr>
+          <w:color w:val="000000"/>
+        </w:rPr>
+        <w:t xml:space="preserve">Total </w:t>
+      </w:r>
+      <w:r>
+        <w:rPr>
+          <w:color w:val="000000"/>
+        </w:rPr>
+        <w:t>p</w:t>
+      </w:r>
+      <w:r>
+        <w:rPr>
+          <w:color w:val="000000"/>
+        </w:rPr>
+        <w:t>opulation reported with Iterative Scan Statistic was not adjusted for earlier iterations when using the Poisson model</w:t>
+      </w:r>
+      <w:r>
+        <w:rPr>
+          <w:color w:val="000000"/>
+        </w:rPr>
+        <w:t>.</w:t>
+      </w:r>
+    </w:p>
+    <w:p>
+      <w:pPr>
+        <w:ind w:left="360" w:hanging="360"/>
+        <w:jc w:val="both"/>
+        <w:rPr>
           <w:b/>
         </w:rPr>
       </w:pPr>
@@ -1186,22 +1162,12 @@
         </w:rPr>
         <w:t>Version 9.3, March 201</w:t>
       </w:r>
-      <w:del w:id="11" w:author="hostovic" w:date="2014-10-07T15:21:00Z">
-        <w:r>
-          <w:rPr>
-            <w:b/>
-          </w:rPr>
-          <w:delText>3</w:delText>
-        </w:r>
-      </w:del>
-      <w:ins w:id="12" w:author="hostovic" w:date="2014-10-07T15:21:00Z">
-        <w:r>
-          <w:rPr>
-            <w:b/>
-          </w:rPr>
-          <w:t>4</w:t>
-        </w:r>
-      </w:ins>
+      <w:r>
+        <w:rPr>
+          <w:b/>
+        </w:rPr>
+        <w:t>4</w:t>
+      </w:r>
     </w:p>
     <w:p>
       <w:pPr>
@@ -7481,6 +7447,17 @@
       <w:szCs w:val="16"/>
     </w:rPr>
   </w:style>
+  <w:style w:type="paragraph" w:styleId="Revision">
+    <w:name w:val="Revision"/>
+    <w:hidden/>
+    <w:uiPriority w:val="99"/>
+    <w:semiHidden/>
+    <w:rsid w:val="00D70F64"/>
+    <w:rPr>
+      <w:sz w:val="24"/>
+      <w:szCs w:val="24"/>
+    </w:rPr>
+  </w:style>
 </w:styles>
 </file>
 
@@ -7772,7 +7749,7 @@
 </file>
 
 <file path=customXml/itemProps1.xml><?xml version="1.0" encoding="utf-8"?>
-<ds:datastoreItem xmlns:ds="http://schemas.openxmlformats.org/officeDocument/2006/customXml" ds:itemID="{78E959D2-0DE5-4C9D-B699-AB5D2564D331}">
+<ds:datastoreItem xmlns:ds="http://schemas.openxmlformats.org/officeDocument/2006/customXml" ds:itemID="{CDA003C6-4E39-4667-8ABC-B48AB190E81A}">
   <ds:schemaRefs>
     <ds:schemaRef ds:uri="http://schemas.openxmlformats.org/officeDocument/2006/bibliography"/>
   </ds:schemaRefs>

</xml_diff>

<commit_message>
* https://www.squishlist.com/ims/satscan/66406/  - forward fit fixes from b_9_3 branch  - created regression unit test
</commit_message>
<xml_diff>
--- a/Doc/SaTScan Version History.docx
+++ b/Doc/SaTScan Version History.docx
@@ -1037,13 +1037,124 @@
         <w:jc w:val="both"/>
         <w:rPr>
           <w:b/>
-        </w:rPr>
-      </w:pPr>
-      <w:r>
-        <w:rPr>
-          <w:b/>
-        </w:rPr>
-        <w:t>Version 9.3, March 2013</w:t>
+          <w:color w:val="000000"/>
+        </w:rPr>
+      </w:pPr>
+      <w:r>
+        <w:rPr>
+          <w:b/>
+          <w:color w:val="000000"/>
+        </w:rPr>
+        <w:t>Version 9.</w:t>
+      </w:r>
+      <w:r>
+        <w:rPr>
+          <w:b/>
+          <w:color w:val="000000"/>
+        </w:rPr>
+        <w:t>3</w:t>
+      </w:r>
+      <w:r>
+        <w:rPr>
+          <w:b/>
+          <w:color w:val="000000"/>
+        </w:rPr>
+        <w:t xml:space="preserve">.1, </w:t>
+      </w:r>
+      <w:r>
+        <w:rPr>
+          <w:b/>
+          <w:color w:val="000000"/>
+        </w:rPr>
+        <w:t>October</w:t>
+      </w:r>
+      <w:r>
+        <w:rPr>
+          <w:b/>
+          <w:color w:val="000000"/>
+        </w:rPr>
+        <w:t>, 201</w:t>
+      </w:r>
+      <w:r>
+        <w:rPr>
+          <w:b/>
+          <w:color w:val="000000"/>
+        </w:rPr>
+        <w:t>4</w:t>
+      </w:r>
+    </w:p>
+    <w:p>
+      <w:pPr>
+        <w:jc w:val="both"/>
+        <w:rPr>
+          <w:i/>
+          <w:color w:val="000000"/>
+        </w:rPr>
+      </w:pPr>
+      <w:r>
+        <w:rPr>
+          <w:i/>
+          <w:color w:val="000000"/>
+        </w:rPr>
+        <w:t xml:space="preserve">Minor </w:t>
+      </w:r>
+      <w:r>
+        <w:rPr>
+          <w:i/>
+          <w:color w:val="000000"/>
+        </w:rPr>
+        <w:t>Fix</w:t>
+      </w:r>
+    </w:p>
+    <w:p>
+      <w:pPr>
+        <w:ind w:left="360" w:hanging="360"/>
+        <w:jc w:val="both"/>
+        <w:rPr>
+          <w:color w:val="000000"/>
+        </w:rPr>
+      </w:pPr>
+      <w:r>
+        <w:rPr>
+          <w:color w:val="000000"/>
+        </w:rPr>
+        <w:t>Total population reported with Iterative Scan Statistic was not adjusted for earlier iterations when using the Poisson model</w:t>
+      </w:r>
+      <w:r>
+        <w:rPr>
+          <w:color w:val="000000"/>
+        </w:rPr>
+        <w:t>.</w:t>
+      </w:r>
+    </w:p>
+    <w:p>
+      <w:pPr>
+        <w:ind w:left="360" w:hanging="360"/>
+        <w:jc w:val="both"/>
+        <w:rPr>
+          <w:b/>
+        </w:rPr>
+      </w:pPr>
+    </w:p>
+    <w:p>
+      <w:pPr>
+        <w:ind w:left="360" w:hanging="360"/>
+        <w:jc w:val="both"/>
+        <w:rPr>
+          <w:b/>
+        </w:rPr>
+      </w:pPr>
+      <w:r>
+        <w:rPr>
+          <w:b/>
+        </w:rPr>
+        <w:t>Version 9.3, March 201</w:t>
+      </w:r>
+      <w:r>
+        <w:rPr>
+          <w:b/>
+        </w:rPr>
+        <w:t>4</w:t>
       </w:r>
     </w:p>
     <w:p>
@@ -1288,6 +1399,7 @@
         <w:rPr>
           <w:i/>
         </w:rPr>
+        <w:lastRenderedPageBreak/>
         <w:t>New Analytical Features</w:t>
       </w:r>
     </w:p>
@@ -1433,7 +1545,6 @@
         <w:rPr>
           <w:bCs/>
         </w:rPr>
-        <w:lastRenderedPageBreak/>
         <w:t>Ability to define different temporal cluster parameters at different spatial locations.</w:t>
       </w:r>
       <w:proofErr w:type="gramEnd"/>
@@ -2124,6 +2235,7 @@
         <w:jc w:val="both"/>
       </w:pPr>
       <w:r>
+        <w:lastRenderedPageBreak/>
         <w:t>Corrected import wizard to properly report error when CSV file record is missing columns.</w:t>
       </w:r>
     </w:p>
@@ -2178,7 +2290,6 @@
       </w:pPr>
       <w:proofErr w:type="gramStart"/>
       <w:r>
-        <w:lastRenderedPageBreak/>
         <w:t xml:space="preserve">Corrected bug which caused program </w:t>
       </w:r>
       <w:r>
@@ -2673,6 +2784,7 @@
         <w:jc w:val="both"/>
       </w:pPr>
       <w:r>
+        <w:lastRenderedPageBreak/>
         <w:t>Isotonic spatial scan statistic</w:t>
       </w:r>
     </w:p>
@@ -2758,7 +2870,6 @@
       </w:pPr>
       <w:proofErr w:type="gramStart"/>
       <w:r>
-        <w:lastRenderedPageBreak/>
         <w:t>Re-implementation of the</w:t>
       </w:r>
       <w:r>
@@ -3322,7 +3433,6 @@
       </w:pPr>
       <w:proofErr w:type="gramStart"/>
       <w:r>
-        <w:lastRenderedPageBreak/>
         <w:t>Corrected possibly incorrect ranking of reported clusters when executing with more than one processor and applying early termination option.</w:t>
       </w:r>
       <w:proofErr w:type="gramEnd"/>
@@ -3758,6 +3868,7 @@
         <w:rPr>
           <w:i/>
         </w:rPr>
+        <w:lastRenderedPageBreak/>
         <w:t>Minor Fixes</w:t>
       </w:r>
     </w:p>
@@ -3789,7 +3900,6 @@
         <w:pStyle w:val="BodyTextIndent"/>
       </w:pPr>
       <w:r>
-        <w:lastRenderedPageBreak/>
         <w:t>Corrected minor error in the radius reported in the cluster information file, which did not take the curvature of the earth into account.</w:t>
       </w:r>
     </w:p>
@@ -4300,6 +4410,7 @@
       </w:pPr>
       <w:proofErr w:type="gramStart"/>
       <w:r>
+        <w:lastRenderedPageBreak/>
         <w:t>Adjustment for covariates in the Bernoulli model.</w:t>
       </w:r>
       <w:proofErr w:type="gramEnd"/>
@@ -4350,406 +4461,406 @@
         <w:rPr>
           <w:i/>
         </w:rPr>
+        <w:t>Other Improvements</w:t>
+      </w:r>
+    </w:p>
+    <w:p>
+      <w:pPr>
+        <w:ind w:left="360" w:hanging="360"/>
+        <w:jc w:val="both"/>
+      </w:pPr>
+      <w:r>
+        <w:t>Redesigned windows interface, separating standard and advanced features.</w:t>
+      </w:r>
+    </w:p>
+    <w:p>
+      <w:pPr>
+        <w:ind w:left="360" w:hanging="360"/>
+        <w:jc w:val="both"/>
+      </w:pPr>
+      <w:r>
+        <w:t>Improved interface for the SaTScan import wizard.</w:t>
+      </w:r>
+    </w:p>
+    <w:p>
+      <w:pPr>
+        <w:pStyle w:val="BodyTextIndent"/>
+      </w:pPr>
+      <w:r>
+        <w:t xml:space="preserve">Faster speed for data sets with a very large number of cases. </w:t>
+      </w:r>
+    </w:p>
+    <w:p>
+      <w:pPr>
+        <w:pStyle w:val="BodyTextIndent"/>
+      </w:pPr>
+      <w:r>
+        <w:t>A wider variety of date options allowed in the SaTScan file format input files.</w:t>
+      </w:r>
+    </w:p>
+    <w:p>
+      <w:pPr>
+        <w:ind w:left="360" w:hanging="360"/>
+        <w:jc w:val="both"/>
+        <w:rPr>
+          <w:b/>
+          <w:sz w:val="12"/>
+        </w:rPr>
+      </w:pPr>
+    </w:p>
+    <w:p>
+      <w:pPr>
+        <w:pStyle w:val="Heading4"/>
+        <w:jc w:val="both"/>
+      </w:pPr>
+      <w:r>
+        <w:t>Minor Fixes</w:t>
+      </w:r>
+    </w:p>
+    <w:p>
+      <w:pPr>
+        <w:ind w:left="360" w:hanging="360"/>
+        <w:jc w:val="both"/>
+        <w:rPr>
+          <w:bCs/>
+        </w:rPr>
+      </w:pPr>
+      <w:r>
+        <w:rPr>
+          <w:bCs/>
+        </w:rPr>
+        <w:t>The study time period can now have the same start date and end date.</w:t>
+      </w:r>
+    </w:p>
+    <w:p>
+      <w:pPr>
+        <w:pStyle w:val="BodyTextIndent"/>
+      </w:pPr>
+      <w:r>
+        <w:t xml:space="preserve">When requesting a report of only non-overlapping clusters, overlapping is now defined in terms of having one or more location IDs in common rather then the previous definition of the two circles overlapping each other. Results will in most cases be identical. </w:t>
+      </w:r>
+    </w:p>
+    <w:p>
+      <w:pPr>
+        <w:ind w:left="360" w:hanging="360"/>
+        <w:jc w:val="both"/>
+        <w:rPr>
+          <w:bCs/>
+        </w:rPr>
+      </w:pPr>
+      <w:proofErr w:type="gramStart"/>
+      <w:r>
+        <w:rPr>
+          <w:bCs/>
+        </w:rPr>
+        <w:t>Fixed problem when calculating the expected number of cases when the population in the population file is specified in days.</w:t>
+      </w:r>
+      <w:proofErr w:type="gramEnd"/>
+    </w:p>
+    <w:p>
+      <w:pPr>
+        <w:ind w:left="360" w:hanging="360"/>
+        <w:jc w:val="both"/>
+        <w:rPr>
+          <w:bCs/>
+        </w:rPr>
+      </w:pPr>
+      <w:proofErr w:type="gramStart"/>
+      <w:r>
+        <w:rPr>
+          <w:bCs/>
+        </w:rPr>
+        <w:t>Updated error and warning messages.</w:t>
+      </w:r>
+      <w:proofErr w:type="gramEnd"/>
+    </w:p>
+    <w:p>
+      <w:pPr>
+        <w:ind w:left="360" w:hanging="360"/>
+        <w:jc w:val="both"/>
+        <w:rPr>
+          <w:bCs/>
+        </w:rPr>
+      </w:pPr>
+      <w:r>
+        <w:rPr>
+          <w:bCs/>
+        </w:rPr>
+        <w:t xml:space="preserve">Ability to define time intervals in years when the time aggregation is defined in terms of month, and in years or months when the aggregation is defined in terms of days. </w:t>
+      </w:r>
+    </w:p>
+    <w:p>
+      <w:pPr>
+        <w:ind w:left="360" w:hanging="360"/>
+        <w:jc w:val="both"/>
+        <w:rPr>
+          <w:bCs/>
+        </w:rPr>
+      </w:pPr>
+      <w:r>
+        <w:rPr>
+          <w:bCs/>
+        </w:rPr>
+        <w:t xml:space="preserve">The definition of the circle radius redefined from the length of a straight line through the crust of the earth ‘as the worm crawls’ to the length of a curved line along the surface of the earth ‘as the crow flies’. </w:t>
+      </w:r>
+    </w:p>
+    <w:p>
+      <w:pPr>
+        <w:ind w:left="360" w:hanging="360"/>
+        <w:jc w:val="both"/>
+        <w:rPr>
+          <w:b/>
+        </w:rPr>
+      </w:pPr>
+    </w:p>
+    <w:p>
+      <w:pPr>
+        <w:ind w:left="360" w:hanging="360"/>
+        <w:jc w:val="both"/>
+        <w:rPr>
+          <w:b/>
+        </w:rPr>
+      </w:pPr>
+      <w:r>
+        <w:rPr>
+          <w:b/>
+        </w:rPr>
+        <w:t>Version 4.0.3, February 3, 2004</w:t>
+      </w:r>
+    </w:p>
+    <w:p>
+      <w:pPr>
+        <w:ind w:left="360" w:hanging="360"/>
+        <w:jc w:val="both"/>
+        <w:rPr>
+          <w:b/>
+          <w:sz w:val="12"/>
+        </w:rPr>
+      </w:pPr>
+    </w:p>
+    <w:p>
+      <w:pPr>
+        <w:pStyle w:val="Heading4"/>
+        <w:jc w:val="both"/>
+      </w:pPr>
+      <w:r>
+        <w:t>Minor Fixes</w:t>
+      </w:r>
+    </w:p>
+    <w:p>
+      <w:pPr>
+        <w:pStyle w:val="BodyTextIndent"/>
+      </w:pPr>
+      <w:proofErr w:type="gramStart"/>
+      <w:r>
+        <w:t>Incorporated SaTScan license agreement as part of the installation procedure.</w:t>
+      </w:r>
+      <w:proofErr w:type="gramEnd"/>
+    </w:p>
+    <w:p>
+      <w:pPr>
+        <w:pStyle w:val="BodyTextIndent"/>
+      </w:pPr>
+      <w:r>
+        <w:t>Fixed bug, where SaTScan was unable to read more than five decimals for latitude/longitude coordinates.</w:t>
+      </w:r>
+    </w:p>
+    <w:p>
+      <w:pPr>
+        <w:ind w:left="360" w:hanging="360"/>
+        <w:jc w:val="both"/>
+        <w:rPr>
+          <w:b/>
+        </w:rPr>
+      </w:pPr>
+    </w:p>
+    <w:p>
+      <w:pPr>
+        <w:ind w:left="360" w:hanging="360"/>
+        <w:jc w:val="both"/>
+        <w:rPr>
+          <w:b/>
+        </w:rPr>
+      </w:pPr>
+      <w:r>
+        <w:rPr>
+          <w:b/>
+        </w:rPr>
+        <w:t>Version 4.0.2, November 10, 2003</w:t>
+      </w:r>
+    </w:p>
+    <w:p>
+      <w:pPr>
+        <w:ind w:left="360" w:hanging="360"/>
+        <w:jc w:val="both"/>
+        <w:rPr>
+          <w:b/>
+          <w:sz w:val="12"/>
+        </w:rPr>
+      </w:pPr>
+    </w:p>
+    <w:p>
+      <w:pPr>
+        <w:pStyle w:val="Heading4"/>
+        <w:jc w:val="both"/>
+      </w:pPr>
+      <w:r>
+        <w:t>Minor Fixes</w:t>
+      </w:r>
+    </w:p>
+    <w:p>
+      <w:pPr>
+        <w:jc w:val="both"/>
+        <w:rPr>
+          <w:bCs/>
+        </w:rPr>
+      </w:pPr>
+      <w:r>
+        <w:rPr>
+          <w:bCs/>
+        </w:rPr>
+        <w:t>Problem when using the relative risk adjustment file fixed.</w:t>
+      </w:r>
+    </w:p>
+    <w:p>
+      <w:pPr>
+        <w:ind w:left="360" w:hanging="360"/>
+        <w:jc w:val="both"/>
+        <w:rPr>
+          <w:bCs/>
+        </w:rPr>
+      </w:pPr>
+      <w:proofErr w:type="gramStart"/>
+      <w:r>
+        <w:rPr>
+          <w:bCs/>
+        </w:rPr>
+        <w:t>Improved error messages.</w:t>
+      </w:r>
+      <w:proofErr w:type="gramEnd"/>
+      <w:r>
+        <w:rPr>
+          <w:bCs/>
+        </w:rPr>
+        <w:t xml:space="preserve"> </w:t>
+      </w:r>
+    </w:p>
+    <w:p>
+      <w:pPr>
+        <w:ind w:left="360" w:hanging="360"/>
+        <w:jc w:val="both"/>
+        <w:rPr>
+          <w:b/>
+        </w:rPr>
+      </w:pPr>
+    </w:p>
+    <w:p>
+      <w:pPr>
+        <w:ind w:left="360" w:hanging="360"/>
+        <w:jc w:val="both"/>
+        <w:rPr>
+          <w:b/>
+        </w:rPr>
+      </w:pPr>
+      <w:r>
+        <w:rPr>
+          <w:b/>
+        </w:rPr>
+        <w:t>Version 4.0.1, October 23, 2003</w:t>
+      </w:r>
+    </w:p>
+    <w:p>
+      <w:pPr>
+        <w:ind w:left="360" w:hanging="360"/>
+        <w:jc w:val="both"/>
+        <w:rPr>
+          <w:b/>
+          <w:sz w:val="12"/>
+        </w:rPr>
+      </w:pPr>
+    </w:p>
+    <w:p>
+      <w:pPr>
+        <w:jc w:val="both"/>
+        <w:rPr>
+          <w:i/>
+        </w:rPr>
+      </w:pPr>
+      <w:r>
+        <w:rPr>
+          <w:i/>
+        </w:rPr>
+        <w:t>New Analytical Features</w:t>
+      </w:r>
+    </w:p>
+    <w:p>
+      <w:pPr>
+        <w:pStyle w:val="BodyTextIndent"/>
+        <w:rPr>
+          <w:bCs w:val="0"/>
+        </w:rPr>
+      </w:pPr>
+      <w:proofErr w:type="gramStart"/>
+      <w:r>
+        <w:rPr>
+          <w:bCs w:val="0"/>
+        </w:rPr>
+        <w:t>Adjustment for covariates when the space-time permutation model is used.</w:t>
+      </w:r>
+      <w:proofErr w:type="gramEnd"/>
+    </w:p>
+    <w:p>
+      <w:pPr>
+        <w:ind w:left="360" w:hanging="360"/>
+        <w:jc w:val="both"/>
+      </w:pPr>
+      <w:r>
+        <w:t xml:space="preserve">Adjustments for purely spatial, purely temporal or space-time clusters, using a special adjustments file with user specified relative risk adjustments for each spatial, temporal and/or space-time location. </w:t>
+      </w:r>
+    </w:p>
+    <w:p>
+      <w:pPr>
+        <w:ind w:left="360" w:hanging="360"/>
+        <w:jc w:val="both"/>
+      </w:pPr>
+      <w:proofErr w:type="gramStart"/>
+      <w:r>
+        <w:t>Ability to adjust for missing data.</w:t>
+      </w:r>
+      <w:proofErr w:type="gramEnd"/>
+    </w:p>
+    <w:p>
+      <w:pPr>
+        <w:ind w:left="360" w:hanging="360"/>
+        <w:jc w:val="both"/>
+      </w:pPr>
+      <w:r>
+        <w:t>Nonparametric adjustment for temporal trends using stratified randomization, replacing the previous nonparametric adjustment method used in versions 2 and 3 (only for Poisson model). The old version is still available in batch mode.</w:t>
+      </w:r>
+    </w:p>
+    <w:p>
+      <w:pPr>
+        <w:ind w:left="360" w:hanging="360"/>
+        <w:jc w:val="both"/>
+      </w:pPr>
+      <w:proofErr w:type="gramStart"/>
+      <w:r>
         <w:lastRenderedPageBreak/>
-        <w:t>Other Improvements</w:t>
-      </w:r>
-    </w:p>
-    <w:p>
-      <w:pPr>
-        <w:ind w:left="360" w:hanging="360"/>
-        <w:jc w:val="both"/>
-      </w:pPr>
-      <w:r>
-        <w:t>Redesigned windows interface, separating standard and advanced features.</w:t>
-      </w:r>
-    </w:p>
-    <w:p>
-      <w:pPr>
-        <w:ind w:left="360" w:hanging="360"/>
-        <w:jc w:val="both"/>
-      </w:pPr>
-      <w:r>
-        <w:t>Improved interface for the SaTScan import wizard.</w:t>
-      </w:r>
+        <w:t>Prospective purely temporal analysis.</w:t>
+      </w:r>
+      <w:proofErr w:type="gramEnd"/>
     </w:p>
     <w:p>
       <w:pPr>
         <w:pStyle w:val="BodyTextIndent"/>
-      </w:pPr>
-      <w:r>
-        <w:t xml:space="preserve">Faster speed for data sets with a very large number of cases. </w:t>
-      </w:r>
-    </w:p>
-    <w:p>
-      <w:pPr>
-        <w:pStyle w:val="BodyTextIndent"/>
-      </w:pPr>
-      <w:r>
-        <w:t>A wider variety of date options allowed in the SaTScan file format input files.</w:t>
-      </w:r>
-    </w:p>
-    <w:p>
-      <w:pPr>
-        <w:ind w:left="360" w:hanging="360"/>
-        <w:jc w:val="both"/>
-        <w:rPr>
-          <w:b/>
-          <w:sz w:val="12"/>
-        </w:rPr>
-      </w:pPr>
-    </w:p>
-    <w:p>
-      <w:pPr>
-        <w:pStyle w:val="Heading4"/>
-        <w:jc w:val="both"/>
-      </w:pPr>
-      <w:r>
-        <w:t>Minor Fixes</w:t>
-      </w:r>
-    </w:p>
-    <w:p>
-      <w:pPr>
-        <w:ind w:left="360" w:hanging="360"/>
-        <w:jc w:val="both"/>
-        <w:rPr>
-          <w:bCs/>
-        </w:rPr>
-      </w:pPr>
-      <w:r>
-        <w:rPr>
-          <w:bCs/>
-        </w:rPr>
-        <w:t>The study time period can now have the same start date and end date.</w:t>
-      </w:r>
-    </w:p>
-    <w:p>
-      <w:pPr>
-        <w:pStyle w:val="BodyTextIndent"/>
-      </w:pPr>
-      <w:r>
-        <w:t xml:space="preserve">When requesting a report of only non-overlapping clusters, overlapping is now defined in terms of having one or more location IDs in common rather then the previous definition of the two circles overlapping each other. Results will in most cases be identical. </w:t>
-      </w:r>
-    </w:p>
-    <w:p>
-      <w:pPr>
-        <w:ind w:left="360" w:hanging="360"/>
-        <w:jc w:val="both"/>
-        <w:rPr>
-          <w:bCs/>
-        </w:rPr>
-      </w:pPr>
-      <w:proofErr w:type="gramStart"/>
-      <w:r>
-        <w:rPr>
-          <w:bCs/>
-        </w:rPr>
-        <w:t>Fixed problem when calculating the expected number of cases when the population in the population file is specified in days.</w:t>
-      </w:r>
-      <w:proofErr w:type="gramEnd"/>
-    </w:p>
-    <w:p>
-      <w:pPr>
-        <w:ind w:left="360" w:hanging="360"/>
-        <w:jc w:val="both"/>
-        <w:rPr>
-          <w:bCs/>
-        </w:rPr>
-      </w:pPr>
-      <w:proofErr w:type="gramStart"/>
-      <w:r>
-        <w:rPr>
-          <w:bCs/>
-        </w:rPr>
-        <w:t>Updated error and warning messages.</w:t>
-      </w:r>
-      <w:proofErr w:type="gramEnd"/>
-    </w:p>
-    <w:p>
-      <w:pPr>
-        <w:ind w:left="360" w:hanging="360"/>
-        <w:jc w:val="both"/>
-        <w:rPr>
-          <w:bCs/>
-        </w:rPr>
-      </w:pPr>
-      <w:r>
-        <w:rPr>
-          <w:bCs/>
-        </w:rPr>
-        <w:t xml:space="preserve">Ability to define time intervals in years when the time aggregation is defined in terms of month, and in years or months when the aggregation is defined in terms of days. </w:t>
-      </w:r>
-    </w:p>
-    <w:p>
-      <w:pPr>
-        <w:ind w:left="360" w:hanging="360"/>
-        <w:jc w:val="both"/>
-        <w:rPr>
-          <w:bCs/>
-        </w:rPr>
-      </w:pPr>
-      <w:r>
-        <w:rPr>
-          <w:bCs/>
-        </w:rPr>
-        <w:t xml:space="preserve">The definition of the circle radius redefined from the length of a straight line through the crust of the earth ‘as the worm crawls’ to the length of a curved line along the surface of the earth ‘as the crow flies’. </w:t>
-      </w:r>
-    </w:p>
-    <w:p>
-      <w:pPr>
-        <w:ind w:left="360" w:hanging="360"/>
-        <w:jc w:val="both"/>
-        <w:rPr>
-          <w:b/>
-        </w:rPr>
-      </w:pPr>
-    </w:p>
-    <w:p>
-      <w:pPr>
-        <w:ind w:left="360" w:hanging="360"/>
-        <w:jc w:val="both"/>
-        <w:rPr>
-          <w:b/>
-        </w:rPr>
-      </w:pPr>
-      <w:r>
-        <w:rPr>
-          <w:b/>
-        </w:rPr>
-        <w:t>Version 4.0.3, February 3, 2004</w:t>
-      </w:r>
-    </w:p>
-    <w:p>
-      <w:pPr>
-        <w:ind w:left="360" w:hanging="360"/>
-        <w:jc w:val="both"/>
-        <w:rPr>
-          <w:b/>
-          <w:sz w:val="12"/>
-        </w:rPr>
-      </w:pPr>
-    </w:p>
-    <w:p>
-      <w:pPr>
-        <w:pStyle w:val="Heading4"/>
-        <w:jc w:val="both"/>
-      </w:pPr>
-      <w:r>
-        <w:t>Minor Fixes</w:t>
-      </w:r>
-    </w:p>
-    <w:p>
-      <w:pPr>
-        <w:pStyle w:val="BodyTextIndent"/>
-      </w:pPr>
-      <w:proofErr w:type="gramStart"/>
-      <w:r>
-        <w:t>Incorporated SaTScan license agreement as part of the installation procedure.</w:t>
-      </w:r>
-      <w:proofErr w:type="gramEnd"/>
-    </w:p>
-    <w:p>
-      <w:pPr>
-        <w:pStyle w:val="BodyTextIndent"/>
-      </w:pPr>
-      <w:r>
-        <w:t>Fixed bug, where SaTScan was unable to read more than five decimals for latitude/longitude coordinates.</w:t>
-      </w:r>
-    </w:p>
-    <w:p>
-      <w:pPr>
-        <w:ind w:left="360" w:hanging="360"/>
-        <w:jc w:val="both"/>
-        <w:rPr>
-          <w:b/>
-        </w:rPr>
-      </w:pPr>
-    </w:p>
-    <w:p>
-      <w:pPr>
-        <w:ind w:left="360" w:hanging="360"/>
-        <w:jc w:val="both"/>
-        <w:rPr>
-          <w:b/>
-        </w:rPr>
-      </w:pPr>
-      <w:r>
-        <w:rPr>
-          <w:b/>
-        </w:rPr>
-        <w:t>Version 4.0.2, November 10, 2003</w:t>
-      </w:r>
-    </w:p>
-    <w:p>
-      <w:pPr>
-        <w:ind w:left="360" w:hanging="360"/>
-        <w:jc w:val="both"/>
-        <w:rPr>
-          <w:b/>
-          <w:sz w:val="12"/>
-        </w:rPr>
-      </w:pPr>
-    </w:p>
-    <w:p>
-      <w:pPr>
-        <w:pStyle w:val="Heading4"/>
-        <w:jc w:val="both"/>
-      </w:pPr>
-      <w:r>
-        <w:t>Minor Fixes</w:t>
-      </w:r>
-    </w:p>
-    <w:p>
-      <w:pPr>
-        <w:jc w:val="both"/>
-        <w:rPr>
-          <w:bCs/>
-        </w:rPr>
-      </w:pPr>
-      <w:r>
-        <w:rPr>
-          <w:bCs/>
-        </w:rPr>
-        <w:t>Problem when using the relative risk adjustment file fixed.</w:t>
-      </w:r>
-    </w:p>
-    <w:p>
-      <w:pPr>
-        <w:ind w:left="360" w:hanging="360"/>
-        <w:jc w:val="both"/>
-        <w:rPr>
-          <w:bCs/>
-        </w:rPr>
-      </w:pPr>
-      <w:proofErr w:type="gramStart"/>
-      <w:r>
-        <w:rPr>
-          <w:bCs/>
-        </w:rPr>
-        <w:t>Improved error messages.</w:t>
-      </w:r>
-      <w:proofErr w:type="gramEnd"/>
-      <w:r>
-        <w:rPr>
-          <w:bCs/>
-        </w:rPr>
-        <w:t xml:space="preserve"> </w:t>
-      </w:r>
-    </w:p>
-    <w:p>
-      <w:pPr>
-        <w:ind w:left="360" w:hanging="360"/>
-        <w:jc w:val="both"/>
-        <w:rPr>
-          <w:b/>
-        </w:rPr>
-      </w:pPr>
-    </w:p>
-    <w:p>
-      <w:pPr>
-        <w:ind w:left="360" w:hanging="360"/>
-        <w:jc w:val="both"/>
-        <w:rPr>
-          <w:b/>
-        </w:rPr>
-      </w:pPr>
-      <w:r>
-        <w:rPr>
-          <w:b/>
-        </w:rPr>
-        <w:t>Version 4.0.1, October 23, 2003</w:t>
-      </w:r>
-    </w:p>
-    <w:p>
-      <w:pPr>
-        <w:ind w:left="360" w:hanging="360"/>
-        <w:jc w:val="both"/>
-        <w:rPr>
-          <w:b/>
-          <w:sz w:val="12"/>
-        </w:rPr>
-      </w:pPr>
-    </w:p>
-    <w:p>
-      <w:pPr>
-        <w:jc w:val="both"/>
-        <w:rPr>
-          <w:i/>
-        </w:rPr>
-      </w:pPr>
-      <w:r>
-        <w:rPr>
-          <w:i/>
-        </w:rPr>
-        <w:t>New Analytical Features</w:t>
-      </w:r>
-    </w:p>
-    <w:p>
-      <w:pPr>
-        <w:pStyle w:val="BodyTextIndent"/>
         <w:rPr>
           <w:bCs w:val="0"/>
         </w:rPr>
       </w:pPr>
-      <w:proofErr w:type="gramStart"/>
       <w:r>
         <w:rPr>
           <w:bCs w:val="0"/>
         </w:rPr>
-        <w:t>Adjustment for covariates when the space-time permutation model is used.</w:t>
-      </w:r>
-      <w:proofErr w:type="gramEnd"/>
-    </w:p>
-    <w:p>
-      <w:pPr>
-        <w:ind w:left="360" w:hanging="360"/>
-        <w:jc w:val="both"/>
-      </w:pPr>
-      <w:r>
-        <w:t xml:space="preserve">Adjustments for purely spatial, purely temporal or space-time clusters, using a special adjustments file with user specified relative risk adjustments for each spatial, temporal and/or space-time location. </w:t>
-      </w:r>
-    </w:p>
-    <w:p>
-      <w:pPr>
-        <w:ind w:left="360" w:hanging="360"/>
-        <w:jc w:val="both"/>
-      </w:pPr>
-      <w:proofErr w:type="gramStart"/>
-      <w:r>
-        <w:t>Ability to adjust for missing data.</w:t>
-      </w:r>
-      <w:proofErr w:type="gramEnd"/>
-    </w:p>
-    <w:p>
-      <w:pPr>
-        <w:ind w:left="360" w:hanging="360"/>
-        <w:jc w:val="both"/>
-      </w:pPr>
-      <w:r>
-        <w:t>Nonparametric adjustment for temporal trends using stratified randomization, replacing the previous nonparametric adjustment method used in versions 2 and 3 (only for Poisson model). The old version is still available in batch mode.</w:t>
-      </w:r>
-    </w:p>
-    <w:p>
-      <w:pPr>
-        <w:ind w:left="360" w:hanging="360"/>
-        <w:jc w:val="both"/>
-      </w:pPr>
-      <w:proofErr w:type="gramStart"/>
-      <w:r>
-        <w:t>Prospective purely temporal analysis.</w:t>
-      </w:r>
-      <w:proofErr w:type="gramEnd"/>
-    </w:p>
-    <w:p>
-      <w:pPr>
-        <w:pStyle w:val="BodyTextIndent"/>
-        <w:rPr>
-          <w:bCs w:val="0"/>
-        </w:rPr>
-      </w:pPr>
-      <w:r>
-        <w:rPr>
-          <w:bCs w:val="0"/>
-        </w:rPr>
         <w:t xml:space="preserve">An optional special circle size file for defining the maximum geographical circle size that is distinct from the regular population file. </w:t>
       </w:r>
     </w:p>
@@ -4759,7 +4870,6 @@
         <w:jc w:val="both"/>
       </w:pPr>
       <w:r>
-        <w:lastRenderedPageBreak/>
         <w:t xml:space="preserve">Completely flexible specification of ranges for the start and end time of temporal clusters to be evaluated. </w:t>
       </w:r>
     </w:p>
@@ -5186,6 +5296,7 @@
       </w:pPr>
       <w:proofErr w:type="gramStart"/>
       <w:r>
+        <w:lastRenderedPageBreak/>
         <w:t>Fixed error when purely temporal clusters are included in a prospective space-time analysis.</w:t>
       </w:r>
       <w:proofErr w:type="gramEnd"/>
@@ -5234,7 +5345,6 @@
         <w:rPr>
           <w:i/>
         </w:rPr>
-        <w:lastRenderedPageBreak/>
         <w:t>New Analytical Features</w:t>
       </w:r>
     </w:p>
@@ -5613,6 +5723,7 @@
         <w:jc w:val="both"/>
       </w:pPr>
       <w:r>
+        <w:lastRenderedPageBreak/>
         <w:t>Fixed error by which the special grid file was ignored unless the parameters were saved before a run.</w:t>
       </w:r>
     </w:p>
@@ -5622,7 +5733,6 @@
         <w:jc w:val="both"/>
       </w:pPr>
       <w:r>
-        <w:lastRenderedPageBreak/>
         <w:t>Program terminated with an error when there were locations with zero population and zero cases. The error is now shown only when there are locations with cases but zero population.</w:t>
       </w:r>
     </w:p>
@@ -6065,7 +6175,6 @@
           <w:i/>
           <w:iCs/>
         </w:rPr>
-        <w:lastRenderedPageBreak/>
         <w:t>Minor Improvements and Fixes</w:t>
       </w:r>
     </w:p>
@@ -6580,6 +6689,7 @@
         <w:pStyle w:val="Heading2"/>
       </w:pPr>
       <w:r>
+        <w:lastRenderedPageBreak/>
         <w:t>Analytical Features</w:t>
       </w:r>
     </w:p>
@@ -6627,7 +6737,6 @@
         <w:rPr>
           <w:bCs/>
         </w:rPr>
-        <w:lastRenderedPageBreak/>
         <w:t>Adjustment for covariates.</w:t>
       </w:r>
       <w:proofErr w:type="gramEnd"/>
@@ -7617,7 +7726,7 @@
 </file>
 
 <file path=customXml/itemProps1.xml><?xml version="1.0" encoding="utf-8"?>
-<ds:datastoreItem xmlns:ds="http://schemas.openxmlformats.org/officeDocument/2006/customXml" ds:itemID="{F614309B-41DA-44D1-8565-B2384225EC98}">
+<ds:datastoreItem xmlns:ds="http://schemas.openxmlformats.org/officeDocument/2006/customXml" ds:itemID="{8C598066-A4BC-481F-BA7F-BBFA28266ED7}">
   <ds:schemaRefs>
     <ds:schemaRef ds:uri="http://schemas.openxmlformats.org/officeDocument/2006/bibliography"/>
   </ds:schemaRefs>

</xml_diff>

<commit_message>
* https://www.squishlist.com/ims/satscan/66330/  - switched to highcharts 4.0.4 * wrong file on alternative hypothesis file selection dialog
</commit_message>
<xml_diff>
--- a/Doc/SaTScan Version History.docx
+++ b/Doc/SaTScan Version History.docx
@@ -1189,10 +1189,36 @@
           <w:rPr>
             <w:bCs/>
           </w:rPr>
-          <w:t xml:space="preserve"> for purely temporal analyses, which also provide the option generate various images such </w:t>
+          <w:t xml:space="preserve"> for </w:t>
         </w:r>
       </w:ins>
-      <w:ins w:id="27" w:author="Hostovich, Scott (IMS)" w:date="2015-01-20T15:25:00Z">
+      <w:ins w:id="27" w:author="Hostovich, Scott (IMS)" w:date="2015-01-22T10:05:00Z">
+        <w:r>
+          <w:rPr>
+            <w:bCs/>
+          </w:rPr>
+          <w:t xml:space="preserve">purely temporal and </w:t>
+        </w:r>
+      </w:ins>
+      <w:bookmarkStart w:id="28" w:name="_GoBack"/>
+      <w:bookmarkEnd w:id="28"/>
+      <w:ins w:id="29" w:author="Hostovich, Scott (IMS)" w:date="2015-01-22T10:04:00Z">
+        <w:r>
+          <w:rPr>
+            <w:bCs/>
+          </w:rPr>
+          <w:t>space-time</w:t>
+        </w:r>
+      </w:ins>
+      <w:ins w:id="30" w:author="Hostovich, Scott (IMS)" w:date="2015-01-20T15:23:00Z">
+        <w:r>
+          <w:rPr>
+            <w:bCs/>
+          </w:rPr>
+          <w:t xml:space="preserve"> analyses, which also provide the option generate various images such </w:t>
+        </w:r>
+      </w:ins>
+      <w:ins w:id="31" w:author="Hostovich, Scott (IMS)" w:date="2015-01-20T15:25:00Z">
         <w:r>
           <w:rPr>
             <w:bCs/>
@@ -1200,7 +1226,7 @@
           <w:t>in various formats such as</w:t>
         </w:r>
       </w:ins>
-      <w:ins w:id="28" w:author="Hostovich, Scott (IMS)" w:date="2015-01-20T15:23:00Z">
+      <w:ins w:id="32" w:author="Hostovich, Scott (IMS)" w:date="2015-01-20T15:23:00Z">
         <w:r>
           <w:rPr>
             <w:bCs/>
@@ -1242,11 +1268,11 @@
         <w:ind w:left="720" w:hanging="720"/>
         <w:jc w:val="both"/>
         <w:rPr>
-          <w:ins w:id="29" w:author="Hostovich, Scott (IMS)" w:date="2015-01-20T15:29:00Z"/>
-          <w:bCs/>
-        </w:rPr>
-      </w:pPr>
-      <w:ins w:id="30" w:author="Hostovich, Scott (IMS)" w:date="2015-01-20T15:26:00Z">
+          <w:ins w:id="33" w:author="Hostovich, Scott (IMS)" w:date="2015-01-20T15:29:00Z"/>
+          <w:bCs/>
+        </w:rPr>
+      </w:pPr>
+      <w:ins w:id="34" w:author="Hostovich, Scott (IMS)" w:date="2015-01-20T15:26:00Z">
         <w:r>
           <w:rPr>
             <w:bCs/>
@@ -1254,7 +1280,7 @@
           <w:t xml:space="preserve">Implemented </w:t>
         </w:r>
       </w:ins>
-      <w:ins w:id="31" w:author="Hostovich, Scott (IMS)" w:date="2015-01-20T15:27:00Z">
+      <w:ins w:id="35" w:author="Hostovich, Scott (IMS)" w:date="2015-01-20T15:27:00Z">
         <w:r>
           <w:rPr>
             <w:bCs/>
@@ -1262,7 +1288,7 @@
           <w:t xml:space="preserve">the </w:t>
         </w:r>
       </w:ins>
-      <w:ins w:id="32" w:author="Hostovich, Scott (IMS)" w:date="2015-01-20T15:26:00Z">
+      <w:ins w:id="36" w:author="Hostovich, Scott (IMS)" w:date="2015-01-20T15:26:00Z">
         <w:r>
           <w:rPr>
             <w:bCs/>
@@ -1270,7 +1296,7 @@
           <w:t>border analysis option</w:t>
         </w:r>
       </w:ins>
-      <w:ins w:id="33" w:author="Hostovich, Scott (IMS)" w:date="2015-01-20T15:27:00Z">
+      <w:ins w:id="37" w:author="Hostovich, Scott (IMS)" w:date="2015-01-20T15:27:00Z">
         <w:r>
           <w:rPr>
             <w:bCs/>
@@ -1278,7 +1304,7 @@
           <w:t xml:space="preserve"> Oliveira’s F which </w:t>
         </w:r>
       </w:ins>
-      <w:ins w:id="34" w:author="Hostovich, Scott (IMS)" w:date="2015-01-20T15:28:00Z">
+      <w:ins w:id="38" w:author="Hostovich, Scott (IMS)" w:date="2015-01-20T15:28:00Z">
         <w:r>
           <w:rPr>
             <w:bCs/>
@@ -1286,7 +1312,7 @@
           <w:t>helps</w:t>
         </w:r>
       </w:ins>
-      <w:ins w:id="35" w:author="Hostovich, Scott (IMS)" w:date="2015-01-20T15:27:00Z">
+      <w:ins w:id="39" w:author="Hostovich, Scott (IMS)" w:date="2015-01-20T15:27:00Z">
         <w:r>
           <w:rPr>
             <w:bCs/>
@@ -1294,7 +1320,7 @@
           <w:t xml:space="preserve"> </w:t>
         </w:r>
       </w:ins>
-      <w:ins w:id="36" w:author="Hostovich, Scott (IMS)" w:date="2015-01-20T15:28:00Z">
+      <w:ins w:id="40" w:author="Hostovich, Scott (IMS)" w:date="2015-01-20T15:28:00Z">
         <w:r>
           <w:rPr>
             <w:bCs/>
@@ -1302,7 +1328,7 @@
           <w:t>determine each locations relevance within each reported clus</w:t>
         </w:r>
       </w:ins>
-      <w:ins w:id="37" w:author="Hostovich, Scott (IMS)" w:date="2015-01-21T10:33:00Z">
+      <w:ins w:id="41" w:author="Hostovich, Scott (IMS)" w:date="2015-01-21T10:33:00Z">
         <w:r>
           <w:rPr>
             <w:bCs/>
@@ -1310,7 +1336,7 @@
           <w:t>t</w:t>
         </w:r>
       </w:ins>
-      <w:ins w:id="38" w:author="Hostovich, Scott (IMS)" w:date="2015-01-20T15:28:00Z">
+      <w:ins w:id="42" w:author="Hostovich, Scott (IMS)" w:date="2015-01-20T15:28:00Z">
         <w:r>
           <w:rPr>
             <w:bCs/>
@@ -1324,11 +1350,11 @@
         <w:ind w:left="720" w:hanging="720"/>
         <w:jc w:val="both"/>
         <w:rPr>
-          <w:ins w:id="39" w:author="Hostovich, Scott (IMS)" w:date="2015-01-20T15:11:00Z"/>
-          <w:bCs/>
-        </w:rPr>
-      </w:pPr>
-      <w:ins w:id="40" w:author="Hostovich, Scott (IMS)" w:date="2015-01-20T15:30:00Z">
+          <w:ins w:id="43" w:author="Hostovich, Scott (IMS)" w:date="2015-01-20T15:11:00Z"/>
+          <w:bCs/>
+        </w:rPr>
+      </w:pPr>
+      <w:ins w:id="44" w:author="Hostovich, Scott (IMS)" w:date="2015-01-20T15:30:00Z">
         <w:r>
           <w:rPr>
             <w:bCs/>
@@ -1342,7 +1368,7 @@
         <w:ind w:left="360" w:hanging="360"/>
         <w:jc w:val="both"/>
         <w:rPr>
-          <w:ins w:id="41" w:author="Hostovich, Scott (IMS)" w:date="2015-01-20T15:11:00Z"/>
+          <w:ins w:id="45" w:author="Hostovich, Scott (IMS)" w:date="2015-01-20T15:11:00Z"/>
           <w:b/>
           <w:color w:val="000000"/>
         </w:rPr>
@@ -1353,11 +1379,11 @@
         <w:ind w:left="360" w:hanging="360"/>
         <w:jc w:val="both"/>
         <w:rPr>
-          <w:ins w:id="42" w:author="Hostovich, Scott (IMS)" w:date="2015-01-20T15:11:00Z"/>
-          <w:i/>
-        </w:rPr>
-      </w:pPr>
-      <w:ins w:id="43" w:author="Hostovich, Scott (IMS)" w:date="2015-01-20T15:11:00Z">
+          <w:ins w:id="46" w:author="Hostovich, Scott (IMS)" w:date="2015-01-20T15:11:00Z"/>
+          <w:i/>
+        </w:rPr>
+      </w:pPr>
+      <w:ins w:id="47" w:author="Hostovich, Scott (IMS)" w:date="2015-01-20T15:11:00Z">
         <w:r>
           <w:rPr>
             <w:i/>
@@ -1371,11 +1397,11 @@
         <w:ind w:left="720" w:hanging="720"/>
         <w:jc w:val="both"/>
         <w:rPr>
-          <w:ins w:id="44" w:author="Hostovich, Scott (IMS)" w:date="2015-01-20T15:11:00Z"/>
-          <w:bCs/>
-        </w:rPr>
-      </w:pPr>
-      <w:ins w:id="45" w:author="Hostovich, Scott (IMS)" w:date="2015-01-20T15:31:00Z">
+          <w:ins w:id="48" w:author="Hostovich, Scott (IMS)" w:date="2015-01-20T15:11:00Z"/>
+          <w:bCs/>
+        </w:rPr>
+      </w:pPr>
+      <w:ins w:id="49" w:author="Hostovich, Scott (IMS)" w:date="2015-01-20T15:31:00Z">
         <w:r>
           <w:rPr>
             <w:bCs/>
@@ -1383,7 +1409,7 @@
           <w:t>Application updater improved to better prompt user in UAC escalation</w:t>
         </w:r>
       </w:ins>
-      <w:ins w:id="46" w:author="Hostovich, Scott (IMS)" w:date="2015-01-20T15:11:00Z">
+      <w:ins w:id="50" w:author="Hostovich, Scott (IMS)" w:date="2015-01-20T15:11:00Z">
         <w:r>
           <w:rPr>
             <w:bCs/>
@@ -1397,11 +1423,11 @@
         <w:ind w:left="360" w:hanging="360"/>
         <w:jc w:val="both"/>
         <w:rPr>
-          <w:ins w:id="47" w:author="Hostovich, Scott (IMS)" w:date="2015-01-20T15:40:00Z"/>
-          <w:bCs/>
-        </w:rPr>
-      </w:pPr>
-      <w:ins w:id="48" w:author="Hostovich, Scott (IMS)" w:date="2015-01-20T15:32:00Z">
+          <w:ins w:id="51" w:author="Hostovich, Scott (IMS)" w:date="2015-01-20T15:40:00Z"/>
+          <w:bCs/>
+        </w:rPr>
+      </w:pPr>
+      <w:ins w:id="52" w:author="Hostovich, Scott (IMS)" w:date="2015-01-20T15:32:00Z">
         <w:r>
           <w:rPr>
             <w:bCs/>
@@ -1409,7 +1435,7 @@
           <w:t xml:space="preserve">The simultaneous request for </w:t>
         </w:r>
       </w:ins>
-      <w:ins w:id="49" w:author="Hostovich, Scott (IMS)" w:date="2015-01-20T15:33:00Z">
+      <w:ins w:id="53" w:author="Hostovich, Scott (IMS)" w:date="2015-01-20T15:33:00Z">
         <w:r>
           <w:rPr>
             <w:bCs/>
@@ -1417,7 +1443,7 @@
           <w:t xml:space="preserve">generation of a ‘Location Information’ and </w:t>
         </w:r>
       </w:ins>
-      <w:ins w:id="50" w:author="Hostovich, Scott (IMS)" w:date="2015-01-20T15:34:00Z">
+      <w:ins w:id="54" w:author="Hostovich, Scott (IMS)" w:date="2015-01-20T15:34:00Z">
         <w:r>
           <w:rPr>
             <w:bCs/>
@@ -1425,7 +1451,7 @@
           <w:t>‘Shapefile for GIS software’ will now create a shapefile detailing the points within each repor</w:t>
         </w:r>
       </w:ins>
-      <w:ins w:id="51" w:author="Hostovich, Scott (IMS)" w:date="2015-01-21T11:00:00Z">
+      <w:ins w:id="55" w:author="Hostovich, Scott (IMS)" w:date="2015-01-21T11:00:00Z">
         <w:r>
           <w:rPr>
             <w:bCs/>
@@ -1433,7 +1459,7 @@
           <w:t>t</w:t>
         </w:r>
       </w:ins>
-      <w:ins w:id="52" w:author="Hostovich, Scott (IMS)" w:date="2015-01-20T15:34:00Z">
+      <w:ins w:id="56" w:author="Hostovich, Scott (IMS)" w:date="2015-01-20T15:34:00Z">
         <w:r>
           <w:rPr>
             <w:bCs/>
@@ -1447,11 +1473,11 @@
         <w:ind w:left="360" w:hanging="360"/>
         <w:jc w:val="both"/>
         <w:rPr>
-          <w:ins w:id="53" w:author="Hostovich, Scott (IMS)" w:date="2015-01-20T15:11:00Z"/>
-          <w:bCs/>
-        </w:rPr>
-      </w:pPr>
-      <w:ins w:id="54" w:author="Hostovich, Scott (IMS)" w:date="2015-01-20T15:40:00Z">
+          <w:ins w:id="57" w:author="Hostovich, Scott (IMS)" w:date="2015-01-20T15:11:00Z"/>
+          <w:bCs/>
+        </w:rPr>
+      </w:pPr>
+      <w:ins w:id="58" w:author="Hostovich, Scott (IMS)" w:date="2015-01-20T15:40:00Z">
         <w:r>
           <w:rPr>
             <w:bCs/>
@@ -1466,11 +1492,11 @@
         <w:ind w:left="360" w:hanging="360"/>
         <w:jc w:val="both"/>
         <w:rPr>
-          <w:ins w:id="55" w:author="Hostovich, Scott (IMS)" w:date="2015-01-20T15:11:00Z"/>
-          <w:bCs/>
-        </w:rPr>
-      </w:pPr>
-      <w:ins w:id="56" w:author="Hostovich, Scott (IMS)" w:date="2015-01-21T11:01:00Z">
+          <w:ins w:id="59" w:author="Hostovich, Scott (IMS)" w:date="2015-01-20T15:11:00Z"/>
+          <w:bCs/>
+        </w:rPr>
+      </w:pPr>
+      <w:ins w:id="60" w:author="Hostovich, Scott (IMS)" w:date="2015-01-21T11:01:00Z">
         <w:r>
           <w:rPr>
             <w:bCs/>
@@ -1478,7 +1504,7 @@
           <w:t>Added n</w:t>
         </w:r>
       </w:ins>
-      <w:ins w:id="57" w:author="Hostovich, Scott (IMS)" w:date="2015-01-20T15:36:00Z">
+      <w:ins w:id="61" w:author="Hostovich, Scott (IMS)" w:date="2015-01-20T15:36:00Z">
         <w:r>
           <w:rPr>
             <w:bCs/>
@@ -1486,7 +1512,7 @@
           <w:t xml:space="preserve">ew </w:t>
         </w:r>
       </w:ins>
-      <w:ins w:id="58" w:author="Hostovich, Scott (IMS)" w:date="2015-01-21T11:01:00Z">
+      <w:ins w:id="62" w:author="Hostovich, Scott (IMS)" w:date="2015-01-21T11:01:00Z">
         <w:r>
           <w:rPr>
             <w:bCs/>
@@ -1494,7 +1520,7 @@
           <w:t>setting</w:t>
         </w:r>
       </w:ins>
-      <w:ins w:id="59" w:author="Hostovich, Scott (IMS)" w:date="2015-01-20T15:36:00Z">
+      <w:ins w:id="63" w:author="Hostovich, Scott (IMS)" w:date="2015-01-20T15:36:00Z">
         <w:r>
           <w:rPr>
             <w:bCs/>
@@ -1502,7 +1528,7 @@
           <w:t xml:space="preserve"> that allows </w:t>
         </w:r>
       </w:ins>
-      <w:ins w:id="60" w:author="Hostovich, Scott (IMS)" w:date="2015-01-20T15:37:00Z">
+      <w:ins w:id="64" w:author="Hostovich, Scott (IMS)" w:date="2015-01-20T15:37:00Z">
         <w:r>
           <w:rPr>
             <w:bCs/>
@@ -1510,7 +1536,7 @@
           <w:t xml:space="preserve">a </w:t>
         </w:r>
       </w:ins>
-      <w:ins w:id="61" w:author="Hostovich, Scott (IMS)" w:date="2015-01-20T15:36:00Z">
+      <w:ins w:id="65" w:author="Hostovich, Scott (IMS)" w:date="2015-01-20T15:36:00Z">
         <w:r>
           <w:rPr>
             <w:bCs/>
@@ -1518,7 +1544,7 @@
           <w:t>user</w:t>
         </w:r>
       </w:ins>
-      <w:ins w:id="62" w:author="Hostovich, Scott (IMS)" w:date="2015-01-20T15:37:00Z">
+      <w:ins w:id="66" w:author="Hostovich, Scott (IMS)" w:date="2015-01-20T15:37:00Z">
         <w:r>
           <w:rPr>
             <w:bCs/>
@@ -1526,15 +1552,13 @@
           <w:t xml:space="preserve"> defined title for each run</w:t>
         </w:r>
       </w:ins>
-      <w:ins w:id="63" w:author="Hostovich, Scott (IMS)" w:date="2015-01-20T15:11:00Z">
+      <w:ins w:id="67" w:author="Hostovich, Scott (IMS)" w:date="2015-01-20T15:11:00Z">
         <w:r>
           <w:rPr>
             <w:bCs/>
           </w:rPr>
           <w:t>.</w:t>
         </w:r>
-        <w:bookmarkStart w:id="64" w:name="_GoBack"/>
-        <w:bookmarkEnd w:id="64"/>
       </w:ins>
     </w:p>
     <w:p>
@@ -1542,21 +1566,21 @@
         <w:ind w:left="360" w:hanging="360"/>
         <w:jc w:val="both"/>
         <w:rPr>
-          <w:ins w:id="65" w:author="Hostovich, Scott (IMS)" w:date="2015-01-20T15:11:00Z"/>
-          <w:bCs/>
-        </w:rPr>
-      </w:pPr>
-    </w:p>
-    <w:p>
-      <w:pPr>
-        <w:jc w:val="both"/>
-        <w:rPr>
-          <w:ins w:id="66" w:author="Hostovich, Scott (IMS)" w:date="2015-01-20T15:11:00Z"/>
+          <w:ins w:id="68" w:author="Hostovich, Scott (IMS)" w:date="2015-01-20T15:11:00Z"/>
+          <w:bCs/>
+        </w:rPr>
+      </w:pPr>
+    </w:p>
+    <w:p>
+      <w:pPr>
+        <w:jc w:val="both"/>
+        <w:rPr>
+          <w:ins w:id="69" w:author="Hostovich, Scott (IMS)" w:date="2015-01-20T15:11:00Z"/>
           <w:i/>
           <w:color w:val="000000"/>
         </w:rPr>
       </w:pPr>
-      <w:ins w:id="67" w:author="Hostovich, Scott (IMS)" w:date="2015-01-20T15:11:00Z">
+      <w:ins w:id="70" w:author="Hostovich, Scott (IMS)" w:date="2015-01-20T15:11:00Z">
         <w:r>
           <w:rPr>
             <w:i/>
@@ -1571,11 +1595,11 @@
         <w:ind w:left="360" w:hanging="360"/>
         <w:jc w:val="both"/>
         <w:rPr>
-          <w:ins w:id="68" w:author="Hostovich, Scott (IMS)" w:date="2015-01-20T15:11:00Z"/>
-          <w:bCs/>
-        </w:rPr>
-      </w:pPr>
-      <w:ins w:id="69" w:author="Hostovich, Scott (IMS)" w:date="2015-01-20T15:38:00Z">
+          <w:ins w:id="71" w:author="Hostovich, Scott (IMS)" w:date="2015-01-20T15:11:00Z"/>
+          <w:bCs/>
+        </w:rPr>
+      </w:pPr>
+      <w:ins w:id="72" w:author="Hostovich, Scott (IMS)" w:date="2015-01-20T15:38:00Z">
         <w:r>
           <w:rPr>
             <w:bCs/>
@@ -1583,7 +1607,7 @@
           <w:t xml:space="preserve">The CLU_RISK and LOC_RISK columns were renamed to CLU_RR and LOC_RR, respectively in the </w:t>
         </w:r>
       </w:ins>
-      <w:ins w:id="70" w:author="Hostovich, Scott (IMS)" w:date="2015-01-20T15:39:00Z">
+      <w:ins w:id="73" w:author="Hostovich, Scott (IMS)" w:date="2015-01-20T15:39:00Z">
         <w:r>
           <w:rPr>
             <w:bCs/>
@@ -1603,7 +1627,7 @@
           <w:t>er Information’ file</w:t>
         </w:r>
       </w:ins>
-      <w:ins w:id="71" w:author="Hostovich, Scott (IMS)" w:date="2015-01-20T15:11:00Z">
+      <w:ins w:id="74" w:author="Hostovich, Scott (IMS)" w:date="2015-01-20T15:11:00Z">
         <w:r>
           <w:rPr>
             <w:bCs/>
@@ -1617,7 +1641,7 @@
         <w:ind w:left="360" w:hanging="360"/>
         <w:jc w:val="both"/>
         <w:rPr>
-          <w:ins w:id="72" w:author="Hostovich, Scott (IMS)" w:date="2015-01-20T15:11:00Z"/>
+          <w:ins w:id="75" w:author="Hostovich, Scott (IMS)" w:date="2015-01-20T15:11:00Z"/>
           <w:b/>
           <w:color w:val="000000"/>
         </w:rPr>
@@ -8216,7 +8240,7 @@
 </file>
 
 <file path=customXml/itemProps1.xml><?xml version="1.0" encoding="utf-8"?>
-<ds:datastoreItem xmlns:ds="http://schemas.openxmlformats.org/officeDocument/2006/customXml" ds:itemID="{23D308F8-978C-4FDE-81EB-FF98AE856C63}">
+<ds:datastoreItem xmlns:ds="http://schemas.openxmlformats.org/officeDocument/2006/customXml" ds:itemID="{054BE97B-3994-4D7E-A5E9-DE8B68551205}">
   <ds:schemaRefs>
     <ds:schemaRef ds:uri="http://schemas.openxmlformats.org/officeDocument/2006/bibliography"/>
   </ds:schemaRefs>

</xml_diff>

<commit_message>
* https://www.squishlist.com/ims/satscan/66330/  - fixed title input initial value  - moved legend to top of chart
</commit_message>
<xml_diff>
--- a/Doc/SaTScan Version History.docx
+++ b/Doc/SaTScan Version History.docx
@@ -1200,9 +1200,7 @@
           <w:t xml:space="preserve">purely temporal and </w:t>
         </w:r>
       </w:ins>
-      <w:bookmarkStart w:id="28" w:name="_GoBack"/>
-      <w:bookmarkEnd w:id="28"/>
-      <w:ins w:id="29" w:author="Hostovich, Scott (IMS)" w:date="2015-01-22T10:04:00Z">
+      <w:ins w:id="28" w:author="Hostovich, Scott (IMS)" w:date="2015-01-22T10:04:00Z">
         <w:r>
           <w:rPr>
             <w:bCs/>
@@ -1210,23 +1208,63 @@
           <w:t>space-time</w:t>
         </w:r>
       </w:ins>
-      <w:ins w:id="30" w:author="Hostovich, Scott (IMS)" w:date="2015-01-20T15:23:00Z">
+      <w:ins w:id="29" w:author="Hostovich, Scott (IMS)" w:date="2015-01-20T15:23:00Z">
         <w:r>
           <w:rPr>
             <w:bCs/>
           </w:rPr>
-          <w:t xml:space="preserve"> analyses, which also provide the option generate various images such </w:t>
+          <w:t xml:space="preserve"> analyses</w:t>
         </w:r>
       </w:ins>
-      <w:ins w:id="31" w:author="Hostovich, Scott (IMS)" w:date="2015-01-20T15:25:00Z">
+      <w:ins w:id="30" w:author="Hostovich, Scott (IMS)" w:date="2015-01-22T12:43:00Z">
         <w:r>
           <w:rPr>
             <w:bCs/>
           </w:rPr>
-          <w:t>in various formats such as</w:t>
+          <w:t xml:space="preserve"> with Poisson, Bernoulli, STP and Exponential models</w:t>
+        </w:r>
+      </w:ins>
+      <w:ins w:id="31" w:author="Hostovich, Scott (IMS)" w:date="2015-01-22T12:44:00Z">
+        <w:r>
+          <w:rPr>
+            <w:bCs/>
+          </w:rPr>
+          <w:t>.</w:t>
         </w:r>
       </w:ins>
       <w:ins w:id="32" w:author="Hostovich, Scott (IMS)" w:date="2015-01-20T15:23:00Z">
+        <w:r>
+          <w:rPr>
+            <w:bCs/>
+          </w:rPr>
+          <w:t xml:space="preserve"> </w:t>
+        </w:r>
+      </w:ins>
+      <w:ins w:id="33" w:author="Hostovich, Scott (IMS)" w:date="2015-01-22T12:44:00Z">
+        <w:r>
+          <w:rPr>
+            <w:bCs/>
+          </w:rPr>
+          <w:t xml:space="preserve">Graphs </w:t>
+        </w:r>
+      </w:ins>
+      <w:ins w:id="34" w:author="Hostovich, Scott (IMS)" w:date="2015-01-20T15:23:00Z">
+        <w:r>
+          <w:rPr>
+            <w:bCs/>
+          </w:rPr>
+          <w:t xml:space="preserve">also provide the option generate various images </w:t>
+        </w:r>
+      </w:ins>
+      <w:ins w:id="35" w:author="Hostovich, Scott (IMS)" w:date="2015-01-20T15:25:00Z">
+        <w:r>
+          <w:rPr>
+            <w:bCs/>
+          </w:rPr>
+          <w:t>formats such as</w:t>
+        </w:r>
+      </w:ins>
+      <w:ins w:id="36" w:author="Hostovich, Scott (IMS)" w:date="2015-01-20T15:23:00Z">
         <w:r>
           <w:rPr>
             <w:bCs/>
@@ -1262,17 +1300,19 @@
           <w:t>.</w:t>
         </w:r>
       </w:ins>
+      <w:bookmarkStart w:id="37" w:name="_GoBack"/>
+      <w:bookmarkEnd w:id="37"/>
     </w:p>
     <w:p>
       <w:pPr>
         <w:ind w:left="720" w:hanging="720"/>
         <w:jc w:val="both"/>
         <w:rPr>
-          <w:ins w:id="33" w:author="Hostovich, Scott (IMS)" w:date="2015-01-20T15:29:00Z"/>
-          <w:bCs/>
-        </w:rPr>
-      </w:pPr>
-      <w:ins w:id="34" w:author="Hostovich, Scott (IMS)" w:date="2015-01-20T15:26:00Z">
+          <w:ins w:id="38" w:author="Hostovich, Scott (IMS)" w:date="2015-01-20T15:29:00Z"/>
+          <w:bCs/>
+        </w:rPr>
+      </w:pPr>
+      <w:ins w:id="39" w:author="Hostovich, Scott (IMS)" w:date="2015-01-20T15:26:00Z">
         <w:r>
           <w:rPr>
             <w:bCs/>
@@ -1280,7 +1320,7 @@
           <w:t xml:space="preserve">Implemented </w:t>
         </w:r>
       </w:ins>
-      <w:ins w:id="35" w:author="Hostovich, Scott (IMS)" w:date="2015-01-20T15:27:00Z">
+      <w:ins w:id="40" w:author="Hostovich, Scott (IMS)" w:date="2015-01-20T15:27:00Z">
         <w:r>
           <w:rPr>
             <w:bCs/>
@@ -1288,7 +1328,7 @@
           <w:t xml:space="preserve">the </w:t>
         </w:r>
       </w:ins>
-      <w:ins w:id="36" w:author="Hostovich, Scott (IMS)" w:date="2015-01-20T15:26:00Z">
+      <w:ins w:id="41" w:author="Hostovich, Scott (IMS)" w:date="2015-01-20T15:26:00Z">
         <w:r>
           <w:rPr>
             <w:bCs/>
@@ -1296,7 +1336,7 @@
           <w:t>border analysis option</w:t>
         </w:r>
       </w:ins>
-      <w:ins w:id="37" w:author="Hostovich, Scott (IMS)" w:date="2015-01-20T15:27:00Z">
+      <w:ins w:id="42" w:author="Hostovich, Scott (IMS)" w:date="2015-01-20T15:27:00Z">
         <w:r>
           <w:rPr>
             <w:bCs/>
@@ -1304,7 +1344,7 @@
           <w:t xml:space="preserve"> Oliveira’s F which </w:t>
         </w:r>
       </w:ins>
-      <w:ins w:id="38" w:author="Hostovich, Scott (IMS)" w:date="2015-01-20T15:28:00Z">
+      <w:ins w:id="43" w:author="Hostovich, Scott (IMS)" w:date="2015-01-20T15:28:00Z">
         <w:r>
           <w:rPr>
             <w:bCs/>
@@ -1312,7 +1352,7 @@
           <w:t>helps</w:t>
         </w:r>
       </w:ins>
-      <w:ins w:id="39" w:author="Hostovich, Scott (IMS)" w:date="2015-01-20T15:27:00Z">
+      <w:ins w:id="44" w:author="Hostovich, Scott (IMS)" w:date="2015-01-20T15:27:00Z">
         <w:r>
           <w:rPr>
             <w:bCs/>
@@ -1320,7 +1360,7 @@
           <w:t xml:space="preserve"> </w:t>
         </w:r>
       </w:ins>
-      <w:ins w:id="40" w:author="Hostovich, Scott (IMS)" w:date="2015-01-20T15:28:00Z">
+      <w:ins w:id="45" w:author="Hostovich, Scott (IMS)" w:date="2015-01-20T15:28:00Z">
         <w:r>
           <w:rPr>
             <w:bCs/>
@@ -1328,7 +1368,7 @@
           <w:t>determine each locations relevance within each reported clus</w:t>
         </w:r>
       </w:ins>
-      <w:ins w:id="41" w:author="Hostovich, Scott (IMS)" w:date="2015-01-21T10:33:00Z">
+      <w:ins w:id="46" w:author="Hostovich, Scott (IMS)" w:date="2015-01-21T10:33:00Z">
         <w:r>
           <w:rPr>
             <w:bCs/>
@@ -1336,7 +1376,7 @@
           <w:t>t</w:t>
         </w:r>
       </w:ins>
-      <w:ins w:id="42" w:author="Hostovich, Scott (IMS)" w:date="2015-01-20T15:28:00Z">
+      <w:ins w:id="47" w:author="Hostovich, Scott (IMS)" w:date="2015-01-20T15:28:00Z">
         <w:r>
           <w:rPr>
             <w:bCs/>
@@ -1350,11 +1390,11 @@
         <w:ind w:left="720" w:hanging="720"/>
         <w:jc w:val="both"/>
         <w:rPr>
-          <w:ins w:id="43" w:author="Hostovich, Scott (IMS)" w:date="2015-01-20T15:11:00Z"/>
-          <w:bCs/>
-        </w:rPr>
-      </w:pPr>
-      <w:ins w:id="44" w:author="Hostovich, Scott (IMS)" w:date="2015-01-20T15:30:00Z">
+          <w:ins w:id="48" w:author="Hostovich, Scott (IMS)" w:date="2015-01-20T15:11:00Z"/>
+          <w:bCs/>
+        </w:rPr>
+      </w:pPr>
+      <w:ins w:id="49" w:author="Hostovich, Scott (IMS)" w:date="2015-01-20T15:30:00Z">
         <w:r>
           <w:rPr>
             <w:bCs/>
@@ -1368,7 +1408,7 @@
         <w:ind w:left="360" w:hanging="360"/>
         <w:jc w:val="both"/>
         <w:rPr>
-          <w:ins w:id="45" w:author="Hostovich, Scott (IMS)" w:date="2015-01-20T15:11:00Z"/>
+          <w:ins w:id="50" w:author="Hostovich, Scott (IMS)" w:date="2015-01-20T15:11:00Z"/>
           <w:b/>
           <w:color w:val="000000"/>
         </w:rPr>
@@ -1379,11 +1419,11 @@
         <w:ind w:left="360" w:hanging="360"/>
         <w:jc w:val="both"/>
         <w:rPr>
-          <w:ins w:id="46" w:author="Hostovich, Scott (IMS)" w:date="2015-01-20T15:11:00Z"/>
-          <w:i/>
-        </w:rPr>
-      </w:pPr>
-      <w:ins w:id="47" w:author="Hostovich, Scott (IMS)" w:date="2015-01-20T15:11:00Z">
+          <w:ins w:id="51" w:author="Hostovich, Scott (IMS)" w:date="2015-01-20T15:11:00Z"/>
+          <w:i/>
+        </w:rPr>
+      </w:pPr>
+      <w:ins w:id="52" w:author="Hostovich, Scott (IMS)" w:date="2015-01-20T15:11:00Z">
         <w:r>
           <w:rPr>
             <w:i/>
@@ -1397,11 +1437,11 @@
         <w:ind w:left="720" w:hanging="720"/>
         <w:jc w:val="both"/>
         <w:rPr>
-          <w:ins w:id="48" w:author="Hostovich, Scott (IMS)" w:date="2015-01-20T15:11:00Z"/>
-          <w:bCs/>
-        </w:rPr>
-      </w:pPr>
-      <w:ins w:id="49" w:author="Hostovich, Scott (IMS)" w:date="2015-01-20T15:31:00Z">
+          <w:ins w:id="53" w:author="Hostovich, Scott (IMS)" w:date="2015-01-20T15:11:00Z"/>
+          <w:bCs/>
+        </w:rPr>
+      </w:pPr>
+      <w:ins w:id="54" w:author="Hostovich, Scott (IMS)" w:date="2015-01-20T15:31:00Z">
         <w:r>
           <w:rPr>
             <w:bCs/>
@@ -1409,7 +1449,7 @@
           <w:t>Application updater improved to better prompt user in UAC escalation</w:t>
         </w:r>
       </w:ins>
-      <w:ins w:id="50" w:author="Hostovich, Scott (IMS)" w:date="2015-01-20T15:11:00Z">
+      <w:ins w:id="55" w:author="Hostovich, Scott (IMS)" w:date="2015-01-20T15:11:00Z">
         <w:r>
           <w:rPr>
             <w:bCs/>
@@ -1423,11 +1463,11 @@
         <w:ind w:left="360" w:hanging="360"/>
         <w:jc w:val="both"/>
         <w:rPr>
-          <w:ins w:id="51" w:author="Hostovich, Scott (IMS)" w:date="2015-01-20T15:40:00Z"/>
-          <w:bCs/>
-        </w:rPr>
-      </w:pPr>
-      <w:ins w:id="52" w:author="Hostovich, Scott (IMS)" w:date="2015-01-20T15:32:00Z">
+          <w:ins w:id="56" w:author="Hostovich, Scott (IMS)" w:date="2015-01-20T15:40:00Z"/>
+          <w:bCs/>
+        </w:rPr>
+      </w:pPr>
+      <w:ins w:id="57" w:author="Hostovich, Scott (IMS)" w:date="2015-01-20T15:32:00Z">
         <w:r>
           <w:rPr>
             <w:bCs/>
@@ -1435,7 +1475,7 @@
           <w:t xml:space="preserve">The simultaneous request for </w:t>
         </w:r>
       </w:ins>
-      <w:ins w:id="53" w:author="Hostovich, Scott (IMS)" w:date="2015-01-20T15:33:00Z">
+      <w:ins w:id="58" w:author="Hostovich, Scott (IMS)" w:date="2015-01-20T15:33:00Z">
         <w:r>
           <w:rPr>
             <w:bCs/>
@@ -1443,7 +1483,7 @@
           <w:t xml:space="preserve">generation of a ‘Location Information’ and </w:t>
         </w:r>
       </w:ins>
-      <w:ins w:id="54" w:author="Hostovich, Scott (IMS)" w:date="2015-01-20T15:34:00Z">
+      <w:ins w:id="59" w:author="Hostovich, Scott (IMS)" w:date="2015-01-20T15:34:00Z">
         <w:r>
           <w:rPr>
             <w:bCs/>
@@ -1451,7 +1491,7 @@
           <w:t>‘Shapefile for GIS software’ will now create a shapefile detailing the points within each repor</w:t>
         </w:r>
       </w:ins>
-      <w:ins w:id="55" w:author="Hostovich, Scott (IMS)" w:date="2015-01-21T11:00:00Z">
+      <w:ins w:id="60" w:author="Hostovich, Scott (IMS)" w:date="2015-01-21T11:00:00Z">
         <w:r>
           <w:rPr>
             <w:bCs/>
@@ -1459,7 +1499,7 @@
           <w:t>t</w:t>
         </w:r>
       </w:ins>
-      <w:ins w:id="56" w:author="Hostovich, Scott (IMS)" w:date="2015-01-20T15:34:00Z">
+      <w:ins w:id="61" w:author="Hostovich, Scott (IMS)" w:date="2015-01-20T15:34:00Z">
         <w:r>
           <w:rPr>
             <w:bCs/>
@@ -1473,11 +1513,11 @@
         <w:ind w:left="360" w:hanging="360"/>
         <w:jc w:val="both"/>
         <w:rPr>
-          <w:ins w:id="57" w:author="Hostovich, Scott (IMS)" w:date="2015-01-20T15:11:00Z"/>
-          <w:bCs/>
-        </w:rPr>
-      </w:pPr>
-      <w:ins w:id="58" w:author="Hostovich, Scott (IMS)" w:date="2015-01-20T15:40:00Z">
+          <w:ins w:id="62" w:author="Hostovich, Scott (IMS)" w:date="2015-01-20T15:11:00Z"/>
+          <w:bCs/>
+        </w:rPr>
+      </w:pPr>
+      <w:ins w:id="63" w:author="Hostovich, Scott (IMS)" w:date="2015-01-20T15:40:00Z">
         <w:r>
           <w:rPr>
             <w:bCs/>
@@ -1492,11 +1532,11 @@
         <w:ind w:left="360" w:hanging="360"/>
         <w:jc w:val="both"/>
         <w:rPr>
-          <w:ins w:id="59" w:author="Hostovich, Scott (IMS)" w:date="2015-01-20T15:11:00Z"/>
-          <w:bCs/>
-        </w:rPr>
-      </w:pPr>
-      <w:ins w:id="60" w:author="Hostovich, Scott (IMS)" w:date="2015-01-21T11:01:00Z">
+          <w:ins w:id="64" w:author="Hostovich, Scott (IMS)" w:date="2015-01-20T15:11:00Z"/>
+          <w:bCs/>
+        </w:rPr>
+      </w:pPr>
+      <w:ins w:id="65" w:author="Hostovich, Scott (IMS)" w:date="2015-01-21T11:01:00Z">
         <w:r>
           <w:rPr>
             <w:bCs/>
@@ -1504,7 +1544,7 @@
           <w:t>Added n</w:t>
         </w:r>
       </w:ins>
-      <w:ins w:id="61" w:author="Hostovich, Scott (IMS)" w:date="2015-01-20T15:36:00Z">
+      <w:ins w:id="66" w:author="Hostovich, Scott (IMS)" w:date="2015-01-20T15:36:00Z">
         <w:r>
           <w:rPr>
             <w:bCs/>
@@ -1512,7 +1552,7 @@
           <w:t xml:space="preserve">ew </w:t>
         </w:r>
       </w:ins>
-      <w:ins w:id="62" w:author="Hostovich, Scott (IMS)" w:date="2015-01-21T11:01:00Z">
+      <w:ins w:id="67" w:author="Hostovich, Scott (IMS)" w:date="2015-01-21T11:01:00Z">
         <w:r>
           <w:rPr>
             <w:bCs/>
@@ -1520,7 +1560,7 @@
           <w:t>setting</w:t>
         </w:r>
       </w:ins>
-      <w:ins w:id="63" w:author="Hostovich, Scott (IMS)" w:date="2015-01-20T15:36:00Z">
+      <w:ins w:id="68" w:author="Hostovich, Scott (IMS)" w:date="2015-01-20T15:36:00Z">
         <w:r>
           <w:rPr>
             <w:bCs/>
@@ -1528,7 +1568,7 @@
           <w:t xml:space="preserve"> that allows </w:t>
         </w:r>
       </w:ins>
-      <w:ins w:id="64" w:author="Hostovich, Scott (IMS)" w:date="2015-01-20T15:37:00Z">
+      <w:ins w:id="69" w:author="Hostovich, Scott (IMS)" w:date="2015-01-20T15:37:00Z">
         <w:r>
           <w:rPr>
             <w:bCs/>
@@ -1536,7 +1576,7 @@
           <w:t xml:space="preserve">a </w:t>
         </w:r>
       </w:ins>
-      <w:ins w:id="65" w:author="Hostovich, Scott (IMS)" w:date="2015-01-20T15:36:00Z">
+      <w:ins w:id="70" w:author="Hostovich, Scott (IMS)" w:date="2015-01-20T15:36:00Z">
         <w:r>
           <w:rPr>
             <w:bCs/>
@@ -1544,7 +1584,7 @@
           <w:t>user</w:t>
         </w:r>
       </w:ins>
-      <w:ins w:id="66" w:author="Hostovich, Scott (IMS)" w:date="2015-01-20T15:37:00Z">
+      <w:ins w:id="71" w:author="Hostovich, Scott (IMS)" w:date="2015-01-20T15:37:00Z">
         <w:r>
           <w:rPr>
             <w:bCs/>
@@ -1552,7 +1592,7 @@
           <w:t xml:space="preserve"> defined title for each run</w:t>
         </w:r>
       </w:ins>
-      <w:ins w:id="67" w:author="Hostovich, Scott (IMS)" w:date="2015-01-20T15:11:00Z">
+      <w:ins w:id="72" w:author="Hostovich, Scott (IMS)" w:date="2015-01-20T15:11:00Z">
         <w:r>
           <w:rPr>
             <w:bCs/>
@@ -1566,21 +1606,21 @@
         <w:ind w:left="360" w:hanging="360"/>
         <w:jc w:val="both"/>
         <w:rPr>
-          <w:ins w:id="68" w:author="Hostovich, Scott (IMS)" w:date="2015-01-20T15:11:00Z"/>
-          <w:bCs/>
-        </w:rPr>
-      </w:pPr>
-    </w:p>
-    <w:p>
-      <w:pPr>
-        <w:jc w:val="both"/>
-        <w:rPr>
-          <w:ins w:id="69" w:author="Hostovich, Scott (IMS)" w:date="2015-01-20T15:11:00Z"/>
+          <w:ins w:id="73" w:author="Hostovich, Scott (IMS)" w:date="2015-01-20T15:11:00Z"/>
+          <w:bCs/>
+        </w:rPr>
+      </w:pPr>
+    </w:p>
+    <w:p>
+      <w:pPr>
+        <w:jc w:val="both"/>
+        <w:rPr>
+          <w:ins w:id="74" w:author="Hostovich, Scott (IMS)" w:date="2015-01-20T15:11:00Z"/>
           <w:i/>
           <w:color w:val="000000"/>
         </w:rPr>
       </w:pPr>
-      <w:ins w:id="70" w:author="Hostovich, Scott (IMS)" w:date="2015-01-20T15:11:00Z">
+      <w:ins w:id="75" w:author="Hostovich, Scott (IMS)" w:date="2015-01-20T15:11:00Z">
         <w:r>
           <w:rPr>
             <w:i/>
@@ -1595,11 +1635,11 @@
         <w:ind w:left="360" w:hanging="360"/>
         <w:jc w:val="both"/>
         <w:rPr>
-          <w:ins w:id="71" w:author="Hostovich, Scott (IMS)" w:date="2015-01-20T15:11:00Z"/>
-          <w:bCs/>
-        </w:rPr>
-      </w:pPr>
-      <w:ins w:id="72" w:author="Hostovich, Scott (IMS)" w:date="2015-01-20T15:38:00Z">
+          <w:ins w:id="76" w:author="Hostovich, Scott (IMS)" w:date="2015-01-20T15:11:00Z"/>
+          <w:bCs/>
+        </w:rPr>
+      </w:pPr>
+      <w:ins w:id="77" w:author="Hostovich, Scott (IMS)" w:date="2015-01-20T15:38:00Z">
         <w:r>
           <w:rPr>
             <w:bCs/>
@@ -1607,7 +1647,7 @@
           <w:t xml:space="preserve">The CLU_RISK and LOC_RISK columns were renamed to CLU_RR and LOC_RR, respectively in the </w:t>
         </w:r>
       </w:ins>
-      <w:ins w:id="73" w:author="Hostovich, Scott (IMS)" w:date="2015-01-20T15:39:00Z">
+      <w:ins w:id="78" w:author="Hostovich, Scott (IMS)" w:date="2015-01-20T15:39:00Z">
         <w:r>
           <w:rPr>
             <w:bCs/>
@@ -1627,7 +1667,7 @@
           <w:t>er Information’ file</w:t>
         </w:r>
       </w:ins>
-      <w:ins w:id="74" w:author="Hostovich, Scott (IMS)" w:date="2015-01-20T15:11:00Z">
+      <w:ins w:id="79" w:author="Hostovich, Scott (IMS)" w:date="2015-01-20T15:11:00Z">
         <w:r>
           <w:rPr>
             <w:bCs/>
@@ -1641,7 +1681,7 @@
         <w:ind w:left="360" w:hanging="360"/>
         <w:jc w:val="both"/>
         <w:rPr>
-          <w:ins w:id="75" w:author="Hostovich, Scott (IMS)" w:date="2015-01-20T15:11:00Z"/>
+          <w:ins w:id="80" w:author="Hostovich, Scott (IMS)" w:date="2015-01-20T15:11:00Z"/>
           <w:b/>
           <w:color w:val="000000"/>
         </w:rPr>
@@ -8240,7 +8280,7 @@
 </file>
 
 <file path=customXml/itemProps1.xml><?xml version="1.0" encoding="utf-8"?>
-<ds:datastoreItem xmlns:ds="http://schemas.openxmlformats.org/officeDocument/2006/customXml" ds:itemID="{054BE97B-3994-4D7E-A5E9-DE8B68551205}">
+<ds:datastoreItem xmlns:ds="http://schemas.openxmlformats.org/officeDocument/2006/customXml" ds:itemID="{631F5B18-840C-436B-9382-5CC8BCC538A9}">
   <ds:schemaRefs>
     <ds:schemaRef ds:uri="http://schemas.openxmlformats.org/officeDocument/2006/bibliography"/>
   </ds:schemaRefs>

</xml_diff>

<commit_message>
* https://www.squishlist.com/ims/satscan/66411/  - update version history file
</commit_message>
<xml_diff>
--- a/Doc/SaTScan Version History.docx
+++ b/Doc/SaTScan Version History.docx
@@ -11,6 +11,8 @@
           <w:szCs w:val="32"/>
         </w:rPr>
       </w:pPr>
+      <w:bookmarkStart w:id="0" w:name="_GoBack"/>
+      <w:bookmarkEnd w:id="0"/>
       <w:r>
         <w:rPr>
           <w:b/>
@@ -857,7 +859,6 @@
         <w:pStyle w:val="Heading1"/>
         <w:ind w:left="720" w:hanging="720"/>
         <w:rPr>
-          <w:ins w:id="0" w:author="Hostovich, Scott (IMS)" w:date="2015-01-20T15:08:00Z"/>
           <w:i w:val="0"/>
         </w:rPr>
       </w:pPr>
@@ -921,100 +922,63 @@
           <w:i w:val="0"/>
         </w:rPr>
       </w:pPr>
-      <w:ins w:id="1" w:author="Hostovich, Scott (IMS)" w:date="2015-01-20T15:08:00Z">
-        <w:r>
-          <w:rPr>
-            <w:i w:val="0"/>
-            <w:rPrChange w:id="2" w:author="Hostovich, Scott (IMS)" w:date="2015-01-21T11:00:00Z">
-              <w:rPr/>
-            </w:rPrChange>
-          </w:rPr>
-          <w:t>2015</w:t>
-        </w:r>
-        <w:r>
-          <w:rPr>
-            <w:i w:val="0"/>
-          </w:rPr>
-          <w:t xml:space="preserve"> </w:t>
-        </w:r>
-        <w:r>
-          <w:rPr>
-            <w:i w:val="0"/>
-          </w:rPr>
-          <w:tab/>
-        </w:r>
-        <w:r>
-          <w:rPr>
-            <w:b/>
-            <w:i w:val="0"/>
-          </w:rPr>
-          <w:t>Version 9.</w:t>
-        </w:r>
-      </w:ins>
-      <w:ins w:id="3" w:author="Hostovich, Scott (IMS)" w:date="2015-01-20T15:09:00Z">
-        <w:r>
-          <w:rPr>
-            <w:b/>
-            <w:i w:val="0"/>
-          </w:rPr>
-          <w:t>4</w:t>
-        </w:r>
-      </w:ins>
-      <w:ins w:id="4" w:author="Hostovich, Scott (IMS)" w:date="2015-01-20T15:08:00Z">
-        <w:r>
-          <w:rPr>
-            <w:b/>
-            <w:i w:val="0"/>
-          </w:rPr>
-          <w:t>:</w:t>
-        </w:r>
-        <w:r>
-          <w:rPr>
-            <w:i w:val="0"/>
-          </w:rPr>
-          <w:t xml:space="preserve"> </w:t>
-        </w:r>
-      </w:ins>
-      <w:ins w:id="5" w:author="Hostovich, Scott (IMS)" w:date="2015-01-20T15:15:00Z">
-        <w:r>
-          <w:rPr>
-            <w:i w:val="0"/>
-          </w:rPr>
-          <w:t>Shapefile</w:t>
-        </w:r>
-      </w:ins>
-      <w:ins w:id="6" w:author="Hostovich, Scott (IMS)" w:date="2015-01-20T15:09:00Z">
-        <w:r>
-          <w:rPr>
-            <w:i w:val="0"/>
-          </w:rPr>
-          <w:t xml:space="preserve"> input, </w:t>
-        </w:r>
-      </w:ins>
-      <w:ins w:id="7" w:author="Hostovich, Scott (IMS)" w:date="2015-01-20T15:10:00Z">
-        <w:r>
-          <w:rPr>
-            <w:i w:val="0"/>
-          </w:rPr>
-          <w:t>Temporal graphs, Oliveira</w:t>
-        </w:r>
-      </w:ins>
-      <w:ins w:id="8" w:author="Hostovich, Scott (IMS)" w:date="2015-01-20T15:11:00Z">
-        <w:r>
-          <w:rPr>
-            <w:i w:val="0"/>
-          </w:rPr>
-          <w:t>’s F</w:t>
-        </w:r>
-      </w:ins>
-      <w:ins w:id="9" w:author="Hostovich, Scott (IMS)" w:date="2015-01-20T15:08:00Z">
-        <w:r>
-          <w:rPr>
-            <w:i w:val="0"/>
-          </w:rPr>
-          <w:t>.</w:t>
-        </w:r>
-      </w:ins>
+      <w:r>
+        <w:rPr>
+          <w:i w:val="0"/>
+        </w:rPr>
+        <w:t>2015</w:t>
+      </w:r>
+      <w:r>
+        <w:rPr>
+          <w:i w:val="0"/>
+        </w:rPr>
+        <w:t xml:space="preserve"> </w:t>
+      </w:r>
+      <w:r>
+        <w:rPr>
+          <w:i w:val="0"/>
+        </w:rPr>
+        <w:tab/>
+      </w:r>
+      <w:r>
+        <w:rPr>
+          <w:b/>
+          <w:i w:val="0"/>
+        </w:rPr>
+        <w:t>Version 9.</w:t>
+      </w:r>
+      <w:r>
+        <w:rPr>
+          <w:b/>
+          <w:i w:val="0"/>
+        </w:rPr>
+        <w:t>4</w:t>
+      </w:r>
+      <w:r>
+        <w:rPr>
+          <w:b/>
+          <w:i w:val="0"/>
+        </w:rPr>
+        <w:t>:</w:t>
+      </w:r>
+      <w:r>
+        <w:rPr>
+          <w:i w:val="0"/>
+        </w:rPr>
+        <w:t xml:space="preserve"> </w:t>
+      </w:r>
+      <w:r>
+        <w:rPr>
+          <w:i w:val="0"/>
+        </w:rPr>
+        <w:t>Shapefile</w:t>
+      </w:r>
+      <w:r>
+        <w:rPr>
+          <w:i w:val="0"/>
+        </w:rPr>
+        <w:t xml:space="preserve"> input, Temporal graphs, Oliveira’s F.</w:t>
+      </w:r>
     </w:p>
     <w:p>
       <w:pPr>
@@ -1047,641 +1011,1146 @@
         <w:ind w:left="360" w:hanging="360"/>
         <w:jc w:val="both"/>
         <w:rPr>
-          <w:ins w:id="10" w:author="Hostovich, Scott (IMS)" w:date="2015-01-20T15:11:00Z"/>
-          <w:b/>
-        </w:rPr>
-      </w:pPr>
-      <w:ins w:id="11" w:author="Hostovich, Scott (IMS)" w:date="2015-01-20T15:11:00Z">
-        <w:r>
-          <w:rPr>
-            <w:b/>
-          </w:rPr>
-          <w:t>Version 9.4, February 2015</w:t>
-        </w:r>
-      </w:ins>
-    </w:p>
-    <w:p>
-      <w:pPr>
-        <w:jc w:val="both"/>
-        <w:rPr>
-          <w:ins w:id="12" w:author="Hostovich, Scott (IMS)" w:date="2015-01-20T15:11:00Z"/>
-          <w:i/>
-        </w:rPr>
-      </w:pPr>
-      <w:ins w:id="13" w:author="Hostovich, Scott (IMS)" w:date="2015-01-20T15:11:00Z">
-        <w:r>
-          <w:rPr>
-            <w:i/>
-          </w:rPr>
-          <w:t>New Analytical Features</w:t>
-        </w:r>
-      </w:ins>
+          <w:b/>
+        </w:rPr>
+      </w:pPr>
+      <w:r>
+        <w:rPr>
+          <w:b/>
+        </w:rPr>
+        <w:t>Version 9.4, February 2015</w:t>
+      </w:r>
+    </w:p>
+    <w:p>
+      <w:pPr>
+        <w:ind w:left="360" w:hanging="360"/>
+        <w:jc w:val="both"/>
+        <w:rPr>
+          <w:i/>
+        </w:rPr>
+      </w:pPr>
+      <w:r>
+        <w:rPr>
+          <w:i/>
+        </w:rPr>
+        <w:t>New Analytical Features</w:t>
+      </w:r>
+    </w:p>
+    <w:p>
+      <w:pPr>
+        <w:ind w:left="360" w:hanging="360"/>
+        <w:jc w:val="both"/>
+        <w:rPr>
+          <w:bCs/>
+        </w:rPr>
+      </w:pPr>
+      <w:r>
+        <w:rPr>
+          <w:bCs/>
+        </w:rPr>
+        <w:t>B</w:t>
+      </w:r>
+      <w:r>
+        <w:rPr>
+          <w:bCs/>
+        </w:rPr>
+        <w:t>order analysis</w:t>
+      </w:r>
+      <w:r>
+        <w:rPr>
+          <w:bCs/>
+        </w:rPr>
+        <w:t>, using</w:t>
+      </w:r>
+      <w:r>
+        <w:rPr>
+          <w:bCs/>
+        </w:rPr>
+        <w:t xml:space="preserve"> Oliveira’s F </w:t>
+      </w:r>
+      <w:r>
+        <w:rPr>
+          <w:bCs/>
+        </w:rPr>
+        <w:t>to</w:t>
+      </w:r>
+      <w:r>
+        <w:rPr>
+          <w:bCs/>
+        </w:rPr>
+        <w:t xml:space="preserve"> determine </w:t>
+      </w:r>
+      <w:r>
+        <w:rPr>
+          <w:bCs/>
+        </w:rPr>
+        <w:t xml:space="preserve">the likelihood of </w:t>
+      </w:r>
+      <w:r>
+        <w:rPr>
+          <w:bCs/>
+        </w:rPr>
+        <w:t>each location</w:t>
+      </w:r>
+      <w:r>
+        <w:rPr>
+          <w:bCs/>
+        </w:rPr>
+        <w:t xml:space="preserve"> to be in the true</w:t>
+      </w:r>
+      <w:r>
+        <w:rPr>
+          <w:bCs/>
+        </w:rPr>
+        <w:t xml:space="preserve"> clus</w:t>
+      </w:r>
+      <w:r>
+        <w:rPr>
+          <w:bCs/>
+        </w:rPr>
+        <w:t>t</w:t>
+      </w:r>
+      <w:r>
+        <w:rPr>
+          <w:bCs/>
+        </w:rPr>
+        <w:t>er.</w:t>
+      </w:r>
+    </w:p>
+    <w:p>
+      <w:pPr>
+        <w:ind w:left="360" w:hanging="360"/>
+        <w:jc w:val="both"/>
+        <w:rPr>
+          <w:b/>
+        </w:rPr>
+      </w:pPr>
+    </w:p>
+    <w:p>
+      <w:pPr>
+        <w:ind w:left="360" w:hanging="360"/>
+        <w:jc w:val="both"/>
+        <w:rPr>
+          <w:i/>
+        </w:rPr>
+      </w:pPr>
+      <w:r>
+        <w:rPr>
+          <w:i/>
+        </w:rPr>
+        <w:t>Other Improvements</w:t>
+      </w:r>
+    </w:p>
+    <w:p>
+      <w:pPr>
+        <w:ind w:left="360" w:hanging="360"/>
+        <w:jc w:val="both"/>
+      </w:pPr>
+      <w:r>
+        <w:rPr>
+          <w:bCs/>
+        </w:rPr>
+        <w:t>T</w:t>
+      </w:r>
+      <w:r>
+        <w:rPr>
+          <w:bCs/>
+        </w:rPr>
+        <w:t xml:space="preserve">emporal graphs in HTML format, </w:t>
+      </w:r>
+      <w:r>
+        <w:t xml:space="preserve">depicting the observed and expected counts over time, both inside and outside the cluster. </w:t>
+      </w:r>
+    </w:p>
+    <w:p>
+      <w:pPr>
+        <w:ind w:left="360" w:hanging="360"/>
+        <w:jc w:val="both"/>
+      </w:pPr>
+      <w:r>
+        <w:t>Print and save temporal graphs in PNG, JPEG, PDF and SVG file formats.</w:t>
+      </w:r>
+    </w:p>
+    <w:p>
+      <w:pPr>
+        <w:ind w:left="360" w:hanging="360"/>
+        <w:jc w:val="both"/>
+        <w:rPr>
+          <w:bCs/>
+        </w:rPr>
+      </w:pPr>
+      <w:r>
+        <w:rPr>
+          <w:bCs/>
+        </w:rPr>
+        <w:t xml:space="preserve">The </w:t>
+      </w:r>
+      <w:r>
+        <w:rPr>
+          <w:bCs/>
+        </w:rPr>
+        <w:t>output shapefile</w:t>
+      </w:r>
+      <w:r>
+        <w:rPr>
+          <w:bCs/>
+        </w:rPr>
+        <w:t xml:space="preserve"> </w:t>
+      </w:r>
+      <w:r>
+        <w:rPr>
+          <w:bCs/>
+        </w:rPr>
+        <w:t xml:space="preserve">can be made to </w:t>
+      </w:r>
+      <w:r>
+        <w:rPr>
+          <w:bCs/>
+        </w:rPr>
+        <w:t xml:space="preserve">contain the </w:t>
+      </w:r>
+      <w:r>
+        <w:rPr>
+          <w:bCs/>
+        </w:rPr>
+        <w:t xml:space="preserve">location </w:t>
+      </w:r>
+      <w:r>
+        <w:rPr>
+          <w:bCs/>
+        </w:rPr>
+        <w:t>points within each reported cluster.</w:t>
+      </w:r>
+    </w:p>
+    <w:p>
+      <w:pPr>
+        <w:ind w:left="360" w:hanging="360"/>
+        <w:jc w:val="both"/>
+        <w:rPr>
+          <w:bCs/>
+        </w:rPr>
+      </w:pPr>
+      <w:r>
+        <w:rPr>
+          <w:bCs/>
+        </w:rPr>
+        <w:t>Ability to import data from GIS shapefiles.</w:t>
+      </w:r>
+    </w:p>
+    <w:p>
+      <w:pPr>
+        <w:ind w:left="360" w:hanging="360"/>
+        <w:jc w:val="both"/>
+        <w:rPr>
+          <w:bCs/>
+        </w:rPr>
+      </w:pPr>
+      <w:r>
+        <w:rPr>
+          <w:bCs/>
+        </w:rPr>
+        <w:t xml:space="preserve">Ability to name the saved input files when using the import wizard. </w:t>
+      </w:r>
+    </w:p>
+    <w:p>
+      <w:pPr>
+        <w:ind w:left="360" w:hanging="360"/>
+        <w:jc w:val="both"/>
+        <w:rPr>
+          <w:bCs/>
+        </w:rPr>
+      </w:pPr>
+      <w:r>
+        <w:rPr>
+          <w:bCs/>
+        </w:rPr>
+        <w:t>Option to r</w:t>
+      </w:r>
+      <w:r>
+        <w:rPr>
+          <w:bCs/>
+        </w:rPr>
+        <w:t xml:space="preserve">ead </w:t>
+      </w:r>
+      <w:r>
+        <w:rPr>
+          <w:bCs/>
+        </w:rPr>
+        <w:t xml:space="preserve">input </w:t>
+      </w:r>
+      <w:r>
+        <w:rPr>
+          <w:bCs/>
+        </w:rPr>
+        <w:t>data live from a data source</w:t>
+      </w:r>
+      <w:r>
+        <w:rPr>
+          <w:bCs/>
+        </w:rPr>
+        <w:t>, without an intermediate file in SaTScan format</w:t>
+      </w:r>
+      <w:r>
+        <w:rPr>
+          <w:bCs/>
+        </w:rPr>
+        <w:t>.</w:t>
+      </w:r>
+    </w:p>
+    <w:p>
+      <w:pPr>
+        <w:ind w:left="360" w:hanging="360"/>
+        <w:jc w:val="both"/>
+        <w:rPr>
+          <w:bCs/>
+        </w:rPr>
+      </w:pPr>
+      <w:r>
+        <w:rPr>
+          <w:bCs/>
+        </w:rPr>
+        <w:t>An improved a</w:t>
+      </w:r>
+      <w:r>
+        <w:rPr>
+          <w:bCs/>
+        </w:rPr>
+        <w:t xml:space="preserve">pplication updater to better prompt user in </w:t>
+      </w:r>
+      <w:r>
+        <w:rPr>
+          <w:bCs/>
+        </w:rPr>
+        <w:t xml:space="preserve">a </w:t>
+      </w:r>
+      <w:r>
+        <w:rPr>
+          <w:bCs/>
+        </w:rPr>
+        <w:t>UAC escalation</w:t>
+      </w:r>
+      <w:r>
+        <w:rPr>
+          <w:bCs/>
+        </w:rPr>
+        <w:t>.</w:t>
+      </w:r>
+    </w:p>
+    <w:p>
+      <w:pPr>
+        <w:ind w:left="360" w:hanging="360"/>
+        <w:jc w:val="both"/>
+        <w:rPr>
+          <w:bCs/>
+        </w:rPr>
+      </w:pPr>
+      <w:r>
+        <w:rPr>
+          <w:bCs/>
+        </w:rPr>
+        <w:t>A</w:t>
+      </w:r>
+      <w:r>
+        <w:rPr>
+          <w:bCs/>
+        </w:rPr>
+        <w:t>bility to specify</w:t>
+      </w:r>
+      <w:r>
+        <w:rPr>
+          <w:bCs/>
+        </w:rPr>
+        <w:t xml:space="preserve"> a user defined title for each </w:t>
+      </w:r>
+      <w:r>
+        <w:rPr>
+          <w:bCs/>
+        </w:rPr>
+        <w:t>analysis</w:t>
+      </w:r>
+      <w:r>
+        <w:rPr>
+          <w:bCs/>
+        </w:rPr>
+        <w:t>.</w:t>
+      </w:r>
+    </w:p>
+    <w:p>
+      <w:pPr>
+        <w:ind w:left="360" w:hanging="360"/>
+        <w:jc w:val="both"/>
+        <w:rPr>
+          <w:bCs/>
+        </w:rPr>
+      </w:pPr>
+    </w:p>
+    <w:p>
+      <w:pPr>
+        <w:jc w:val="both"/>
+        <w:rPr>
+          <w:i/>
+        </w:rPr>
+      </w:pPr>
+      <w:r>
+        <w:rPr>
+          <w:i/>
+        </w:rPr>
+        <w:t>Minor Fixes</w:t>
+      </w:r>
+    </w:p>
+    <w:p>
+      <w:pPr>
+        <w:ind w:left="360" w:hanging="360"/>
+        <w:jc w:val="both"/>
+        <w:rPr>
+          <w:bCs/>
+        </w:rPr>
+      </w:pPr>
+      <w:r>
+        <w:rPr>
+          <w:bCs/>
+        </w:rPr>
+        <w:t>The CLU_RISK and LOC_RISK columns were renamed to CLU_RR and LOC_RR, respectively in the optional ‘Clus</w:t>
+      </w:r>
+      <w:r>
+        <w:rPr>
+          <w:bCs/>
+        </w:rPr>
+        <w:t>t</w:t>
+      </w:r>
+      <w:r>
+        <w:rPr>
+          <w:bCs/>
+        </w:rPr>
+        <w:t>er Information’ file</w:t>
+      </w:r>
+      <w:r>
+        <w:rPr>
+          <w:bCs/>
+        </w:rPr>
+        <w:t>.</w:t>
+      </w:r>
+    </w:p>
+    <w:p>
+      <w:pPr>
+        <w:ind w:left="360" w:hanging="360"/>
+        <w:jc w:val="both"/>
+        <w:rPr>
+          <w:b/>
+          <w:color w:val="000000"/>
+        </w:rPr>
+      </w:pPr>
+    </w:p>
+    <w:p>
+      <w:pPr>
+        <w:ind w:left="360" w:hanging="360"/>
+        <w:jc w:val="both"/>
+        <w:rPr>
+          <w:b/>
+          <w:color w:val="000000"/>
+        </w:rPr>
+      </w:pPr>
+      <w:r>
+        <w:rPr>
+          <w:b/>
+          <w:color w:val="000000"/>
+        </w:rPr>
+        <w:t>Version 9.</w:t>
+      </w:r>
+      <w:r>
+        <w:rPr>
+          <w:b/>
+          <w:color w:val="000000"/>
+        </w:rPr>
+        <w:t>3</w:t>
+      </w:r>
+      <w:r>
+        <w:rPr>
+          <w:b/>
+          <w:color w:val="000000"/>
+        </w:rPr>
+        <w:t xml:space="preserve">.1, </w:t>
+      </w:r>
+      <w:r>
+        <w:rPr>
+          <w:b/>
+          <w:color w:val="000000"/>
+        </w:rPr>
+        <w:t>October</w:t>
+      </w:r>
+      <w:r>
+        <w:rPr>
+          <w:b/>
+          <w:color w:val="000000"/>
+        </w:rPr>
+        <w:t>, 201</w:t>
+      </w:r>
+      <w:r>
+        <w:rPr>
+          <w:b/>
+          <w:color w:val="000000"/>
+        </w:rPr>
+        <w:t>4</w:t>
+      </w:r>
+    </w:p>
+    <w:p>
+      <w:pPr>
+        <w:jc w:val="both"/>
+        <w:rPr>
+          <w:i/>
+          <w:color w:val="000000"/>
+        </w:rPr>
+      </w:pPr>
+      <w:r>
+        <w:rPr>
+          <w:i/>
+          <w:color w:val="000000"/>
+        </w:rPr>
+        <w:t xml:space="preserve">Minor </w:t>
+      </w:r>
+      <w:r>
+        <w:rPr>
+          <w:i/>
+          <w:color w:val="000000"/>
+        </w:rPr>
+        <w:t>Fix</w:t>
+      </w:r>
+    </w:p>
+    <w:p>
+      <w:pPr>
+        <w:ind w:left="360" w:hanging="360"/>
+        <w:jc w:val="both"/>
+        <w:rPr>
+          <w:color w:val="000000"/>
+        </w:rPr>
+      </w:pPr>
+      <w:r>
+        <w:rPr>
+          <w:color w:val="000000"/>
+        </w:rPr>
+        <w:t>Total population reported with Iterative Scan Statistic was not adjusted for earlier iterations when using the Poisson model</w:t>
+      </w:r>
+      <w:r>
+        <w:rPr>
+          <w:color w:val="000000"/>
+        </w:rPr>
+        <w:t>.</w:t>
+      </w:r>
+    </w:p>
+    <w:p>
+      <w:pPr>
+        <w:ind w:left="360" w:hanging="360"/>
+        <w:jc w:val="both"/>
+        <w:rPr>
+          <w:b/>
+        </w:rPr>
+      </w:pPr>
+    </w:p>
+    <w:p>
+      <w:pPr>
+        <w:ind w:left="360" w:hanging="360"/>
+        <w:jc w:val="both"/>
+        <w:rPr>
+          <w:b/>
+        </w:rPr>
+      </w:pPr>
+      <w:r>
+        <w:rPr>
+          <w:b/>
+        </w:rPr>
+        <w:t>Version 9.3, March 201</w:t>
+      </w:r>
+      <w:r>
+        <w:rPr>
+          <w:b/>
+        </w:rPr>
+        <w:t>4</w:t>
+      </w:r>
+    </w:p>
+    <w:p>
+      <w:pPr>
+        <w:jc w:val="both"/>
+        <w:rPr>
+          <w:i/>
+        </w:rPr>
+      </w:pPr>
+      <w:r>
+        <w:rPr>
+          <w:i/>
+        </w:rPr>
+        <w:t>New Analytical Features</w:t>
+      </w:r>
     </w:p>
     <w:p>
       <w:pPr>
         <w:ind w:left="720" w:hanging="720"/>
         <w:jc w:val="both"/>
         <w:rPr>
-          <w:ins w:id="14" w:author="Hostovich, Scott (IMS)" w:date="2015-01-20T15:13:00Z"/>
-          <w:bCs/>
-        </w:rPr>
-      </w:pPr>
-      <w:ins w:id="15" w:author="Hostovich, Scott (IMS)" w:date="2015-01-20T15:13:00Z">
-        <w:r>
-          <w:rPr>
-            <w:bCs/>
-          </w:rPr>
-          <w:t xml:space="preserve">The file import added the ability to import data from </w:t>
-        </w:r>
-      </w:ins>
-      <w:ins w:id="16" w:author="Hostovich, Scott (IMS)" w:date="2015-01-20T15:15:00Z">
-        <w:r>
-          <w:rPr>
-            <w:bCs/>
-          </w:rPr>
-          <w:t>shapefiles.</w:t>
-        </w:r>
-      </w:ins>
+          <w:bCs/>
+        </w:rPr>
+      </w:pPr>
+      <w:r>
+        <w:rPr>
+          <w:bCs/>
+        </w:rPr>
+        <w:t>Minimum temporal cluster size for purely temporal and space-time analyses.</w:t>
+      </w:r>
+    </w:p>
+    <w:p>
+      <w:pPr>
+        <w:ind w:left="360" w:hanging="360"/>
+        <w:jc w:val="both"/>
+        <w:rPr>
+          <w:b/>
+          <w:color w:val="000000"/>
+        </w:rPr>
+      </w:pPr>
+    </w:p>
+    <w:p>
+      <w:pPr>
+        <w:ind w:left="360" w:hanging="360"/>
+        <w:jc w:val="both"/>
+        <w:rPr>
+          <w:i/>
+        </w:rPr>
+      </w:pPr>
+      <w:r>
+        <w:rPr>
+          <w:i/>
+        </w:rPr>
+        <w:t>Other Improvements</w:t>
+      </w:r>
     </w:p>
     <w:p>
       <w:pPr>
         <w:ind w:left="720" w:hanging="720"/>
         <w:jc w:val="both"/>
         <w:rPr>
-          <w:ins w:id="17" w:author="Hostovich, Scott (IMS)" w:date="2015-01-20T15:18:00Z"/>
-          <w:bCs/>
-        </w:rPr>
-      </w:pPr>
-      <w:ins w:id="18" w:author="Hostovich, Scott (IMS)" w:date="2015-01-20T15:12:00Z">
-        <w:r>
-          <w:rPr>
-            <w:bCs/>
-          </w:rPr>
-          <w:t>The file import process was re-designed</w:t>
-        </w:r>
-      </w:ins>
-      <w:ins w:id="19" w:author="Hostovich, Scott (IMS)" w:date="2015-01-20T15:16:00Z">
-        <w:r>
-          <w:rPr>
-            <w:bCs/>
-          </w:rPr>
-          <w:t xml:space="preserve"> to add the ability</w:t>
-        </w:r>
-      </w:ins>
-      <w:ins w:id="20" w:author="Hostovich, Scott (IMS)" w:date="2015-01-20T15:12:00Z">
-        <w:r>
-          <w:rPr>
-            <w:bCs/>
-          </w:rPr>
-          <w:t xml:space="preserve"> to </w:t>
-        </w:r>
-      </w:ins>
-      <w:ins w:id="21" w:author="Hostovich, Scott (IMS)" w:date="2015-01-20T15:17:00Z">
-        <w:r>
-          <w:rPr>
-            <w:bCs/>
-          </w:rPr>
-          <w:t>read data</w:t>
-        </w:r>
-      </w:ins>
-      <w:ins w:id="22" w:author="Hostovich, Scott (IMS)" w:date="2015-01-20T15:12:00Z">
-        <w:r>
-          <w:rPr>
-            <w:bCs/>
-          </w:rPr>
-          <w:t xml:space="preserve"> live </w:t>
-        </w:r>
-        <w:r>
-          <w:rPr>
-            <w:bCs/>
-          </w:rPr>
-          <w:t>from a data source</w:t>
-        </w:r>
-      </w:ins>
-      <w:ins w:id="23" w:author="Hostovich, Scott (IMS)" w:date="2015-01-20T15:16:00Z">
-        <w:r>
-          <w:rPr>
-            <w:bCs/>
-          </w:rPr>
-          <w:t>.</w:t>
-        </w:r>
-      </w:ins>
+          <w:bCs/>
+        </w:rPr>
+      </w:pPr>
+      <w:r>
+        <w:rPr>
+          <w:bCs/>
+        </w:rPr>
+        <w:t xml:space="preserve">Update feature revised to enable automatic periodic polling for </w:t>
+      </w:r>
+      <w:r>
+        <w:rPr>
+          <w:bCs/>
+        </w:rPr>
+        <w:t xml:space="preserve">new </w:t>
+      </w:r>
+      <w:r>
+        <w:rPr>
+          <w:bCs/>
+        </w:rPr>
+        <w:t>versions.</w:t>
+      </w:r>
+    </w:p>
+    <w:p>
+      <w:pPr>
+        <w:ind w:left="360" w:hanging="360"/>
+        <w:jc w:val="both"/>
+        <w:rPr>
+          <w:bCs/>
+        </w:rPr>
+      </w:pPr>
+      <w:r>
+        <w:rPr>
+          <w:bCs/>
+        </w:rPr>
+        <w:t xml:space="preserve">File browse dialog revised to give a more Mac-like experience on </w:t>
+      </w:r>
+      <w:r>
+        <w:rPr>
+          <w:bCs/>
+        </w:rPr>
+        <w:t xml:space="preserve">the Mac </w:t>
+      </w:r>
+      <w:r>
+        <w:rPr>
+          <w:bCs/>
+        </w:rPr>
+        <w:t>platform.</w:t>
+      </w:r>
+    </w:p>
+    <w:p>
+      <w:pPr>
+        <w:ind w:left="360" w:hanging="360"/>
+        <w:jc w:val="both"/>
+        <w:rPr>
+          <w:bCs/>
+        </w:rPr>
+      </w:pPr>
+      <w:r>
+        <w:rPr>
+          <w:bCs/>
+        </w:rPr>
+        <w:t xml:space="preserve">New Mexico </w:t>
+      </w:r>
+      <w:r>
+        <w:rPr>
+          <w:bCs/>
+        </w:rPr>
+        <w:t xml:space="preserve">sample </w:t>
+      </w:r>
+      <w:r>
+        <w:rPr>
+          <w:bCs/>
+        </w:rPr>
+        <w:t xml:space="preserve">data now uses latitude/longitude </w:t>
+      </w:r>
+      <w:r>
+        <w:rPr>
+          <w:bCs/>
+        </w:rPr>
+        <w:t xml:space="preserve">rather than Cartesian </w:t>
+      </w:r>
+      <w:r>
+        <w:rPr>
+          <w:bCs/>
+        </w:rPr>
+        <w:t>coordinates.</w:t>
+      </w:r>
+    </w:p>
+    <w:p>
+      <w:pPr>
+        <w:ind w:left="360" w:hanging="360"/>
+        <w:jc w:val="both"/>
+        <w:rPr>
+          <w:bCs/>
+        </w:rPr>
+      </w:pPr>
+    </w:p>
+    <w:p>
+      <w:pPr>
+        <w:jc w:val="both"/>
+        <w:rPr>
+          <w:i/>
+          <w:color w:val="000000"/>
+        </w:rPr>
+      </w:pPr>
+      <w:r>
+        <w:rPr>
+          <w:i/>
+          <w:color w:val="000000"/>
+        </w:rPr>
+        <w:t>Minor Fixes</w:t>
+      </w:r>
+    </w:p>
+    <w:p>
+      <w:pPr>
+        <w:ind w:left="360" w:hanging="360"/>
+        <w:jc w:val="both"/>
+        <w:rPr>
+          <w:bCs/>
+        </w:rPr>
+      </w:pPr>
+      <w:r>
+        <w:rPr>
+          <w:bCs/>
+        </w:rPr>
+        <w:t xml:space="preserve">Corrected a bug in the GUI which could occur when running simultaneous analyses from </w:t>
+      </w:r>
+      <w:r>
+        <w:rPr>
+          <w:bCs/>
+        </w:rPr>
+        <w:t xml:space="preserve">the </w:t>
+      </w:r>
+      <w:r>
+        <w:rPr>
+          <w:bCs/>
+        </w:rPr>
+        <w:t>same parameter setting session.</w:t>
+      </w:r>
+    </w:p>
+    <w:p>
+      <w:pPr>
+        <w:ind w:left="360" w:hanging="360"/>
+        <w:jc w:val="both"/>
+        <w:rPr>
+          <w:bCs/>
+        </w:rPr>
+      </w:pPr>
+    </w:p>
+    <w:p>
+      <w:pPr>
+        <w:ind w:left="360" w:hanging="360"/>
+        <w:jc w:val="both"/>
+        <w:rPr>
+          <w:b/>
+        </w:rPr>
+      </w:pPr>
+      <w:r>
+        <w:rPr>
+          <w:b/>
+        </w:rPr>
+        <w:t>Version 9.2</w:t>
+      </w:r>
+      <w:r>
+        <w:rPr>
+          <w:b/>
+        </w:rPr>
+        <w:t>, October 22</w:t>
+      </w:r>
+      <w:r>
+        <w:rPr>
+          <w:b/>
+        </w:rPr>
+        <w:t>,</w:t>
+      </w:r>
+      <w:r>
+        <w:rPr>
+          <w:b/>
+        </w:rPr>
+        <w:t xml:space="preserve"> 2013</w:t>
+      </w:r>
+    </w:p>
+    <w:p>
+      <w:pPr>
+        <w:jc w:val="both"/>
+        <w:rPr>
+          <w:i/>
+        </w:rPr>
+      </w:pPr>
+      <w:r>
+        <w:rPr>
+          <w:i/>
+        </w:rPr>
+        <w:t>New Analytical Features</w:t>
+      </w:r>
     </w:p>
     <w:p>
       <w:pPr>
         <w:ind w:left="720" w:hanging="720"/>
         <w:jc w:val="both"/>
         <w:rPr>
-          <w:ins w:id="24" w:author="Hostovich, Scott (IMS)" w:date="2015-01-20T15:26:00Z"/>
-          <w:bCs/>
-        </w:rPr>
-      </w:pPr>
-      <w:ins w:id="25" w:author="Hostovich, Scott (IMS)" w:date="2015-01-20T15:19:00Z">
-        <w:r>
-          <w:rPr>
-            <w:bCs/>
-          </w:rPr>
-          <w:t>Added ability to generate interactive temporal graphs</w:t>
-        </w:r>
-      </w:ins>
-      <w:ins w:id="26" w:author="Hostovich, Scott (IMS)" w:date="2015-01-20T15:23:00Z">
-        <w:r>
-          <w:rPr>
-            <w:bCs/>
-          </w:rPr>
-          <w:t xml:space="preserve"> for </w:t>
-        </w:r>
-      </w:ins>
-      <w:ins w:id="27" w:author="Hostovich, Scott (IMS)" w:date="2015-01-22T10:05:00Z">
-        <w:r>
-          <w:rPr>
-            <w:bCs/>
-          </w:rPr>
-          <w:t xml:space="preserve">purely temporal and </w:t>
-        </w:r>
-      </w:ins>
-      <w:ins w:id="28" w:author="Hostovich, Scott (IMS)" w:date="2015-01-22T10:04:00Z">
-        <w:r>
-          <w:rPr>
-            <w:bCs/>
-          </w:rPr>
-          <w:t>space-time</w:t>
-        </w:r>
-      </w:ins>
-      <w:ins w:id="29" w:author="Hostovich, Scott (IMS)" w:date="2015-01-20T15:23:00Z">
-        <w:r>
-          <w:rPr>
-            <w:bCs/>
-          </w:rPr>
-          <w:t xml:space="preserve"> analyses</w:t>
-        </w:r>
-      </w:ins>
-      <w:ins w:id="30" w:author="Hostovich, Scott (IMS)" w:date="2015-01-22T12:43:00Z">
-        <w:r>
-          <w:rPr>
-            <w:bCs/>
-          </w:rPr>
-          <w:t xml:space="preserve"> with Poisson, Bernoulli, STP and Exponential models</w:t>
-        </w:r>
-      </w:ins>
-      <w:ins w:id="31" w:author="Hostovich, Scott (IMS)" w:date="2015-01-22T12:44:00Z">
-        <w:r>
-          <w:rPr>
-            <w:bCs/>
-          </w:rPr>
-          <w:t>.</w:t>
-        </w:r>
-      </w:ins>
-      <w:ins w:id="32" w:author="Hostovich, Scott (IMS)" w:date="2015-01-20T15:23:00Z">
-        <w:r>
-          <w:rPr>
-            <w:bCs/>
-          </w:rPr>
-          <w:t xml:space="preserve"> </w:t>
-        </w:r>
-      </w:ins>
-      <w:ins w:id="33" w:author="Hostovich, Scott (IMS)" w:date="2015-01-22T12:44:00Z">
-        <w:r>
-          <w:rPr>
-            <w:bCs/>
-          </w:rPr>
-          <w:t xml:space="preserve">Graphs </w:t>
-        </w:r>
-      </w:ins>
-      <w:ins w:id="34" w:author="Hostovich, Scott (IMS)" w:date="2015-01-20T15:23:00Z">
-        <w:r>
-          <w:rPr>
-            <w:bCs/>
-          </w:rPr>
-          <w:t xml:space="preserve">also provide the option generate various images </w:t>
-        </w:r>
-      </w:ins>
-      <w:ins w:id="35" w:author="Hostovich, Scott (IMS)" w:date="2015-01-20T15:25:00Z">
-        <w:r>
-          <w:rPr>
-            <w:bCs/>
-          </w:rPr>
-          <w:t>formats such as</w:t>
-        </w:r>
-      </w:ins>
-      <w:ins w:id="36" w:author="Hostovich, Scott (IMS)" w:date="2015-01-20T15:23:00Z">
-        <w:r>
-          <w:rPr>
-            <w:bCs/>
-          </w:rPr>
-          <w:t xml:space="preserve"> </w:t>
-        </w:r>
-        <w:proofErr w:type="spellStart"/>
-        <w:r>
-          <w:rPr>
-            <w:bCs/>
-          </w:rPr>
-          <w:t>png</w:t>
-        </w:r>
-        <w:proofErr w:type="spellEnd"/>
-        <w:r>
-          <w:rPr>
-            <w:bCs/>
-          </w:rPr>
-          <w:t xml:space="preserve">, jpeg and </w:t>
-        </w:r>
-        <w:proofErr w:type="spellStart"/>
-        <w:r>
-          <w:rPr>
-            <w:bCs/>
-          </w:rPr>
-          <w:t>svg</w:t>
-        </w:r>
-        <w:proofErr w:type="spellEnd"/>
-        <w:r>
-          <w:rPr>
-            <w:bCs/>
-          </w:rPr>
-          <w:t>.</w:t>
-        </w:r>
-      </w:ins>
-      <w:bookmarkStart w:id="37" w:name="_GoBack"/>
-      <w:bookmarkEnd w:id="37"/>
+          <w:bCs/>
+        </w:rPr>
+      </w:pPr>
+      <w:r>
+        <w:rPr>
+          <w:bCs/>
+        </w:rPr>
+        <w:t>Statistical power estimation</w:t>
+      </w:r>
+      <w:r>
+        <w:rPr>
+          <w:bCs/>
+        </w:rPr>
+        <w:t>.</w:t>
+      </w:r>
+    </w:p>
+    <w:p>
+      <w:pPr>
+        <w:jc w:val="both"/>
+        <w:rPr>
+          <w:bCs/>
+        </w:rPr>
+      </w:pPr>
+      <w:r>
+        <w:rPr>
+          <w:bCs/>
+        </w:rPr>
+        <w:t xml:space="preserve">Use of the </w:t>
+      </w:r>
+      <w:r>
+        <w:rPr>
+          <w:bCs/>
+        </w:rPr>
+        <w:t>G</w:t>
+      </w:r>
+      <w:r>
+        <w:rPr>
+          <w:bCs/>
+        </w:rPr>
+        <w:t>ini index to determine the best set of non-overlapping clusters to report.</w:t>
+      </w:r>
+      <w:r>
+        <w:rPr>
+          <w:bCs/>
+        </w:rPr>
+        <w:t xml:space="preserve"> </w:t>
+      </w:r>
+    </w:p>
+    <w:p>
+      <w:pPr>
+        <w:ind w:left="360" w:hanging="360"/>
+        <w:jc w:val="both"/>
+        <w:rPr>
+          <w:bCs/>
+        </w:rPr>
+      </w:pPr>
+      <w:r>
+        <w:rPr>
+          <w:bCs/>
+        </w:rPr>
+        <w:t>A</w:t>
+      </w:r>
+      <w:r>
+        <w:rPr>
+          <w:bCs/>
+        </w:rPr>
+        <w:t xml:space="preserve">djustment for day-of week effects in temporal and space-time </w:t>
+      </w:r>
+      <w:r>
+        <w:rPr>
+          <w:bCs/>
+        </w:rPr>
+        <w:t xml:space="preserve">Poisson </w:t>
+      </w:r>
+      <w:r>
+        <w:rPr>
+          <w:bCs/>
+        </w:rPr>
+        <w:t>analyses.</w:t>
+      </w:r>
+      <w:r>
+        <w:rPr>
+          <w:bCs/>
+        </w:rPr>
+        <w:t xml:space="preserve"> </w:t>
+      </w:r>
+    </w:p>
+    <w:p>
+      <w:pPr>
+        <w:ind w:left="360" w:hanging="360"/>
+        <w:jc w:val="both"/>
+        <w:rPr>
+          <w:bCs/>
+        </w:rPr>
+      </w:pPr>
+      <w:r>
+        <w:rPr>
+          <w:bCs/>
+        </w:rPr>
+        <w:t>Adjustment for space by day-of-week interaction in space-time permutation analyses.</w:t>
+      </w:r>
+      <w:r>
+        <w:rPr>
+          <w:bCs/>
+        </w:rPr>
+        <w:t xml:space="preserve"> </w:t>
+      </w:r>
     </w:p>
     <w:p>
       <w:pPr>
         <w:ind w:left="720" w:hanging="720"/>
         <w:jc w:val="both"/>
         <w:rPr>
-          <w:ins w:id="38" w:author="Hostovich, Scott (IMS)" w:date="2015-01-20T15:29:00Z"/>
-          <w:bCs/>
-        </w:rPr>
-      </w:pPr>
-      <w:ins w:id="39" w:author="Hostovich, Scott (IMS)" w:date="2015-01-20T15:26:00Z">
-        <w:r>
-          <w:rPr>
-            <w:bCs/>
-          </w:rPr>
-          <w:t xml:space="preserve">Implemented </w:t>
-        </w:r>
-      </w:ins>
-      <w:ins w:id="40" w:author="Hostovich, Scott (IMS)" w:date="2015-01-20T15:27:00Z">
-        <w:r>
-          <w:rPr>
-            <w:bCs/>
-          </w:rPr>
-          <w:t xml:space="preserve">the </w:t>
-        </w:r>
-      </w:ins>
-      <w:ins w:id="41" w:author="Hostovich, Scott (IMS)" w:date="2015-01-20T15:26:00Z">
-        <w:r>
-          <w:rPr>
-            <w:bCs/>
-          </w:rPr>
-          <w:t>border analysis option</w:t>
-        </w:r>
-      </w:ins>
-      <w:ins w:id="42" w:author="Hostovich, Scott (IMS)" w:date="2015-01-20T15:27:00Z">
-        <w:r>
-          <w:rPr>
-            <w:bCs/>
-          </w:rPr>
-          <w:t xml:space="preserve"> Oliveira’s F which </w:t>
-        </w:r>
-      </w:ins>
-      <w:ins w:id="43" w:author="Hostovich, Scott (IMS)" w:date="2015-01-20T15:28:00Z">
-        <w:r>
-          <w:rPr>
-            <w:bCs/>
-          </w:rPr>
-          <w:t>helps</w:t>
-        </w:r>
-      </w:ins>
-      <w:ins w:id="44" w:author="Hostovich, Scott (IMS)" w:date="2015-01-20T15:27:00Z">
-        <w:r>
-          <w:rPr>
-            <w:bCs/>
-          </w:rPr>
-          <w:t xml:space="preserve"> </w:t>
-        </w:r>
-      </w:ins>
-      <w:ins w:id="45" w:author="Hostovich, Scott (IMS)" w:date="2015-01-20T15:28:00Z">
-        <w:r>
-          <w:rPr>
-            <w:bCs/>
-          </w:rPr>
-          <w:t>determine each locations relevance within each reported clus</w:t>
-        </w:r>
-      </w:ins>
-      <w:ins w:id="46" w:author="Hostovich, Scott (IMS)" w:date="2015-01-21T10:33:00Z">
-        <w:r>
-          <w:rPr>
-            <w:bCs/>
-          </w:rPr>
-          <w:t>t</w:t>
-        </w:r>
-      </w:ins>
-      <w:ins w:id="47" w:author="Hostovich, Scott (IMS)" w:date="2015-01-20T15:28:00Z">
-        <w:r>
-          <w:rPr>
-            <w:bCs/>
-          </w:rPr>
-          <w:t>er.</w:t>
-        </w:r>
-      </w:ins>
+          <w:bCs/>
+        </w:rPr>
+      </w:pPr>
+      <w:r>
+        <w:rPr>
+          <w:bCs/>
+        </w:rPr>
+        <w:t>Ability to define different temporal cluster parameters at different spatial locations.</w:t>
+      </w:r>
+      <w:r>
+        <w:rPr>
+          <w:bCs/>
+        </w:rPr>
+        <w:t xml:space="preserve"> </w:t>
+      </w:r>
+    </w:p>
+    <w:p>
+      <w:pPr>
+        <w:ind w:left="360" w:hanging="360"/>
+        <w:jc w:val="both"/>
+        <w:rPr>
+          <w:b/>
+          <w:color w:val="000000"/>
+        </w:rPr>
+      </w:pPr>
+    </w:p>
+    <w:p>
+      <w:pPr>
+        <w:ind w:left="360" w:hanging="360"/>
+        <w:jc w:val="both"/>
+        <w:rPr>
+          <w:i/>
+        </w:rPr>
+      </w:pPr>
+      <w:r>
+        <w:rPr>
+          <w:i/>
+        </w:rPr>
+        <w:t>Other Improvements</w:t>
+      </w:r>
     </w:p>
     <w:p>
       <w:pPr>
         <w:ind w:left="720" w:hanging="720"/>
         <w:jc w:val="both"/>
         <w:rPr>
-          <w:ins w:id="48" w:author="Hostovich, Scott (IMS)" w:date="2015-01-20T15:11:00Z"/>
-          <w:bCs/>
-        </w:rPr>
-      </w:pPr>
-      <w:ins w:id="49" w:author="Hostovich, Scott (IMS)" w:date="2015-01-20T15:30:00Z">
-        <w:r>
-          <w:rPr>
-            <w:bCs/>
-          </w:rPr>
-          <w:t>Added a tutorials section to the website.</w:t>
-        </w:r>
-      </w:ins>
-    </w:p>
-    <w:p>
-      <w:pPr>
-        <w:ind w:left="360" w:hanging="360"/>
-        <w:jc w:val="both"/>
-        <w:rPr>
-          <w:ins w:id="50" w:author="Hostovich, Scott (IMS)" w:date="2015-01-20T15:11:00Z"/>
-          <w:b/>
+          <w:bCs/>
+        </w:rPr>
+      </w:pPr>
+      <w:r>
+        <w:rPr>
+          <w:bCs/>
+        </w:rPr>
+        <w:t xml:space="preserve">KML geographical output files </w:t>
+      </w:r>
+      <w:r>
+        <w:rPr>
+          <w:bCs/>
+        </w:rPr>
+        <w:t>for</w:t>
+      </w:r>
+      <w:r>
+        <w:rPr>
+          <w:bCs/>
+        </w:rPr>
+        <w:t xml:space="preserve"> Google Earth and </w:t>
+      </w:r>
+      <w:r>
+        <w:rPr>
+          <w:bCs/>
+        </w:rPr>
+        <w:t>Google Maps.</w:t>
+      </w:r>
+    </w:p>
+    <w:p>
+      <w:pPr>
+        <w:ind w:left="720" w:hanging="720"/>
+        <w:jc w:val="both"/>
+        <w:rPr>
+          <w:bCs/>
+        </w:rPr>
+      </w:pPr>
+      <w:r>
+        <w:rPr>
+          <w:bCs/>
+        </w:rPr>
+        <w:t xml:space="preserve">Shapefile output for ArcGIS, </w:t>
+      </w:r>
+      <w:proofErr w:type="spellStart"/>
+      <w:r>
+        <w:rPr>
+          <w:bCs/>
+        </w:rPr>
+        <w:t>QuantumGIS</w:t>
+      </w:r>
+      <w:proofErr w:type="spellEnd"/>
+      <w:r>
+        <w:rPr>
+          <w:bCs/>
+        </w:rPr>
+        <w:t>, TerraView</w:t>
+      </w:r>
+      <w:r>
+        <w:rPr>
+          <w:bCs/>
+        </w:rPr>
+        <w:t xml:space="preserve"> and other </w:t>
+      </w:r>
+      <w:r>
+        <w:rPr>
+          <w:bCs/>
+        </w:rPr>
+        <w:t xml:space="preserve">geographical </w:t>
+      </w:r>
+      <w:r>
+        <w:rPr>
+          <w:bCs/>
+        </w:rPr>
+        <w:t>software.</w:t>
+      </w:r>
+    </w:p>
+    <w:p>
+      <w:pPr>
+        <w:ind w:left="720" w:hanging="720"/>
+        <w:jc w:val="both"/>
+        <w:rPr>
+          <w:bCs/>
+        </w:rPr>
+      </w:pPr>
+      <w:r>
+        <w:rPr>
+          <w:bCs/>
+        </w:rPr>
+        <w:t>Slide over help system within the graphical user interface</w:t>
+      </w:r>
+    </w:p>
+    <w:p>
+      <w:pPr>
+        <w:ind w:left="360" w:hanging="360"/>
+        <w:jc w:val="both"/>
+        <w:rPr>
+          <w:bCs/>
+        </w:rPr>
+      </w:pPr>
+      <w:r>
+        <w:rPr>
+          <w:bCs/>
+        </w:rPr>
+        <w:t>Batch mode input revised such that all parameter settings can be program arguments.</w:t>
+      </w:r>
+    </w:p>
+    <w:p>
+      <w:pPr>
+        <w:ind w:left="360" w:hanging="360"/>
+        <w:jc w:val="both"/>
+        <w:rPr>
+          <w:bCs/>
+        </w:rPr>
+      </w:pPr>
+    </w:p>
+    <w:p>
+      <w:pPr>
+        <w:jc w:val="both"/>
+        <w:rPr>
+          <w:i/>
           <w:color w:val="000000"/>
         </w:rPr>
       </w:pPr>
-    </w:p>
-    <w:p>
-      <w:pPr>
-        <w:ind w:left="360" w:hanging="360"/>
-        <w:jc w:val="both"/>
-        <w:rPr>
-          <w:ins w:id="51" w:author="Hostovich, Scott (IMS)" w:date="2015-01-20T15:11:00Z"/>
-          <w:i/>
-        </w:rPr>
-      </w:pPr>
-      <w:ins w:id="52" w:author="Hostovich, Scott (IMS)" w:date="2015-01-20T15:11:00Z">
-        <w:r>
-          <w:rPr>
-            <w:i/>
-          </w:rPr>
-          <w:t>Other Improvements</w:t>
-        </w:r>
-      </w:ins>
-    </w:p>
-    <w:p>
-      <w:pPr>
-        <w:ind w:left="720" w:hanging="720"/>
-        <w:jc w:val="both"/>
-        <w:rPr>
-          <w:ins w:id="53" w:author="Hostovich, Scott (IMS)" w:date="2015-01-20T15:11:00Z"/>
-          <w:bCs/>
-        </w:rPr>
-      </w:pPr>
-      <w:ins w:id="54" w:author="Hostovich, Scott (IMS)" w:date="2015-01-20T15:31:00Z">
-        <w:r>
-          <w:rPr>
-            <w:bCs/>
-          </w:rPr>
-          <w:t>Application updater improved to better prompt user in UAC escalation</w:t>
-        </w:r>
-      </w:ins>
-      <w:ins w:id="55" w:author="Hostovich, Scott (IMS)" w:date="2015-01-20T15:11:00Z">
-        <w:r>
-          <w:rPr>
-            <w:bCs/>
-          </w:rPr>
-          <w:t>.</w:t>
-        </w:r>
-      </w:ins>
-    </w:p>
-    <w:p>
-      <w:pPr>
-        <w:ind w:left="360" w:hanging="360"/>
-        <w:jc w:val="both"/>
-        <w:rPr>
-          <w:ins w:id="56" w:author="Hostovich, Scott (IMS)" w:date="2015-01-20T15:40:00Z"/>
-          <w:bCs/>
-        </w:rPr>
-      </w:pPr>
-      <w:ins w:id="57" w:author="Hostovich, Scott (IMS)" w:date="2015-01-20T15:32:00Z">
-        <w:r>
-          <w:rPr>
-            <w:bCs/>
-          </w:rPr>
-          <w:t xml:space="preserve">The simultaneous request for </w:t>
-        </w:r>
-      </w:ins>
-      <w:ins w:id="58" w:author="Hostovich, Scott (IMS)" w:date="2015-01-20T15:33:00Z">
-        <w:r>
-          <w:rPr>
-            <w:bCs/>
-          </w:rPr>
-          <w:t xml:space="preserve">generation of a ‘Location Information’ and </w:t>
-        </w:r>
-      </w:ins>
-      <w:ins w:id="59" w:author="Hostovich, Scott (IMS)" w:date="2015-01-20T15:34:00Z">
-        <w:r>
-          <w:rPr>
-            <w:bCs/>
-          </w:rPr>
-          <w:t>‘Shapefile for GIS software’ will now create a shapefile detailing the points within each repor</w:t>
-        </w:r>
-      </w:ins>
-      <w:ins w:id="60" w:author="Hostovich, Scott (IMS)" w:date="2015-01-21T11:00:00Z">
-        <w:r>
-          <w:rPr>
-            <w:bCs/>
-          </w:rPr>
-          <w:t>t</w:t>
-        </w:r>
-      </w:ins>
-      <w:ins w:id="61" w:author="Hostovich, Scott (IMS)" w:date="2015-01-20T15:34:00Z">
-        <w:r>
-          <w:rPr>
-            <w:bCs/>
-          </w:rPr>
-          <w:t>ed cluster.</w:t>
-        </w:r>
-      </w:ins>
-    </w:p>
-    <w:p>
-      <w:pPr>
-        <w:ind w:left="360" w:hanging="360"/>
-        <w:jc w:val="both"/>
-        <w:rPr>
-          <w:ins w:id="62" w:author="Hostovich, Scott (IMS)" w:date="2015-01-20T15:11:00Z"/>
-          <w:bCs/>
-        </w:rPr>
-      </w:pPr>
-      <w:ins w:id="63" w:author="Hostovich, Scott (IMS)" w:date="2015-01-20T15:40:00Z">
-        <w:r>
-          <w:rPr>
-            <w:bCs/>
-          </w:rPr>
-          <w:lastRenderedPageBreak/>
-          <w:t>The file import added the ability to name the destination file. Previously, the name was generated.</w:t>
-        </w:r>
-      </w:ins>
-    </w:p>
-    <w:p>
-      <w:pPr>
-        <w:ind w:left="360" w:hanging="360"/>
-        <w:jc w:val="both"/>
-        <w:rPr>
-          <w:ins w:id="64" w:author="Hostovich, Scott (IMS)" w:date="2015-01-20T15:11:00Z"/>
-          <w:bCs/>
-        </w:rPr>
-      </w:pPr>
-      <w:ins w:id="65" w:author="Hostovich, Scott (IMS)" w:date="2015-01-21T11:01:00Z">
-        <w:r>
-          <w:rPr>
-            <w:bCs/>
-          </w:rPr>
-          <w:t>Added n</w:t>
-        </w:r>
-      </w:ins>
-      <w:ins w:id="66" w:author="Hostovich, Scott (IMS)" w:date="2015-01-20T15:36:00Z">
-        <w:r>
-          <w:rPr>
-            <w:bCs/>
-          </w:rPr>
-          <w:t xml:space="preserve">ew </w:t>
-        </w:r>
-      </w:ins>
-      <w:ins w:id="67" w:author="Hostovich, Scott (IMS)" w:date="2015-01-21T11:01:00Z">
-        <w:r>
-          <w:rPr>
-            <w:bCs/>
-          </w:rPr>
-          <w:t>setting</w:t>
-        </w:r>
-      </w:ins>
-      <w:ins w:id="68" w:author="Hostovich, Scott (IMS)" w:date="2015-01-20T15:36:00Z">
-        <w:r>
-          <w:rPr>
-            <w:bCs/>
-          </w:rPr>
-          <w:t xml:space="preserve"> that allows </w:t>
-        </w:r>
-      </w:ins>
-      <w:ins w:id="69" w:author="Hostovich, Scott (IMS)" w:date="2015-01-20T15:37:00Z">
-        <w:r>
-          <w:rPr>
-            <w:bCs/>
-          </w:rPr>
-          <w:t xml:space="preserve">a </w:t>
-        </w:r>
-      </w:ins>
-      <w:ins w:id="70" w:author="Hostovich, Scott (IMS)" w:date="2015-01-20T15:36:00Z">
-        <w:r>
-          <w:rPr>
-            <w:bCs/>
-          </w:rPr>
-          <w:t>user</w:t>
-        </w:r>
-      </w:ins>
-      <w:ins w:id="71" w:author="Hostovich, Scott (IMS)" w:date="2015-01-20T15:37:00Z">
-        <w:r>
-          <w:rPr>
-            <w:bCs/>
-          </w:rPr>
-          <w:t xml:space="preserve"> defined title for each run</w:t>
-        </w:r>
-      </w:ins>
-      <w:ins w:id="72" w:author="Hostovich, Scott (IMS)" w:date="2015-01-20T15:11:00Z">
-        <w:r>
-          <w:rPr>
-            <w:bCs/>
-          </w:rPr>
-          <w:t>.</w:t>
-        </w:r>
-      </w:ins>
-    </w:p>
-    <w:p>
-      <w:pPr>
-        <w:ind w:left="360" w:hanging="360"/>
-        <w:jc w:val="both"/>
-        <w:rPr>
-          <w:ins w:id="73" w:author="Hostovich, Scott (IMS)" w:date="2015-01-20T15:11:00Z"/>
-          <w:bCs/>
-        </w:rPr>
-      </w:pPr>
-    </w:p>
-    <w:p>
-      <w:pPr>
-        <w:jc w:val="both"/>
-        <w:rPr>
-          <w:ins w:id="74" w:author="Hostovich, Scott (IMS)" w:date="2015-01-20T15:11:00Z"/>
+      <w:r>
+        <w:rPr>
           <w:i/>
           <w:color w:val="000000"/>
         </w:rPr>
-      </w:pPr>
-      <w:ins w:id="75" w:author="Hostovich, Scott (IMS)" w:date="2015-01-20T15:11:00Z">
-        <w:r>
-          <w:rPr>
-            <w:i/>
-            <w:color w:val="000000"/>
-          </w:rPr>
-          <w:t>Minor Fixes</w:t>
-        </w:r>
-      </w:ins>
-    </w:p>
-    <w:p>
-      <w:pPr>
-        <w:ind w:left="360" w:hanging="360"/>
-        <w:jc w:val="both"/>
-        <w:rPr>
-          <w:ins w:id="76" w:author="Hostovich, Scott (IMS)" w:date="2015-01-20T15:11:00Z"/>
-          <w:bCs/>
-        </w:rPr>
-      </w:pPr>
-      <w:ins w:id="77" w:author="Hostovich, Scott (IMS)" w:date="2015-01-20T15:38:00Z">
-        <w:r>
-          <w:rPr>
-            <w:bCs/>
-          </w:rPr>
-          <w:t xml:space="preserve">The CLU_RISK and LOC_RISK columns were renamed to CLU_RR and LOC_RR, respectively in the </w:t>
-        </w:r>
-      </w:ins>
-      <w:ins w:id="78" w:author="Hostovich, Scott (IMS)" w:date="2015-01-20T15:39:00Z">
-        <w:r>
-          <w:rPr>
-            <w:bCs/>
-          </w:rPr>
-          <w:t>optional ‘Clus</w:t>
-        </w:r>
-        <w:r>
-          <w:rPr>
-            <w:bCs/>
-          </w:rPr>
-          <w:t>t</w:t>
-        </w:r>
-        <w:r>
-          <w:rPr>
-            <w:bCs/>
-          </w:rPr>
-          <w:t>er Information’ file</w:t>
-        </w:r>
-      </w:ins>
-      <w:ins w:id="79" w:author="Hostovich, Scott (IMS)" w:date="2015-01-20T15:11:00Z">
-        <w:r>
-          <w:rPr>
-            <w:bCs/>
-          </w:rPr>
-          <w:t>.</w:t>
-        </w:r>
-      </w:ins>
-    </w:p>
-    <w:p>
-      <w:pPr>
-        <w:ind w:left="360" w:hanging="360"/>
-        <w:jc w:val="both"/>
-        <w:rPr>
-          <w:ins w:id="80" w:author="Hostovich, Scott (IMS)" w:date="2015-01-20T15:11:00Z"/>
+        <w:t>Minor Fixes</w:t>
+      </w:r>
+    </w:p>
+    <w:p>
+      <w:pPr>
+        <w:ind w:left="360" w:hanging="360"/>
+        <w:jc w:val="both"/>
+        <w:rPr>
+          <w:bCs/>
+        </w:rPr>
+      </w:pPr>
+      <w:r>
+        <w:rPr>
+          <w:bCs/>
+        </w:rPr>
+        <w:t>Faster computing time when only reporting non-overlapping clusters.</w:t>
+      </w:r>
+    </w:p>
+    <w:p>
+      <w:pPr>
+        <w:ind w:left="360" w:hanging="360"/>
+        <w:jc w:val="both"/>
+        <w:rPr>
+          <w:bCs/>
+        </w:rPr>
+      </w:pPr>
+      <w:r>
+        <w:rPr>
+          <w:bCs/>
+        </w:rPr>
+        <w:t xml:space="preserve">Enhanced text output file for binomial, ordinal and multinomial models. </w:t>
+      </w:r>
+    </w:p>
+    <w:p>
+      <w:pPr>
+        <w:ind w:left="360" w:hanging="360"/>
+        <w:jc w:val="both"/>
+        <w:rPr>
           <w:b/>
           <w:color w:val="000000"/>
         </w:rPr>
@@ -1696,709 +2165,6 @@
           <w:color w:val="000000"/>
         </w:rPr>
       </w:pPr>
-      <w:r>
-        <w:rPr>
-          <w:b/>
-          <w:color w:val="000000"/>
-        </w:rPr>
-        <w:t>Version 9.</w:t>
-      </w:r>
-      <w:r>
-        <w:rPr>
-          <w:b/>
-          <w:color w:val="000000"/>
-        </w:rPr>
-        <w:t>3</w:t>
-      </w:r>
-      <w:r>
-        <w:rPr>
-          <w:b/>
-          <w:color w:val="000000"/>
-        </w:rPr>
-        <w:t xml:space="preserve">.1, </w:t>
-      </w:r>
-      <w:r>
-        <w:rPr>
-          <w:b/>
-          <w:color w:val="000000"/>
-        </w:rPr>
-        <w:t>October</w:t>
-      </w:r>
-      <w:r>
-        <w:rPr>
-          <w:b/>
-          <w:color w:val="000000"/>
-        </w:rPr>
-        <w:t>, 201</w:t>
-      </w:r>
-      <w:r>
-        <w:rPr>
-          <w:b/>
-          <w:color w:val="000000"/>
-        </w:rPr>
-        <w:t>4</w:t>
-      </w:r>
-    </w:p>
-    <w:p>
-      <w:pPr>
-        <w:jc w:val="both"/>
-        <w:rPr>
-          <w:i/>
-          <w:color w:val="000000"/>
-        </w:rPr>
-      </w:pPr>
-      <w:r>
-        <w:rPr>
-          <w:i/>
-          <w:color w:val="000000"/>
-        </w:rPr>
-        <w:t xml:space="preserve">Minor </w:t>
-      </w:r>
-      <w:r>
-        <w:rPr>
-          <w:i/>
-          <w:color w:val="000000"/>
-        </w:rPr>
-        <w:t>Fix</w:t>
-      </w:r>
-    </w:p>
-    <w:p>
-      <w:pPr>
-        <w:ind w:left="360" w:hanging="360"/>
-        <w:jc w:val="both"/>
-        <w:rPr>
-          <w:color w:val="000000"/>
-        </w:rPr>
-      </w:pPr>
-      <w:r>
-        <w:rPr>
-          <w:color w:val="000000"/>
-        </w:rPr>
-        <w:t>Total population reported with Iterative Scan Statistic was not adjusted for earlier iterations when using the Poisson model</w:t>
-      </w:r>
-      <w:r>
-        <w:rPr>
-          <w:color w:val="000000"/>
-        </w:rPr>
-        <w:t>.</w:t>
-      </w:r>
-    </w:p>
-    <w:p>
-      <w:pPr>
-        <w:ind w:left="360" w:hanging="360"/>
-        <w:jc w:val="both"/>
-        <w:rPr>
-          <w:b/>
-        </w:rPr>
-      </w:pPr>
-    </w:p>
-    <w:p>
-      <w:pPr>
-        <w:ind w:left="360" w:hanging="360"/>
-        <w:jc w:val="both"/>
-        <w:rPr>
-          <w:b/>
-        </w:rPr>
-      </w:pPr>
-      <w:r>
-        <w:rPr>
-          <w:b/>
-        </w:rPr>
-        <w:t>Version 9.3, March 201</w:t>
-      </w:r>
-      <w:r>
-        <w:rPr>
-          <w:b/>
-        </w:rPr>
-        <w:t>4</w:t>
-      </w:r>
-    </w:p>
-    <w:p>
-      <w:pPr>
-        <w:jc w:val="both"/>
-        <w:rPr>
-          <w:i/>
-        </w:rPr>
-      </w:pPr>
-      <w:r>
-        <w:rPr>
-          <w:i/>
-        </w:rPr>
-        <w:t>New Analytical Features</w:t>
-      </w:r>
-    </w:p>
-    <w:p>
-      <w:pPr>
-        <w:ind w:left="720" w:hanging="720"/>
-        <w:jc w:val="both"/>
-        <w:rPr>
-          <w:bCs/>
-        </w:rPr>
-      </w:pPr>
-      <w:r>
-        <w:rPr>
-          <w:bCs/>
-        </w:rPr>
-        <w:t>Minimum temporal cluster size for purely temporal and space-time analyses.</w:t>
-      </w:r>
-    </w:p>
-    <w:p>
-      <w:pPr>
-        <w:ind w:left="360" w:hanging="360"/>
-        <w:jc w:val="both"/>
-        <w:rPr>
-          <w:b/>
-          <w:color w:val="000000"/>
-        </w:rPr>
-      </w:pPr>
-    </w:p>
-    <w:p>
-      <w:pPr>
-        <w:ind w:left="360" w:hanging="360"/>
-        <w:jc w:val="both"/>
-        <w:rPr>
-          <w:i/>
-        </w:rPr>
-      </w:pPr>
-      <w:r>
-        <w:rPr>
-          <w:i/>
-        </w:rPr>
-        <w:t>Other Improvements</w:t>
-      </w:r>
-    </w:p>
-    <w:p>
-      <w:pPr>
-        <w:ind w:left="720" w:hanging="720"/>
-        <w:jc w:val="both"/>
-        <w:rPr>
-          <w:bCs/>
-        </w:rPr>
-      </w:pPr>
-      <w:r>
-        <w:rPr>
-          <w:bCs/>
-        </w:rPr>
-        <w:t xml:space="preserve">Update feature revised to enable automatic periodic polling for </w:t>
-      </w:r>
-      <w:r>
-        <w:rPr>
-          <w:bCs/>
-        </w:rPr>
-        <w:t xml:space="preserve">new </w:t>
-      </w:r>
-      <w:r>
-        <w:rPr>
-          <w:bCs/>
-        </w:rPr>
-        <w:t>versions.</w:t>
-      </w:r>
-    </w:p>
-    <w:p>
-      <w:pPr>
-        <w:ind w:left="360" w:hanging="360"/>
-        <w:jc w:val="both"/>
-        <w:rPr>
-          <w:bCs/>
-        </w:rPr>
-      </w:pPr>
-      <w:r>
-        <w:rPr>
-          <w:bCs/>
-        </w:rPr>
-        <w:t xml:space="preserve">File browse dialog revised to give a more Mac-like experience on </w:t>
-      </w:r>
-      <w:r>
-        <w:rPr>
-          <w:bCs/>
-        </w:rPr>
-        <w:t xml:space="preserve">the Mac </w:t>
-      </w:r>
-      <w:r>
-        <w:rPr>
-          <w:bCs/>
-        </w:rPr>
-        <w:t>platform.</w:t>
-      </w:r>
-    </w:p>
-    <w:p>
-      <w:pPr>
-        <w:ind w:left="360" w:hanging="360"/>
-        <w:jc w:val="both"/>
-        <w:rPr>
-          <w:bCs/>
-        </w:rPr>
-      </w:pPr>
-      <w:r>
-        <w:rPr>
-          <w:bCs/>
-        </w:rPr>
-        <w:t xml:space="preserve">New Mexico </w:t>
-      </w:r>
-      <w:r>
-        <w:rPr>
-          <w:bCs/>
-        </w:rPr>
-        <w:t xml:space="preserve">sample </w:t>
-      </w:r>
-      <w:r>
-        <w:rPr>
-          <w:bCs/>
-        </w:rPr>
-        <w:t xml:space="preserve">data now uses latitude/longitude </w:t>
-      </w:r>
-      <w:r>
-        <w:rPr>
-          <w:bCs/>
-        </w:rPr>
-        <w:t xml:space="preserve">rather than Cartesian </w:t>
-      </w:r>
-      <w:r>
-        <w:rPr>
-          <w:bCs/>
-        </w:rPr>
-        <w:t>coordinates.</w:t>
-      </w:r>
-    </w:p>
-    <w:p>
-      <w:pPr>
-        <w:ind w:left="360" w:hanging="360"/>
-        <w:jc w:val="both"/>
-        <w:rPr>
-          <w:bCs/>
-        </w:rPr>
-      </w:pPr>
-    </w:p>
-    <w:p>
-      <w:pPr>
-        <w:jc w:val="both"/>
-        <w:rPr>
-          <w:i/>
-          <w:color w:val="000000"/>
-        </w:rPr>
-      </w:pPr>
-      <w:r>
-        <w:rPr>
-          <w:i/>
-          <w:color w:val="000000"/>
-        </w:rPr>
-        <w:t>Minor Fixes</w:t>
-      </w:r>
-    </w:p>
-    <w:p>
-      <w:pPr>
-        <w:ind w:left="360" w:hanging="360"/>
-        <w:jc w:val="both"/>
-        <w:rPr>
-          <w:bCs/>
-        </w:rPr>
-      </w:pPr>
-      <w:r>
-        <w:rPr>
-          <w:bCs/>
-        </w:rPr>
-        <w:t xml:space="preserve">Corrected a bug in the GUI which could occur when running simultaneous analyses from </w:t>
-      </w:r>
-      <w:r>
-        <w:rPr>
-          <w:bCs/>
-        </w:rPr>
-        <w:t xml:space="preserve">the </w:t>
-      </w:r>
-      <w:r>
-        <w:rPr>
-          <w:bCs/>
-        </w:rPr>
-        <w:t>same parameter setting session.</w:t>
-      </w:r>
-    </w:p>
-    <w:p>
-      <w:pPr>
-        <w:ind w:left="360" w:hanging="360"/>
-        <w:jc w:val="both"/>
-        <w:rPr>
-          <w:bCs/>
-        </w:rPr>
-      </w:pPr>
-    </w:p>
-    <w:p>
-      <w:pPr>
-        <w:ind w:left="360" w:hanging="360"/>
-        <w:jc w:val="both"/>
-        <w:rPr>
-          <w:b/>
-        </w:rPr>
-      </w:pPr>
-      <w:r>
-        <w:rPr>
-          <w:b/>
-        </w:rPr>
-        <w:t>Version 9.2</w:t>
-      </w:r>
-      <w:r>
-        <w:rPr>
-          <w:b/>
-        </w:rPr>
-        <w:t>, October 22 2013</w:t>
-      </w:r>
-    </w:p>
-    <w:p>
-      <w:pPr>
-        <w:jc w:val="both"/>
-        <w:rPr>
-          <w:i/>
-        </w:rPr>
-      </w:pPr>
-      <w:r>
-        <w:rPr>
-          <w:i/>
-        </w:rPr>
-        <w:t>New Analytical Features</w:t>
-      </w:r>
-    </w:p>
-    <w:p>
-      <w:pPr>
-        <w:ind w:left="720" w:hanging="720"/>
-        <w:jc w:val="both"/>
-        <w:rPr>
-          <w:bCs/>
-        </w:rPr>
-      </w:pPr>
-      <w:r>
-        <w:rPr>
-          <w:bCs/>
-        </w:rPr>
-        <w:t>Statistical power estimation</w:t>
-      </w:r>
-      <w:r>
-        <w:rPr>
-          <w:bCs/>
-        </w:rPr>
-        <w:t>.</w:t>
-      </w:r>
-    </w:p>
-    <w:p>
-      <w:pPr>
-        <w:jc w:val="both"/>
-        <w:rPr>
-          <w:bCs/>
-        </w:rPr>
-      </w:pPr>
-      <w:r>
-        <w:rPr>
-          <w:bCs/>
-        </w:rPr>
-        <w:t xml:space="preserve">Use of the </w:t>
-      </w:r>
-      <w:r>
-        <w:rPr>
-          <w:bCs/>
-        </w:rPr>
-        <w:t>G</w:t>
-      </w:r>
-      <w:r>
-        <w:rPr>
-          <w:bCs/>
-        </w:rPr>
-        <w:t>ini index to determine the best set of non-overlapping clusters to report.</w:t>
-      </w:r>
-      <w:r>
-        <w:rPr>
-          <w:bCs/>
-        </w:rPr>
-        <w:t xml:space="preserve"> </w:t>
-      </w:r>
-    </w:p>
-    <w:p>
-      <w:pPr>
-        <w:ind w:left="360" w:hanging="360"/>
-        <w:jc w:val="both"/>
-        <w:rPr>
-          <w:bCs/>
-        </w:rPr>
-      </w:pPr>
-      <w:r>
-        <w:rPr>
-          <w:bCs/>
-        </w:rPr>
-        <w:t>A</w:t>
-      </w:r>
-      <w:r>
-        <w:rPr>
-          <w:bCs/>
-        </w:rPr>
-        <w:t xml:space="preserve">djustment for day-of week effects in temporal and space-time </w:t>
-      </w:r>
-      <w:r>
-        <w:rPr>
-          <w:bCs/>
-        </w:rPr>
-        <w:t xml:space="preserve">Poisson </w:t>
-      </w:r>
-      <w:r>
-        <w:rPr>
-          <w:bCs/>
-        </w:rPr>
-        <w:t>analyses.</w:t>
-      </w:r>
-      <w:r>
-        <w:rPr>
-          <w:bCs/>
-        </w:rPr>
-        <w:t xml:space="preserve"> </w:t>
-      </w:r>
-    </w:p>
-    <w:p>
-      <w:pPr>
-        <w:ind w:left="360" w:hanging="360"/>
-        <w:jc w:val="both"/>
-        <w:rPr>
-          <w:bCs/>
-        </w:rPr>
-      </w:pPr>
-      <w:r>
-        <w:rPr>
-          <w:bCs/>
-        </w:rPr>
-        <w:t>Adjustment for space by day-of-week interaction in space-time permutation analyses.</w:t>
-      </w:r>
-      <w:r>
-        <w:rPr>
-          <w:bCs/>
-        </w:rPr>
-        <w:t xml:space="preserve"> </w:t>
-      </w:r>
-    </w:p>
-    <w:p>
-      <w:pPr>
-        <w:ind w:left="720" w:hanging="720"/>
-        <w:jc w:val="both"/>
-        <w:rPr>
-          <w:bCs/>
-        </w:rPr>
-      </w:pPr>
-      <w:r>
-        <w:rPr>
-          <w:bCs/>
-        </w:rPr>
-        <w:t>Ability to define different temporal cluster parameters at different spatial locations.</w:t>
-      </w:r>
-      <w:r>
-        <w:rPr>
-          <w:bCs/>
-        </w:rPr>
-        <w:t xml:space="preserve"> </w:t>
-      </w:r>
-    </w:p>
-    <w:p>
-      <w:pPr>
-        <w:ind w:left="360" w:hanging="360"/>
-        <w:jc w:val="both"/>
-        <w:rPr>
-          <w:b/>
-          <w:color w:val="000000"/>
-        </w:rPr>
-      </w:pPr>
-    </w:p>
-    <w:p>
-      <w:pPr>
-        <w:ind w:left="360" w:hanging="360"/>
-        <w:jc w:val="both"/>
-        <w:rPr>
-          <w:i/>
-        </w:rPr>
-      </w:pPr>
-      <w:r>
-        <w:rPr>
-          <w:i/>
-        </w:rPr>
-        <w:t>Other Improvements</w:t>
-      </w:r>
-    </w:p>
-    <w:p>
-      <w:pPr>
-        <w:ind w:left="720" w:hanging="720"/>
-        <w:jc w:val="both"/>
-        <w:rPr>
-          <w:bCs/>
-        </w:rPr>
-      </w:pPr>
-      <w:r>
-        <w:rPr>
-          <w:bCs/>
-        </w:rPr>
-        <w:t xml:space="preserve">KML geographical output files </w:t>
-      </w:r>
-      <w:r>
-        <w:rPr>
-          <w:bCs/>
-        </w:rPr>
-        <w:t>for</w:t>
-      </w:r>
-      <w:r>
-        <w:rPr>
-          <w:bCs/>
-        </w:rPr>
-        <w:t xml:space="preserve"> Google Earth and </w:t>
-      </w:r>
-      <w:r>
-        <w:rPr>
-          <w:bCs/>
-        </w:rPr>
-        <w:t>Google Maps.</w:t>
-      </w:r>
-    </w:p>
-    <w:p>
-      <w:pPr>
-        <w:ind w:left="720" w:hanging="720"/>
-        <w:jc w:val="both"/>
-        <w:rPr>
-          <w:bCs/>
-        </w:rPr>
-      </w:pPr>
-      <w:r>
-        <w:rPr>
-          <w:bCs/>
-        </w:rPr>
-        <w:t xml:space="preserve">Shapefile output for ArcGIS, </w:t>
-      </w:r>
-      <w:proofErr w:type="spellStart"/>
-      <w:r>
-        <w:rPr>
-          <w:bCs/>
-        </w:rPr>
-        <w:t>QuantumGIS</w:t>
-      </w:r>
-      <w:proofErr w:type="spellEnd"/>
-      <w:r>
-        <w:rPr>
-          <w:bCs/>
-        </w:rPr>
-        <w:t>, TerraView</w:t>
-      </w:r>
-      <w:r>
-        <w:rPr>
-          <w:bCs/>
-        </w:rPr>
-        <w:t xml:space="preserve"> and other </w:t>
-      </w:r>
-      <w:r>
-        <w:rPr>
-          <w:bCs/>
-        </w:rPr>
-        <w:t xml:space="preserve">geographical </w:t>
-      </w:r>
-      <w:r>
-        <w:rPr>
-          <w:bCs/>
-        </w:rPr>
-        <w:t>software.</w:t>
-      </w:r>
-    </w:p>
-    <w:p>
-      <w:pPr>
-        <w:ind w:left="720" w:hanging="720"/>
-        <w:jc w:val="both"/>
-        <w:rPr>
-          <w:bCs/>
-        </w:rPr>
-      </w:pPr>
-      <w:r>
-        <w:rPr>
-          <w:bCs/>
-        </w:rPr>
-        <w:t>Slide over help system within the graphical user interface</w:t>
-      </w:r>
-    </w:p>
-    <w:p>
-      <w:pPr>
-        <w:ind w:left="360" w:hanging="360"/>
-        <w:jc w:val="both"/>
-        <w:rPr>
-          <w:bCs/>
-        </w:rPr>
-      </w:pPr>
-      <w:r>
-        <w:rPr>
-          <w:bCs/>
-        </w:rPr>
-        <w:t>Batch mode input revised such that all parameter settings can be program arguments.</w:t>
-      </w:r>
-    </w:p>
-    <w:p>
-      <w:pPr>
-        <w:ind w:left="360" w:hanging="360"/>
-        <w:jc w:val="both"/>
-        <w:rPr>
-          <w:bCs/>
-        </w:rPr>
-      </w:pPr>
-    </w:p>
-    <w:p>
-      <w:pPr>
-        <w:jc w:val="both"/>
-        <w:rPr>
-          <w:i/>
-          <w:color w:val="000000"/>
-        </w:rPr>
-      </w:pPr>
-      <w:r>
-        <w:rPr>
-          <w:i/>
-          <w:color w:val="000000"/>
-        </w:rPr>
-        <w:t>Minor Fixes</w:t>
-      </w:r>
-    </w:p>
-    <w:p>
-      <w:pPr>
-        <w:ind w:left="360" w:hanging="360"/>
-        <w:jc w:val="both"/>
-        <w:rPr>
-          <w:bCs/>
-        </w:rPr>
-      </w:pPr>
-      <w:r>
-        <w:rPr>
-          <w:bCs/>
-        </w:rPr>
-        <w:t>Faster computing time when only reporting non-overlapping clusters.</w:t>
-      </w:r>
-    </w:p>
-    <w:p>
-      <w:pPr>
-        <w:ind w:left="360" w:hanging="360"/>
-        <w:jc w:val="both"/>
-        <w:rPr>
-          <w:bCs/>
-        </w:rPr>
-      </w:pPr>
-      <w:r>
-        <w:rPr>
-          <w:bCs/>
-        </w:rPr>
-        <w:t xml:space="preserve">Enhanced text output file for binomial, ordinal and multinomial models. </w:t>
-      </w:r>
-    </w:p>
-    <w:p>
-      <w:pPr>
-        <w:ind w:left="360" w:hanging="360"/>
-        <w:jc w:val="both"/>
-        <w:rPr>
-          <w:b/>
-          <w:color w:val="000000"/>
-        </w:rPr>
-      </w:pPr>
-    </w:p>
-    <w:p>
-      <w:pPr>
-        <w:ind w:left="360" w:hanging="360"/>
-        <w:jc w:val="both"/>
-        <w:rPr>
-          <w:b/>
-          <w:color w:val="000000"/>
-        </w:rPr>
-      </w:pPr>
     </w:p>
     <w:p>
       <w:pPr>
@@ -2438,7 +2204,6 @@
         <w:rPr>
           <w:i/>
         </w:rPr>
-        <w:lastRenderedPageBreak/>
         <w:t>New Analytical Features</w:t>
       </w:r>
     </w:p>
@@ -3068,7 +2833,6 @@
         <w:jc w:val="both"/>
       </w:pPr>
       <w:r>
-        <w:lastRenderedPageBreak/>
         <w:t>Corrected bug which occurred when reading parameter file</w:t>
       </w:r>
       <w:r>
@@ -3661,7 +3425,6 @@
         <w:rPr>
           <w:i/>
         </w:rPr>
-        <w:lastRenderedPageBreak/>
         <w:t>Minor Fixes</w:t>
       </w:r>
     </w:p>
@@ -4573,7 +4336,6 @@
         <w:jc w:val="both"/>
       </w:pPr>
       <w:r>
-        <w:lastRenderedPageBreak/>
         <w:t xml:space="preserve">Ability in batch mode to suppress the calculation of the loglikelihood value required for statistical significance at the 0.01 and 0.05 levels. </w:t>
       </w:r>
     </w:p>
@@ -5057,7 +4819,6 @@
         <w:rPr>
           <w:bCs/>
         </w:rPr>
-        <w:lastRenderedPageBreak/>
         <w:t xml:space="preserve">Ability to define time intervals in years when the time aggregation is defined in terms of month, and in years or months when the aggregation is defined in terms of days. </w:t>
       </w:r>
     </w:p>
@@ -5403,7 +5164,6 @@
         <w:jc w:val="both"/>
       </w:pPr>
       <w:r>
-        <w:lastRenderedPageBreak/>
         <w:t>When launching SaTScan, a dialog box asks whether to open a new, a saved or the last worked on session.</w:t>
       </w:r>
     </w:p>
@@ -5849,7 +5609,6 @@
         <w:jc w:val="both"/>
       </w:pPr>
       <w:r>
-        <w:lastRenderedPageBreak/>
         <w:t xml:space="preserve">Improved and more detailed error messages for invalid parameters and input data.  </w:t>
       </w:r>
     </w:p>
@@ -7381,14 +7140,6 @@
     <w:abstractNumId w:val="0"/>
   </w:num>
 </w:numbering>
-</file>
-
-<file path=word/people.xml><?xml version="1.0" encoding="utf-8"?>
-<w15:people xmlns:wpc="http://schemas.microsoft.com/office/word/2010/wordprocessingCanvas" xmlns:mc="http://schemas.openxmlformats.org/markup-compatibility/2006" xmlns:o="urn:schemas-microsoft-com:office:office" xmlns:r="http://schemas.openxmlformats.org/officeDocument/2006/relationships" xmlns:m="http://schemas.openxmlformats.org/officeDocument/2006/math" xmlns:v="urn:schemas-microsoft-com:vml" xmlns:wp14="http://schemas.microsoft.com/office/word/2010/wordprocessingDrawing" xmlns:wp="http://schemas.openxmlformats.org/drawingml/2006/wordprocessingDrawing" xmlns:w10="urn:schemas-microsoft-com:office:word" xmlns:w="http://schemas.openxmlformats.org/wordprocessingml/2006/main" xmlns:w14="http://schemas.microsoft.com/office/word/2010/wordml" xmlns:w15="http://schemas.microsoft.com/office/word/2012/wordml" xmlns:wpg="http://schemas.microsoft.com/office/word/2010/wordprocessingGroup" xmlns:wpi="http://schemas.microsoft.com/office/word/2010/wordprocessingInk" xmlns:wne="http://schemas.microsoft.com/office/word/2006/wordml" xmlns:wps="http://schemas.microsoft.com/office/word/2010/wordprocessingShape" mc:Ignorable="w14 w15 wp14">
-  <w15:person w15:author="Hostovich, Scott (IMS)">
-    <w15:presenceInfo w15:providerId="AD" w15:userId="S-1-5-21-436374069-1547161642-1177238915-1542"/>
-  </w15:person>
-</w15:people>
 </file>
 
 <file path=word/styles.xml><?xml version="1.0" encoding="utf-8"?>
@@ -8280,7 +8031,7 @@
 </file>
 
 <file path=customXml/itemProps1.xml><?xml version="1.0" encoding="utf-8"?>
-<ds:datastoreItem xmlns:ds="http://schemas.openxmlformats.org/officeDocument/2006/customXml" ds:itemID="{631F5B18-840C-436B-9382-5CC8BCC538A9}">
+<ds:datastoreItem xmlns:ds="http://schemas.openxmlformats.org/officeDocument/2006/customXml" ds:itemID="{7468DEBE-94CD-4633-86C9-8058F1D43804}">
   <ds:schemaRefs>
     <ds:schemaRef ds:uri="http://schemas.openxmlformats.org/officeDocument/2006/bibliography"/>
   </ds:schemaRefs>

</xml_diff>

<commit_message>
* https://www.squishlist.com/ims/satscan/66411/  - merged b_9_4 branch
</commit_message>
<xml_diff>
--- a/Doc/SaTScan Version History.docx
+++ b/Doc/SaTScan Version History.docx
@@ -1,6 +1,6 @@
 
 <file path=word/document.xml><?xml version="1.0" encoding="utf-8"?>
-<w:document xmlns:ve="http://schemas.openxmlformats.org/markup-compatibility/2006" xmlns:o="urn:schemas-microsoft-com:office:office" xmlns:r="http://schemas.openxmlformats.org/officeDocument/2006/relationships" xmlns:m="http://schemas.openxmlformats.org/officeDocument/2006/math" xmlns:v="urn:schemas-microsoft-com:vml" xmlns:wp="http://schemas.openxmlformats.org/drawingml/2006/wordprocessingDrawing" xmlns:w10="urn:schemas-microsoft-com:office:word" xmlns:w="http://schemas.openxmlformats.org/wordprocessingml/2006/main" xmlns:wne="http://schemas.microsoft.com/office/word/2006/wordml">
+<w:document xmlns:wpc="http://schemas.microsoft.com/office/word/2010/wordprocessingCanvas" xmlns:mc="http://schemas.openxmlformats.org/markup-compatibility/2006" xmlns:o="urn:schemas-microsoft-com:office:office" xmlns:r="http://schemas.openxmlformats.org/officeDocument/2006/relationships" xmlns:m="http://schemas.openxmlformats.org/officeDocument/2006/math" xmlns:v="urn:schemas-microsoft-com:vml" xmlns:wp14="http://schemas.microsoft.com/office/word/2010/wordprocessingDrawing" xmlns:wp="http://schemas.openxmlformats.org/drawingml/2006/wordprocessingDrawing" xmlns:w10="urn:schemas-microsoft-com:office:word" xmlns:w="http://schemas.openxmlformats.org/wordprocessingml/2006/main" xmlns:w14="http://schemas.microsoft.com/office/word/2010/wordml" xmlns:w15="http://schemas.microsoft.com/office/word/2012/wordml" xmlns:wpg="http://schemas.microsoft.com/office/word/2010/wordprocessingGroup" xmlns:wpi="http://schemas.microsoft.com/office/word/2010/wordprocessingInk" xmlns:wne="http://schemas.microsoft.com/office/word/2006/wordml" xmlns:wps="http://schemas.microsoft.com/office/word/2010/wordprocessingShape" mc:Ignorable="w14 w15 wp14">
   <w:body>
     <w:p>
       <w:pPr>
@@ -11,6 +11,8 @@
           <w:szCs w:val="32"/>
         </w:rPr>
       </w:pPr>
+      <w:bookmarkStart w:id="0" w:name="_GoBack"/>
+      <w:bookmarkEnd w:id="0"/>
       <w:r>
         <w:rPr>
           <w:b/>
@@ -78,14 +80,7 @@
         <w:rPr>
           <w:bCs/>
         </w:rPr>
-        <w:t xml:space="preserve">nd space-time scan statistics. </w:t>
-      </w:r>
-      <w:proofErr w:type="gramStart"/>
-      <w:r>
-        <w:rPr>
-          <w:bCs/>
-        </w:rPr>
-        <w:t>P</w:t>
+        <w:t>nd space-time scan statistics. P</w:t>
       </w:r>
       <w:r>
         <w:rPr>
@@ -93,7 +88,6 @@
         </w:rPr>
         <w:t>oisson model.</w:t>
       </w:r>
-      <w:proofErr w:type="gramEnd"/>
     </w:p>
     <w:p>
       <w:pPr>
@@ -120,21 +114,7 @@
         <w:rPr>
           <w:bCs/>
         </w:rPr>
-        <w:t xml:space="preserve"> Bernoulli model. </w:t>
-      </w:r>
-      <w:proofErr w:type="gramStart"/>
-      <w:r>
-        <w:rPr>
-          <w:bCs/>
-        </w:rPr>
-        <w:t>Purely temporal scan statistic.</w:t>
-      </w:r>
-      <w:proofErr w:type="gramEnd"/>
-      <w:r>
-        <w:rPr>
-          <w:bCs/>
-        </w:rPr>
-        <w:t xml:space="preserve"> </w:t>
+        <w:t xml:space="preserve"> Bernoulli model. Purely temporal scan statistic. </w:t>
       </w:r>
     </w:p>
     <w:p>
@@ -162,21 +142,7 @@
         <w:rPr>
           <w:bCs/>
         </w:rPr>
-        <w:t xml:space="preserve">Space-time permutation model. </w:t>
-      </w:r>
-      <w:proofErr w:type="gramStart"/>
-      <w:r>
-        <w:rPr>
-          <w:bCs/>
-        </w:rPr>
-        <w:t>Prospective analyses.</w:t>
-      </w:r>
-      <w:proofErr w:type="gramEnd"/>
-      <w:r>
-        <w:rPr>
-          <w:bCs/>
-        </w:rPr>
-        <w:t xml:space="preserve"> </w:t>
+        <w:t xml:space="preserve">Space-time permutation model. Prospective analyses. </w:t>
       </w:r>
     </w:p>
     <w:p>
@@ -204,21 +170,7 @@
         <w:rPr>
           <w:bCs/>
         </w:rPr>
-        <w:t xml:space="preserve"> Risk adjustments. </w:t>
-      </w:r>
-      <w:proofErr w:type="gramStart"/>
-      <w:r>
-        <w:rPr>
-          <w:bCs/>
-        </w:rPr>
-        <w:t>Missing data.</w:t>
-      </w:r>
-      <w:proofErr w:type="gramEnd"/>
-      <w:r>
-        <w:rPr>
-          <w:bCs/>
-        </w:rPr>
-        <w:t xml:space="preserve"> </w:t>
+        <w:t xml:space="preserve"> Risk adjustments. Missing data. </w:t>
       </w:r>
     </w:p>
     <w:p>
@@ -258,28 +210,7 @@
         <w:rPr>
           <w:bCs/>
         </w:rPr>
-        <w:t xml:space="preserve"> Multivariate </w:t>
-      </w:r>
-      <w:proofErr w:type="gramStart"/>
-      <w:r>
-        <w:rPr>
-          <w:bCs/>
-        </w:rPr>
-        <w:t>scan</w:t>
-      </w:r>
-      <w:proofErr w:type="gramEnd"/>
-      <w:r>
-        <w:rPr>
-          <w:bCs/>
-        </w:rPr>
-        <w:t xml:space="preserve"> statistics. </w:t>
-      </w:r>
-      <w:proofErr w:type="gramStart"/>
-      <w:r>
-        <w:rPr>
-          <w:bCs/>
-        </w:rPr>
-        <w:t>Bernoulli model covariate adjust</w:t>
+        <w:t xml:space="preserve"> Multivariate scan statistics. Bernoulli model covariate adjust</w:t>
       </w:r>
       <w:r>
         <w:rPr>
@@ -301,7 +232,6 @@
         </w:rPr>
         <w:t>.</w:t>
       </w:r>
-      <w:proofErr w:type="gramEnd"/>
     </w:p>
     <w:p>
       <w:pPr>
@@ -336,21 +266,8 @@
         <w:t xml:space="preserve"> 6.0-6.1:</w:t>
       </w:r>
       <w:r>
-        <w:t xml:space="preserve"> Ordinal model. </w:t>
-      </w:r>
-      <w:proofErr w:type="gramStart"/>
-      <w:r>
-        <w:t>Exponential model.</w:t>
-      </w:r>
-      <w:proofErr w:type="gramEnd"/>
-      <w:r>
-        <w:t xml:space="preserve"> </w:t>
-      </w:r>
-      <w:proofErr w:type="gramStart"/>
-      <w:r>
-        <w:t>Elliptic window shape.</w:t>
-      </w:r>
-      <w:proofErr w:type="gramEnd"/>
+        <w:t xml:space="preserve"> Ordinal model. Exponential model. Elliptic window shape.</w:t>
+      </w:r>
     </w:p>
     <w:p>
       <w:pPr>
@@ -402,14 +319,7 @@
         <w:rPr>
           <w:bCs/>
         </w:rPr>
-        <w:t xml:space="preserve">User defined neighbors file. </w:t>
-      </w:r>
-      <w:proofErr w:type="gramStart"/>
-      <w:r>
-        <w:rPr>
-          <w:bCs/>
-        </w:rPr>
-        <w:t>Iterative analysis</w:t>
+        <w:t>User defined neighbors file. Iterative analysis</w:t>
       </w:r>
       <w:r>
         <w:rPr>
@@ -423,7 +333,6 @@
         </w:rPr>
         <w:t>adjusting for more likely clusters.</w:t>
       </w:r>
-      <w:proofErr w:type="gramEnd"/>
     </w:p>
     <w:p>
       <w:pPr>
@@ -1007,7 +916,73 @@
     </w:p>
     <w:p>
       <w:pPr>
+        <w:pStyle w:val="Heading1"/>
         <w:ind w:left="720" w:hanging="720"/>
+        <w:rPr>
+          <w:i w:val="0"/>
+        </w:rPr>
+      </w:pPr>
+      <w:r>
+        <w:rPr>
+          <w:i w:val="0"/>
+        </w:rPr>
+        <w:t>2015</w:t>
+      </w:r>
+      <w:r>
+        <w:rPr>
+          <w:i w:val="0"/>
+        </w:rPr>
+        <w:t xml:space="preserve"> </w:t>
+      </w:r>
+      <w:r>
+        <w:rPr>
+          <w:i w:val="0"/>
+        </w:rPr>
+        <w:tab/>
+      </w:r>
+      <w:r>
+        <w:rPr>
+          <w:b/>
+          <w:i w:val="0"/>
+        </w:rPr>
+        <w:t>Version 9.</w:t>
+      </w:r>
+      <w:r>
+        <w:rPr>
+          <w:b/>
+          <w:i w:val="0"/>
+        </w:rPr>
+        <w:t>4</w:t>
+      </w:r>
+      <w:r>
+        <w:rPr>
+          <w:b/>
+          <w:i w:val="0"/>
+        </w:rPr>
+        <w:t>:</w:t>
+      </w:r>
+      <w:r>
+        <w:rPr>
+          <w:i w:val="0"/>
+        </w:rPr>
+        <w:t xml:space="preserve"> </w:t>
+      </w:r>
+      <w:r>
+        <w:rPr>
+          <w:i w:val="0"/>
+        </w:rPr>
+        <w:t>Shapefile</w:t>
+      </w:r>
+      <w:r>
+        <w:rPr>
+          <w:i w:val="0"/>
+        </w:rPr>
+        <w:t xml:space="preserve"> input, Temporal graphs, Oliveira’s F.</w:t>
+      </w:r>
+    </w:p>
+    <w:p>
+      <w:pPr>
+        <w:ind w:left="720" w:hanging="720"/>
         <w:jc w:val="both"/>
         <w:rPr>
           <w:bCs/>
@@ -1037,14 +1012,449 @@
         <w:jc w:val="both"/>
         <w:rPr>
           <w:b/>
+        </w:rPr>
+      </w:pPr>
+      <w:r>
+        <w:rPr>
+          <w:b/>
+        </w:rPr>
+        <w:t>Version 9.4, February 2015</w:t>
+      </w:r>
+    </w:p>
+    <w:p>
+      <w:pPr>
+        <w:ind w:left="360" w:hanging="360"/>
+        <w:jc w:val="both"/>
+        <w:rPr>
+          <w:i/>
+        </w:rPr>
+      </w:pPr>
+      <w:r>
+        <w:rPr>
+          <w:i/>
+        </w:rPr>
+        <w:t>New Analytical Features</w:t>
+      </w:r>
+    </w:p>
+    <w:p>
+      <w:pPr>
+        <w:ind w:left="360" w:hanging="360"/>
+        <w:jc w:val="both"/>
+        <w:rPr>
+          <w:bCs/>
+        </w:rPr>
+      </w:pPr>
+      <w:r>
+        <w:rPr>
+          <w:bCs/>
+        </w:rPr>
+        <w:t>B</w:t>
+      </w:r>
+      <w:r>
+        <w:rPr>
+          <w:bCs/>
+        </w:rPr>
+        <w:t>order analysis</w:t>
+      </w:r>
+      <w:r>
+        <w:rPr>
+          <w:bCs/>
+        </w:rPr>
+        <w:t>, using</w:t>
+      </w:r>
+      <w:r>
+        <w:rPr>
+          <w:bCs/>
+        </w:rPr>
+        <w:t xml:space="preserve"> Oliveira’s F </w:t>
+      </w:r>
+      <w:r>
+        <w:rPr>
+          <w:bCs/>
+        </w:rPr>
+        <w:t>to</w:t>
+      </w:r>
+      <w:r>
+        <w:rPr>
+          <w:bCs/>
+        </w:rPr>
+        <w:t xml:space="preserve"> determine </w:t>
+      </w:r>
+      <w:r>
+        <w:rPr>
+          <w:bCs/>
+        </w:rPr>
+        <w:t xml:space="preserve">the likelihood of </w:t>
+      </w:r>
+      <w:r>
+        <w:rPr>
+          <w:bCs/>
+        </w:rPr>
+        <w:t>each location</w:t>
+      </w:r>
+      <w:r>
+        <w:rPr>
+          <w:bCs/>
+        </w:rPr>
+        <w:t xml:space="preserve"> to be in the true</w:t>
+      </w:r>
+      <w:r>
+        <w:rPr>
+          <w:bCs/>
+        </w:rPr>
+        <w:t xml:space="preserve"> clus</w:t>
+      </w:r>
+      <w:r>
+        <w:rPr>
+          <w:bCs/>
+        </w:rPr>
+        <w:t>t</w:t>
+      </w:r>
+      <w:r>
+        <w:rPr>
+          <w:bCs/>
+        </w:rPr>
+        <w:t>er.</w:t>
+      </w:r>
+    </w:p>
+    <w:p>
+      <w:pPr>
+        <w:ind w:left="360" w:hanging="360"/>
+        <w:jc w:val="both"/>
+        <w:rPr>
+          <w:b/>
+        </w:rPr>
+      </w:pPr>
+    </w:p>
+    <w:p>
+      <w:pPr>
+        <w:ind w:left="360" w:hanging="360"/>
+        <w:jc w:val="both"/>
+        <w:rPr>
+          <w:i/>
+        </w:rPr>
+      </w:pPr>
+      <w:r>
+        <w:rPr>
+          <w:i/>
+        </w:rPr>
+        <w:t>Other Improvements</w:t>
+      </w:r>
+    </w:p>
+    <w:p>
+      <w:pPr>
+        <w:ind w:left="360" w:hanging="360"/>
+        <w:jc w:val="both"/>
+      </w:pPr>
+      <w:r>
+        <w:rPr>
+          <w:bCs/>
+        </w:rPr>
+        <w:t>T</w:t>
+      </w:r>
+      <w:r>
+        <w:rPr>
+          <w:bCs/>
+        </w:rPr>
+        <w:t xml:space="preserve">emporal graphs in HTML format, </w:t>
+      </w:r>
+      <w:r>
+        <w:t xml:space="preserve">depicting the observed and expected counts over time, both inside and outside the cluster. </w:t>
+      </w:r>
+    </w:p>
+    <w:p>
+      <w:pPr>
+        <w:ind w:left="360" w:hanging="360"/>
+        <w:jc w:val="both"/>
+      </w:pPr>
+      <w:r>
+        <w:t>Print and save temporal graphs in PNG, JPEG, PDF and SVG file formats.</w:t>
+      </w:r>
+    </w:p>
+    <w:p>
+      <w:pPr>
+        <w:ind w:left="360" w:hanging="360"/>
+        <w:jc w:val="both"/>
+        <w:rPr>
+          <w:bCs/>
+        </w:rPr>
+      </w:pPr>
+      <w:r>
+        <w:rPr>
+          <w:bCs/>
+        </w:rPr>
+        <w:t xml:space="preserve">The </w:t>
+      </w:r>
+      <w:r>
+        <w:rPr>
+          <w:bCs/>
+        </w:rPr>
+        <w:t>output shapefile</w:t>
+      </w:r>
+      <w:r>
+        <w:rPr>
+          <w:bCs/>
+        </w:rPr>
+        <w:t xml:space="preserve"> </w:t>
+      </w:r>
+      <w:r>
+        <w:rPr>
+          <w:bCs/>
+        </w:rPr>
+        <w:t xml:space="preserve">can be made to </w:t>
+      </w:r>
+      <w:r>
+        <w:rPr>
+          <w:bCs/>
+        </w:rPr>
+        <w:t xml:space="preserve">contain the </w:t>
+      </w:r>
+      <w:r>
+        <w:rPr>
+          <w:bCs/>
+        </w:rPr>
+        <w:t xml:space="preserve">location </w:t>
+      </w:r>
+      <w:r>
+        <w:rPr>
+          <w:bCs/>
+        </w:rPr>
+        <w:t>points within each reported cluster.</w:t>
+      </w:r>
+    </w:p>
+    <w:p>
+      <w:pPr>
+        <w:ind w:left="360" w:hanging="360"/>
+        <w:jc w:val="both"/>
+        <w:rPr>
+          <w:bCs/>
+        </w:rPr>
+      </w:pPr>
+      <w:r>
+        <w:rPr>
+          <w:bCs/>
+        </w:rPr>
+        <w:t>Ability to import data from GIS shapefiles.</w:t>
+      </w:r>
+    </w:p>
+    <w:p>
+      <w:pPr>
+        <w:ind w:left="360" w:hanging="360"/>
+        <w:jc w:val="both"/>
+        <w:rPr>
+          <w:bCs/>
+        </w:rPr>
+      </w:pPr>
+      <w:r>
+        <w:rPr>
+          <w:bCs/>
+        </w:rPr>
+        <w:t xml:space="preserve">Ability to name the saved input files when using the import wizard. </w:t>
+      </w:r>
+    </w:p>
+    <w:p>
+      <w:pPr>
+        <w:ind w:left="360" w:hanging="360"/>
+        <w:jc w:val="both"/>
+        <w:rPr>
+          <w:bCs/>
+        </w:rPr>
+      </w:pPr>
+      <w:r>
+        <w:rPr>
+          <w:bCs/>
+        </w:rPr>
+        <w:t>Option to r</w:t>
+      </w:r>
+      <w:r>
+        <w:rPr>
+          <w:bCs/>
+        </w:rPr>
+        <w:t xml:space="preserve">ead </w:t>
+      </w:r>
+      <w:r>
+        <w:rPr>
+          <w:bCs/>
+        </w:rPr>
+        <w:t xml:space="preserve">input </w:t>
+      </w:r>
+      <w:r>
+        <w:rPr>
+          <w:bCs/>
+        </w:rPr>
+        <w:t>data live from a data source</w:t>
+      </w:r>
+      <w:r>
+        <w:rPr>
+          <w:bCs/>
+        </w:rPr>
+        <w:t>, without an intermediate file in SaTScan format</w:t>
+      </w:r>
+      <w:r>
+        <w:rPr>
+          <w:bCs/>
+        </w:rPr>
+        <w:t>.</w:t>
+      </w:r>
+    </w:p>
+    <w:p>
+      <w:pPr>
+        <w:ind w:left="360" w:hanging="360"/>
+        <w:jc w:val="both"/>
+        <w:rPr>
+          <w:bCs/>
+        </w:rPr>
+      </w:pPr>
+      <w:r>
+        <w:rPr>
+          <w:bCs/>
+        </w:rPr>
+        <w:t>An improved a</w:t>
+      </w:r>
+      <w:r>
+        <w:rPr>
+          <w:bCs/>
+        </w:rPr>
+        <w:t xml:space="preserve">pplication updater to better prompt user in </w:t>
+      </w:r>
+      <w:r>
+        <w:rPr>
+          <w:bCs/>
+        </w:rPr>
+        <w:t xml:space="preserve">a </w:t>
+      </w:r>
+      <w:r>
+        <w:rPr>
+          <w:bCs/>
+        </w:rPr>
+        <w:t>UAC escalation</w:t>
+      </w:r>
+      <w:r>
+        <w:rPr>
+          <w:bCs/>
+        </w:rPr>
+        <w:t>.</w:t>
+      </w:r>
+    </w:p>
+    <w:p>
+      <w:pPr>
+        <w:ind w:left="360" w:hanging="360"/>
+        <w:jc w:val="both"/>
+        <w:rPr>
+          <w:bCs/>
+        </w:rPr>
+      </w:pPr>
+      <w:r>
+        <w:rPr>
+          <w:bCs/>
+        </w:rPr>
+        <w:t>A</w:t>
+      </w:r>
+      <w:r>
+        <w:rPr>
+          <w:bCs/>
+        </w:rPr>
+        <w:t>bility to specify</w:t>
+      </w:r>
+      <w:r>
+        <w:rPr>
+          <w:bCs/>
+        </w:rPr>
+        <w:t xml:space="preserve"> a user defined title for each </w:t>
+      </w:r>
+      <w:r>
+        <w:rPr>
+          <w:bCs/>
+        </w:rPr>
+        <w:t>analysis</w:t>
+      </w:r>
+      <w:r>
+        <w:rPr>
+          <w:bCs/>
+        </w:rPr>
+        <w:t>.</w:t>
+      </w:r>
+    </w:p>
+    <w:p>
+      <w:pPr>
+        <w:ind w:left="360" w:hanging="360"/>
+        <w:jc w:val="both"/>
+        <w:rPr>
+          <w:bCs/>
+        </w:rPr>
+      </w:pPr>
+    </w:p>
+    <w:p>
+      <w:pPr>
+        <w:jc w:val="both"/>
+        <w:rPr>
+          <w:i/>
+        </w:rPr>
+      </w:pPr>
+      <w:r>
+        <w:rPr>
+          <w:i/>
+        </w:rPr>
+        <w:t>Minor Fixes</w:t>
+      </w:r>
+    </w:p>
+    <w:p>
+      <w:pPr>
+        <w:ind w:left="360" w:hanging="360"/>
+        <w:jc w:val="both"/>
+        <w:rPr>
+          <w:bCs/>
+        </w:rPr>
+      </w:pPr>
+      <w:r>
+        <w:rPr>
+          <w:bCs/>
+        </w:rPr>
+        <w:t>The CLU_RISK and LOC_RISK columns were renamed to CLU_RR and LOC_RR, respectively in the optional ‘Clus</w:t>
+      </w:r>
+      <w:r>
+        <w:rPr>
+          <w:bCs/>
+        </w:rPr>
+        <w:t>t</w:t>
+      </w:r>
+      <w:r>
+        <w:rPr>
+          <w:bCs/>
+        </w:rPr>
+        <w:t>er Information’ file</w:t>
+      </w:r>
+      <w:r>
+        <w:rPr>
+          <w:bCs/>
+        </w:rPr>
+        <w:t>.</w:t>
+      </w:r>
+    </w:p>
+    <w:p>
+      <w:pPr>
+        <w:ind w:left="360" w:hanging="360"/>
+        <w:jc w:val="both"/>
+        <w:rPr>
+          <w:b/>
           <w:color w:val="000000"/>
         </w:rPr>
       </w:pPr>
-      <w:r>
+    </w:p>
+    <w:p>
+      <w:pPr>
+        <w:ind w:left="360" w:hanging="360"/>
+        <w:jc w:val="both"/>
         <w:rPr>
           <w:b/>
           <w:color w:val="000000"/>
         </w:rPr>
+      </w:pPr>
+      <w:r>
+        <w:rPr>
+          <w:b/>
+          <w:color w:val="000000"/>
+        </w:rPr>
         <w:t>Version 9.</w:t>
       </w:r>
       <w:r>
@@ -1337,7 +1747,6 @@
           <w:bCs/>
         </w:rPr>
       </w:pPr>
-      <w:proofErr w:type="gramStart"/>
       <w:r>
         <w:rPr>
           <w:bCs/>
@@ -1356,7 +1765,6 @@
         </w:rPr>
         <w:t>same parameter setting session.</w:t>
       </w:r>
-      <w:proofErr w:type="gramEnd"/>
     </w:p>
     <w:p>
       <w:pPr>
@@ -1385,21 +1793,32 @@
         <w:rPr>
           <w:b/>
         </w:rPr>
-        <w:t>, October 22 2013</w:t>
-      </w:r>
-    </w:p>
-    <w:p>
-      <w:pPr>
-        <w:jc w:val="both"/>
-        <w:rPr>
-          <w:i/>
-        </w:rPr>
-      </w:pPr>
-      <w:r>
-        <w:rPr>
-          <w:i/>
-        </w:rPr>
-        <w:lastRenderedPageBreak/>
+        <w:t>, October 22</w:t>
+      </w:r>
+      <w:r>
+        <w:rPr>
+          <w:b/>
+        </w:rPr>
+        <w:t>,</w:t>
+      </w:r>
+      <w:r>
+        <w:rPr>
+          <w:b/>
+        </w:rPr>
+        <w:t xml:space="preserve"> 2013</w:t>
+      </w:r>
+    </w:p>
+    <w:p>
+      <w:pPr>
+        <w:jc w:val="both"/>
+        <w:rPr>
+          <w:i/>
+        </w:rPr>
+      </w:pPr>
+      <w:r>
+        <w:rPr>
+          <w:i/>
+        </w:rPr>
         <w:t>New Analytical Features</w:t>
       </w:r>
     </w:p>
@@ -1411,7 +1830,6 @@
           <w:bCs/>
         </w:rPr>
       </w:pPr>
-      <w:proofErr w:type="gramStart"/>
       <w:r>
         <w:rPr>
           <w:bCs/>
@@ -1424,374 +1842,581 @@
         </w:rPr>
         <w:t>.</w:t>
       </w:r>
-      <w:proofErr w:type="gramEnd"/>
-    </w:p>
-    <w:p>
-      <w:pPr>
-        <w:jc w:val="both"/>
-        <w:rPr>
-          <w:bCs/>
-        </w:rPr>
-      </w:pPr>
-      <w:proofErr w:type="gramStart"/>
+    </w:p>
+    <w:p>
+      <w:pPr>
+        <w:jc w:val="both"/>
+        <w:rPr>
+          <w:bCs/>
+        </w:rPr>
+      </w:pPr>
       <w:r>
         <w:rPr>
           <w:bCs/>
         </w:rPr>
         <w:t xml:space="preserve">Use of the </w:t>
       </w:r>
+      <w:r>
+        <w:rPr>
+          <w:bCs/>
+        </w:rPr>
+        <w:t>G</w:t>
+      </w:r>
+      <w:r>
+        <w:rPr>
+          <w:bCs/>
+        </w:rPr>
+        <w:t>ini index to determine the best set of non-overlapping clusters to report.</w:t>
+      </w:r>
+      <w:r>
+        <w:rPr>
+          <w:bCs/>
+        </w:rPr>
+        <w:t xml:space="preserve"> </w:t>
+      </w:r>
+    </w:p>
+    <w:p>
+      <w:pPr>
+        <w:ind w:left="360" w:hanging="360"/>
+        <w:jc w:val="both"/>
+        <w:rPr>
+          <w:bCs/>
+        </w:rPr>
+      </w:pPr>
+      <w:r>
+        <w:rPr>
+          <w:bCs/>
+        </w:rPr>
+        <w:t>A</w:t>
+      </w:r>
+      <w:r>
+        <w:rPr>
+          <w:bCs/>
+        </w:rPr>
+        <w:t xml:space="preserve">djustment for day-of week effects in temporal and space-time </w:t>
+      </w:r>
+      <w:r>
+        <w:rPr>
+          <w:bCs/>
+        </w:rPr>
+        <w:t xml:space="preserve">Poisson </w:t>
+      </w:r>
+      <w:r>
+        <w:rPr>
+          <w:bCs/>
+        </w:rPr>
+        <w:t>analyses.</w:t>
+      </w:r>
+      <w:r>
+        <w:rPr>
+          <w:bCs/>
+        </w:rPr>
+        <w:t xml:space="preserve"> </w:t>
+      </w:r>
+    </w:p>
+    <w:p>
+      <w:pPr>
+        <w:ind w:left="360" w:hanging="360"/>
+        <w:jc w:val="both"/>
+        <w:rPr>
+          <w:bCs/>
+        </w:rPr>
+      </w:pPr>
+      <w:r>
+        <w:rPr>
+          <w:bCs/>
+        </w:rPr>
+        <w:t>Adjustment for space by day-of-week interaction in space-time permutation analyses.</w:t>
+      </w:r>
+      <w:r>
+        <w:rPr>
+          <w:bCs/>
+        </w:rPr>
+        <w:t xml:space="preserve"> </w:t>
+      </w:r>
+    </w:p>
+    <w:p>
+      <w:pPr>
+        <w:ind w:left="720" w:hanging="720"/>
+        <w:jc w:val="both"/>
+        <w:rPr>
+          <w:bCs/>
+        </w:rPr>
+      </w:pPr>
+      <w:r>
+        <w:rPr>
+          <w:bCs/>
+        </w:rPr>
+        <w:t>Ability to define different temporal cluster parameters at different spatial locations.</w:t>
+      </w:r>
+      <w:r>
+        <w:rPr>
+          <w:bCs/>
+        </w:rPr>
+        <w:t xml:space="preserve"> </w:t>
+      </w:r>
+    </w:p>
+    <w:p>
+      <w:pPr>
+        <w:ind w:left="360" w:hanging="360"/>
+        <w:jc w:val="both"/>
+        <w:rPr>
+          <w:b/>
+          <w:color w:val="000000"/>
+        </w:rPr>
+      </w:pPr>
+    </w:p>
+    <w:p>
+      <w:pPr>
+        <w:ind w:left="360" w:hanging="360"/>
+        <w:jc w:val="both"/>
+        <w:rPr>
+          <w:i/>
+        </w:rPr>
+      </w:pPr>
+      <w:r>
+        <w:rPr>
+          <w:i/>
+        </w:rPr>
+        <w:t>Other Improvements</w:t>
+      </w:r>
+    </w:p>
+    <w:p>
+      <w:pPr>
+        <w:ind w:left="720" w:hanging="720"/>
+        <w:jc w:val="both"/>
+        <w:rPr>
+          <w:bCs/>
+        </w:rPr>
+      </w:pPr>
+      <w:r>
+        <w:rPr>
+          <w:bCs/>
+        </w:rPr>
+        <w:t xml:space="preserve">KML geographical output files </w:t>
+      </w:r>
+      <w:r>
+        <w:rPr>
+          <w:bCs/>
+        </w:rPr>
+        <w:t>for</w:t>
+      </w:r>
+      <w:r>
+        <w:rPr>
+          <w:bCs/>
+        </w:rPr>
+        <w:t xml:space="preserve"> Google Earth and </w:t>
+      </w:r>
+      <w:r>
+        <w:rPr>
+          <w:bCs/>
+        </w:rPr>
+        <w:t>Google Maps.</w:t>
+      </w:r>
+    </w:p>
+    <w:p>
+      <w:pPr>
+        <w:ind w:left="720" w:hanging="720"/>
+        <w:jc w:val="both"/>
+        <w:rPr>
+          <w:bCs/>
+        </w:rPr>
+      </w:pPr>
+      <w:r>
+        <w:rPr>
+          <w:bCs/>
+        </w:rPr>
+        <w:t xml:space="preserve">Shapefile output for ArcGIS, </w:t>
+      </w:r>
       <w:proofErr w:type="spellStart"/>
       <w:r>
         <w:rPr>
           <w:bCs/>
         </w:rPr>
-        <w:t>G</w:t>
-      </w:r>
-      <w:r>
-        <w:rPr>
-          <w:bCs/>
-        </w:rPr>
-        <w:t>ini</w:t>
+        <w:t>QuantumGIS</w:t>
       </w:r>
       <w:proofErr w:type="spellEnd"/>
       <w:r>
         <w:rPr>
           <w:bCs/>
         </w:rPr>
-        <w:t xml:space="preserve"> index to determine the best set of non-overlapping clusters to report.</w:t>
-      </w:r>
-      <w:proofErr w:type="gramEnd"/>
-      <w:r>
-        <w:rPr>
-          <w:bCs/>
+        <w:t>, TerraView</w:t>
+      </w:r>
+      <w:r>
+        <w:rPr>
+          <w:bCs/>
+        </w:rPr>
+        <w:t xml:space="preserve"> and other </w:t>
+      </w:r>
+      <w:r>
+        <w:rPr>
+          <w:bCs/>
+        </w:rPr>
+        <w:t xml:space="preserve">geographical </w:t>
+      </w:r>
+      <w:r>
+        <w:rPr>
+          <w:bCs/>
+        </w:rPr>
+        <w:t>software.</w:t>
+      </w:r>
+    </w:p>
+    <w:p>
+      <w:pPr>
+        <w:ind w:left="720" w:hanging="720"/>
+        <w:jc w:val="both"/>
+        <w:rPr>
+          <w:bCs/>
+        </w:rPr>
+      </w:pPr>
+      <w:r>
+        <w:rPr>
+          <w:bCs/>
+        </w:rPr>
+        <w:t>Slide over help system within the graphical user interface</w:t>
+      </w:r>
+    </w:p>
+    <w:p>
+      <w:pPr>
+        <w:ind w:left="360" w:hanging="360"/>
+        <w:jc w:val="both"/>
+        <w:rPr>
+          <w:bCs/>
+        </w:rPr>
+      </w:pPr>
+      <w:r>
+        <w:rPr>
+          <w:bCs/>
+        </w:rPr>
+        <w:t>Batch mode input revised such that all parameter settings can be program arguments.</w:t>
+      </w:r>
+    </w:p>
+    <w:p>
+      <w:pPr>
+        <w:ind w:left="360" w:hanging="360"/>
+        <w:jc w:val="both"/>
+        <w:rPr>
+          <w:bCs/>
+        </w:rPr>
+      </w:pPr>
+    </w:p>
+    <w:p>
+      <w:pPr>
+        <w:jc w:val="both"/>
+        <w:rPr>
+          <w:i/>
+          <w:color w:val="000000"/>
+        </w:rPr>
+      </w:pPr>
+      <w:r>
+        <w:rPr>
+          <w:i/>
+          <w:color w:val="000000"/>
+        </w:rPr>
+        <w:t>Minor Fixes</w:t>
+      </w:r>
+    </w:p>
+    <w:p>
+      <w:pPr>
+        <w:ind w:left="360" w:hanging="360"/>
+        <w:jc w:val="both"/>
+        <w:rPr>
+          <w:bCs/>
+        </w:rPr>
+      </w:pPr>
+      <w:r>
+        <w:rPr>
+          <w:bCs/>
+        </w:rPr>
+        <w:t>Faster computing time when only reporting non-overlapping clusters.</w:t>
+      </w:r>
+    </w:p>
+    <w:p>
+      <w:pPr>
+        <w:ind w:left="360" w:hanging="360"/>
+        <w:jc w:val="both"/>
+        <w:rPr>
+          <w:bCs/>
+        </w:rPr>
+      </w:pPr>
+      <w:r>
+        <w:rPr>
+          <w:bCs/>
+        </w:rPr>
+        <w:t xml:space="preserve">Enhanced text output file for binomial, ordinal and multinomial models. </w:t>
+      </w:r>
+    </w:p>
+    <w:p>
+      <w:pPr>
+        <w:ind w:left="360" w:hanging="360"/>
+        <w:jc w:val="both"/>
+        <w:rPr>
+          <w:b/>
+          <w:color w:val="000000"/>
+        </w:rPr>
+      </w:pPr>
+    </w:p>
+    <w:p>
+      <w:pPr>
+        <w:ind w:left="360" w:hanging="360"/>
+        <w:jc w:val="both"/>
+        <w:rPr>
+          <w:b/>
+          <w:color w:val="000000"/>
+        </w:rPr>
+      </w:pPr>
+    </w:p>
+    <w:p>
+      <w:pPr>
+        <w:ind w:left="360" w:hanging="360"/>
+        <w:jc w:val="both"/>
+        <w:rPr>
+          <w:b/>
+        </w:rPr>
+      </w:pPr>
+      <w:r>
+        <w:rPr>
+          <w:b/>
+        </w:rPr>
+        <w:t>Version 9.1, October 2</w:t>
+      </w:r>
+      <w:r>
+        <w:rPr>
+          <w:b/>
+        </w:rPr>
+        <w:t>9</w:t>
+      </w:r>
+      <w:r>
+        <w:rPr>
+          <w:b/>
+        </w:rPr>
+        <w:t>, 2010</w:t>
+      </w:r>
+    </w:p>
+    <w:p>
+      <w:pPr>
+        <w:jc w:val="both"/>
+        <w:rPr>
+          <w:i/>
+        </w:rPr>
+      </w:pPr>
+      <w:r>
+        <w:rPr>
+          <w:i/>
+        </w:rPr>
+        <w:t>New Analytical Features</w:t>
+      </w:r>
+    </w:p>
+    <w:p>
+      <w:pPr>
+        <w:ind w:left="360" w:hanging="360"/>
+        <w:jc w:val="both"/>
+        <w:rPr>
+          <w:bCs/>
+        </w:rPr>
+      </w:pPr>
+      <w:proofErr w:type="spellStart"/>
+      <w:r>
+        <w:rPr>
+          <w:bCs/>
+        </w:rPr>
+        <w:t>Gumbel</w:t>
+      </w:r>
+      <w:proofErr w:type="spellEnd"/>
+      <w:r>
+        <w:rPr>
+          <w:bCs/>
+        </w:rPr>
+        <w:t xml:space="preserve"> based p-values with space-time analyses for Poisson, Bernoulli and </w:t>
+      </w:r>
+      <w:r>
+        <w:rPr>
+          <w:bCs/>
+        </w:rPr>
+        <w:t>s</w:t>
+      </w:r>
+      <w:r>
+        <w:rPr>
+          <w:bCs/>
+        </w:rPr>
+        <w:t xml:space="preserve">pace-time </w:t>
+      </w:r>
+      <w:r>
+        <w:rPr>
+          <w:bCs/>
+        </w:rPr>
+        <w:t>p</w:t>
+      </w:r>
+      <w:r>
+        <w:rPr>
+          <w:bCs/>
+        </w:rPr>
+        <w:t>ermutation models</w:t>
+      </w:r>
+    </w:p>
+    <w:p>
+      <w:pPr>
+        <w:ind w:left="360" w:hanging="360"/>
+        <w:jc w:val="both"/>
+        <w:rPr>
+          <w:b/>
+          <w:color w:val="000000"/>
+        </w:rPr>
+      </w:pPr>
+    </w:p>
+    <w:p>
+      <w:pPr>
+        <w:jc w:val="both"/>
+        <w:rPr>
+          <w:i/>
+          <w:color w:val="000000"/>
+        </w:rPr>
+      </w:pPr>
+      <w:r>
+        <w:rPr>
+          <w:i/>
+          <w:color w:val="000000"/>
+        </w:rPr>
+        <w:t>Minor</w:t>
+      </w:r>
+      <w:r>
+        <w:rPr>
+          <w:i/>
+          <w:color w:val="000000"/>
         </w:rPr>
         <w:t xml:space="preserve"> </w:t>
       </w:r>
-    </w:p>
-    <w:p>
-      <w:pPr>
-        <w:ind w:left="360" w:hanging="360"/>
-        <w:jc w:val="both"/>
-        <w:rPr>
-          <w:bCs/>
-        </w:rPr>
-      </w:pPr>
-      <w:proofErr w:type="gramStart"/>
-      <w:r>
-        <w:rPr>
-          <w:bCs/>
-        </w:rPr>
-        <w:t>A</w:t>
-      </w:r>
-      <w:r>
-        <w:rPr>
-          <w:bCs/>
-        </w:rPr>
-        <w:t xml:space="preserve">djustment for day-of week effects in temporal and space-time </w:t>
-      </w:r>
-      <w:r>
-        <w:rPr>
-          <w:bCs/>
-        </w:rPr>
-        <w:t xml:space="preserve">Poisson </w:t>
-      </w:r>
-      <w:r>
-        <w:rPr>
-          <w:bCs/>
-        </w:rPr>
-        <w:t>analyses.</w:t>
-      </w:r>
-      <w:proofErr w:type="gramEnd"/>
-      <w:r>
-        <w:rPr>
-          <w:bCs/>
-        </w:rPr>
-        <w:t xml:space="preserve"> </w:t>
-      </w:r>
-    </w:p>
-    <w:p>
-      <w:pPr>
-        <w:ind w:left="360" w:hanging="360"/>
-        <w:jc w:val="both"/>
-        <w:rPr>
-          <w:bCs/>
-        </w:rPr>
-      </w:pPr>
-      <w:proofErr w:type="gramStart"/>
-      <w:r>
-        <w:rPr>
-          <w:bCs/>
-        </w:rPr>
-        <w:t>Adjustment for space by day-of-week interaction in space-time permutation analyses.</w:t>
-      </w:r>
-      <w:proofErr w:type="gramEnd"/>
-      <w:r>
-        <w:rPr>
-          <w:bCs/>
-        </w:rPr>
-        <w:t xml:space="preserve"> </w:t>
-      </w:r>
-    </w:p>
-    <w:p>
-      <w:pPr>
-        <w:ind w:left="720" w:hanging="720"/>
-        <w:jc w:val="both"/>
-        <w:rPr>
-          <w:bCs/>
-        </w:rPr>
-      </w:pPr>
-      <w:proofErr w:type="gramStart"/>
-      <w:r>
-        <w:rPr>
-          <w:bCs/>
-        </w:rPr>
-        <w:t>Ability to define different temporal cluster parameters at different spatial locations.</w:t>
-      </w:r>
-      <w:proofErr w:type="gramEnd"/>
-      <w:r>
-        <w:rPr>
-          <w:bCs/>
-        </w:rPr>
-        <w:t xml:space="preserve"> </w:t>
-      </w:r>
-    </w:p>
-    <w:p>
-      <w:pPr>
-        <w:ind w:left="360" w:hanging="360"/>
-        <w:jc w:val="both"/>
-        <w:rPr>
-          <w:b/>
+      <w:r>
+        <w:rPr>
+          <w:i/>
           <w:color w:val="000000"/>
         </w:rPr>
-      </w:pPr>
-    </w:p>
-    <w:p>
-      <w:pPr>
-        <w:ind w:left="360" w:hanging="360"/>
-        <w:jc w:val="both"/>
-        <w:rPr>
-          <w:i/>
-        </w:rPr>
-      </w:pPr>
-      <w:r>
-        <w:rPr>
-          <w:i/>
-        </w:rPr>
-        <w:t>Other Improvements</w:t>
-      </w:r>
-    </w:p>
-    <w:p>
-      <w:pPr>
-        <w:ind w:left="720" w:hanging="720"/>
-        <w:jc w:val="both"/>
-        <w:rPr>
-          <w:bCs/>
-        </w:rPr>
-      </w:pPr>
-      <w:r>
-        <w:rPr>
-          <w:bCs/>
-        </w:rPr>
-        <w:t xml:space="preserve">KML geographical output files </w:t>
-      </w:r>
-      <w:r>
-        <w:rPr>
-          <w:bCs/>
-        </w:rPr>
-        <w:t>for</w:t>
-      </w:r>
-      <w:r>
-        <w:rPr>
-          <w:bCs/>
-        </w:rPr>
-        <w:t xml:space="preserve"> Google Earth and </w:t>
-      </w:r>
-      <w:r>
-        <w:rPr>
-          <w:bCs/>
-        </w:rPr>
-        <w:t>Google Maps.</w:t>
-      </w:r>
-    </w:p>
-    <w:p>
-      <w:pPr>
-        <w:ind w:left="720" w:hanging="720"/>
-        <w:jc w:val="both"/>
-        <w:rPr>
-          <w:bCs/>
-        </w:rPr>
-      </w:pPr>
-      <w:r>
-        <w:rPr>
-          <w:bCs/>
-        </w:rPr>
-        <w:t xml:space="preserve">Shapefile output for ArcGIS, </w:t>
-      </w:r>
-      <w:proofErr w:type="spellStart"/>
-      <w:r>
-        <w:rPr>
-          <w:bCs/>
-        </w:rPr>
-        <w:t>QuantumGIS</w:t>
-      </w:r>
-      <w:proofErr w:type="spellEnd"/>
-      <w:r>
-        <w:rPr>
-          <w:bCs/>
-        </w:rPr>
-        <w:t>, TerraView</w:t>
-      </w:r>
-      <w:r>
-        <w:rPr>
-          <w:bCs/>
-        </w:rPr>
-        <w:t xml:space="preserve"> and other </w:t>
-      </w:r>
-      <w:r>
-        <w:rPr>
-          <w:bCs/>
-        </w:rPr>
-        <w:t xml:space="preserve">geographical </w:t>
-      </w:r>
-      <w:r>
-        <w:rPr>
-          <w:bCs/>
-        </w:rPr>
-        <w:t>software.</w:t>
-      </w:r>
-    </w:p>
-    <w:p>
-      <w:pPr>
-        <w:ind w:left="720" w:hanging="720"/>
-        <w:jc w:val="both"/>
-        <w:rPr>
-          <w:bCs/>
-        </w:rPr>
-      </w:pPr>
-      <w:r>
-        <w:rPr>
-          <w:bCs/>
-        </w:rPr>
-        <w:t>Slide over help system within the graphical user interface</w:t>
-      </w:r>
-    </w:p>
-    <w:p>
-      <w:pPr>
-        <w:ind w:left="360" w:hanging="360"/>
-        <w:jc w:val="both"/>
-        <w:rPr>
-          <w:bCs/>
-        </w:rPr>
-      </w:pPr>
-      <w:r>
-        <w:rPr>
-          <w:bCs/>
-        </w:rPr>
-        <w:t>Batch mode input revised such that all parameter settings can be program arguments.</w:t>
-      </w:r>
-    </w:p>
-    <w:p>
-      <w:pPr>
-        <w:ind w:left="360" w:hanging="360"/>
-        <w:jc w:val="both"/>
-        <w:rPr>
-          <w:bCs/>
-        </w:rPr>
-      </w:pPr>
-    </w:p>
-    <w:p>
-      <w:pPr>
-        <w:jc w:val="both"/>
-        <w:rPr>
-          <w:i/>
+        <w:t>Fixes</w:t>
+      </w:r>
+    </w:p>
+    <w:p>
+      <w:pPr>
+        <w:ind w:left="360" w:hanging="360"/>
+        <w:jc w:val="both"/>
+        <w:rPr>
           <w:color w:val="000000"/>
         </w:rPr>
       </w:pPr>
       <w:r>
         <w:rPr>
-          <w:i/>
           <w:color w:val="000000"/>
         </w:rPr>
-        <w:t>Minor Fixes</w:t>
-      </w:r>
-    </w:p>
-    <w:p>
-      <w:pPr>
-        <w:ind w:left="360" w:hanging="360"/>
-        <w:jc w:val="both"/>
-        <w:rPr>
-          <w:bCs/>
-        </w:rPr>
-      </w:pPr>
-      <w:proofErr w:type="gramStart"/>
-      <w:r>
-        <w:rPr>
-          <w:bCs/>
-        </w:rPr>
-        <w:t>Faster computing time when only reporting non-overlapping clusters.</w:t>
-      </w:r>
-      <w:proofErr w:type="gramEnd"/>
-    </w:p>
-    <w:p>
-      <w:pPr>
-        <w:ind w:left="360" w:hanging="360"/>
-        <w:jc w:val="both"/>
-        <w:rPr>
-          <w:bCs/>
-        </w:rPr>
-      </w:pPr>
-      <w:r>
-        <w:rPr>
-          <w:bCs/>
-        </w:rPr>
-        <w:t xml:space="preserve">Enhanced text output file for binomial, ordinal and multinomial models. </w:t>
-      </w:r>
-    </w:p>
-    <w:p>
-      <w:pPr>
-        <w:ind w:left="360" w:hanging="360"/>
-        <w:jc w:val="both"/>
-        <w:rPr>
-          <w:b/>
+        <w:t>Corrected bug with normal model with weighted and purely temporal analyses</w:t>
+      </w:r>
+      <w:r>
+        <w:rPr>
           <w:color w:val="000000"/>
         </w:rPr>
-      </w:pPr>
-    </w:p>
-    <w:p>
-      <w:pPr>
-        <w:ind w:left="360" w:hanging="360"/>
-        <w:jc w:val="both"/>
-        <w:rPr>
-          <w:b/>
+        <w:t>.</w:t>
+      </w:r>
+    </w:p>
+    <w:p>
+      <w:pPr>
+        <w:ind w:left="360" w:hanging="360"/>
+        <w:jc w:val="both"/>
+        <w:rPr>
           <w:color w:val="000000"/>
         </w:rPr>
       </w:pPr>
-    </w:p>
-    <w:p>
-      <w:pPr>
-        <w:ind w:left="360" w:hanging="360"/>
-        <w:jc w:val="both"/>
-        <w:rPr>
-          <w:b/>
-        </w:rPr>
-      </w:pPr>
-      <w:r>
-        <w:rPr>
-          <w:b/>
-        </w:rPr>
-        <w:t>Version 9.1, October 2</w:t>
-      </w:r>
-      <w:r>
-        <w:rPr>
-          <w:b/>
-        </w:rPr>
-        <w:t>9</w:t>
-      </w:r>
-      <w:r>
-        <w:rPr>
-          <w:b/>
-        </w:rPr>
-        <w:t>, 2010</w:t>
+      <w:r>
+        <w:rPr>
+          <w:color w:val="000000"/>
+        </w:rPr>
+        <w:t>Corrected Java problem with polygon inequalities editor.</w:t>
+      </w:r>
+    </w:p>
+    <w:p>
+      <w:pPr>
+        <w:ind w:left="360" w:hanging="360"/>
+        <w:jc w:val="both"/>
+        <w:rPr>
+          <w:b/>
+          <w:color w:val="000000"/>
+        </w:rPr>
+      </w:pPr>
+    </w:p>
+    <w:p>
+      <w:pPr>
+        <w:ind w:left="360" w:hanging="360"/>
+        <w:jc w:val="both"/>
+        <w:rPr>
+          <w:b/>
+          <w:color w:val="000000"/>
+        </w:rPr>
+      </w:pPr>
+      <w:r>
+        <w:rPr>
+          <w:b/>
+          <w:color w:val="000000"/>
+        </w:rPr>
+        <w:t>Version 9.0.1, July 23, 2010</w:t>
+      </w:r>
+    </w:p>
+    <w:p>
+      <w:pPr>
+        <w:jc w:val="both"/>
+        <w:rPr>
+          <w:i/>
+          <w:color w:val="000000"/>
+        </w:rPr>
+      </w:pPr>
+      <w:r>
+        <w:rPr>
+          <w:i/>
+          <w:color w:val="000000"/>
+        </w:rPr>
+        <w:t xml:space="preserve">Minor </w:t>
+      </w:r>
+      <w:r>
+        <w:rPr>
+          <w:i/>
+          <w:color w:val="000000"/>
+        </w:rPr>
+        <w:t>Fix</w:t>
+      </w:r>
+    </w:p>
+    <w:p>
+      <w:pPr>
+        <w:ind w:left="360" w:hanging="360"/>
+        <w:jc w:val="both"/>
+        <w:rPr>
+          <w:color w:val="000000"/>
+        </w:rPr>
+      </w:pPr>
+      <w:r>
+        <w:rPr>
+          <w:color w:val="000000"/>
+        </w:rPr>
+        <w:t>Corrected bug that prevented new parameter window from being saved to file.</w:t>
+      </w:r>
+    </w:p>
+    <w:p>
+      <w:pPr>
+        <w:ind w:left="360" w:hanging="360"/>
+        <w:jc w:val="both"/>
+        <w:rPr>
+          <w:b/>
+        </w:rPr>
+      </w:pPr>
+    </w:p>
+    <w:p>
+      <w:pPr>
+        <w:ind w:left="360" w:hanging="360"/>
+        <w:jc w:val="both"/>
+        <w:rPr>
+          <w:b/>
+        </w:rPr>
+      </w:pPr>
+      <w:r>
+        <w:rPr>
+          <w:b/>
+        </w:rPr>
+        <w:t>Version 9.0, July 19, 2010</w:t>
       </w:r>
     </w:p>
     <w:p>
@@ -1812,270 +2437,40 @@
       <w:pPr>
         <w:ind w:left="360" w:hanging="360"/>
         <w:jc w:val="both"/>
-        <w:rPr>
-          <w:bCs/>
-        </w:rPr>
-      </w:pPr>
-      <w:proofErr w:type="spellStart"/>
-      <w:r>
-        <w:rPr>
-          <w:bCs/>
-        </w:rPr>
-        <w:t>Gumbel</w:t>
-      </w:r>
-      <w:proofErr w:type="spellEnd"/>
-      <w:r>
-        <w:rPr>
-          <w:bCs/>
-        </w:rPr>
-        <w:t xml:space="preserve"> based p-values with space-time analyses for Poisson, Bernoulli and </w:t>
-      </w:r>
-      <w:r>
-        <w:rPr>
-          <w:bCs/>
-        </w:rPr>
-        <w:t>s</w:t>
-      </w:r>
-      <w:r>
-        <w:rPr>
-          <w:bCs/>
-        </w:rPr>
-        <w:t xml:space="preserve">pace-time </w:t>
-      </w:r>
-      <w:r>
-        <w:rPr>
-          <w:bCs/>
-        </w:rPr>
-        <w:t>p</w:t>
-      </w:r>
-      <w:r>
-        <w:rPr>
-          <w:bCs/>
-        </w:rPr>
-        <w:t>ermutation models</w:t>
-      </w:r>
-    </w:p>
-    <w:p>
-      <w:pPr>
-        <w:ind w:left="360" w:hanging="360"/>
-        <w:jc w:val="both"/>
-        <w:rPr>
-          <w:b/>
-          <w:color w:val="000000"/>
-        </w:rPr>
-      </w:pPr>
-    </w:p>
-    <w:p>
-      <w:pPr>
-        <w:jc w:val="both"/>
-        <w:rPr>
-          <w:i/>
-          <w:color w:val="000000"/>
-        </w:rPr>
-      </w:pPr>
-      <w:r>
-        <w:rPr>
-          <w:i/>
-          <w:color w:val="000000"/>
-        </w:rPr>
-        <w:t>Minor</w:t>
-      </w:r>
-      <w:r>
-        <w:rPr>
-          <w:i/>
-          <w:color w:val="000000"/>
-        </w:rPr>
-        <w:t xml:space="preserve"> </w:t>
-      </w:r>
-      <w:r>
-        <w:rPr>
-          <w:i/>
-          <w:color w:val="000000"/>
-        </w:rPr>
-        <w:t>Fixes</w:t>
-      </w:r>
-    </w:p>
-    <w:p>
-      <w:pPr>
-        <w:ind w:left="360" w:hanging="360"/>
-        <w:jc w:val="both"/>
-        <w:rPr>
-          <w:color w:val="000000"/>
-        </w:rPr>
-      </w:pPr>
-      <w:r>
-        <w:rPr>
-          <w:color w:val="000000"/>
-        </w:rPr>
-        <w:t>Corrected bug with normal model with weighted and purely temporal analyses</w:t>
-      </w:r>
-      <w:r>
-        <w:rPr>
-          <w:color w:val="000000"/>
-        </w:rPr>
+      </w:pPr>
+      <w:r>
+        <w:t>Spatial variation in temporal trends analysis</w:t>
+      </w:r>
+    </w:p>
+    <w:p>
+      <w:pPr>
+        <w:ind w:left="360" w:hanging="360"/>
+        <w:jc w:val="both"/>
+      </w:pPr>
+      <w:r>
+        <w:t xml:space="preserve">Ability to </w:t>
+      </w:r>
+      <w:r>
+        <w:t xml:space="preserve">adjust for </w:t>
+      </w:r>
+      <w:r>
+        <w:t xml:space="preserve">covariates with </w:t>
+      </w:r>
+      <w:r>
+        <w:t>the purely spatial w</w:t>
+      </w:r>
+      <w:r>
+        <w:t xml:space="preserve">eighted </w:t>
+      </w:r>
+      <w:r>
+        <w:t>n</w:t>
+      </w:r>
+      <w:r>
+        <w:t>ormal model</w:t>
+      </w:r>
+      <w:r>
         <w:t>.</w:t>
       </w:r>
-    </w:p>
-    <w:p>
-      <w:pPr>
-        <w:ind w:left="360" w:hanging="360"/>
-        <w:jc w:val="both"/>
-        <w:rPr>
-          <w:color w:val="000000"/>
-        </w:rPr>
-      </w:pPr>
-      <w:proofErr w:type="gramStart"/>
-      <w:r>
-        <w:rPr>
-          <w:color w:val="000000"/>
-        </w:rPr>
-        <w:t>Corrected Java problem with polygon inequalities editor.</w:t>
-      </w:r>
-      <w:proofErr w:type="gramEnd"/>
-    </w:p>
-    <w:p>
-      <w:pPr>
-        <w:ind w:left="360" w:hanging="360"/>
-        <w:jc w:val="both"/>
-        <w:rPr>
-          <w:b/>
-          <w:color w:val="000000"/>
-        </w:rPr>
-      </w:pPr>
-    </w:p>
-    <w:p>
-      <w:pPr>
-        <w:ind w:left="360" w:hanging="360"/>
-        <w:jc w:val="both"/>
-        <w:rPr>
-          <w:b/>
-          <w:color w:val="000000"/>
-        </w:rPr>
-      </w:pPr>
-      <w:r>
-        <w:rPr>
-          <w:b/>
-          <w:color w:val="000000"/>
-        </w:rPr>
-        <w:t>Version 9.0.1, July 23, 2010</w:t>
-      </w:r>
-    </w:p>
-    <w:p>
-      <w:pPr>
-        <w:jc w:val="both"/>
-        <w:rPr>
-          <w:i/>
-          <w:color w:val="000000"/>
-        </w:rPr>
-      </w:pPr>
-      <w:r>
-        <w:rPr>
-          <w:i/>
-          <w:color w:val="000000"/>
-        </w:rPr>
-        <w:t xml:space="preserve">Minor </w:t>
-      </w:r>
-      <w:r>
-        <w:rPr>
-          <w:i/>
-          <w:color w:val="000000"/>
-        </w:rPr>
-        <w:t>Fix</w:t>
-      </w:r>
-    </w:p>
-    <w:p>
-      <w:pPr>
-        <w:ind w:left="360" w:hanging="360"/>
-        <w:jc w:val="both"/>
-        <w:rPr>
-          <w:color w:val="000000"/>
-        </w:rPr>
-      </w:pPr>
-      <w:r>
-        <w:rPr>
-          <w:color w:val="000000"/>
-        </w:rPr>
-        <w:t>Corrected bug that prevented new parameter window from being saved to file.</w:t>
-      </w:r>
-    </w:p>
-    <w:p>
-      <w:pPr>
-        <w:ind w:left="360" w:hanging="360"/>
-        <w:jc w:val="both"/>
-        <w:rPr>
-          <w:b/>
-        </w:rPr>
-      </w:pPr>
-    </w:p>
-    <w:p>
-      <w:pPr>
-        <w:ind w:left="360" w:hanging="360"/>
-        <w:jc w:val="both"/>
-        <w:rPr>
-          <w:b/>
-        </w:rPr>
-      </w:pPr>
-      <w:r>
-        <w:rPr>
-          <w:b/>
-        </w:rPr>
-        <w:t>Version 9.0, July 19, 2010</w:t>
-      </w:r>
-    </w:p>
-    <w:p>
-      <w:pPr>
-        <w:jc w:val="both"/>
-        <w:rPr>
-          <w:i/>
-        </w:rPr>
-      </w:pPr>
-      <w:r>
-        <w:rPr>
-          <w:i/>
-        </w:rPr>
-        <w:t>New Analytical Features</w:t>
-      </w:r>
-    </w:p>
-    <w:p>
-      <w:pPr>
-        <w:ind w:left="360" w:hanging="360"/>
-        <w:jc w:val="both"/>
-      </w:pPr>
-      <w:r>
-        <w:t>Spatial variation in temporal trends analysis</w:t>
-      </w:r>
-    </w:p>
-    <w:p>
-      <w:pPr>
-        <w:ind w:left="360" w:hanging="360"/>
-        <w:jc w:val="both"/>
-      </w:pPr>
-      <w:proofErr w:type="gramStart"/>
-      <w:r>
-        <w:t xml:space="preserve">Ability to </w:t>
-      </w:r>
-      <w:r>
-        <w:t xml:space="preserve">adjust for </w:t>
-      </w:r>
-      <w:r>
-        <w:t xml:space="preserve">covariates with </w:t>
-      </w:r>
-      <w:r>
-        <w:t>the purely spatial w</w:t>
-      </w:r>
-      <w:r>
-        <w:t xml:space="preserve">eighted </w:t>
-      </w:r>
-      <w:r>
-        <w:t>n</w:t>
-      </w:r>
-      <w:r>
-        <w:t>ormal model</w:t>
-      </w:r>
-      <w:r>
-        <w:t>.</w:t>
-      </w:r>
-      <w:proofErr w:type="gramEnd"/>
     </w:p>
     <w:p>
       <w:pPr>
@@ -2093,15 +2488,7 @@
         </w:smartTag>
       </w:smartTag>
       <w:r>
-        <w:t xml:space="preserve"> based p-</w:t>
-      </w:r>
-      <w:proofErr w:type="gramStart"/>
-      <w:r>
-        <w:t>values,</w:t>
-      </w:r>
-      <w:proofErr w:type="gramEnd"/>
-      <w:r>
-        <w:t xml:space="preserve"> Gumbel based p-values and a default combination of different types of p-values</w:t>
+        <w:t xml:space="preserve"> based p-values, Gumbel based p-values and a default combination of different types of p-values</w:t>
       </w:r>
     </w:p>
     <w:p>
@@ -2200,7 +2587,6 @@
         <w:ind w:left="360" w:hanging="360"/>
         <w:jc w:val="both"/>
       </w:pPr>
-      <w:proofErr w:type="gramStart"/>
       <w:r>
         <w:t xml:space="preserve">Corrected bug when the adjustments for known relative risk file </w:t>
       </w:r>
@@ -2210,14 +2596,12 @@
       <w:r>
         <w:t>.</w:t>
       </w:r>
-      <w:proofErr w:type="gramEnd"/>
-    </w:p>
-    <w:p>
-      <w:pPr>
-        <w:ind w:left="360" w:hanging="360"/>
-        <w:jc w:val="both"/>
-      </w:pPr>
-      <w:proofErr w:type="gramStart"/>
+    </w:p>
+    <w:p>
+      <w:pPr>
+        <w:ind w:left="360" w:hanging="360"/>
+        <w:jc w:val="both"/>
+      </w:pPr>
       <w:r>
         <w:t xml:space="preserve">Corrected bug that could occur </w:t>
       </w:r>
@@ -2227,15 +2611,13 @@
       <w:r>
         <w:t xml:space="preserve"> scan when not using grid file.</w:t>
       </w:r>
-      <w:proofErr w:type="gramEnd"/>
-    </w:p>
-    <w:p>
-      <w:pPr>
-        <w:ind w:left="360" w:hanging="360"/>
-        <w:jc w:val="both"/>
-      </w:pPr>
-      <w:r>
-        <w:lastRenderedPageBreak/>
+    </w:p>
+    <w:p>
+      <w:pPr>
+        <w:ind w:left="360" w:hanging="360"/>
+        <w:jc w:val="both"/>
+      </w:pPr>
+      <w:r>
         <w:t>Corrected import wizard to properly report error when CSV file record is missing columns.</w:t>
       </w:r>
     </w:p>
@@ -2288,7 +2670,6 @@
         <w:ind w:left="360" w:hanging="360"/>
         <w:jc w:val="both"/>
       </w:pPr>
-      <w:proofErr w:type="gramStart"/>
       <w:r>
         <w:t xml:space="preserve">Corrected bug which caused program </w:t>
       </w:r>
@@ -2301,7 +2682,6 @@
       <w:r>
         <w:t>.</w:t>
       </w:r>
-      <w:proofErr w:type="gramEnd"/>
     </w:p>
     <w:p>
       <w:pPr>
@@ -2384,28 +2764,21 @@
         <w:ind w:left="360" w:hanging="360"/>
         <w:jc w:val="both"/>
       </w:pPr>
-      <w:proofErr w:type="gramStart"/>
-      <w:r>
-        <w:t>Added missing parameter check with continuous Poisson model.</w:t>
-      </w:r>
-      <w:proofErr w:type="gramEnd"/>
-      <w:r>
-        <w:t xml:space="preserve"> </w:t>
-      </w:r>
-    </w:p>
-    <w:p>
-      <w:pPr>
-        <w:ind w:left="360" w:hanging="360"/>
-        <w:jc w:val="both"/>
-      </w:pPr>
-      <w:proofErr w:type="gramStart"/>
+      <w:r>
+        <w:t xml:space="preserve">Added missing parameter check with continuous Poisson model. </w:t>
+      </w:r>
+    </w:p>
+    <w:p>
+      <w:pPr>
+        <w:ind w:left="360" w:hanging="360"/>
+        <w:jc w:val="both"/>
+      </w:pPr>
       <w:r>
         <w:t>Corrected missing parameter setting in results summary file</w:t>
       </w:r>
       <w:r>
         <w:t>.</w:t>
       </w:r>
-      <w:proofErr w:type="gramEnd"/>
     </w:p>
     <w:p>
       <w:pPr>
@@ -2459,14 +2832,12 @@
         <w:ind w:left="360" w:hanging="360"/>
         <w:jc w:val="both"/>
       </w:pPr>
-      <w:proofErr w:type="gramStart"/>
       <w:r>
         <w:t>Corrected bug which occurred when reading parameter file</w:t>
       </w:r>
       <w:r>
         <w:t>.</w:t>
       </w:r>
-      <w:proofErr w:type="gramEnd"/>
     </w:p>
     <w:p>
       <w:pPr>
@@ -2583,11 +2954,9 @@
         <w:ind w:left="360" w:hanging="360"/>
         <w:jc w:val="both"/>
       </w:pPr>
-      <w:proofErr w:type="gramStart"/>
       <w:r>
         <w:t>Corrected format error with date fields of file importer.</w:t>
       </w:r>
-      <w:proofErr w:type="gramEnd"/>
     </w:p>
     <w:p>
       <w:pPr>
@@ -2603,13 +2972,8 @@
         <w:ind w:left="360" w:hanging="360"/>
         <w:jc w:val="both"/>
       </w:pPr>
-      <w:proofErr w:type="spellStart"/>
-      <w:r>
-        <w:t>Refactored</w:t>
-      </w:r>
-      <w:proofErr w:type="spellEnd"/>
-      <w:r>
-        <w:t xml:space="preserve"> the compactness penalty input field for Java change in behavior.</w:t>
+      <w:r>
+        <w:t>Refactored the compactness penalty input field for Java change in behavior.</w:t>
       </w:r>
     </w:p>
     <w:p>
@@ -2784,7 +3148,6 @@
         <w:jc w:val="both"/>
       </w:pPr>
       <w:r>
-        <w:lastRenderedPageBreak/>
         <w:t>Isotonic spatial scan statistic</w:t>
       </w:r>
     </w:p>
@@ -2824,7 +3187,6 @@
         <w:ind w:left="360" w:hanging="360"/>
         <w:jc w:val="both"/>
       </w:pPr>
-      <w:proofErr w:type="gramStart"/>
       <w:r>
         <w:t>Meta</w:t>
       </w:r>
@@ -2840,7 +3202,6 @@
       <w:r>
         <w:t>.</w:t>
       </w:r>
-      <w:proofErr w:type="gramEnd"/>
     </w:p>
     <w:p>
       <w:pPr>
@@ -2868,7 +3229,6 @@
         <w:pStyle w:val="BodyTextIndent2"/>
         <w:jc w:val="both"/>
       </w:pPr>
-      <w:proofErr w:type="gramStart"/>
       <w:r>
         <w:t>Re-implementation of the</w:t>
       </w:r>
@@ -2878,7 +3238,6 @@
       <w:r>
         <w:t>.</w:t>
       </w:r>
-      <w:proofErr w:type="gramEnd"/>
     </w:p>
     <w:p>
       <w:pPr>
@@ -2889,11 +3248,9 @@
           <w:szCs w:val="20"/>
         </w:rPr>
       </w:pPr>
-      <w:proofErr w:type="gramStart"/>
       <w:r>
         <w:t>Graphical user interface available for Linux.</w:t>
       </w:r>
-      <w:proofErr w:type="gramEnd"/>
     </w:p>
     <w:p>
       <w:pPr>
@@ -2924,18 +3281,15 @@
         <w:ind w:left="360" w:hanging="360"/>
         <w:jc w:val="both"/>
       </w:pPr>
-      <w:proofErr w:type="gramStart"/>
       <w:r>
         <w:t>Minor improvements in the output files.</w:t>
       </w:r>
-      <w:proofErr w:type="gramEnd"/>
-    </w:p>
-    <w:p>
-      <w:pPr>
-        <w:ind w:left="360" w:hanging="360"/>
-        <w:jc w:val="both"/>
-      </w:pPr>
-      <w:proofErr w:type="gramStart"/>
+    </w:p>
+    <w:p>
+      <w:pPr>
+        <w:ind w:left="360" w:hanging="360"/>
+        <w:jc w:val="both"/>
+      </w:pPr>
       <w:r>
         <w:t>Correction of</w:t>
       </w:r>
@@ -2972,18 +3326,15 @@
       <w:r>
         <w:t>space-time permutation model.</w:t>
       </w:r>
-      <w:proofErr w:type="gramEnd"/>
-    </w:p>
-    <w:p>
-      <w:pPr>
-        <w:ind w:left="360" w:hanging="360"/>
-        <w:jc w:val="both"/>
-      </w:pPr>
-      <w:proofErr w:type="gramStart"/>
+    </w:p>
+    <w:p>
+      <w:pPr>
+        <w:ind w:left="360" w:hanging="360"/>
+        <w:jc w:val="both"/>
+      </w:pPr>
       <w:r>
         <w:t>Correction to the zero population check.</w:t>
       </w:r>
-      <w:proofErr w:type="gramEnd"/>
     </w:p>
     <w:p>
       <w:pPr>
@@ -3096,13 +3447,8 @@
         <w:t>d</w:t>
       </w:r>
       <w:r>
-        <w:t xml:space="preserve">efined, constructed circles/ellipses could exceed defined maximum when defined as percentage of population at risk. </w:t>
-      </w:r>
-      <w:proofErr w:type="gramStart"/>
-      <w:r>
-        <w:t>Updated to consider population in all data sets.</w:t>
-      </w:r>
-      <w:proofErr w:type="gramEnd"/>
+        <w:t>efined, constructed circles/ellipses could exceed defined maximum when defined as percentage of population at risk. Updated to consider population in all data sets.</w:t>
+      </w:r>
     </w:p>
     <w:p>
       <w:pPr>
@@ -3166,11 +3512,9 @@
           <w:szCs w:val="22"/>
         </w:rPr>
       </w:pPr>
-      <w:proofErr w:type="gramStart"/>
       <w:r>
         <w:t>Added requirement that detected clusters have at least two cases when using Normal probability model.</w:t>
       </w:r>
-      <w:proofErr w:type="gramEnd"/>
     </w:p>
     <w:p/>
     <w:p>
@@ -3226,7 +3570,6 @@
           <w:szCs w:val="22"/>
         </w:rPr>
       </w:pPr>
-      <w:proofErr w:type="gramStart"/>
       <w:r>
         <w:t xml:space="preserve">Normal model for </w:t>
       </w:r>
@@ -3237,7 +3580,6 @@
         </w:rPr>
         <w:t>continuous data.</w:t>
       </w:r>
-      <w:proofErr w:type="gramEnd"/>
     </w:p>
     <w:p>
       <w:pPr>
@@ -3258,11 +3600,9 @@
           <w:szCs w:val="20"/>
         </w:rPr>
       </w:pPr>
-      <w:proofErr w:type="gramStart"/>
       <w:r>
         <w:t>Iterative analysis option whereby the p-values for secondary clusters are adjusted for the existence of more likely clusters that are found and reported.</w:t>
       </w:r>
-      <w:proofErr w:type="gramEnd"/>
     </w:p>
     <w:p>
       <w:pPr>
@@ -3302,47 +3642,31 @@
           <w:szCs w:val="22"/>
         </w:rPr>
       </w:pPr>
-      <w:proofErr w:type="gramStart"/>
       <w:r>
         <w:rPr>
           <w:bCs w:val="0"/>
           <w:szCs w:val="22"/>
         </w:rPr>
-        <w:t>Option to disable temporal data checking feature.</w:t>
-      </w:r>
-      <w:proofErr w:type="gramEnd"/>
-      <w:r>
-        <w:rPr>
-          <w:bCs w:val="0"/>
-          <w:szCs w:val="22"/>
-        </w:rPr>
-        <w:t xml:space="preserve"> Rather than generating an error, cases and controls outside the study period are simply ignored.</w:t>
-      </w:r>
-    </w:p>
-    <w:p>
-      <w:pPr>
-        <w:ind w:left="360" w:hanging="360"/>
-        <w:jc w:val="both"/>
-      </w:pPr>
-      <w:proofErr w:type="gramStart"/>
-      <w:r>
-        <w:t>Option to disable spatial data checking feature.</w:t>
-      </w:r>
-      <w:proofErr w:type="gramEnd"/>
-      <w:r>
-        <w:t xml:space="preserve"> Rather than generating an error, cases, controls and population that do not correspond to a location specified in the coordinates file are simply ignored.</w:t>
-      </w:r>
-    </w:p>
-    <w:p>
-      <w:pPr>
-        <w:ind w:left="360" w:hanging="360"/>
-        <w:jc w:val="both"/>
-      </w:pPr>
-      <w:proofErr w:type="gramStart"/>
+        <w:t>Option to disable temporal data checking feature. Rather than generating an error, cases and controls outside the study period are simply ignored.</w:t>
+      </w:r>
+    </w:p>
+    <w:p>
+      <w:pPr>
+        <w:ind w:left="360" w:hanging="360"/>
+        <w:jc w:val="both"/>
+      </w:pPr>
+      <w:r>
+        <w:t>Option to disable spatial data checking feature. Rather than generating an error, cases, controls and population that do not correspond to a location specified in the coordinates file are simply ignored.</w:t>
+      </w:r>
+    </w:p>
+    <w:p>
+      <w:pPr>
+        <w:ind w:left="360" w:hanging="360"/>
+        <w:jc w:val="both"/>
+      </w:pPr>
       <w:r>
         <w:t>More flexibility in defining different combinations of the maximum scanning window size and the maximum reported cluster size.</w:t>
       </w:r>
-      <w:proofErr w:type="gramEnd"/>
     </w:p>
     <w:p>
       <w:pPr>
@@ -3431,11 +3755,9 @@
         <w:ind w:left="360" w:hanging="360"/>
         <w:jc w:val="both"/>
       </w:pPr>
-      <w:proofErr w:type="gramStart"/>
       <w:r>
         <w:t>Corrected possibly incorrect ranking of reported clusters when executing with more than one processor and applying early termination option.</w:t>
       </w:r>
-      <w:proofErr w:type="gramEnd"/>
     </w:p>
     <w:p>
       <w:pPr>
@@ -3541,22 +3863,18 @@
         <w:ind w:left="360" w:hanging="360"/>
         <w:jc w:val="both"/>
       </w:pPr>
-      <w:proofErr w:type="gramStart"/>
       <w:r>
         <w:t>Corrected calculation of semi-minor and semi-major axes.</w:t>
       </w:r>
-      <w:proofErr w:type="gramEnd"/>
-    </w:p>
-    <w:p>
-      <w:pPr>
-        <w:ind w:left="360" w:hanging="360"/>
-        <w:jc w:val="both"/>
-      </w:pPr>
-      <w:proofErr w:type="gramStart"/>
+    </w:p>
+    <w:p>
+      <w:pPr>
+        <w:ind w:left="360" w:hanging="360"/>
+        <w:jc w:val="both"/>
+      </w:pPr>
       <w:r>
         <w:t>Correction in geographical overlap of secondary clusters.</w:t>
       </w:r>
-      <w:proofErr w:type="gramEnd"/>
     </w:p>
     <w:p>
       <w:pPr>
@@ -3649,19 +3967,11 @@
           <w:iCs/>
         </w:rPr>
       </w:pPr>
-      <w:proofErr w:type="gramStart"/>
       <w:r>
         <w:rPr>
           <w:iCs/>
         </w:rPr>
-        <w:t>Faster computations for purely temporal analyses.</w:t>
-      </w:r>
-      <w:proofErr w:type="gramEnd"/>
-      <w:r>
-        <w:rPr>
-          <w:iCs/>
-        </w:rPr>
-        <w:t xml:space="preserve"> </w:t>
+        <w:t xml:space="preserve">Faster computations for purely temporal analyses. </w:t>
       </w:r>
     </w:p>
     <w:p>
@@ -3671,14 +3981,12 @@
           <w:bCs w:val="0"/>
         </w:rPr>
       </w:pPr>
-      <w:proofErr w:type="gramStart"/>
       <w:r>
         <w:rPr>
           <w:bCs w:val="0"/>
         </w:rPr>
         <w:t>Option to specify the maximum size of reported clusters in a different unit than the one used for the maximum size of all clusters evaluated.</w:t>
       </w:r>
-      <w:proofErr w:type="gramEnd"/>
     </w:p>
     <w:p>
       <w:pPr>
@@ -3694,11 +4002,9 @@
         <w:ind w:left="360" w:hanging="360"/>
         <w:jc w:val="both"/>
       </w:pPr>
-      <w:proofErr w:type="gramStart"/>
       <w:r>
         <w:t>Option to suppress warning messages.</w:t>
       </w:r>
-      <w:proofErr w:type="gramEnd"/>
     </w:p>
     <w:p>
       <w:pPr>
@@ -3765,11 +4071,9 @@
         <w:ind w:left="360" w:hanging="360"/>
         <w:jc w:val="both"/>
       </w:pPr>
-      <w:proofErr w:type="gramStart"/>
       <w:r>
         <w:t>Ordinal probability model for categorical data that is ordinal in nature.</w:t>
       </w:r>
-      <w:proofErr w:type="gramEnd"/>
     </w:p>
     <w:p>
       <w:pPr>
@@ -3778,14 +4082,12 @@
           <w:bCs w:val="0"/>
         </w:rPr>
       </w:pPr>
-      <w:proofErr w:type="gramStart"/>
       <w:r>
         <w:rPr>
           <w:bCs w:val="0"/>
         </w:rPr>
         <w:t>Exponential probability model for continuous survival time data with and without censoring.</w:t>
       </w:r>
-      <w:proofErr w:type="gramEnd"/>
     </w:p>
     <w:p>
       <w:pPr>
@@ -3826,27 +4128,17 @@
         <w:ind w:left="360" w:hanging="360"/>
         <w:jc w:val="both"/>
       </w:pPr>
-      <w:proofErr w:type="gramStart"/>
       <w:r>
         <w:t>Less memory requirements for certain very large data sets with many geographical locations.</w:t>
       </w:r>
-      <w:proofErr w:type="gramEnd"/>
-    </w:p>
-    <w:p>
-      <w:pPr>
-        <w:ind w:left="360" w:hanging="360"/>
-        <w:jc w:val="both"/>
-      </w:pPr>
-      <w:r>
-        <w:t xml:space="preserve">The number of different data sets that can be analyzed as part of the multiple data set </w:t>
-      </w:r>
-      <w:proofErr w:type="gramStart"/>
-      <w:r>
-        <w:t>feature</w:t>
-      </w:r>
-      <w:proofErr w:type="gramEnd"/>
-      <w:r>
-        <w:t xml:space="preserve"> has been increased to twelve.</w:t>
+    </w:p>
+    <w:p>
+      <w:pPr>
+        <w:ind w:left="360" w:hanging="360"/>
+        <w:jc w:val="both"/>
+      </w:pPr>
+      <w:r>
+        <w:t>The number of different data sets that can be analyzed as part of the multiple data set feature has been increased to twelve.</w:t>
       </w:r>
     </w:p>
     <w:p>
@@ -3868,7 +4160,6 @@
         <w:rPr>
           <w:i/>
         </w:rPr>
-        <w:lastRenderedPageBreak/>
         <w:t>Minor Fixes</w:t>
       </w:r>
     </w:p>
@@ -3886,13 +4177,8 @@
         <w:ind w:left="360" w:hanging="360"/>
         <w:jc w:val="both"/>
       </w:pPr>
-      <w:proofErr w:type="gramStart"/>
-      <w:r>
-        <w:t>Updated user guide and help system.</w:t>
-      </w:r>
-      <w:proofErr w:type="gramEnd"/>
-      <w:r>
-        <w:t xml:space="preserve"> </w:t>
+      <w:r>
+        <w:t xml:space="preserve">Updated user guide and help system. </w:t>
       </w:r>
     </w:p>
     <w:p>
@@ -3911,19 +4197,11 @@
           <w:bCs/>
         </w:rPr>
       </w:pPr>
-      <w:proofErr w:type="gramStart"/>
-      <w:r>
-        <w:rPr>
-          <w:bCs/>
-        </w:rPr>
-        <w:t>Updated the import wizard to provide correct error messages when the specified dBase file cannot open.</w:t>
-      </w:r>
-      <w:proofErr w:type="gramEnd"/>
-      <w:r>
-        <w:rPr>
-          <w:bCs/>
-        </w:rPr>
-        <w:t xml:space="preserve"> </w:t>
+      <w:r>
+        <w:rPr>
+          <w:bCs/>
+        </w:rPr>
+        <w:t xml:space="preserve">Updated the import wizard to provide correct error messages when the specified dBase file cannot open. </w:t>
       </w:r>
     </w:p>
     <w:p>
@@ -3942,14 +4220,12 @@
           <w:bCs/>
         </w:rPr>
       </w:pPr>
-      <w:proofErr w:type="gramStart"/>
       <w:r>
         <w:rPr>
           <w:bCs/>
         </w:rPr>
         <w:t>Revised reporting of cluster information multivariate analyses with multiple data sets.</w:t>
       </w:r>
-      <w:proofErr w:type="gramEnd"/>
     </w:p>
     <w:p>
       <w:pPr>
@@ -4003,13 +4279,8 @@
         <w:ind w:left="360" w:hanging="360"/>
         <w:jc w:val="both"/>
       </w:pPr>
-      <w:proofErr w:type="gramStart"/>
-      <w:r>
-        <w:t>Corrected the reported population value for purely spatial clusters when running a space-time analysis using the Bernoulli model.</w:t>
-      </w:r>
-      <w:proofErr w:type="gramEnd"/>
-      <w:r>
-        <w:t xml:space="preserve"> </w:t>
+      <w:r>
+        <w:t xml:space="preserve">Corrected the reported population value for purely spatial clusters when running a space-time analysis using the Bernoulli model. </w:t>
       </w:r>
     </w:p>
     <w:p>
@@ -4200,19 +4471,11 @@
           <w:bCs/>
         </w:rPr>
       </w:pPr>
-      <w:proofErr w:type="gramStart"/>
-      <w:r>
-        <w:rPr>
-          <w:bCs/>
-        </w:rPr>
-        <w:t>Faster computing time for prospective space-time analyses.</w:t>
-      </w:r>
-      <w:proofErr w:type="gramEnd"/>
-      <w:r>
-        <w:rPr>
-          <w:bCs/>
-        </w:rPr>
-        <w:t xml:space="preserve"> </w:t>
+      <w:r>
+        <w:rPr>
+          <w:bCs/>
+        </w:rPr>
+        <w:t xml:space="preserve">Faster computing time for prospective space-time analyses. </w:t>
       </w:r>
     </w:p>
     <w:p>
@@ -4229,11 +4492,9 @@
         <w:ind w:left="360" w:hanging="360"/>
         <w:jc w:val="both"/>
       </w:pPr>
-      <w:proofErr w:type="gramStart"/>
       <w:r>
         <w:t>Option to save the imported files in any location specified by the user.</w:t>
       </w:r>
-      <w:proofErr w:type="gramEnd"/>
     </w:p>
     <w:p>
       <w:pPr>
@@ -4262,31 +4523,27 @@
           <w:bCs/>
         </w:rPr>
       </w:pPr>
-      <w:proofErr w:type="gramStart"/>
       <w:r>
         <w:rPr>
           <w:bCs/>
         </w:rPr>
         <w:t>Updated User Guide.</w:t>
       </w:r>
-      <w:proofErr w:type="gramEnd"/>
-    </w:p>
-    <w:p>
-      <w:pPr>
-        <w:ind w:left="360" w:hanging="360"/>
-        <w:jc w:val="both"/>
-        <w:rPr>
-          <w:bCs/>
-        </w:rPr>
-      </w:pPr>
-      <w:proofErr w:type="gramStart"/>
+    </w:p>
+    <w:p>
+      <w:pPr>
+        <w:ind w:left="360" w:hanging="360"/>
+        <w:jc w:val="both"/>
+        <w:rPr>
+          <w:bCs/>
+        </w:rPr>
+      </w:pPr>
       <w:r>
         <w:rPr>
           <w:bCs/>
         </w:rPr>
         <w:t>User Guide available on the help pull down menu.</w:t>
       </w:r>
-      <w:proofErr w:type="gramEnd"/>
     </w:p>
     <w:p>
       <w:pPr>
@@ -4325,14 +4582,12 @@
           <w:bCs w:val="0"/>
         </w:rPr>
       </w:pPr>
-      <w:proofErr w:type="gramStart"/>
       <w:r>
         <w:rPr>
           <w:bCs w:val="0"/>
         </w:rPr>
         <w:t>Reorganized parameter file.</w:t>
       </w:r>
-      <w:proofErr w:type="gramEnd"/>
     </w:p>
     <w:p>
       <w:pPr>
@@ -4389,62 +4644,483 @@
           <w:bCs w:val="0"/>
         </w:rPr>
       </w:pPr>
-      <w:proofErr w:type="gramStart"/>
       <w:r>
         <w:rPr>
           <w:bCs w:val="0"/>
         </w:rPr>
-        <w:t>Multivariate scan</w:t>
-      </w:r>
-      <w:proofErr w:type="gramEnd"/>
-      <w:r>
+        <w:t>Multivariate scan statistics, with simultaneous analysis of up to four different data sets.</w:t>
+      </w:r>
+    </w:p>
+    <w:p>
+      <w:pPr>
+        <w:pStyle w:val="BodyTextIndent"/>
+      </w:pPr>
+      <w:r>
+        <w:t xml:space="preserve">Adjustment for covariates in the Bernoulli model. </w:t>
+      </w:r>
+    </w:p>
+    <w:p>
+      <w:pPr>
+        <w:ind w:left="360" w:hanging="360"/>
+        <w:jc w:val="both"/>
+      </w:pPr>
+      <w:r>
+        <w:t>Adjustments for a temporal trend that is automatically calculated by SaTScan.</w:t>
+      </w:r>
+    </w:p>
+    <w:p>
+      <w:pPr>
+        <w:pStyle w:val="BodyTextIndent"/>
+      </w:pPr>
+      <w:r>
+        <w:t>Adjustment for purely spatial clusters with the Poisson model.</w:t>
+      </w:r>
+    </w:p>
+    <w:p>
+      <w:pPr>
+        <w:ind w:left="360" w:hanging="360"/>
+        <w:jc w:val="both"/>
+        <w:rPr>
+          <w:b/>
+          <w:sz w:val="12"/>
+        </w:rPr>
+      </w:pPr>
+    </w:p>
+    <w:p>
+      <w:pPr>
+        <w:ind w:left="360" w:hanging="360"/>
+        <w:jc w:val="both"/>
+        <w:rPr>
+          <w:i/>
+        </w:rPr>
+      </w:pPr>
+      <w:r>
+        <w:rPr>
+          <w:i/>
+        </w:rPr>
+        <w:t>Other Improvements</w:t>
+      </w:r>
+    </w:p>
+    <w:p>
+      <w:pPr>
+        <w:ind w:left="360" w:hanging="360"/>
+        <w:jc w:val="both"/>
+      </w:pPr>
+      <w:r>
+        <w:t>Redesigned windows interface, separating standard and advanced features.</w:t>
+      </w:r>
+    </w:p>
+    <w:p>
+      <w:pPr>
+        <w:ind w:left="360" w:hanging="360"/>
+        <w:jc w:val="both"/>
+      </w:pPr>
+      <w:r>
+        <w:t>Improved interface for the SaTScan import wizard.</w:t>
+      </w:r>
+    </w:p>
+    <w:p>
+      <w:pPr>
+        <w:pStyle w:val="BodyTextIndent"/>
+      </w:pPr>
+      <w:r>
+        <w:t xml:space="preserve">Faster speed for data sets with a very large number of cases. </w:t>
+      </w:r>
+    </w:p>
+    <w:p>
+      <w:pPr>
+        <w:pStyle w:val="BodyTextIndent"/>
+      </w:pPr>
+      <w:r>
+        <w:t>A wider variety of date options allowed in the SaTScan file format input files.</w:t>
+      </w:r>
+    </w:p>
+    <w:p>
+      <w:pPr>
+        <w:ind w:left="360" w:hanging="360"/>
+        <w:jc w:val="both"/>
+        <w:rPr>
+          <w:b/>
+          <w:sz w:val="12"/>
+        </w:rPr>
+      </w:pPr>
+    </w:p>
+    <w:p>
+      <w:pPr>
+        <w:pStyle w:val="Heading4"/>
+        <w:jc w:val="both"/>
+      </w:pPr>
+      <w:r>
+        <w:t>Minor Fixes</w:t>
+      </w:r>
+    </w:p>
+    <w:p>
+      <w:pPr>
+        <w:ind w:left="360" w:hanging="360"/>
+        <w:jc w:val="both"/>
+        <w:rPr>
+          <w:bCs/>
+        </w:rPr>
+      </w:pPr>
+      <w:r>
+        <w:rPr>
+          <w:bCs/>
+        </w:rPr>
+        <w:t>The study time period can now have the same start date and end date.</w:t>
+      </w:r>
+    </w:p>
+    <w:p>
+      <w:pPr>
+        <w:pStyle w:val="BodyTextIndent"/>
+      </w:pPr>
+      <w:r>
+        <w:t xml:space="preserve">When requesting a report of only non-overlapping clusters, overlapping is now defined in terms of having one or more location IDs in common rather then the previous definition of the two circles overlapping each other. Results will in most cases be identical. </w:t>
+      </w:r>
+    </w:p>
+    <w:p>
+      <w:pPr>
+        <w:ind w:left="360" w:hanging="360"/>
+        <w:jc w:val="both"/>
+        <w:rPr>
+          <w:bCs/>
+        </w:rPr>
+      </w:pPr>
+      <w:r>
+        <w:rPr>
+          <w:bCs/>
+        </w:rPr>
+        <w:t>Fixed problem when calculating the expected number of cases when the population in the population file is specified in days.</w:t>
+      </w:r>
+    </w:p>
+    <w:p>
+      <w:pPr>
+        <w:ind w:left="360" w:hanging="360"/>
+        <w:jc w:val="both"/>
+        <w:rPr>
+          <w:bCs/>
+        </w:rPr>
+      </w:pPr>
+      <w:r>
+        <w:rPr>
+          <w:bCs/>
+        </w:rPr>
+        <w:t>Updated error and warning messages.</w:t>
+      </w:r>
+    </w:p>
+    <w:p>
+      <w:pPr>
+        <w:ind w:left="360" w:hanging="360"/>
+        <w:jc w:val="both"/>
+        <w:rPr>
+          <w:bCs/>
+        </w:rPr>
+      </w:pPr>
+      <w:r>
+        <w:rPr>
+          <w:bCs/>
+        </w:rPr>
+        <w:t xml:space="preserve">Ability to define time intervals in years when the time aggregation is defined in terms of month, and in years or months when the aggregation is defined in terms of days. </w:t>
+      </w:r>
+    </w:p>
+    <w:p>
+      <w:pPr>
+        <w:ind w:left="360" w:hanging="360"/>
+        <w:jc w:val="both"/>
+        <w:rPr>
+          <w:bCs/>
+        </w:rPr>
+      </w:pPr>
+      <w:r>
+        <w:rPr>
+          <w:bCs/>
+        </w:rPr>
+        <w:t xml:space="preserve">The definition of the circle radius redefined from the length of a straight line through the crust of the earth ‘as the worm crawls’ to the length of a curved line along the surface of the earth ‘as the crow flies’. </w:t>
+      </w:r>
+    </w:p>
+    <w:p>
+      <w:pPr>
+        <w:ind w:left="360" w:hanging="360"/>
+        <w:jc w:val="both"/>
+        <w:rPr>
+          <w:b/>
+        </w:rPr>
+      </w:pPr>
+    </w:p>
+    <w:p>
+      <w:pPr>
+        <w:ind w:left="360" w:hanging="360"/>
+        <w:jc w:val="both"/>
+        <w:rPr>
+          <w:b/>
+        </w:rPr>
+      </w:pPr>
+      <w:r>
+        <w:rPr>
+          <w:b/>
+        </w:rPr>
+        <w:t>Version 4.0.3, February 3, 2004</w:t>
+      </w:r>
+    </w:p>
+    <w:p>
+      <w:pPr>
+        <w:ind w:left="360" w:hanging="360"/>
+        <w:jc w:val="both"/>
+        <w:rPr>
+          <w:b/>
+          <w:sz w:val="12"/>
+        </w:rPr>
+      </w:pPr>
+    </w:p>
+    <w:p>
+      <w:pPr>
+        <w:pStyle w:val="Heading4"/>
+        <w:jc w:val="both"/>
+      </w:pPr>
+      <w:r>
+        <w:t>Minor Fixes</w:t>
+      </w:r>
+    </w:p>
+    <w:p>
+      <w:pPr>
+        <w:pStyle w:val="BodyTextIndent"/>
+      </w:pPr>
+      <w:r>
+        <w:t>Incorporated SaTScan license agreement as part of the installation procedure.</w:t>
+      </w:r>
+    </w:p>
+    <w:p>
+      <w:pPr>
+        <w:pStyle w:val="BodyTextIndent"/>
+      </w:pPr>
+      <w:r>
+        <w:t>Fixed bug, where SaTScan was unable to read more than five decimals for latitude/longitude coordinates.</w:t>
+      </w:r>
+    </w:p>
+    <w:p>
+      <w:pPr>
+        <w:ind w:left="360" w:hanging="360"/>
+        <w:jc w:val="both"/>
+        <w:rPr>
+          <w:b/>
+        </w:rPr>
+      </w:pPr>
+    </w:p>
+    <w:p>
+      <w:pPr>
+        <w:ind w:left="360" w:hanging="360"/>
+        <w:jc w:val="both"/>
+        <w:rPr>
+          <w:b/>
+        </w:rPr>
+      </w:pPr>
+      <w:r>
+        <w:rPr>
+          <w:b/>
+        </w:rPr>
+        <w:t>Version 4.0.2, November 10, 2003</w:t>
+      </w:r>
+    </w:p>
+    <w:p>
+      <w:pPr>
+        <w:ind w:left="360" w:hanging="360"/>
+        <w:jc w:val="both"/>
+        <w:rPr>
+          <w:b/>
+          <w:sz w:val="12"/>
+        </w:rPr>
+      </w:pPr>
+    </w:p>
+    <w:p>
+      <w:pPr>
+        <w:pStyle w:val="Heading4"/>
+        <w:jc w:val="both"/>
+      </w:pPr>
+      <w:r>
+        <w:t>Minor Fixes</w:t>
+      </w:r>
+    </w:p>
+    <w:p>
+      <w:pPr>
+        <w:jc w:val="both"/>
+        <w:rPr>
+          <w:bCs/>
+        </w:rPr>
+      </w:pPr>
+      <w:r>
+        <w:rPr>
+          <w:bCs/>
+        </w:rPr>
+        <w:t>Problem when using the relative risk adjustment file fixed.</w:t>
+      </w:r>
+    </w:p>
+    <w:p>
+      <w:pPr>
+        <w:ind w:left="360" w:hanging="360"/>
+        <w:jc w:val="both"/>
+        <w:rPr>
+          <w:bCs/>
+        </w:rPr>
+      </w:pPr>
+      <w:r>
+        <w:rPr>
+          <w:bCs/>
+        </w:rPr>
+        <w:t xml:space="preserve">Improved error messages. </w:t>
+      </w:r>
+    </w:p>
+    <w:p>
+      <w:pPr>
+        <w:ind w:left="360" w:hanging="360"/>
+        <w:jc w:val="both"/>
+        <w:rPr>
+          <w:b/>
+        </w:rPr>
+      </w:pPr>
+    </w:p>
+    <w:p>
+      <w:pPr>
+        <w:ind w:left="360" w:hanging="360"/>
+        <w:jc w:val="both"/>
+        <w:rPr>
+          <w:b/>
+        </w:rPr>
+      </w:pPr>
+      <w:r>
+        <w:rPr>
+          <w:b/>
+        </w:rPr>
+        <w:t>Version 4.0.1, October 23, 2003</w:t>
+      </w:r>
+    </w:p>
+    <w:p>
+      <w:pPr>
+        <w:ind w:left="360" w:hanging="360"/>
+        <w:jc w:val="both"/>
+        <w:rPr>
+          <w:b/>
+          <w:sz w:val="12"/>
+        </w:rPr>
+      </w:pPr>
+    </w:p>
+    <w:p>
+      <w:pPr>
+        <w:jc w:val="both"/>
+        <w:rPr>
+          <w:i/>
+        </w:rPr>
+      </w:pPr>
+      <w:r>
+        <w:rPr>
+          <w:i/>
+        </w:rPr>
+        <w:t>New Analytical Features</w:t>
+      </w:r>
+    </w:p>
+    <w:p>
+      <w:pPr>
+        <w:pStyle w:val="BodyTextIndent"/>
         <w:rPr>
           <w:bCs w:val="0"/>
         </w:rPr>
-        <w:t xml:space="preserve"> statistics, with simultaneous analysis of up to four different data sets.</w:t>
+      </w:pPr>
+      <w:r>
+        <w:rPr>
+          <w:bCs w:val="0"/>
+        </w:rPr>
+        <w:t>Adjustment for covariates when the space-time permutation model is used.</w:t>
+      </w:r>
+    </w:p>
+    <w:p>
+      <w:pPr>
+        <w:ind w:left="360" w:hanging="360"/>
+        <w:jc w:val="both"/>
+      </w:pPr>
+      <w:r>
+        <w:t xml:space="preserve">Adjustments for purely spatial, purely temporal or space-time clusters, using a special adjustments file with user specified relative risk adjustments for each spatial, temporal and/or space-time location. </w:t>
+      </w:r>
+    </w:p>
+    <w:p>
+      <w:pPr>
+        <w:ind w:left="360" w:hanging="360"/>
+        <w:jc w:val="both"/>
+      </w:pPr>
+      <w:r>
+        <w:t>Ability to adjust for missing data.</w:t>
+      </w:r>
+    </w:p>
+    <w:p>
+      <w:pPr>
+        <w:ind w:left="360" w:hanging="360"/>
+        <w:jc w:val="both"/>
+      </w:pPr>
+      <w:r>
+        <w:t>Nonparametric adjustment for temporal trends using stratified randomization, replacing the previous nonparametric adjustment method used in versions 2 and 3 (only for Poisson model). The old version is still available in batch mode.</w:t>
+      </w:r>
+    </w:p>
+    <w:p>
+      <w:pPr>
+        <w:ind w:left="360" w:hanging="360"/>
+        <w:jc w:val="both"/>
+      </w:pPr>
+      <w:r>
+        <w:t>Prospective purely temporal analysis.</w:t>
       </w:r>
     </w:p>
     <w:p>
       <w:pPr>
         <w:pStyle w:val="BodyTextIndent"/>
-      </w:pPr>
-      <w:proofErr w:type="gramStart"/>
-      <w:r>
-        <w:lastRenderedPageBreak/>
-        <w:t>Adjustment for covariates in the Bernoulli model.</w:t>
-      </w:r>
-      <w:proofErr w:type="gramEnd"/>
-      <w:r>
-        <w:t xml:space="preserve"> </w:t>
-      </w:r>
-    </w:p>
-    <w:p>
-      <w:pPr>
-        <w:ind w:left="360" w:hanging="360"/>
-        <w:jc w:val="both"/>
-      </w:pPr>
-      <w:proofErr w:type="gramStart"/>
-      <w:r>
-        <w:t>Adjustments for a temporal trend that is automatically calculated by SaTScan.</w:t>
-      </w:r>
-      <w:proofErr w:type="gramEnd"/>
-    </w:p>
-    <w:p>
-      <w:pPr>
-        <w:pStyle w:val="BodyTextIndent"/>
-      </w:pPr>
-      <w:proofErr w:type="gramStart"/>
-      <w:r>
-        <w:t>Adjustment for purely spatial clusters with the Poisson model.</w:t>
-      </w:r>
-      <w:proofErr w:type="gramEnd"/>
-    </w:p>
-    <w:p>
-      <w:pPr>
-        <w:ind w:left="360" w:hanging="360"/>
-        <w:jc w:val="both"/>
-        <w:rPr>
-          <w:b/>
+        <w:rPr>
+          <w:bCs w:val="0"/>
+        </w:rPr>
+      </w:pPr>
+      <w:r>
+        <w:rPr>
+          <w:bCs w:val="0"/>
+        </w:rPr>
+        <w:t xml:space="preserve">An optional special circle size file for defining the maximum geographical circle size that is distinct from the regular population file. </w:t>
+      </w:r>
+    </w:p>
+    <w:p>
+      <w:pPr>
+        <w:ind w:left="360" w:hanging="360"/>
+        <w:jc w:val="both"/>
+      </w:pPr>
+      <w:r>
+        <w:t xml:space="preserve">Completely flexible specification of ranges for the start and end time of temporal clusters to be evaluated. </w:t>
+      </w:r>
+    </w:p>
+    <w:p>
+      <w:pPr>
+        <w:ind w:left="360" w:hanging="360"/>
+        <w:jc w:val="both"/>
+      </w:pPr>
+      <w:r>
+        <w:t>Option to terminate the Monte Carlo simulations early when the p-value is large.</w:t>
+      </w:r>
+    </w:p>
+    <w:p>
+      <w:pPr>
+        <w:ind w:left="360" w:hanging="360"/>
+        <w:jc w:val="both"/>
+      </w:pPr>
+      <w:r>
+        <w:t xml:space="preserve">Ability to use a percentage of the study period as the maximum temporal cluster size when running a prospective analysis (previously only available for retrospective analyses). </w:t>
+      </w:r>
+    </w:p>
+    <w:p>
+      <w:pPr>
+        <w:ind w:left="360" w:hanging="360"/>
+        <w:jc w:val="both"/>
+      </w:pPr>
+      <w:r>
+        <w:t xml:space="preserve">Option not to adjust for previous analyses when doing prospective analyses. This replaces the alive cluster option, which did the same thing but with more limited output information. </w:t>
+      </w:r>
+    </w:p>
+    <w:p>
+      <w:pPr>
+        <w:ind w:left="360" w:hanging="360"/>
+        <w:jc w:val="both"/>
+        <w:rPr>
           <w:sz w:val="12"/>
         </w:rPr>
       </w:pPr>
@@ -4470,504 +5146,17 @@
         <w:jc w:val="both"/>
       </w:pPr>
       <w:r>
-        <w:t>Redesigned windows interface, separating standard and advanced features.</w:t>
-      </w:r>
-    </w:p>
-    <w:p>
-      <w:pPr>
-        <w:ind w:left="360" w:hanging="360"/>
-        <w:jc w:val="both"/>
-      </w:pPr>
-      <w:r>
-        <w:t>Improved interface for the SaTScan import wizard.</w:t>
-      </w:r>
-    </w:p>
-    <w:p>
-      <w:pPr>
-        <w:pStyle w:val="BodyTextIndent"/>
-      </w:pPr>
-      <w:r>
-        <w:t xml:space="preserve">Faster speed for data sets with a very large number of cases. </w:t>
-      </w:r>
-    </w:p>
-    <w:p>
-      <w:pPr>
-        <w:pStyle w:val="BodyTextIndent"/>
-      </w:pPr>
-      <w:r>
-        <w:t>A wider variety of date options allowed in the SaTScan file format input files.</w:t>
-      </w:r>
-    </w:p>
-    <w:p>
-      <w:pPr>
-        <w:ind w:left="360" w:hanging="360"/>
-        <w:jc w:val="both"/>
-        <w:rPr>
-          <w:b/>
-          <w:sz w:val="12"/>
-        </w:rPr>
-      </w:pPr>
-    </w:p>
-    <w:p>
-      <w:pPr>
-        <w:pStyle w:val="Heading4"/>
-        <w:jc w:val="both"/>
-      </w:pPr>
-      <w:r>
-        <w:t>Minor Fixes</w:t>
-      </w:r>
-    </w:p>
-    <w:p>
-      <w:pPr>
-        <w:ind w:left="360" w:hanging="360"/>
-        <w:jc w:val="both"/>
-        <w:rPr>
-          <w:bCs/>
-        </w:rPr>
-      </w:pPr>
-      <w:r>
-        <w:rPr>
-          <w:bCs/>
-        </w:rPr>
-        <w:t>The study time period can now have the same start date and end date.</w:t>
-      </w:r>
-    </w:p>
-    <w:p>
-      <w:pPr>
-        <w:pStyle w:val="BodyTextIndent"/>
-      </w:pPr>
-      <w:r>
-        <w:t xml:space="preserve">When requesting a report of only non-overlapping clusters, overlapping is now defined in terms of having one or more location IDs in common rather then the previous definition of the two circles overlapping each other. Results will in most cases be identical. </w:t>
-      </w:r>
-    </w:p>
-    <w:p>
-      <w:pPr>
-        <w:ind w:left="360" w:hanging="360"/>
-        <w:jc w:val="both"/>
-        <w:rPr>
-          <w:bCs/>
-        </w:rPr>
-      </w:pPr>
-      <w:proofErr w:type="gramStart"/>
-      <w:r>
-        <w:rPr>
-          <w:bCs/>
-        </w:rPr>
-        <w:t>Fixed problem when calculating the expected number of cases when the population in the population file is specified in days.</w:t>
-      </w:r>
-      <w:proofErr w:type="gramEnd"/>
-    </w:p>
-    <w:p>
-      <w:pPr>
-        <w:ind w:left="360" w:hanging="360"/>
-        <w:jc w:val="both"/>
-        <w:rPr>
-          <w:bCs/>
-        </w:rPr>
-      </w:pPr>
-      <w:proofErr w:type="gramStart"/>
-      <w:r>
-        <w:rPr>
-          <w:bCs/>
-        </w:rPr>
-        <w:t>Updated error and warning messages.</w:t>
-      </w:r>
-      <w:proofErr w:type="gramEnd"/>
-    </w:p>
-    <w:p>
-      <w:pPr>
-        <w:ind w:left="360" w:hanging="360"/>
-        <w:jc w:val="both"/>
-        <w:rPr>
-          <w:bCs/>
-        </w:rPr>
-      </w:pPr>
-      <w:r>
-        <w:rPr>
-          <w:bCs/>
-        </w:rPr>
-        <w:t xml:space="preserve">Ability to define time intervals in years when the time aggregation is defined in terms of month, and in years or months when the aggregation is defined in terms of days. </w:t>
-      </w:r>
-    </w:p>
-    <w:p>
-      <w:pPr>
-        <w:ind w:left="360" w:hanging="360"/>
-        <w:jc w:val="both"/>
-        <w:rPr>
-          <w:bCs/>
-        </w:rPr>
-      </w:pPr>
-      <w:r>
-        <w:rPr>
-          <w:bCs/>
-        </w:rPr>
-        <w:t xml:space="preserve">The definition of the circle radius redefined from the length of a straight line through the crust of the earth ‘as the worm crawls’ to the length of a curved line along the surface of the earth ‘as the crow flies’. </w:t>
-      </w:r>
-    </w:p>
-    <w:p>
-      <w:pPr>
-        <w:ind w:left="360" w:hanging="360"/>
-        <w:jc w:val="both"/>
-        <w:rPr>
-          <w:b/>
-        </w:rPr>
-      </w:pPr>
-    </w:p>
-    <w:p>
-      <w:pPr>
-        <w:ind w:left="360" w:hanging="360"/>
-        <w:jc w:val="both"/>
-        <w:rPr>
-          <w:b/>
-        </w:rPr>
-      </w:pPr>
-      <w:r>
-        <w:rPr>
-          <w:b/>
-        </w:rPr>
-        <w:t>Version 4.0.3, February 3, 2004</w:t>
-      </w:r>
-    </w:p>
-    <w:p>
-      <w:pPr>
-        <w:ind w:left="360" w:hanging="360"/>
-        <w:jc w:val="both"/>
-        <w:rPr>
-          <w:b/>
-          <w:sz w:val="12"/>
-        </w:rPr>
-      </w:pPr>
-    </w:p>
-    <w:p>
-      <w:pPr>
-        <w:pStyle w:val="Heading4"/>
-        <w:jc w:val="both"/>
-      </w:pPr>
-      <w:r>
-        <w:t>Minor Fixes</w:t>
-      </w:r>
-    </w:p>
-    <w:p>
-      <w:pPr>
-        <w:pStyle w:val="BodyTextIndent"/>
-      </w:pPr>
-      <w:proofErr w:type="gramStart"/>
-      <w:r>
-        <w:t>Incorporated SaTScan license agreement as part of the installation procedure.</w:t>
-      </w:r>
-      <w:proofErr w:type="gramEnd"/>
-    </w:p>
-    <w:p>
-      <w:pPr>
-        <w:pStyle w:val="BodyTextIndent"/>
-      </w:pPr>
-      <w:r>
-        <w:t>Fixed bug, where SaTScan was unable to read more than five decimals for latitude/longitude coordinates.</w:t>
-      </w:r>
-    </w:p>
-    <w:p>
-      <w:pPr>
-        <w:ind w:left="360" w:hanging="360"/>
-        <w:jc w:val="both"/>
-        <w:rPr>
-          <w:b/>
-        </w:rPr>
-      </w:pPr>
-    </w:p>
-    <w:p>
-      <w:pPr>
-        <w:ind w:left="360" w:hanging="360"/>
-        <w:jc w:val="both"/>
-        <w:rPr>
-          <w:b/>
-        </w:rPr>
-      </w:pPr>
-      <w:r>
-        <w:rPr>
-          <w:b/>
-        </w:rPr>
-        <w:t>Version 4.0.2, November 10, 2003</w:t>
-      </w:r>
-    </w:p>
-    <w:p>
-      <w:pPr>
-        <w:ind w:left="360" w:hanging="360"/>
-        <w:jc w:val="both"/>
-        <w:rPr>
-          <w:b/>
-          <w:sz w:val="12"/>
-        </w:rPr>
-      </w:pPr>
-    </w:p>
-    <w:p>
-      <w:pPr>
-        <w:pStyle w:val="Heading4"/>
-        <w:jc w:val="both"/>
-      </w:pPr>
-      <w:r>
-        <w:t>Minor Fixes</w:t>
-      </w:r>
-    </w:p>
-    <w:p>
-      <w:pPr>
-        <w:jc w:val="both"/>
-        <w:rPr>
-          <w:bCs/>
-        </w:rPr>
-      </w:pPr>
-      <w:r>
-        <w:rPr>
-          <w:bCs/>
-        </w:rPr>
-        <w:t>Problem when using the relative risk adjustment file fixed.</w:t>
-      </w:r>
-    </w:p>
-    <w:p>
-      <w:pPr>
-        <w:ind w:left="360" w:hanging="360"/>
-        <w:jc w:val="both"/>
-        <w:rPr>
-          <w:bCs/>
-        </w:rPr>
-      </w:pPr>
-      <w:proofErr w:type="gramStart"/>
-      <w:r>
-        <w:rPr>
-          <w:bCs/>
-        </w:rPr>
-        <w:t>Improved error messages.</w:t>
-      </w:r>
-      <w:proofErr w:type="gramEnd"/>
-      <w:r>
-        <w:rPr>
-          <w:bCs/>
-        </w:rPr>
-        <w:t xml:space="preserve"> </w:t>
-      </w:r>
-    </w:p>
-    <w:p>
-      <w:pPr>
-        <w:ind w:left="360" w:hanging="360"/>
-        <w:jc w:val="both"/>
-        <w:rPr>
-          <w:b/>
-        </w:rPr>
-      </w:pPr>
-    </w:p>
-    <w:p>
-      <w:pPr>
-        <w:ind w:left="360" w:hanging="360"/>
-        <w:jc w:val="both"/>
-        <w:rPr>
-          <w:b/>
-        </w:rPr>
-      </w:pPr>
-      <w:r>
-        <w:rPr>
-          <w:b/>
-        </w:rPr>
-        <w:t>Version 4.0.1, October 23, 2003</w:t>
-      </w:r>
-    </w:p>
-    <w:p>
-      <w:pPr>
-        <w:ind w:left="360" w:hanging="360"/>
-        <w:jc w:val="both"/>
-        <w:rPr>
-          <w:b/>
-          <w:sz w:val="12"/>
-        </w:rPr>
-      </w:pPr>
-    </w:p>
-    <w:p>
-      <w:pPr>
-        <w:jc w:val="both"/>
-        <w:rPr>
-          <w:i/>
-        </w:rPr>
-      </w:pPr>
-      <w:r>
-        <w:rPr>
-          <w:i/>
-        </w:rPr>
-        <w:t>New Analytical Features</w:t>
-      </w:r>
-    </w:p>
-    <w:p>
-      <w:pPr>
-        <w:pStyle w:val="BodyTextIndent"/>
-        <w:rPr>
-          <w:bCs w:val="0"/>
-        </w:rPr>
-      </w:pPr>
-      <w:proofErr w:type="gramStart"/>
-      <w:r>
-        <w:rPr>
-          <w:bCs w:val="0"/>
-        </w:rPr>
-        <w:t>Adjustment for covariates when the space-time permutation model is used.</w:t>
-      </w:r>
-      <w:proofErr w:type="gramEnd"/>
-    </w:p>
-    <w:p>
-      <w:pPr>
-        <w:ind w:left="360" w:hanging="360"/>
-        <w:jc w:val="both"/>
-      </w:pPr>
-      <w:r>
-        <w:t xml:space="preserve">Adjustments for purely spatial, purely temporal or space-time clusters, using a special adjustments file with user specified relative risk adjustments for each spatial, temporal and/or space-time location. </w:t>
-      </w:r>
-    </w:p>
-    <w:p>
-      <w:pPr>
-        <w:ind w:left="360" w:hanging="360"/>
-        <w:jc w:val="both"/>
-      </w:pPr>
-      <w:proofErr w:type="gramStart"/>
-      <w:r>
-        <w:t>Ability to adjust for missing data.</w:t>
-      </w:r>
-      <w:proofErr w:type="gramEnd"/>
-    </w:p>
-    <w:p>
-      <w:pPr>
-        <w:ind w:left="360" w:hanging="360"/>
-        <w:jc w:val="both"/>
-      </w:pPr>
-      <w:r>
-        <w:t>Nonparametric adjustment for temporal trends using stratified randomization, replacing the previous nonparametric adjustment method used in versions 2 and 3 (only for Poisson model). The old version is still available in batch mode.</w:t>
-      </w:r>
-    </w:p>
-    <w:p>
-      <w:pPr>
-        <w:ind w:left="360" w:hanging="360"/>
-        <w:jc w:val="both"/>
-      </w:pPr>
-      <w:proofErr w:type="gramStart"/>
-      <w:r>
-        <w:lastRenderedPageBreak/>
-        <w:t>Prospective purely temporal analysis.</w:t>
-      </w:r>
-      <w:proofErr w:type="gramEnd"/>
-    </w:p>
-    <w:p>
-      <w:pPr>
-        <w:pStyle w:val="BodyTextIndent"/>
-        <w:rPr>
-          <w:bCs w:val="0"/>
-        </w:rPr>
-      </w:pPr>
-      <w:r>
-        <w:rPr>
-          <w:bCs w:val="0"/>
-        </w:rPr>
-        <w:t xml:space="preserve">An optional special circle size file for defining the maximum geographical circle size that is distinct from the regular population file. </w:t>
-      </w:r>
-    </w:p>
-    <w:p>
-      <w:pPr>
-        <w:ind w:left="360" w:hanging="360"/>
-        <w:jc w:val="both"/>
-      </w:pPr>
-      <w:r>
-        <w:t xml:space="preserve">Completely flexible specification of ranges for the start and end time of temporal clusters to be evaluated. </w:t>
-      </w:r>
-    </w:p>
-    <w:p>
-      <w:pPr>
-        <w:ind w:left="360" w:hanging="360"/>
-        <w:jc w:val="both"/>
-      </w:pPr>
-      <w:proofErr w:type="gramStart"/>
-      <w:r>
-        <w:t>Option to terminate the Monte Carlo simulations early when the p-value is large.</w:t>
-      </w:r>
-      <w:proofErr w:type="gramEnd"/>
-    </w:p>
-    <w:p>
-      <w:pPr>
-        <w:ind w:left="360" w:hanging="360"/>
-        <w:jc w:val="both"/>
-      </w:pPr>
-      <w:proofErr w:type="gramStart"/>
-      <w:r>
-        <w:t>Ability to use a percentage of the study period as the maximum temporal cluster size when running a prospective analysis (previously only available for retrospective analyses).</w:t>
-      </w:r>
-      <w:proofErr w:type="gramEnd"/>
-      <w:r>
-        <w:t xml:space="preserve"> </w:t>
-      </w:r>
-    </w:p>
-    <w:p>
-      <w:pPr>
-        <w:ind w:left="360" w:hanging="360"/>
-        <w:jc w:val="both"/>
-      </w:pPr>
-      <w:proofErr w:type="gramStart"/>
-      <w:r>
-        <w:t>Option not to adjust for previous analyses when doing prospective analyses.</w:t>
-      </w:r>
-      <w:proofErr w:type="gramEnd"/>
-      <w:r>
-        <w:t xml:space="preserve"> This replaces the </w:t>
-      </w:r>
-      <w:proofErr w:type="gramStart"/>
-      <w:r>
-        <w:t>alive</w:t>
-      </w:r>
-      <w:proofErr w:type="gramEnd"/>
-      <w:r>
-        <w:t xml:space="preserve"> cluster option, which did the same thing but with more limited output information. </w:t>
-      </w:r>
-    </w:p>
-    <w:p>
-      <w:pPr>
-        <w:ind w:left="360" w:hanging="360"/>
-        <w:jc w:val="both"/>
-        <w:rPr>
-          <w:sz w:val="12"/>
-        </w:rPr>
-      </w:pPr>
-    </w:p>
-    <w:p>
-      <w:pPr>
-        <w:ind w:left="360" w:hanging="360"/>
-        <w:jc w:val="both"/>
-        <w:rPr>
-          <w:i/>
-        </w:rPr>
-      </w:pPr>
-      <w:r>
-        <w:rPr>
-          <w:i/>
-        </w:rPr>
-        <w:t>Other Improvements</w:t>
-      </w:r>
-    </w:p>
-    <w:p>
-      <w:pPr>
-        <w:ind w:left="360" w:hanging="360"/>
-        <w:jc w:val="both"/>
-      </w:pPr>
-      <w:proofErr w:type="gramStart"/>
-      <w:r>
-        <w:t>Faster space-time analyses.</w:t>
-      </w:r>
-      <w:proofErr w:type="gramEnd"/>
-      <w:r>
-        <w:t xml:space="preserve"> </w:t>
-      </w:r>
-    </w:p>
-    <w:p>
-      <w:pPr>
-        <w:ind w:left="360" w:hanging="360"/>
-        <w:jc w:val="both"/>
-      </w:pPr>
-      <w:proofErr w:type="gramStart"/>
+        <w:t xml:space="preserve">Faster space-time analyses. </w:t>
+      </w:r>
+    </w:p>
+    <w:p>
+      <w:pPr>
+        <w:ind w:left="360" w:hanging="360"/>
+        <w:jc w:val="both"/>
+      </w:pPr>
       <w:r>
         <w:t>Option to report only small cluster up to a maximum size, even when larger clusters are adjusted for in the analysis.</w:t>
       </w:r>
-      <w:proofErr w:type="gramEnd"/>
     </w:p>
     <w:p>
       <w:pPr>
@@ -5001,13 +5190,8 @@
         <w:ind w:left="360" w:hanging="360"/>
         <w:jc w:val="both"/>
       </w:pPr>
-      <w:proofErr w:type="gramStart"/>
-      <w:r>
-        <w:t>Automatic reading of case and control time precisions, whether day, month or year.</w:t>
-      </w:r>
-      <w:proofErr w:type="gramEnd"/>
-      <w:r>
-        <w:t xml:space="preserve"> </w:t>
+      <w:r>
+        <w:t xml:space="preserve">Automatic reading of case and control time precisions, whether day, month or year. </w:t>
       </w:r>
     </w:p>
     <w:p>
@@ -5089,7 +5273,6 @@
           <w:iCs/>
         </w:rPr>
       </w:pPr>
-      <w:proofErr w:type="gramStart"/>
       <w:r>
         <w:rPr>
           <w:bCs/>
@@ -5098,7 +5281,6 @@
         </w:rPr>
         <w:t>Limited release.</w:t>
       </w:r>
-      <w:proofErr w:type="gramEnd"/>
     </w:p>
     <w:p>
       <w:pPr>
@@ -5209,35 +5391,26 @@
         <w:ind w:left="360" w:hanging="360"/>
         <w:jc w:val="both"/>
       </w:pPr>
-      <w:proofErr w:type="gramStart"/>
       <w:r>
         <w:t>Updated SaTScan user guide.</w:t>
       </w:r>
-      <w:proofErr w:type="gramEnd"/>
-    </w:p>
-    <w:p>
-      <w:pPr>
-        <w:ind w:left="360" w:hanging="360"/>
-        <w:jc w:val="both"/>
-      </w:pPr>
-      <w:proofErr w:type="gramStart"/>
+    </w:p>
+    <w:p>
+      <w:pPr>
+        <w:ind w:left="360" w:hanging="360"/>
+        <w:jc w:val="both"/>
+      </w:pPr>
       <w:r>
         <w:t>Minor changes in the output files.</w:t>
       </w:r>
-      <w:proofErr w:type="gramEnd"/>
-    </w:p>
-    <w:p>
-      <w:pPr>
-        <w:ind w:left="360" w:hanging="360"/>
-        <w:jc w:val="both"/>
-      </w:pPr>
-      <w:proofErr w:type="gramStart"/>
-      <w:r>
-        <w:t>Fixed error when purely spatial clusters are included in a prospective space-time analysis.</w:t>
-      </w:r>
-      <w:proofErr w:type="gramEnd"/>
-      <w:r>
-        <w:t xml:space="preserve"> </w:t>
+    </w:p>
+    <w:p>
+      <w:pPr>
+        <w:ind w:left="360" w:hanging="360"/>
+        <w:jc w:val="both"/>
+      </w:pPr>
+      <w:r>
+        <w:t xml:space="preserve">Fixed error when purely spatial clusters are included in a prospective space-time analysis. </w:t>
       </w:r>
     </w:p>
     <w:p>
@@ -5294,14 +5467,8 @@
         <w:ind w:left="360" w:hanging="360"/>
         <w:jc w:val="both"/>
       </w:pPr>
-      <w:proofErr w:type="gramStart"/>
-      <w:r>
-        <w:lastRenderedPageBreak/>
-        <w:t>Fixed error when purely temporal clusters are included in a prospective space-time analysis.</w:t>
-      </w:r>
-      <w:proofErr w:type="gramEnd"/>
-      <w:r>
-        <w:t xml:space="preserve"> </w:t>
+      <w:r>
+        <w:t xml:space="preserve">Fixed error when purely temporal clusters are included in a prospective space-time analysis. </w:t>
       </w:r>
     </w:p>
     <w:p>
@@ -5486,11 +5653,9 @@
         <w:ind w:left="360" w:hanging="360"/>
         <w:jc w:val="both"/>
       </w:pPr>
-      <w:proofErr w:type="gramStart"/>
       <w:r>
         <w:t>About box with hyperlinks to website and email.</w:t>
       </w:r>
-      <w:proofErr w:type="gramEnd"/>
     </w:p>
     <w:p>
       <w:pPr>
@@ -5532,11 +5697,9 @@
         <w:ind w:left="360" w:hanging="360"/>
         <w:jc w:val="both"/>
       </w:pPr>
-      <w:proofErr w:type="gramStart"/>
       <w:r>
         <w:t>Corrected problem when printing results from the run analysis window.</w:t>
       </w:r>
-      <w:proofErr w:type="gramEnd"/>
     </w:p>
     <w:p>
       <w:pPr>
@@ -5658,13 +5821,8 @@
         <w:ind w:left="360" w:hanging="360"/>
         <w:jc w:val="both"/>
       </w:pPr>
-      <w:proofErr w:type="gramStart"/>
-      <w:r>
-        <w:t>Corrected problem with maximum temporal window size for prospective analyses.</w:t>
-      </w:r>
-      <w:proofErr w:type="gramEnd"/>
-      <w:r>
-        <w:t xml:space="preserve"> </w:t>
+      <w:r>
+        <w:t xml:space="preserve">Corrected problem with maximum temporal window size for prospective analyses. </w:t>
       </w:r>
     </w:p>
     <w:p>
@@ -5723,7 +5881,6 @@
         <w:jc w:val="both"/>
       </w:pPr>
       <w:r>
-        <w:lastRenderedPageBreak/>
         <w:t>Fixed error by which the special grid file was ignored unless the parameters were saved before a run.</w:t>
       </w:r>
     </w:p>
@@ -5846,13 +6003,8 @@
         <w:ind w:left="360" w:hanging="360"/>
         <w:jc w:val="both"/>
       </w:pPr>
-      <w:proofErr w:type="gramStart"/>
-      <w:r>
-        <w:t>Fixed error when reading latitude and longitude from dBase import files.</w:t>
-      </w:r>
-      <w:proofErr w:type="gramEnd"/>
-      <w:r>
-        <w:t xml:space="preserve"> </w:t>
+      <w:r>
+        <w:t xml:space="preserve">Fixed error when reading latitude and longitude from dBase import files. </w:t>
       </w:r>
     </w:p>
     <w:p>
@@ -5995,38 +6147,26 @@
         <w:ind w:left="360" w:hanging="360"/>
         <w:jc w:val="both"/>
       </w:pPr>
-      <w:proofErr w:type="gramStart"/>
-      <w:r>
-        <w:t>Prospective space-time analyses for the early detection of disease outbreaks, adjusting for a sequence of daily or other time-periodic analyses.</w:t>
-      </w:r>
-      <w:proofErr w:type="gramEnd"/>
-      <w:r>
-        <w:t xml:space="preserve"> </w:t>
-      </w:r>
-    </w:p>
-    <w:p>
-      <w:pPr>
-        <w:ind w:left="360" w:hanging="360"/>
-        <w:jc w:val="both"/>
-      </w:pPr>
-      <w:proofErr w:type="gramStart"/>
+      <w:r>
+        <w:t xml:space="preserve">Prospective space-time analyses for the early detection of disease outbreaks, adjusting for a sequence of daily or other time-periodic analyses. </w:t>
+      </w:r>
+    </w:p>
+    <w:p>
+      <w:pPr>
+        <w:ind w:left="360" w:hanging="360"/>
+        <w:jc w:val="both"/>
+      </w:pPr>
       <w:r>
         <w:t>Option of showing more secondary clusters in the output files, using various criteria for the type of geographical overlap.</w:t>
       </w:r>
-      <w:proofErr w:type="gramEnd"/>
-    </w:p>
-    <w:p>
-      <w:pPr>
-        <w:ind w:left="360" w:hanging="360"/>
-        <w:jc w:val="both"/>
-      </w:pPr>
-      <w:proofErr w:type="gramStart"/>
-      <w:r>
-        <w:t>Ability to specify maximum temporal window size in days, months or years, instead of as a percent of the study period.</w:t>
-      </w:r>
-      <w:proofErr w:type="gramEnd"/>
-      <w:r>
-        <w:t xml:space="preserve"> </w:t>
+    </w:p>
+    <w:p>
+      <w:pPr>
+        <w:ind w:left="360" w:hanging="360"/>
+        <w:jc w:val="both"/>
+      </w:pPr>
+      <w:r>
+        <w:t xml:space="preserve">Ability to specify maximum temporal window size in days, months or years, instead of as a percent of the study period. </w:t>
       </w:r>
     </w:p>
     <w:p>
@@ -6068,13 +6208,8 @@
         <w:ind w:left="360" w:hanging="360"/>
         <w:jc w:val="both"/>
       </w:pPr>
-      <w:proofErr w:type="gramStart"/>
-      <w:r>
-        <w:t>Ability to save parameter settings for future use.</w:t>
-      </w:r>
-      <w:proofErr w:type="gramEnd"/>
-      <w:r>
-        <w:t xml:space="preserve"> </w:t>
+      <w:r>
+        <w:t xml:space="preserve">Ability to save parameter settings for future use. </w:t>
       </w:r>
     </w:p>
     <w:p>
@@ -6109,27 +6244,17 @@
         <w:ind w:left="360" w:hanging="360"/>
         <w:jc w:val="both"/>
       </w:pPr>
-      <w:proofErr w:type="gramStart"/>
-      <w:r>
-        <w:t>Decreased memory use, leading to increased speed for some large data sets.</w:t>
-      </w:r>
-      <w:proofErr w:type="gramEnd"/>
-      <w:r>
-        <w:t xml:space="preserve"> </w:t>
-      </w:r>
-    </w:p>
-    <w:p>
-      <w:pPr>
-        <w:ind w:left="360" w:hanging="360"/>
-        <w:jc w:val="both"/>
-      </w:pPr>
-      <w:proofErr w:type="gramStart"/>
-      <w:r>
-        <w:t>SaTScan user guide in pdf format.</w:t>
-      </w:r>
-      <w:proofErr w:type="gramEnd"/>
-      <w:r>
-        <w:t xml:space="preserve"> </w:t>
+      <w:r>
+        <w:t xml:space="preserve">Decreased memory use, leading to increased speed for some large data sets. </w:t>
+      </w:r>
+    </w:p>
+    <w:p>
+      <w:pPr>
+        <w:ind w:left="360" w:hanging="360"/>
+        <w:jc w:val="both"/>
+      </w:pPr>
+      <w:r>
+        <w:t xml:space="preserve">SaTScan user guide in pdf format. </w:t>
       </w:r>
     </w:p>
     <w:p>
@@ -6323,14 +6448,12 @@
           <w:bCs/>
         </w:rPr>
       </w:pPr>
-      <w:proofErr w:type="gramStart"/>
       <w:r>
         <w:rPr>
           <w:bCs/>
         </w:rPr>
         <w:t>Purely temporal analyses.</w:t>
       </w:r>
-      <w:proofErr w:type="gramEnd"/>
     </w:p>
     <w:p>
       <w:pPr>
@@ -6351,21 +6474,17 @@
       <w:pPr>
         <w:jc w:val="both"/>
       </w:pPr>
-      <w:proofErr w:type="gramStart"/>
       <w:r>
         <w:t>Ability to include purely temporal clusters in space-time analyses.</w:t>
       </w:r>
-      <w:proofErr w:type="gramEnd"/>
-    </w:p>
-    <w:p>
-      <w:pPr>
-        <w:jc w:val="both"/>
-      </w:pPr>
-      <w:proofErr w:type="gramStart"/>
+    </w:p>
+    <w:p>
+      <w:pPr>
+        <w:jc w:val="both"/>
+      </w:pPr>
       <w:r>
         <w:t>Adjustment for temporal trends using either a log-linear or nonparametric model.</w:t>
       </w:r>
-      <w:proofErr w:type="gramEnd"/>
     </w:p>
     <w:p>
       <w:pPr>
@@ -6404,21 +6523,17 @@
       <w:pPr>
         <w:pStyle w:val="BodyTextIndent"/>
       </w:pPr>
-      <w:proofErr w:type="gramStart"/>
       <w:r>
         <w:t>Option to print simulated log likelihoods to a file.</w:t>
       </w:r>
-      <w:proofErr w:type="gramEnd"/>
     </w:p>
     <w:p>
       <w:pPr>
         <w:pStyle w:val="BodyTextIndent"/>
       </w:pPr>
-      <w:proofErr w:type="gramStart"/>
       <w:r>
         <w:t>Option to print relative risks for each census area as part of the output file.</w:t>
       </w:r>
-      <w:proofErr w:type="gramEnd"/>
     </w:p>
     <w:p>
       <w:pPr>
@@ -6570,19 +6685,11 @@
           <w:bCs/>
         </w:rPr>
       </w:pPr>
-      <w:proofErr w:type="gramStart"/>
-      <w:r>
-        <w:rPr>
-          <w:bCs/>
-        </w:rPr>
-        <w:t>Corrects a problem with SaTScan sometimes terminating abnormally when there are census areas with zero population.</w:t>
-      </w:r>
-      <w:proofErr w:type="gramEnd"/>
-      <w:r>
-        <w:rPr>
-          <w:bCs/>
-        </w:rPr>
-        <w:t xml:space="preserve"> </w:t>
+      <w:r>
+        <w:rPr>
+          <w:bCs/>
+        </w:rPr>
+        <w:t xml:space="preserve">Corrects a problem with SaTScan sometimes terminating abnormally when there are census areas with zero population. </w:t>
       </w:r>
     </w:p>
     <w:p>
@@ -6689,7 +6796,6 @@
         <w:pStyle w:val="Heading2"/>
       </w:pPr>
       <w:r>
-        <w:lastRenderedPageBreak/>
         <w:t>Analytical Features</w:t>
       </w:r>
     </w:p>
@@ -6700,101 +6806,67 @@
           <w:bCs/>
         </w:rPr>
       </w:pPr>
-      <w:proofErr w:type="gramStart"/>
       <w:r>
         <w:rPr>
           <w:bCs/>
         </w:rPr>
         <w:t>Poisson model.</w:t>
       </w:r>
-      <w:proofErr w:type="gramEnd"/>
-    </w:p>
-    <w:p>
-      <w:pPr>
-        <w:jc w:val="both"/>
-        <w:rPr>
-          <w:bCs/>
-        </w:rPr>
-      </w:pPr>
-      <w:proofErr w:type="gramStart"/>
+    </w:p>
+    <w:p>
+      <w:pPr>
+        <w:jc w:val="both"/>
+        <w:rPr>
+          <w:bCs/>
+        </w:rPr>
+      </w:pPr>
       <w:r>
         <w:rPr>
           <w:bCs/>
         </w:rPr>
         <w:t>Purely spatial and space-time analyses.</w:t>
       </w:r>
-      <w:proofErr w:type="gramEnd"/>
-    </w:p>
-    <w:p>
-      <w:pPr>
-        <w:jc w:val="both"/>
-        <w:rPr>
-          <w:bCs/>
-        </w:rPr>
-      </w:pPr>
-      <w:proofErr w:type="gramStart"/>
-      <w:r>
-        <w:rPr>
-          <w:bCs/>
-        </w:rPr>
-        <w:t>Adjustment for covariates.</w:t>
-      </w:r>
-      <w:proofErr w:type="gramEnd"/>
-      <w:r>
-        <w:rPr>
-          <w:bCs/>
-        </w:rPr>
-        <w:t xml:space="preserve"> </w:t>
-      </w:r>
-    </w:p>
-    <w:p>
-      <w:pPr>
-        <w:jc w:val="both"/>
-        <w:rPr>
-          <w:bCs/>
-        </w:rPr>
-      </w:pPr>
-      <w:proofErr w:type="gramStart"/>
-      <w:r>
-        <w:rPr>
-          <w:bCs/>
-        </w:rPr>
-        <w:t>Scanning for high, low or either high or low rates.</w:t>
-      </w:r>
-      <w:proofErr w:type="gramEnd"/>
-      <w:r>
-        <w:rPr>
-          <w:bCs/>
-        </w:rPr>
-        <w:t xml:space="preserve"> </w:t>
-      </w:r>
-    </w:p>
-    <w:p>
-      <w:pPr>
-        <w:jc w:val="both"/>
-        <w:rPr>
-          <w:bCs/>
-        </w:rPr>
-      </w:pPr>
-      <w:r>
-        <w:rPr>
-          <w:bCs/>
-        </w:rPr>
-        <w:t xml:space="preserve">Optional special </w:t>
-      </w:r>
-      <w:proofErr w:type="gramStart"/>
-      <w:r>
-        <w:rPr>
-          <w:bCs/>
-        </w:rPr>
-        <w:t>grid file</w:t>
-      </w:r>
-      <w:proofErr w:type="gramEnd"/>
-      <w:r>
-        <w:rPr>
-          <w:bCs/>
-        </w:rPr>
-        <w:t xml:space="preserve"> to define circle centroids.</w:t>
+    </w:p>
+    <w:p>
+      <w:pPr>
+        <w:jc w:val="both"/>
+        <w:rPr>
+          <w:bCs/>
+        </w:rPr>
+      </w:pPr>
+      <w:r>
+        <w:rPr>
+          <w:bCs/>
+        </w:rPr>
+        <w:t xml:space="preserve">Adjustment for covariates. </w:t>
+      </w:r>
+    </w:p>
+    <w:p>
+      <w:pPr>
+        <w:jc w:val="both"/>
+        <w:rPr>
+          <w:bCs/>
+        </w:rPr>
+      </w:pPr>
+      <w:r>
+        <w:rPr>
+          <w:bCs/>
+        </w:rPr>
+        <w:t xml:space="preserve">Scanning for high, low or either high or low rates. </w:t>
+      </w:r>
+    </w:p>
+    <w:p>
+      <w:pPr>
+        <w:jc w:val="both"/>
+        <w:rPr>
+          <w:bCs/>
+        </w:rPr>
+      </w:pPr>
+      <w:r>
+        <w:rPr>
+          <w:bCs/>
+        </w:rPr>
+        <w:t>Optional special grid file to define circle centroids.</w:t>
       </w:r>
     </w:p>
     <w:p>
@@ -6843,37 +6915,27 @@
           <w:bCs/>
         </w:rPr>
       </w:pPr>
-      <w:proofErr w:type="gramStart"/>
-      <w:r>
-        <w:rPr>
-          <w:bCs/>
-        </w:rPr>
-        <w:t>Space-time analyses scanning either ‘all’ clusters or only ‘alive’ clusters.</w:t>
-      </w:r>
-      <w:proofErr w:type="gramEnd"/>
-      <w:r>
-        <w:rPr>
-          <w:bCs/>
-        </w:rPr>
-        <w:t xml:space="preserve"> </w:t>
-      </w:r>
-    </w:p>
-    <w:p>
-      <w:pPr>
-        <w:ind w:left="360" w:hanging="360"/>
-        <w:jc w:val="both"/>
-        <w:rPr>
-          <w:bCs/>
-        </w:rPr>
-      </w:pPr>
-      <w:proofErr w:type="gramStart"/>
+      <w:r>
+        <w:rPr>
+          <w:bCs/>
+        </w:rPr>
+        <w:t xml:space="preserve">Space-time analyses scanning either ‘all’ clusters or only ‘alive’ clusters. </w:t>
+      </w:r>
+    </w:p>
+    <w:p>
+      <w:pPr>
+        <w:ind w:left="360" w:hanging="360"/>
+        <w:jc w:val="both"/>
+        <w:rPr>
+          <w:bCs/>
+        </w:rPr>
+      </w:pPr>
       <w:r>
         <w:rPr>
           <w:bCs/>
         </w:rPr>
         <w:t>Ability to include purely spatial clusters in space-time analyses.</w:t>
       </w:r>
-      <w:proofErr w:type="gramEnd"/>
     </w:p>
     <w:p>
       <w:pPr>
@@ -6906,14 +6968,12 @@
           <w:bCs/>
         </w:rPr>
       </w:pPr>
-      <w:proofErr w:type="gramStart"/>
       <w:r>
         <w:rPr>
           <w:bCs/>
         </w:rPr>
         <w:t>Installation program.</w:t>
       </w:r>
-      <w:proofErr w:type="gramEnd"/>
     </w:p>
     <w:p>
       <w:pPr>
@@ -6979,7 +7039,6 @@
         <w:ind w:left="360" w:hanging="360"/>
         <w:jc w:val="both"/>
       </w:pPr>
-      <w:proofErr w:type="gramStart"/>
       <w:r>
         <w:rPr>
           <w:bCs/>
@@ -6987,11 +7046,7 @@
         <w:t xml:space="preserve">Location information output file in ASCII format, </w:t>
       </w:r>
       <w:r>
-        <w:t>with each row containing information about a particular location and its cluster membership (*.gis).</w:t>
-      </w:r>
-      <w:proofErr w:type="gramEnd"/>
-      <w:r>
-        <w:t xml:space="preserve"> </w:t>
+        <w:t xml:space="preserve">with each row containing information about a particular location and its cluster membership (*.gis). </w:t>
       </w:r>
     </w:p>
     <w:p>
@@ -7060,7 +7115,7 @@
 </file>
 
 <file path=word/numbering.xml><?xml version="1.0" encoding="utf-8"?>
-<w:numbering xmlns:ve="http://schemas.openxmlformats.org/markup-compatibility/2006" xmlns:o="urn:schemas-microsoft-com:office:office" xmlns:r="http://schemas.openxmlformats.org/officeDocument/2006/relationships" xmlns:m="http://schemas.openxmlformats.org/officeDocument/2006/math" xmlns:v="urn:schemas-microsoft-com:vml" xmlns:wp="http://schemas.openxmlformats.org/drawingml/2006/wordprocessingDrawing" xmlns:w10="urn:schemas-microsoft-com:office:word" xmlns:w="http://schemas.openxmlformats.org/wordprocessingml/2006/main" xmlns:wne="http://schemas.microsoft.com/office/word/2006/wordml">
+<w:numbering xmlns:wpc="http://schemas.microsoft.com/office/word/2010/wordprocessingCanvas" xmlns:mc="http://schemas.openxmlformats.org/markup-compatibility/2006" xmlns:o="urn:schemas-microsoft-com:office:office" xmlns:r="http://schemas.openxmlformats.org/officeDocument/2006/relationships" xmlns:m="http://schemas.openxmlformats.org/officeDocument/2006/math" xmlns:v="urn:schemas-microsoft-com:vml" xmlns:wp14="http://schemas.microsoft.com/office/word/2010/wordprocessingDrawing" xmlns:wp="http://schemas.openxmlformats.org/drawingml/2006/wordprocessingDrawing" xmlns:w10="urn:schemas-microsoft-com:office:word" xmlns:w="http://schemas.openxmlformats.org/wordprocessingml/2006/main" xmlns:w14="http://schemas.microsoft.com/office/word/2010/wordml" xmlns:w15="http://schemas.microsoft.com/office/word/2012/wordml" xmlns:wpg="http://schemas.microsoft.com/office/word/2010/wordprocessingGroup" xmlns:wpi="http://schemas.microsoft.com/office/word/2010/wordprocessingInk" xmlns:wne="http://schemas.microsoft.com/office/word/2006/wordml" xmlns:wps="http://schemas.microsoft.com/office/word/2010/wordprocessingShape" mc:Ignorable="w14 w15 wp14">
   <w:abstractNum w:abstractNumId="0">
     <w:nsid w:val="FFFFFF89"/>
     <w:multiLevelType w:val="singleLevel"/>
@@ -7088,7 +7143,7 @@
 </file>
 
 <file path=word/styles.xml><?xml version="1.0" encoding="utf-8"?>
-<w:styles xmlns:r="http://schemas.openxmlformats.org/officeDocument/2006/relationships" xmlns:w="http://schemas.openxmlformats.org/wordprocessingml/2006/main">
+<w:styles xmlns:mc="http://schemas.openxmlformats.org/markup-compatibility/2006" xmlns:r="http://schemas.openxmlformats.org/officeDocument/2006/relationships" xmlns:w="http://schemas.openxmlformats.org/wordprocessingml/2006/main" xmlns:w14="http://schemas.microsoft.com/office/word/2010/wordml" xmlns:w15="http://schemas.microsoft.com/office/word/2012/wordml" mc:Ignorable="w14 w15">
   <w:docDefaults>
     <w:rPrDefault>
       <w:rPr>
@@ -7098,7 +7153,7 @@
     </w:rPrDefault>
     <w:pPrDefault/>
   </w:docDefaults>
-  <w:latentStyles w:defLockedState="0" w:defUIPriority="0" w:defSemiHidden="0" w:defUnhideWhenUsed="0" w:defQFormat="0" w:count="267">
+  <w:latentStyles w:defLockedState="0" w:defUIPriority="0" w:defSemiHidden="0" w:defUnhideWhenUsed="0" w:defQFormat="0" w:count="371">
     <w:lsdException w:name="Normal" w:qFormat="1"/>
     <w:lsdException w:name="heading 1" w:qFormat="1"/>
     <w:lsdException w:name="heading 2" w:qFormat="1"/>
@@ -7109,11 +7164,145 @@
     <w:lsdException w:name="heading 7" w:semiHidden="1" w:unhideWhenUsed="1" w:qFormat="1"/>
     <w:lsdException w:name="heading 8" w:semiHidden="1" w:unhideWhenUsed="1" w:qFormat="1"/>
     <w:lsdException w:name="heading 9" w:semiHidden="1" w:unhideWhenUsed="1" w:qFormat="1"/>
+    <w:lsdException w:name="index 1" w:semiHidden="1" w:unhideWhenUsed="1"/>
+    <w:lsdException w:name="index 2" w:semiHidden="1" w:unhideWhenUsed="1"/>
+    <w:lsdException w:name="index 3" w:semiHidden="1" w:unhideWhenUsed="1"/>
+    <w:lsdException w:name="index 4" w:semiHidden="1" w:unhideWhenUsed="1"/>
+    <w:lsdException w:name="index 5" w:semiHidden="1" w:unhideWhenUsed="1"/>
+    <w:lsdException w:name="index 6" w:semiHidden="1" w:unhideWhenUsed="1"/>
+    <w:lsdException w:name="index 7" w:semiHidden="1" w:unhideWhenUsed="1"/>
+    <w:lsdException w:name="index 8" w:semiHidden="1" w:unhideWhenUsed="1"/>
+    <w:lsdException w:name="index 9" w:semiHidden="1" w:unhideWhenUsed="1"/>
+    <w:lsdException w:name="toc 1" w:semiHidden="1" w:unhideWhenUsed="1"/>
+    <w:lsdException w:name="toc 2" w:semiHidden="1" w:unhideWhenUsed="1"/>
+    <w:lsdException w:name="toc 3" w:semiHidden="1" w:unhideWhenUsed="1"/>
+    <w:lsdException w:name="toc 4" w:semiHidden="1" w:unhideWhenUsed="1"/>
+    <w:lsdException w:name="toc 5" w:semiHidden="1" w:unhideWhenUsed="1"/>
+    <w:lsdException w:name="toc 6" w:semiHidden="1" w:unhideWhenUsed="1"/>
+    <w:lsdException w:name="toc 7" w:semiHidden="1" w:unhideWhenUsed="1"/>
+    <w:lsdException w:name="toc 8" w:semiHidden="1" w:unhideWhenUsed="1"/>
+    <w:lsdException w:name="toc 9" w:semiHidden="1" w:unhideWhenUsed="1"/>
+    <w:lsdException w:name="Normal Indent" w:semiHidden="1" w:unhideWhenUsed="1"/>
+    <w:lsdException w:name="footnote text" w:semiHidden="1" w:unhideWhenUsed="1"/>
+    <w:lsdException w:name="annotation text" w:semiHidden="1" w:unhideWhenUsed="1"/>
+    <w:lsdException w:name="header" w:semiHidden="1" w:unhideWhenUsed="1"/>
+    <w:lsdException w:name="footer" w:semiHidden="1" w:unhideWhenUsed="1"/>
+    <w:lsdException w:name="index heading" w:semiHidden="1" w:unhideWhenUsed="1"/>
     <w:lsdException w:name="caption" w:semiHidden="1" w:unhideWhenUsed="1" w:qFormat="1"/>
+    <w:lsdException w:name="table of figures" w:semiHidden="1" w:unhideWhenUsed="1"/>
+    <w:lsdException w:name="envelope address" w:semiHidden="1" w:unhideWhenUsed="1"/>
+    <w:lsdException w:name="envelope return" w:semiHidden="1" w:unhideWhenUsed="1"/>
+    <w:lsdException w:name="footnote reference" w:semiHidden="1" w:unhideWhenUsed="1"/>
+    <w:lsdException w:name="annotation reference" w:semiHidden="1" w:unhideWhenUsed="1"/>
+    <w:lsdException w:name="line number" w:semiHidden="1" w:unhideWhenUsed="1"/>
+    <w:lsdException w:name="page number" w:semiHidden="1" w:unhideWhenUsed="1"/>
+    <w:lsdException w:name="endnote reference" w:semiHidden="1" w:unhideWhenUsed="1"/>
+    <w:lsdException w:name="endnote text" w:semiHidden="1" w:unhideWhenUsed="1"/>
+    <w:lsdException w:name="table of authorities" w:semiHidden="1" w:unhideWhenUsed="1"/>
+    <w:lsdException w:name="macro" w:semiHidden="1" w:unhideWhenUsed="1"/>
+    <w:lsdException w:name="toa heading" w:semiHidden="1" w:unhideWhenUsed="1"/>
+    <w:lsdException w:name="List" w:semiHidden="1" w:unhideWhenUsed="1"/>
+    <w:lsdException w:name="List Bullet" w:semiHidden="1" w:unhideWhenUsed="1"/>
+    <w:lsdException w:name="List 2" w:semiHidden="1" w:unhideWhenUsed="1"/>
+    <w:lsdException w:name="List 3" w:semiHidden="1" w:unhideWhenUsed="1"/>
+    <w:lsdException w:name="List Bullet 2" w:semiHidden="1" w:unhideWhenUsed="1"/>
+    <w:lsdException w:name="List Bullet 3" w:semiHidden="1" w:unhideWhenUsed="1"/>
+    <w:lsdException w:name="List Bullet 4" w:semiHidden="1" w:unhideWhenUsed="1"/>
+    <w:lsdException w:name="List Bullet 5" w:semiHidden="1" w:unhideWhenUsed="1"/>
+    <w:lsdException w:name="List Number 2" w:semiHidden="1" w:unhideWhenUsed="1"/>
+    <w:lsdException w:name="List Number 3" w:semiHidden="1" w:unhideWhenUsed="1"/>
+    <w:lsdException w:name="List Number 4" w:semiHidden="1" w:unhideWhenUsed="1"/>
+    <w:lsdException w:name="List Number 5" w:semiHidden="1" w:unhideWhenUsed="1"/>
     <w:lsdException w:name="Title" w:qFormat="1"/>
+    <w:lsdException w:name="Closing" w:semiHidden="1" w:unhideWhenUsed="1"/>
+    <w:lsdException w:name="Signature" w:semiHidden="1" w:unhideWhenUsed="1"/>
+    <w:lsdException w:name="Default Paragraph Font" w:semiHidden="1" w:unhideWhenUsed="1"/>
+    <w:lsdException w:name="Body Text" w:semiHidden="1" w:unhideWhenUsed="1"/>
+    <w:lsdException w:name="Body Text Indent" w:semiHidden="1" w:unhideWhenUsed="1"/>
+    <w:lsdException w:name="List Continue" w:semiHidden="1" w:unhideWhenUsed="1"/>
+    <w:lsdException w:name="List Continue 2" w:semiHidden="1" w:unhideWhenUsed="1"/>
+    <w:lsdException w:name="List Continue 3" w:semiHidden="1" w:unhideWhenUsed="1"/>
+    <w:lsdException w:name="List Continue 4" w:semiHidden="1" w:unhideWhenUsed="1"/>
+    <w:lsdException w:name="List Continue 5" w:semiHidden="1" w:unhideWhenUsed="1"/>
+    <w:lsdException w:name="Message Header" w:semiHidden="1" w:unhideWhenUsed="1"/>
     <w:lsdException w:name="Subtitle" w:qFormat="1"/>
+    <w:lsdException w:name="Body Text First Indent 2" w:semiHidden="1" w:unhideWhenUsed="1"/>
+    <w:lsdException w:name="Note Heading" w:semiHidden="1" w:unhideWhenUsed="1"/>
+    <w:lsdException w:name="Body Text 2" w:semiHidden="1" w:unhideWhenUsed="1"/>
+    <w:lsdException w:name="Body Text 3" w:semiHidden="1" w:unhideWhenUsed="1"/>
+    <w:lsdException w:name="Body Text Indent 2" w:semiHidden="1" w:unhideWhenUsed="1"/>
+    <w:lsdException w:name="Body Text Indent 3" w:semiHidden="1" w:unhideWhenUsed="1"/>
+    <w:lsdException w:name="Block Text" w:semiHidden="1" w:unhideWhenUsed="1"/>
+    <w:lsdException w:name="Hyperlink" w:semiHidden="1" w:unhideWhenUsed="1"/>
+    <w:lsdException w:name="FollowedHyperlink" w:semiHidden="1" w:unhideWhenUsed="1"/>
     <w:lsdException w:name="Strong" w:qFormat="1"/>
     <w:lsdException w:name="Emphasis" w:qFormat="1"/>
+    <w:lsdException w:name="Document Map" w:semiHidden="1" w:unhideWhenUsed="1"/>
+    <w:lsdException w:name="Plain Text" w:semiHidden="1" w:unhideWhenUsed="1"/>
+    <w:lsdException w:name="E-mail Signature" w:semiHidden="1" w:unhideWhenUsed="1"/>
+    <w:lsdException w:name="HTML Top of Form" w:semiHidden="1" w:unhideWhenUsed="1"/>
+    <w:lsdException w:name="HTML Bottom of Form" w:semiHidden="1" w:unhideWhenUsed="1"/>
+    <w:lsdException w:name="Normal (Web)" w:semiHidden="1" w:unhideWhenUsed="1"/>
+    <w:lsdException w:name="HTML Acronym" w:semiHidden="1" w:unhideWhenUsed="1"/>
+    <w:lsdException w:name="HTML Address" w:semiHidden="1" w:unhideWhenUsed="1"/>
+    <w:lsdException w:name="HTML Cite" w:semiHidden="1" w:unhideWhenUsed="1"/>
+    <w:lsdException w:name="HTML Code" w:semiHidden="1" w:unhideWhenUsed="1"/>
+    <w:lsdException w:name="HTML Definition" w:semiHidden="1" w:unhideWhenUsed="1"/>
+    <w:lsdException w:name="HTML Keyboard" w:semiHidden="1" w:unhideWhenUsed="1"/>
+    <w:lsdException w:name="HTML Preformatted" w:semiHidden="1" w:unhideWhenUsed="1"/>
+    <w:lsdException w:name="HTML Sample" w:semiHidden="1" w:unhideWhenUsed="1"/>
+    <w:lsdException w:name="HTML Typewriter" w:semiHidden="1" w:unhideWhenUsed="1"/>
+    <w:lsdException w:name="HTML Variable" w:semiHidden="1" w:unhideWhenUsed="1"/>
+    <w:lsdException w:name="Normal Table" w:semiHidden="1" w:unhideWhenUsed="1"/>
+    <w:lsdException w:name="annotation subject" w:semiHidden="1" w:unhideWhenUsed="1"/>
+    <w:lsdException w:name="No List" w:semiHidden="1" w:unhideWhenUsed="1"/>
+    <w:lsdException w:name="Outline List 1" w:semiHidden="1" w:unhideWhenUsed="1"/>
+    <w:lsdException w:name="Outline List 2" w:semiHidden="1" w:unhideWhenUsed="1"/>
+    <w:lsdException w:name="Outline List 3" w:semiHidden="1" w:unhideWhenUsed="1"/>
+    <w:lsdException w:name="Table Simple 1" w:semiHidden="1" w:unhideWhenUsed="1"/>
+    <w:lsdException w:name="Table Simple 2" w:semiHidden="1" w:unhideWhenUsed="1"/>
+    <w:lsdException w:name="Table Simple 3" w:semiHidden="1" w:unhideWhenUsed="1"/>
+    <w:lsdException w:name="Table Classic 1" w:semiHidden="1" w:unhideWhenUsed="1"/>
+    <w:lsdException w:name="Table Classic 2" w:semiHidden="1" w:unhideWhenUsed="1"/>
+    <w:lsdException w:name="Table Classic 3" w:semiHidden="1" w:unhideWhenUsed="1"/>
+    <w:lsdException w:name="Table Classic 4" w:semiHidden="1" w:unhideWhenUsed="1"/>
+    <w:lsdException w:name="Table Colorful 1" w:semiHidden="1" w:unhideWhenUsed="1"/>
+    <w:lsdException w:name="Table Colorful 2" w:semiHidden="1" w:unhideWhenUsed="1"/>
+    <w:lsdException w:name="Table Colorful 3" w:semiHidden="1" w:unhideWhenUsed="1"/>
+    <w:lsdException w:name="Table Columns 1" w:semiHidden="1" w:unhideWhenUsed="1"/>
+    <w:lsdException w:name="Table Columns 2" w:semiHidden="1" w:unhideWhenUsed="1"/>
+    <w:lsdException w:name="Table Columns 3" w:semiHidden="1" w:unhideWhenUsed="1"/>
+    <w:lsdException w:name="Table Columns 4" w:semiHidden="1" w:unhideWhenUsed="1"/>
+    <w:lsdException w:name="Table Columns 5" w:semiHidden="1" w:unhideWhenUsed="1"/>
+    <w:lsdException w:name="Table Grid 1" w:semiHidden="1" w:unhideWhenUsed="1"/>
+    <w:lsdException w:name="Table Grid 2" w:semiHidden="1" w:unhideWhenUsed="1"/>
+    <w:lsdException w:name="Table Grid 3" w:semiHidden="1" w:unhideWhenUsed="1"/>
+    <w:lsdException w:name="Table Grid 4" w:semiHidden="1" w:unhideWhenUsed="1"/>
+    <w:lsdException w:name="Table Grid 5" w:semiHidden="1" w:unhideWhenUsed="1"/>
+    <w:lsdException w:name="Table Grid 6" w:semiHidden="1" w:unhideWhenUsed="1"/>
+    <w:lsdException w:name="Table Grid 7" w:semiHidden="1" w:unhideWhenUsed="1"/>
+    <w:lsdException w:name="Table Grid 8" w:semiHidden="1" w:unhideWhenUsed="1"/>
+    <w:lsdException w:name="Table List 1" w:semiHidden="1" w:unhideWhenUsed="1"/>
+    <w:lsdException w:name="Table List 2" w:semiHidden="1" w:unhideWhenUsed="1"/>
+    <w:lsdException w:name="Table List 3" w:semiHidden="1" w:unhideWhenUsed="1"/>
+    <w:lsdException w:name="Table List 4" w:semiHidden="1" w:unhideWhenUsed="1"/>
+    <w:lsdException w:name="Table List 5" w:semiHidden="1" w:unhideWhenUsed="1"/>
+    <w:lsdException w:name="Table List 6" w:semiHidden="1" w:unhideWhenUsed="1"/>
+    <w:lsdException w:name="Table List 7" w:semiHidden="1" w:unhideWhenUsed="1"/>
+    <w:lsdException w:name="Table List 8" w:semiHidden="1" w:unhideWhenUsed="1"/>
+    <w:lsdException w:name="Table 3D effects 1" w:semiHidden="1" w:unhideWhenUsed="1"/>
+    <w:lsdException w:name="Table 3D effects 2" w:semiHidden="1" w:unhideWhenUsed="1"/>
+    <w:lsdException w:name="Table 3D effects 3" w:semiHidden="1" w:unhideWhenUsed="1"/>
+    <w:lsdException w:name="Table Contemporary" w:semiHidden="1" w:unhideWhenUsed="1"/>
+    <w:lsdException w:name="Table Elegant" w:semiHidden="1" w:unhideWhenUsed="1"/>
+    <w:lsdException w:name="Table Professional" w:semiHidden="1" w:unhideWhenUsed="1"/>
+    <w:lsdException w:name="Table Subtle 1" w:semiHidden="1" w:unhideWhenUsed="1"/>
+    <w:lsdException w:name="Table Subtle 2" w:semiHidden="1" w:unhideWhenUsed="1"/>
+    <w:lsdException w:name="Table Web 1" w:semiHidden="1" w:unhideWhenUsed="1"/>
+    <w:lsdException w:name="Table Web 2" w:semiHidden="1" w:unhideWhenUsed="1"/>
+    <w:lsdException w:name="Table Web 3" w:semiHidden="1" w:unhideWhenUsed="1"/>
+    <w:lsdException w:name="Balloon Text" w:semiHidden="1" w:unhideWhenUsed="1"/>
+    <w:lsdException w:name="Table Theme" w:semiHidden="1" w:unhideWhenUsed="1"/>
     <w:lsdException w:name="Placeholder Text" w:semiHidden="1" w:uiPriority="99"/>
     <w:lsdException w:name="No Spacing" w:uiPriority="1" w:qFormat="1"/>
     <w:lsdException w:name="Light Shading" w:uiPriority="60"/>
@@ -7225,6 +7414,110 @@
     <w:lsdException w:name="Book Title" w:uiPriority="33" w:qFormat="1"/>
     <w:lsdException w:name="Bibliography" w:semiHidden="1" w:uiPriority="37" w:unhideWhenUsed="1"/>
     <w:lsdException w:name="TOC Heading" w:semiHidden="1" w:uiPriority="39" w:unhideWhenUsed="1" w:qFormat="1"/>
+    <w:lsdException w:name="Plain Table 1" w:uiPriority="41"/>
+    <w:lsdException w:name="Plain Table 2" w:uiPriority="42"/>
+    <w:lsdException w:name="Plain Table 3" w:uiPriority="43"/>
+    <w:lsdException w:name="Plain Table 4" w:uiPriority="44"/>
+    <w:lsdException w:name="Plain Table 5" w:uiPriority="45"/>
+    <w:lsdException w:name="Grid Table Light" w:uiPriority="40"/>
+    <w:lsdException w:name="Grid Table 1 Light" w:uiPriority="46"/>
+    <w:lsdException w:name="Grid Table 2" w:uiPriority="47"/>
+    <w:lsdException w:name="Grid Table 3" w:uiPriority="48"/>
+    <w:lsdException w:name="Grid Table 4" w:uiPriority="49"/>
+    <w:lsdException w:name="Grid Table 5 Dark" w:uiPriority="50"/>
+    <w:lsdException w:name="Grid Table 6 Colorful" w:uiPriority="51"/>
+    <w:lsdException w:name="Grid Table 7 Colorful" w:uiPriority="52"/>
+    <w:lsdException w:name="Grid Table 1 Light Accent 1" w:uiPriority="46"/>
+    <w:lsdException w:name="Grid Table 2 Accent 1" w:uiPriority="47"/>
+    <w:lsdException w:name="Grid Table 3 Accent 1" w:uiPriority="48"/>
+    <w:lsdException w:name="Grid Table 4 Accent 1" w:uiPriority="49"/>
+    <w:lsdException w:name="Grid Table 5 Dark Accent 1" w:uiPriority="50"/>
+    <w:lsdException w:name="Grid Table 6 Colorful Accent 1" w:uiPriority="51"/>
+    <w:lsdException w:name="Grid Table 7 Colorful Accent 1" w:uiPriority="52"/>
+    <w:lsdException w:name="Grid Table 1 Light Accent 2" w:uiPriority="46"/>
+    <w:lsdException w:name="Grid Table 2 Accent 2" w:uiPriority="47"/>
+    <w:lsdException w:name="Grid Table 3 Accent 2" w:uiPriority="48"/>
+    <w:lsdException w:name="Grid Table 4 Accent 2" w:uiPriority="49"/>
+    <w:lsdException w:name="Grid Table 5 Dark Accent 2" w:uiPriority="50"/>
+    <w:lsdException w:name="Grid Table 6 Colorful Accent 2" w:uiPriority="51"/>
+    <w:lsdException w:name="Grid Table 7 Colorful Accent 2" w:uiPriority="52"/>
+    <w:lsdException w:name="Grid Table 1 Light Accent 3" w:uiPriority="46"/>
+    <w:lsdException w:name="Grid Table 2 Accent 3" w:uiPriority="47"/>
+    <w:lsdException w:name="Grid Table 3 Accent 3" w:uiPriority="48"/>
+    <w:lsdException w:name="Grid Table 4 Accent 3" w:uiPriority="49"/>
+    <w:lsdException w:name="Grid Table 5 Dark Accent 3" w:uiPriority="50"/>
+    <w:lsdException w:name="Grid Table 6 Colorful Accent 3" w:uiPriority="51"/>
+    <w:lsdException w:name="Grid Table 7 Colorful Accent 3" w:uiPriority="52"/>
+    <w:lsdException w:name="Grid Table 1 Light Accent 4" w:uiPriority="46"/>
+    <w:lsdException w:name="Grid Table 2 Accent 4" w:uiPriority="47"/>
+    <w:lsdException w:name="Grid Table 3 Accent 4" w:uiPriority="48"/>
+    <w:lsdException w:name="Grid Table 4 Accent 4" w:uiPriority="49"/>
+    <w:lsdException w:name="Grid Table 5 Dark Accent 4" w:uiPriority="50"/>
+    <w:lsdException w:name="Grid Table 6 Colorful Accent 4" w:uiPriority="51"/>
+    <w:lsdException w:name="Grid Table 7 Colorful Accent 4" w:uiPriority="52"/>
+    <w:lsdException w:name="Grid Table 1 Light Accent 5" w:uiPriority="46"/>
+    <w:lsdException w:name="Grid Table 2 Accent 5" w:uiPriority="47"/>
+    <w:lsdException w:name="Grid Table 3 Accent 5" w:uiPriority="48"/>
+    <w:lsdException w:name="Grid Table 4 Accent 5" w:uiPriority="49"/>
+    <w:lsdException w:name="Grid Table 5 Dark Accent 5" w:uiPriority="50"/>
+    <w:lsdException w:name="Grid Table 6 Colorful Accent 5" w:uiPriority="51"/>
+    <w:lsdException w:name="Grid Table 7 Colorful Accent 5" w:uiPriority="52"/>
+    <w:lsdException w:name="Grid Table 1 Light Accent 6" w:uiPriority="46"/>
+    <w:lsdException w:name="Grid Table 2 Accent 6" w:uiPriority="47"/>
+    <w:lsdException w:name="Grid Table 3 Accent 6" w:uiPriority="48"/>
+    <w:lsdException w:name="Grid Table 4 Accent 6" w:uiPriority="49"/>
+    <w:lsdException w:name="Grid Table 5 Dark Accent 6" w:uiPriority="50"/>
+    <w:lsdException w:name="Grid Table 6 Colorful Accent 6" w:uiPriority="51"/>
+    <w:lsdException w:name="Grid Table 7 Colorful Accent 6" w:uiPriority="52"/>
+    <w:lsdException w:name="List Table 1 Light" w:uiPriority="46"/>
+    <w:lsdException w:name="List Table 2" w:uiPriority="47"/>
+    <w:lsdException w:name="List Table 3" w:uiPriority="48"/>
+    <w:lsdException w:name="List Table 4" w:uiPriority="49"/>
+    <w:lsdException w:name="List Table 5 Dark" w:uiPriority="50"/>
+    <w:lsdException w:name="List Table 6 Colorful" w:uiPriority="51"/>
+    <w:lsdException w:name="List Table 7 Colorful" w:uiPriority="52"/>
+    <w:lsdException w:name="List Table 1 Light Accent 1" w:uiPriority="46"/>
+    <w:lsdException w:name="List Table 2 Accent 1" w:uiPriority="47"/>
+    <w:lsdException w:name="List Table 3 Accent 1" w:uiPriority="48"/>
+    <w:lsdException w:name="List Table 4 Accent 1" w:uiPriority="49"/>
+    <w:lsdException w:name="List Table 5 Dark Accent 1" w:uiPriority="50"/>
+    <w:lsdException w:name="List Table 6 Colorful Accent 1" w:uiPriority="51"/>
+    <w:lsdException w:name="List Table 7 Colorful Accent 1" w:uiPriority="52"/>
+    <w:lsdException w:name="List Table 1 Light Accent 2" w:uiPriority="46"/>
+    <w:lsdException w:name="List Table 2 Accent 2" w:uiPriority="47"/>
+    <w:lsdException w:name="List Table 3 Accent 2" w:uiPriority="48"/>
+    <w:lsdException w:name="List Table 4 Accent 2" w:uiPriority="49"/>
+    <w:lsdException w:name="List Table 5 Dark Accent 2" w:uiPriority="50"/>
+    <w:lsdException w:name="List Table 6 Colorful Accent 2" w:uiPriority="51"/>
+    <w:lsdException w:name="List Table 7 Colorful Accent 2" w:uiPriority="52"/>
+    <w:lsdException w:name="List Table 1 Light Accent 3" w:uiPriority="46"/>
+    <w:lsdException w:name="List Table 2 Accent 3" w:uiPriority="47"/>
+    <w:lsdException w:name="List Table 3 Accent 3" w:uiPriority="48"/>
+    <w:lsdException w:name="List Table 4 Accent 3" w:uiPriority="49"/>
+    <w:lsdException w:name="List Table 5 Dark Accent 3" w:uiPriority="50"/>
+    <w:lsdException w:name="List Table 6 Colorful Accent 3" w:uiPriority="51"/>
+    <w:lsdException w:name="List Table 7 Colorful Accent 3" w:uiPriority="52"/>
+    <w:lsdException w:name="List Table 1 Light Accent 4" w:uiPriority="46"/>
+    <w:lsdException w:name="List Table 2 Accent 4" w:uiPriority="47"/>
+    <w:lsdException w:name="List Table 3 Accent 4" w:uiPriority="48"/>
+    <w:lsdException w:name="List Table 4 Accent 4" w:uiPriority="49"/>
+    <w:lsdException w:name="List Table 5 Dark Accent 4" w:uiPriority="50"/>
+    <w:lsdException w:name="List Table 6 Colorful Accent 4" w:uiPriority="51"/>
+    <w:lsdException w:name="List Table 7 Colorful Accent 4" w:uiPriority="52"/>
+    <w:lsdException w:name="List Table 1 Light Accent 5" w:uiPriority="46"/>
+    <w:lsdException w:name="List Table 2 Accent 5" w:uiPriority="47"/>
+    <w:lsdException w:name="List Table 3 Accent 5" w:uiPriority="48"/>
+    <w:lsdException w:name="List Table 4 Accent 5" w:uiPriority="49"/>
+    <w:lsdException w:name="List Table 5 Dark Accent 5" w:uiPriority="50"/>
+    <w:lsdException w:name="List Table 6 Colorful Accent 5" w:uiPriority="51"/>
+    <w:lsdException w:name="List Table 7 Colorful Accent 5" w:uiPriority="52"/>
+    <w:lsdException w:name="List Table 1 Light Accent 6" w:uiPriority="46"/>
+    <w:lsdException w:name="List Table 2 Accent 6" w:uiPriority="47"/>
+    <w:lsdException w:name="List Table 3 Accent 6" w:uiPriority="48"/>
+    <w:lsdException w:name="List Table 4 Accent 6" w:uiPriority="49"/>
+    <w:lsdException w:name="List Table 5 Dark Accent 6" w:uiPriority="50"/>
+    <w:lsdException w:name="List Table 6 Colorful Accent 6" w:uiPriority="51"/>
+    <w:lsdException w:name="List Table 7 Colorful Accent 6" w:uiPriority="52"/>
   </w:latentStyles>
   <w:style w:type="paragraph" w:default="1" w:styleId="Normal">
     <w:name w:val="Normal"/>
@@ -7239,6 +7532,7 @@
     <w:name w:val="heading 1"/>
     <w:basedOn w:val="Normal"/>
     <w:next w:val="Normal"/>
+    <w:link w:val="Heading1Char"/>
     <w:qFormat/>
     <w:rsid w:val="008E7416"/>
     <w:pPr>
@@ -7324,7 +7618,6 @@
     <w:uiPriority w:val="99"/>
     <w:semiHidden/>
     <w:unhideWhenUsed/>
-    <w:qFormat/>
     <w:tblPr>
       <w:tblInd w:w="0" w:type="dxa"/>
       <w:tblCellMar>
@@ -7433,6 +7726,18 @@
       <w:rFonts w:ascii="Tahoma" w:hAnsi="Tahoma" w:cs="Tahoma"/>
       <w:sz w:val="16"/>
       <w:szCs w:val="16"/>
+    </w:rPr>
+  </w:style>
+  <w:style w:type="character" w:customStyle="1" w:styleId="Heading1Char">
+    <w:name w:val="Heading 1 Char"/>
+    <w:basedOn w:val="DefaultParagraphFont"/>
+    <w:link w:val="Heading1"/>
+    <w:rsid w:val="00FD26B1"/>
+    <w:rPr>
+      <w:i/>
+      <w:iCs/>
+      <w:sz w:val="24"/>
+      <w:szCs w:val="24"/>
     </w:rPr>
   </w:style>
 </w:styles>
@@ -7726,7 +8031,7 @@
 </file>
 
 <file path=customXml/itemProps1.xml><?xml version="1.0" encoding="utf-8"?>
-<ds:datastoreItem xmlns:ds="http://schemas.openxmlformats.org/officeDocument/2006/customXml" ds:itemID="{8C598066-A4BC-481F-BA7F-BBFA28266ED7}">
+<ds:datastoreItem xmlns:ds="http://schemas.openxmlformats.org/officeDocument/2006/customXml" ds:itemID="{7468DEBE-94CD-4633-86C9-8058F1D43804}">
   <ds:schemaRefs>
     <ds:schemaRef ds:uri="http://schemas.openxmlformats.org/officeDocument/2006/bibliography"/>
   </ds:schemaRefs>

</xml_diff>

<commit_message>
* https://www.squishlist.com/ims/satscan/66429/  - corrected bug in gini coefficient code  - gini temporal graph title input was not initialized  - updated version history files
</commit_message>
<xml_diff>
--- a/Doc/SaTScan Version History.docx
+++ b/Doc/SaTScan Version History.docx
@@ -11,8 +11,6 @@
           <w:szCs w:val="32"/>
         </w:rPr>
       </w:pPr>
-      <w:bookmarkStart w:id="0" w:name="_GoBack"/>
-      <w:bookmarkEnd w:id="0"/>
       <w:r>
         <w:rPr>
           <w:b/>
@@ -210,27 +208,7 @@
         <w:rPr>
           <w:bCs/>
         </w:rPr>
-        <w:t xml:space="preserve"> Multivariate scan statistics. Bernoulli model covariate adjust</w:t>
-      </w:r>
-      <w:r>
-        <w:rPr>
-          <w:bCs/>
-        </w:rPr>
-        <w:t>-</w:t>
-      </w:r>
-      <w:proofErr w:type="spellStart"/>
-      <w:r>
-        <w:rPr>
-          <w:bCs/>
-        </w:rPr>
-        <w:t>ment</w:t>
-      </w:r>
-      <w:proofErr w:type="spellEnd"/>
-      <w:r>
-        <w:rPr>
-          <w:bCs/>
-        </w:rPr>
-        <w:t>.</w:t>
+        <w:t xml:space="preserve"> Multivariate scan statistics. Bernoulli model covariate adjustment.</w:t>
       </w:r>
     </w:p>
     <w:p>
@@ -610,21 +588,7 @@
         <w:rPr>
           <w:bCs/>
         </w:rPr>
-        <w:t xml:space="preserve"> normal model with covariates, Sequential Monte Carlo p-values, </w:t>
-      </w:r>
-      <w:proofErr w:type="spellStart"/>
-      <w:r>
-        <w:rPr>
-          <w:bCs/>
-        </w:rPr>
-        <w:t>Gumbel</w:t>
-      </w:r>
-      <w:proofErr w:type="spellEnd"/>
-      <w:r>
-        <w:rPr>
-          <w:bCs/>
-        </w:rPr>
-        <w:t xml:space="preserve"> based p-values, </w:t>
+        <w:t xml:space="preserve"> normal model with covariates, Sequential Monte Carlo p-values, Gumbel based p-values, </w:t>
       </w:r>
       <w:r>
         <w:rPr>
@@ -689,19 +653,11 @@
         </w:rPr>
         <w:t xml:space="preserve"> </w:t>
       </w:r>
-      <w:proofErr w:type="spellStart"/>
-      <w:r>
-        <w:rPr>
-          <w:bCs/>
-        </w:rPr>
-        <w:t>Gumbel</w:t>
-      </w:r>
-      <w:proofErr w:type="spellEnd"/>
-      <w:r>
-        <w:rPr>
-          <w:bCs/>
-        </w:rPr>
-        <w:t xml:space="preserve"> based p-values with space-time analyses</w:t>
+      <w:r>
+        <w:rPr>
+          <w:bCs/>
+        </w:rPr>
+        <w:t>Gumbel based p-values with space-time analyses</w:t>
       </w:r>
     </w:p>
     <w:p>
@@ -1018,6 +974,148 @@
         <w:rPr>
           <w:b/>
         </w:rPr>
+        <w:t>Version 9.4.1, March 2015</w:t>
+      </w:r>
+    </w:p>
+    <w:p>
+      <w:pPr>
+        <w:ind w:left="360" w:hanging="360"/>
+        <w:jc w:val="both"/>
+        <w:rPr>
+          <w:i/>
+        </w:rPr>
+      </w:pPr>
+      <w:r>
+        <w:rPr>
+          <w:i/>
+        </w:rPr>
+        <w:t xml:space="preserve">Minor </w:t>
+      </w:r>
+      <w:r>
+        <w:rPr>
+          <w:i/>
+        </w:rPr>
+        <w:t>Improvements</w:t>
+      </w:r>
+    </w:p>
+    <w:p>
+      <w:pPr>
+        <w:ind w:left="360" w:hanging="360"/>
+        <w:jc w:val="both"/>
+      </w:pPr>
+      <w:r>
+        <w:rPr>
+          <w:bCs/>
+        </w:rPr>
+        <w:t>Added additional step-wise information to the isotonic scan results</w:t>
+      </w:r>
+      <w:r>
+        <w:t>.</w:t>
+      </w:r>
+    </w:p>
+    <w:p>
+      <w:pPr>
+        <w:ind w:left="360" w:hanging="360"/>
+        <w:jc w:val="both"/>
+      </w:pPr>
+      <w:r>
+        <w:t>For isotonic regression, the step-wise relative risks compares the risk in the step to risk outside the cluster.</w:t>
+      </w:r>
+    </w:p>
+    <w:p>
+      <w:pPr>
+        <w:ind w:left="360" w:hanging="360"/>
+        <w:jc w:val="both"/>
+        <w:rPr>
+          <w:i/>
+        </w:rPr>
+      </w:pPr>
+    </w:p>
+    <w:p>
+      <w:pPr>
+        <w:ind w:left="360" w:hanging="360"/>
+        <w:jc w:val="both"/>
+        <w:rPr>
+          <w:i/>
+        </w:rPr>
+      </w:pPr>
+      <w:r>
+        <w:rPr>
+          <w:i/>
+        </w:rPr>
+        <w:t>Fixes</w:t>
+      </w:r>
+    </w:p>
+    <w:p>
+      <w:pPr>
+        <w:ind w:left="360" w:hanging="360"/>
+        <w:jc w:val="both"/>
+        <w:rPr>
+          <w:bCs/>
+        </w:rPr>
+      </w:pPr>
+      <w:r>
+        <w:rPr>
+          <w:bCs/>
+        </w:rPr>
+        <w:t>For isotonic regression, corrected the layout of the results</w:t>
+      </w:r>
+      <w:r>
+        <w:rPr>
+          <w:bCs/>
+        </w:rPr>
+        <w:t>.</w:t>
+      </w:r>
+    </w:p>
+    <w:p>
+      <w:pPr>
+        <w:ind w:left="360" w:hanging="360"/>
+        <w:jc w:val="both"/>
+        <w:rPr>
+          <w:bCs/>
+        </w:rPr>
+      </w:pPr>
+      <w:bookmarkStart w:id="0" w:name="_GoBack"/>
+      <w:bookmarkEnd w:id="0"/>
+      <w:r>
+        <w:t xml:space="preserve">Correction to v9.4 in the calculated </w:t>
+      </w:r>
+      <w:proofErr w:type="spellStart"/>
+      <w:r>
+        <w:t>gini</w:t>
+      </w:r>
+      <w:proofErr w:type="spellEnd"/>
+      <w:r>
+        <w:t xml:space="preserve"> coefficients</w:t>
+      </w:r>
+      <w:r>
+        <w:rPr>
+          <w:bCs/>
+        </w:rPr>
+        <w:t>.</w:t>
+      </w:r>
+    </w:p>
+    <w:p>
+      <w:pPr>
+        <w:ind w:left="360" w:hanging="360"/>
+        <w:jc w:val="both"/>
+        <w:rPr>
+          <w:b/>
+        </w:rPr>
+      </w:pPr>
+    </w:p>
+    <w:p>
+      <w:pPr>
+        <w:ind w:left="360" w:hanging="360"/>
+        <w:jc w:val="both"/>
+        <w:rPr>
+          <w:b/>
+        </w:rPr>
+      </w:pPr>
+      <w:r>
+        <w:rPr>
+          <w:b/>
+        </w:rPr>
         <w:t>Version 9.4, February 2015</w:t>
       </w:r>
     </w:p>
@@ -2215,19 +2313,11 @@
           <w:bCs/>
         </w:rPr>
       </w:pPr>
-      <w:proofErr w:type="spellStart"/>
-      <w:r>
-        <w:rPr>
-          <w:bCs/>
-        </w:rPr>
-        <w:t>Gumbel</w:t>
-      </w:r>
-      <w:proofErr w:type="spellEnd"/>
-      <w:r>
-        <w:rPr>
-          <w:bCs/>
-        </w:rPr>
-        <w:t xml:space="preserve"> based p-values with space-time analyses for Poisson, Bernoulli and </w:t>
+      <w:r>
+        <w:rPr>
+          <w:bCs/>
+        </w:rPr>
+        <w:t xml:space="preserve">Gumbel based p-values with space-time analyses for Poisson, Bernoulli and </w:t>
       </w:r>
       <w:r>
         <w:rPr>
@@ -8031,7 +8121,7 @@
 </file>
 
 <file path=customXml/itemProps1.xml><?xml version="1.0" encoding="utf-8"?>
-<ds:datastoreItem xmlns:ds="http://schemas.openxmlformats.org/officeDocument/2006/customXml" ds:itemID="{7468DEBE-94CD-4633-86C9-8058F1D43804}">
+<ds:datastoreItem xmlns:ds="http://schemas.openxmlformats.org/officeDocument/2006/customXml" ds:itemID="{B08FE7EB-8BE7-47C5-A9A7-971809D94327}">
   <ds:schemaRefs>
     <ds:schemaRef ds:uri="http://schemas.openxmlformats.org/officeDocument/2006/bibliography"/>
   </ds:schemaRefs>

</xml_diff>

<commit_message>
* https://www.squishlist.com/ims/satscan/66432/  - merged b_9_4 code (v9.4.1 code fixes)
</commit_message>
<xml_diff>
--- a/Doc/SaTScan Version History.docx
+++ b/Doc/SaTScan Version History.docx
@@ -11,8 +11,6 @@
           <w:szCs w:val="32"/>
         </w:rPr>
       </w:pPr>
-      <w:bookmarkStart w:id="0" w:name="_GoBack"/>
-      <w:bookmarkEnd w:id="0"/>
       <w:r>
         <w:rPr>
           <w:b/>
@@ -210,27 +208,7 @@
         <w:rPr>
           <w:bCs/>
         </w:rPr>
-        <w:t xml:space="preserve"> Multivariate scan statistics. Bernoulli model covariate adjust</w:t>
-      </w:r>
-      <w:r>
-        <w:rPr>
-          <w:bCs/>
-        </w:rPr>
-        <w:t>-</w:t>
-      </w:r>
-      <w:proofErr w:type="spellStart"/>
-      <w:r>
-        <w:rPr>
-          <w:bCs/>
-        </w:rPr>
-        <w:t>ment</w:t>
-      </w:r>
-      <w:proofErr w:type="spellEnd"/>
-      <w:r>
-        <w:rPr>
-          <w:bCs/>
-        </w:rPr>
-        <w:t>.</w:t>
+        <w:t xml:space="preserve"> Multivariate scan statistics. Bernoulli model covariate adjustment.</w:t>
       </w:r>
     </w:p>
     <w:p>
@@ -610,21 +588,7 @@
         <w:rPr>
           <w:bCs/>
         </w:rPr>
-        <w:t xml:space="preserve"> normal model with covariates, Sequential Monte Carlo p-values, </w:t>
-      </w:r>
-      <w:proofErr w:type="spellStart"/>
-      <w:r>
-        <w:rPr>
-          <w:bCs/>
-        </w:rPr>
-        <w:t>Gumbel</w:t>
-      </w:r>
-      <w:proofErr w:type="spellEnd"/>
-      <w:r>
-        <w:rPr>
-          <w:bCs/>
-        </w:rPr>
-        <w:t xml:space="preserve"> based p-values, </w:t>
+        <w:t xml:space="preserve"> normal model with covariates, Sequential Monte Carlo p-values, Gumbel based p-values, </w:t>
       </w:r>
       <w:r>
         <w:rPr>
@@ -689,19 +653,11 @@
         </w:rPr>
         <w:t xml:space="preserve"> </w:t>
       </w:r>
-      <w:proofErr w:type="spellStart"/>
-      <w:r>
-        <w:rPr>
-          <w:bCs/>
-        </w:rPr>
-        <w:t>Gumbel</w:t>
-      </w:r>
-      <w:proofErr w:type="spellEnd"/>
-      <w:r>
-        <w:rPr>
-          <w:bCs/>
-        </w:rPr>
-        <w:t xml:space="preserve"> based p-values with space-time analyses</w:t>
+      <w:r>
+        <w:rPr>
+          <w:bCs/>
+        </w:rPr>
+        <w:t>Gumbel based p-values with space-time analyses</w:t>
       </w:r>
     </w:p>
     <w:p>
@@ -1018,6 +974,148 @@
         <w:rPr>
           <w:b/>
         </w:rPr>
+        <w:t>Version 9.4.1, March 2015</w:t>
+      </w:r>
+    </w:p>
+    <w:p>
+      <w:pPr>
+        <w:ind w:left="360" w:hanging="360"/>
+        <w:jc w:val="both"/>
+        <w:rPr>
+          <w:i/>
+        </w:rPr>
+      </w:pPr>
+      <w:r>
+        <w:rPr>
+          <w:i/>
+        </w:rPr>
+        <w:t xml:space="preserve">Minor </w:t>
+      </w:r>
+      <w:r>
+        <w:rPr>
+          <w:i/>
+        </w:rPr>
+        <w:t>Improvements</w:t>
+      </w:r>
+    </w:p>
+    <w:p>
+      <w:pPr>
+        <w:ind w:left="360" w:hanging="360"/>
+        <w:jc w:val="both"/>
+      </w:pPr>
+      <w:r>
+        <w:rPr>
+          <w:bCs/>
+        </w:rPr>
+        <w:t>Added additional step-wise information to the isotonic scan results</w:t>
+      </w:r>
+      <w:r>
+        <w:t>.</w:t>
+      </w:r>
+    </w:p>
+    <w:p>
+      <w:pPr>
+        <w:ind w:left="360" w:hanging="360"/>
+        <w:jc w:val="both"/>
+      </w:pPr>
+      <w:r>
+        <w:t>For isotonic regression, the step-wise relative risks compares the risk in the step to risk outside the cluster.</w:t>
+      </w:r>
+    </w:p>
+    <w:p>
+      <w:pPr>
+        <w:ind w:left="360" w:hanging="360"/>
+        <w:jc w:val="both"/>
+        <w:rPr>
+          <w:i/>
+        </w:rPr>
+      </w:pPr>
+    </w:p>
+    <w:p>
+      <w:pPr>
+        <w:ind w:left="360" w:hanging="360"/>
+        <w:jc w:val="both"/>
+        <w:rPr>
+          <w:i/>
+        </w:rPr>
+      </w:pPr>
+      <w:r>
+        <w:rPr>
+          <w:i/>
+        </w:rPr>
+        <w:t>Fixes</w:t>
+      </w:r>
+    </w:p>
+    <w:p>
+      <w:pPr>
+        <w:ind w:left="360" w:hanging="360"/>
+        <w:jc w:val="both"/>
+        <w:rPr>
+          <w:bCs/>
+        </w:rPr>
+      </w:pPr>
+      <w:r>
+        <w:rPr>
+          <w:bCs/>
+        </w:rPr>
+        <w:t>For isotonic regression, corrected the layout of the results</w:t>
+      </w:r>
+      <w:r>
+        <w:rPr>
+          <w:bCs/>
+        </w:rPr>
+        <w:t>.</w:t>
+      </w:r>
+    </w:p>
+    <w:p>
+      <w:pPr>
+        <w:ind w:left="360" w:hanging="360"/>
+        <w:jc w:val="both"/>
+        <w:rPr>
+          <w:bCs/>
+        </w:rPr>
+      </w:pPr>
+      <w:bookmarkStart w:id="0" w:name="_GoBack"/>
+      <w:bookmarkEnd w:id="0"/>
+      <w:r>
+        <w:t xml:space="preserve">Correction to v9.4 in the calculated </w:t>
+      </w:r>
+      <w:proofErr w:type="spellStart"/>
+      <w:r>
+        <w:t>gini</w:t>
+      </w:r>
+      <w:proofErr w:type="spellEnd"/>
+      <w:r>
+        <w:t xml:space="preserve"> coefficients</w:t>
+      </w:r>
+      <w:r>
+        <w:rPr>
+          <w:bCs/>
+        </w:rPr>
+        <w:t>.</w:t>
+      </w:r>
+    </w:p>
+    <w:p>
+      <w:pPr>
+        <w:ind w:left="360" w:hanging="360"/>
+        <w:jc w:val="both"/>
+        <w:rPr>
+          <w:b/>
+        </w:rPr>
+      </w:pPr>
+    </w:p>
+    <w:p>
+      <w:pPr>
+        <w:ind w:left="360" w:hanging="360"/>
+        <w:jc w:val="both"/>
+        <w:rPr>
+          <w:b/>
+        </w:rPr>
+      </w:pPr>
+      <w:r>
+        <w:rPr>
+          <w:b/>
+        </w:rPr>
         <w:t>Version 9.4, February 2015</w:t>
       </w:r>
     </w:p>
@@ -2215,19 +2313,11 @@
           <w:bCs/>
         </w:rPr>
       </w:pPr>
-      <w:proofErr w:type="spellStart"/>
-      <w:r>
-        <w:rPr>
-          <w:bCs/>
-        </w:rPr>
-        <w:t>Gumbel</w:t>
-      </w:r>
-      <w:proofErr w:type="spellEnd"/>
-      <w:r>
-        <w:rPr>
-          <w:bCs/>
-        </w:rPr>
-        <w:t xml:space="preserve"> based p-values with space-time analyses for Poisson, Bernoulli and </w:t>
+      <w:r>
+        <w:rPr>
+          <w:bCs/>
+        </w:rPr>
+        <w:t xml:space="preserve">Gumbel based p-values with space-time analyses for Poisson, Bernoulli and </w:t>
       </w:r>
       <w:r>
         <w:rPr>
@@ -8031,7 +8121,7 @@
 </file>
 
 <file path=customXml/itemProps1.xml><?xml version="1.0" encoding="utf-8"?>
-<ds:datastoreItem xmlns:ds="http://schemas.openxmlformats.org/officeDocument/2006/customXml" ds:itemID="{7468DEBE-94CD-4633-86C9-8058F1D43804}">
+<ds:datastoreItem xmlns:ds="http://schemas.openxmlformats.org/officeDocument/2006/customXml" ds:itemID="{B08FE7EB-8BE7-47C5-A9A7-971809D94327}">
   <ds:schemaRefs>
     <ds:schemaRef ds:uri="http://schemas.openxmlformats.org/officeDocument/2006/bibliography"/>
   </ds:schemaRefs>

</xml_diff>

<commit_message>
* https://www.squishlist.com/ims/satscan/66440/  - prevent location aggregation for purely temporal analysis which adjusts for known relative risks at location level  - updated binary signing process for new certificate  - version 9.4.2
</commit_message>
<xml_diff>
--- a/Doc/SaTScan Version History.docx
+++ b/Doc/SaTScan Version History.docx
@@ -974,62 +974,32 @@
         <w:rPr>
           <w:b/>
         </w:rPr>
-        <w:t>Version 9.4.1, March 2015</w:t>
-      </w:r>
-    </w:p>
-    <w:p>
-      <w:pPr>
-        <w:ind w:left="360" w:hanging="360"/>
-        <w:jc w:val="both"/>
-        <w:rPr>
-          <w:i/>
-        </w:rPr>
-      </w:pPr>
-      <w:r>
-        <w:rPr>
-          <w:i/>
-        </w:rPr>
-        <w:t xml:space="preserve">Minor </w:t>
-      </w:r>
-      <w:r>
-        <w:rPr>
-          <w:i/>
-        </w:rPr>
-        <w:t>Improvements</w:t>
-      </w:r>
-    </w:p>
-    <w:p>
-      <w:pPr>
-        <w:ind w:left="360" w:hanging="360"/>
-        <w:jc w:val="both"/>
-      </w:pPr>
-      <w:r>
-        <w:rPr>
-          <w:bCs/>
-        </w:rPr>
-        <w:t>Added additional step-wise information to the isotonic scan results</w:t>
-      </w:r>
-      <w:r>
-        <w:t>.</w:t>
-      </w:r>
-    </w:p>
-    <w:p>
-      <w:pPr>
-        <w:ind w:left="360" w:hanging="360"/>
-        <w:jc w:val="both"/>
-      </w:pPr>
-      <w:r>
-        <w:t>For isotonic regression, the step-wise relative risks compares the risk in the step to risk outside the cluster.</w:t>
-      </w:r>
-    </w:p>
-    <w:p>
-      <w:pPr>
-        <w:ind w:left="360" w:hanging="360"/>
-        <w:jc w:val="both"/>
-        <w:rPr>
-          <w:i/>
-        </w:rPr>
-      </w:pPr>
+        <w:t>Version 9.4.</w:t>
+      </w:r>
+      <w:r>
+        <w:rPr>
+          <w:b/>
+        </w:rPr>
+        <w:t>2</w:t>
+      </w:r>
+      <w:r>
+        <w:rPr>
+          <w:b/>
+        </w:rPr>
+        <w:t xml:space="preserve">, </w:t>
+      </w:r>
+      <w:r>
+        <w:rPr>
+          <w:b/>
+        </w:rPr>
+        <w:t>July</w:t>
+      </w:r>
+      <w:r>
+        <w:rPr>
+          <w:b/>
+        </w:rPr>
+        <w:t xml:space="preserve"> 2015</w:t>
+      </w:r>
     </w:p>
     <w:p>
       <w:pPr>
@@ -1055,29 +1025,143 @@
         </w:rPr>
       </w:pPr>
       <w:r>
-        <w:rPr>
-          <w:bCs/>
-        </w:rPr>
-        <w:t>For isotonic regression, corrected the layout of the results</w:t>
-      </w:r>
-      <w:r>
-        <w:rPr>
-          <w:bCs/>
-        </w:rPr>
-        <w:t>.</w:t>
-      </w:r>
-    </w:p>
-    <w:p>
-      <w:pPr>
-        <w:ind w:left="360" w:hanging="360"/>
-        <w:jc w:val="both"/>
-        <w:rPr>
-          <w:bCs/>
-        </w:rPr>
-      </w:pPr>
+        <w:t>Correction to the purely temporal analysis when adjusting</w:t>
+      </w:r>
       <w:bookmarkStart w:id="0" w:name="_GoBack"/>
       <w:bookmarkEnd w:id="0"/>
       <w:r>
+        <w:t xml:space="preserve"> for known relative risks at the location level</w:t>
+      </w:r>
+      <w:r>
+        <w:rPr>
+          <w:bCs/>
+        </w:rPr>
+        <w:t>.</w:t>
+      </w:r>
+    </w:p>
+    <w:p>
+      <w:pPr>
+        <w:ind w:left="360" w:hanging="360"/>
+        <w:jc w:val="both"/>
+        <w:rPr>
+          <w:bCs/>
+        </w:rPr>
+      </w:pPr>
+    </w:p>
+    <w:p>
+      <w:pPr>
+        <w:ind w:left="360" w:hanging="360"/>
+        <w:jc w:val="both"/>
+        <w:rPr>
+          <w:b/>
+        </w:rPr>
+      </w:pPr>
+      <w:r>
+        <w:rPr>
+          <w:b/>
+        </w:rPr>
+        <w:t>Version 9.4.1, March 2015</w:t>
+      </w:r>
+    </w:p>
+    <w:p>
+      <w:pPr>
+        <w:ind w:left="360" w:hanging="360"/>
+        <w:jc w:val="both"/>
+        <w:rPr>
+          <w:i/>
+        </w:rPr>
+      </w:pPr>
+      <w:r>
+        <w:rPr>
+          <w:i/>
+        </w:rPr>
+        <w:t xml:space="preserve">Minor </w:t>
+      </w:r>
+      <w:r>
+        <w:rPr>
+          <w:i/>
+        </w:rPr>
+        <w:t>Improvements</w:t>
+      </w:r>
+    </w:p>
+    <w:p>
+      <w:pPr>
+        <w:ind w:left="360" w:hanging="360"/>
+        <w:jc w:val="both"/>
+      </w:pPr>
+      <w:r>
+        <w:rPr>
+          <w:bCs/>
+        </w:rPr>
+        <w:t>Added additional step-wise information to the isotonic scan results</w:t>
+      </w:r>
+      <w:r>
+        <w:t>.</w:t>
+      </w:r>
+    </w:p>
+    <w:p>
+      <w:pPr>
+        <w:ind w:left="360" w:hanging="360"/>
+        <w:jc w:val="both"/>
+      </w:pPr>
+      <w:r>
+        <w:t>For isotonic regression, the step-wise relative risks compares the risk in the step to risk outside the cluster.</w:t>
+      </w:r>
+    </w:p>
+    <w:p>
+      <w:pPr>
+        <w:ind w:left="360" w:hanging="360"/>
+        <w:jc w:val="both"/>
+        <w:rPr>
+          <w:i/>
+        </w:rPr>
+      </w:pPr>
+    </w:p>
+    <w:p>
+      <w:pPr>
+        <w:ind w:left="360" w:hanging="360"/>
+        <w:jc w:val="both"/>
+        <w:rPr>
+          <w:i/>
+        </w:rPr>
+      </w:pPr>
+      <w:r>
+        <w:rPr>
+          <w:i/>
+        </w:rPr>
+        <w:t>Fixes</w:t>
+      </w:r>
+    </w:p>
+    <w:p>
+      <w:pPr>
+        <w:ind w:left="360" w:hanging="360"/>
+        <w:jc w:val="both"/>
+        <w:rPr>
+          <w:bCs/>
+        </w:rPr>
+      </w:pPr>
+      <w:r>
+        <w:rPr>
+          <w:bCs/>
+        </w:rPr>
+        <w:t>For isotonic regression, corrected the layout of the results</w:t>
+      </w:r>
+      <w:r>
+        <w:rPr>
+          <w:bCs/>
+        </w:rPr>
+        <w:t>.</w:t>
+      </w:r>
+    </w:p>
+    <w:p>
+      <w:pPr>
+        <w:ind w:left="360" w:hanging="360"/>
+        <w:jc w:val="both"/>
+        <w:rPr>
+          <w:bCs/>
+        </w:rPr>
+      </w:pPr>
+      <w:r>
         <w:t xml:space="preserve">Correction to v9.4 in the calculated </w:t>
       </w:r>
       <w:proofErr w:type="spellStart"/>
@@ -1146,6 +1230,7 @@
         <w:rPr>
           <w:bCs/>
         </w:rPr>
+        <w:lastRenderedPageBreak/>
         <w:t>B</w:t>
       </w:r>
       <w:r>
@@ -2076,6 +2161,7 @@
         <w:rPr>
           <w:i/>
         </w:rPr>
+        <w:lastRenderedPageBreak/>
         <w:t>Other Improvements</w:t>
       </w:r>
     </w:p>
@@ -4291,6 +4377,7 @@
         <w:rPr>
           <w:bCs/>
         </w:rPr>
+        <w:lastRenderedPageBreak/>
         <w:t xml:space="preserve">Updated the import wizard to provide correct error messages when the specified dBase file cannot open. </w:t>
       </w:r>
     </w:p>
@@ -4806,6 +4893,7 @@
         <w:jc w:val="both"/>
       </w:pPr>
       <w:r>
+        <w:lastRenderedPageBreak/>
         <w:t>Improved interface for the SaTScan import wizard.</w:t>
       </w:r>
     </w:p>
@@ -5185,6 +5273,7 @@
         <w:jc w:val="both"/>
       </w:pPr>
       <w:r>
+        <w:lastRenderedPageBreak/>
         <w:t>Option to terminate the Monte Carlo simulations early when the p-value is large.</w:t>
       </w:r>
     </w:p>
@@ -5620,6 +5709,7 @@
         <w:jc w:val="both"/>
       </w:pPr>
       <w:r>
+        <w:lastRenderedPageBreak/>
         <w:t>Null occurrence rates, such as ‘once every 15 months’, are shown for clusters detected in prospective analyses.</w:t>
       </w:r>
     </w:p>
@@ -6003,6 +6093,7 @@
         <w:rPr>
           <w:b/>
         </w:rPr>
+        <w:lastRenderedPageBreak/>
         <w:t>Version 3.0.3, January 2, 2003</w:t>
       </w:r>
     </w:p>
@@ -6964,6 +7055,7 @@
         <w:pStyle w:val="BodyTextIndent"/>
       </w:pPr>
       <w:r>
+        <w:lastRenderedPageBreak/>
         <w:t>Geographical coordinates in two or three dimensions, in the regular Cartesian coordinate system.</w:t>
       </w:r>
     </w:p>
@@ -7206,7 +7298,7 @@
 
 <file path=word/numbering.xml><?xml version="1.0" encoding="utf-8"?>
 <w:numbering xmlns:wpc="http://schemas.microsoft.com/office/word/2010/wordprocessingCanvas" xmlns:mc="http://schemas.openxmlformats.org/markup-compatibility/2006" xmlns:o="urn:schemas-microsoft-com:office:office" xmlns:r="http://schemas.openxmlformats.org/officeDocument/2006/relationships" xmlns:m="http://schemas.openxmlformats.org/officeDocument/2006/math" xmlns:v="urn:schemas-microsoft-com:vml" xmlns:wp14="http://schemas.microsoft.com/office/word/2010/wordprocessingDrawing" xmlns:wp="http://schemas.openxmlformats.org/drawingml/2006/wordprocessingDrawing" xmlns:w10="urn:schemas-microsoft-com:office:word" xmlns:w="http://schemas.openxmlformats.org/wordprocessingml/2006/main" xmlns:w14="http://schemas.microsoft.com/office/word/2010/wordml" xmlns:w15="http://schemas.microsoft.com/office/word/2012/wordml" xmlns:wpg="http://schemas.microsoft.com/office/word/2010/wordprocessingGroup" xmlns:wpi="http://schemas.microsoft.com/office/word/2010/wordprocessingInk" xmlns:wne="http://schemas.microsoft.com/office/word/2006/wordml" xmlns:wps="http://schemas.microsoft.com/office/word/2010/wordprocessingShape" mc:Ignorable="w14 w15 wp14">
-  <w:abstractNum w:abstractNumId="0">
+  <w:abstractNum w:abstractNumId="0" w15:restartNumberingAfterBreak="0">
     <w:nsid w:val="FFFFFF89"/>
     <w:multiLevelType w:val="singleLevel"/>
     <w:tmpl w:val="D09A37AA"/>
@@ -8121,7 +8213,7 @@
 </file>
 
 <file path=customXml/itemProps1.xml><?xml version="1.0" encoding="utf-8"?>
-<ds:datastoreItem xmlns:ds="http://schemas.openxmlformats.org/officeDocument/2006/customXml" ds:itemID="{B08FE7EB-8BE7-47C5-A9A7-971809D94327}">
+<ds:datastoreItem xmlns:ds="http://schemas.openxmlformats.org/officeDocument/2006/customXml" ds:itemID="{988F2990-3585-49CF-8929-40AE851FCD06}">
   <ds:schemaRefs>
     <ds:schemaRef ds:uri="http://schemas.openxmlformats.org/officeDocument/2006/bibliography"/>
   </ds:schemaRefs>

</xml_diff>

<commit_message>
* merged release 9.4.3 into trunk
</commit_message>
<xml_diff>
--- a/Doc/SaTScan Version History.docx
+++ b/Doc/SaTScan Version History.docx
@@ -974,7 +974,7 @@
         <w:rPr>
           <w:b/>
         </w:rPr>
-        <w:t>Version 9.4.1, March 2015</w:t>
+        <w:t>Version 9.4.3, June 2016</w:t>
       </w:r>
     </w:p>
     <w:p>
@@ -1007,7 +1007,19 @@
         <w:rPr>
           <w:bCs/>
         </w:rPr>
-        <w:t>Added additional step-wise information to the isotonic scan results</w:t>
+        <w:t xml:space="preserve">Optional output file Location Information includes coordinates of </w:t>
+      </w:r>
+      <w:r>
+        <w:rPr>
+          <w:bCs/>
+        </w:rPr>
+        <w:t xml:space="preserve">cluster </w:t>
+      </w:r>
+      <w:r>
+        <w:rPr>
+          <w:bCs/>
+        </w:rPr>
+        <w:t>locations</w:t>
       </w:r>
       <w:r>
         <w:t>.</w:t>
@@ -1017,17 +1029,8 @@
       <w:pPr>
         <w:ind w:left="360" w:hanging="360"/>
         <w:jc w:val="both"/>
-      </w:pPr>
-      <w:r>
-        <w:t>For isotonic regression, the step-wise relative risks compares the risk in the step to risk outside the cluster.</w:t>
-      </w:r>
-    </w:p>
-    <w:p>
-      <w:pPr>
-        <w:ind w:left="360" w:hanging="360"/>
-        <w:jc w:val="both"/>
-        <w:rPr>
-          <w:i/>
+        <w:rPr>
+          <w:b/>
         </w:rPr>
       </w:pPr>
     </w:p>
@@ -1055,29 +1058,288 @@
         </w:rPr>
       </w:pPr>
       <w:r>
-        <w:rPr>
-          <w:bCs/>
-        </w:rPr>
-        <w:t>For isotonic regression, corrected the layout of the results</w:t>
-      </w:r>
-      <w:r>
-        <w:rPr>
-          <w:bCs/>
-        </w:rPr>
-        <w:t>.</w:t>
-      </w:r>
-    </w:p>
-    <w:p>
-      <w:pPr>
-        <w:ind w:left="360" w:hanging="360"/>
-        <w:jc w:val="both"/>
-        <w:rPr>
-          <w:bCs/>
-        </w:rPr>
-      </w:pPr>
+        <w:t>Maximum spatial cluster size</w:t>
+      </w:r>
+      <w:r>
+        <w:rPr>
+          <w:bCs/>
+        </w:rPr>
+        <w:t>s that are less than 1.0 could cause unexpected program behavior.</w:t>
+      </w:r>
+    </w:p>
+    <w:p>
+      <w:pPr>
+        <w:ind w:left="360" w:hanging="360"/>
+        <w:jc w:val="both"/>
+        <w:rPr>
+          <w:bCs/>
+        </w:rPr>
+      </w:pPr>
+      <w:r>
+        <w:rPr>
+          <w:bCs/>
+        </w:rPr>
+        <w:t>Select command-line overrides caused ambiguous parameter error.</w:t>
+      </w:r>
+    </w:p>
+    <w:p>
+      <w:pPr>
+        <w:ind w:left="360" w:hanging="360"/>
+        <w:jc w:val="both"/>
+        <w:rPr>
+          <w:bCs/>
+        </w:rPr>
+      </w:pPr>
+      <w:r>
+        <w:rPr>
+          <w:bCs/>
+        </w:rPr>
+        <w:t>Corrected memory leak in file wizard.</w:t>
+      </w:r>
+    </w:p>
+    <w:p>
+      <w:pPr>
+        <w:ind w:left="360" w:hanging="360"/>
+        <w:jc w:val="both"/>
+        <w:rPr>
+          <w:bCs/>
+        </w:rPr>
+      </w:pPr>
+      <w:r>
+        <w:rPr>
+          <w:bCs/>
+        </w:rPr>
+        <w:t>Revised software update to handle redirect.</w:t>
+      </w:r>
+    </w:p>
+    <w:p>
+      <w:pPr>
+        <w:ind w:left="360" w:hanging="360"/>
+        <w:jc w:val="both"/>
+        <w:rPr>
+          <w:bCs/>
+        </w:rPr>
+      </w:pPr>
+      <w:r>
+        <w:rPr>
+          <w:bCs/>
+        </w:rPr>
+        <w:t>Correction to t</w:t>
+      </w:r>
+      <w:r>
+        <w:rPr>
+          <w:bCs/>
+        </w:rPr>
+        <w:t xml:space="preserve">emporal graph </w:t>
+      </w:r>
+      <w:r>
+        <w:rPr>
+          <w:bCs/>
+        </w:rPr>
+        <w:t xml:space="preserve">to better </w:t>
+      </w:r>
+      <w:r>
+        <w:rPr>
+          <w:bCs/>
+        </w:rPr>
+        <w:t xml:space="preserve">handle x-axis with </w:t>
+      </w:r>
+      <w:r>
+        <w:rPr>
+          <w:bCs/>
+        </w:rPr>
+        <w:t>many ticks</w:t>
+      </w:r>
       <w:bookmarkStart w:id="0" w:name="_GoBack"/>
       <w:bookmarkEnd w:id="0"/>
       <w:r>
+        <w:rPr>
+          <w:bCs/>
+        </w:rPr>
+        <w:t>.</w:t>
+      </w:r>
+    </w:p>
+    <w:p>
+      <w:pPr>
+        <w:ind w:left="360" w:hanging="360"/>
+        <w:jc w:val="both"/>
+        <w:rPr>
+          <w:b/>
+        </w:rPr>
+      </w:pPr>
+    </w:p>
+    <w:p>
+      <w:pPr>
+        <w:ind w:left="360" w:hanging="360"/>
+        <w:jc w:val="both"/>
+        <w:rPr>
+          <w:b/>
+        </w:rPr>
+      </w:pPr>
+      <w:r>
+        <w:rPr>
+          <w:b/>
+        </w:rPr>
+        <w:t>Version 9.4.2, July 2015</w:t>
+      </w:r>
+    </w:p>
+    <w:p>
+      <w:pPr>
+        <w:ind w:left="360" w:hanging="360"/>
+        <w:jc w:val="both"/>
+        <w:rPr>
+          <w:i/>
+        </w:rPr>
+      </w:pPr>
+      <w:r>
+        <w:rPr>
+          <w:i/>
+        </w:rPr>
+        <w:t>Fixes</w:t>
+      </w:r>
+    </w:p>
+    <w:p>
+      <w:pPr>
+        <w:ind w:left="360" w:hanging="360"/>
+        <w:jc w:val="both"/>
+        <w:rPr>
+          <w:bCs/>
+        </w:rPr>
+      </w:pPr>
+      <w:r>
+        <w:t>Correction to the purely temporal analysis when adjusting for known relative risks at the location level</w:t>
+      </w:r>
+      <w:r>
+        <w:rPr>
+          <w:bCs/>
+        </w:rPr>
+        <w:t>.</w:t>
+      </w:r>
+    </w:p>
+    <w:p>
+      <w:pPr>
+        <w:ind w:left="360" w:hanging="360"/>
+        <w:jc w:val="both"/>
+        <w:rPr>
+          <w:bCs/>
+        </w:rPr>
+      </w:pPr>
+    </w:p>
+    <w:p>
+      <w:pPr>
+        <w:ind w:left="360" w:hanging="360"/>
+        <w:jc w:val="both"/>
+        <w:rPr>
+          <w:b/>
+        </w:rPr>
+      </w:pPr>
+      <w:r>
+        <w:rPr>
+          <w:b/>
+        </w:rPr>
+        <w:t>Version 9.4.1, March 2015</w:t>
+      </w:r>
+    </w:p>
+    <w:p>
+      <w:pPr>
+        <w:ind w:left="360" w:hanging="360"/>
+        <w:jc w:val="both"/>
+        <w:rPr>
+          <w:i/>
+        </w:rPr>
+      </w:pPr>
+      <w:r>
+        <w:rPr>
+          <w:i/>
+        </w:rPr>
+        <w:lastRenderedPageBreak/>
+        <w:t xml:space="preserve">Minor </w:t>
+      </w:r>
+      <w:r>
+        <w:rPr>
+          <w:i/>
+        </w:rPr>
+        <w:t>Improvements</w:t>
+      </w:r>
+    </w:p>
+    <w:p>
+      <w:pPr>
+        <w:ind w:left="360" w:hanging="360"/>
+        <w:jc w:val="both"/>
+      </w:pPr>
+      <w:r>
+        <w:rPr>
+          <w:bCs/>
+        </w:rPr>
+        <w:t>Added additional step-wise information to the isotonic scan results</w:t>
+      </w:r>
+      <w:r>
+        <w:t>.</w:t>
+      </w:r>
+    </w:p>
+    <w:p>
+      <w:pPr>
+        <w:ind w:left="360" w:hanging="360"/>
+        <w:jc w:val="both"/>
+      </w:pPr>
+      <w:r>
+        <w:t>For isotonic regression, the step-wise relative risks compares the risk in the step to risk outside the cluster.</w:t>
+      </w:r>
+    </w:p>
+    <w:p>
+      <w:pPr>
+        <w:ind w:left="360" w:hanging="360"/>
+        <w:jc w:val="both"/>
+        <w:rPr>
+          <w:i/>
+        </w:rPr>
+      </w:pPr>
+    </w:p>
+    <w:p>
+      <w:pPr>
+        <w:ind w:left="360" w:hanging="360"/>
+        <w:jc w:val="both"/>
+        <w:rPr>
+          <w:i/>
+        </w:rPr>
+      </w:pPr>
+      <w:r>
+        <w:rPr>
+          <w:i/>
+        </w:rPr>
+        <w:t>Fixes</w:t>
+      </w:r>
+    </w:p>
+    <w:p>
+      <w:pPr>
+        <w:ind w:left="360" w:hanging="360"/>
+        <w:jc w:val="both"/>
+        <w:rPr>
+          <w:bCs/>
+        </w:rPr>
+      </w:pPr>
+      <w:r>
+        <w:rPr>
+          <w:bCs/>
+        </w:rPr>
+        <w:t>For isotonic regression, corrected the layout of the results</w:t>
+      </w:r>
+      <w:r>
+        <w:rPr>
+          <w:bCs/>
+        </w:rPr>
+        <w:t>.</w:t>
+      </w:r>
+    </w:p>
+    <w:p>
+      <w:pPr>
+        <w:ind w:left="360" w:hanging="360"/>
+        <w:jc w:val="both"/>
+        <w:rPr>
+          <w:bCs/>
+        </w:rPr>
+      </w:pPr>
+      <w:r>
         <w:t xml:space="preserve">Correction to v9.4 in the calculated </w:t>
       </w:r>
       <w:proofErr w:type="spellStart"/>
@@ -1849,6 +2111,7 @@
         <w:rPr>
           <w:bCs/>
         </w:rPr>
+        <w:lastRenderedPageBreak/>
         <w:t xml:space="preserve">Corrected a bug in the GUI which could occur when running simultaneous analyses from </w:t>
       </w:r>
       <w:r>
@@ -2138,8 +2401,16 @@
         <w:rPr>
           <w:bCs/>
         </w:rPr>
-        <w:t>, TerraView</w:t>
-      </w:r>
+        <w:t xml:space="preserve">, </w:t>
+      </w:r>
+      <w:proofErr w:type="spellStart"/>
+      <w:r>
+        <w:rPr>
+          <w:bCs/>
+        </w:rPr>
+        <w:t>TerraView</w:t>
+      </w:r>
+      <w:proofErr w:type="spellEnd"/>
       <w:r>
         <w:rPr>
           <w:bCs/>
@@ -2663,6 +2934,7 @@
         <w:rPr>
           <w:i/>
         </w:rPr>
+        <w:lastRenderedPageBreak/>
         <w:t xml:space="preserve">Minor </w:t>
       </w:r>
       <w:r>
@@ -3161,6 +3433,7 @@
         <w:rPr>
           <w:b/>
         </w:rPr>
+        <w:lastRenderedPageBreak/>
         <w:t>Ve</w:t>
       </w:r>
       <w:r>
@@ -3755,6 +4028,7 @@
         <w:jc w:val="both"/>
       </w:pPr>
       <w:r>
+        <w:lastRenderedPageBreak/>
         <w:t>More flexibility in defining different combinations of the maximum scanning window size and the maximum reported cluster size.</w:t>
       </w:r>
     </w:p>
@@ -4219,6 +4493,7 @@
         <w:jc w:val="both"/>
       </w:pPr>
       <w:r>
+        <w:lastRenderedPageBreak/>
         <w:t>Less memory requirements for certain very large data sets with many geographical locations.</w:t>
       </w:r>
     </w:p>
@@ -5126,6 +5401,7 @@
         <w:jc w:val="both"/>
       </w:pPr>
       <w:r>
+        <w:lastRenderedPageBreak/>
         <w:t xml:space="preserve">Adjustments for purely spatial, purely temporal or space-time clusters, using a special adjustments file with user specified relative risk adjustments for each spatial, temporal and/or space-time location. </w:t>
       </w:r>
     </w:p>
@@ -5491,6 +5767,7 @@
         <w:jc w:val="both"/>
       </w:pPr>
       <w:r>
+        <w:lastRenderedPageBreak/>
         <w:t>Minor changes in the output files.</w:t>
       </w:r>
     </w:p>
@@ -5903,6 +6180,7 @@
         <w:rPr>
           <w:i/>
         </w:rPr>
+        <w:lastRenderedPageBreak/>
         <w:t>Minor Fix</w:t>
       </w:r>
     </w:p>
@@ -6326,6 +6604,7 @@
         <w:jc w:val="both"/>
       </w:pPr>
       <w:r>
+        <w:lastRenderedPageBreak/>
         <w:t>Optional ‘cluster information’ output file in ASCII and/or dBase format, with same information as the standard results file in a format easier to export to other programs.</w:t>
       </w:r>
     </w:p>
@@ -6833,6 +7112,7 @@
         <w:pStyle w:val="BodyTextIndent"/>
       </w:pPr>
       <w:r>
+        <w:lastRenderedPageBreak/>
         <w:t>Expanded help text, including the sections on statistical method and comparisons with other methods.</w:t>
       </w:r>
     </w:p>
@@ -7206,7 +7486,7 @@
 
 <file path=word/numbering.xml><?xml version="1.0" encoding="utf-8"?>
 <w:numbering xmlns:wpc="http://schemas.microsoft.com/office/word/2010/wordprocessingCanvas" xmlns:mc="http://schemas.openxmlformats.org/markup-compatibility/2006" xmlns:o="urn:schemas-microsoft-com:office:office" xmlns:r="http://schemas.openxmlformats.org/officeDocument/2006/relationships" xmlns:m="http://schemas.openxmlformats.org/officeDocument/2006/math" xmlns:v="urn:schemas-microsoft-com:vml" xmlns:wp14="http://schemas.microsoft.com/office/word/2010/wordprocessingDrawing" xmlns:wp="http://schemas.openxmlformats.org/drawingml/2006/wordprocessingDrawing" xmlns:w10="urn:schemas-microsoft-com:office:word" xmlns:w="http://schemas.openxmlformats.org/wordprocessingml/2006/main" xmlns:w14="http://schemas.microsoft.com/office/word/2010/wordml" xmlns:w15="http://schemas.microsoft.com/office/word/2012/wordml" xmlns:wpg="http://schemas.microsoft.com/office/word/2010/wordprocessingGroup" xmlns:wpi="http://schemas.microsoft.com/office/word/2010/wordprocessingInk" xmlns:wne="http://schemas.microsoft.com/office/word/2006/wordml" xmlns:wps="http://schemas.microsoft.com/office/word/2010/wordprocessingShape" mc:Ignorable="w14 w15 wp14">
-  <w:abstractNum w:abstractNumId="0">
+  <w:abstractNum w:abstractNumId="0" w15:restartNumberingAfterBreak="0">
     <w:nsid w:val="FFFFFF89"/>
     <w:multiLevelType w:val="singleLevel"/>
     <w:tmpl w:val="D09A37AA"/>
@@ -8121,7 +8401,7 @@
 </file>
 
 <file path=customXml/itemProps1.xml><?xml version="1.0" encoding="utf-8"?>
-<ds:datastoreItem xmlns:ds="http://schemas.openxmlformats.org/officeDocument/2006/customXml" ds:itemID="{B08FE7EB-8BE7-47C5-A9A7-971809D94327}">
+<ds:datastoreItem xmlns:ds="http://schemas.openxmlformats.org/officeDocument/2006/customXml" ds:itemID="{6FDD1398-6AAD-4B4A-A2A6-8E594C71E5AE}">
   <ds:schemaRefs>
     <ds:schemaRef ds:uri="http://schemas.openxmlformats.org/officeDocument/2006/bibliography"/>
   </ds:schemaRefs>

</xml_diff>

<commit_message>
* https://www.squishlist.com/ims/satscan/66476/  - correction to the svtt analysis
</commit_message>
<xml_diff>
--- a/Doc/SaTScan Version History.docx
+++ b/Doc/SaTScan Version History.docx
@@ -974,65 +974,8 @@
         <w:rPr>
           <w:b/>
         </w:rPr>
-        <w:t>Version 9.4.3, June 2016</w:t>
-      </w:r>
-    </w:p>
-    <w:p>
-      <w:pPr>
-        <w:ind w:left="360" w:hanging="360"/>
-        <w:jc w:val="both"/>
-        <w:rPr>
-          <w:i/>
-        </w:rPr>
-      </w:pPr>
-      <w:r>
-        <w:rPr>
-          <w:i/>
-        </w:rPr>
-        <w:t xml:space="preserve">Minor </w:t>
-      </w:r>
-      <w:r>
-        <w:rPr>
-          <w:i/>
-        </w:rPr>
-        <w:t>Improvements</w:t>
-      </w:r>
-    </w:p>
-    <w:p>
-      <w:pPr>
-        <w:ind w:left="360" w:hanging="360"/>
-        <w:jc w:val="both"/>
-      </w:pPr>
-      <w:r>
-        <w:rPr>
-          <w:bCs/>
-        </w:rPr>
-        <w:t xml:space="preserve">Optional output file Location Information includes coordinates of </w:t>
-      </w:r>
-      <w:r>
-        <w:rPr>
-          <w:bCs/>
-        </w:rPr>
-        <w:t xml:space="preserve">cluster </w:t>
-      </w:r>
-      <w:r>
-        <w:rPr>
-          <w:bCs/>
-        </w:rPr>
-        <w:t>locations</w:t>
-      </w:r>
-      <w:r>
-        <w:t>.</w:t>
-      </w:r>
-    </w:p>
-    <w:p>
-      <w:pPr>
-        <w:ind w:left="360" w:hanging="360"/>
-        <w:jc w:val="both"/>
-        <w:rPr>
-          <w:b/>
-        </w:rPr>
-      </w:pPr>
+        <w:t>Version 9.4.4, August 2016</w:t>
+      </w:r>
     </w:p>
     <w:p>
       <w:pPr>
@@ -1058,101 +1001,17 @@
         </w:rPr>
       </w:pPr>
       <w:r>
-        <w:t>Maximum spatial cluster size</w:t>
-      </w:r>
-      <w:r>
-        <w:rPr>
-          <w:bCs/>
-        </w:rPr>
-        <w:t>s that are less than 1.0 could cause unexpected program behavior.</w:t>
-      </w:r>
-    </w:p>
-    <w:p>
-      <w:pPr>
-        <w:ind w:left="360" w:hanging="360"/>
-        <w:jc w:val="both"/>
-        <w:rPr>
-          <w:bCs/>
-        </w:rPr>
-      </w:pPr>
-      <w:r>
-        <w:rPr>
-          <w:bCs/>
-        </w:rPr>
-        <w:t>Select command-line overrides caused ambiguous parameter error.</w:t>
-      </w:r>
-    </w:p>
-    <w:p>
-      <w:pPr>
-        <w:ind w:left="360" w:hanging="360"/>
-        <w:jc w:val="both"/>
-        <w:rPr>
-          <w:bCs/>
-        </w:rPr>
-      </w:pPr>
-      <w:r>
-        <w:rPr>
-          <w:bCs/>
-        </w:rPr>
-        <w:t>Corrected memory leak in file wizard.</w:t>
-      </w:r>
-    </w:p>
-    <w:p>
-      <w:pPr>
-        <w:ind w:left="360" w:hanging="360"/>
-        <w:jc w:val="both"/>
-        <w:rPr>
-          <w:bCs/>
-        </w:rPr>
-      </w:pPr>
-      <w:r>
-        <w:rPr>
-          <w:bCs/>
-        </w:rPr>
-        <w:t>Revised software update to handle redirect.</w:t>
-      </w:r>
-    </w:p>
-    <w:p>
-      <w:pPr>
-        <w:ind w:left="360" w:hanging="360"/>
-        <w:jc w:val="both"/>
-        <w:rPr>
-          <w:bCs/>
-        </w:rPr>
-      </w:pPr>
-      <w:r>
-        <w:rPr>
-          <w:bCs/>
-        </w:rPr>
-        <w:t>Correction to t</w:t>
-      </w:r>
-      <w:r>
-        <w:rPr>
-          <w:bCs/>
-        </w:rPr>
-        <w:t xml:space="preserve">emporal graph </w:t>
-      </w:r>
-      <w:r>
-        <w:rPr>
-          <w:bCs/>
-        </w:rPr>
-        <w:t xml:space="preserve">to better </w:t>
-      </w:r>
-      <w:r>
-        <w:rPr>
-          <w:bCs/>
-        </w:rPr>
-        <w:t xml:space="preserve">handle x-axis with </w:t>
-      </w:r>
-      <w:r>
-        <w:rPr>
-          <w:bCs/>
-        </w:rPr>
-        <w:t>many ticks</w:t>
+        <w:t xml:space="preserve">Fixed bug in spatial variation in temporal trend analysis when a cluster has zero </w:t>
+      </w:r>
+      <w:r>
+        <w:t>p</w:t>
       </w:r>
       <w:bookmarkStart w:id="0" w:name="_GoBack"/>
       <w:bookmarkEnd w:id="0"/>
       <w:r>
+        <w:t>opulation at some point in time</w:t>
+      </w:r>
+      <w:r>
         <w:rPr>
           <w:bCs/>
         </w:rPr>
@@ -1180,6 +1039,210 @@
         <w:rPr>
           <w:b/>
         </w:rPr>
+        <w:t>Version 9.4.3, June 2016</w:t>
+      </w:r>
+    </w:p>
+    <w:p>
+      <w:pPr>
+        <w:ind w:left="360" w:hanging="360"/>
+        <w:jc w:val="both"/>
+        <w:rPr>
+          <w:i/>
+        </w:rPr>
+      </w:pPr>
+      <w:r>
+        <w:rPr>
+          <w:i/>
+        </w:rPr>
+        <w:t xml:space="preserve">Minor </w:t>
+      </w:r>
+      <w:r>
+        <w:rPr>
+          <w:i/>
+        </w:rPr>
+        <w:t>Improvements</w:t>
+      </w:r>
+    </w:p>
+    <w:p>
+      <w:pPr>
+        <w:ind w:left="360" w:hanging="360"/>
+        <w:jc w:val="both"/>
+      </w:pPr>
+      <w:r>
+        <w:rPr>
+          <w:bCs/>
+        </w:rPr>
+        <w:t xml:space="preserve">Optional output file Location Information includes coordinates of </w:t>
+      </w:r>
+      <w:r>
+        <w:rPr>
+          <w:bCs/>
+        </w:rPr>
+        <w:t xml:space="preserve">cluster </w:t>
+      </w:r>
+      <w:r>
+        <w:rPr>
+          <w:bCs/>
+        </w:rPr>
+        <w:t>locations</w:t>
+      </w:r>
+      <w:r>
+        <w:t>.</w:t>
+      </w:r>
+    </w:p>
+    <w:p>
+      <w:pPr>
+        <w:ind w:left="360" w:hanging="360"/>
+        <w:jc w:val="both"/>
+        <w:rPr>
+          <w:b/>
+        </w:rPr>
+      </w:pPr>
+    </w:p>
+    <w:p>
+      <w:pPr>
+        <w:ind w:left="360" w:hanging="360"/>
+        <w:jc w:val="both"/>
+        <w:rPr>
+          <w:i/>
+        </w:rPr>
+      </w:pPr>
+      <w:r>
+        <w:rPr>
+          <w:i/>
+        </w:rPr>
+        <w:t>Fixes</w:t>
+      </w:r>
+    </w:p>
+    <w:p>
+      <w:pPr>
+        <w:ind w:left="360" w:hanging="360"/>
+        <w:jc w:val="both"/>
+        <w:rPr>
+          <w:bCs/>
+        </w:rPr>
+      </w:pPr>
+      <w:r>
+        <w:t>Maximum spatial cluster size</w:t>
+      </w:r>
+      <w:r>
+        <w:rPr>
+          <w:bCs/>
+        </w:rPr>
+        <w:t>s that are less than 1.0 could cause unexpected program behavior.</w:t>
+      </w:r>
+    </w:p>
+    <w:p>
+      <w:pPr>
+        <w:ind w:left="360" w:hanging="360"/>
+        <w:jc w:val="both"/>
+        <w:rPr>
+          <w:bCs/>
+        </w:rPr>
+      </w:pPr>
+      <w:r>
+        <w:rPr>
+          <w:bCs/>
+        </w:rPr>
+        <w:t>Select command-line overrides caused ambiguous parameter error.</w:t>
+      </w:r>
+    </w:p>
+    <w:p>
+      <w:pPr>
+        <w:ind w:left="360" w:hanging="360"/>
+        <w:jc w:val="both"/>
+        <w:rPr>
+          <w:bCs/>
+        </w:rPr>
+      </w:pPr>
+      <w:r>
+        <w:rPr>
+          <w:bCs/>
+        </w:rPr>
+        <w:t>Corrected memory leak in file wizard.</w:t>
+      </w:r>
+    </w:p>
+    <w:p>
+      <w:pPr>
+        <w:ind w:left="360" w:hanging="360"/>
+        <w:jc w:val="both"/>
+        <w:rPr>
+          <w:bCs/>
+        </w:rPr>
+      </w:pPr>
+      <w:r>
+        <w:rPr>
+          <w:bCs/>
+        </w:rPr>
+        <w:t>Revised software update to handle redirect.</w:t>
+      </w:r>
+    </w:p>
+    <w:p>
+      <w:pPr>
+        <w:ind w:left="360" w:hanging="360"/>
+        <w:jc w:val="both"/>
+        <w:rPr>
+          <w:bCs/>
+        </w:rPr>
+      </w:pPr>
+      <w:r>
+        <w:rPr>
+          <w:bCs/>
+        </w:rPr>
+        <w:t>Correction to t</w:t>
+      </w:r>
+      <w:r>
+        <w:rPr>
+          <w:bCs/>
+        </w:rPr>
+        <w:t xml:space="preserve">emporal graph </w:t>
+      </w:r>
+      <w:r>
+        <w:rPr>
+          <w:bCs/>
+        </w:rPr>
+        <w:t xml:space="preserve">to better </w:t>
+      </w:r>
+      <w:r>
+        <w:rPr>
+          <w:bCs/>
+        </w:rPr>
+        <w:t xml:space="preserve">handle x-axis with </w:t>
+      </w:r>
+      <w:r>
+        <w:rPr>
+          <w:bCs/>
+        </w:rPr>
+        <w:t>many ticks</w:t>
+      </w:r>
+      <w:r>
+        <w:rPr>
+          <w:bCs/>
+        </w:rPr>
+        <w:t>.</w:t>
+      </w:r>
+    </w:p>
+    <w:p>
+      <w:pPr>
+        <w:ind w:left="360" w:hanging="360"/>
+        <w:jc w:val="both"/>
+        <w:rPr>
+          <w:b/>
+        </w:rPr>
+      </w:pPr>
+    </w:p>
+    <w:p>
+      <w:pPr>
+        <w:ind w:left="360" w:hanging="360"/>
+        <w:jc w:val="both"/>
+        <w:rPr>
+          <w:b/>
+        </w:rPr>
+      </w:pPr>
+      <w:r>
+        <w:rPr>
+          <w:b/>
+        </w:rPr>
         <w:t>Version 9.4.2, July 2015</w:t>
       </w:r>
     </w:p>
@@ -1195,6 +1258,7 @@
         <w:rPr>
           <w:i/>
         </w:rPr>
+        <w:lastRenderedPageBreak/>
         <w:t>Fixes</w:t>
       </w:r>
     </w:p>
@@ -1252,508 +1316,849 @@
         <w:rPr>
           <w:i/>
         </w:rPr>
+        <w:t xml:space="preserve">Minor </w:t>
+      </w:r>
+      <w:r>
+        <w:rPr>
+          <w:i/>
+        </w:rPr>
+        <w:t>Improvements</w:t>
+      </w:r>
+    </w:p>
+    <w:p>
+      <w:pPr>
+        <w:ind w:left="360" w:hanging="360"/>
+        <w:jc w:val="both"/>
+      </w:pPr>
+      <w:r>
+        <w:rPr>
+          <w:bCs/>
+        </w:rPr>
+        <w:t>Added additional step-wise information to the isotonic scan results</w:t>
+      </w:r>
+      <w:r>
+        <w:t>.</w:t>
+      </w:r>
+    </w:p>
+    <w:p>
+      <w:pPr>
+        <w:ind w:left="360" w:hanging="360"/>
+        <w:jc w:val="both"/>
+      </w:pPr>
+      <w:r>
+        <w:t>For isotonic regression, the step-wise relative risks compares the risk in the step to risk outside the cluster.</w:t>
+      </w:r>
+    </w:p>
+    <w:p>
+      <w:pPr>
+        <w:ind w:left="360" w:hanging="360"/>
+        <w:jc w:val="both"/>
+        <w:rPr>
+          <w:i/>
+        </w:rPr>
+      </w:pPr>
+    </w:p>
+    <w:p>
+      <w:pPr>
+        <w:ind w:left="360" w:hanging="360"/>
+        <w:jc w:val="both"/>
+        <w:rPr>
+          <w:i/>
+        </w:rPr>
+      </w:pPr>
+      <w:r>
+        <w:rPr>
+          <w:i/>
+        </w:rPr>
+        <w:t>Fixes</w:t>
+      </w:r>
+    </w:p>
+    <w:p>
+      <w:pPr>
+        <w:ind w:left="360" w:hanging="360"/>
+        <w:jc w:val="both"/>
+        <w:rPr>
+          <w:bCs/>
+        </w:rPr>
+      </w:pPr>
+      <w:r>
+        <w:rPr>
+          <w:bCs/>
+        </w:rPr>
+        <w:t>For isotonic regression, corrected the layout of the results</w:t>
+      </w:r>
+      <w:r>
+        <w:rPr>
+          <w:bCs/>
+        </w:rPr>
+        <w:t>.</w:t>
+      </w:r>
+    </w:p>
+    <w:p>
+      <w:pPr>
+        <w:ind w:left="360" w:hanging="360"/>
+        <w:jc w:val="both"/>
+        <w:rPr>
+          <w:bCs/>
+        </w:rPr>
+      </w:pPr>
+      <w:r>
+        <w:t xml:space="preserve">Correction to v9.4 in the calculated </w:t>
+      </w:r>
+      <w:proofErr w:type="spellStart"/>
+      <w:r>
+        <w:t>gini</w:t>
+      </w:r>
+      <w:proofErr w:type="spellEnd"/>
+      <w:r>
+        <w:t xml:space="preserve"> coefficients</w:t>
+      </w:r>
+      <w:r>
+        <w:rPr>
+          <w:bCs/>
+        </w:rPr>
+        <w:t>.</w:t>
+      </w:r>
+    </w:p>
+    <w:p>
+      <w:pPr>
+        <w:ind w:left="360" w:hanging="360"/>
+        <w:jc w:val="both"/>
+        <w:rPr>
+          <w:b/>
+        </w:rPr>
+      </w:pPr>
+    </w:p>
+    <w:p>
+      <w:pPr>
+        <w:ind w:left="360" w:hanging="360"/>
+        <w:jc w:val="both"/>
+        <w:rPr>
+          <w:b/>
+        </w:rPr>
+      </w:pPr>
+      <w:r>
+        <w:rPr>
+          <w:b/>
+        </w:rPr>
+        <w:t>Version 9.4, February 2015</w:t>
+      </w:r>
+    </w:p>
+    <w:p>
+      <w:pPr>
+        <w:ind w:left="360" w:hanging="360"/>
+        <w:jc w:val="both"/>
+        <w:rPr>
+          <w:i/>
+        </w:rPr>
+      </w:pPr>
+      <w:r>
+        <w:rPr>
+          <w:i/>
+        </w:rPr>
+        <w:t>New Analytical Features</w:t>
+      </w:r>
+    </w:p>
+    <w:p>
+      <w:pPr>
+        <w:ind w:left="360" w:hanging="360"/>
+        <w:jc w:val="both"/>
+        <w:rPr>
+          <w:bCs/>
+        </w:rPr>
+      </w:pPr>
+      <w:r>
+        <w:rPr>
+          <w:bCs/>
+        </w:rPr>
+        <w:t>B</w:t>
+      </w:r>
+      <w:r>
+        <w:rPr>
+          <w:bCs/>
+        </w:rPr>
+        <w:t>order analysis</w:t>
+      </w:r>
+      <w:r>
+        <w:rPr>
+          <w:bCs/>
+        </w:rPr>
+        <w:t>, using</w:t>
+      </w:r>
+      <w:r>
+        <w:rPr>
+          <w:bCs/>
+        </w:rPr>
+        <w:t xml:space="preserve"> Oliveira’s F </w:t>
+      </w:r>
+      <w:r>
+        <w:rPr>
+          <w:bCs/>
+        </w:rPr>
+        <w:t>to</w:t>
+      </w:r>
+      <w:r>
+        <w:rPr>
+          <w:bCs/>
+        </w:rPr>
+        <w:t xml:space="preserve"> determine </w:t>
+      </w:r>
+      <w:r>
+        <w:rPr>
+          <w:bCs/>
+        </w:rPr>
+        <w:t xml:space="preserve">the likelihood of </w:t>
+      </w:r>
+      <w:r>
+        <w:rPr>
+          <w:bCs/>
+        </w:rPr>
+        <w:t>each location</w:t>
+      </w:r>
+      <w:r>
+        <w:rPr>
+          <w:bCs/>
+        </w:rPr>
+        <w:t xml:space="preserve"> to be in the true</w:t>
+      </w:r>
+      <w:r>
+        <w:rPr>
+          <w:bCs/>
+        </w:rPr>
+        <w:t xml:space="preserve"> clus</w:t>
+      </w:r>
+      <w:r>
+        <w:rPr>
+          <w:bCs/>
+        </w:rPr>
+        <w:t>t</w:t>
+      </w:r>
+      <w:r>
+        <w:rPr>
+          <w:bCs/>
+        </w:rPr>
+        <w:t>er.</w:t>
+      </w:r>
+    </w:p>
+    <w:p>
+      <w:pPr>
+        <w:ind w:left="360" w:hanging="360"/>
+        <w:jc w:val="both"/>
+        <w:rPr>
+          <w:b/>
+        </w:rPr>
+      </w:pPr>
+    </w:p>
+    <w:p>
+      <w:pPr>
+        <w:ind w:left="360" w:hanging="360"/>
+        <w:jc w:val="both"/>
+        <w:rPr>
+          <w:i/>
+        </w:rPr>
+      </w:pPr>
+      <w:r>
+        <w:rPr>
+          <w:i/>
+        </w:rPr>
+        <w:t>Other Improvements</w:t>
+      </w:r>
+    </w:p>
+    <w:p>
+      <w:pPr>
+        <w:ind w:left="360" w:hanging="360"/>
+        <w:jc w:val="both"/>
+      </w:pPr>
+      <w:r>
+        <w:rPr>
+          <w:bCs/>
+        </w:rPr>
+        <w:t>T</w:t>
+      </w:r>
+      <w:r>
+        <w:rPr>
+          <w:bCs/>
+        </w:rPr>
+        <w:t xml:space="preserve">emporal graphs in HTML format, </w:t>
+      </w:r>
+      <w:r>
+        <w:t xml:space="preserve">depicting the observed and expected counts over time, both inside and outside the cluster. </w:t>
+      </w:r>
+    </w:p>
+    <w:p>
+      <w:pPr>
+        <w:ind w:left="360" w:hanging="360"/>
+        <w:jc w:val="both"/>
+      </w:pPr>
+      <w:r>
+        <w:t>Print and save temporal graphs in PNG, JPEG, PDF and SVG file formats.</w:t>
+      </w:r>
+    </w:p>
+    <w:p>
+      <w:pPr>
+        <w:ind w:left="360" w:hanging="360"/>
+        <w:jc w:val="both"/>
+        <w:rPr>
+          <w:bCs/>
+        </w:rPr>
+      </w:pPr>
+      <w:r>
+        <w:rPr>
+          <w:bCs/>
+        </w:rPr>
+        <w:t xml:space="preserve">The </w:t>
+      </w:r>
+      <w:r>
+        <w:rPr>
+          <w:bCs/>
+        </w:rPr>
+        <w:t>output shapefile</w:t>
+      </w:r>
+      <w:r>
+        <w:rPr>
+          <w:bCs/>
+        </w:rPr>
+        <w:t xml:space="preserve"> </w:t>
+      </w:r>
+      <w:r>
+        <w:rPr>
+          <w:bCs/>
+        </w:rPr>
+        <w:t xml:space="preserve">can be made to </w:t>
+      </w:r>
+      <w:r>
+        <w:rPr>
+          <w:bCs/>
+        </w:rPr>
+        <w:t xml:space="preserve">contain the </w:t>
+      </w:r>
+      <w:r>
+        <w:rPr>
+          <w:bCs/>
+        </w:rPr>
+        <w:t xml:space="preserve">location </w:t>
+      </w:r>
+      <w:r>
+        <w:rPr>
+          <w:bCs/>
+        </w:rPr>
+        <w:t>points within each reported cluster.</w:t>
+      </w:r>
+    </w:p>
+    <w:p>
+      <w:pPr>
+        <w:ind w:left="360" w:hanging="360"/>
+        <w:jc w:val="both"/>
+        <w:rPr>
+          <w:bCs/>
+        </w:rPr>
+      </w:pPr>
+      <w:r>
+        <w:rPr>
+          <w:bCs/>
+        </w:rPr>
+        <w:t>Ability to import data from GIS shapefiles.</w:t>
+      </w:r>
+    </w:p>
+    <w:p>
+      <w:pPr>
+        <w:ind w:left="360" w:hanging="360"/>
+        <w:jc w:val="both"/>
+        <w:rPr>
+          <w:bCs/>
+        </w:rPr>
+      </w:pPr>
+      <w:r>
+        <w:rPr>
+          <w:bCs/>
+        </w:rPr>
+        <w:t xml:space="preserve">Ability to name the saved input files when using the import wizard. </w:t>
+      </w:r>
+    </w:p>
+    <w:p>
+      <w:pPr>
+        <w:ind w:left="360" w:hanging="360"/>
+        <w:jc w:val="both"/>
+        <w:rPr>
+          <w:bCs/>
+        </w:rPr>
+      </w:pPr>
+      <w:r>
+        <w:rPr>
+          <w:bCs/>
+        </w:rPr>
+        <w:t>Option to r</w:t>
+      </w:r>
+      <w:r>
+        <w:rPr>
+          <w:bCs/>
+        </w:rPr>
+        <w:t xml:space="preserve">ead </w:t>
+      </w:r>
+      <w:r>
+        <w:rPr>
+          <w:bCs/>
+        </w:rPr>
+        <w:t xml:space="preserve">input </w:t>
+      </w:r>
+      <w:r>
+        <w:rPr>
+          <w:bCs/>
+        </w:rPr>
+        <w:t>data live from a data source</w:t>
+      </w:r>
+      <w:r>
+        <w:rPr>
+          <w:bCs/>
+        </w:rPr>
+        <w:t>, without an intermediate file in SaTScan format</w:t>
+      </w:r>
+      <w:r>
+        <w:rPr>
+          <w:bCs/>
+        </w:rPr>
+        <w:t>.</w:t>
+      </w:r>
+    </w:p>
+    <w:p>
+      <w:pPr>
+        <w:ind w:left="360" w:hanging="360"/>
+        <w:jc w:val="both"/>
+        <w:rPr>
+          <w:bCs/>
+        </w:rPr>
+      </w:pPr>
+      <w:r>
+        <w:rPr>
+          <w:bCs/>
+        </w:rPr>
+        <w:t>An improved a</w:t>
+      </w:r>
+      <w:r>
+        <w:rPr>
+          <w:bCs/>
+        </w:rPr>
+        <w:t xml:space="preserve">pplication updater to better prompt user in </w:t>
+      </w:r>
+      <w:r>
+        <w:rPr>
+          <w:bCs/>
+        </w:rPr>
+        <w:t xml:space="preserve">a </w:t>
+      </w:r>
+      <w:r>
+        <w:rPr>
+          <w:bCs/>
+        </w:rPr>
+        <w:t>UAC escalation</w:t>
+      </w:r>
+      <w:r>
+        <w:rPr>
+          <w:bCs/>
+        </w:rPr>
+        <w:t>.</w:t>
+      </w:r>
+    </w:p>
+    <w:p>
+      <w:pPr>
+        <w:ind w:left="360" w:hanging="360"/>
+        <w:jc w:val="both"/>
+        <w:rPr>
+          <w:bCs/>
+        </w:rPr>
+      </w:pPr>
+      <w:r>
+        <w:rPr>
+          <w:bCs/>
+        </w:rPr>
+        <w:t>A</w:t>
+      </w:r>
+      <w:r>
+        <w:rPr>
+          <w:bCs/>
+        </w:rPr>
+        <w:t>bility to specify</w:t>
+      </w:r>
+      <w:r>
+        <w:rPr>
+          <w:bCs/>
+        </w:rPr>
+        <w:t xml:space="preserve"> a user defined title for each </w:t>
+      </w:r>
+      <w:r>
+        <w:rPr>
+          <w:bCs/>
+        </w:rPr>
+        <w:t>analysis</w:t>
+      </w:r>
+      <w:r>
+        <w:rPr>
+          <w:bCs/>
+        </w:rPr>
+        <w:t>.</w:t>
+      </w:r>
+    </w:p>
+    <w:p>
+      <w:pPr>
+        <w:ind w:left="360" w:hanging="360"/>
+        <w:jc w:val="both"/>
+        <w:rPr>
+          <w:bCs/>
+        </w:rPr>
+      </w:pPr>
+    </w:p>
+    <w:p>
+      <w:pPr>
+        <w:jc w:val="both"/>
+        <w:rPr>
+          <w:i/>
+        </w:rPr>
+      </w:pPr>
+      <w:r>
+        <w:rPr>
+          <w:i/>
+        </w:rPr>
+        <w:t>Minor Fixes</w:t>
+      </w:r>
+    </w:p>
+    <w:p>
+      <w:pPr>
+        <w:ind w:left="360" w:hanging="360"/>
+        <w:jc w:val="both"/>
+        <w:rPr>
+          <w:bCs/>
+        </w:rPr>
+      </w:pPr>
+      <w:r>
+        <w:rPr>
+          <w:bCs/>
+        </w:rPr>
+        <w:t>The CLU_RISK and LOC_RISK columns were renamed to CLU_RR and LOC_RR, respectively in the optional ‘Clus</w:t>
+      </w:r>
+      <w:r>
+        <w:rPr>
+          <w:bCs/>
+        </w:rPr>
+        <w:t>t</w:t>
+      </w:r>
+      <w:r>
+        <w:rPr>
+          <w:bCs/>
+        </w:rPr>
+        <w:t>er Information’ file</w:t>
+      </w:r>
+      <w:r>
+        <w:rPr>
+          <w:bCs/>
+        </w:rPr>
+        <w:t>.</w:t>
+      </w:r>
+    </w:p>
+    <w:p>
+      <w:pPr>
+        <w:ind w:left="360" w:hanging="360"/>
+        <w:jc w:val="both"/>
+        <w:rPr>
+          <w:b/>
+          <w:color w:val="000000"/>
+        </w:rPr>
+      </w:pPr>
+    </w:p>
+    <w:p>
+      <w:pPr>
+        <w:ind w:left="360" w:hanging="360"/>
+        <w:jc w:val="both"/>
+        <w:rPr>
+          <w:b/>
+          <w:color w:val="000000"/>
+        </w:rPr>
+      </w:pPr>
+      <w:r>
+        <w:rPr>
+          <w:b/>
+          <w:color w:val="000000"/>
+        </w:rPr>
+        <w:t>Version 9.</w:t>
+      </w:r>
+      <w:r>
+        <w:rPr>
+          <w:b/>
+          <w:color w:val="000000"/>
+        </w:rPr>
+        <w:t>3</w:t>
+      </w:r>
+      <w:r>
+        <w:rPr>
+          <w:b/>
+          <w:color w:val="000000"/>
+        </w:rPr>
+        <w:t xml:space="preserve">.1, </w:t>
+      </w:r>
+      <w:r>
+        <w:rPr>
+          <w:b/>
+          <w:color w:val="000000"/>
+        </w:rPr>
+        <w:t>October</w:t>
+      </w:r>
+      <w:r>
+        <w:rPr>
+          <w:b/>
+          <w:color w:val="000000"/>
+        </w:rPr>
+        <w:t>, 201</w:t>
+      </w:r>
+      <w:r>
+        <w:rPr>
+          <w:b/>
+          <w:color w:val="000000"/>
+        </w:rPr>
+        <w:t>4</w:t>
+      </w:r>
+    </w:p>
+    <w:p>
+      <w:pPr>
+        <w:jc w:val="both"/>
+        <w:rPr>
+          <w:i/>
+          <w:color w:val="000000"/>
+        </w:rPr>
+      </w:pPr>
+      <w:r>
+        <w:rPr>
+          <w:i/>
+          <w:color w:val="000000"/>
+        </w:rPr>
+        <w:t xml:space="preserve">Minor </w:t>
+      </w:r>
+      <w:r>
+        <w:rPr>
+          <w:i/>
+          <w:color w:val="000000"/>
+        </w:rPr>
+        <w:t>Fix</w:t>
+      </w:r>
+    </w:p>
+    <w:p>
+      <w:pPr>
+        <w:ind w:left="360" w:hanging="360"/>
+        <w:jc w:val="both"/>
+        <w:rPr>
+          <w:color w:val="000000"/>
+        </w:rPr>
+      </w:pPr>
+      <w:r>
+        <w:rPr>
+          <w:color w:val="000000"/>
+        </w:rPr>
+        <w:t>Total population reported with Iterative Scan Statistic was not adjusted for earlier iterations when using the Poisson model</w:t>
+      </w:r>
+      <w:r>
+        <w:rPr>
+          <w:color w:val="000000"/>
+        </w:rPr>
+        <w:t>.</w:t>
+      </w:r>
+    </w:p>
+    <w:p>
+      <w:pPr>
+        <w:ind w:left="360" w:hanging="360"/>
+        <w:jc w:val="both"/>
+        <w:rPr>
+          <w:b/>
+        </w:rPr>
+      </w:pPr>
+    </w:p>
+    <w:p>
+      <w:pPr>
+        <w:ind w:left="360" w:hanging="360"/>
+        <w:jc w:val="both"/>
+        <w:rPr>
+          <w:b/>
+        </w:rPr>
+      </w:pPr>
+      <w:r>
+        <w:rPr>
+          <w:b/>
+        </w:rPr>
+        <w:t>Version 9.3, March 201</w:t>
+      </w:r>
+      <w:r>
+        <w:rPr>
+          <w:b/>
+        </w:rPr>
+        <w:t>4</w:t>
+      </w:r>
+    </w:p>
+    <w:p>
+      <w:pPr>
+        <w:jc w:val="both"/>
+        <w:rPr>
+          <w:i/>
+        </w:rPr>
+      </w:pPr>
+      <w:r>
+        <w:rPr>
+          <w:i/>
+        </w:rPr>
+        <w:t>New Analytical Features</w:t>
+      </w:r>
+    </w:p>
+    <w:p>
+      <w:pPr>
+        <w:ind w:left="720" w:hanging="720"/>
+        <w:jc w:val="both"/>
+        <w:rPr>
+          <w:bCs/>
+        </w:rPr>
+      </w:pPr>
+      <w:r>
+        <w:rPr>
+          <w:bCs/>
+        </w:rPr>
+        <w:t>Minimum temporal cluster size for purely temporal and space-time analyses.</w:t>
+      </w:r>
+    </w:p>
+    <w:p>
+      <w:pPr>
+        <w:ind w:left="360" w:hanging="360"/>
+        <w:jc w:val="both"/>
+        <w:rPr>
+          <w:b/>
+          <w:color w:val="000000"/>
+        </w:rPr>
+      </w:pPr>
+    </w:p>
+    <w:p>
+      <w:pPr>
+        <w:ind w:left="360" w:hanging="360"/>
+        <w:jc w:val="both"/>
+        <w:rPr>
+          <w:i/>
+        </w:rPr>
+      </w:pPr>
+      <w:r>
+        <w:rPr>
+          <w:i/>
+        </w:rPr>
+        <w:t>Other Improvements</w:t>
+      </w:r>
+    </w:p>
+    <w:p>
+      <w:pPr>
+        <w:ind w:left="720" w:hanging="720"/>
+        <w:jc w:val="both"/>
+        <w:rPr>
+          <w:bCs/>
+        </w:rPr>
+      </w:pPr>
+      <w:r>
+        <w:rPr>
+          <w:bCs/>
+        </w:rPr>
         <w:lastRenderedPageBreak/>
-        <w:t xml:space="preserve">Minor </w:t>
-      </w:r>
-      <w:r>
-        <w:rPr>
-          <w:i/>
-        </w:rPr>
-        <w:t>Improvements</w:t>
-      </w:r>
-    </w:p>
-    <w:p>
-      <w:pPr>
-        <w:ind w:left="360" w:hanging="360"/>
-        <w:jc w:val="both"/>
-      </w:pPr>
-      <w:r>
-        <w:rPr>
-          <w:bCs/>
-        </w:rPr>
-        <w:t>Added additional step-wise information to the isotonic scan results</w:t>
-      </w:r>
-      <w:r>
-        <w:t>.</w:t>
-      </w:r>
-    </w:p>
-    <w:p>
-      <w:pPr>
-        <w:ind w:left="360" w:hanging="360"/>
-        <w:jc w:val="both"/>
-      </w:pPr>
-      <w:r>
-        <w:t>For isotonic regression, the step-wise relative risks compares the risk in the step to risk outside the cluster.</w:t>
-      </w:r>
-    </w:p>
-    <w:p>
-      <w:pPr>
-        <w:ind w:left="360" w:hanging="360"/>
-        <w:jc w:val="both"/>
-        <w:rPr>
-          <w:i/>
-        </w:rPr>
-      </w:pPr>
-    </w:p>
-    <w:p>
-      <w:pPr>
-        <w:ind w:left="360" w:hanging="360"/>
-        <w:jc w:val="both"/>
-        <w:rPr>
-          <w:i/>
-        </w:rPr>
-      </w:pPr>
-      <w:r>
-        <w:rPr>
-          <w:i/>
-        </w:rPr>
-        <w:t>Fixes</w:t>
-      </w:r>
-    </w:p>
-    <w:p>
-      <w:pPr>
-        <w:ind w:left="360" w:hanging="360"/>
-        <w:jc w:val="both"/>
-        <w:rPr>
-          <w:bCs/>
-        </w:rPr>
-      </w:pPr>
-      <w:r>
-        <w:rPr>
-          <w:bCs/>
-        </w:rPr>
-        <w:t>For isotonic regression, corrected the layout of the results</w:t>
-      </w:r>
-      <w:r>
-        <w:rPr>
-          <w:bCs/>
-        </w:rPr>
-        <w:t>.</w:t>
-      </w:r>
-    </w:p>
-    <w:p>
-      <w:pPr>
-        <w:ind w:left="360" w:hanging="360"/>
-        <w:jc w:val="both"/>
-        <w:rPr>
-          <w:bCs/>
-        </w:rPr>
-      </w:pPr>
-      <w:r>
-        <w:t xml:space="preserve">Correction to v9.4 in the calculated </w:t>
-      </w:r>
-      <w:proofErr w:type="spellStart"/>
-      <w:r>
-        <w:t>gini</w:t>
-      </w:r>
-      <w:proofErr w:type="spellEnd"/>
-      <w:r>
-        <w:t xml:space="preserve"> coefficients</w:t>
-      </w:r>
-      <w:r>
-        <w:rPr>
-          <w:bCs/>
-        </w:rPr>
-        <w:t>.</w:t>
-      </w:r>
-    </w:p>
-    <w:p>
-      <w:pPr>
-        <w:ind w:left="360" w:hanging="360"/>
-        <w:jc w:val="both"/>
-        <w:rPr>
-          <w:b/>
-        </w:rPr>
-      </w:pPr>
-    </w:p>
-    <w:p>
-      <w:pPr>
-        <w:ind w:left="360" w:hanging="360"/>
-        <w:jc w:val="both"/>
-        <w:rPr>
-          <w:b/>
-        </w:rPr>
-      </w:pPr>
-      <w:r>
-        <w:rPr>
-          <w:b/>
-        </w:rPr>
-        <w:t>Version 9.4, February 2015</w:t>
-      </w:r>
-    </w:p>
-    <w:p>
-      <w:pPr>
-        <w:ind w:left="360" w:hanging="360"/>
-        <w:jc w:val="both"/>
-        <w:rPr>
-          <w:i/>
-        </w:rPr>
-      </w:pPr>
-      <w:r>
-        <w:rPr>
-          <w:i/>
-        </w:rPr>
-        <w:t>New Analytical Features</w:t>
-      </w:r>
-    </w:p>
-    <w:p>
-      <w:pPr>
-        <w:ind w:left="360" w:hanging="360"/>
-        <w:jc w:val="both"/>
-        <w:rPr>
-          <w:bCs/>
-        </w:rPr>
-      </w:pPr>
-      <w:r>
-        <w:rPr>
-          <w:bCs/>
-        </w:rPr>
-        <w:t>B</w:t>
-      </w:r>
-      <w:r>
-        <w:rPr>
-          <w:bCs/>
-        </w:rPr>
-        <w:t>order analysis</w:t>
-      </w:r>
-      <w:r>
-        <w:rPr>
-          <w:bCs/>
-        </w:rPr>
-        <w:t>, using</w:t>
-      </w:r>
-      <w:r>
-        <w:rPr>
-          <w:bCs/>
-        </w:rPr>
-        <w:t xml:space="preserve"> Oliveira’s F </w:t>
-      </w:r>
-      <w:r>
-        <w:rPr>
-          <w:bCs/>
-        </w:rPr>
-        <w:t>to</w:t>
-      </w:r>
-      <w:r>
-        <w:rPr>
-          <w:bCs/>
-        </w:rPr>
-        <w:t xml:space="preserve"> determine </w:t>
-      </w:r>
-      <w:r>
-        <w:rPr>
-          <w:bCs/>
-        </w:rPr>
-        <w:t xml:space="preserve">the likelihood of </w:t>
-      </w:r>
-      <w:r>
-        <w:rPr>
-          <w:bCs/>
-        </w:rPr>
-        <w:t>each location</w:t>
-      </w:r>
-      <w:r>
-        <w:rPr>
-          <w:bCs/>
-        </w:rPr>
-        <w:t xml:space="preserve"> to be in the true</w:t>
-      </w:r>
-      <w:r>
-        <w:rPr>
-          <w:bCs/>
-        </w:rPr>
-        <w:t xml:space="preserve"> clus</w:t>
-      </w:r>
-      <w:r>
-        <w:rPr>
-          <w:bCs/>
-        </w:rPr>
-        <w:t>t</w:t>
-      </w:r>
-      <w:r>
-        <w:rPr>
-          <w:bCs/>
-        </w:rPr>
-        <w:t>er.</w:t>
-      </w:r>
-    </w:p>
-    <w:p>
-      <w:pPr>
-        <w:ind w:left="360" w:hanging="360"/>
-        <w:jc w:val="both"/>
-        <w:rPr>
-          <w:b/>
-        </w:rPr>
-      </w:pPr>
-    </w:p>
-    <w:p>
-      <w:pPr>
-        <w:ind w:left="360" w:hanging="360"/>
-        <w:jc w:val="both"/>
-        <w:rPr>
-          <w:i/>
-        </w:rPr>
-      </w:pPr>
-      <w:r>
-        <w:rPr>
-          <w:i/>
-        </w:rPr>
-        <w:t>Other Improvements</w:t>
-      </w:r>
-    </w:p>
-    <w:p>
-      <w:pPr>
-        <w:ind w:left="360" w:hanging="360"/>
-        <w:jc w:val="both"/>
-      </w:pPr>
-      <w:r>
-        <w:rPr>
-          <w:bCs/>
-        </w:rPr>
-        <w:t>T</w:t>
-      </w:r>
-      <w:r>
-        <w:rPr>
-          <w:bCs/>
-        </w:rPr>
-        <w:t xml:space="preserve">emporal graphs in HTML format, </w:t>
-      </w:r>
-      <w:r>
-        <w:t xml:space="preserve">depicting the observed and expected counts over time, both inside and outside the cluster. </w:t>
-      </w:r>
-    </w:p>
-    <w:p>
-      <w:pPr>
-        <w:ind w:left="360" w:hanging="360"/>
-        <w:jc w:val="both"/>
-      </w:pPr>
-      <w:r>
-        <w:t>Print and save temporal graphs in PNG, JPEG, PDF and SVG file formats.</w:t>
-      </w:r>
-    </w:p>
-    <w:p>
-      <w:pPr>
-        <w:ind w:left="360" w:hanging="360"/>
-        <w:jc w:val="both"/>
-        <w:rPr>
-          <w:bCs/>
-        </w:rPr>
-      </w:pPr>
-      <w:r>
-        <w:rPr>
-          <w:bCs/>
-        </w:rPr>
-        <w:t xml:space="preserve">The </w:t>
-      </w:r>
-      <w:r>
-        <w:rPr>
-          <w:bCs/>
-        </w:rPr>
-        <w:t>output shapefile</w:t>
-      </w:r>
-      <w:r>
-        <w:rPr>
-          <w:bCs/>
-        </w:rPr>
-        <w:t xml:space="preserve"> </w:t>
-      </w:r>
-      <w:r>
-        <w:rPr>
-          <w:bCs/>
-        </w:rPr>
-        <w:t xml:space="preserve">can be made to </w:t>
-      </w:r>
-      <w:r>
-        <w:rPr>
-          <w:bCs/>
-        </w:rPr>
-        <w:t xml:space="preserve">contain the </w:t>
-      </w:r>
-      <w:r>
-        <w:rPr>
-          <w:bCs/>
-        </w:rPr>
-        <w:t xml:space="preserve">location </w:t>
-      </w:r>
-      <w:r>
-        <w:rPr>
-          <w:bCs/>
-        </w:rPr>
-        <w:t>points within each reported cluster.</w:t>
-      </w:r>
-    </w:p>
-    <w:p>
-      <w:pPr>
-        <w:ind w:left="360" w:hanging="360"/>
-        <w:jc w:val="both"/>
-        <w:rPr>
-          <w:bCs/>
-        </w:rPr>
-      </w:pPr>
-      <w:r>
-        <w:rPr>
-          <w:bCs/>
-        </w:rPr>
-        <w:t>Ability to import data from GIS shapefiles.</w:t>
-      </w:r>
-    </w:p>
-    <w:p>
-      <w:pPr>
-        <w:ind w:left="360" w:hanging="360"/>
-        <w:jc w:val="both"/>
-        <w:rPr>
-          <w:bCs/>
-        </w:rPr>
-      </w:pPr>
-      <w:r>
-        <w:rPr>
-          <w:bCs/>
-        </w:rPr>
-        <w:t xml:space="preserve">Ability to name the saved input files when using the import wizard. </w:t>
-      </w:r>
-    </w:p>
-    <w:p>
-      <w:pPr>
-        <w:ind w:left="360" w:hanging="360"/>
-        <w:jc w:val="both"/>
-        <w:rPr>
-          <w:bCs/>
-        </w:rPr>
-      </w:pPr>
-      <w:r>
-        <w:rPr>
-          <w:bCs/>
-        </w:rPr>
-        <w:t>Option to r</w:t>
-      </w:r>
-      <w:r>
-        <w:rPr>
-          <w:bCs/>
-        </w:rPr>
-        <w:t xml:space="preserve">ead </w:t>
-      </w:r>
-      <w:r>
-        <w:rPr>
-          <w:bCs/>
-        </w:rPr>
-        <w:t xml:space="preserve">input </w:t>
-      </w:r>
-      <w:r>
-        <w:rPr>
-          <w:bCs/>
-        </w:rPr>
-        <w:t>data live from a data source</w:t>
-      </w:r>
-      <w:r>
-        <w:rPr>
-          <w:bCs/>
-        </w:rPr>
-        <w:t>, without an intermediate file in SaTScan format</w:t>
-      </w:r>
-      <w:r>
-        <w:rPr>
-          <w:bCs/>
-        </w:rPr>
-        <w:t>.</w:t>
-      </w:r>
-    </w:p>
-    <w:p>
-      <w:pPr>
-        <w:ind w:left="360" w:hanging="360"/>
-        <w:jc w:val="both"/>
-        <w:rPr>
-          <w:bCs/>
-        </w:rPr>
-      </w:pPr>
-      <w:r>
-        <w:rPr>
-          <w:bCs/>
-        </w:rPr>
-        <w:t>An improved a</w:t>
-      </w:r>
-      <w:r>
-        <w:rPr>
-          <w:bCs/>
-        </w:rPr>
-        <w:t xml:space="preserve">pplication updater to better prompt user in </w:t>
-      </w:r>
-      <w:r>
-        <w:rPr>
-          <w:bCs/>
-        </w:rPr>
-        <w:t xml:space="preserve">a </w:t>
-      </w:r>
-      <w:r>
-        <w:rPr>
-          <w:bCs/>
-        </w:rPr>
-        <w:t>UAC escalation</w:t>
-      </w:r>
-      <w:r>
-        <w:rPr>
-          <w:bCs/>
-        </w:rPr>
-        <w:t>.</w:t>
-      </w:r>
-    </w:p>
-    <w:p>
-      <w:pPr>
-        <w:ind w:left="360" w:hanging="360"/>
-        <w:jc w:val="both"/>
-        <w:rPr>
-          <w:bCs/>
-        </w:rPr>
-      </w:pPr>
-      <w:r>
-        <w:rPr>
-          <w:bCs/>
-        </w:rPr>
-        <w:t>A</w:t>
-      </w:r>
-      <w:r>
-        <w:rPr>
-          <w:bCs/>
-        </w:rPr>
-        <w:t>bility to specify</w:t>
-      </w:r>
-      <w:r>
-        <w:rPr>
-          <w:bCs/>
-        </w:rPr>
-        <w:t xml:space="preserve"> a user defined title for each </w:t>
-      </w:r>
-      <w:r>
-        <w:rPr>
-          <w:bCs/>
-        </w:rPr>
-        <w:t>analysis</w:t>
-      </w:r>
-      <w:r>
-        <w:rPr>
-          <w:bCs/>
-        </w:rPr>
-        <w:t>.</w:t>
-      </w:r>
-    </w:p>
-    <w:p>
-      <w:pPr>
-        <w:ind w:left="360" w:hanging="360"/>
-        <w:jc w:val="both"/>
-        <w:rPr>
-          <w:bCs/>
-        </w:rPr>
-      </w:pPr>
-    </w:p>
-    <w:p>
-      <w:pPr>
-        <w:jc w:val="both"/>
-        <w:rPr>
-          <w:i/>
-        </w:rPr>
-      </w:pPr>
-      <w:r>
-        <w:rPr>
-          <w:i/>
+        <w:t xml:space="preserve">Update feature revised to enable automatic periodic polling for </w:t>
+      </w:r>
+      <w:r>
+        <w:rPr>
+          <w:bCs/>
+        </w:rPr>
+        <w:t xml:space="preserve">new </w:t>
+      </w:r>
+      <w:r>
+        <w:rPr>
+          <w:bCs/>
+        </w:rPr>
+        <w:t>versions.</w:t>
+      </w:r>
+    </w:p>
+    <w:p>
+      <w:pPr>
+        <w:ind w:left="360" w:hanging="360"/>
+        <w:jc w:val="both"/>
+        <w:rPr>
+          <w:bCs/>
+        </w:rPr>
+      </w:pPr>
+      <w:r>
+        <w:rPr>
+          <w:bCs/>
+        </w:rPr>
+        <w:t xml:space="preserve">File browse dialog revised to give a more Mac-like experience on </w:t>
+      </w:r>
+      <w:r>
+        <w:rPr>
+          <w:bCs/>
+        </w:rPr>
+        <w:t xml:space="preserve">the Mac </w:t>
+      </w:r>
+      <w:r>
+        <w:rPr>
+          <w:bCs/>
+        </w:rPr>
+        <w:t>platform.</w:t>
+      </w:r>
+    </w:p>
+    <w:p>
+      <w:pPr>
+        <w:ind w:left="360" w:hanging="360"/>
+        <w:jc w:val="both"/>
+        <w:rPr>
+          <w:bCs/>
+        </w:rPr>
+      </w:pPr>
+      <w:r>
+        <w:rPr>
+          <w:bCs/>
+        </w:rPr>
+        <w:t xml:space="preserve">New Mexico </w:t>
+      </w:r>
+      <w:r>
+        <w:rPr>
+          <w:bCs/>
+        </w:rPr>
+        <w:t xml:space="preserve">sample </w:t>
+      </w:r>
+      <w:r>
+        <w:rPr>
+          <w:bCs/>
+        </w:rPr>
+        <w:t xml:space="preserve">data now uses latitude/longitude </w:t>
+      </w:r>
+      <w:r>
+        <w:rPr>
+          <w:bCs/>
+        </w:rPr>
+        <w:t xml:space="preserve">rather than Cartesian </w:t>
+      </w:r>
+      <w:r>
+        <w:rPr>
+          <w:bCs/>
+        </w:rPr>
+        <w:t>coordinates.</w:t>
+      </w:r>
+    </w:p>
+    <w:p>
+      <w:pPr>
+        <w:ind w:left="360" w:hanging="360"/>
+        <w:jc w:val="both"/>
+        <w:rPr>
+          <w:bCs/>
+        </w:rPr>
+      </w:pPr>
+    </w:p>
+    <w:p>
+      <w:pPr>
+        <w:jc w:val="both"/>
+        <w:rPr>
+          <w:i/>
+          <w:color w:val="000000"/>
+        </w:rPr>
+      </w:pPr>
+      <w:r>
+        <w:rPr>
+          <w:i/>
+          <w:color w:val="000000"/>
         </w:rPr>
         <w:t>Minor Fixes</w:t>
       </w:r>
@@ -1770,348 +2175,6 @@
         <w:rPr>
           <w:bCs/>
         </w:rPr>
-        <w:t>The CLU_RISK and LOC_RISK columns were renamed to CLU_RR and LOC_RR, respectively in the optional ‘Clus</w:t>
-      </w:r>
-      <w:r>
-        <w:rPr>
-          <w:bCs/>
-        </w:rPr>
-        <w:t>t</w:t>
-      </w:r>
-      <w:r>
-        <w:rPr>
-          <w:bCs/>
-        </w:rPr>
-        <w:t>er Information’ file</w:t>
-      </w:r>
-      <w:r>
-        <w:rPr>
-          <w:bCs/>
-        </w:rPr>
-        <w:t>.</w:t>
-      </w:r>
-    </w:p>
-    <w:p>
-      <w:pPr>
-        <w:ind w:left="360" w:hanging="360"/>
-        <w:jc w:val="both"/>
-        <w:rPr>
-          <w:b/>
-          <w:color w:val="000000"/>
-        </w:rPr>
-      </w:pPr>
-    </w:p>
-    <w:p>
-      <w:pPr>
-        <w:ind w:left="360" w:hanging="360"/>
-        <w:jc w:val="both"/>
-        <w:rPr>
-          <w:b/>
-          <w:color w:val="000000"/>
-        </w:rPr>
-      </w:pPr>
-      <w:r>
-        <w:rPr>
-          <w:b/>
-          <w:color w:val="000000"/>
-        </w:rPr>
-        <w:t>Version 9.</w:t>
-      </w:r>
-      <w:r>
-        <w:rPr>
-          <w:b/>
-          <w:color w:val="000000"/>
-        </w:rPr>
-        <w:t>3</w:t>
-      </w:r>
-      <w:r>
-        <w:rPr>
-          <w:b/>
-          <w:color w:val="000000"/>
-        </w:rPr>
-        <w:t xml:space="preserve">.1, </w:t>
-      </w:r>
-      <w:r>
-        <w:rPr>
-          <w:b/>
-          <w:color w:val="000000"/>
-        </w:rPr>
-        <w:t>October</w:t>
-      </w:r>
-      <w:r>
-        <w:rPr>
-          <w:b/>
-          <w:color w:val="000000"/>
-        </w:rPr>
-        <w:t>, 201</w:t>
-      </w:r>
-      <w:r>
-        <w:rPr>
-          <w:b/>
-          <w:color w:val="000000"/>
-        </w:rPr>
-        <w:t>4</w:t>
-      </w:r>
-    </w:p>
-    <w:p>
-      <w:pPr>
-        <w:jc w:val="both"/>
-        <w:rPr>
-          <w:i/>
-          <w:color w:val="000000"/>
-        </w:rPr>
-      </w:pPr>
-      <w:r>
-        <w:rPr>
-          <w:i/>
-          <w:color w:val="000000"/>
-        </w:rPr>
-        <w:t xml:space="preserve">Minor </w:t>
-      </w:r>
-      <w:r>
-        <w:rPr>
-          <w:i/>
-          <w:color w:val="000000"/>
-        </w:rPr>
-        <w:t>Fix</w:t>
-      </w:r>
-    </w:p>
-    <w:p>
-      <w:pPr>
-        <w:ind w:left="360" w:hanging="360"/>
-        <w:jc w:val="both"/>
-        <w:rPr>
-          <w:color w:val="000000"/>
-        </w:rPr>
-      </w:pPr>
-      <w:r>
-        <w:rPr>
-          <w:color w:val="000000"/>
-        </w:rPr>
-        <w:t>Total population reported with Iterative Scan Statistic was not adjusted for earlier iterations when using the Poisson model</w:t>
-      </w:r>
-      <w:r>
-        <w:rPr>
-          <w:color w:val="000000"/>
-        </w:rPr>
-        <w:t>.</w:t>
-      </w:r>
-    </w:p>
-    <w:p>
-      <w:pPr>
-        <w:ind w:left="360" w:hanging="360"/>
-        <w:jc w:val="both"/>
-        <w:rPr>
-          <w:b/>
-        </w:rPr>
-      </w:pPr>
-    </w:p>
-    <w:p>
-      <w:pPr>
-        <w:ind w:left="360" w:hanging="360"/>
-        <w:jc w:val="both"/>
-        <w:rPr>
-          <w:b/>
-        </w:rPr>
-      </w:pPr>
-      <w:r>
-        <w:rPr>
-          <w:b/>
-        </w:rPr>
-        <w:t>Version 9.3, March 201</w:t>
-      </w:r>
-      <w:r>
-        <w:rPr>
-          <w:b/>
-        </w:rPr>
-        <w:t>4</w:t>
-      </w:r>
-    </w:p>
-    <w:p>
-      <w:pPr>
-        <w:jc w:val="both"/>
-        <w:rPr>
-          <w:i/>
-        </w:rPr>
-      </w:pPr>
-      <w:r>
-        <w:rPr>
-          <w:i/>
-        </w:rPr>
-        <w:t>New Analytical Features</w:t>
-      </w:r>
-    </w:p>
-    <w:p>
-      <w:pPr>
-        <w:ind w:left="720" w:hanging="720"/>
-        <w:jc w:val="both"/>
-        <w:rPr>
-          <w:bCs/>
-        </w:rPr>
-      </w:pPr>
-      <w:r>
-        <w:rPr>
-          <w:bCs/>
-        </w:rPr>
-        <w:t>Minimum temporal cluster size for purely temporal and space-time analyses.</w:t>
-      </w:r>
-    </w:p>
-    <w:p>
-      <w:pPr>
-        <w:ind w:left="360" w:hanging="360"/>
-        <w:jc w:val="both"/>
-        <w:rPr>
-          <w:b/>
-          <w:color w:val="000000"/>
-        </w:rPr>
-      </w:pPr>
-    </w:p>
-    <w:p>
-      <w:pPr>
-        <w:ind w:left="360" w:hanging="360"/>
-        <w:jc w:val="both"/>
-        <w:rPr>
-          <w:i/>
-        </w:rPr>
-      </w:pPr>
-      <w:r>
-        <w:rPr>
-          <w:i/>
-        </w:rPr>
-        <w:t>Other Improvements</w:t>
-      </w:r>
-    </w:p>
-    <w:p>
-      <w:pPr>
-        <w:ind w:left="720" w:hanging="720"/>
-        <w:jc w:val="both"/>
-        <w:rPr>
-          <w:bCs/>
-        </w:rPr>
-      </w:pPr>
-      <w:r>
-        <w:rPr>
-          <w:bCs/>
-        </w:rPr>
-        <w:t xml:space="preserve">Update feature revised to enable automatic periodic polling for </w:t>
-      </w:r>
-      <w:r>
-        <w:rPr>
-          <w:bCs/>
-        </w:rPr>
-        <w:t xml:space="preserve">new </w:t>
-      </w:r>
-      <w:r>
-        <w:rPr>
-          <w:bCs/>
-        </w:rPr>
-        <w:t>versions.</w:t>
-      </w:r>
-    </w:p>
-    <w:p>
-      <w:pPr>
-        <w:ind w:left="360" w:hanging="360"/>
-        <w:jc w:val="both"/>
-        <w:rPr>
-          <w:bCs/>
-        </w:rPr>
-      </w:pPr>
-      <w:r>
-        <w:rPr>
-          <w:bCs/>
-        </w:rPr>
-        <w:t xml:space="preserve">File browse dialog revised to give a more Mac-like experience on </w:t>
-      </w:r>
-      <w:r>
-        <w:rPr>
-          <w:bCs/>
-        </w:rPr>
-        <w:t xml:space="preserve">the Mac </w:t>
-      </w:r>
-      <w:r>
-        <w:rPr>
-          <w:bCs/>
-        </w:rPr>
-        <w:t>platform.</w:t>
-      </w:r>
-    </w:p>
-    <w:p>
-      <w:pPr>
-        <w:ind w:left="360" w:hanging="360"/>
-        <w:jc w:val="both"/>
-        <w:rPr>
-          <w:bCs/>
-        </w:rPr>
-      </w:pPr>
-      <w:r>
-        <w:rPr>
-          <w:bCs/>
-        </w:rPr>
-        <w:t xml:space="preserve">New Mexico </w:t>
-      </w:r>
-      <w:r>
-        <w:rPr>
-          <w:bCs/>
-        </w:rPr>
-        <w:t xml:space="preserve">sample </w:t>
-      </w:r>
-      <w:r>
-        <w:rPr>
-          <w:bCs/>
-        </w:rPr>
-        <w:t xml:space="preserve">data now uses latitude/longitude </w:t>
-      </w:r>
-      <w:r>
-        <w:rPr>
-          <w:bCs/>
-        </w:rPr>
-        <w:t xml:space="preserve">rather than Cartesian </w:t>
-      </w:r>
-      <w:r>
-        <w:rPr>
-          <w:bCs/>
-        </w:rPr>
-        <w:t>coordinates.</w:t>
-      </w:r>
-    </w:p>
-    <w:p>
-      <w:pPr>
-        <w:ind w:left="360" w:hanging="360"/>
-        <w:jc w:val="both"/>
-        <w:rPr>
-          <w:bCs/>
-        </w:rPr>
-      </w:pPr>
-    </w:p>
-    <w:p>
-      <w:pPr>
-        <w:jc w:val="both"/>
-        <w:rPr>
-          <w:i/>
-          <w:color w:val="000000"/>
-        </w:rPr>
-      </w:pPr>
-      <w:r>
-        <w:rPr>
-          <w:i/>
-          <w:color w:val="000000"/>
-        </w:rPr>
-        <w:t>Minor Fixes</w:t>
-      </w:r>
-    </w:p>
-    <w:p>
-      <w:pPr>
-        <w:ind w:left="360" w:hanging="360"/>
-        <w:jc w:val="both"/>
-        <w:rPr>
-          <w:bCs/>
-        </w:rPr>
-      </w:pPr>
-      <w:r>
-        <w:rPr>
-          <w:bCs/>
-        </w:rPr>
-        <w:lastRenderedPageBreak/>
         <w:t xml:space="preserve">Corrected a bug in the GUI which could occur when running simultaneous analyses from </w:t>
       </w:r>
       <w:r>
@@ -2934,461 +2997,461 @@
         <w:rPr>
           <w:i/>
         </w:rPr>
+        <w:t xml:space="preserve">Minor </w:t>
+      </w:r>
+      <w:r>
+        <w:rPr>
+          <w:i/>
+        </w:rPr>
+        <w:t>Fixes</w:t>
+      </w:r>
+    </w:p>
+    <w:p>
+      <w:pPr>
+        <w:ind w:left="360" w:hanging="360"/>
+        <w:jc w:val="both"/>
+      </w:pPr>
+      <w:r>
+        <w:t xml:space="preserve">Corrected bug when the adjustments for known relative risk file </w:t>
+      </w:r>
+      <w:r>
+        <w:t>when using flexible scanning window</w:t>
+      </w:r>
+      <w:r>
+        <w:t>.</w:t>
+      </w:r>
+    </w:p>
+    <w:p>
+      <w:pPr>
+        <w:ind w:left="360" w:hanging="360"/>
+        <w:jc w:val="both"/>
+      </w:pPr>
+      <w:r>
+        <w:t xml:space="preserve">Corrected bug that could occur </w:t>
+      </w:r>
+      <w:r>
+        <w:t>with iterative</w:t>
+      </w:r>
+      <w:r>
+        <w:t xml:space="preserve"> scan when not using grid file.</w:t>
+      </w:r>
+    </w:p>
+    <w:p>
+      <w:pPr>
+        <w:ind w:left="360" w:hanging="360"/>
+        <w:jc w:val="both"/>
+      </w:pPr>
+      <w:r>
+        <w:t>Corrected import wizard to properly report error when CSV file record is missing columns.</w:t>
+      </w:r>
+    </w:p>
+    <w:p>
+      <w:pPr>
+        <w:ind w:left="360" w:hanging="360"/>
+        <w:jc w:val="both"/>
+        <w:rPr>
+          <w:b/>
+        </w:rPr>
+      </w:pPr>
+    </w:p>
+    <w:p>
+      <w:pPr>
+        <w:ind w:left="360" w:hanging="360"/>
+        <w:jc w:val="both"/>
+        <w:rPr>
+          <w:b/>
+        </w:rPr>
+      </w:pPr>
+      <w:r>
+        <w:rPr>
+          <w:b/>
+        </w:rPr>
+        <w:t>Version 8.2.1, April 8, 2010</w:t>
+      </w:r>
+    </w:p>
+    <w:p>
+      <w:pPr>
+        <w:jc w:val="both"/>
+        <w:rPr>
+          <w:i/>
+        </w:rPr>
+      </w:pPr>
+      <w:r>
+        <w:rPr>
+          <w:i/>
+        </w:rPr>
+        <w:t xml:space="preserve">Minor </w:t>
+      </w:r>
+      <w:r>
+        <w:rPr>
+          <w:i/>
+        </w:rPr>
+        <w:t>Fix</w:t>
+      </w:r>
+    </w:p>
+    <w:p>
+      <w:pPr>
+        <w:ind w:left="360" w:hanging="360"/>
+        <w:jc w:val="both"/>
+      </w:pPr>
+      <w:r>
+        <w:t xml:space="preserve">Corrected bug which caused program </w:t>
+      </w:r>
+      <w:r>
+        <w:t xml:space="preserve">to </w:t>
+      </w:r>
+      <w:r>
+        <w:t>crash when insufficient memory is available to create all requested simulation threads</w:t>
+      </w:r>
+      <w:r>
+        <w:t>.</w:t>
+      </w:r>
+    </w:p>
+    <w:p>
+      <w:pPr>
+        <w:ind w:left="360" w:hanging="360"/>
+        <w:jc w:val="both"/>
+        <w:rPr>
+          <w:b/>
+        </w:rPr>
+      </w:pPr>
+    </w:p>
+    <w:p>
+      <w:pPr>
+        <w:ind w:left="360" w:hanging="360"/>
+        <w:jc w:val="both"/>
+        <w:rPr>
+          <w:b/>
+        </w:rPr>
+      </w:pPr>
+      <w:r>
+        <w:rPr>
+          <w:b/>
+        </w:rPr>
+        <w:t>Version 8.2.0, March 16, 2010</w:t>
+      </w:r>
+    </w:p>
+    <w:p>
+      <w:pPr>
+        <w:jc w:val="both"/>
+        <w:rPr>
+          <w:i/>
+        </w:rPr>
+      </w:pPr>
+      <w:r>
+        <w:rPr>
+          <w:i/>
+        </w:rPr>
+        <w:t>Improvement</w:t>
+      </w:r>
+    </w:p>
+    <w:p>
+      <w:pPr>
+        <w:ind w:left="360" w:hanging="360"/>
+        <w:jc w:val="both"/>
+      </w:pPr>
+      <w:r>
+        <w:t>Added support for Mac OS X platform</w:t>
+      </w:r>
+      <w:r>
+        <w:t>.</w:t>
+      </w:r>
+    </w:p>
+    <w:p>
+      <w:pPr>
+        <w:ind w:left="360" w:hanging="360"/>
+        <w:jc w:val="both"/>
+      </w:pPr>
+    </w:p>
+    <w:p>
+      <w:pPr>
+        <w:jc w:val="both"/>
+        <w:rPr>
+          <w:i/>
+        </w:rPr>
+      </w:pPr>
+      <w:r>
+        <w:rPr>
+          <w:i/>
+        </w:rPr>
+        <w:t>Minor Fix</w:t>
+      </w:r>
+      <w:r>
+        <w:rPr>
+          <w:i/>
+        </w:rPr>
+        <w:t>es</w:t>
+      </w:r>
+    </w:p>
+    <w:p>
+      <w:pPr>
+        <w:ind w:left="360" w:hanging="360"/>
+        <w:jc w:val="both"/>
+      </w:pPr>
+      <w:r>
+        <w:t xml:space="preserve">Added missing parameter check with continuous Poisson model. </w:t>
+      </w:r>
+    </w:p>
+    <w:p>
+      <w:pPr>
+        <w:ind w:left="360" w:hanging="360"/>
+        <w:jc w:val="both"/>
+      </w:pPr>
+      <w:r>
+        <w:t>Corrected missing parameter setting in results summary file</w:t>
+      </w:r>
+      <w:r>
+        <w:t>.</w:t>
+      </w:r>
+    </w:p>
+    <w:p>
+      <w:pPr>
+        <w:ind w:left="360" w:hanging="360"/>
+        <w:jc w:val="both"/>
+      </w:pPr>
+      <w:r>
+        <w:t>Corrected failing behavior of Poisson alternate randomizer.</w:t>
+      </w:r>
+    </w:p>
+    <w:p>
+      <w:pPr>
+        <w:ind w:left="360" w:hanging="360"/>
+        <w:jc w:val="both"/>
+        <w:rPr>
+          <w:b/>
+        </w:rPr>
+      </w:pPr>
+    </w:p>
+    <w:p>
+      <w:pPr>
+        <w:ind w:left="360" w:hanging="360"/>
+        <w:jc w:val="both"/>
+        <w:rPr>
+          <w:b/>
+        </w:rPr>
+      </w:pPr>
+      <w:r>
+        <w:rPr>
+          <w:b/>
+        </w:rPr>
+        <w:t>Version 8.1.1, December 14, 2009</w:t>
+      </w:r>
+    </w:p>
+    <w:p>
+      <w:pPr>
+        <w:jc w:val="both"/>
+        <w:rPr>
+          <w:i/>
+        </w:rPr>
+      </w:pPr>
+      <w:r>
+        <w:rPr>
+          <w:i/>
+        </w:rPr>
+        <w:t>Minor Fixes</w:t>
+      </w:r>
+    </w:p>
+    <w:p>
+      <w:pPr>
+        <w:ind w:left="360" w:hanging="360"/>
+        <w:jc w:val="both"/>
+      </w:pPr>
+      <w:r>
+        <w:t>Corrected bug which occurred when reading parameter file</w:t>
+      </w:r>
+      <w:r>
+        <w:t>.</w:t>
+      </w:r>
+    </w:p>
+    <w:p>
+      <w:pPr>
+        <w:ind w:left="360" w:hanging="360"/>
+        <w:jc w:val="both"/>
+        <w:rPr>
+          <w:b/>
+        </w:rPr>
+      </w:pPr>
+    </w:p>
+    <w:p>
+      <w:pPr>
+        <w:ind w:left="360" w:hanging="360"/>
+        <w:jc w:val="both"/>
+        <w:rPr>
+          <w:b/>
+        </w:rPr>
+      </w:pPr>
+      <w:r>
+        <w:rPr>
+          <w:b/>
+        </w:rPr>
+        <w:t>Version 8.1.0, December 3, 2009</w:t>
+      </w:r>
+    </w:p>
+    <w:p>
+      <w:pPr>
+        <w:jc w:val="both"/>
+        <w:rPr>
+          <w:i/>
+        </w:rPr>
+      </w:pPr>
+      <w:r>
+        <w:rPr>
+          <w:i/>
+        </w:rPr>
+        <w:t>Improvement</w:t>
+      </w:r>
+    </w:p>
+    <w:p>
+      <w:pPr>
+        <w:ind w:left="360" w:hanging="360"/>
+        <w:jc w:val="both"/>
+      </w:pPr>
+      <w:r>
+        <w:t>Added support for 64-bit platforms</w:t>
+      </w:r>
+      <w:r>
+        <w:t>.</w:t>
+      </w:r>
+    </w:p>
+    <w:p>
+      <w:pPr>
+        <w:ind w:left="360" w:hanging="360"/>
+        <w:jc w:val="both"/>
+        <w:rPr>
+          <w:b/>
+        </w:rPr>
+      </w:pPr>
+    </w:p>
+    <w:p>
+      <w:pPr>
+        <w:ind w:left="360" w:hanging="360"/>
+        <w:jc w:val="both"/>
+        <w:rPr>
+          <w:b/>
+        </w:rPr>
+      </w:pPr>
+      <w:r>
+        <w:rPr>
+          <w:b/>
+        </w:rPr>
+        <w:t>Version 8.0.2, November 9, 2009</w:t>
+      </w:r>
+    </w:p>
+    <w:p>
+      <w:pPr>
+        <w:ind w:left="360" w:hanging="360"/>
+        <w:jc w:val="both"/>
+      </w:pPr>
+      <w:r>
+        <w:rPr>
+          <w:i/>
+        </w:rPr>
+        <w:t>Minor Fixes</w:t>
+      </w:r>
+    </w:p>
+    <w:p>
+      <w:pPr>
+        <w:ind w:left="360" w:hanging="360"/>
+        <w:jc w:val="both"/>
+      </w:pPr>
+      <w:r>
+        <w:t xml:space="preserve">Corrected bug </w:t>
+      </w:r>
+      <w:r>
+        <w:t xml:space="preserve">in reported </w:t>
+      </w:r>
+      <w:r>
+        <w:t>recurrence interval</w:t>
+      </w:r>
+      <w:r>
+        <w:t xml:space="preserve"> for prospective </w:t>
+      </w:r>
+      <w:r>
+        <w:t>surveillance adjusting for earlier analyses</w:t>
+      </w:r>
+      <w:r>
+        <w:t>.</w:t>
+      </w:r>
+    </w:p>
+    <w:p>
+      <w:pPr>
+        <w:ind w:left="360" w:hanging="360"/>
+        <w:jc w:val="both"/>
+      </w:pPr>
+      <w:r>
+        <w:t>Corrected format error with date fields of file importer.</w:t>
+      </w:r>
+    </w:p>
+    <w:p>
+      <w:pPr>
+        <w:ind w:left="360" w:hanging="360"/>
+        <w:jc w:val="both"/>
+      </w:pPr>
+      <w:r>
+        <w:t>Corrected several typos in graphical application and messaging.</w:t>
+      </w:r>
+    </w:p>
+    <w:p>
+      <w:pPr>
+        <w:ind w:left="360" w:hanging="360"/>
+        <w:jc w:val="both"/>
+      </w:pPr>
+      <w:r>
+        <w:t>Refactored the compactness penalty input field for Java change in behavior.</w:t>
+      </w:r>
+    </w:p>
+    <w:p>
+      <w:pPr>
+        <w:ind w:left="360" w:hanging="360"/>
+        <w:jc w:val="both"/>
+        <w:rPr>
+          <w:b/>
+        </w:rPr>
+      </w:pPr>
+    </w:p>
+    <w:p>
+      <w:pPr>
+        <w:ind w:left="360" w:hanging="360"/>
+        <w:jc w:val="both"/>
+        <w:rPr>
+          <w:b/>
+        </w:rPr>
+      </w:pPr>
+      <w:r>
+        <w:rPr>
+          <w:b/>
+        </w:rPr>
+        <w:t>Version 8.0.1, June 8, 2009</w:t>
+      </w:r>
+    </w:p>
+    <w:p>
+      <w:pPr>
+        <w:ind w:left="360" w:hanging="360"/>
+        <w:jc w:val="both"/>
+      </w:pPr>
+      <w:r>
+        <w:rPr>
+          <w:i/>
+        </w:rPr>
+        <w:t>Minor Fixes</w:t>
+      </w:r>
+    </w:p>
+    <w:p>
+      <w:pPr>
+        <w:ind w:left="360" w:hanging="360"/>
+        <w:jc w:val="both"/>
+      </w:pPr>
+      <w:r>
+        <w:t>Corrected bug when the adjustments for known relative risk file was used for prospective analyses.</w:t>
+      </w:r>
+    </w:p>
+    <w:p>
+      <w:pPr>
+        <w:ind w:left="360" w:hanging="360"/>
+        <w:jc w:val="both"/>
+      </w:pPr>
+      <w:r>
         <w:lastRenderedPageBreak/>
-        <w:t xml:space="preserve">Minor </w:t>
-      </w:r>
-      <w:r>
-        <w:rPr>
-          <w:i/>
-        </w:rPr>
-        <w:t>Fixes</w:t>
-      </w:r>
-    </w:p>
-    <w:p>
-      <w:pPr>
-        <w:ind w:left="360" w:hanging="360"/>
-        <w:jc w:val="both"/>
-      </w:pPr>
-      <w:r>
-        <w:t xml:space="preserve">Corrected bug when the adjustments for known relative risk file </w:t>
-      </w:r>
-      <w:r>
-        <w:t>when using flexible scanning window</w:t>
-      </w:r>
-      <w:r>
-        <w:t>.</w:t>
-      </w:r>
-    </w:p>
-    <w:p>
-      <w:pPr>
-        <w:ind w:left="360" w:hanging="360"/>
-        <w:jc w:val="both"/>
-      </w:pPr>
-      <w:r>
-        <w:t xml:space="preserve">Corrected bug that could occur </w:t>
-      </w:r>
-      <w:r>
-        <w:t>with iterative</w:t>
-      </w:r>
-      <w:r>
-        <w:t xml:space="preserve"> scan when not using grid file.</w:t>
-      </w:r>
-    </w:p>
-    <w:p>
-      <w:pPr>
-        <w:ind w:left="360" w:hanging="360"/>
-        <w:jc w:val="both"/>
-      </w:pPr>
-      <w:r>
-        <w:t>Corrected import wizard to properly report error when CSV file record is missing columns.</w:t>
-      </w:r>
-    </w:p>
-    <w:p>
-      <w:pPr>
-        <w:ind w:left="360" w:hanging="360"/>
-        <w:jc w:val="both"/>
-        <w:rPr>
-          <w:b/>
-        </w:rPr>
-      </w:pPr>
-    </w:p>
-    <w:p>
-      <w:pPr>
-        <w:ind w:left="360" w:hanging="360"/>
-        <w:jc w:val="both"/>
-        <w:rPr>
-          <w:b/>
-        </w:rPr>
-      </w:pPr>
-      <w:r>
-        <w:rPr>
-          <w:b/>
-        </w:rPr>
-        <w:t>Version 8.2.1, April 8, 2010</w:t>
-      </w:r>
-    </w:p>
-    <w:p>
-      <w:pPr>
-        <w:jc w:val="both"/>
-        <w:rPr>
-          <w:i/>
-        </w:rPr>
-      </w:pPr>
-      <w:r>
-        <w:rPr>
-          <w:i/>
-        </w:rPr>
-        <w:t xml:space="preserve">Minor </w:t>
-      </w:r>
-      <w:r>
-        <w:rPr>
-          <w:i/>
-        </w:rPr>
-        <w:t>Fix</w:t>
-      </w:r>
-    </w:p>
-    <w:p>
-      <w:pPr>
-        <w:ind w:left="360" w:hanging="360"/>
-        <w:jc w:val="both"/>
-      </w:pPr>
-      <w:r>
-        <w:t xml:space="preserve">Corrected bug which caused program </w:t>
-      </w:r>
-      <w:r>
-        <w:t xml:space="preserve">to </w:t>
-      </w:r>
-      <w:r>
-        <w:t>crash when insufficient memory is available to create all requested simulation threads</w:t>
-      </w:r>
-      <w:r>
-        <w:t>.</w:t>
-      </w:r>
-    </w:p>
-    <w:p>
-      <w:pPr>
-        <w:ind w:left="360" w:hanging="360"/>
-        <w:jc w:val="both"/>
-        <w:rPr>
-          <w:b/>
-        </w:rPr>
-      </w:pPr>
-    </w:p>
-    <w:p>
-      <w:pPr>
-        <w:ind w:left="360" w:hanging="360"/>
-        <w:jc w:val="both"/>
-        <w:rPr>
-          <w:b/>
-        </w:rPr>
-      </w:pPr>
-      <w:r>
-        <w:rPr>
-          <w:b/>
-        </w:rPr>
-        <w:t>Version 8.2.0, March 16, 2010</w:t>
-      </w:r>
-    </w:p>
-    <w:p>
-      <w:pPr>
-        <w:jc w:val="both"/>
-        <w:rPr>
-          <w:i/>
-        </w:rPr>
-      </w:pPr>
-      <w:r>
-        <w:rPr>
-          <w:i/>
-        </w:rPr>
-        <w:t>Improvement</w:t>
-      </w:r>
-    </w:p>
-    <w:p>
-      <w:pPr>
-        <w:ind w:left="360" w:hanging="360"/>
-        <w:jc w:val="both"/>
-      </w:pPr>
-      <w:r>
-        <w:t>Added support for Mac OS X platform</w:t>
-      </w:r>
-      <w:r>
-        <w:t>.</w:t>
-      </w:r>
-    </w:p>
-    <w:p>
-      <w:pPr>
-        <w:ind w:left="360" w:hanging="360"/>
-        <w:jc w:val="both"/>
-      </w:pPr>
-    </w:p>
-    <w:p>
-      <w:pPr>
-        <w:jc w:val="both"/>
-        <w:rPr>
-          <w:i/>
-        </w:rPr>
-      </w:pPr>
-      <w:r>
-        <w:rPr>
-          <w:i/>
-        </w:rPr>
-        <w:t>Minor Fix</w:t>
-      </w:r>
-      <w:r>
-        <w:rPr>
-          <w:i/>
-        </w:rPr>
-        <w:t>es</w:t>
-      </w:r>
-    </w:p>
-    <w:p>
-      <w:pPr>
-        <w:ind w:left="360" w:hanging="360"/>
-        <w:jc w:val="both"/>
-      </w:pPr>
-      <w:r>
-        <w:t xml:space="preserve">Added missing parameter check with continuous Poisson model. </w:t>
-      </w:r>
-    </w:p>
-    <w:p>
-      <w:pPr>
-        <w:ind w:left="360" w:hanging="360"/>
-        <w:jc w:val="both"/>
-      </w:pPr>
-      <w:r>
-        <w:t>Corrected missing parameter setting in results summary file</w:t>
-      </w:r>
-      <w:r>
-        <w:t>.</w:t>
-      </w:r>
-    </w:p>
-    <w:p>
-      <w:pPr>
-        <w:ind w:left="360" w:hanging="360"/>
-        <w:jc w:val="both"/>
-      </w:pPr>
-      <w:r>
-        <w:t>Corrected failing behavior of Poisson alternate randomizer.</w:t>
-      </w:r>
-    </w:p>
-    <w:p>
-      <w:pPr>
-        <w:ind w:left="360" w:hanging="360"/>
-        <w:jc w:val="both"/>
-        <w:rPr>
-          <w:b/>
-        </w:rPr>
-      </w:pPr>
-    </w:p>
-    <w:p>
-      <w:pPr>
-        <w:ind w:left="360" w:hanging="360"/>
-        <w:jc w:val="both"/>
-        <w:rPr>
-          <w:b/>
-        </w:rPr>
-      </w:pPr>
-      <w:r>
-        <w:rPr>
-          <w:b/>
-        </w:rPr>
-        <w:t>Version 8.1.1, December 14, 2009</w:t>
-      </w:r>
-    </w:p>
-    <w:p>
-      <w:pPr>
-        <w:jc w:val="both"/>
-        <w:rPr>
-          <w:i/>
-        </w:rPr>
-      </w:pPr>
-      <w:r>
-        <w:rPr>
-          <w:i/>
-        </w:rPr>
-        <w:t>Minor Fixes</w:t>
-      </w:r>
-    </w:p>
-    <w:p>
-      <w:pPr>
-        <w:ind w:left="360" w:hanging="360"/>
-        <w:jc w:val="both"/>
-      </w:pPr>
-      <w:r>
-        <w:t>Corrected bug which occurred when reading parameter file</w:t>
-      </w:r>
-      <w:r>
-        <w:t>.</w:t>
-      </w:r>
-    </w:p>
-    <w:p>
-      <w:pPr>
-        <w:ind w:left="360" w:hanging="360"/>
-        <w:jc w:val="both"/>
-        <w:rPr>
-          <w:b/>
-        </w:rPr>
-      </w:pPr>
-    </w:p>
-    <w:p>
-      <w:pPr>
-        <w:ind w:left="360" w:hanging="360"/>
-        <w:jc w:val="both"/>
-        <w:rPr>
-          <w:b/>
-        </w:rPr>
-      </w:pPr>
-      <w:r>
-        <w:rPr>
-          <w:b/>
-        </w:rPr>
-        <w:t>Version 8.1.0, December 3, 2009</w:t>
-      </w:r>
-    </w:p>
-    <w:p>
-      <w:pPr>
-        <w:jc w:val="both"/>
-        <w:rPr>
-          <w:i/>
-        </w:rPr>
-      </w:pPr>
-      <w:r>
-        <w:rPr>
-          <w:i/>
-        </w:rPr>
-        <w:t>Improvement</w:t>
-      </w:r>
-    </w:p>
-    <w:p>
-      <w:pPr>
-        <w:ind w:left="360" w:hanging="360"/>
-        <w:jc w:val="both"/>
-      </w:pPr>
-      <w:r>
-        <w:t>Added support for 64-bit platforms</w:t>
-      </w:r>
-      <w:r>
-        <w:t>.</w:t>
-      </w:r>
-    </w:p>
-    <w:p>
-      <w:pPr>
-        <w:ind w:left="360" w:hanging="360"/>
-        <w:jc w:val="both"/>
-        <w:rPr>
-          <w:b/>
-        </w:rPr>
-      </w:pPr>
-    </w:p>
-    <w:p>
-      <w:pPr>
-        <w:ind w:left="360" w:hanging="360"/>
-        <w:jc w:val="both"/>
-        <w:rPr>
-          <w:b/>
-        </w:rPr>
-      </w:pPr>
-      <w:r>
-        <w:rPr>
-          <w:b/>
-        </w:rPr>
-        <w:t>Version 8.0.2, November 9, 2009</w:t>
-      </w:r>
-    </w:p>
-    <w:p>
-      <w:pPr>
-        <w:ind w:left="360" w:hanging="360"/>
-        <w:jc w:val="both"/>
-      </w:pPr>
-      <w:r>
-        <w:rPr>
-          <w:i/>
-        </w:rPr>
-        <w:t>Minor Fixes</w:t>
-      </w:r>
-    </w:p>
-    <w:p>
-      <w:pPr>
-        <w:ind w:left="360" w:hanging="360"/>
-        <w:jc w:val="both"/>
-      </w:pPr>
-      <w:r>
-        <w:t xml:space="preserve">Corrected bug </w:t>
-      </w:r>
-      <w:r>
-        <w:t xml:space="preserve">in reported </w:t>
-      </w:r>
-      <w:r>
-        <w:t>recurrence interval</w:t>
-      </w:r>
-      <w:r>
-        <w:t xml:space="preserve"> for prospective </w:t>
-      </w:r>
-      <w:r>
-        <w:t>surveillance adjusting for earlier analyses</w:t>
-      </w:r>
-      <w:r>
-        <w:t>.</w:t>
-      </w:r>
-    </w:p>
-    <w:p>
-      <w:pPr>
-        <w:ind w:left="360" w:hanging="360"/>
-        <w:jc w:val="both"/>
-      </w:pPr>
-      <w:r>
-        <w:t>Corrected format error with date fields of file importer.</w:t>
-      </w:r>
-    </w:p>
-    <w:p>
-      <w:pPr>
-        <w:ind w:left="360" w:hanging="360"/>
-        <w:jc w:val="both"/>
-      </w:pPr>
-      <w:r>
-        <w:t>Corrected several typos in graphical application and messaging.</w:t>
-      </w:r>
-    </w:p>
-    <w:p>
-      <w:pPr>
-        <w:ind w:left="360" w:hanging="360"/>
-        <w:jc w:val="both"/>
-      </w:pPr>
-      <w:r>
-        <w:t>Refactored the compactness penalty input field for Java change in behavior.</w:t>
-      </w:r>
-    </w:p>
-    <w:p>
-      <w:pPr>
-        <w:ind w:left="360" w:hanging="360"/>
-        <w:jc w:val="both"/>
-        <w:rPr>
-          <w:b/>
-        </w:rPr>
-      </w:pPr>
-    </w:p>
-    <w:p>
-      <w:pPr>
-        <w:ind w:left="360" w:hanging="360"/>
-        <w:jc w:val="both"/>
-        <w:rPr>
-          <w:b/>
-        </w:rPr>
-      </w:pPr>
-      <w:r>
-        <w:rPr>
-          <w:b/>
-        </w:rPr>
-        <w:t>Version 8.0.1, June 8, 2009</w:t>
-      </w:r>
-    </w:p>
-    <w:p>
-      <w:pPr>
-        <w:ind w:left="360" w:hanging="360"/>
-        <w:jc w:val="both"/>
-      </w:pPr>
-      <w:r>
-        <w:rPr>
-          <w:i/>
-        </w:rPr>
-        <w:t>Minor Fixes</w:t>
-      </w:r>
-    </w:p>
-    <w:p>
-      <w:pPr>
-        <w:ind w:left="360" w:hanging="360"/>
-        <w:jc w:val="both"/>
-      </w:pPr>
-      <w:r>
-        <w:t>Corrected bug when the adjustments for known relative risk file was used for prospective analyses.</w:t>
-      </w:r>
-    </w:p>
-    <w:p>
-      <w:pPr>
-        <w:ind w:left="360" w:hanging="360"/>
-        <w:jc w:val="both"/>
-      </w:pPr>
-      <w:r>
         <w:t xml:space="preserve">Corrected issue with the windows graphical user interface using excessive amounts of memory when executing </w:t>
       </w:r>
       <w:smartTag w:uri="urn:schemas-microsoft-com:office:smarttags" w:element="place">
@@ -3433,7 +3496,6 @@
         <w:rPr>
           <w:b/>
         </w:rPr>
-        <w:lastRenderedPageBreak/>
         <w:t>Ve</w:t>
       </w:r>
       <w:r>
@@ -4010,6 +4072,7 @@
           <w:bCs w:val="0"/>
           <w:szCs w:val="22"/>
         </w:rPr>
+        <w:lastRenderedPageBreak/>
         <w:t>Option to disable temporal data checking feature. Rather than generating an error, cases and controls outside the study period are simply ignored.</w:t>
       </w:r>
     </w:p>
@@ -4028,7 +4091,6 @@
         <w:jc w:val="both"/>
       </w:pPr>
       <w:r>
-        <w:lastRenderedPageBreak/>
         <w:t>More flexibility in defining different combinations of the maximum scanning window size and the maximum reported cluster size.</w:t>
       </w:r>
     </w:p>
@@ -4450,6 +4512,7 @@
         <w:rPr>
           <w:bCs w:val="0"/>
         </w:rPr>
+        <w:lastRenderedPageBreak/>
         <w:t>Exponential probability model for continuous survival time data with and without censoring.</w:t>
       </w:r>
     </w:p>
@@ -4493,7 +4556,6 @@
         <w:jc w:val="both"/>
       </w:pPr>
       <w:r>
-        <w:lastRenderedPageBreak/>
         <w:t>Less memory requirements for certain very large data sets with many geographical locations.</w:t>
       </w:r>
     </w:p>
@@ -4877,6 +4939,7 @@
         <w:jc w:val="both"/>
       </w:pPr>
       <w:r>
+        <w:lastRenderedPageBreak/>
         <w:t>Minor Fixes</w:t>
       </w:r>
     </w:p>
@@ -5354,6 +5417,7 @@
         <w:rPr>
           <w:b/>
         </w:rPr>
+        <w:lastRenderedPageBreak/>
         <w:t>Version 4.0.1, October 23, 2003</w:t>
       </w:r>
     </w:p>
@@ -5401,7 +5465,6 @@
         <w:jc w:val="both"/>
       </w:pPr>
       <w:r>
-        <w:lastRenderedPageBreak/>
         <w:t xml:space="preserve">Adjustments for purely spatial, purely temporal or space-time clusters, using a special adjustments file with user specified relative risk adjustments for each spatial, temporal and/or space-time location. </w:t>
       </w:r>
     </w:p>
@@ -5729,6 +5792,7 @@
         <w:rPr>
           <w:b/>
         </w:rPr>
+        <w:lastRenderedPageBreak/>
         <w:t>Version 3.1.2, July 16, 2003</w:t>
       </w:r>
     </w:p>
@@ -5767,7 +5831,6 @@
         <w:jc w:val="both"/>
       </w:pPr>
       <w:r>
-        <w:lastRenderedPageBreak/>
         <w:t>Minor changes in the output files.</w:t>
       </w:r>
     </w:p>
@@ -6130,6 +6193,7 @@
         </w:rPr>
       </w:pPr>
       <w:r>
+        <w:lastRenderedPageBreak/>
         <w:t>Fixed problem where the import wizard could not read read-only dBase files.</w:t>
       </w:r>
     </w:p>
@@ -6180,7 +6244,6 @@
         <w:rPr>
           <w:i/>
         </w:rPr>
-        <w:lastRenderedPageBreak/>
         <w:t>Minor Fix</w:t>
       </w:r>
     </w:p>
@@ -6586,6 +6649,7 @@
         <w:jc w:val="both"/>
       </w:pPr>
       <w:r>
+        <w:lastRenderedPageBreak/>
         <w:t>Ability to simultaneously run multiple SaTScan runs within the same session.</w:t>
       </w:r>
     </w:p>
@@ -6604,7 +6668,6 @@
         <w:jc w:val="both"/>
       </w:pPr>
       <w:r>
-        <w:lastRenderedPageBreak/>
         <w:t>Optional ‘cluster information’ output file in ASCII and/or dBase format, with same information as the standard results file in a format easier to export to other programs.</w:t>
       </w:r>
     </w:p>
@@ -7080,6 +7143,7 @@
         <w:rPr>
           <w:b/>
         </w:rPr>
+        <w:lastRenderedPageBreak/>
         <w:t>Version 1.0.2, September 18, 1997</w:t>
       </w:r>
     </w:p>
@@ -7112,7 +7176,6 @@
         <w:pStyle w:val="BodyTextIndent"/>
       </w:pPr>
       <w:r>
-        <w:lastRenderedPageBreak/>
         <w:t>Expanded help text, including the sections on statistical method and comparisons with other methods.</w:t>
       </w:r>
     </w:p>
@@ -8401,7 +8464,7 @@
 </file>
 
 <file path=customXml/itemProps1.xml><?xml version="1.0" encoding="utf-8"?>
-<ds:datastoreItem xmlns:ds="http://schemas.openxmlformats.org/officeDocument/2006/customXml" ds:itemID="{6FDD1398-6AAD-4B4A-A2A6-8E594C71E5AE}">
+<ds:datastoreItem xmlns:ds="http://schemas.openxmlformats.org/officeDocument/2006/customXml" ds:itemID="{F1E2B9C5-C5A9-4B07-915C-6F6ADBDCDD0C}">
   <ds:schemaRefs>
     <ds:schemaRef ds:uri="http://schemas.openxmlformats.org/officeDocument/2006/bibliography"/>
   </ds:schemaRefs>

</xml_diff>

<commit_message>
* https://www.squishlist.com/ims/satscan/66476/  - merged 9.4.4 code updates
</commit_message>
<xml_diff>
--- a/Doc/SaTScan Version History.docx
+++ b/Doc/SaTScan Version History.docx
@@ -974,65 +974,8 @@
         <w:rPr>
           <w:b/>
         </w:rPr>
-        <w:t>Version 9.4.3, June 2016</w:t>
-      </w:r>
-    </w:p>
-    <w:p>
-      <w:pPr>
-        <w:ind w:left="360" w:hanging="360"/>
-        <w:jc w:val="both"/>
-        <w:rPr>
-          <w:i/>
-        </w:rPr>
-      </w:pPr>
-      <w:r>
-        <w:rPr>
-          <w:i/>
-        </w:rPr>
-        <w:t xml:space="preserve">Minor </w:t>
-      </w:r>
-      <w:r>
-        <w:rPr>
-          <w:i/>
-        </w:rPr>
-        <w:t>Improvements</w:t>
-      </w:r>
-    </w:p>
-    <w:p>
-      <w:pPr>
-        <w:ind w:left="360" w:hanging="360"/>
-        <w:jc w:val="both"/>
-      </w:pPr>
-      <w:r>
-        <w:rPr>
-          <w:bCs/>
-        </w:rPr>
-        <w:t xml:space="preserve">Optional output file Location Information includes coordinates of </w:t>
-      </w:r>
-      <w:r>
-        <w:rPr>
-          <w:bCs/>
-        </w:rPr>
-        <w:t xml:space="preserve">cluster </w:t>
-      </w:r>
-      <w:r>
-        <w:rPr>
-          <w:bCs/>
-        </w:rPr>
-        <w:t>locations</w:t>
-      </w:r>
-      <w:r>
-        <w:t>.</w:t>
-      </w:r>
-    </w:p>
-    <w:p>
-      <w:pPr>
-        <w:ind w:left="360" w:hanging="360"/>
-        <w:jc w:val="both"/>
-        <w:rPr>
-          <w:b/>
-        </w:rPr>
-      </w:pPr>
+        <w:t>Version 9.4.4, August 2016</w:t>
+      </w:r>
     </w:p>
     <w:p>
       <w:pPr>
@@ -1058,101 +1001,17 @@
         </w:rPr>
       </w:pPr>
       <w:r>
-        <w:t>Maximum spatial cluster size</w:t>
-      </w:r>
-      <w:r>
-        <w:rPr>
-          <w:bCs/>
-        </w:rPr>
-        <w:t>s that are less than 1.0 could cause unexpected program behavior.</w:t>
-      </w:r>
-    </w:p>
-    <w:p>
-      <w:pPr>
-        <w:ind w:left="360" w:hanging="360"/>
-        <w:jc w:val="both"/>
-        <w:rPr>
-          <w:bCs/>
-        </w:rPr>
-      </w:pPr>
-      <w:r>
-        <w:rPr>
-          <w:bCs/>
-        </w:rPr>
-        <w:t>Select command-line overrides caused ambiguous parameter error.</w:t>
-      </w:r>
-    </w:p>
-    <w:p>
-      <w:pPr>
-        <w:ind w:left="360" w:hanging="360"/>
-        <w:jc w:val="both"/>
-        <w:rPr>
-          <w:bCs/>
-        </w:rPr>
-      </w:pPr>
-      <w:r>
-        <w:rPr>
-          <w:bCs/>
-        </w:rPr>
-        <w:t>Corrected memory leak in file wizard.</w:t>
-      </w:r>
-    </w:p>
-    <w:p>
-      <w:pPr>
-        <w:ind w:left="360" w:hanging="360"/>
-        <w:jc w:val="both"/>
-        <w:rPr>
-          <w:bCs/>
-        </w:rPr>
-      </w:pPr>
-      <w:r>
-        <w:rPr>
-          <w:bCs/>
-        </w:rPr>
-        <w:t>Revised software update to handle redirect.</w:t>
-      </w:r>
-    </w:p>
-    <w:p>
-      <w:pPr>
-        <w:ind w:left="360" w:hanging="360"/>
-        <w:jc w:val="both"/>
-        <w:rPr>
-          <w:bCs/>
-        </w:rPr>
-      </w:pPr>
-      <w:r>
-        <w:rPr>
-          <w:bCs/>
-        </w:rPr>
-        <w:t>Correction to t</w:t>
-      </w:r>
-      <w:r>
-        <w:rPr>
-          <w:bCs/>
-        </w:rPr>
-        <w:t xml:space="preserve">emporal graph </w:t>
-      </w:r>
-      <w:r>
-        <w:rPr>
-          <w:bCs/>
-        </w:rPr>
-        <w:t xml:space="preserve">to better </w:t>
-      </w:r>
-      <w:r>
-        <w:rPr>
-          <w:bCs/>
-        </w:rPr>
-        <w:t xml:space="preserve">handle x-axis with </w:t>
-      </w:r>
-      <w:r>
-        <w:rPr>
-          <w:bCs/>
-        </w:rPr>
-        <w:t>many ticks</w:t>
+        <w:t xml:space="preserve">Fixed bug in spatial variation in temporal trend analysis when a cluster has zero </w:t>
+      </w:r>
+      <w:r>
+        <w:t>p</w:t>
       </w:r>
       <w:bookmarkStart w:id="0" w:name="_GoBack"/>
       <w:bookmarkEnd w:id="0"/>
       <w:r>
+        <w:t>opulation at some point in time</w:t>
+      </w:r>
+      <w:r>
         <w:rPr>
           <w:bCs/>
         </w:rPr>
@@ -1180,6 +1039,210 @@
         <w:rPr>
           <w:b/>
         </w:rPr>
+        <w:t>Version 9.4.3, June 2016</w:t>
+      </w:r>
+    </w:p>
+    <w:p>
+      <w:pPr>
+        <w:ind w:left="360" w:hanging="360"/>
+        <w:jc w:val="both"/>
+        <w:rPr>
+          <w:i/>
+        </w:rPr>
+      </w:pPr>
+      <w:r>
+        <w:rPr>
+          <w:i/>
+        </w:rPr>
+        <w:t xml:space="preserve">Minor </w:t>
+      </w:r>
+      <w:r>
+        <w:rPr>
+          <w:i/>
+        </w:rPr>
+        <w:t>Improvements</w:t>
+      </w:r>
+    </w:p>
+    <w:p>
+      <w:pPr>
+        <w:ind w:left="360" w:hanging="360"/>
+        <w:jc w:val="both"/>
+      </w:pPr>
+      <w:r>
+        <w:rPr>
+          <w:bCs/>
+        </w:rPr>
+        <w:t xml:space="preserve">Optional output file Location Information includes coordinates of </w:t>
+      </w:r>
+      <w:r>
+        <w:rPr>
+          <w:bCs/>
+        </w:rPr>
+        <w:t xml:space="preserve">cluster </w:t>
+      </w:r>
+      <w:r>
+        <w:rPr>
+          <w:bCs/>
+        </w:rPr>
+        <w:t>locations</w:t>
+      </w:r>
+      <w:r>
+        <w:t>.</w:t>
+      </w:r>
+    </w:p>
+    <w:p>
+      <w:pPr>
+        <w:ind w:left="360" w:hanging="360"/>
+        <w:jc w:val="both"/>
+        <w:rPr>
+          <w:b/>
+        </w:rPr>
+      </w:pPr>
+    </w:p>
+    <w:p>
+      <w:pPr>
+        <w:ind w:left="360" w:hanging="360"/>
+        <w:jc w:val="both"/>
+        <w:rPr>
+          <w:i/>
+        </w:rPr>
+      </w:pPr>
+      <w:r>
+        <w:rPr>
+          <w:i/>
+        </w:rPr>
+        <w:t>Fixes</w:t>
+      </w:r>
+    </w:p>
+    <w:p>
+      <w:pPr>
+        <w:ind w:left="360" w:hanging="360"/>
+        <w:jc w:val="both"/>
+        <w:rPr>
+          <w:bCs/>
+        </w:rPr>
+      </w:pPr>
+      <w:r>
+        <w:t>Maximum spatial cluster size</w:t>
+      </w:r>
+      <w:r>
+        <w:rPr>
+          <w:bCs/>
+        </w:rPr>
+        <w:t>s that are less than 1.0 could cause unexpected program behavior.</w:t>
+      </w:r>
+    </w:p>
+    <w:p>
+      <w:pPr>
+        <w:ind w:left="360" w:hanging="360"/>
+        <w:jc w:val="both"/>
+        <w:rPr>
+          <w:bCs/>
+        </w:rPr>
+      </w:pPr>
+      <w:r>
+        <w:rPr>
+          <w:bCs/>
+        </w:rPr>
+        <w:t>Select command-line overrides caused ambiguous parameter error.</w:t>
+      </w:r>
+    </w:p>
+    <w:p>
+      <w:pPr>
+        <w:ind w:left="360" w:hanging="360"/>
+        <w:jc w:val="both"/>
+        <w:rPr>
+          <w:bCs/>
+        </w:rPr>
+      </w:pPr>
+      <w:r>
+        <w:rPr>
+          <w:bCs/>
+        </w:rPr>
+        <w:t>Corrected memory leak in file wizard.</w:t>
+      </w:r>
+    </w:p>
+    <w:p>
+      <w:pPr>
+        <w:ind w:left="360" w:hanging="360"/>
+        <w:jc w:val="both"/>
+        <w:rPr>
+          <w:bCs/>
+        </w:rPr>
+      </w:pPr>
+      <w:r>
+        <w:rPr>
+          <w:bCs/>
+        </w:rPr>
+        <w:t>Revised software update to handle redirect.</w:t>
+      </w:r>
+    </w:p>
+    <w:p>
+      <w:pPr>
+        <w:ind w:left="360" w:hanging="360"/>
+        <w:jc w:val="both"/>
+        <w:rPr>
+          <w:bCs/>
+        </w:rPr>
+      </w:pPr>
+      <w:r>
+        <w:rPr>
+          <w:bCs/>
+        </w:rPr>
+        <w:t>Correction to t</w:t>
+      </w:r>
+      <w:r>
+        <w:rPr>
+          <w:bCs/>
+        </w:rPr>
+        <w:t xml:space="preserve">emporal graph </w:t>
+      </w:r>
+      <w:r>
+        <w:rPr>
+          <w:bCs/>
+        </w:rPr>
+        <w:t xml:space="preserve">to better </w:t>
+      </w:r>
+      <w:r>
+        <w:rPr>
+          <w:bCs/>
+        </w:rPr>
+        <w:t xml:space="preserve">handle x-axis with </w:t>
+      </w:r>
+      <w:r>
+        <w:rPr>
+          <w:bCs/>
+        </w:rPr>
+        <w:t>many ticks</w:t>
+      </w:r>
+      <w:r>
+        <w:rPr>
+          <w:bCs/>
+        </w:rPr>
+        <w:t>.</w:t>
+      </w:r>
+    </w:p>
+    <w:p>
+      <w:pPr>
+        <w:ind w:left="360" w:hanging="360"/>
+        <w:jc w:val="both"/>
+        <w:rPr>
+          <w:b/>
+        </w:rPr>
+      </w:pPr>
+    </w:p>
+    <w:p>
+      <w:pPr>
+        <w:ind w:left="360" w:hanging="360"/>
+        <w:jc w:val="both"/>
+        <w:rPr>
+          <w:b/>
+        </w:rPr>
+      </w:pPr>
+      <w:r>
+        <w:rPr>
+          <w:b/>
+        </w:rPr>
         <w:t>Version 9.4.2, July 2015</w:t>
       </w:r>
     </w:p>
@@ -1195,6 +1258,7 @@
         <w:rPr>
           <w:i/>
         </w:rPr>
+        <w:lastRenderedPageBreak/>
         <w:t>Fixes</w:t>
       </w:r>
     </w:p>
@@ -1252,508 +1316,849 @@
         <w:rPr>
           <w:i/>
         </w:rPr>
+        <w:t xml:space="preserve">Minor </w:t>
+      </w:r>
+      <w:r>
+        <w:rPr>
+          <w:i/>
+        </w:rPr>
+        <w:t>Improvements</w:t>
+      </w:r>
+    </w:p>
+    <w:p>
+      <w:pPr>
+        <w:ind w:left="360" w:hanging="360"/>
+        <w:jc w:val="both"/>
+      </w:pPr>
+      <w:r>
+        <w:rPr>
+          <w:bCs/>
+        </w:rPr>
+        <w:t>Added additional step-wise information to the isotonic scan results</w:t>
+      </w:r>
+      <w:r>
+        <w:t>.</w:t>
+      </w:r>
+    </w:p>
+    <w:p>
+      <w:pPr>
+        <w:ind w:left="360" w:hanging="360"/>
+        <w:jc w:val="both"/>
+      </w:pPr>
+      <w:r>
+        <w:t>For isotonic regression, the step-wise relative risks compares the risk in the step to risk outside the cluster.</w:t>
+      </w:r>
+    </w:p>
+    <w:p>
+      <w:pPr>
+        <w:ind w:left="360" w:hanging="360"/>
+        <w:jc w:val="both"/>
+        <w:rPr>
+          <w:i/>
+        </w:rPr>
+      </w:pPr>
+    </w:p>
+    <w:p>
+      <w:pPr>
+        <w:ind w:left="360" w:hanging="360"/>
+        <w:jc w:val="both"/>
+        <w:rPr>
+          <w:i/>
+        </w:rPr>
+      </w:pPr>
+      <w:r>
+        <w:rPr>
+          <w:i/>
+        </w:rPr>
+        <w:t>Fixes</w:t>
+      </w:r>
+    </w:p>
+    <w:p>
+      <w:pPr>
+        <w:ind w:left="360" w:hanging="360"/>
+        <w:jc w:val="both"/>
+        <w:rPr>
+          <w:bCs/>
+        </w:rPr>
+      </w:pPr>
+      <w:r>
+        <w:rPr>
+          <w:bCs/>
+        </w:rPr>
+        <w:t>For isotonic regression, corrected the layout of the results</w:t>
+      </w:r>
+      <w:r>
+        <w:rPr>
+          <w:bCs/>
+        </w:rPr>
+        <w:t>.</w:t>
+      </w:r>
+    </w:p>
+    <w:p>
+      <w:pPr>
+        <w:ind w:left="360" w:hanging="360"/>
+        <w:jc w:val="both"/>
+        <w:rPr>
+          <w:bCs/>
+        </w:rPr>
+      </w:pPr>
+      <w:r>
+        <w:t xml:space="preserve">Correction to v9.4 in the calculated </w:t>
+      </w:r>
+      <w:proofErr w:type="spellStart"/>
+      <w:r>
+        <w:t>gini</w:t>
+      </w:r>
+      <w:proofErr w:type="spellEnd"/>
+      <w:r>
+        <w:t xml:space="preserve"> coefficients</w:t>
+      </w:r>
+      <w:r>
+        <w:rPr>
+          <w:bCs/>
+        </w:rPr>
+        <w:t>.</w:t>
+      </w:r>
+    </w:p>
+    <w:p>
+      <w:pPr>
+        <w:ind w:left="360" w:hanging="360"/>
+        <w:jc w:val="both"/>
+        <w:rPr>
+          <w:b/>
+        </w:rPr>
+      </w:pPr>
+    </w:p>
+    <w:p>
+      <w:pPr>
+        <w:ind w:left="360" w:hanging="360"/>
+        <w:jc w:val="both"/>
+        <w:rPr>
+          <w:b/>
+        </w:rPr>
+      </w:pPr>
+      <w:r>
+        <w:rPr>
+          <w:b/>
+        </w:rPr>
+        <w:t>Version 9.4, February 2015</w:t>
+      </w:r>
+    </w:p>
+    <w:p>
+      <w:pPr>
+        <w:ind w:left="360" w:hanging="360"/>
+        <w:jc w:val="both"/>
+        <w:rPr>
+          <w:i/>
+        </w:rPr>
+      </w:pPr>
+      <w:r>
+        <w:rPr>
+          <w:i/>
+        </w:rPr>
+        <w:t>New Analytical Features</w:t>
+      </w:r>
+    </w:p>
+    <w:p>
+      <w:pPr>
+        <w:ind w:left="360" w:hanging="360"/>
+        <w:jc w:val="both"/>
+        <w:rPr>
+          <w:bCs/>
+        </w:rPr>
+      </w:pPr>
+      <w:r>
+        <w:rPr>
+          <w:bCs/>
+        </w:rPr>
+        <w:t>B</w:t>
+      </w:r>
+      <w:r>
+        <w:rPr>
+          <w:bCs/>
+        </w:rPr>
+        <w:t>order analysis</w:t>
+      </w:r>
+      <w:r>
+        <w:rPr>
+          <w:bCs/>
+        </w:rPr>
+        <w:t>, using</w:t>
+      </w:r>
+      <w:r>
+        <w:rPr>
+          <w:bCs/>
+        </w:rPr>
+        <w:t xml:space="preserve"> Oliveira’s F </w:t>
+      </w:r>
+      <w:r>
+        <w:rPr>
+          <w:bCs/>
+        </w:rPr>
+        <w:t>to</w:t>
+      </w:r>
+      <w:r>
+        <w:rPr>
+          <w:bCs/>
+        </w:rPr>
+        <w:t xml:space="preserve"> determine </w:t>
+      </w:r>
+      <w:r>
+        <w:rPr>
+          <w:bCs/>
+        </w:rPr>
+        <w:t xml:space="preserve">the likelihood of </w:t>
+      </w:r>
+      <w:r>
+        <w:rPr>
+          <w:bCs/>
+        </w:rPr>
+        <w:t>each location</w:t>
+      </w:r>
+      <w:r>
+        <w:rPr>
+          <w:bCs/>
+        </w:rPr>
+        <w:t xml:space="preserve"> to be in the true</w:t>
+      </w:r>
+      <w:r>
+        <w:rPr>
+          <w:bCs/>
+        </w:rPr>
+        <w:t xml:space="preserve"> clus</w:t>
+      </w:r>
+      <w:r>
+        <w:rPr>
+          <w:bCs/>
+        </w:rPr>
+        <w:t>t</w:t>
+      </w:r>
+      <w:r>
+        <w:rPr>
+          <w:bCs/>
+        </w:rPr>
+        <w:t>er.</w:t>
+      </w:r>
+    </w:p>
+    <w:p>
+      <w:pPr>
+        <w:ind w:left="360" w:hanging="360"/>
+        <w:jc w:val="both"/>
+        <w:rPr>
+          <w:b/>
+        </w:rPr>
+      </w:pPr>
+    </w:p>
+    <w:p>
+      <w:pPr>
+        <w:ind w:left="360" w:hanging="360"/>
+        <w:jc w:val="both"/>
+        <w:rPr>
+          <w:i/>
+        </w:rPr>
+      </w:pPr>
+      <w:r>
+        <w:rPr>
+          <w:i/>
+        </w:rPr>
+        <w:t>Other Improvements</w:t>
+      </w:r>
+    </w:p>
+    <w:p>
+      <w:pPr>
+        <w:ind w:left="360" w:hanging="360"/>
+        <w:jc w:val="both"/>
+      </w:pPr>
+      <w:r>
+        <w:rPr>
+          <w:bCs/>
+        </w:rPr>
+        <w:t>T</w:t>
+      </w:r>
+      <w:r>
+        <w:rPr>
+          <w:bCs/>
+        </w:rPr>
+        <w:t xml:space="preserve">emporal graphs in HTML format, </w:t>
+      </w:r>
+      <w:r>
+        <w:t xml:space="preserve">depicting the observed and expected counts over time, both inside and outside the cluster. </w:t>
+      </w:r>
+    </w:p>
+    <w:p>
+      <w:pPr>
+        <w:ind w:left="360" w:hanging="360"/>
+        <w:jc w:val="both"/>
+      </w:pPr>
+      <w:r>
+        <w:t>Print and save temporal graphs in PNG, JPEG, PDF and SVG file formats.</w:t>
+      </w:r>
+    </w:p>
+    <w:p>
+      <w:pPr>
+        <w:ind w:left="360" w:hanging="360"/>
+        <w:jc w:val="both"/>
+        <w:rPr>
+          <w:bCs/>
+        </w:rPr>
+      </w:pPr>
+      <w:r>
+        <w:rPr>
+          <w:bCs/>
+        </w:rPr>
+        <w:t xml:space="preserve">The </w:t>
+      </w:r>
+      <w:r>
+        <w:rPr>
+          <w:bCs/>
+        </w:rPr>
+        <w:t>output shapefile</w:t>
+      </w:r>
+      <w:r>
+        <w:rPr>
+          <w:bCs/>
+        </w:rPr>
+        <w:t xml:space="preserve"> </w:t>
+      </w:r>
+      <w:r>
+        <w:rPr>
+          <w:bCs/>
+        </w:rPr>
+        <w:t xml:space="preserve">can be made to </w:t>
+      </w:r>
+      <w:r>
+        <w:rPr>
+          <w:bCs/>
+        </w:rPr>
+        <w:t xml:space="preserve">contain the </w:t>
+      </w:r>
+      <w:r>
+        <w:rPr>
+          <w:bCs/>
+        </w:rPr>
+        <w:t xml:space="preserve">location </w:t>
+      </w:r>
+      <w:r>
+        <w:rPr>
+          <w:bCs/>
+        </w:rPr>
+        <w:t>points within each reported cluster.</w:t>
+      </w:r>
+    </w:p>
+    <w:p>
+      <w:pPr>
+        <w:ind w:left="360" w:hanging="360"/>
+        <w:jc w:val="both"/>
+        <w:rPr>
+          <w:bCs/>
+        </w:rPr>
+      </w:pPr>
+      <w:r>
+        <w:rPr>
+          <w:bCs/>
+        </w:rPr>
+        <w:t>Ability to import data from GIS shapefiles.</w:t>
+      </w:r>
+    </w:p>
+    <w:p>
+      <w:pPr>
+        <w:ind w:left="360" w:hanging="360"/>
+        <w:jc w:val="both"/>
+        <w:rPr>
+          <w:bCs/>
+        </w:rPr>
+      </w:pPr>
+      <w:r>
+        <w:rPr>
+          <w:bCs/>
+        </w:rPr>
+        <w:t xml:space="preserve">Ability to name the saved input files when using the import wizard. </w:t>
+      </w:r>
+    </w:p>
+    <w:p>
+      <w:pPr>
+        <w:ind w:left="360" w:hanging="360"/>
+        <w:jc w:val="both"/>
+        <w:rPr>
+          <w:bCs/>
+        </w:rPr>
+      </w:pPr>
+      <w:r>
+        <w:rPr>
+          <w:bCs/>
+        </w:rPr>
+        <w:t>Option to r</w:t>
+      </w:r>
+      <w:r>
+        <w:rPr>
+          <w:bCs/>
+        </w:rPr>
+        <w:t xml:space="preserve">ead </w:t>
+      </w:r>
+      <w:r>
+        <w:rPr>
+          <w:bCs/>
+        </w:rPr>
+        <w:t xml:space="preserve">input </w:t>
+      </w:r>
+      <w:r>
+        <w:rPr>
+          <w:bCs/>
+        </w:rPr>
+        <w:t>data live from a data source</w:t>
+      </w:r>
+      <w:r>
+        <w:rPr>
+          <w:bCs/>
+        </w:rPr>
+        <w:t>, without an intermediate file in SaTScan format</w:t>
+      </w:r>
+      <w:r>
+        <w:rPr>
+          <w:bCs/>
+        </w:rPr>
+        <w:t>.</w:t>
+      </w:r>
+    </w:p>
+    <w:p>
+      <w:pPr>
+        <w:ind w:left="360" w:hanging="360"/>
+        <w:jc w:val="both"/>
+        <w:rPr>
+          <w:bCs/>
+        </w:rPr>
+      </w:pPr>
+      <w:r>
+        <w:rPr>
+          <w:bCs/>
+        </w:rPr>
+        <w:t>An improved a</w:t>
+      </w:r>
+      <w:r>
+        <w:rPr>
+          <w:bCs/>
+        </w:rPr>
+        <w:t xml:space="preserve">pplication updater to better prompt user in </w:t>
+      </w:r>
+      <w:r>
+        <w:rPr>
+          <w:bCs/>
+        </w:rPr>
+        <w:t xml:space="preserve">a </w:t>
+      </w:r>
+      <w:r>
+        <w:rPr>
+          <w:bCs/>
+        </w:rPr>
+        <w:t>UAC escalation</w:t>
+      </w:r>
+      <w:r>
+        <w:rPr>
+          <w:bCs/>
+        </w:rPr>
+        <w:t>.</w:t>
+      </w:r>
+    </w:p>
+    <w:p>
+      <w:pPr>
+        <w:ind w:left="360" w:hanging="360"/>
+        <w:jc w:val="both"/>
+        <w:rPr>
+          <w:bCs/>
+        </w:rPr>
+      </w:pPr>
+      <w:r>
+        <w:rPr>
+          <w:bCs/>
+        </w:rPr>
+        <w:t>A</w:t>
+      </w:r>
+      <w:r>
+        <w:rPr>
+          <w:bCs/>
+        </w:rPr>
+        <w:t>bility to specify</w:t>
+      </w:r>
+      <w:r>
+        <w:rPr>
+          <w:bCs/>
+        </w:rPr>
+        <w:t xml:space="preserve"> a user defined title for each </w:t>
+      </w:r>
+      <w:r>
+        <w:rPr>
+          <w:bCs/>
+        </w:rPr>
+        <w:t>analysis</w:t>
+      </w:r>
+      <w:r>
+        <w:rPr>
+          <w:bCs/>
+        </w:rPr>
+        <w:t>.</w:t>
+      </w:r>
+    </w:p>
+    <w:p>
+      <w:pPr>
+        <w:ind w:left="360" w:hanging="360"/>
+        <w:jc w:val="both"/>
+        <w:rPr>
+          <w:bCs/>
+        </w:rPr>
+      </w:pPr>
+    </w:p>
+    <w:p>
+      <w:pPr>
+        <w:jc w:val="both"/>
+        <w:rPr>
+          <w:i/>
+        </w:rPr>
+      </w:pPr>
+      <w:r>
+        <w:rPr>
+          <w:i/>
+        </w:rPr>
+        <w:t>Minor Fixes</w:t>
+      </w:r>
+    </w:p>
+    <w:p>
+      <w:pPr>
+        <w:ind w:left="360" w:hanging="360"/>
+        <w:jc w:val="both"/>
+        <w:rPr>
+          <w:bCs/>
+        </w:rPr>
+      </w:pPr>
+      <w:r>
+        <w:rPr>
+          <w:bCs/>
+        </w:rPr>
+        <w:t>The CLU_RISK and LOC_RISK columns were renamed to CLU_RR and LOC_RR, respectively in the optional ‘Clus</w:t>
+      </w:r>
+      <w:r>
+        <w:rPr>
+          <w:bCs/>
+        </w:rPr>
+        <w:t>t</w:t>
+      </w:r>
+      <w:r>
+        <w:rPr>
+          <w:bCs/>
+        </w:rPr>
+        <w:t>er Information’ file</w:t>
+      </w:r>
+      <w:r>
+        <w:rPr>
+          <w:bCs/>
+        </w:rPr>
+        <w:t>.</w:t>
+      </w:r>
+    </w:p>
+    <w:p>
+      <w:pPr>
+        <w:ind w:left="360" w:hanging="360"/>
+        <w:jc w:val="both"/>
+        <w:rPr>
+          <w:b/>
+          <w:color w:val="000000"/>
+        </w:rPr>
+      </w:pPr>
+    </w:p>
+    <w:p>
+      <w:pPr>
+        <w:ind w:left="360" w:hanging="360"/>
+        <w:jc w:val="both"/>
+        <w:rPr>
+          <w:b/>
+          <w:color w:val="000000"/>
+        </w:rPr>
+      </w:pPr>
+      <w:r>
+        <w:rPr>
+          <w:b/>
+          <w:color w:val="000000"/>
+        </w:rPr>
+        <w:t>Version 9.</w:t>
+      </w:r>
+      <w:r>
+        <w:rPr>
+          <w:b/>
+          <w:color w:val="000000"/>
+        </w:rPr>
+        <w:t>3</w:t>
+      </w:r>
+      <w:r>
+        <w:rPr>
+          <w:b/>
+          <w:color w:val="000000"/>
+        </w:rPr>
+        <w:t xml:space="preserve">.1, </w:t>
+      </w:r>
+      <w:r>
+        <w:rPr>
+          <w:b/>
+          <w:color w:val="000000"/>
+        </w:rPr>
+        <w:t>October</w:t>
+      </w:r>
+      <w:r>
+        <w:rPr>
+          <w:b/>
+          <w:color w:val="000000"/>
+        </w:rPr>
+        <w:t>, 201</w:t>
+      </w:r>
+      <w:r>
+        <w:rPr>
+          <w:b/>
+          <w:color w:val="000000"/>
+        </w:rPr>
+        <w:t>4</w:t>
+      </w:r>
+    </w:p>
+    <w:p>
+      <w:pPr>
+        <w:jc w:val="both"/>
+        <w:rPr>
+          <w:i/>
+          <w:color w:val="000000"/>
+        </w:rPr>
+      </w:pPr>
+      <w:r>
+        <w:rPr>
+          <w:i/>
+          <w:color w:val="000000"/>
+        </w:rPr>
+        <w:t xml:space="preserve">Minor </w:t>
+      </w:r>
+      <w:r>
+        <w:rPr>
+          <w:i/>
+          <w:color w:val="000000"/>
+        </w:rPr>
+        <w:t>Fix</w:t>
+      </w:r>
+    </w:p>
+    <w:p>
+      <w:pPr>
+        <w:ind w:left="360" w:hanging="360"/>
+        <w:jc w:val="both"/>
+        <w:rPr>
+          <w:color w:val="000000"/>
+        </w:rPr>
+      </w:pPr>
+      <w:r>
+        <w:rPr>
+          <w:color w:val="000000"/>
+        </w:rPr>
+        <w:t>Total population reported with Iterative Scan Statistic was not adjusted for earlier iterations when using the Poisson model</w:t>
+      </w:r>
+      <w:r>
+        <w:rPr>
+          <w:color w:val="000000"/>
+        </w:rPr>
+        <w:t>.</w:t>
+      </w:r>
+    </w:p>
+    <w:p>
+      <w:pPr>
+        <w:ind w:left="360" w:hanging="360"/>
+        <w:jc w:val="both"/>
+        <w:rPr>
+          <w:b/>
+        </w:rPr>
+      </w:pPr>
+    </w:p>
+    <w:p>
+      <w:pPr>
+        <w:ind w:left="360" w:hanging="360"/>
+        <w:jc w:val="both"/>
+        <w:rPr>
+          <w:b/>
+        </w:rPr>
+      </w:pPr>
+      <w:r>
+        <w:rPr>
+          <w:b/>
+        </w:rPr>
+        <w:t>Version 9.3, March 201</w:t>
+      </w:r>
+      <w:r>
+        <w:rPr>
+          <w:b/>
+        </w:rPr>
+        <w:t>4</w:t>
+      </w:r>
+    </w:p>
+    <w:p>
+      <w:pPr>
+        <w:jc w:val="both"/>
+        <w:rPr>
+          <w:i/>
+        </w:rPr>
+      </w:pPr>
+      <w:r>
+        <w:rPr>
+          <w:i/>
+        </w:rPr>
+        <w:t>New Analytical Features</w:t>
+      </w:r>
+    </w:p>
+    <w:p>
+      <w:pPr>
+        <w:ind w:left="720" w:hanging="720"/>
+        <w:jc w:val="both"/>
+        <w:rPr>
+          <w:bCs/>
+        </w:rPr>
+      </w:pPr>
+      <w:r>
+        <w:rPr>
+          <w:bCs/>
+        </w:rPr>
+        <w:t>Minimum temporal cluster size for purely temporal and space-time analyses.</w:t>
+      </w:r>
+    </w:p>
+    <w:p>
+      <w:pPr>
+        <w:ind w:left="360" w:hanging="360"/>
+        <w:jc w:val="both"/>
+        <w:rPr>
+          <w:b/>
+          <w:color w:val="000000"/>
+        </w:rPr>
+      </w:pPr>
+    </w:p>
+    <w:p>
+      <w:pPr>
+        <w:ind w:left="360" w:hanging="360"/>
+        <w:jc w:val="both"/>
+        <w:rPr>
+          <w:i/>
+        </w:rPr>
+      </w:pPr>
+      <w:r>
+        <w:rPr>
+          <w:i/>
+        </w:rPr>
+        <w:t>Other Improvements</w:t>
+      </w:r>
+    </w:p>
+    <w:p>
+      <w:pPr>
+        <w:ind w:left="720" w:hanging="720"/>
+        <w:jc w:val="both"/>
+        <w:rPr>
+          <w:bCs/>
+        </w:rPr>
+      </w:pPr>
+      <w:r>
+        <w:rPr>
+          <w:bCs/>
+        </w:rPr>
         <w:lastRenderedPageBreak/>
-        <w:t xml:space="preserve">Minor </w:t>
-      </w:r>
-      <w:r>
-        <w:rPr>
-          <w:i/>
-        </w:rPr>
-        <w:t>Improvements</w:t>
-      </w:r>
-    </w:p>
-    <w:p>
-      <w:pPr>
-        <w:ind w:left="360" w:hanging="360"/>
-        <w:jc w:val="both"/>
-      </w:pPr>
-      <w:r>
-        <w:rPr>
-          <w:bCs/>
-        </w:rPr>
-        <w:t>Added additional step-wise information to the isotonic scan results</w:t>
-      </w:r>
-      <w:r>
-        <w:t>.</w:t>
-      </w:r>
-    </w:p>
-    <w:p>
-      <w:pPr>
-        <w:ind w:left="360" w:hanging="360"/>
-        <w:jc w:val="both"/>
-      </w:pPr>
-      <w:r>
-        <w:t>For isotonic regression, the step-wise relative risks compares the risk in the step to risk outside the cluster.</w:t>
-      </w:r>
-    </w:p>
-    <w:p>
-      <w:pPr>
-        <w:ind w:left="360" w:hanging="360"/>
-        <w:jc w:val="both"/>
-        <w:rPr>
-          <w:i/>
-        </w:rPr>
-      </w:pPr>
-    </w:p>
-    <w:p>
-      <w:pPr>
-        <w:ind w:left="360" w:hanging="360"/>
-        <w:jc w:val="both"/>
-        <w:rPr>
-          <w:i/>
-        </w:rPr>
-      </w:pPr>
-      <w:r>
-        <w:rPr>
-          <w:i/>
-        </w:rPr>
-        <w:t>Fixes</w:t>
-      </w:r>
-    </w:p>
-    <w:p>
-      <w:pPr>
-        <w:ind w:left="360" w:hanging="360"/>
-        <w:jc w:val="both"/>
-        <w:rPr>
-          <w:bCs/>
-        </w:rPr>
-      </w:pPr>
-      <w:r>
-        <w:rPr>
-          <w:bCs/>
-        </w:rPr>
-        <w:t>For isotonic regression, corrected the layout of the results</w:t>
-      </w:r>
-      <w:r>
-        <w:rPr>
-          <w:bCs/>
-        </w:rPr>
-        <w:t>.</w:t>
-      </w:r>
-    </w:p>
-    <w:p>
-      <w:pPr>
-        <w:ind w:left="360" w:hanging="360"/>
-        <w:jc w:val="both"/>
-        <w:rPr>
-          <w:bCs/>
-        </w:rPr>
-      </w:pPr>
-      <w:r>
-        <w:t xml:space="preserve">Correction to v9.4 in the calculated </w:t>
-      </w:r>
-      <w:proofErr w:type="spellStart"/>
-      <w:r>
-        <w:t>gini</w:t>
-      </w:r>
-      <w:proofErr w:type="spellEnd"/>
-      <w:r>
-        <w:t xml:space="preserve"> coefficients</w:t>
-      </w:r>
-      <w:r>
-        <w:rPr>
-          <w:bCs/>
-        </w:rPr>
-        <w:t>.</w:t>
-      </w:r>
-    </w:p>
-    <w:p>
-      <w:pPr>
-        <w:ind w:left="360" w:hanging="360"/>
-        <w:jc w:val="both"/>
-        <w:rPr>
-          <w:b/>
-        </w:rPr>
-      </w:pPr>
-    </w:p>
-    <w:p>
-      <w:pPr>
-        <w:ind w:left="360" w:hanging="360"/>
-        <w:jc w:val="both"/>
-        <w:rPr>
-          <w:b/>
-        </w:rPr>
-      </w:pPr>
-      <w:r>
-        <w:rPr>
-          <w:b/>
-        </w:rPr>
-        <w:t>Version 9.4, February 2015</w:t>
-      </w:r>
-    </w:p>
-    <w:p>
-      <w:pPr>
-        <w:ind w:left="360" w:hanging="360"/>
-        <w:jc w:val="both"/>
-        <w:rPr>
-          <w:i/>
-        </w:rPr>
-      </w:pPr>
-      <w:r>
-        <w:rPr>
-          <w:i/>
-        </w:rPr>
-        <w:t>New Analytical Features</w:t>
-      </w:r>
-    </w:p>
-    <w:p>
-      <w:pPr>
-        <w:ind w:left="360" w:hanging="360"/>
-        <w:jc w:val="both"/>
-        <w:rPr>
-          <w:bCs/>
-        </w:rPr>
-      </w:pPr>
-      <w:r>
-        <w:rPr>
-          <w:bCs/>
-        </w:rPr>
-        <w:t>B</w:t>
-      </w:r>
-      <w:r>
-        <w:rPr>
-          <w:bCs/>
-        </w:rPr>
-        <w:t>order analysis</w:t>
-      </w:r>
-      <w:r>
-        <w:rPr>
-          <w:bCs/>
-        </w:rPr>
-        <w:t>, using</w:t>
-      </w:r>
-      <w:r>
-        <w:rPr>
-          <w:bCs/>
-        </w:rPr>
-        <w:t xml:space="preserve"> Oliveira’s F </w:t>
-      </w:r>
-      <w:r>
-        <w:rPr>
-          <w:bCs/>
-        </w:rPr>
-        <w:t>to</w:t>
-      </w:r>
-      <w:r>
-        <w:rPr>
-          <w:bCs/>
-        </w:rPr>
-        <w:t xml:space="preserve"> determine </w:t>
-      </w:r>
-      <w:r>
-        <w:rPr>
-          <w:bCs/>
-        </w:rPr>
-        <w:t xml:space="preserve">the likelihood of </w:t>
-      </w:r>
-      <w:r>
-        <w:rPr>
-          <w:bCs/>
-        </w:rPr>
-        <w:t>each location</w:t>
-      </w:r>
-      <w:r>
-        <w:rPr>
-          <w:bCs/>
-        </w:rPr>
-        <w:t xml:space="preserve"> to be in the true</w:t>
-      </w:r>
-      <w:r>
-        <w:rPr>
-          <w:bCs/>
-        </w:rPr>
-        <w:t xml:space="preserve"> clus</w:t>
-      </w:r>
-      <w:r>
-        <w:rPr>
-          <w:bCs/>
-        </w:rPr>
-        <w:t>t</w:t>
-      </w:r>
-      <w:r>
-        <w:rPr>
-          <w:bCs/>
-        </w:rPr>
-        <w:t>er.</w:t>
-      </w:r>
-    </w:p>
-    <w:p>
-      <w:pPr>
-        <w:ind w:left="360" w:hanging="360"/>
-        <w:jc w:val="both"/>
-        <w:rPr>
-          <w:b/>
-        </w:rPr>
-      </w:pPr>
-    </w:p>
-    <w:p>
-      <w:pPr>
-        <w:ind w:left="360" w:hanging="360"/>
-        <w:jc w:val="both"/>
-        <w:rPr>
-          <w:i/>
-        </w:rPr>
-      </w:pPr>
-      <w:r>
-        <w:rPr>
-          <w:i/>
-        </w:rPr>
-        <w:t>Other Improvements</w:t>
-      </w:r>
-    </w:p>
-    <w:p>
-      <w:pPr>
-        <w:ind w:left="360" w:hanging="360"/>
-        <w:jc w:val="both"/>
-      </w:pPr>
-      <w:r>
-        <w:rPr>
-          <w:bCs/>
-        </w:rPr>
-        <w:t>T</w:t>
-      </w:r>
-      <w:r>
-        <w:rPr>
-          <w:bCs/>
-        </w:rPr>
-        <w:t xml:space="preserve">emporal graphs in HTML format, </w:t>
-      </w:r>
-      <w:r>
-        <w:t xml:space="preserve">depicting the observed and expected counts over time, both inside and outside the cluster. </w:t>
-      </w:r>
-    </w:p>
-    <w:p>
-      <w:pPr>
-        <w:ind w:left="360" w:hanging="360"/>
-        <w:jc w:val="both"/>
-      </w:pPr>
-      <w:r>
-        <w:t>Print and save temporal graphs in PNG, JPEG, PDF and SVG file formats.</w:t>
-      </w:r>
-    </w:p>
-    <w:p>
-      <w:pPr>
-        <w:ind w:left="360" w:hanging="360"/>
-        <w:jc w:val="both"/>
-        <w:rPr>
-          <w:bCs/>
-        </w:rPr>
-      </w:pPr>
-      <w:r>
-        <w:rPr>
-          <w:bCs/>
-        </w:rPr>
-        <w:t xml:space="preserve">The </w:t>
-      </w:r>
-      <w:r>
-        <w:rPr>
-          <w:bCs/>
-        </w:rPr>
-        <w:t>output shapefile</w:t>
-      </w:r>
-      <w:r>
-        <w:rPr>
-          <w:bCs/>
-        </w:rPr>
-        <w:t xml:space="preserve"> </w:t>
-      </w:r>
-      <w:r>
-        <w:rPr>
-          <w:bCs/>
-        </w:rPr>
-        <w:t xml:space="preserve">can be made to </w:t>
-      </w:r>
-      <w:r>
-        <w:rPr>
-          <w:bCs/>
-        </w:rPr>
-        <w:t xml:space="preserve">contain the </w:t>
-      </w:r>
-      <w:r>
-        <w:rPr>
-          <w:bCs/>
-        </w:rPr>
-        <w:t xml:space="preserve">location </w:t>
-      </w:r>
-      <w:r>
-        <w:rPr>
-          <w:bCs/>
-        </w:rPr>
-        <w:t>points within each reported cluster.</w:t>
-      </w:r>
-    </w:p>
-    <w:p>
-      <w:pPr>
-        <w:ind w:left="360" w:hanging="360"/>
-        <w:jc w:val="both"/>
-        <w:rPr>
-          <w:bCs/>
-        </w:rPr>
-      </w:pPr>
-      <w:r>
-        <w:rPr>
-          <w:bCs/>
-        </w:rPr>
-        <w:t>Ability to import data from GIS shapefiles.</w:t>
-      </w:r>
-    </w:p>
-    <w:p>
-      <w:pPr>
-        <w:ind w:left="360" w:hanging="360"/>
-        <w:jc w:val="both"/>
-        <w:rPr>
-          <w:bCs/>
-        </w:rPr>
-      </w:pPr>
-      <w:r>
-        <w:rPr>
-          <w:bCs/>
-        </w:rPr>
-        <w:t xml:space="preserve">Ability to name the saved input files when using the import wizard. </w:t>
-      </w:r>
-    </w:p>
-    <w:p>
-      <w:pPr>
-        <w:ind w:left="360" w:hanging="360"/>
-        <w:jc w:val="both"/>
-        <w:rPr>
-          <w:bCs/>
-        </w:rPr>
-      </w:pPr>
-      <w:r>
-        <w:rPr>
-          <w:bCs/>
-        </w:rPr>
-        <w:t>Option to r</w:t>
-      </w:r>
-      <w:r>
-        <w:rPr>
-          <w:bCs/>
-        </w:rPr>
-        <w:t xml:space="preserve">ead </w:t>
-      </w:r>
-      <w:r>
-        <w:rPr>
-          <w:bCs/>
-        </w:rPr>
-        <w:t xml:space="preserve">input </w:t>
-      </w:r>
-      <w:r>
-        <w:rPr>
-          <w:bCs/>
-        </w:rPr>
-        <w:t>data live from a data source</w:t>
-      </w:r>
-      <w:r>
-        <w:rPr>
-          <w:bCs/>
-        </w:rPr>
-        <w:t>, without an intermediate file in SaTScan format</w:t>
-      </w:r>
-      <w:r>
-        <w:rPr>
-          <w:bCs/>
-        </w:rPr>
-        <w:t>.</w:t>
-      </w:r>
-    </w:p>
-    <w:p>
-      <w:pPr>
-        <w:ind w:left="360" w:hanging="360"/>
-        <w:jc w:val="both"/>
-        <w:rPr>
-          <w:bCs/>
-        </w:rPr>
-      </w:pPr>
-      <w:r>
-        <w:rPr>
-          <w:bCs/>
-        </w:rPr>
-        <w:t>An improved a</w:t>
-      </w:r>
-      <w:r>
-        <w:rPr>
-          <w:bCs/>
-        </w:rPr>
-        <w:t xml:space="preserve">pplication updater to better prompt user in </w:t>
-      </w:r>
-      <w:r>
-        <w:rPr>
-          <w:bCs/>
-        </w:rPr>
-        <w:t xml:space="preserve">a </w:t>
-      </w:r>
-      <w:r>
-        <w:rPr>
-          <w:bCs/>
-        </w:rPr>
-        <w:t>UAC escalation</w:t>
-      </w:r>
-      <w:r>
-        <w:rPr>
-          <w:bCs/>
-        </w:rPr>
-        <w:t>.</w:t>
-      </w:r>
-    </w:p>
-    <w:p>
-      <w:pPr>
-        <w:ind w:left="360" w:hanging="360"/>
-        <w:jc w:val="both"/>
-        <w:rPr>
-          <w:bCs/>
-        </w:rPr>
-      </w:pPr>
-      <w:r>
-        <w:rPr>
-          <w:bCs/>
-        </w:rPr>
-        <w:t>A</w:t>
-      </w:r>
-      <w:r>
-        <w:rPr>
-          <w:bCs/>
-        </w:rPr>
-        <w:t>bility to specify</w:t>
-      </w:r>
-      <w:r>
-        <w:rPr>
-          <w:bCs/>
-        </w:rPr>
-        <w:t xml:space="preserve"> a user defined title for each </w:t>
-      </w:r>
-      <w:r>
-        <w:rPr>
-          <w:bCs/>
-        </w:rPr>
-        <w:t>analysis</w:t>
-      </w:r>
-      <w:r>
-        <w:rPr>
-          <w:bCs/>
-        </w:rPr>
-        <w:t>.</w:t>
-      </w:r>
-    </w:p>
-    <w:p>
-      <w:pPr>
-        <w:ind w:left="360" w:hanging="360"/>
-        <w:jc w:val="both"/>
-        <w:rPr>
-          <w:bCs/>
-        </w:rPr>
-      </w:pPr>
-    </w:p>
-    <w:p>
-      <w:pPr>
-        <w:jc w:val="both"/>
-        <w:rPr>
-          <w:i/>
-        </w:rPr>
-      </w:pPr>
-      <w:r>
-        <w:rPr>
-          <w:i/>
+        <w:t xml:space="preserve">Update feature revised to enable automatic periodic polling for </w:t>
+      </w:r>
+      <w:r>
+        <w:rPr>
+          <w:bCs/>
+        </w:rPr>
+        <w:t xml:space="preserve">new </w:t>
+      </w:r>
+      <w:r>
+        <w:rPr>
+          <w:bCs/>
+        </w:rPr>
+        <w:t>versions.</w:t>
+      </w:r>
+    </w:p>
+    <w:p>
+      <w:pPr>
+        <w:ind w:left="360" w:hanging="360"/>
+        <w:jc w:val="both"/>
+        <w:rPr>
+          <w:bCs/>
+        </w:rPr>
+      </w:pPr>
+      <w:r>
+        <w:rPr>
+          <w:bCs/>
+        </w:rPr>
+        <w:t xml:space="preserve">File browse dialog revised to give a more Mac-like experience on </w:t>
+      </w:r>
+      <w:r>
+        <w:rPr>
+          <w:bCs/>
+        </w:rPr>
+        <w:t xml:space="preserve">the Mac </w:t>
+      </w:r>
+      <w:r>
+        <w:rPr>
+          <w:bCs/>
+        </w:rPr>
+        <w:t>platform.</w:t>
+      </w:r>
+    </w:p>
+    <w:p>
+      <w:pPr>
+        <w:ind w:left="360" w:hanging="360"/>
+        <w:jc w:val="both"/>
+        <w:rPr>
+          <w:bCs/>
+        </w:rPr>
+      </w:pPr>
+      <w:r>
+        <w:rPr>
+          <w:bCs/>
+        </w:rPr>
+        <w:t xml:space="preserve">New Mexico </w:t>
+      </w:r>
+      <w:r>
+        <w:rPr>
+          <w:bCs/>
+        </w:rPr>
+        <w:t xml:space="preserve">sample </w:t>
+      </w:r>
+      <w:r>
+        <w:rPr>
+          <w:bCs/>
+        </w:rPr>
+        <w:t xml:space="preserve">data now uses latitude/longitude </w:t>
+      </w:r>
+      <w:r>
+        <w:rPr>
+          <w:bCs/>
+        </w:rPr>
+        <w:t xml:space="preserve">rather than Cartesian </w:t>
+      </w:r>
+      <w:r>
+        <w:rPr>
+          <w:bCs/>
+        </w:rPr>
+        <w:t>coordinates.</w:t>
+      </w:r>
+    </w:p>
+    <w:p>
+      <w:pPr>
+        <w:ind w:left="360" w:hanging="360"/>
+        <w:jc w:val="both"/>
+        <w:rPr>
+          <w:bCs/>
+        </w:rPr>
+      </w:pPr>
+    </w:p>
+    <w:p>
+      <w:pPr>
+        <w:jc w:val="both"/>
+        <w:rPr>
+          <w:i/>
+          <w:color w:val="000000"/>
+        </w:rPr>
+      </w:pPr>
+      <w:r>
+        <w:rPr>
+          <w:i/>
+          <w:color w:val="000000"/>
         </w:rPr>
         <w:t>Minor Fixes</w:t>
       </w:r>
@@ -1770,348 +2175,6 @@
         <w:rPr>
           <w:bCs/>
         </w:rPr>
-        <w:t>The CLU_RISK and LOC_RISK columns were renamed to CLU_RR and LOC_RR, respectively in the optional ‘Clus</w:t>
-      </w:r>
-      <w:r>
-        <w:rPr>
-          <w:bCs/>
-        </w:rPr>
-        <w:t>t</w:t>
-      </w:r>
-      <w:r>
-        <w:rPr>
-          <w:bCs/>
-        </w:rPr>
-        <w:t>er Information’ file</w:t>
-      </w:r>
-      <w:r>
-        <w:rPr>
-          <w:bCs/>
-        </w:rPr>
-        <w:t>.</w:t>
-      </w:r>
-    </w:p>
-    <w:p>
-      <w:pPr>
-        <w:ind w:left="360" w:hanging="360"/>
-        <w:jc w:val="both"/>
-        <w:rPr>
-          <w:b/>
-          <w:color w:val="000000"/>
-        </w:rPr>
-      </w:pPr>
-    </w:p>
-    <w:p>
-      <w:pPr>
-        <w:ind w:left="360" w:hanging="360"/>
-        <w:jc w:val="both"/>
-        <w:rPr>
-          <w:b/>
-          <w:color w:val="000000"/>
-        </w:rPr>
-      </w:pPr>
-      <w:r>
-        <w:rPr>
-          <w:b/>
-          <w:color w:val="000000"/>
-        </w:rPr>
-        <w:t>Version 9.</w:t>
-      </w:r>
-      <w:r>
-        <w:rPr>
-          <w:b/>
-          <w:color w:val="000000"/>
-        </w:rPr>
-        <w:t>3</w:t>
-      </w:r>
-      <w:r>
-        <w:rPr>
-          <w:b/>
-          <w:color w:val="000000"/>
-        </w:rPr>
-        <w:t xml:space="preserve">.1, </w:t>
-      </w:r>
-      <w:r>
-        <w:rPr>
-          <w:b/>
-          <w:color w:val="000000"/>
-        </w:rPr>
-        <w:t>October</w:t>
-      </w:r>
-      <w:r>
-        <w:rPr>
-          <w:b/>
-          <w:color w:val="000000"/>
-        </w:rPr>
-        <w:t>, 201</w:t>
-      </w:r>
-      <w:r>
-        <w:rPr>
-          <w:b/>
-          <w:color w:val="000000"/>
-        </w:rPr>
-        <w:t>4</w:t>
-      </w:r>
-    </w:p>
-    <w:p>
-      <w:pPr>
-        <w:jc w:val="both"/>
-        <w:rPr>
-          <w:i/>
-          <w:color w:val="000000"/>
-        </w:rPr>
-      </w:pPr>
-      <w:r>
-        <w:rPr>
-          <w:i/>
-          <w:color w:val="000000"/>
-        </w:rPr>
-        <w:t xml:space="preserve">Minor </w:t>
-      </w:r>
-      <w:r>
-        <w:rPr>
-          <w:i/>
-          <w:color w:val="000000"/>
-        </w:rPr>
-        <w:t>Fix</w:t>
-      </w:r>
-    </w:p>
-    <w:p>
-      <w:pPr>
-        <w:ind w:left="360" w:hanging="360"/>
-        <w:jc w:val="both"/>
-        <w:rPr>
-          <w:color w:val="000000"/>
-        </w:rPr>
-      </w:pPr>
-      <w:r>
-        <w:rPr>
-          <w:color w:val="000000"/>
-        </w:rPr>
-        <w:t>Total population reported with Iterative Scan Statistic was not adjusted for earlier iterations when using the Poisson model</w:t>
-      </w:r>
-      <w:r>
-        <w:rPr>
-          <w:color w:val="000000"/>
-        </w:rPr>
-        <w:t>.</w:t>
-      </w:r>
-    </w:p>
-    <w:p>
-      <w:pPr>
-        <w:ind w:left="360" w:hanging="360"/>
-        <w:jc w:val="both"/>
-        <w:rPr>
-          <w:b/>
-        </w:rPr>
-      </w:pPr>
-    </w:p>
-    <w:p>
-      <w:pPr>
-        <w:ind w:left="360" w:hanging="360"/>
-        <w:jc w:val="both"/>
-        <w:rPr>
-          <w:b/>
-        </w:rPr>
-      </w:pPr>
-      <w:r>
-        <w:rPr>
-          <w:b/>
-        </w:rPr>
-        <w:t>Version 9.3, March 201</w:t>
-      </w:r>
-      <w:r>
-        <w:rPr>
-          <w:b/>
-        </w:rPr>
-        <w:t>4</w:t>
-      </w:r>
-    </w:p>
-    <w:p>
-      <w:pPr>
-        <w:jc w:val="both"/>
-        <w:rPr>
-          <w:i/>
-        </w:rPr>
-      </w:pPr>
-      <w:r>
-        <w:rPr>
-          <w:i/>
-        </w:rPr>
-        <w:t>New Analytical Features</w:t>
-      </w:r>
-    </w:p>
-    <w:p>
-      <w:pPr>
-        <w:ind w:left="720" w:hanging="720"/>
-        <w:jc w:val="both"/>
-        <w:rPr>
-          <w:bCs/>
-        </w:rPr>
-      </w:pPr>
-      <w:r>
-        <w:rPr>
-          <w:bCs/>
-        </w:rPr>
-        <w:t>Minimum temporal cluster size for purely temporal and space-time analyses.</w:t>
-      </w:r>
-    </w:p>
-    <w:p>
-      <w:pPr>
-        <w:ind w:left="360" w:hanging="360"/>
-        <w:jc w:val="both"/>
-        <w:rPr>
-          <w:b/>
-          <w:color w:val="000000"/>
-        </w:rPr>
-      </w:pPr>
-    </w:p>
-    <w:p>
-      <w:pPr>
-        <w:ind w:left="360" w:hanging="360"/>
-        <w:jc w:val="both"/>
-        <w:rPr>
-          <w:i/>
-        </w:rPr>
-      </w:pPr>
-      <w:r>
-        <w:rPr>
-          <w:i/>
-        </w:rPr>
-        <w:t>Other Improvements</w:t>
-      </w:r>
-    </w:p>
-    <w:p>
-      <w:pPr>
-        <w:ind w:left="720" w:hanging="720"/>
-        <w:jc w:val="both"/>
-        <w:rPr>
-          <w:bCs/>
-        </w:rPr>
-      </w:pPr>
-      <w:r>
-        <w:rPr>
-          <w:bCs/>
-        </w:rPr>
-        <w:t xml:space="preserve">Update feature revised to enable automatic periodic polling for </w:t>
-      </w:r>
-      <w:r>
-        <w:rPr>
-          <w:bCs/>
-        </w:rPr>
-        <w:t xml:space="preserve">new </w:t>
-      </w:r>
-      <w:r>
-        <w:rPr>
-          <w:bCs/>
-        </w:rPr>
-        <w:t>versions.</w:t>
-      </w:r>
-    </w:p>
-    <w:p>
-      <w:pPr>
-        <w:ind w:left="360" w:hanging="360"/>
-        <w:jc w:val="both"/>
-        <w:rPr>
-          <w:bCs/>
-        </w:rPr>
-      </w:pPr>
-      <w:r>
-        <w:rPr>
-          <w:bCs/>
-        </w:rPr>
-        <w:t xml:space="preserve">File browse dialog revised to give a more Mac-like experience on </w:t>
-      </w:r>
-      <w:r>
-        <w:rPr>
-          <w:bCs/>
-        </w:rPr>
-        <w:t xml:space="preserve">the Mac </w:t>
-      </w:r>
-      <w:r>
-        <w:rPr>
-          <w:bCs/>
-        </w:rPr>
-        <w:t>platform.</w:t>
-      </w:r>
-    </w:p>
-    <w:p>
-      <w:pPr>
-        <w:ind w:left="360" w:hanging="360"/>
-        <w:jc w:val="both"/>
-        <w:rPr>
-          <w:bCs/>
-        </w:rPr>
-      </w:pPr>
-      <w:r>
-        <w:rPr>
-          <w:bCs/>
-        </w:rPr>
-        <w:t xml:space="preserve">New Mexico </w:t>
-      </w:r>
-      <w:r>
-        <w:rPr>
-          <w:bCs/>
-        </w:rPr>
-        <w:t xml:space="preserve">sample </w:t>
-      </w:r>
-      <w:r>
-        <w:rPr>
-          <w:bCs/>
-        </w:rPr>
-        <w:t xml:space="preserve">data now uses latitude/longitude </w:t>
-      </w:r>
-      <w:r>
-        <w:rPr>
-          <w:bCs/>
-        </w:rPr>
-        <w:t xml:space="preserve">rather than Cartesian </w:t>
-      </w:r>
-      <w:r>
-        <w:rPr>
-          <w:bCs/>
-        </w:rPr>
-        <w:t>coordinates.</w:t>
-      </w:r>
-    </w:p>
-    <w:p>
-      <w:pPr>
-        <w:ind w:left="360" w:hanging="360"/>
-        <w:jc w:val="both"/>
-        <w:rPr>
-          <w:bCs/>
-        </w:rPr>
-      </w:pPr>
-    </w:p>
-    <w:p>
-      <w:pPr>
-        <w:jc w:val="both"/>
-        <w:rPr>
-          <w:i/>
-          <w:color w:val="000000"/>
-        </w:rPr>
-      </w:pPr>
-      <w:r>
-        <w:rPr>
-          <w:i/>
-          <w:color w:val="000000"/>
-        </w:rPr>
-        <w:t>Minor Fixes</w:t>
-      </w:r>
-    </w:p>
-    <w:p>
-      <w:pPr>
-        <w:ind w:left="360" w:hanging="360"/>
-        <w:jc w:val="both"/>
-        <w:rPr>
-          <w:bCs/>
-        </w:rPr>
-      </w:pPr>
-      <w:r>
-        <w:rPr>
-          <w:bCs/>
-        </w:rPr>
-        <w:lastRenderedPageBreak/>
         <w:t xml:space="preserve">Corrected a bug in the GUI which could occur when running simultaneous analyses from </w:t>
       </w:r>
       <w:r>
@@ -2934,461 +2997,461 @@
         <w:rPr>
           <w:i/>
         </w:rPr>
+        <w:t xml:space="preserve">Minor </w:t>
+      </w:r>
+      <w:r>
+        <w:rPr>
+          <w:i/>
+        </w:rPr>
+        <w:t>Fixes</w:t>
+      </w:r>
+    </w:p>
+    <w:p>
+      <w:pPr>
+        <w:ind w:left="360" w:hanging="360"/>
+        <w:jc w:val="both"/>
+      </w:pPr>
+      <w:r>
+        <w:t xml:space="preserve">Corrected bug when the adjustments for known relative risk file </w:t>
+      </w:r>
+      <w:r>
+        <w:t>when using flexible scanning window</w:t>
+      </w:r>
+      <w:r>
+        <w:t>.</w:t>
+      </w:r>
+    </w:p>
+    <w:p>
+      <w:pPr>
+        <w:ind w:left="360" w:hanging="360"/>
+        <w:jc w:val="both"/>
+      </w:pPr>
+      <w:r>
+        <w:t xml:space="preserve">Corrected bug that could occur </w:t>
+      </w:r>
+      <w:r>
+        <w:t>with iterative</w:t>
+      </w:r>
+      <w:r>
+        <w:t xml:space="preserve"> scan when not using grid file.</w:t>
+      </w:r>
+    </w:p>
+    <w:p>
+      <w:pPr>
+        <w:ind w:left="360" w:hanging="360"/>
+        <w:jc w:val="both"/>
+      </w:pPr>
+      <w:r>
+        <w:t>Corrected import wizard to properly report error when CSV file record is missing columns.</w:t>
+      </w:r>
+    </w:p>
+    <w:p>
+      <w:pPr>
+        <w:ind w:left="360" w:hanging="360"/>
+        <w:jc w:val="both"/>
+        <w:rPr>
+          <w:b/>
+        </w:rPr>
+      </w:pPr>
+    </w:p>
+    <w:p>
+      <w:pPr>
+        <w:ind w:left="360" w:hanging="360"/>
+        <w:jc w:val="both"/>
+        <w:rPr>
+          <w:b/>
+        </w:rPr>
+      </w:pPr>
+      <w:r>
+        <w:rPr>
+          <w:b/>
+        </w:rPr>
+        <w:t>Version 8.2.1, April 8, 2010</w:t>
+      </w:r>
+    </w:p>
+    <w:p>
+      <w:pPr>
+        <w:jc w:val="both"/>
+        <w:rPr>
+          <w:i/>
+        </w:rPr>
+      </w:pPr>
+      <w:r>
+        <w:rPr>
+          <w:i/>
+        </w:rPr>
+        <w:t xml:space="preserve">Minor </w:t>
+      </w:r>
+      <w:r>
+        <w:rPr>
+          <w:i/>
+        </w:rPr>
+        <w:t>Fix</w:t>
+      </w:r>
+    </w:p>
+    <w:p>
+      <w:pPr>
+        <w:ind w:left="360" w:hanging="360"/>
+        <w:jc w:val="both"/>
+      </w:pPr>
+      <w:r>
+        <w:t xml:space="preserve">Corrected bug which caused program </w:t>
+      </w:r>
+      <w:r>
+        <w:t xml:space="preserve">to </w:t>
+      </w:r>
+      <w:r>
+        <w:t>crash when insufficient memory is available to create all requested simulation threads</w:t>
+      </w:r>
+      <w:r>
+        <w:t>.</w:t>
+      </w:r>
+    </w:p>
+    <w:p>
+      <w:pPr>
+        <w:ind w:left="360" w:hanging="360"/>
+        <w:jc w:val="both"/>
+        <w:rPr>
+          <w:b/>
+        </w:rPr>
+      </w:pPr>
+    </w:p>
+    <w:p>
+      <w:pPr>
+        <w:ind w:left="360" w:hanging="360"/>
+        <w:jc w:val="both"/>
+        <w:rPr>
+          <w:b/>
+        </w:rPr>
+      </w:pPr>
+      <w:r>
+        <w:rPr>
+          <w:b/>
+        </w:rPr>
+        <w:t>Version 8.2.0, March 16, 2010</w:t>
+      </w:r>
+    </w:p>
+    <w:p>
+      <w:pPr>
+        <w:jc w:val="both"/>
+        <w:rPr>
+          <w:i/>
+        </w:rPr>
+      </w:pPr>
+      <w:r>
+        <w:rPr>
+          <w:i/>
+        </w:rPr>
+        <w:t>Improvement</w:t>
+      </w:r>
+    </w:p>
+    <w:p>
+      <w:pPr>
+        <w:ind w:left="360" w:hanging="360"/>
+        <w:jc w:val="both"/>
+      </w:pPr>
+      <w:r>
+        <w:t>Added support for Mac OS X platform</w:t>
+      </w:r>
+      <w:r>
+        <w:t>.</w:t>
+      </w:r>
+    </w:p>
+    <w:p>
+      <w:pPr>
+        <w:ind w:left="360" w:hanging="360"/>
+        <w:jc w:val="both"/>
+      </w:pPr>
+    </w:p>
+    <w:p>
+      <w:pPr>
+        <w:jc w:val="both"/>
+        <w:rPr>
+          <w:i/>
+        </w:rPr>
+      </w:pPr>
+      <w:r>
+        <w:rPr>
+          <w:i/>
+        </w:rPr>
+        <w:t>Minor Fix</w:t>
+      </w:r>
+      <w:r>
+        <w:rPr>
+          <w:i/>
+        </w:rPr>
+        <w:t>es</w:t>
+      </w:r>
+    </w:p>
+    <w:p>
+      <w:pPr>
+        <w:ind w:left="360" w:hanging="360"/>
+        <w:jc w:val="both"/>
+      </w:pPr>
+      <w:r>
+        <w:t xml:space="preserve">Added missing parameter check with continuous Poisson model. </w:t>
+      </w:r>
+    </w:p>
+    <w:p>
+      <w:pPr>
+        <w:ind w:left="360" w:hanging="360"/>
+        <w:jc w:val="both"/>
+      </w:pPr>
+      <w:r>
+        <w:t>Corrected missing parameter setting in results summary file</w:t>
+      </w:r>
+      <w:r>
+        <w:t>.</w:t>
+      </w:r>
+    </w:p>
+    <w:p>
+      <w:pPr>
+        <w:ind w:left="360" w:hanging="360"/>
+        <w:jc w:val="both"/>
+      </w:pPr>
+      <w:r>
+        <w:t>Corrected failing behavior of Poisson alternate randomizer.</w:t>
+      </w:r>
+    </w:p>
+    <w:p>
+      <w:pPr>
+        <w:ind w:left="360" w:hanging="360"/>
+        <w:jc w:val="both"/>
+        <w:rPr>
+          <w:b/>
+        </w:rPr>
+      </w:pPr>
+    </w:p>
+    <w:p>
+      <w:pPr>
+        <w:ind w:left="360" w:hanging="360"/>
+        <w:jc w:val="both"/>
+        <w:rPr>
+          <w:b/>
+        </w:rPr>
+      </w:pPr>
+      <w:r>
+        <w:rPr>
+          <w:b/>
+        </w:rPr>
+        <w:t>Version 8.1.1, December 14, 2009</w:t>
+      </w:r>
+    </w:p>
+    <w:p>
+      <w:pPr>
+        <w:jc w:val="both"/>
+        <w:rPr>
+          <w:i/>
+        </w:rPr>
+      </w:pPr>
+      <w:r>
+        <w:rPr>
+          <w:i/>
+        </w:rPr>
+        <w:t>Minor Fixes</w:t>
+      </w:r>
+    </w:p>
+    <w:p>
+      <w:pPr>
+        <w:ind w:left="360" w:hanging="360"/>
+        <w:jc w:val="both"/>
+      </w:pPr>
+      <w:r>
+        <w:t>Corrected bug which occurred when reading parameter file</w:t>
+      </w:r>
+      <w:r>
+        <w:t>.</w:t>
+      </w:r>
+    </w:p>
+    <w:p>
+      <w:pPr>
+        <w:ind w:left="360" w:hanging="360"/>
+        <w:jc w:val="both"/>
+        <w:rPr>
+          <w:b/>
+        </w:rPr>
+      </w:pPr>
+    </w:p>
+    <w:p>
+      <w:pPr>
+        <w:ind w:left="360" w:hanging="360"/>
+        <w:jc w:val="both"/>
+        <w:rPr>
+          <w:b/>
+        </w:rPr>
+      </w:pPr>
+      <w:r>
+        <w:rPr>
+          <w:b/>
+        </w:rPr>
+        <w:t>Version 8.1.0, December 3, 2009</w:t>
+      </w:r>
+    </w:p>
+    <w:p>
+      <w:pPr>
+        <w:jc w:val="both"/>
+        <w:rPr>
+          <w:i/>
+        </w:rPr>
+      </w:pPr>
+      <w:r>
+        <w:rPr>
+          <w:i/>
+        </w:rPr>
+        <w:t>Improvement</w:t>
+      </w:r>
+    </w:p>
+    <w:p>
+      <w:pPr>
+        <w:ind w:left="360" w:hanging="360"/>
+        <w:jc w:val="both"/>
+      </w:pPr>
+      <w:r>
+        <w:t>Added support for 64-bit platforms</w:t>
+      </w:r>
+      <w:r>
+        <w:t>.</w:t>
+      </w:r>
+    </w:p>
+    <w:p>
+      <w:pPr>
+        <w:ind w:left="360" w:hanging="360"/>
+        <w:jc w:val="both"/>
+        <w:rPr>
+          <w:b/>
+        </w:rPr>
+      </w:pPr>
+    </w:p>
+    <w:p>
+      <w:pPr>
+        <w:ind w:left="360" w:hanging="360"/>
+        <w:jc w:val="both"/>
+        <w:rPr>
+          <w:b/>
+        </w:rPr>
+      </w:pPr>
+      <w:r>
+        <w:rPr>
+          <w:b/>
+        </w:rPr>
+        <w:t>Version 8.0.2, November 9, 2009</w:t>
+      </w:r>
+    </w:p>
+    <w:p>
+      <w:pPr>
+        <w:ind w:left="360" w:hanging="360"/>
+        <w:jc w:val="both"/>
+      </w:pPr>
+      <w:r>
+        <w:rPr>
+          <w:i/>
+        </w:rPr>
+        <w:t>Minor Fixes</w:t>
+      </w:r>
+    </w:p>
+    <w:p>
+      <w:pPr>
+        <w:ind w:left="360" w:hanging="360"/>
+        <w:jc w:val="both"/>
+      </w:pPr>
+      <w:r>
+        <w:t xml:space="preserve">Corrected bug </w:t>
+      </w:r>
+      <w:r>
+        <w:t xml:space="preserve">in reported </w:t>
+      </w:r>
+      <w:r>
+        <w:t>recurrence interval</w:t>
+      </w:r>
+      <w:r>
+        <w:t xml:space="preserve"> for prospective </w:t>
+      </w:r>
+      <w:r>
+        <w:t>surveillance adjusting for earlier analyses</w:t>
+      </w:r>
+      <w:r>
+        <w:t>.</w:t>
+      </w:r>
+    </w:p>
+    <w:p>
+      <w:pPr>
+        <w:ind w:left="360" w:hanging="360"/>
+        <w:jc w:val="both"/>
+      </w:pPr>
+      <w:r>
+        <w:t>Corrected format error with date fields of file importer.</w:t>
+      </w:r>
+    </w:p>
+    <w:p>
+      <w:pPr>
+        <w:ind w:left="360" w:hanging="360"/>
+        <w:jc w:val="both"/>
+      </w:pPr>
+      <w:r>
+        <w:t>Corrected several typos in graphical application and messaging.</w:t>
+      </w:r>
+    </w:p>
+    <w:p>
+      <w:pPr>
+        <w:ind w:left="360" w:hanging="360"/>
+        <w:jc w:val="both"/>
+      </w:pPr>
+      <w:r>
+        <w:t>Refactored the compactness penalty input field for Java change in behavior.</w:t>
+      </w:r>
+    </w:p>
+    <w:p>
+      <w:pPr>
+        <w:ind w:left="360" w:hanging="360"/>
+        <w:jc w:val="both"/>
+        <w:rPr>
+          <w:b/>
+        </w:rPr>
+      </w:pPr>
+    </w:p>
+    <w:p>
+      <w:pPr>
+        <w:ind w:left="360" w:hanging="360"/>
+        <w:jc w:val="both"/>
+        <w:rPr>
+          <w:b/>
+        </w:rPr>
+      </w:pPr>
+      <w:r>
+        <w:rPr>
+          <w:b/>
+        </w:rPr>
+        <w:t>Version 8.0.1, June 8, 2009</w:t>
+      </w:r>
+    </w:p>
+    <w:p>
+      <w:pPr>
+        <w:ind w:left="360" w:hanging="360"/>
+        <w:jc w:val="both"/>
+      </w:pPr>
+      <w:r>
+        <w:rPr>
+          <w:i/>
+        </w:rPr>
+        <w:t>Minor Fixes</w:t>
+      </w:r>
+    </w:p>
+    <w:p>
+      <w:pPr>
+        <w:ind w:left="360" w:hanging="360"/>
+        <w:jc w:val="both"/>
+      </w:pPr>
+      <w:r>
+        <w:t>Corrected bug when the adjustments for known relative risk file was used for prospective analyses.</w:t>
+      </w:r>
+    </w:p>
+    <w:p>
+      <w:pPr>
+        <w:ind w:left="360" w:hanging="360"/>
+        <w:jc w:val="both"/>
+      </w:pPr>
+      <w:r>
         <w:lastRenderedPageBreak/>
-        <w:t xml:space="preserve">Minor </w:t>
-      </w:r>
-      <w:r>
-        <w:rPr>
-          <w:i/>
-        </w:rPr>
-        <w:t>Fixes</w:t>
-      </w:r>
-    </w:p>
-    <w:p>
-      <w:pPr>
-        <w:ind w:left="360" w:hanging="360"/>
-        <w:jc w:val="both"/>
-      </w:pPr>
-      <w:r>
-        <w:t xml:space="preserve">Corrected bug when the adjustments for known relative risk file </w:t>
-      </w:r>
-      <w:r>
-        <w:t>when using flexible scanning window</w:t>
-      </w:r>
-      <w:r>
-        <w:t>.</w:t>
-      </w:r>
-    </w:p>
-    <w:p>
-      <w:pPr>
-        <w:ind w:left="360" w:hanging="360"/>
-        <w:jc w:val="both"/>
-      </w:pPr>
-      <w:r>
-        <w:t xml:space="preserve">Corrected bug that could occur </w:t>
-      </w:r>
-      <w:r>
-        <w:t>with iterative</w:t>
-      </w:r>
-      <w:r>
-        <w:t xml:space="preserve"> scan when not using grid file.</w:t>
-      </w:r>
-    </w:p>
-    <w:p>
-      <w:pPr>
-        <w:ind w:left="360" w:hanging="360"/>
-        <w:jc w:val="both"/>
-      </w:pPr>
-      <w:r>
-        <w:t>Corrected import wizard to properly report error when CSV file record is missing columns.</w:t>
-      </w:r>
-    </w:p>
-    <w:p>
-      <w:pPr>
-        <w:ind w:left="360" w:hanging="360"/>
-        <w:jc w:val="both"/>
-        <w:rPr>
-          <w:b/>
-        </w:rPr>
-      </w:pPr>
-    </w:p>
-    <w:p>
-      <w:pPr>
-        <w:ind w:left="360" w:hanging="360"/>
-        <w:jc w:val="both"/>
-        <w:rPr>
-          <w:b/>
-        </w:rPr>
-      </w:pPr>
-      <w:r>
-        <w:rPr>
-          <w:b/>
-        </w:rPr>
-        <w:t>Version 8.2.1, April 8, 2010</w:t>
-      </w:r>
-    </w:p>
-    <w:p>
-      <w:pPr>
-        <w:jc w:val="both"/>
-        <w:rPr>
-          <w:i/>
-        </w:rPr>
-      </w:pPr>
-      <w:r>
-        <w:rPr>
-          <w:i/>
-        </w:rPr>
-        <w:t xml:space="preserve">Minor </w:t>
-      </w:r>
-      <w:r>
-        <w:rPr>
-          <w:i/>
-        </w:rPr>
-        <w:t>Fix</w:t>
-      </w:r>
-    </w:p>
-    <w:p>
-      <w:pPr>
-        <w:ind w:left="360" w:hanging="360"/>
-        <w:jc w:val="both"/>
-      </w:pPr>
-      <w:r>
-        <w:t xml:space="preserve">Corrected bug which caused program </w:t>
-      </w:r>
-      <w:r>
-        <w:t xml:space="preserve">to </w:t>
-      </w:r>
-      <w:r>
-        <w:t>crash when insufficient memory is available to create all requested simulation threads</w:t>
-      </w:r>
-      <w:r>
-        <w:t>.</w:t>
-      </w:r>
-    </w:p>
-    <w:p>
-      <w:pPr>
-        <w:ind w:left="360" w:hanging="360"/>
-        <w:jc w:val="both"/>
-        <w:rPr>
-          <w:b/>
-        </w:rPr>
-      </w:pPr>
-    </w:p>
-    <w:p>
-      <w:pPr>
-        <w:ind w:left="360" w:hanging="360"/>
-        <w:jc w:val="both"/>
-        <w:rPr>
-          <w:b/>
-        </w:rPr>
-      </w:pPr>
-      <w:r>
-        <w:rPr>
-          <w:b/>
-        </w:rPr>
-        <w:t>Version 8.2.0, March 16, 2010</w:t>
-      </w:r>
-    </w:p>
-    <w:p>
-      <w:pPr>
-        <w:jc w:val="both"/>
-        <w:rPr>
-          <w:i/>
-        </w:rPr>
-      </w:pPr>
-      <w:r>
-        <w:rPr>
-          <w:i/>
-        </w:rPr>
-        <w:t>Improvement</w:t>
-      </w:r>
-    </w:p>
-    <w:p>
-      <w:pPr>
-        <w:ind w:left="360" w:hanging="360"/>
-        <w:jc w:val="both"/>
-      </w:pPr>
-      <w:r>
-        <w:t>Added support for Mac OS X platform</w:t>
-      </w:r>
-      <w:r>
-        <w:t>.</w:t>
-      </w:r>
-    </w:p>
-    <w:p>
-      <w:pPr>
-        <w:ind w:left="360" w:hanging="360"/>
-        <w:jc w:val="both"/>
-      </w:pPr>
-    </w:p>
-    <w:p>
-      <w:pPr>
-        <w:jc w:val="both"/>
-        <w:rPr>
-          <w:i/>
-        </w:rPr>
-      </w:pPr>
-      <w:r>
-        <w:rPr>
-          <w:i/>
-        </w:rPr>
-        <w:t>Minor Fix</w:t>
-      </w:r>
-      <w:r>
-        <w:rPr>
-          <w:i/>
-        </w:rPr>
-        <w:t>es</w:t>
-      </w:r>
-    </w:p>
-    <w:p>
-      <w:pPr>
-        <w:ind w:left="360" w:hanging="360"/>
-        <w:jc w:val="both"/>
-      </w:pPr>
-      <w:r>
-        <w:t xml:space="preserve">Added missing parameter check with continuous Poisson model. </w:t>
-      </w:r>
-    </w:p>
-    <w:p>
-      <w:pPr>
-        <w:ind w:left="360" w:hanging="360"/>
-        <w:jc w:val="both"/>
-      </w:pPr>
-      <w:r>
-        <w:t>Corrected missing parameter setting in results summary file</w:t>
-      </w:r>
-      <w:r>
-        <w:t>.</w:t>
-      </w:r>
-    </w:p>
-    <w:p>
-      <w:pPr>
-        <w:ind w:left="360" w:hanging="360"/>
-        <w:jc w:val="both"/>
-      </w:pPr>
-      <w:r>
-        <w:t>Corrected failing behavior of Poisson alternate randomizer.</w:t>
-      </w:r>
-    </w:p>
-    <w:p>
-      <w:pPr>
-        <w:ind w:left="360" w:hanging="360"/>
-        <w:jc w:val="both"/>
-        <w:rPr>
-          <w:b/>
-        </w:rPr>
-      </w:pPr>
-    </w:p>
-    <w:p>
-      <w:pPr>
-        <w:ind w:left="360" w:hanging="360"/>
-        <w:jc w:val="both"/>
-        <w:rPr>
-          <w:b/>
-        </w:rPr>
-      </w:pPr>
-      <w:r>
-        <w:rPr>
-          <w:b/>
-        </w:rPr>
-        <w:t>Version 8.1.1, December 14, 2009</w:t>
-      </w:r>
-    </w:p>
-    <w:p>
-      <w:pPr>
-        <w:jc w:val="both"/>
-        <w:rPr>
-          <w:i/>
-        </w:rPr>
-      </w:pPr>
-      <w:r>
-        <w:rPr>
-          <w:i/>
-        </w:rPr>
-        <w:t>Minor Fixes</w:t>
-      </w:r>
-    </w:p>
-    <w:p>
-      <w:pPr>
-        <w:ind w:left="360" w:hanging="360"/>
-        <w:jc w:val="both"/>
-      </w:pPr>
-      <w:r>
-        <w:t>Corrected bug which occurred when reading parameter file</w:t>
-      </w:r>
-      <w:r>
-        <w:t>.</w:t>
-      </w:r>
-    </w:p>
-    <w:p>
-      <w:pPr>
-        <w:ind w:left="360" w:hanging="360"/>
-        <w:jc w:val="both"/>
-        <w:rPr>
-          <w:b/>
-        </w:rPr>
-      </w:pPr>
-    </w:p>
-    <w:p>
-      <w:pPr>
-        <w:ind w:left="360" w:hanging="360"/>
-        <w:jc w:val="both"/>
-        <w:rPr>
-          <w:b/>
-        </w:rPr>
-      </w:pPr>
-      <w:r>
-        <w:rPr>
-          <w:b/>
-        </w:rPr>
-        <w:t>Version 8.1.0, December 3, 2009</w:t>
-      </w:r>
-    </w:p>
-    <w:p>
-      <w:pPr>
-        <w:jc w:val="both"/>
-        <w:rPr>
-          <w:i/>
-        </w:rPr>
-      </w:pPr>
-      <w:r>
-        <w:rPr>
-          <w:i/>
-        </w:rPr>
-        <w:t>Improvement</w:t>
-      </w:r>
-    </w:p>
-    <w:p>
-      <w:pPr>
-        <w:ind w:left="360" w:hanging="360"/>
-        <w:jc w:val="both"/>
-      </w:pPr>
-      <w:r>
-        <w:t>Added support for 64-bit platforms</w:t>
-      </w:r>
-      <w:r>
-        <w:t>.</w:t>
-      </w:r>
-    </w:p>
-    <w:p>
-      <w:pPr>
-        <w:ind w:left="360" w:hanging="360"/>
-        <w:jc w:val="both"/>
-        <w:rPr>
-          <w:b/>
-        </w:rPr>
-      </w:pPr>
-    </w:p>
-    <w:p>
-      <w:pPr>
-        <w:ind w:left="360" w:hanging="360"/>
-        <w:jc w:val="both"/>
-        <w:rPr>
-          <w:b/>
-        </w:rPr>
-      </w:pPr>
-      <w:r>
-        <w:rPr>
-          <w:b/>
-        </w:rPr>
-        <w:t>Version 8.0.2, November 9, 2009</w:t>
-      </w:r>
-    </w:p>
-    <w:p>
-      <w:pPr>
-        <w:ind w:left="360" w:hanging="360"/>
-        <w:jc w:val="both"/>
-      </w:pPr>
-      <w:r>
-        <w:rPr>
-          <w:i/>
-        </w:rPr>
-        <w:t>Minor Fixes</w:t>
-      </w:r>
-    </w:p>
-    <w:p>
-      <w:pPr>
-        <w:ind w:left="360" w:hanging="360"/>
-        <w:jc w:val="both"/>
-      </w:pPr>
-      <w:r>
-        <w:t xml:space="preserve">Corrected bug </w:t>
-      </w:r>
-      <w:r>
-        <w:t xml:space="preserve">in reported </w:t>
-      </w:r>
-      <w:r>
-        <w:t>recurrence interval</w:t>
-      </w:r>
-      <w:r>
-        <w:t xml:space="preserve"> for prospective </w:t>
-      </w:r>
-      <w:r>
-        <w:t>surveillance adjusting for earlier analyses</w:t>
-      </w:r>
-      <w:r>
-        <w:t>.</w:t>
-      </w:r>
-    </w:p>
-    <w:p>
-      <w:pPr>
-        <w:ind w:left="360" w:hanging="360"/>
-        <w:jc w:val="both"/>
-      </w:pPr>
-      <w:r>
-        <w:t>Corrected format error with date fields of file importer.</w:t>
-      </w:r>
-    </w:p>
-    <w:p>
-      <w:pPr>
-        <w:ind w:left="360" w:hanging="360"/>
-        <w:jc w:val="both"/>
-      </w:pPr>
-      <w:r>
-        <w:t>Corrected several typos in graphical application and messaging.</w:t>
-      </w:r>
-    </w:p>
-    <w:p>
-      <w:pPr>
-        <w:ind w:left="360" w:hanging="360"/>
-        <w:jc w:val="both"/>
-      </w:pPr>
-      <w:r>
-        <w:t>Refactored the compactness penalty input field for Java change in behavior.</w:t>
-      </w:r>
-    </w:p>
-    <w:p>
-      <w:pPr>
-        <w:ind w:left="360" w:hanging="360"/>
-        <w:jc w:val="both"/>
-        <w:rPr>
-          <w:b/>
-        </w:rPr>
-      </w:pPr>
-    </w:p>
-    <w:p>
-      <w:pPr>
-        <w:ind w:left="360" w:hanging="360"/>
-        <w:jc w:val="both"/>
-        <w:rPr>
-          <w:b/>
-        </w:rPr>
-      </w:pPr>
-      <w:r>
-        <w:rPr>
-          <w:b/>
-        </w:rPr>
-        <w:t>Version 8.0.1, June 8, 2009</w:t>
-      </w:r>
-    </w:p>
-    <w:p>
-      <w:pPr>
-        <w:ind w:left="360" w:hanging="360"/>
-        <w:jc w:val="both"/>
-      </w:pPr>
-      <w:r>
-        <w:rPr>
-          <w:i/>
-        </w:rPr>
-        <w:t>Minor Fixes</w:t>
-      </w:r>
-    </w:p>
-    <w:p>
-      <w:pPr>
-        <w:ind w:left="360" w:hanging="360"/>
-        <w:jc w:val="both"/>
-      </w:pPr>
-      <w:r>
-        <w:t>Corrected bug when the adjustments for known relative risk file was used for prospective analyses.</w:t>
-      </w:r>
-    </w:p>
-    <w:p>
-      <w:pPr>
-        <w:ind w:left="360" w:hanging="360"/>
-        <w:jc w:val="both"/>
-      </w:pPr>
-      <w:r>
         <w:t xml:space="preserve">Corrected issue with the windows graphical user interface using excessive amounts of memory when executing </w:t>
       </w:r>
       <w:smartTag w:uri="urn:schemas-microsoft-com:office:smarttags" w:element="place">
@@ -3433,7 +3496,6 @@
         <w:rPr>
           <w:b/>
         </w:rPr>
-        <w:lastRenderedPageBreak/>
         <w:t>Ve</w:t>
       </w:r>
       <w:r>
@@ -4010,6 +4072,7 @@
           <w:bCs w:val="0"/>
           <w:szCs w:val="22"/>
         </w:rPr>
+        <w:lastRenderedPageBreak/>
         <w:t>Option to disable temporal data checking feature. Rather than generating an error, cases and controls outside the study period are simply ignored.</w:t>
       </w:r>
     </w:p>
@@ -4028,7 +4091,6 @@
         <w:jc w:val="both"/>
       </w:pPr>
       <w:r>
-        <w:lastRenderedPageBreak/>
         <w:t>More flexibility in defining different combinations of the maximum scanning window size and the maximum reported cluster size.</w:t>
       </w:r>
     </w:p>
@@ -4450,6 +4512,7 @@
         <w:rPr>
           <w:bCs w:val="0"/>
         </w:rPr>
+        <w:lastRenderedPageBreak/>
         <w:t>Exponential probability model for continuous survival time data with and without censoring.</w:t>
       </w:r>
     </w:p>
@@ -4493,7 +4556,6 @@
         <w:jc w:val="both"/>
       </w:pPr>
       <w:r>
-        <w:lastRenderedPageBreak/>
         <w:t>Less memory requirements for certain very large data sets with many geographical locations.</w:t>
       </w:r>
     </w:p>
@@ -4877,6 +4939,7 @@
         <w:jc w:val="both"/>
       </w:pPr>
       <w:r>
+        <w:lastRenderedPageBreak/>
         <w:t>Minor Fixes</w:t>
       </w:r>
     </w:p>
@@ -5354,6 +5417,7 @@
         <w:rPr>
           <w:b/>
         </w:rPr>
+        <w:lastRenderedPageBreak/>
         <w:t>Version 4.0.1, October 23, 2003</w:t>
       </w:r>
     </w:p>
@@ -5401,7 +5465,6 @@
         <w:jc w:val="both"/>
       </w:pPr>
       <w:r>
-        <w:lastRenderedPageBreak/>
         <w:t xml:space="preserve">Adjustments for purely spatial, purely temporal or space-time clusters, using a special adjustments file with user specified relative risk adjustments for each spatial, temporal and/or space-time location. </w:t>
       </w:r>
     </w:p>
@@ -5729,6 +5792,7 @@
         <w:rPr>
           <w:b/>
         </w:rPr>
+        <w:lastRenderedPageBreak/>
         <w:t>Version 3.1.2, July 16, 2003</w:t>
       </w:r>
     </w:p>
@@ -5767,7 +5831,6 @@
         <w:jc w:val="both"/>
       </w:pPr>
       <w:r>
-        <w:lastRenderedPageBreak/>
         <w:t>Minor changes in the output files.</w:t>
       </w:r>
     </w:p>
@@ -6130,6 +6193,7 @@
         </w:rPr>
       </w:pPr>
       <w:r>
+        <w:lastRenderedPageBreak/>
         <w:t>Fixed problem where the import wizard could not read read-only dBase files.</w:t>
       </w:r>
     </w:p>
@@ -6180,7 +6244,6 @@
         <w:rPr>
           <w:i/>
         </w:rPr>
-        <w:lastRenderedPageBreak/>
         <w:t>Minor Fix</w:t>
       </w:r>
     </w:p>
@@ -6586,6 +6649,7 @@
         <w:jc w:val="both"/>
       </w:pPr>
       <w:r>
+        <w:lastRenderedPageBreak/>
         <w:t>Ability to simultaneously run multiple SaTScan runs within the same session.</w:t>
       </w:r>
     </w:p>
@@ -6604,7 +6668,6 @@
         <w:jc w:val="both"/>
       </w:pPr>
       <w:r>
-        <w:lastRenderedPageBreak/>
         <w:t>Optional ‘cluster information’ output file in ASCII and/or dBase format, with same information as the standard results file in a format easier to export to other programs.</w:t>
       </w:r>
     </w:p>
@@ -7080,6 +7143,7 @@
         <w:rPr>
           <w:b/>
         </w:rPr>
+        <w:lastRenderedPageBreak/>
         <w:t>Version 1.0.2, September 18, 1997</w:t>
       </w:r>
     </w:p>
@@ -7112,7 +7176,6 @@
         <w:pStyle w:val="BodyTextIndent"/>
       </w:pPr>
       <w:r>
-        <w:lastRenderedPageBreak/>
         <w:t>Expanded help text, including the sections on statistical method and comparisons with other methods.</w:t>
       </w:r>
     </w:p>
@@ -8401,7 +8464,7 @@
 </file>
 
 <file path=customXml/itemProps1.xml><?xml version="1.0" encoding="utf-8"?>
-<ds:datastoreItem xmlns:ds="http://schemas.openxmlformats.org/officeDocument/2006/customXml" ds:itemID="{6FDD1398-6AAD-4B4A-A2A6-8E594C71E5AE}">
+<ds:datastoreItem xmlns:ds="http://schemas.openxmlformats.org/officeDocument/2006/customXml" ds:itemID="{F1E2B9C5-C5A9-4B07-915C-6F6ADBDCDD0C}">
   <ds:schemaRefs>
     <ds:schemaRef ds:uri="http://schemas.openxmlformats.org/officeDocument/2006/bibliography"/>
   </ds:schemaRefs>

</xml_diff>

<commit_message>
#66528 beta 6 build 2, switch to Java 16
</commit_message>
<xml_diff>
--- a/Doc/SaTScan Version History.docx
+++ b/Doc/SaTScan Version History.docx
@@ -1,6 +1,6 @@
 
 <file path=word/document.xml><?xml version="1.0" encoding="utf-8"?>
-<w:document xmlns:wpc="http://schemas.microsoft.com/office/word/2010/wordprocessingCanvas" xmlns:cx="http://schemas.microsoft.com/office/drawing/2014/chartex" xmlns:cx1="http://schemas.microsoft.com/office/drawing/2015/9/8/chartex" xmlns:cx2="http://schemas.microsoft.com/office/drawing/2015/10/21/chartex" xmlns:cx3="http://schemas.microsoft.com/office/drawing/2016/5/9/chartex" xmlns:cx4="http://schemas.microsoft.com/office/drawing/2016/5/10/chartex" xmlns:cx5="http://schemas.microsoft.com/office/drawing/2016/5/11/chartex" xmlns:cx6="http://schemas.microsoft.com/office/drawing/2016/5/12/chartex" xmlns:cx7="http://schemas.microsoft.com/office/drawing/2016/5/13/chartex" xmlns:cx8="http://schemas.microsoft.com/office/drawing/2016/5/14/chartex" xmlns:mc="http://schemas.openxmlformats.org/markup-compatibility/2006" xmlns:aink="http://schemas.microsoft.com/office/drawing/2016/ink" xmlns:am3d="http://schemas.microsoft.com/office/drawing/2017/model3d" xmlns:o="urn:schemas-microsoft-com:office:office" xmlns:r="http://schemas.openxmlformats.org/officeDocument/2006/relationships" xmlns:m="http://schemas.openxmlformats.org/officeDocument/2006/math" xmlns:v="urn:schemas-microsoft-com:vml" xmlns:wp14="http://schemas.microsoft.com/office/word/2010/wordprocessingDrawing" xmlns:wp="http://schemas.openxmlformats.org/drawingml/2006/wordprocessingDrawing" xmlns:w10="urn:schemas-microsoft-com:office:word" xmlns:w="http://schemas.openxmlformats.org/wordprocessingml/2006/main" xmlns:w14="http://schemas.microsoft.com/office/word/2010/wordml" xmlns:w15="http://schemas.microsoft.com/office/word/2012/wordml" xmlns:w16cex="http://schemas.microsoft.com/office/word/2018/wordml/cex" xmlns:w16cid="http://schemas.microsoft.com/office/word/2016/wordml/cid" xmlns:w16="http://schemas.microsoft.com/office/word/2018/wordml" xmlns:w16se="http://schemas.microsoft.com/office/word/2015/wordml/symex" xmlns:wpg="http://schemas.microsoft.com/office/word/2010/wordprocessingGroup" xmlns:wpi="http://schemas.microsoft.com/office/word/2010/wordprocessingInk" xmlns:wne="http://schemas.microsoft.com/office/word/2006/wordml" xmlns:wps="http://schemas.microsoft.com/office/word/2010/wordprocessingShape" mc:Ignorable="w14 w15 w16se w16cid w16 w16cex wp14">
+<w:document xmlns:wpc="http://schemas.microsoft.com/office/word/2010/wordprocessingCanvas" xmlns:cx="http://schemas.microsoft.com/office/drawing/2014/chartex" xmlns:cx1="http://schemas.microsoft.com/office/drawing/2015/9/8/chartex" xmlns:cx2="http://schemas.microsoft.com/office/drawing/2015/10/21/chartex" xmlns:cx3="http://schemas.microsoft.com/office/drawing/2016/5/9/chartex" xmlns:cx4="http://schemas.microsoft.com/office/drawing/2016/5/10/chartex" xmlns:cx5="http://schemas.microsoft.com/office/drawing/2016/5/11/chartex" xmlns:cx6="http://schemas.microsoft.com/office/drawing/2016/5/12/chartex" xmlns:cx7="http://schemas.microsoft.com/office/drawing/2016/5/13/chartex" xmlns:cx8="http://schemas.microsoft.com/office/drawing/2016/5/14/chartex" xmlns:mc="http://schemas.openxmlformats.org/markup-compatibility/2006" xmlns:aink="http://schemas.microsoft.com/office/drawing/2016/ink" xmlns:am3d="http://schemas.microsoft.com/office/drawing/2017/model3d" xmlns:o="urn:schemas-microsoft-com:office:office" xmlns:r="http://schemas.openxmlformats.org/officeDocument/2006/relationships" xmlns:m="http://schemas.openxmlformats.org/officeDocument/2006/math" xmlns:v="urn:schemas-microsoft-com:vml" xmlns:wp14="http://schemas.microsoft.com/office/word/2010/wordprocessingDrawing" xmlns:wp="http://schemas.openxmlformats.org/drawingml/2006/wordprocessingDrawing" xmlns:w10="urn:schemas-microsoft-com:office:word" xmlns:w="http://schemas.openxmlformats.org/wordprocessingml/2006/main" xmlns:w14="http://schemas.microsoft.com/office/word/2010/wordml" xmlns:w15="http://schemas.microsoft.com/office/word/2012/wordml" xmlns:w16cid="http://schemas.microsoft.com/office/word/2016/wordml/cid" xmlns:w16se="http://schemas.microsoft.com/office/word/2015/wordml/symex" xmlns:wpg="http://schemas.microsoft.com/office/word/2010/wordprocessingGroup" xmlns:wpi="http://schemas.microsoft.com/office/word/2010/wordprocessingInk" xmlns:wne="http://schemas.microsoft.com/office/word/2006/wordml" xmlns:wps="http://schemas.microsoft.com/office/word/2010/wordprocessingShape" mc:Ignorable="w14 w15 w16se w16cid wp14">
   <w:body>
     <w:p>
       <w:pPr>
@@ -735,7 +735,19 @@
         <w:rPr>
           <w:i w:val="0"/>
         </w:rPr>
-        <w:t xml:space="preserve">Cluster selection using the gini index, </w:t>
+        <w:t xml:space="preserve">Cluster selection using the </w:t>
+      </w:r>
+      <w:r>
+        <w:rPr>
+          <w:i w:val="0"/>
+        </w:rPr>
+        <w:t>G</w:t>
+      </w:r>
+      <w:r>
+        <w:rPr>
+          <w:i w:val="0"/>
+        </w:rPr>
+        <w:t xml:space="preserve">ini index, </w:t>
       </w:r>
       <w:r>
         <w:rPr>
@@ -995,6 +1007,12 @@
         </w:rPr>
         <w:t xml:space="preserve"> by risk level or minimum number of cases, Spatial output graph for Cartesian coordinates</w:t>
       </w:r>
+      <w:r>
+        <w:rPr>
+          <w:i w:val="0"/>
+        </w:rPr>
+        <w:t>.</w:t>
+      </w:r>
     </w:p>
     <w:p>
       <w:pPr>
@@ -1053,7 +1071,37 @@
         <w:rPr>
           <w:i w:val="0"/>
         </w:rPr>
-        <w:t>Google Maps geographical output, Spatial output graph for Latitude/Longitude coordinates</w:t>
+        <w:t xml:space="preserve">Google Maps geographical output, Spatial output graph for </w:t>
+      </w:r>
+      <w:r>
+        <w:rPr>
+          <w:i w:val="0"/>
+        </w:rPr>
+        <w:t>l</w:t>
+      </w:r>
+      <w:r>
+        <w:rPr>
+          <w:i w:val="0"/>
+        </w:rPr>
+        <w:t>atitude/</w:t>
+      </w:r>
+      <w:r>
+        <w:rPr>
+          <w:i w:val="0"/>
+        </w:rPr>
+        <w:t>l</w:t>
+      </w:r>
+      <w:r>
+        <w:rPr>
+          <w:i w:val="0"/>
+        </w:rPr>
+        <w:t>ongitude coordinates</w:t>
+      </w:r>
+      <w:r>
+        <w:rPr>
+          <w:i w:val="0"/>
+        </w:rPr>
+        <w:t>.</w:t>
       </w:r>
     </w:p>
     <w:p>
@@ -1064,6 +1112,8 @@
           <w:i w:val="0"/>
         </w:rPr>
       </w:pPr>
+      <w:bookmarkStart w:id="0" w:name="_GoBack"/>
+      <w:bookmarkEnd w:id="0"/>
       <w:r>
         <w:rPr>
           <w:i w:val="0"/>
@@ -1119,7 +1169,19 @@
         <w:rPr>
           <w:i w:val="0"/>
         </w:rPr>
-        <w:t>Log quadratic trend adjustment.</w:t>
+        <w:t xml:space="preserve">Log quadratic </w:t>
+      </w:r>
+      <w:r>
+        <w:rPr>
+          <w:i w:val="0"/>
+        </w:rPr>
+        <w:t xml:space="preserve">temporal </w:t>
+      </w:r>
+      <w:r>
+        <w:rPr>
+          <w:i w:val="0"/>
+        </w:rPr>
+        <w:t>trend adjustment.</w:t>
       </w:r>
     </w:p>
     <w:p>
@@ -1185,25 +1247,85 @@
         <w:rPr>
           <w:i w:val="0"/>
         </w:rPr>
-        <w:t>Network file</w:t>
-      </w:r>
-      <w:r>
-        <w:rPr>
-          <w:i w:val="0"/>
-        </w:rPr>
-        <w:t>, cluster drilldown</w:t>
-      </w:r>
-      <w:r>
-        <w:rPr>
-          <w:i w:val="0"/>
-        </w:rPr>
-        <w:t>, multiple analyses</w:t>
-      </w:r>
-      <w:r>
-        <w:rPr>
-          <w:i w:val="0"/>
-        </w:rPr>
-        <w:t>, Uniform Time model</w:t>
+        <w:t>Detecting clusters on a n</w:t>
+      </w:r>
+      <w:r>
+        <w:rPr>
+          <w:i w:val="0"/>
+        </w:rPr>
+        <w:t>etwork</w:t>
+      </w:r>
+      <w:r>
+        <w:rPr>
+          <w:i w:val="0"/>
+        </w:rPr>
+        <w:t xml:space="preserve">, </w:t>
+      </w:r>
+      <w:r>
+        <w:rPr>
+          <w:i w:val="0"/>
+        </w:rPr>
+        <w:t>D</w:t>
+      </w:r>
+      <w:r>
+        <w:rPr>
+          <w:i w:val="0"/>
+        </w:rPr>
+        <w:t>rilldown</w:t>
+      </w:r>
+      <w:r>
+        <w:rPr>
+          <w:i w:val="0"/>
+        </w:rPr>
+        <w:t xml:space="preserve"> to find clusters within a cluster</w:t>
+      </w:r>
+      <w:r>
+        <w:rPr>
+          <w:i w:val="0"/>
+        </w:rPr>
+        <w:t xml:space="preserve">, </w:t>
+      </w:r>
+      <w:r>
+        <w:rPr>
+          <w:i w:val="0"/>
+        </w:rPr>
+        <w:t>U</w:t>
+      </w:r>
+      <w:r>
+        <w:rPr>
+          <w:i w:val="0"/>
+        </w:rPr>
+        <w:t xml:space="preserve">niform </w:t>
+      </w:r>
+      <w:r>
+        <w:rPr>
+          <w:i w:val="0"/>
+        </w:rPr>
+        <w:t>t</w:t>
+      </w:r>
+      <w:r>
+        <w:rPr>
+          <w:i w:val="0"/>
+        </w:rPr>
+        <w:t xml:space="preserve">ime </w:t>
+      </w:r>
+      <w:r>
+        <w:rPr>
+          <w:i w:val="0"/>
+        </w:rPr>
+        <w:t xml:space="preserve">probability </w:t>
+      </w:r>
+      <w:r>
+        <w:rPr>
+          <w:i w:val="0"/>
+        </w:rPr>
+        <w:t>model</w:t>
+      </w:r>
+      <w:r>
+        <w:rPr>
+          <w:i w:val="0"/>
+        </w:rPr>
+        <w:t>.</w:t>
       </w:r>
     </w:p>
     <w:p>
@@ -1218,6 +1340,8 @@
     <w:p>
       <w:pPr>
         <w:pStyle w:val="Heading5"/>
+        <w:ind w:left="0" w:firstLine="0"/>
+        <w:jc w:val="left"/>
       </w:pPr>
     </w:p>
     <w:p>
@@ -1311,25 +1435,43 @@
         <w:rPr>
           <w:bCs/>
         </w:rPr>
-        <w:t xml:space="preserve">Added </w:t>
-      </w:r>
-      <w:r>
-        <w:rPr>
-          <w:bCs/>
-        </w:rPr>
-        <w:t xml:space="preserve">ability to </w:t>
-      </w:r>
-      <w:r>
-        <w:rPr>
-          <w:bCs/>
-        </w:rPr>
-        <w:t>d</w:t>
-      </w:r>
-      <w:r>
-        <w:rPr>
-          <w:bCs/>
-        </w:rPr>
-        <w:t xml:space="preserve">etect clusters along </w:t>
+        <w:t>D</w:t>
+      </w:r>
+      <w:r>
+        <w:rPr>
+          <w:bCs/>
+        </w:rPr>
+        <w:t>etect</w:t>
+      </w:r>
+      <w:r>
+        <w:rPr>
+          <w:bCs/>
+        </w:rPr>
+        <w:t>ing</w:t>
+      </w:r>
+      <w:r>
+        <w:rPr>
+          <w:bCs/>
+        </w:rPr>
+        <w:t xml:space="preserve"> clusters </w:t>
+      </w:r>
+      <w:r>
+        <w:rPr>
+          <w:bCs/>
+        </w:rPr>
+        <w:t>with</w:t>
+      </w:r>
+      <w:r>
+        <w:rPr>
+          <w:bCs/>
+        </w:rPr>
+        <w:t xml:space="preserve"> a</w:t>
+      </w:r>
+      <w:r>
+        <w:rPr>
+          <w:bCs/>
+        </w:rPr>
+        <w:t xml:space="preserve"> </w:t>
       </w:r>
       <w:r>
         <w:rPr>
@@ -1347,6 +1489,12 @@
         <w:rPr>
           <w:bCs/>
         </w:rPr>
+        <w:t xml:space="preserve"> instead of circles</w:t>
+      </w:r>
+      <w:r>
+        <w:rPr>
+          <w:bCs/>
+        </w:rPr>
         <w:t>.</w:t>
       </w:r>
     </w:p>
@@ -1362,57 +1510,524 @@
         <w:rPr>
           <w:bCs/>
         </w:rPr>
-        <w:t xml:space="preserve">Added ability to perform </w:t>
-      </w:r>
-      <w:r>
-        <w:rPr>
-          <w:bCs/>
-        </w:rPr>
-        <w:t xml:space="preserve">outbreak investigation </w:t>
-      </w:r>
-      <w:r>
-        <w:rPr>
-          <w:bCs/>
-        </w:rPr>
-        <w:t>on detected clusters through drill</w:t>
-      </w:r>
-      <w:r>
-        <w:rPr>
-          <w:bCs/>
-        </w:rPr>
-        <w:t>d</w:t>
-      </w:r>
-      <w:r>
-        <w:rPr>
-          <w:bCs/>
-        </w:rPr>
-        <w:t>own.</w:t>
-      </w:r>
-    </w:p>
-    <w:p>
-      <w:pPr>
-        <w:ind w:left="360" w:hanging="360"/>
-        <w:jc w:val="both"/>
-      </w:pPr>
-      <w:r>
-        <w:t>Added</w:t>
-      </w:r>
-      <w:r>
+        <w:t>Drilldown to detect and evaluate clusters within a previously detected cluster.</w:t>
+      </w:r>
+    </w:p>
+    <w:p>
+      <w:pPr>
+        <w:ind w:left="360" w:hanging="360"/>
+        <w:jc w:val="both"/>
+      </w:pPr>
+      <w:r>
+        <w:t>Probability model with a uniform distribution for time.</w:t>
+      </w:r>
+    </w:p>
+    <w:p>
+      <w:pPr>
+        <w:ind w:left="360" w:hanging="360"/>
+        <w:jc w:val="both"/>
+      </w:pPr>
+      <w:r>
+        <w:t>N</w:t>
+      </w:r>
+      <w:r>
+        <w:t>on</w:t>
+      </w:r>
+      <w:r>
+        <w:t>-</w:t>
+      </w:r>
+      <w:r>
+        <w:t xml:space="preserve">parametric </w:t>
+      </w:r>
+      <w:r>
+        <w:t xml:space="preserve">purely temporal </w:t>
+      </w:r>
+      <w:r>
+        <w:t xml:space="preserve">adjustment for </w:t>
+      </w:r>
+      <w:r>
+        <w:t xml:space="preserve">the </w:t>
+      </w:r>
+      <w:r>
+        <w:t>space-time Bernoulli</w:t>
+      </w:r>
+      <w:r>
+        <w:t xml:space="preserve"> model</w:t>
+      </w:r>
+      <w:r>
+        <w:t>.</w:t>
+      </w:r>
+    </w:p>
+    <w:p>
+      <w:pPr>
+        <w:ind w:left="360" w:hanging="360"/>
+        <w:jc w:val="both"/>
+        <w:rPr>
+          <w:bCs/>
+        </w:rPr>
+      </w:pPr>
+      <w:r>
+        <w:rPr>
+          <w:bCs/>
+        </w:rPr>
+        <w:t>For multiple data set</w:t>
+      </w:r>
+      <w:r>
+        <w:rPr>
+          <w:bCs/>
+        </w:rPr>
+        <w:t xml:space="preserve"> analyses</w:t>
+      </w:r>
+      <w:r>
+        <w:rPr>
+          <w:bCs/>
+        </w:rPr>
+        <w:t>, require clusters to have a total minimu</w:t>
+      </w:r>
+      <w:r>
+        <w:rPr>
+          <w:bCs/>
+        </w:rPr>
+        <w:t>m</w:t>
+      </w:r>
+      <w:r>
+        <w:rPr>
+          <w:bCs/>
+        </w:rPr>
+        <w:t xml:space="preserve"> number of cases</w:t>
+      </w:r>
+      <w:r>
+        <w:rPr>
+          <w:bCs/>
+        </w:rPr>
+        <w:t>.</w:t>
+      </w:r>
+      <w:r>
+        <w:rPr>
+          <w:bCs/>
+        </w:rPr>
         <w:t xml:space="preserve"> </w:t>
       </w:r>
-      <w:r>
-        <w:t>interface for prospective surveillance</w:t>
-      </w:r>
-      <w:r>
-        <w:t xml:space="preserve"> and management of </w:t>
-      </w:r>
-      <w:r>
-        <w:t>multiple</w:t>
-      </w:r>
-      <w:r>
+    </w:p>
+    <w:p>
+      <w:pPr>
+        <w:ind w:left="360" w:hanging="360"/>
+        <w:jc w:val="both"/>
+        <w:rPr>
+          <w:bCs/>
+        </w:rPr>
+      </w:pPr>
+      <w:r>
+        <w:rPr>
+          <w:bCs/>
+        </w:rPr>
+        <w:t>For multiple data set</w:t>
+      </w:r>
+      <w:r>
+        <w:rPr>
+          <w:bCs/>
+        </w:rPr>
         <w:t xml:space="preserve"> analyses</w:t>
       </w:r>
       <w:r>
+        <w:rPr>
+          <w:bCs/>
+        </w:rPr>
+        <w:t xml:space="preserve">, </w:t>
+      </w:r>
+      <w:r>
+        <w:rPr>
+          <w:bCs/>
+        </w:rPr>
+        <w:t>r</w:t>
+      </w:r>
+      <w:r>
+        <w:rPr>
+          <w:bCs/>
+        </w:rPr>
+        <w:t>e</w:t>
+      </w:r>
+      <w:r>
+        <w:rPr>
+          <w:bCs/>
+        </w:rPr>
+        <w:t>quire</w:t>
+      </w:r>
+      <w:r>
+        <w:rPr>
+          <w:bCs/>
+        </w:rPr>
+        <w:t xml:space="preserve"> clusters </w:t>
+      </w:r>
+      <w:r>
+        <w:rPr>
+          <w:bCs/>
+        </w:rPr>
+        <w:t>to have a minimum</w:t>
+      </w:r>
+      <w:r>
+        <w:rPr>
+          <w:bCs/>
+        </w:rPr>
+        <w:t xml:space="preserve"> </w:t>
+      </w:r>
+      <w:r>
+        <w:rPr>
+          <w:bCs/>
+        </w:rPr>
+        <w:t xml:space="preserve">combined </w:t>
+      </w:r>
+      <w:r>
+        <w:rPr>
+          <w:bCs/>
+        </w:rPr>
+        <w:t>relative risk.</w:t>
+      </w:r>
+    </w:p>
+    <w:p>
+      <w:pPr>
+        <w:ind w:left="360" w:hanging="360"/>
+        <w:jc w:val="both"/>
+      </w:pPr>
+      <w:r>
+        <w:t>Recurrence intervals when the frequency of analysis is different from data resolution.</w:t>
+      </w:r>
+    </w:p>
+    <w:p>
+      <w:pPr>
+        <w:ind w:left="360" w:hanging="360"/>
+        <w:jc w:val="both"/>
+        <w:rPr>
+          <w:bCs/>
+        </w:rPr>
+      </w:pPr>
+    </w:p>
+    <w:p>
+      <w:pPr>
+        <w:ind w:left="360" w:hanging="360"/>
+        <w:jc w:val="both"/>
+        <w:rPr>
+          <w:bCs/>
+        </w:rPr>
+      </w:pPr>
+      <w:r>
+        <w:rPr>
+          <w:i/>
+        </w:rPr>
+        <w:t xml:space="preserve">Other </w:t>
+      </w:r>
+      <w:r>
+        <w:rPr>
+          <w:i/>
+        </w:rPr>
+        <w:t>Improvements</w:t>
+      </w:r>
+      <w:r>
+        <w:rPr>
+          <w:bCs/>
+        </w:rPr>
+        <w:t xml:space="preserve"> </w:t>
+      </w:r>
+    </w:p>
+    <w:p>
+      <w:pPr>
+        <w:ind w:left="360" w:hanging="360"/>
+        <w:jc w:val="both"/>
+      </w:pPr>
+      <w:r>
+        <w:t>Graphical user i</w:t>
+      </w:r>
+      <w:r>
+        <w:t xml:space="preserve">nterface for </w:t>
+      </w:r>
+      <w:r>
+        <w:t>running and managing multiple SaTScan analyses.</w:t>
+      </w:r>
+    </w:p>
+    <w:p>
+      <w:pPr>
+        <w:ind w:left="360" w:hanging="360"/>
+        <w:jc w:val="both"/>
+        <w:rPr>
+          <w:bCs/>
+        </w:rPr>
+      </w:pPr>
+      <w:r>
+        <w:rPr>
+          <w:bCs/>
+        </w:rPr>
+        <w:t>The SaTScan i</w:t>
+      </w:r>
+      <w:r>
+        <w:rPr>
+          <w:bCs/>
+        </w:rPr>
+        <w:t xml:space="preserve">nstallation </w:t>
+      </w:r>
+      <w:r>
+        <w:rPr>
+          <w:bCs/>
+        </w:rPr>
+        <w:t xml:space="preserve">now </w:t>
+      </w:r>
+      <w:r>
+        <w:rPr>
+          <w:bCs/>
+        </w:rPr>
+        <w:t>bundle Java</w:t>
+      </w:r>
+      <w:r>
+        <w:rPr>
+          <w:bCs/>
+        </w:rPr>
+        <w:t>, so that it does not have to be pre-installed (W</w:t>
+      </w:r>
+      <w:r>
+        <w:rPr>
+          <w:bCs/>
+        </w:rPr>
+        <w:t xml:space="preserve">indows and </w:t>
+      </w:r>
+      <w:r>
+        <w:rPr>
+          <w:bCs/>
+        </w:rPr>
+        <w:t>M</w:t>
+      </w:r>
+      <w:r>
+        <w:rPr>
+          <w:bCs/>
+        </w:rPr>
+        <w:t>ac</w:t>
+      </w:r>
+      <w:r>
+        <w:rPr>
+          <w:bCs/>
+        </w:rPr>
+        <w:t xml:space="preserve"> versions).</w:t>
+      </w:r>
+    </w:p>
+    <w:p>
+      <w:pPr>
+        <w:ind w:left="360" w:hanging="360"/>
+        <w:jc w:val="both"/>
+        <w:rPr>
+          <w:bCs/>
+        </w:rPr>
+      </w:pPr>
+    </w:p>
+    <w:p>
+      <w:pPr>
+        <w:jc w:val="both"/>
+        <w:rPr>
+          <w:i/>
+        </w:rPr>
+      </w:pPr>
+      <w:r>
+        <w:rPr>
+          <w:i/>
+        </w:rPr>
+        <w:t>Minor Fixes</w:t>
+      </w:r>
+    </w:p>
+    <w:p>
+      <w:pPr>
+        <w:ind w:left="360" w:hanging="360"/>
+        <w:jc w:val="both"/>
+        <w:rPr>
+          <w:bCs/>
+        </w:rPr>
+      </w:pPr>
+      <w:r>
+        <w:rPr>
+          <w:bCs/>
+        </w:rPr>
+        <w:t>More detailed t</w:t>
+      </w:r>
+      <w:r>
+        <w:rPr>
+          <w:bCs/>
+        </w:rPr>
+        <w:t>emporal graph</w:t>
+      </w:r>
+      <w:r>
+        <w:rPr>
+          <w:bCs/>
+        </w:rPr>
+        <w:t>s for</w:t>
+      </w:r>
+      <w:r>
+        <w:rPr>
+          <w:bCs/>
+        </w:rPr>
+        <w:t xml:space="preserve"> prospective </w:t>
+      </w:r>
+      <w:r>
+        <w:rPr>
+          <w:bCs/>
+        </w:rPr>
+        <w:t xml:space="preserve">analyses without any data aggregation. </w:t>
+      </w:r>
+    </w:p>
+    <w:p>
+      <w:pPr>
+        <w:ind w:left="360" w:hanging="360"/>
+        <w:jc w:val="both"/>
+        <w:rPr>
+          <w:bCs/>
+        </w:rPr>
+      </w:pPr>
+      <w:r>
+        <w:rPr>
+          <w:bCs/>
+        </w:rPr>
+        <w:t xml:space="preserve">Corrected </w:t>
+      </w:r>
+      <w:r>
+        <w:rPr>
+          <w:bCs/>
+        </w:rPr>
+        <w:t xml:space="preserve">a </w:t>
+      </w:r>
+      <w:r>
+        <w:rPr>
+          <w:bCs/>
+        </w:rPr>
+        <w:t xml:space="preserve">shapefile </w:t>
+      </w:r>
+      <w:r>
+        <w:rPr>
+          <w:bCs/>
+        </w:rPr>
+        <w:t xml:space="preserve">error </w:t>
+      </w:r>
+      <w:r>
+        <w:rPr>
+          <w:bCs/>
+        </w:rPr>
+        <w:t xml:space="preserve">when </w:t>
+      </w:r>
+      <w:r>
+        <w:rPr>
+          <w:bCs/>
+        </w:rPr>
+        <w:t xml:space="preserve">the location file has duplicate </w:t>
+      </w:r>
+      <w:r>
+        <w:rPr>
+          <w:bCs/>
+        </w:rPr>
+        <w:t>coordinates.</w:t>
+      </w:r>
+    </w:p>
+    <w:p>
+      <w:pPr>
+        <w:ind w:left="360" w:hanging="360"/>
+        <w:jc w:val="both"/>
+        <w:rPr>
+          <w:b/>
+        </w:rPr>
+      </w:pPr>
+    </w:p>
+    <w:p>
+      <w:pPr>
+        <w:ind w:left="360" w:hanging="360"/>
+        <w:jc w:val="both"/>
+        <w:rPr>
+          <w:b/>
+        </w:rPr>
+      </w:pPr>
+      <w:r>
+        <w:rPr>
+          <w:b/>
+        </w:rPr>
+        <w:t>Version 9.7, January 2021</w:t>
+      </w:r>
+    </w:p>
+    <w:p>
+      <w:pPr>
+        <w:ind w:left="360" w:hanging="360"/>
+        <w:jc w:val="both"/>
+        <w:rPr>
+          <w:i/>
+        </w:rPr>
+      </w:pPr>
+      <w:r>
+        <w:rPr>
+          <w:i/>
+        </w:rPr>
+        <w:t>New Analytical Features</w:t>
+      </w:r>
+    </w:p>
+    <w:p>
+      <w:pPr>
+        <w:ind w:left="360" w:hanging="360"/>
+        <w:jc w:val="both"/>
+        <w:rPr>
+          <w:bCs/>
+        </w:rPr>
+      </w:pPr>
+      <w:r>
+        <w:rPr>
+          <w:bCs/>
+        </w:rPr>
+        <w:t>L</w:t>
+      </w:r>
+      <w:r>
+        <w:rPr>
+          <w:bCs/>
+        </w:rPr>
+        <w:t>og</w:t>
+      </w:r>
+      <w:r>
+        <w:rPr>
+          <w:bCs/>
+        </w:rPr>
+        <w:t>-</w:t>
+      </w:r>
+      <w:r>
+        <w:rPr>
+          <w:bCs/>
+        </w:rPr>
+        <w:t xml:space="preserve">quadratic </w:t>
+      </w:r>
+      <w:r>
+        <w:rPr>
+          <w:bCs/>
+        </w:rPr>
+        <w:t xml:space="preserve">temporal </w:t>
+      </w:r>
+      <w:r>
+        <w:rPr>
+          <w:bCs/>
+        </w:rPr>
+        <w:t>trend adjustment.</w:t>
+      </w:r>
+    </w:p>
+    <w:p>
+      <w:pPr>
+        <w:ind w:left="360" w:hanging="360"/>
+        <w:jc w:val="both"/>
+        <w:rPr>
+          <w:bCs/>
+        </w:rPr>
+      </w:pPr>
+      <w:r>
+        <w:rPr>
+          <w:bCs/>
+        </w:rPr>
+        <w:t xml:space="preserve">Simultaneous </w:t>
+      </w:r>
+      <w:r>
+        <w:rPr>
+          <w:bCs/>
+        </w:rPr>
+        <w:t>non-parametric temporal and non-parametric spatial adjustments</w:t>
+      </w:r>
+      <w:r>
+        <w:rPr>
+          <w:bCs/>
+        </w:rPr>
         <w:t>.</w:t>
       </w:r>
     </w:p>
@@ -1421,39 +2036,21 @@
         <w:ind w:left="360" w:hanging="360"/>
         <w:jc w:val="both"/>
       </w:pPr>
-      <w:r>
-        <w:t>Added option to report recurrence intervals based on analysis frequency.</w:t>
-      </w:r>
-    </w:p>
-    <w:p>
-      <w:pPr>
-        <w:ind w:left="360" w:hanging="360"/>
-        <w:jc w:val="both"/>
-      </w:pPr>
-      <w:r>
-        <w:t xml:space="preserve">Added </w:t>
-      </w:r>
-      <w:r>
-        <w:t>Uniform Time probability model.</w:t>
-      </w:r>
-    </w:p>
-    <w:p>
-      <w:pPr>
-        <w:ind w:left="360" w:hanging="360"/>
-        <w:jc w:val="both"/>
-        <w:rPr>
-          <w:bCs/>
-        </w:rPr>
-      </w:pPr>
-    </w:p>
-    <w:p>
-      <w:pPr>
-        <w:ind w:left="360" w:hanging="360"/>
-        <w:jc w:val="both"/>
-        <w:rPr>
-          <w:bCs/>
-        </w:rPr>
-      </w:pPr>
+    </w:p>
+    <w:p>
+      <w:pPr>
+        <w:ind w:left="360" w:hanging="360"/>
+        <w:jc w:val="both"/>
+        <w:rPr>
+          <w:bCs/>
+        </w:rPr>
+      </w:pPr>
+      <w:r>
+        <w:rPr>
+          <w:i/>
+        </w:rPr>
+        <w:t xml:space="preserve">Other </w:t>
+      </w:r>
       <w:r>
         <w:rPr>
           <w:i/>
@@ -1473,263 +2070,90 @@
         <w:jc w:val="both"/>
       </w:pPr>
       <w:r>
-        <w:t>Implemented t</w:t>
-      </w:r>
-      <w:r>
-        <w:t>emporal nonparametric adjustment for space-time Bernoulli</w:t>
-      </w:r>
-      <w:r>
+        <w:t>L</w:t>
+      </w:r>
+      <w:r>
+        <w:t>og linear time trend adjustment</w:t>
+      </w:r>
+      <w:r>
+        <w:t>s are reported in the user specified ti</w:t>
+      </w:r>
+      <w:r>
+        <w:t>me units.</w:t>
+      </w:r>
+    </w:p>
+    <w:p>
+      <w:pPr>
+        <w:ind w:left="360" w:hanging="360"/>
+        <w:jc w:val="both"/>
+        <w:rPr>
+          <w:bCs/>
+        </w:rPr>
+      </w:pPr>
+    </w:p>
+    <w:p>
+      <w:pPr>
+        <w:jc w:val="both"/>
+        <w:rPr>
+          <w:i/>
+        </w:rPr>
+      </w:pPr>
+      <w:r>
+        <w:rPr>
+          <w:i/>
+        </w:rPr>
+        <w:t>Minor Fixes</w:t>
+      </w:r>
+    </w:p>
+    <w:p>
+      <w:pPr>
+        <w:ind w:left="360" w:hanging="360"/>
+        <w:jc w:val="both"/>
+        <w:rPr>
+          <w:bCs/>
+        </w:rPr>
+      </w:pPr>
+      <w:r>
+        <w:rPr>
+          <w:bCs/>
+        </w:rPr>
+        <w:t xml:space="preserve">Day of week adjustment </w:t>
+      </w:r>
+      <w:r>
+        <w:rPr>
+          <w:bCs/>
+        </w:rPr>
+        <w:t xml:space="preserve">is redundant with a </w:t>
+      </w:r>
+      <w:r>
+        <w:rPr>
+          <w:bCs/>
+        </w:rPr>
+        <w:t xml:space="preserve">non-parametric temporal trend </w:t>
+      </w:r>
+      <w:r>
+        <w:rPr>
+          <w:bCs/>
+        </w:rPr>
+        <w:t xml:space="preserve">adjustment, so both </w:t>
+      </w:r>
+      <w:r>
+        <w:rPr>
+          <w:bCs/>
+        </w:rPr>
+        <w:t xml:space="preserve">cannot be </w:t>
+      </w:r>
+      <w:r>
+        <w:rPr>
+          <w:bCs/>
+        </w:rPr>
+        <w:t>selected</w:t>
+      </w:r>
+      <w:r>
+        <w:rPr>
+          <w:bCs/>
+        </w:rPr>
         <w:t>.</w:t>
-      </w:r>
-    </w:p>
-    <w:p>
-      <w:pPr>
-        <w:ind w:left="360" w:hanging="360"/>
-        <w:jc w:val="both"/>
-        <w:rPr>
-          <w:bCs/>
-        </w:rPr>
-      </w:pPr>
-      <w:r>
-        <w:rPr>
-          <w:bCs/>
-        </w:rPr>
-        <w:t>Implemented ability to restriction clusters by minimum number of cases when scanning multiple data sets.</w:t>
-      </w:r>
-    </w:p>
-    <w:p>
-      <w:pPr>
-        <w:ind w:left="360" w:hanging="360"/>
-        <w:jc w:val="both"/>
-        <w:rPr>
-          <w:bCs/>
-        </w:rPr>
-      </w:pPr>
-      <w:r>
-        <w:rPr>
-          <w:bCs/>
-        </w:rPr>
-        <w:t>Implemented ability to restriction clusters by relative risk when scanning multiple data sets.</w:t>
-      </w:r>
-    </w:p>
-    <w:p>
-      <w:pPr>
-        <w:ind w:left="360" w:hanging="360"/>
-        <w:jc w:val="both"/>
-        <w:rPr>
-          <w:bCs/>
-        </w:rPr>
-      </w:pPr>
-      <w:r>
-        <w:rPr>
-          <w:bCs/>
-        </w:rPr>
-        <w:t>Windows and macO</w:t>
-      </w:r>
-      <w:r>
-        <w:rPr>
-          <w:bCs/>
-        </w:rPr>
-        <w:t>S installations bundle Java distribution</w:t>
-      </w:r>
-      <w:r>
-        <w:rPr>
-          <w:bCs/>
-        </w:rPr>
-        <w:t xml:space="preserve"> making Java no longer a prerequisite for installation.</w:t>
-      </w:r>
-    </w:p>
-    <w:p>
-      <w:pPr>
-        <w:ind w:left="360" w:hanging="360"/>
-        <w:jc w:val="both"/>
-        <w:rPr>
-          <w:bCs/>
-        </w:rPr>
-      </w:pPr>
-    </w:p>
-    <w:p>
-      <w:pPr>
-        <w:jc w:val="both"/>
-        <w:rPr>
-          <w:i/>
-        </w:rPr>
-      </w:pPr>
-      <w:r>
-        <w:rPr>
-          <w:i/>
-        </w:rPr>
-        <w:t>Minor Fixes</w:t>
-      </w:r>
-    </w:p>
-    <w:p>
-      <w:pPr>
-        <w:ind w:left="360" w:hanging="360"/>
-        <w:jc w:val="both"/>
-        <w:rPr>
-          <w:bCs/>
-        </w:rPr>
-      </w:pPr>
-      <w:r>
-        <w:rPr>
-          <w:bCs/>
-        </w:rPr>
-        <w:t>Temporal graph no longer collapses prospective period into one time period</w:t>
-      </w:r>
-      <w:r>
-        <w:rPr>
-          <w:bCs/>
-        </w:rPr>
-        <w:t>.</w:t>
-      </w:r>
-    </w:p>
-    <w:p>
-      <w:pPr>
-        <w:ind w:left="360" w:hanging="360"/>
-        <w:jc w:val="both"/>
-        <w:rPr>
-          <w:bCs/>
-        </w:rPr>
-      </w:pPr>
-      <w:r>
-        <w:rPr>
-          <w:bCs/>
-        </w:rPr>
-        <w:t xml:space="preserve">Corrected shapefile generation when Location </w:t>
-      </w:r>
-      <w:r>
-        <w:rPr>
-          <w:bCs/>
-        </w:rPr>
-        <w:t>File</w:t>
-      </w:r>
-      <w:r>
-        <w:rPr>
-          <w:bCs/>
-        </w:rPr>
-        <w:t xml:space="preserve"> (*.gis.*) is requested and locations are combined due to duplicate coordinates.</w:t>
-      </w:r>
-    </w:p>
-    <w:p>
-      <w:pPr>
-        <w:ind w:left="360" w:hanging="360"/>
-        <w:jc w:val="both"/>
-        <w:rPr>
-          <w:b/>
-        </w:rPr>
-      </w:pPr>
-    </w:p>
-    <w:p>
-      <w:pPr>
-        <w:ind w:left="360" w:hanging="360"/>
-        <w:jc w:val="both"/>
-        <w:rPr>
-          <w:b/>
-        </w:rPr>
-      </w:pPr>
-      <w:r>
-        <w:rPr>
-          <w:b/>
-        </w:rPr>
-        <w:t>Version 9.7, January 2021</w:t>
-      </w:r>
-    </w:p>
-    <w:p>
-      <w:pPr>
-        <w:ind w:left="360" w:hanging="360"/>
-        <w:jc w:val="both"/>
-        <w:rPr>
-          <w:bCs/>
-        </w:rPr>
-      </w:pPr>
-      <w:r>
-        <w:rPr>
-          <w:i/>
-        </w:rPr>
-        <w:t>Improvements</w:t>
-      </w:r>
-      <w:r>
-        <w:rPr>
-          <w:bCs/>
-        </w:rPr>
-        <w:t xml:space="preserve"> </w:t>
-      </w:r>
-    </w:p>
-    <w:p>
-      <w:pPr>
-        <w:ind w:left="360" w:hanging="360"/>
-        <w:jc w:val="both"/>
-        <w:rPr>
-          <w:bCs/>
-        </w:rPr>
-      </w:pPr>
-      <w:r>
-        <w:rPr>
-          <w:bCs/>
-        </w:rPr>
-        <w:t>Added log quadratic trend adjustment.</w:t>
-      </w:r>
-    </w:p>
-    <w:p>
-      <w:pPr>
-        <w:ind w:left="360" w:hanging="360"/>
-        <w:jc w:val="both"/>
-      </w:pPr>
-      <w:r>
-        <w:t>Report log linear time trend adjustment in time aggregation units.</w:t>
-      </w:r>
-    </w:p>
-    <w:p>
-      <w:pPr>
-        <w:ind w:left="360" w:hanging="360"/>
-        <w:jc w:val="both"/>
-        <w:rPr>
-          <w:bCs/>
-        </w:rPr>
-      </w:pPr>
-    </w:p>
-    <w:p>
-      <w:pPr>
-        <w:jc w:val="both"/>
-        <w:rPr>
-          <w:i/>
-        </w:rPr>
-      </w:pPr>
-      <w:r>
-        <w:rPr>
-          <w:i/>
-        </w:rPr>
-        <w:t>Minor Fixes</w:t>
-      </w:r>
-    </w:p>
-    <w:p>
-      <w:pPr>
-        <w:ind w:left="360" w:hanging="360"/>
-        <w:jc w:val="both"/>
-        <w:rPr>
-          <w:bCs/>
-        </w:rPr>
-      </w:pPr>
-      <w:r>
-        <w:rPr>
-          <w:bCs/>
-        </w:rPr>
-        <w:t>Added ability to perform non-parametric temporal and non-parametric spatial adjustments simultaneously.</w:t>
-      </w:r>
-    </w:p>
-    <w:p>
-      <w:pPr>
-        <w:ind w:left="360" w:hanging="360"/>
-        <w:jc w:val="both"/>
-        <w:rPr>
-          <w:bCs/>
-        </w:rPr>
-      </w:pPr>
-      <w:r>
-        <w:rPr>
-          <w:bCs/>
-        </w:rPr>
-        <w:t>Day of week adjustment and non-parametric temporal trend cannot be used simultaneously.</w:t>
       </w:r>
     </w:p>
     <w:p>
@@ -2102,11 +2526,19 @@
         </w:rPr>
         <w:t xml:space="preserve">: </w:t>
       </w:r>
-      <w:r>
-        <w:rPr>
-          <w:bCs/>
-        </w:rPr>
-        <w:t xml:space="preserve">Boscoe’s </w:t>
+      <w:proofErr w:type="spellStart"/>
+      <w:r>
+        <w:rPr>
+          <w:bCs/>
+        </w:rPr>
+        <w:t>Boscoe’s</w:t>
+      </w:r>
+      <w:proofErr w:type="spellEnd"/>
+      <w:r>
+        <w:rPr>
+          <w:bCs/>
+        </w:rPr>
+        <w:t xml:space="preserve"> </w:t>
       </w:r>
       <w:r>
         <w:rPr>
@@ -3171,7 +3603,22 @@
         </w:rPr>
       </w:pPr>
       <w:r>
-        <w:t>Correction to v9.4 in the calculated gini coefficients</w:t>
+        <w:t xml:space="preserve">Correction to v9.4 </w:t>
+      </w:r>
+      <w:r>
+        <w:t>calculation of the</w:t>
+      </w:r>
+      <w:r>
+        <w:t xml:space="preserve"> </w:t>
+      </w:r>
+      <w:r>
+        <w:t>G</w:t>
+      </w:r>
+      <w:r>
+        <w:t xml:space="preserve">ini </w:t>
+      </w:r>
+      <w:r>
+        <w:t>index</w:t>
       </w:r>
       <w:r>
         <w:rPr>
@@ -4210,14 +4657,30 @@
         <w:rPr>
           <w:bCs/>
         </w:rPr>
-        <w:t>Shapefile output for ArcGIS, QuantumGIS</w:t>
-      </w:r>
-      <w:r>
-        <w:rPr>
-          <w:bCs/>
-        </w:rPr>
-        <w:t>, TerraView</w:t>
-      </w:r>
+        <w:t xml:space="preserve">Shapefile output for ArcGIS, </w:t>
+      </w:r>
+      <w:proofErr w:type="spellStart"/>
+      <w:r>
+        <w:rPr>
+          <w:bCs/>
+        </w:rPr>
+        <w:t>QuantumGIS</w:t>
+      </w:r>
+      <w:proofErr w:type="spellEnd"/>
+      <w:r>
+        <w:rPr>
+          <w:bCs/>
+        </w:rPr>
+        <w:t xml:space="preserve">, </w:t>
+      </w:r>
+      <w:proofErr w:type="spellStart"/>
+      <w:r>
+        <w:rPr>
+          <w:bCs/>
+        </w:rPr>
+        <w:t>TerraView</w:t>
+      </w:r>
+      <w:proofErr w:type="spellEnd"/>
       <w:r>
         <w:rPr>
           <w:bCs/>
@@ -6939,7 +7402,15 @@
         <w:pStyle w:val="BodyTextIndent"/>
       </w:pPr>
       <w:r>
-        <w:t xml:space="preserve">When requesting a report of only non-overlapping clusters, overlapping is now defined in terms of having one or more location IDs in common rather then the previous definition of the two circles overlapping each other. Results will in most cases be identical. </w:t>
+        <w:t xml:space="preserve">When requesting a report of only non-overlapping clusters, overlapping is now defined in terms of having one or more location IDs in common rather </w:t>
+      </w:r>
+      <w:proofErr w:type="spellStart"/>
+      <w:r>
+        <w:t>then</w:t>
+      </w:r>
+      <w:proofErr w:type="spellEnd"/>
+      <w:r>
+        <w:t xml:space="preserve"> the previous definition of the two circles overlapping each other. Results will in most cases be identical. </w:t>
       </w:r>
     </w:p>
     <w:p>
@@ -7739,7 +8210,15 @@
         <w:jc w:val="both"/>
       </w:pPr>
       <w:r>
-        <w:t>Parameters file structure switched to the more flexible windows style ‘ini file’, maintaining support for the previous line based parameter files.</w:t>
+        <w:t>Parameters file structure switched to the more flexible windows style ‘</w:t>
+      </w:r>
+      <w:proofErr w:type="spellStart"/>
+      <w:r>
+        <w:t>ini</w:t>
+      </w:r>
+      <w:proofErr w:type="spellEnd"/>
+      <w:r>
+        <w:t xml:space="preserve"> file’, maintaining support for the previous line based parameter files.</w:t>
       </w:r>
     </w:p>
     <w:p>
@@ -9207,7 +9686,15 @@
         <w:t xml:space="preserve">Location information output file in ASCII format, </w:t>
       </w:r>
       <w:r>
-        <w:t xml:space="preserve">with each row containing information about a particular location and its cluster membership (*.gis). </w:t>
+        <w:t>with each row containing information about a particular location and its cluster membership (*.</w:t>
+      </w:r>
+      <w:proofErr w:type="spellStart"/>
+      <w:r>
+        <w:t>gis</w:t>
+      </w:r>
+      <w:proofErr w:type="spellEnd"/>
+      <w:r>
+        <w:t xml:space="preserve">). </w:t>
       </w:r>
     </w:p>
     <w:p>
@@ -9276,7 +9763,7 @@
 </file>
 
 <file path=word/numbering.xml><?xml version="1.0" encoding="utf-8"?>
-<w:numbering xmlns:wpc="http://schemas.microsoft.com/office/word/2010/wordprocessingCanvas" xmlns:cx="http://schemas.microsoft.com/office/drawing/2014/chartex" xmlns:cx1="http://schemas.microsoft.com/office/drawing/2015/9/8/chartex" xmlns:cx2="http://schemas.microsoft.com/office/drawing/2015/10/21/chartex" xmlns:cx3="http://schemas.microsoft.com/office/drawing/2016/5/9/chartex" xmlns:cx4="http://schemas.microsoft.com/office/drawing/2016/5/10/chartex" xmlns:cx5="http://schemas.microsoft.com/office/drawing/2016/5/11/chartex" xmlns:cx6="http://schemas.microsoft.com/office/drawing/2016/5/12/chartex" xmlns:cx7="http://schemas.microsoft.com/office/drawing/2016/5/13/chartex" xmlns:cx8="http://schemas.microsoft.com/office/drawing/2016/5/14/chartex" xmlns:mc="http://schemas.openxmlformats.org/markup-compatibility/2006" xmlns:aink="http://schemas.microsoft.com/office/drawing/2016/ink" xmlns:am3d="http://schemas.microsoft.com/office/drawing/2017/model3d" xmlns:o="urn:schemas-microsoft-com:office:office" xmlns:r="http://schemas.openxmlformats.org/officeDocument/2006/relationships" xmlns:m="http://schemas.openxmlformats.org/officeDocument/2006/math" xmlns:v="urn:schemas-microsoft-com:vml" xmlns:wp14="http://schemas.microsoft.com/office/word/2010/wordprocessingDrawing" xmlns:wp="http://schemas.openxmlformats.org/drawingml/2006/wordprocessingDrawing" xmlns:w10="urn:schemas-microsoft-com:office:word" xmlns:w="http://schemas.openxmlformats.org/wordprocessingml/2006/main" xmlns:w14="http://schemas.microsoft.com/office/word/2010/wordml" xmlns:w15="http://schemas.microsoft.com/office/word/2012/wordml" xmlns:w16cex="http://schemas.microsoft.com/office/word/2018/wordml/cex" xmlns:w16cid="http://schemas.microsoft.com/office/word/2016/wordml/cid" xmlns:w16="http://schemas.microsoft.com/office/word/2018/wordml" xmlns:w16se="http://schemas.microsoft.com/office/word/2015/wordml/symex" xmlns:wpg="http://schemas.microsoft.com/office/word/2010/wordprocessingGroup" xmlns:wpi="http://schemas.microsoft.com/office/word/2010/wordprocessingInk" xmlns:wne="http://schemas.microsoft.com/office/word/2006/wordml" xmlns:wps="http://schemas.microsoft.com/office/word/2010/wordprocessingShape" mc:Ignorable="w14 w15 w16se w16cid w16 w16cex wp14">
+<w:numbering xmlns:wpc="http://schemas.microsoft.com/office/word/2010/wordprocessingCanvas" xmlns:cx="http://schemas.microsoft.com/office/drawing/2014/chartex" xmlns:cx1="http://schemas.microsoft.com/office/drawing/2015/9/8/chartex" xmlns:cx2="http://schemas.microsoft.com/office/drawing/2015/10/21/chartex" xmlns:cx3="http://schemas.microsoft.com/office/drawing/2016/5/9/chartex" xmlns:cx4="http://schemas.microsoft.com/office/drawing/2016/5/10/chartex" xmlns:cx5="http://schemas.microsoft.com/office/drawing/2016/5/11/chartex" xmlns:cx6="http://schemas.microsoft.com/office/drawing/2016/5/12/chartex" xmlns:cx7="http://schemas.microsoft.com/office/drawing/2016/5/13/chartex" xmlns:cx8="http://schemas.microsoft.com/office/drawing/2016/5/14/chartex" xmlns:mc="http://schemas.openxmlformats.org/markup-compatibility/2006" xmlns:aink="http://schemas.microsoft.com/office/drawing/2016/ink" xmlns:am3d="http://schemas.microsoft.com/office/drawing/2017/model3d" xmlns:o="urn:schemas-microsoft-com:office:office" xmlns:r="http://schemas.openxmlformats.org/officeDocument/2006/relationships" xmlns:m="http://schemas.openxmlformats.org/officeDocument/2006/math" xmlns:v="urn:schemas-microsoft-com:vml" xmlns:wp14="http://schemas.microsoft.com/office/word/2010/wordprocessingDrawing" xmlns:wp="http://schemas.openxmlformats.org/drawingml/2006/wordprocessingDrawing" xmlns:w10="urn:schemas-microsoft-com:office:word" xmlns:w="http://schemas.openxmlformats.org/wordprocessingml/2006/main" xmlns:w14="http://schemas.microsoft.com/office/word/2010/wordml" xmlns:w15="http://schemas.microsoft.com/office/word/2012/wordml" xmlns:w16cid="http://schemas.microsoft.com/office/word/2016/wordml/cid" xmlns:w16se="http://schemas.microsoft.com/office/word/2015/wordml/symex" xmlns:wpg="http://schemas.microsoft.com/office/word/2010/wordprocessingGroup" xmlns:wpi="http://schemas.microsoft.com/office/word/2010/wordprocessingInk" xmlns:wne="http://schemas.microsoft.com/office/word/2006/wordml" xmlns:wps="http://schemas.microsoft.com/office/word/2010/wordprocessingShape" mc:Ignorable="w14 w15 w16se w16cid wp14">
   <w:abstractNum w:abstractNumId="0" w15:restartNumberingAfterBreak="0">
     <w:nsid w:val="FFFFFF89"/>
     <w:multiLevelType w:val="singleLevel"/>
@@ -9304,7 +9791,7 @@
 </file>
 
 <file path=word/styles.xml><?xml version="1.0" encoding="utf-8"?>
-<w:styles xmlns:mc="http://schemas.openxmlformats.org/markup-compatibility/2006" xmlns:r="http://schemas.openxmlformats.org/officeDocument/2006/relationships" xmlns:w="http://schemas.openxmlformats.org/wordprocessingml/2006/main" xmlns:w14="http://schemas.microsoft.com/office/word/2010/wordml" xmlns:w15="http://schemas.microsoft.com/office/word/2012/wordml" xmlns:w16cex="http://schemas.microsoft.com/office/word/2018/wordml/cex" xmlns:w16cid="http://schemas.microsoft.com/office/word/2016/wordml/cid" xmlns:w16="http://schemas.microsoft.com/office/word/2018/wordml" xmlns:w16se="http://schemas.microsoft.com/office/word/2015/wordml/symex" mc:Ignorable="w14 w15 w16se w16cid w16 w16cex">
+<w:styles xmlns:mc="http://schemas.openxmlformats.org/markup-compatibility/2006" xmlns:r="http://schemas.openxmlformats.org/officeDocument/2006/relationships" xmlns:w="http://schemas.openxmlformats.org/wordprocessingml/2006/main" xmlns:w14="http://schemas.microsoft.com/office/word/2010/wordml" xmlns:w15="http://schemas.microsoft.com/office/word/2012/wordml" xmlns:w16cid="http://schemas.microsoft.com/office/word/2016/wordml/cid" xmlns:w16se="http://schemas.microsoft.com/office/word/2015/wordml/symex" mc:Ignorable="w14 w15 w16se w16cid">
   <w:docDefaults>
     <w:rPrDefault>
       <w:rPr>
@@ -10197,7 +10684,7 @@
 </file>
 
 <file path=customXml/itemProps1.xml><?xml version="1.0" encoding="utf-8"?>
-<ds:datastoreItem xmlns:ds="http://schemas.openxmlformats.org/officeDocument/2006/customXml" ds:itemID="{6A1BB71D-C560-4C61-AFB9-523BB4CCA1BA}">
+<ds:datastoreItem xmlns:ds="http://schemas.openxmlformats.org/officeDocument/2006/customXml" ds:itemID="{5D54813D-07EA-447F-A91C-EBFFCE3B7D4B}">
   <ds:schemaRefs>
     <ds:schemaRef ds:uri="http://schemas.openxmlformats.org/officeDocument/2006/bibliography"/>
   </ds:schemaRefs>

</xml_diff>

<commit_message>
#66566 – corrected error reading xlsx files (upgraded poi library), upgraded to Java 16.0.2+7
</commit_message>
<xml_diff>
--- a/Doc/SaTScan Version History.docx
+++ b/Doc/SaTScan Version History.docx
@@ -1,6 +1,6 @@
 
 <file path=word/document.xml><?xml version="1.0" encoding="utf-8"?>
-<w:document xmlns:wpc="http://schemas.microsoft.com/office/word/2010/wordprocessingCanvas" xmlns:cx="http://schemas.microsoft.com/office/drawing/2014/chartex" xmlns:cx1="http://schemas.microsoft.com/office/drawing/2015/9/8/chartex" xmlns:cx2="http://schemas.microsoft.com/office/drawing/2015/10/21/chartex" xmlns:cx3="http://schemas.microsoft.com/office/drawing/2016/5/9/chartex" xmlns:cx4="http://schemas.microsoft.com/office/drawing/2016/5/10/chartex" xmlns:cx5="http://schemas.microsoft.com/office/drawing/2016/5/11/chartex" xmlns:cx6="http://schemas.microsoft.com/office/drawing/2016/5/12/chartex" xmlns:cx7="http://schemas.microsoft.com/office/drawing/2016/5/13/chartex" xmlns:cx8="http://schemas.microsoft.com/office/drawing/2016/5/14/chartex" xmlns:mc="http://schemas.openxmlformats.org/markup-compatibility/2006" xmlns:aink="http://schemas.microsoft.com/office/drawing/2016/ink" xmlns:am3d="http://schemas.microsoft.com/office/drawing/2017/model3d" xmlns:o="urn:schemas-microsoft-com:office:office" xmlns:r="http://schemas.openxmlformats.org/officeDocument/2006/relationships" xmlns:m="http://schemas.openxmlformats.org/officeDocument/2006/math" xmlns:v="urn:schemas-microsoft-com:vml" xmlns:wp14="http://schemas.microsoft.com/office/word/2010/wordprocessingDrawing" xmlns:wp="http://schemas.openxmlformats.org/drawingml/2006/wordprocessingDrawing" xmlns:w10="urn:schemas-microsoft-com:office:word" xmlns:w="http://schemas.openxmlformats.org/wordprocessingml/2006/main" xmlns:w14="http://schemas.microsoft.com/office/word/2010/wordml" xmlns:w15="http://schemas.microsoft.com/office/word/2012/wordml" xmlns:w16cex="http://schemas.microsoft.com/office/word/2018/wordml/cex" xmlns:w16cid="http://schemas.microsoft.com/office/word/2016/wordml/cid" xmlns:w16="http://schemas.microsoft.com/office/word/2018/wordml" xmlns:w16se="http://schemas.microsoft.com/office/word/2015/wordml/symex" xmlns:wpg="http://schemas.microsoft.com/office/word/2010/wordprocessingGroup" xmlns:wpi="http://schemas.microsoft.com/office/word/2010/wordprocessingInk" xmlns:wne="http://schemas.microsoft.com/office/word/2006/wordml" xmlns:wps="http://schemas.microsoft.com/office/word/2010/wordprocessingShape" mc:Ignorable="w14 w15 w16se w16cid w16 w16cex wp14">
+<w:document xmlns:wpc="http://schemas.microsoft.com/office/word/2010/wordprocessingCanvas" xmlns:cx="http://schemas.microsoft.com/office/drawing/2014/chartex" xmlns:cx1="http://schemas.microsoft.com/office/drawing/2015/9/8/chartex" xmlns:cx2="http://schemas.microsoft.com/office/drawing/2015/10/21/chartex" xmlns:cx3="http://schemas.microsoft.com/office/drawing/2016/5/9/chartex" xmlns:cx4="http://schemas.microsoft.com/office/drawing/2016/5/10/chartex" xmlns:cx5="http://schemas.microsoft.com/office/drawing/2016/5/11/chartex" xmlns:cx6="http://schemas.microsoft.com/office/drawing/2016/5/12/chartex" xmlns:cx7="http://schemas.microsoft.com/office/drawing/2016/5/13/chartex" xmlns:cx8="http://schemas.microsoft.com/office/drawing/2016/5/14/chartex" xmlns:mc="http://schemas.openxmlformats.org/markup-compatibility/2006" xmlns:aink="http://schemas.microsoft.com/office/drawing/2016/ink" xmlns:am3d="http://schemas.microsoft.com/office/drawing/2017/model3d" xmlns:o="urn:schemas-microsoft-com:office:office" xmlns:r="http://schemas.openxmlformats.org/officeDocument/2006/relationships" xmlns:m="http://schemas.openxmlformats.org/officeDocument/2006/math" xmlns:v="urn:schemas-microsoft-com:vml" xmlns:wp14="http://schemas.microsoft.com/office/word/2010/wordprocessingDrawing" xmlns:wp="http://schemas.openxmlformats.org/drawingml/2006/wordprocessingDrawing" xmlns:w10="urn:schemas-microsoft-com:office:word" xmlns:w="http://schemas.openxmlformats.org/wordprocessingml/2006/main" xmlns:w14="http://schemas.microsoft.com/office/word/2010/wordml" xmlns:w15="http://schemas.microsoft.com/office/word/2012/wordml" xmlns:w16cex="http://schemas.microsoft.com/office/word/2018/wordml/cex" xmlns:w16cid="http://schemas.microsoft.com/office/word/2016/wordml/cid" xmlns:w16="http://schemas.microsoft.com/office/word/2018/wordml" xmlns:w16sdtdh="http://schemas.microsoft.com/office/word/2020/wordml/sdtdatahash" xmlns:w16se="http://schemas.microsoft.com/office/word/2015/wordml/symex" xmlns:wpg="http://schemas.microsoft.com/office/word/2010/wordprocessingGroup" xmlns:wpi="http://schemas.microsoft.com/office/word/2010/wordprocessingInk" xmlns:wne="http://schemas.microsoft.com/office/word/2006/wordml" xmlns:wps="http://schemas.microsoft.com/office/word/2010/wordprocessingShape" mc:Ignorable="w14 w15 w16se w16cid w16 w16cex w16sdtdh wp14">
   <w:body>
     <w:p>
       <w:pPr>
@@ -1366,6 +1366,7 @@
         <w:pStyle w:val="Heading5"/>
       </w:pPr>
       <w:r>
+        <w:lastRenderedPageBreak/>
         <w:t>DETAILS</w:t>
       </w:r>
     </w:p>
@@ -1390,6 +1391,83 @@
         <w:rPr>
           <w:b/>
         </w:rPr>
+        <w:t>Version 10.0</w:t>
+      </w:r>
+      <w:r>
+        <w:rPr>
+          <w:b/>
+        </w:rPr>
+        <w:t>.1</w:t>
+      </w:r>
+      <w:r>
+        <w:rPr>
+          <w:b/>
+        </w:rPr>
+        <w:t xml:space="preserve">, </w:t>
+      </w:r>
+      <w:r>
+        <w:rPr>
+          <w:b/>
+        </w:rPr>
+        <w:t>October</w:t>
+      </w:r>
+      <w:r>
+        <w:rPr>
+          <w:b/>
+        </w:rPr>
+        <w:t xml:space="preserve"> 2021</w:t>
+      </w:r>
+    </w:p>
+    <w:p>
+      <w:pPr>
+        <w:jc w:val="both"/>
+        <w:rPr>
+          <w:i/>
+        </w:rPr>
+      </w:pPr>
+      <w:r>
+        <w:rPr>
+          <w:i/>
+        </w:rPr>
+        <w:t>Minor Fixes</w:t>
+      </w:r>
+    </w:p>
+    <w:p>
+      <w:pPr>
+        <w:ind w:left="360" w:hanging="360"/>
+        <w:jc w:val="both"/>
+        <w:rPr>
+          <w:bCs/>
+        </w:rPr>
+      </w:pPr>
+      <w:r>
+        <w:rPr>
+          <w:bCs/>
+        </w:rPr>
+        <w:t>Corrected error when reading Excel files through file wizard.</w:t>
+      </w:r>
+    </w:p>
+    <w:p>
+      <w:pPr>
+        <w:ind w:left="360" w:hanging="360"/>
+        <w:jc w:val="both"/>
+        <w:rPr>
+          <w:b/>
+        </w:rPr>
+      </w:pPr>
+    </w:p>
+    <w:p>
+      <w:pPr>
+        <w:ind w:left="360" w:hanging="360"/>
+        <w:jc w:val="both"/>
+        <w:rPr>
+          <w:b/>
+        </w:rPr>
+      </w:pPr>
+      <w:r>
+        <w:rPr>
+          <w:b/>
+        </w:rPr>
         <w:t>Version 10.0, Ju</w:t>
       </w:r>
       <w:r>
@@ -3284,6 +3362,7 @@
         <w:rPr>
           <w:bCs/>
         </w:rPr>
+        <w:lastRenderedPageBreak/>
         <w:t>Corrected memory leak in file wizard.</w:t>
       </w:r>
     </w:p>
@@ -4112,6 +4191,7 @@
         <w:rPr>
           <w:b/>
         </w:rPr>
+        <w:lastRenderedPageBreak/>
         <w:t>Version 9.3, March 201</w:t>
       </w:r>
       <w:r>
@@ -4968,6 +5048,7 @@
         <w:rPr>
           <w:i/>
         </w:rPr>
+        <w:lastRenderedPageBreak/>
         <w:t>New Analytical Features</w:t>
       </w:r>
     </w:p>
@@ -5018,8 +5099,8 @@
       <w:r>
         <w:t xml:space="preserve">Sequential </w:t>
       </w:r>
-      <w:smartTag w:uri="urn:schemas-microsoft-com:office:smarttags" w:element="place">
-        <w:smartTag w:uri="urn:schemas-microsoft-com:office:smarttags" w:element="City">
+      <w:smartTag w:uri="urn:schemas-microsoft-com:office:smarttags" w:element="City">
+        <w:smartTag w:uri="urn:schemas-microsoft-com:office:smarttags" w:element="place">
           <w:r>
             <w:t>Monte Carlo</w:t>
           </w:r>
@@ -5535,6 +5616,7 @@
         <w:rPr>
           <w:b/>
         </w:rPr>
+        <w:lastRenderedPageBreak/>
         <w:t>Version 8.0.1, June 8, 2009</w:t>
       </w:r>
     </w:p>
@@ -6139,6 +6221,7 @@
         </w:rPr>
       </w:pPr>
       <w:r>
+        <w:lastRenderedPageBreak/>
         <w:t>Iterative analysis option whereby the p-values for secondary clusters are adjusted for the existence of more likely clusters that are found and reported.</w:t>
       </w:r>
     </w:p>
@@ -6568,6 +6651,7 @@
         <w:rPr>
           <w:b/>
         </w:rPr>
+        <w:lastRenderedPageBreak/>
         <w:t>Version 6.0, October 24, 2005</w:t>
       </w:r>
     </w:p>
@@ -7014,6 +7098,7 @@
         <w:jc w:val="both"/>
       </w:pPr>
       <w:r>
+        <w:lastRenderedPageBreak/>
         <w:t>Ability to run a Poisson based purely temporal analysis without a population file, assuming a constant risk over time.</w:t>
       </w:r>
     </w:p>
@@ -7466,6 +7551,7 @@
         <w:jc w:val="both"/>
       </w:pPr>
       <w:r>
+        <w:lastRenderedPageBreak/>
         <w:t>Minor Fixes</w:t>
       </w:r>
     </w:p>
@@ -7853,6 +7939,7 @@
         <w:jc w:val="both"/>
       </w:pPr>
       <w:r>
+        <w:lastRenderedPageBreak/>
         <w:t xml:space="preserve">Minor </w:t>
       </w:r>
       <w:r>
@@ -8282,6 +8369,7 @@
         <w:jc w:val="both"/>
       </w:pPr>
       <w:r>
+        <w:lastRenderedPageBreak/>
         <w:t>Fixed problem with the import wizard, which was unable to read more than three covariates in the population file.</w:t>
       </w:r>
     </w:p>
@@ -8722,6 +8810,7 @@
         <w:jc w:val="both"/>
       </w:pPr>
       <w:r>
+        <w:lastRenderedPageBreak/>
         <w:t>Import wizard reading dBase input files.</w:t>
       </w:r>
     </w:p>
@@ -9524,8 +9613,8 @@
         </w:rPr>
         <w:t xml:space="preserve">Sample data: Brain cancer incidence in </w:t>
       </w:r>
-      <w:smartTag w:uri="urn:schemas-microsoft-com:office:smarttags" w:element="State">
-        <w:smartTag w:uri="urn:schemas-microsoft-com:office:smarttags" w:element="place">
+      <w:smartTag w:uri="urn:schemas-microsoft-com:office:smarttags" w:element="place">
+        <w:smartTag w:uri="urn:schemas-microsoft-com:office:smarttags" w:element="State">
           <w:r>
             <w:rPr>
               <w:bCs/>
@@ -9637,7 +9726,7 @@
 </file>
 
 <file path=word/numbering.xml><?xml version="1.0" encoding="utf-8"?>
-<w:numbering xmlns:wpc="http://schemas.microsoft.com/office/word/2010/wordprocessingCanvas" xmlns:cx="http://schemas.microsoft.com/office/drawing/2014/chartex" xmlns:cx1="http://schemas.microsoft.com/office/drawing/2015/9/8/chartex" xmlns:cx2="http://schemas.microsoft.com/office/drawing/2015/10/21/chartex" xmlns:cx3="http://schemas.microsoft.com/office/drawing/2016/5/9/chartex" xmlns:cx4="http://schemas.microsoft.com/office/drawing/2016/5/10/chartex" xmlns:cx5="http://schemas.microsoft.com/office/drawing/2016/5/11/chartex" xmlns:cx6="http://schemas.microsoft.com/office/drawing/2016/5/12/chartex" xmlns:cx7="http://schemas.microsoft.com/office/drawing/2016/5/13/chartex" xmlns:cx8="http://schemas.microsoft.com/office/drawing/2016/5/14/chartex" xmlns:mc="http://schemas.openxmlformats.org/markup-compatibility/2006" xmlns:aink="http://schemas.microsoft.com/office/drawing/2016/ink" xmlns:am3d="http://schemas.microsoft.com/office/drawing/2017/model3d" xmlns:o="urn:schemas-microsoft-com:office:office" xmlns:r="http://schemas.openxmlformats.org/officeDocument/2006/relationships" xmlns:m="http://schemas.openxmlformats.org/officeDocument/2006/math" xmlns:v="urn:schemas-microsoft-com:vml" xmlns:wp14="http://schemas.microsoft.com/office/word/2010/wordprocessingDrawing" xmlns:wp="http://schemas.openxmlformats.org/drawingml/2006/wordprocessingDrawing" xmlns:w10="urn:schemas-microsoft-com:office:word" xmlns:w="http://schemas.openxmlformats.org/wordprocessingml/2006/main" xmlns:w14="http://schemas.microsoft.com/office/word/2010/wordml" xmlns:w15="http://schemas.microsoft.com/office/word/2012/wordml" xmlns:w16cex="http://schemas.microsoft.com/office/word/2018/wordml/cex" xmlns:w16cid="http://schemas.microsoft.com/office/word/2016/wordml/cid" xmlns:w16="http://schemas.microsoft.com/office/word/2018/wordml" xmlns:w16se="http://schemas.microsoft.com/office/word/2015/wordml/symex" xmlns:wpg="http://schemas.microsoft.com/office/word/2010/wordprocessingGroup" xmlns:wpi="http://schemas.microsoft.com/office/word/2010/wordprocessingInk" xmlns:wne="http://schemas.microsoft.com/office/word/2006/wordml" xmlns:wps="http://schemas.microsoft.com/office/word/2010/wordprocessingShape" mc:Ignorable="w14 w15 w16se w16cid w16 w16cex wp14">
+<w:numbering xmlns:wpc="http://schemas.microsoft.com/office/word/2010/wordprocessingCanvas" xmlns:cx="http://schemas.microsoft.com/office/drawing/2014/chartex" xmlns:cx1="http://schemas.microsoft.com/office/drawing/2015/9/8/chartex" xmlns:cx2="http://schemas.microsoft.com/office/drawing/2015/10/21/chartex" xmlns:cx3="http://schemas.microsoft.com/office/drawing/2016/5/9/chartex" xmlns:cx4="http://schemas.microsoft.com/office/drawing/2016/5/10/chartex" xmlns:cx5="http://schemas.microsoft.com/office/drawing/2016/5/11/chartex" xmlns:cx6="http://schemas.microsoft.com/office/drawing/2016/5/12/chartex" xmlns:cx7="http://schemas.microsoft.com/office/drawing/2016/5/13/chartex" xmlns:cx8="http://schemas.microsoft.com/office/drawing/2016/5/14/chartex" xmlns:mc="http://schemas.openxmlformats.org/markup-compatibility/2006" xmlns:aink="http://schemas.microsoft.com/office/drawing/2016/ink" xmlns:am3d="http://schemas.microsoft.com/office/drawing/2017/model3d" xmlns:o="urn:schemas-microsoft-com:office:office" xmlns:r="http://schemas.openxmlformats.org/officeDocument/2006/relationships" xmlns:m="http://schemas.openxmlformats.org/officeDocument/2006/math" xmlns:v="urn:schemas-microsoft-com:vml" xmlns:wp14="http://schemas.microsoft.com/office/word/2010/wordprocessingDrawing" xmlns:wp="http://schemas.openxmlformats.org/drawingml/2006/wordprocessingDrawing" xmlns:w10="urn:schemas-microsoft-com:office:word" xmlns:w="http://schemas.openxmlformats.org/wordprocessingml/2006/main" xmlns:w14="http://schemas.microsoft.com/office/word/2010/wordml" xmlns:w15="http://schemas.microsoft.com/office/word/2012/wordml" xmlns:w16cex="http://schemas.microsoft.com/office/word/2018/wordml/cex" xmlns:w16cid="http://schemas.microsoft.com/office/word/2016/wordml/cid" xmlns:w16="http://schemas.microsoft.com/office/word/2018/wordml" xmlns:w16sdtdh="http://schemas.microsoft.com/office/word/2020/wordml/sdtdatahash" xmlns:w16se="http://schemas.microsoft.com/office/word/2015/wordml/symex" xmlns:wpg="http://schemas.microsoft.com/office/word/2010/wordprocessingGroup" xmlns:wpi="http://schemas.microsoft.com/office/word/2010/wordprocessingInk" xmlns:wne="http://schemas.microsoft.com/office/word/2006/wordml" xmlns:wps="http://schemas.microsoft.com/office/word/2010/wordprocessingShape" mc:Ignorable="w14 w15 w16se w16cid w16 w16cex w16sdtdh wp14">
   <w:abstractNum w:abstractNumId="0" w15:restartNumberingAfterBreak="0">
     <w:nsid w:val="FFFFFF89"/>
     <w:multiLevelType w:val="singleLevel"/>
@@ -9665,7 +9754,7 @@
 </file>
 
 <file path=word/styles.xml><?xml version="1.0" encoding="utf-8"?>
-<w:styles xmlns:mc="http://schemas.openxmlformats.org/markup-compatibility/2006" xmlns:r="http://schemas.openxmlformats.org/officeDocument/2006/relationships" xmlns:w="http://schemas.openxmlformats.org/wordprocessingml/2006/main" xmlns:w14="http://schemas.microsoft.com/office/word/2010/wordml" xmlns:w15="http://schemas.microsoft.com/office/word/2012/wordml" xmlns:w16cex="http://schemas.microsoft.com/office/word/2018/wordml/cex" xmlns:w16cid="http://schemas.microsoft.com/office/word/2016/wordml/cid" xmlns:w16="http://schemas.microsoft.com/office/word/2018/wordml" xmlns:w16se="http://schemas.microsoft.com/office/word/2015/wordml/symex" mc:Ignorable="w14 w15 w16se w16cid w16 w16cex">
+<w:styles xmlns:mc="http://schemas.openxmlformats.org/markup-compatibility/2006" xmlns:r="http://schemas.openxmlformats.org/officeDocument/2006/relationships" xmlns:w="http://schemas.openxmlformats.org/wordprocessingml/2006/main" xmlns:w14="http://schemas.microsoft.com/office/word/2010/wordml" xmlns:w15="http://schemas.microsoft.com/office/word/2012/wordml" xmlns:w16cex="http://schemas.microsoft.com/office/word/2018/wordml/cex" xmlns:w16cid="http://schemas.microsoft.com/office/word/2016/wordml/cid" xmlns:w16="http://schemas.microsoft.com/office/word/2018/wordml" xmlns:w16sdtdh="http://schemas.microsoft.com/office/word/2020/wordml/sdtdatahash" xmlns:w16se="http://schemas.microsoft.com/office/word/2015/wordml/symex" mc:Ignorable="w14 w15 w16se w16cid w16 w16cex w16sdtdh">
   <w:docDefaults>
     <w:rPrDefault>
       <w:rPr>

</xml_diff>

<commit_message>
#66597 - bug fix release version
</commit_message>
<xml_diff>
--- a/Doc/SaTScan Version History.docx
+++ b/Doc/SaTScan Version History.docx
@@ -1454,6 +1454,115 @@
         <w:rPr>
           <w:b/>
         </w:rPr>
+        <w:t>Version 10.1.</w:t>
+      </w:r>
+      <w:r>
+        <w:rPr>
+          <w:b/>
+        </w:rPr>
+        <w:t>2</w:t>
+      </w:r>
+      <w:r>
+        <w:rPr>
+          <w:b/>
+        </w:rPr>
+        <w:t xml:space="preserve">, </w:t>
+      </w:r>
+      <w:r>
+        <w:rPr>
+          <w:b/>
+        </w:rPr>
+        <w:t>May</w:t>
+      </w:r>
+      <w:r>
+        <w:rPr>
+          <w:b/>
+        </w:rPr>
+        <w:t xml:space="preserve"> 2023</w:t>
+      </w:r>
+    </w:p>
+    <w:p>
+      <w:pPr>
+        <w:jc w:val="both"/>
+        <w:rPr>
+          <w:i/>
+        </w:rPr>
+      </w:pPr>
+      <w:r>
+        <w:rPr>
+          <w:i/>
+        </w:rPr>
+        <w:t>Minor Fixes</w:t>
+      </w:r>
+    </w:p>
+    <w:p>
+      <w:pPr>
+        <w:rPr>
+          <w:sz w:val="22"/>
+          <w:szCs w:val="22"/>
+        </w:rPr>
+      </w:pPr>
+      <w:r>
+        <w:rPr>
+          <w:bCs/>
+        </w:rPr>
+        <w:t xml:space="preserve">Correction with Bernoulli </w:t>
+      </w:r>
+      <w:r>
+        <w:rPr>
+          <w:bCs/>
+        </w:rPr>
+        <w:t xml:space="preserve">prospective </w:t>
+      </w:r>
+      <w:r>
+        <w:rPr>
+          <w:bCs/>
+        </w:rPr>
+        <w:t xml:space="preserve">space-time </w:t>
+      </w:r>
+      <w:r>
+        <w:rPr>
+          <w:bCs/>
+        </w:rPr>
+        <w:t xml:space="preserve">when </w:t>
+      </w:r>
+      <w:r>
+        <w:rPr>
+          <w:bCs/>
+        </w:rPr>
+        <w:t>using nonparametric temporal adjustment</w:t>
+      </w:r>
+      <w:r>
+        <w:rPr>
+          <w:bCs/>
+        </w:rPr>
+        <w:t xml:space="preserve">, </w:t>
+      </w:r>
+      <w:r>
+        <w:t>applying a relative risk restriction and using multiple data sets.</w:t>
+      </w:r>
+    </w:p>
+    <w:p>
+      <w:pPr>
+        <w:ind w:left="360" w:hanging="360"/>
+        <w:jc w:val="both"/>
+        <w:rPr>
+          <w:b/>
+        </w:rPr>
+      </w:pPr>
+    </w:p>
+    <w:p>
+      <w:pPr>
+        <w:ind w:left="360" w:hanging="360"/>
+        <w:jc w:val="both"/>
+        <w:rPr>
+          <w:b/>
+        </w:rPr>
+      </w:pPr>
+      <w:r>
+        <w:rPr>
+          <w:b/>
+        </w:rPr>
         <w:t xml:space="preserve">Version 10.1.1, </w:t>
       </w:r>
       <w:r>
@@ -1600,6 +1709,7 @@
         <w:rPr>
           <w:bCs/>
         </w:rPr>
+        <w:lastRenderedPageBreak/>
         <w:t>Add guards to file wizard and analysis execution to handle input file changes with respect to defined file read mappings.</w:t>
       </w:r>
     </w:p>
@@ -2525,6 +2635,7 @@
         <w:rPr>
           <w:bCs/>
         </w:rPr>
+        <w:lastRenderedPageBreak/>
         <w:t>L</w:t>
       </w:r>
       <w:r>
@@ -3546,6 +3657,7 @@
         <w:rPr>
           <w:bCs/>
         </w:rPr>
+        <w:lastRenderedPageBreak/>
         <w:t>Fixed bug</w:t>
       </w:r>
       <w:r>
@@ -4332,6 +4444,7 @@
         <w:rPr>
           <w:bCs/>
         </w:rPr>
+        <w:lastRenderedPageBreak/>
         <w:t>T</w:t>
       </w:r>
       <w:r>
@@ -4446,36 +4559,1054 @@
         <w:rPr>
           <w:bCs/>
         </w:rPr>
+        <w:t>Option to r</w:t>
+      </w:r>
+      <w:r>
+        <w:rPr>
+          <w:bCs/>
+        </w:rPr>
+        <w:t xml:space="preserve">ead </w:t>
+      </w:r>
+      <w:r>
+        <w:rPr>
+          <w:bCs/>
+        </w:rPr>
+        <w:t xml:space="preserve">input </w:t>
+      </w:r>
+      <w:r>
+        <w:rPr>
+          <w:bCs/>
+        </w:rPr>
+        <w:t>data live from a data source</w:t>
+      </w:r>
+      <w:r>
+        <w:rPr>
+          <w:bCs/>
+        </w:rPr>
+        <w:t>, without an intermediate file in SaTScan format</w:t>
+      </w:r>
+      <w:r>
+        <w:rPr>
+          <w:bCs/>
+        </w:rPr>
+        <w:t>.</w:t>
+      </w:r>
+    </w:p>
+    <w:p>
+      <w:pPr>
+        <w:ind w:left="360" w:hanging="360"/>
+        <w:jc w:val="both"/>
+        <w:rPr>
+          <w:bCs/>
+        </w:rPr>
+      </w:pPr>
+      <w:r>
+        <w:rPr>
+          <w:bCs/>
+        </w:rPr>
+        <w:t>An improved a</w:t>
+      </w:r>
+      <w:r>
+        <w:rPr>
+          <w:bCs/>
+        </w:rPr>
+        <w:t xml:space="preserve">pplication updater to better prompt user in </w:t>
+      </w:r>
+      <w:r>
+        <w:rPr>
+          <w:bCs/>
+        </w:rPr>
+        <w:t xml:space="preserve">a </w:t>
+      </w:r>
+      <w:r>
+        <w:rPr>
+          <w:bCs/>
+        </w:rPr>
+        <w:t>UAC escalation</w:t>
+      </w:r>
+      <w:r>
+        <w:rPr>
+          <w:bCs/>
+        </w:rPr>
+        <w:t>.</w:t>
+      </w:r>
+    </w:p>
+    <w:p>
+      <w:pPr>
+        <w:ind w:left="360" w:hanging="360"/>
+        <w:jc w:val="both"/>
+        <w:rPr>
+          <w:bCs/>
+        </w:rPr>
+      </w:pPr>
+      <w:r>
+        <w:rPr>
+          <w:bCs/>
+        </w:rPr>
+        <w:t>A</w:t>
+      </w:r>
+      <w:r>
+        <w:rPr>
+          <w:bCs/>
+        </w:rPr>
+        <w:t>bility to specify</w:t>
+      </w:r>
+      <w:r>
+        <w:rPr>
+          <w:bCs/>
+        </w:rPr>
+        <w:t xml:space="preserve"> a user defined title for each </w:t>
+      </w:r>
+      <w:r>
+        <w:rPr>
+          <w:bCs/>
+        </w:rPr>
+        <w:t>analysis</w:t>
+      </w:r>
+      <w:r>
+        <w:rPr>
+          <w:bCs/>
+        </w:rPr>
+        <w:t>.</w:t>
+      </w:r>
+    </w:p>
+    <w:p>
+      <w:pPr>
+        <w:ind w:left="360" w:hanging="360"/>
+        <w:jc w:val="both"/>
+        <w:rPr>
+          <w:bCs/>
+        </w:rPr>
+      </w:pPr>
+    </w:p>
+    <w:p>
+      <w:pPr>
+        <w:jc w:val="both"/>
+        <w:rPr>
+          <w:i/>
+        </w:rPr>
+      </w:pPr>
+      <w:r>
+        <w:rPr>
+          <w:i/>
+        </w:rPr>
+        <w:t>Minor Fixes</w:t>
+      </w:r>
+    </w:p>
+    <w:p>
+      <w:pPr>
+        <w:ind w:left="360" w:hanging="360"/>
+        <w:jc w:val="both"/>
+        <w:rPr>
+          <w:bCs/>
+        </w:rPr>
+      </w:pPr>
+      <w:r>
+        <w:rPr>
+          <w:bCs/>
+        </w:rPr>
+        <w:t>The CLU_RISK and LOC_RISK columns were renamed to CLU_RR and LOC_RR, respectively in the optional ‘Clus</w:t>
+      </w:r>
+      <w:r>
+        <w:rPr>
+          <w:bCs/>
+        </w:rPr>
+        <w:t>t</w:t>
+      </w:r>
+      <w:r>
+        <w:rPr>
+          <w:bCs/>
+        </w:rPr>
+        <w:t>er Information’ file</w:t>
+      </w:r>
+      <w:r>
+        <w:rPr>
+          <w:bCs/>
+        </w:rPr>
+        <w:t>.</w:t>
+      </w:r>
+    </w:p>
+    <w:p>
+      <w:pPr>
+        <w:ind w:left="360" w:hanging="360"/>
+        <w:jc w:val="both"/>
+        <w:rPr>
+          <w:b/>
+          <w:color w:val="000000"/>
+        </w:rPr>
+      </w:pPr>
+    </w:p>
+    <w:p>
+      <w:pPr>
+        <w:ind w:left="360" w:hanging="360"/>
+        <w:jc w:val="both"/>
+        <w:rPr>
+          <w:b/>
+          <w:color w:val="000000"/>
+        </w:rPr>
+      </w:pPr>
+      <w:r>
+        <w:rPr>
+          <w:b/>
+          <w:color w:val="000000"/>
+        </w:rPr>
+        <w:t>Version 9.</w:t>
+      </w:r>
+      <w:r>
+        <w:rPr>
+          <w:b/>
+          <w:color w:val="000000"/>
+        </w:rPr>
+        <w:t>3</w:t>
+      </w:r>
+      <w:r>
+        <w:rPr>
+          <w:b/>
+          <w:color w:val="000000"/>
+        </w:rPr>
+        <w:t xml:space="preserve">.1, </w:t>
+      </w:r>
+      <w:r>
+        <w:rPr>
+          <w:b/>
+          <w:color w:val="000000"/>
+        </w:rPr>
+        <w:t>October</w:t>
+      </w:r>
+      <w:r>
+        <w:rPr>
+          <w:b/>
+          <w:color w:val="000000"/>
+        </w:rPr>
+        <w:t>, 201</w:t>
+      </w:r>
+      <w:r>
+        <w:rPr>
+          <w:b/>
+          <w:color w:val="000000"/>
+        </w:rPr>
+        <w:t>4</w:t>
+      </w:r>
+    </w:p>
+    <w:p>
+      <w:pPr>
+        <w:jc w:val="both"/>
+        <w:rPr>
+          <w:i/>
+          <w:color w:val="000000"/>
+        </w:rPr>
+      </w:pPr>
+      <w:r>
+        <w:rPr>
+          <w:i/>
+          <w:color w:val="000000"/>
+        </w:rPr>
+        <w:t xml:space="preserve">Minor </w:t>
+      </w:r>
+      <w:r>
+        <w:rPr>
+          <w:i/>
+          <w:color w:val="000000"/>
+        </w:rPr>
+        <w:t>Fix</w:t>
+      </w:r>
+    </w:p>
+    <w:p>
+      <w:pPr>
+        <w:ind w:left="360" w:hanging="360"/>
+        <w:jc w:val="both"/>
+        <w:rPr>
+          <w:color w:val="000000"/>
+        </w:rPr>
+      </w:pPr>
+      <w:r>
+        <w:rPr>
+          <w:color w:val="000000"/>
+        </w:rPr>
+        <w:t>Total population reported with Iterative Scan Statistic was not adjusted for earlier iterations when using the Poisson model</w:t>
+      </w:r>
+      <w:r>
+        <w:rPr>
+          <w:color w:val="000000"/>
+        </w:rPr>
+        <w:t>.</w:t>
+      </w:r>
+    </w:p>
+    <w:p>
+      <w:pPr>
+        <w:ind w:left="360" w:hanging="360"/>
+        <w:jc w:val="both"/>
+        <w:rPr>
+          <w:b/>
+        </w:rPr>
+      </w:pPr>
+    </w:p>
+    <w:p>
+      <w:pPr>
+        <w:ind w:left="360" w:hanging="360"/>
+        <w:jc w:val="both"/>
+        <w:rPr>
+          <w:b/>
+        </w:rPr>
+      </w:pPr>
+      <w:r>
+        <w:rPr>
+          <w:b/>
+        </w:rPr>
+        <w:t>Version 9.3, March 201</w:t>
+      </w:r>
+      <w:r>
+        <w:rPr>
+          <w:b/>
+        </w:rPr>
+        <w:t>4</w:t>
+      </w:r>
+    </w:p>
+    <w:p>
+      <w:pPr>
+        <w:jc w:val="both"/>
+        <w:rPr>
+          <w:i/>
+        </w:rPr>
+      </w:pPr>
+      <w:r>
+        <w:rPr>
+          <w:i/>
+        </w:rPr>
+        <w:t>New Analytical Features</w:t>
+      </w:r>
+    </w:p>
+    <w:p>
+      <w:pPr>
+        <w:ind w:left="720" w:hanging="720"/>
+        <w:jc w:val="both"/>
+        <w:rPr>
+          <w:bCs/>
+        </w:rPr>
+      </w:pPr>
+      <w:r>
+        <w:rPr>
+          <w:bCs/>
+        </w:rPr>
+        <w:t>Minimum temporal cluster size for purely temporal and space-time analyses.</w:t>
+      </w:r>
+    </w:p>
+    <w:p>
+      <w:pPr>
+        <w:ind w:left="360" w:hanging="360"/>
+        <w:jc w:val="both"/>
+        <w:rPr>
+          <w:b/>
+          <w:color w:val="000000"/>
+        </w:rPr>
+      </w:pPr>
+    </w:p>
+    <w:p>
+      <w:pPr>
+        <w:ind w:left="360" w:hanging="360"/>
+        <w:jc w:val="both"/>
+        <w:rPr>
+          <w:i/>
+        </w:rPr>
+      </w:pPr>
+      <w:r>
+        <w:rPr>
+          <w:i/>
+        </w:rPr>
+        <w:t>Other Improvements</w:t>
+      </w:r>
+    </w:p>
+    <w:p>
+      <w:pPr>
+        <w:ind w:left="720" w:hanging="720"/>
+        <w:jc w:val="both"/>
+        <w:rPr>
+          <w:bCs/>
+        </w:rPr>
+      </w:pPr>
+      <w:r>
+        <w:rPr>
+          <w:bCs/>
+        </w:rPr>
+        <w:t xml:space="preserve">Update feature revised to enable automatic periodic polling for </w:t>
+      </w:r>
+      <w:r>
+        <w:rPr>
+          <w:bCs/>
+        </w:rPr>
+        <w:t xml:space="preserve">new </w:t>
+      </w:r>
+      <w:r>
+        <w:rPr>
+          <w:bCs/>
+        </w:rPr>
+        <w:t>versions.</w:t>
+      </w:r>
+    </w:p>
+    <w:p>
+      <w:pPr>
+        <w:ind w:left="360" w:hanging="360"/>
+        <w:jc w:val="both"/>
+        <w:rPr>
+          <w:bCs/>
+        </w:rPr>
+      </w:pPr>
+      <w:r>
+        <w:rPr>
+          <w:bCs/>
+        </w:rPr>
+        <w:t xml:space="preserve">File browse dialog revised to give a more Mac-like experience on </w:t>
+      </w:r>
+      <w:r>
+        <w:rPr>
+          <w:bCs/>
+        </w:rPr>
+        <w:t xml:space="preserve">the Mac </w:t>
+      </w:r>
+      <w:r>
+        <w:rPr>
+          <w:bCs/>
+        </w:rPr>
+        <w:t>platform.</w:t>
+      </w:r>
+    </w:p>
+    <w:p>
+      <w:pPr>
+        <w:ind w:left="360" w:hanging="360"/>
+        <w:jc w:val="both"/>
+        <w:rPr>
+          <w:bCs/>
+        </w:rPr>
+      </w:pPr>
+      <w:r>
+        <w:rPr>
+          <w:bCs/>
+        </w:rPr>
+        <w:t xml:space="preserve">New Mexico </w:t>
+      </w:r>
+      <w:r>
+        <w:rPr>
+          <w:bCs/>
+        </w:rPr>
+        <w:t xml:space="preserve">sample </w:t>
+      </w:r>
+      <w:r>
+        <w:rPr>
+          <w:bCs/>
+        </w:rPr>
+        <w:t xml:space="preserve">data now uses latitude/longitude </w:t>
+      </w:r>
+      <w:r>
+        <w:rPr>
+          <w:bCs/>
+        </w:rPr>
+        <w:t xml:space="preserve">rather than Cartesian </w:t>
+      </w:r>
+      <w:r>
+        <w:rPr>
+          <w:bCs/>
+        </w:rPr>
+        <w:t>coordinates.</w:t>
+      </w:r>
+    </w:p>
+    <w:p>
+      <w:pPr>
+        <w:ind w:left="360" w:hanging="360"/>
+        <w:jc w:val="both"/>
+        <w:rPr>
+          <w:bCs/>
+        </w:rPr>
+      </w:pPr>
+    </w:p>
+    <w:p>
+      <w:pPr>
+        <w:jc w:val="both"/>
+        <w:rPr>
+          <w:i/>
+          <w:color w:val="000000"/>
+        </w:rPr>
+      </w:pPr>
+      <w:r>
+        <w:rPr>
+          <w:i/>
+          <w:color w:val="000000"/>
+        </w:rPr>
+        <w:t>Minor Fixes</w:t>
+      </w:r>
+    </w:p>
+    <w:p>
+      <w:pPr>
+        <w:ind w:left="360" w:hanging="360"/>
+        <w:jc w:val="both"/>
+        <w:rPr>
+          <w:bCs/>
+        </w:rPr>
+      </w:pPr>
+      <w:r>
+        <w:rPr>
+          <w:bCs/>
+        </w:rPr>
+        <w:t xml:space="preserve">Corrected a bug in the GUI which could occur when running simultaneous analyses from </w:t>
+      </w:r>
+      <w:r>
+        <w:rPr>
+          <w:bCs/>
+        </w:rPr>
+        <w:t xml:space="preserve">the </w:t>
+      </w:r>
+      <w:r>
+        <w:rPr>
+          <w:bCs/>
+        </w:rPr>
+        <w:t>same parameter setting session.</w:t>
+      </w:r>
+    </w:p>
+    <w:p>
+      <w:pPr>
+        <w:ind w:left="360" w:hanging="360"/>
+        <w:jc w:val="both"/>
+        <w:rPr>
+          <w:bCs/>
+        </w:rPr>
+      </w:pPr>
+    </w:p>
+    <w:p>
+      <w:pPr>
+        <w:ind w:left="360" w:hanging="360"/>
+        <w:jc w:val="both"/>
+        <w:rPr>
+          <w:b/>
+        </w:rPr>
+      </w:pPr>
+      <w:r>
+        <w:rPr>
+          <w:b/>
+        </w:rPr>
+        <w:t>Version 9.2</w:t>
+      </w:r>
+      <w:r>
+        <w:rPr>
+          <w:b/>
+        </w:rPr>
+        <w:t>, October 22</w:t>
+      </w:r>
+      <w:r>
+        <w:rPr>
+          <w:b/>
+        </w:rPr>
+        <w:t>,</w:t>
+      </w:r>
+      <w:r>
+        <w:rPr>
+          <w:b/>
+        </w:rPr>
+        <w:t xml:space="preserve"> 2013</w:t>
+      </w:r>
+    </w:p>
+    <w:p>
+      <w:pPr>
+        <w:jc w:val="both"/>
+        <w:rPr>
+          <w:i/>
+        </w:rPr>
+      </w:pPr>
+      <w:r>
+        <w:rPr>
+          <w:i/>
+        </w:rPr>
+        <w:t>New Analytical Features</w:t>
+      </w:r>
+    </w:p>
+    <w:p>
+      <w:pPr>
+        <w:ind w:left="720" w:hanging="720"/>
+        <w:jc w:val="both"/>
+        <w:rPr>
+          <w:bCs/>
+        </w:rPr>
+      </w:pPr>
+      <w:r>
+        <w:rPr>
+          <w:bCs/>
+        </w:rPr>
+        <w:t>Statistical power estimation</w:t>
+      </w:r>
+      <w:r>
+        <w:rPr>
+          <w:bCs/>
+        </w:rPr>
+        <w:t>.</w:t>
+      </w:r>
+    </w:p>
+    <w:p>
+      <w:pPr>
+        <w:jc w:val="both"/>
+        <w:rPr>
+          <w:bCs/>
+        </w:rPr>
+      </w:pPr>
+      <w:r>
+        <w:rPr>
+          <w:bCs/>
+        </w:rPr>
+        <w:t xml:space="preserve">Use of the </w:t>
+      </w:r>
+      <w:r>
+        <w:rPr>
+          <w:bCs/>
+        </w:rPr>
+        <w:t>G</w:t>
+      </w:r>
+      <w:r>
+        <w:rPr>
+          <w:bCs/>
+        </w:rPr>
+        <w:t>ini index to determine the best set of non-overlapping clusters to report.</w:t>
+      </w:r>
+      <w:r>
+        <w:rPr>
+          <w:bCs/>
+        </w:rPr>
+        <w:t xml:space="preserve"> </w:t>
+      </w:r>
+    </w:p>
+    <w:p>
+      <w:pPr>
+        <w:ind w:left="360" w:hanging="360"/>
+        <w:jc w:val="both"/>
+        <w:rPr>
+          <w:bCs/>
+        </w:rPr>
+      </w:pPr>
+      <w:r>
+        <w:rPr>
+          <w:bCs/>
+        </w:rPr>
+        <w:t>A</w:t>
+      </w:r>
+      <w:r>
+        <w:rPr>
+          <w:bCs/>
+        </w:rPr>
+        <w:t xml:space="preserve">djustment for day-of week effects in temporal and space-time </w:t>
+      </w:r>
+      <w:r>
+        <w:rPr>
+          <w:bCs/>
+        </w:rPr>
+        <w:t xml:space="preserve">Poisson </w:t>
+      </w:r>
+      <w:r>
+        <w:rPr>
+          <w:bCs/>
+        </w:rPr>
+        <w:t>analyses.</w:t>
+      </w:r>
+      <w:r>
+        <w:rPr>
+          <w:bCs/>
+        </w:rPr>
+        <w:t xml:space="preserve"> </w:t>
+      </w:r>
+    </w:p>
+    <w:p>
+      <w:pPr>
+        <w:ind w:left="360" w:hanging="360"/>
+        <w:jc w:val="both"/>
+        <w:rPr>
+          <w:bCs/>
+        </w:rPr>
+      </w:pPr>
+      <w:r>
+        <w:rPr>
+          <w:bCs/>
+        </w:rPr>
+        <w:t>Adjustment for space by day-of-week interaction in space-time permutation analyses.</w:t>
+      </w:r>
+      <w:r>
+        <w:rPr>
+          <w:bCs/>
+        </w:rPr>
+        <w:t xml:space="preserve"> </w:t>
+      </w:r>
+    </w:p>
+    <w:p>
+      <w:pPr>
+        <w:ind w:left="720" w:hanging="720"/>
+        <w:jc w:val="both"/>
+        <w:rPr>
+          <w:bCs/>
+        </w:rPr>
+      </w:pPr>
+      <w:r>
+        <w:rPr>
+          <w:bCs/>
+        </w:rPr>
+        <w:t>Ability to define different temporal cluster parameters at different spatial locations.</w:t>
+      </w:r>
+      <w:r>
+        <w:rPr>
+          <w:bCs/>
+        </w:rPr>
+        <w:t xml:space="preserve"> </w:t>
+      </w:r>
+    </w:p>
+    <w:p>
+      <w:pPr>
+        <w:ind w:left="360" w:hanging="360"/>
+        <w:jc w:val="both"/>
+        <w:rPr>
+          <w:b/>
+          <w:color w:val="000000"/>
+        </w:rPr>
+      </w:pPr>
+    </w:p>
+    <w:p>
+      <w:pPr>
+        <w:ind w:left="360" w:hanging="360"/>
+        <w:jc w:val="both"/>
+        <w:rPr>
+          <w:i/>
+        </w:rPr>
+      </w:pPr>
+      <w:r>
+        <w:rPr>
+          <w:i/>
+        </w:rPr>
+        <w:t>Other Improvements</w:t>
+      </w:r>
+    </w:p>
+    <w:p>
+      <w:pPr>
+        <w:ind w:left="720" w:hanging="720"/>
+        <w:jc w:val="both"/>
+        <w:rPr>
+          <w:bCs/>
+        </w:rPr>
+      </w:pPr>
+      <w:r>
+        <w:rPr>
+          <w:bCs/>
+        </w:rPr>
+        <w:t xml:space="preserve">KML geographical output files </w:t>
+      </w:r>
+      <w:r>
+        <w:rPr>
+          <w:bCs/>
+        </w:rPr>
+        <w:t>for</w:t>
+      </w:r>
+      <w:r>
+        <w:rPr>
+          <w:bCs/>
+        </w:rPr>
+        <w:t xml:space="preserve"> Google Earth and </w:t>
+      </w:r>
+      <w:r>
+        <w:rPr>
+          <w:bCs/>
+        </w:rPr>
+        <w:t>Google Maps.</w:t>
+      </w:r>
+    </w:p>
+    <w:p>
+      <w:pPr>
+        <w:ind w:left="720" w:hanging="720"/>
+        <w:jc w:val="both"/>
+        <w:rPr>
+          <w:bCs/>
+        </w:rPr>
+      </w:pPr>
+      <w:r>
+        <w:rPr>
+          <w:bCs/>
+        </w:rPr>
+        <w:t xml:space="preserve">Shapefile output for ArcGIS, </w:t>
+      </w:r>
+      <w:proofErr w:type="spellStart"/>
+      <w:r>
+        <w:rPr>
+          <w:bCs/>
+        </w:rPr>
+        <w:t>QuantumGIS</w:t>
+      </w:r>
+      <w:proofErr w:type="spellEnd"/>
+      <w:r>
+        <w:rPr>
+          <w:bCs/>
+        </w:rPr>
+        <w:t xml:space="preserve">, </w:t>
+      </w:r>
+      <w:proofErr w:type="spellStart"/>
+      <w:r>
+        <w:rPr>
+          <w:bCs/>
+        </w:rPr>
+        <w:t>TerraView</w:t>
+      </w:r>
+      <w:proofErr w:type="spellEnd"/>
+      <w:r>
+        <w:rPr>
+          <w:bCs/>
+        </w:rPr>
+        <w:t xml:space="preserve"> and other </w:t>
+      </w:r>
+      <w:r>
+        <w:rPr>
+          <w:bCs/>
+        </w:rPr>
+        <w:t xml:space="preserve">geographical </w:t>
+      </w:r>
+      <w:r>
+        <w:rPr>
+          <w:bCs/>
+        </w:rPr>
+        <w:t>software.</w:t>
+      </w:r>
+    </w:p>
+    <w:p>
+      <w:pPr>
+        <w:ind w:left="720" w:hanging="720"/>
+        <w:jc w:val="both"/>
+        <w:rPr>
+          <w:bCs/>
+        </w:rPr>
+      </w:pPr>
+      <w:r>
+        <w:rPr>
+          <w:bCs/>
+        </w:rPr>
+        <w:t>Slide over help system within the graphical user interface</w:t>
+      </w:r>
+    </w:p>
+    <w:p>
+      <w:pPr>
+        <w:ind w:left="360" w:hanging="360"/>
+        <w:jc w:val="both"/>
+        <w:rPr>
+          <w:bCs/>
+        </w:rPr>
+      </w:pPr>
+      <w:r>
+        <w:rPr>
+          <w:bCs/>
+        </w:rPr>
         <w:lastRenderedPageBreak/>
-        <w:t>Option to r</w:t>
-      </w:r>
-      <w:r>
-        <w:rPr>
-          <w:bCs/>
-        </w:rPr>
-        <w:t xml:space="preserve">ead </w:t>
-      </w:r>
-      <w:r>
-        <w:rPr>
-          <w:bCs/>
-        </w:rPr>
-        <w:t xml:space="preserve">input </w:t>
-      </w:r>
-      <w:r>
-        <w:rPr>
-          <w:bCs/>
-        </w:rPr>
-        <w:t>data live from a data source</w:t>
-      </w:r>
-      <w:r>
-        <w:rPr>
-          <w:bCs/>
-        </w:rPr>
-        <w:t>, without an intermediate file in SaTScan format</w:t>
-      </w:r>
-      <w:r>
-        <w:rPr>
-          <w:bCs/>
+        <w:t>Batch mode input revised such that all parameter settings can be program arguments.</w:t>
+      </w:r>
+    </w:p>
+    <w:p>
+      <w:pPr>
+        <w:ind w:left="360" w:hanging="360"/>
+        <w:jc w:val="both"/>
+        <w:rPr>
+          <w:bCs/>
+        </w:rPr>
+      </w:pPr>
+    </w:p>
+    <w:p>
+      <w:pPr>
+        <w:jc w:val="both"/>
+        <w:rPr>
+          <w:i/>
+          <w:color w:val="000000"/>
+        </w:rPr>
+      </w:pPr>
+      <w:r>
+        <w:rPr>
+          <w:i/>
+          <w:color w:val="000000"/>
+        </w:rPr>
+        <w:t>Minor Fixes</w:t>
+      </w:r>
+    </w:p>
+    <w:p>
+      <w:pPr>
+        <w:ind w:left="360" w:hanging="360"/>
+        <w:jc w:val="both"/>
+        <w:rPr>
+          <w:bCs/>
+        </w:rPr>
+      </w:pPr>
+      <w:r>
+        <w:rPr>
+          <w:bCs/>
+        </w:rPr>
+        <w:t>Faster computing time when only reporting non-overlapping clusters.</w:t>
+      </w:r>
+    </w:p>
+    <w:p>
+      <w:pPr>
+        <w:ind w:left="360" w:hanging="360"/>
+        <w:jc w:val="both"/>
+        <w:rPr>
+          <w:bCs/>
+        </w:rPr>
+      </w:pPr>
+      <w:r>
+        <w:rPr>
+          <w:bCs/>
+        </w:rPr>
+        <w:t xml:space="preserve">Enhanced text output file for binomial, ordinal and multinomial models. </w:t>
+      </w:r>
+    </w:p>
+    <w:p>
+      <w:pPr>
+        <w:ind w:left="360" w:hanging="360"/>
+        <w:jc w:val="both"/>
+        <w:rPr>
+          <w:b/>
+          <w:color w:val="000000"/>
+        </w:rPr>
+      </w:pPr>
+    </w:p>
+    <w:p>
+      <w:pPr>
+        <w:ind w:left="360" w:hanging="360"/>
+        <w:jc w:val="both"/>
+        <w:rPr>
+          <w:b/>
+          <w:color w:val="000000"/>
+        </w:rPr>
+      </w:pPr>
+    </w:p>
+    <w:p>
+      <w:pPr>
+        <w:ind w:left="360" w:hanging="360"/>
+        <w:jc w:val="both"/>
+        <w:rPr>
+          <w:b/>
+        </w:rPr>
+      </w:pPr>
+      <w:r>
+        <w:rPr>
+          <w:b/>
+        </w:rPr>
+        <w:t>Version 9.1, October 2</w:t>
+      </w:r>
+      <w:r>
+        <w:rPr>
+          <w:b/>
+        </w:rPr>
+        <w:t>9</w:t>
+      </w:r>
+      <w:r>
+        <w:rPr>
+          <w:b/>
+        </w:rPr>
+        <w:t>, 2010</w:t>
+      </w:r>
+    </w:p>
+    <w:p>
+      <w:pPr>
+        <w:jc w:val="both"/>
+        <w:rPr>
+          <w:i/>
+        </w:rPr>
+      </w:pPr>
+      <w:r>
+        <w:rPr>
+          <w:i/>
+        </w:rPr>
+        <w:t>New Analytical Features</w:t>
+      </w:r>
+    </w:p>
+    <w:p>
+      <w:pPr>
+        <w:ind w:left="360" w:hanging="360"/>
+        <w:jc w:val="both"/>
+        <w:rPr>
+          <w:bCs/>
+        </w:rPr>
+      </w:pPr>
+      <w:r>
+        <w:rPr>
+          <w:bCs/>
+        </w:rPr>
+        <w:t xml:space="preserve">Gumbel based p-values with space-time analyses for Poisson, Bernoulli and </w:t>
+      </w:r>
+      <w:r>
+        <w:rPr>
+          <w:bCs/>
+        </w:rPr>
+        <w:t>s</w:t>
+      </w:r>
+      <w:r>
+        <w:rPr>
+          <w:bCs/>
+        </w:rPr>
+        <w:t xml:space="preserve">pace-time </w:t>
+      </w:r>
+      <w:r>
+        <w:rPr>
+          <w:bCs/>
+        </w:rPr>
+        <w:t>p</w:t>
+      </w:r>
+      <w:r>
+        <w:rPr>
+          <w:bCs/>
+        </w:rPr>
+        <w:t>ermutation models</w:t>
+      </w:r>
+    </w:p>
+    <w:p>
+      <w:pPr>
+        <w:ind w:left="360" w:hanging="360"/>
+        <w:jc w:val="both"/>
+        <w:rPr>
+          <w:b/>
+          <w:color w:val="000000"/>
+        </w:rPr>
+      </w:pPr>
+    </w:p>
+    <w:p>
+      <w:pPr>
+        <w:jc w:val="both"/>
+        <w:rPr>
+          <w:i/>
+          <w:color w:val="000000"/>
+        </w:rPr>
+      </w:pPr>
+      <w:r>
+        <w:rPr>
+          <w:i/>
+          <w:color w:val="000000"/>
+        </w:rPr>
+        <w:t>Minor</w:t>
+      </w:r>
+      <w:r>
+        <w:rPr>
+          <w:i/>
+          <w:color w:val="000000"/>
+        </w:rPr>
+        <w:t xml:space="preserve"> </w:t>
+      </w:r>
+      <w:r>
+        <w:rPr>
+          <w:i/>
+          <w:color w:val="000000"/>
+        </w:rPr>
+        <w:t>Fixes</w:t>
+      </w:r>
+    </w:p>
+    <w:p>
+      <w:pPr>
+        <w:ind w:left="360" w:hanging="360"/>
+        <w:jc w:val="both"/>
+        <w:rPr>
+          <w:color w:val="000000"/>
+        </w:rPr>
+      </w:pPr>
+      <w:r>
+        <w:rPr>
+          <w:color w:val="000000"/>
+        </w:rPr>
+        <w:t>Corrected bug with normal model with weighted and purely temporal analyses</w:t>
+      </w:r>
+      <w:r>
+        <w:rPr>
+          <w:color w:val="000000"/>
         </w:rPr>
         <w:t>.</w:t>
       </w:r>
@@ -4485,37 +5616,155 @@
         <w:ind w:left="360" w:hanging="360"/>
         <w:jc w:val="both"/>
         <w:rPr>
-          <w:bCs/>
-        </w:rPr>
-      </w:pPr>
-      <w:r>
-        <w:rPr>
-          <w:bCs/>
-        </w:rPr>
-        <w:t>An improved a</w:t>
-      </w:r>
-      <w:r>
-        <w:rPr>
-          <w:bCs/>
-        </w:rPr>
-        <w:t xml:space="preserve">pplication updater to better prompt user in </w:t>
-      </w:r>
-      <w:r>
-        <w:rPr>
-          <w:bCs/>
-        </w:rPr>
-        <w:t xml:space="preserve">a </w:t>
-      </w:r>
-      <w:r>
-        <w:rPr>
-          <w:bCs/>
-        </w:rPr>
-        <w:t>UAC escalation</w:t>
-      </w:r>
-      <w:r>
-        <w:rPr>
-          <w:bCs/>
-        </w:rPr>
+          <w:color w:val="000000"/>
+        </w:rPr>
+      </w:pPr>
+      <w:r>
+        <w:rPr>
+          <w:color w:val="000000"/>
+        </w:rPr>
+        <w:t>Corrected Java problem with polygon inequalities editor.</w:t>
+      </w:r>
+    </w:p>
+    <w:p>
+      <w:pPr>
+        <w:ind w:left="360" w:hanging="360"/>
+        <w:jc w:val="both"/>
+        <w:rPr>
+          <w:b/>
+          <w:color w:val="000000"/>
+        </w:rPr>
+      </w:pPr>
+    </w:p>
+    <w:p>
+      <w:pPr>
+        <w:ind w:left="360" w:hanging="360"/>
+        <w:jc w:val="both"/>
+        <w:rPr>
+          <w:b/>
+          <w:color w:val="000000"/>
+        </w:rPr>
+      </w:pPr>
+      <w:r>
+        <w:rPr>
+          <w:b/>
+          <w:color w:val="000000"/>
+        </w:rPr>
+        <w:t>Version 9.0.1, July 23, 2010</w:t>
+      </w:r>
+    </w:p>
+    <w:p>
+      <w:pPr>
+        <w:jc w:val="both"/>
+        <w:rPr>
+          <w:i/>
+          <w:color w:val="000000"/>
+        </w:rPr>
+      </w:pPr>
+      <w:r>
+        <w:rPr>
+          <w:i/>
+          <w:color w:val="000000"/>
+        </w:rPr>
+        <w:t xml:space="preserve">Minor </w:t>
+      </w:r>
+      <w:r>
+        <w:rPr>
+          <w:i/>
+          <w:color w:val="000000"/>
+        </w:rPr>
+        <w:t>Fix</w:t>
+      </w:r>
+    </w:p>
+    <w:p>
+      <w:pPr>
+        <w:ind w:left="360" w:hanging="360"/>
+        <w:jc w:val="both"/>
+        <w:rPr>
+          <w:color w:val="000000"/>
+        </w:rPr>
+      </w:pPr>
+      <w:r>
+        <w:rPr>
+          <w:color w:val="000000"/>
+        </w:rPr>
+        <w:t>Corrected bug that prevented new parameter window from being saved to file.</w:t>
+      </w:r>
+    </w:p>
+    <w:p>
+      <w:pPr>
+        <w:ind w:left="360" w:hanging="360"/>
+        <w:jc w:val="both"/>
+        <w:rPr>
+          <w:b/>
+        </w:rPr>
+      </w:pPr>
+    </w:p>
+    <w:p>
+      <w:pPr>
+        <w:ind w:left="360" w:hanging="360"/>
+        <w:jc w:val="both"/>
+        <w:rPr>
+          <w:b/>
+        </w:rPr>
+      </w:pPr>
+      <w:r>
+        <w:rPr>
+          <w:b/>
+        </w:rPr>
+        <w:t>Version 9.0, July 19, 2010</w:t>
+      </w:r>
+    </w:p>
+    <w:p>
+      <w:pPr>
+        <w:jc w:val="both"/>
+        <w:rPr>
+          <w:i/>
+        </w:rPr>
+      </w:pPr>
+      <w:r>
+        <w:rPr>
+          <w:i/>
+        </w:rPr>
+        <w:t>New Analytical Features</w:t>
+      </w:r>
+    </w:p>
+    <w:p>
+      <w:pPr>
+        <w:ind w:left="360" w:hanging="360"/>
+        <w:jc w:val="both"/>
+      </w:pPr>
+      <w:r>
+        <w:t>Spatial variation in temporal trends analysis</w:t>
+      </w:r>
+    </w:p>
+    <w:p>
+      <w:pPr>
+        <w:ind w:left="360" w:hanging="360"/>
+        <w:jc w:val="both"/>
+      </w:pPr>
+      <w:r>
+        <w:t xml:space="preserve">Ability to </w:t>
+      </w:r>
+      <w:r>
+        <w:t xml:space="preserve">adjust for </w:t>
+      </w:r>
+      <w:r>
+        <w:t xml:space="preserve">covariates with </w:t>
+      </w:r>
+      <w:r>
+        <w:t>the purely spatial w</w:t>
+      </w:r>
+      <w:r>
+        <w:t xml:space="preserve">eighted </w:t>
+      </w:r>
+      <w:r>
+        <w:t>n</w:t>
+      </w:r>
+      <w:r>
+        <w:t>ormal model</w:t>
+      </w:r>
+      <w:r>
         <w:t>.</w:t>
       </w:r>
     </w:p>
@@ -4523,1149 +5772,12 @@
       <w:pPr>
         <w:ind w:left="360" w:hanging="360"/>
         <w:jc w:val="both"/>
-        <w:rPr>
-          <w:bCs/>
-        </w:rPr>
-      </w:pPr>
-      <w:r>
-        <w:rPr>
-          <w:bCs/>
-        </w:rPr>
-        <w:t>A</w:t>
-      </w:r>
-      <w:r>
-        <w:rPr>
-          <w:bCs/>
-        </w:rPr>
-        <w:t>bility to specify</w:t>
-      </w:r>
-      <w:r>
-        <w:rPr>
-          <w:bCs/>
-        </w:rPr>
-        <w:t xml:space="preserve"> a user defined title for each </w:t>
-      </w:r>
-      <w:r>
-        <w:rPr>
-          <w:bCs/>
-        </w:rPr>
-        <w:t>analysis</w:t>
-      </w:r>
-      <w:r>
-        <w:rPr>
-          <w:bCs/>
-        </w:rPr>
-        <w:t>.</w:t>
-      </w:r>
-    </w:p>
-    <w:p>
-      <w:pPr>
-        <w:ind w:left="360" w:hanging="360"/>
-        <w:jc w:val="both"/>
-        <w:rPr>
-          <w:bCs/>
-        </w:rPr>
-      </w:pPr>
-    </w:p>
-    <w:p>
-      <w:pPr>
-        <w:jc w:val="both"/>
-        <w:rPr>
-          <w:i/>
-        </w:rPr>
-      </w:pPr>
-      <w:r>
-        <w:rPr>
-          <w:i/>
-        </w:rPr>
-        <w:t>Minor Fixes</w:t>
-      </w:r>
-    </w:p>
-    <w:p>
-      <w:pPr>
-        <w:ind w:left="360" w:hanging="360"/>
-        <w:jc w:val="both"/>
-        <w:rPr>
-          <w:bCs/>
-        </w:rPr>
-      </w:pPr>
-      <w:r>
-        <w:rPr>
-          <w:bCs/>
-        </w:rPr>
-        <w:t>The CLU_RISK and LOC_RISK columns were renamed to CLU_RR and LOC_RR, respectively in the optional ‘Clus</w:t>
-      </w:r>
-      <w:r>
-        <w:rPr>
-          <w:bCs/>
-        </w:rPr>
-        <w:t>t</w:t>
-      </w:r>
-      <w:r>
-        <w:rPr>
-          <w:bCs/>
-        </w:rPr>
-        <w:t>er Information’ file</w:t>
-      </w:r>
-      <w:r>
-        <w:rPr>
-          <w:bCs/>
-        </w:rPr>
-        <w:t>.</w:t>
-      </w:r>
-    </w:p>
-    <w:p>
-      <w:pPr>
-        <w:ind w:left="360" w:hanging="360"/>
-        <w:jc w:val="both"/>
-        <w:rPr>
-          <w:b/>
-          <w:color w:val="000000"/>
-        </w:rPr>
-      </w:pPr>
-    </w:p>
-    <w:p>
-      <w:pPr>
-        <w:ind w:left="360" w:hanging="360"/>
-        <w:jc w:val="both"/>
-        <w:rPr>
-          <w:b/>
-          <w:color w:val="000000"/>
-        </w:rPr>
-      </w:pPr>
-      <w:r>
-        <w:rPr>
-          <w:b/>
-          <w:color w:val="000000"/>
-        </w:rPr>
-        <w:t>Version 9.</w:t>
-      </w:r>
-      <w:r>
-        <w:rPr>
-          <w:b/>
-          <w:color w:val="000000"/>
-        </w:rPr>
-        <w:t>3</w:t>
-      </w:r>
-      <w:r>
-        <w:rPr>
-          <w:b/>
-          <w:color w:val="000000"/>
-        </w:rPr>
-        <w:t xml:space="preserve">.1, </w:t>
-      </w:r>
-      <w:r>
-        <w:rPr>
-          <w:b/>
-          <w:color w:val="000000"/>
-        </w:rPr>
-        <w:t>October</w:t>
-      </w:r>
-      <w:r>
-        <w:rPr>
-          <w:b/>
-          <w:color w:val="000000"/>
-        </w:rPr>
-        <w:t>, 201</w:t>
-      </w:r>
-      <w:r>
-        <w:rPr>
-          <w:b/>
-          <w:color w:val="000000"/>
-        </w:rPr>
-        <w:t>4</w:t>
-      </w:r>
-    </w:p>
-    <w:p>
-      <w:pPr>
-        <w:jc w:val="both"/>
-        <w:rPr>
-          <w:i/>
-          <w:color w:val="000000"/>
-        </w:rPr>
-      </w:pPr>
-      <w:r>
-        <w:rPr>
-          <w:i/>
-          <w:color w:val="000000"/>
-        </w:rPr>
-        <w:t xml:space="preserve">Minor </w:t>
-      </w:r>
-      <w:r>
-        <w:rPr>
-          <w:i/>
-          <w:color w:val="000000"/>
-        </w:rPr>
-        <w:t>Fix</w:t>
-      </w:r>
-    </w:p>
-    <w:p>
-      <w:pPr>
-        <w:ind w:left="360" w:hanging="360"/>
-        <w:jc w:val="both"/>
-        <w:rPr>
-          <w:color w:val="000000"/>
-        </w:rPr>
-      </w:pPr>
-      <w:r>
-        <w:rPr>
-          <w:color w:val="000000"/>
-        </w:rPr>
-        <w:t>Total population reported with Iterative Scan Statistic was not adjusted for earlier iterations when using the Poisson model</w:t>
-      </w:r>
-      <w:r>
-        <w:rPr>
-          <w:color w:val="000000"/>
-        </w:rPr>
-        <w:t>.</w:t>
-      </w:r>
-    </w:p>
-    <w:p>
-      <w:pPr>
-        <w:ind w:left="360" w:hanging="360"/>
-        <w:jc w:val="both"/>
-        <w:rPr>
-          <w:b/>
-        </w:rPr>
-      </w:pPr>
-    </w:p>
-    <w:p>
-      <w:pPr>
-        <w:ind w:left="360" w:hanging="360"/>
-        <w:jc w:val="both"/>
-        <w:rPr>
-          <w:b/>
-        </w:rPr>
-      </w:pPr>
-      <w:r>
-        <w:rPr>
-          <w:b/>
-        </w:rPr>
-        <w:t>Version 9.3, March 201</w:t>
-      </w:r>
-      <w:r>
-        <w:rPr>
-          <w:b/>
-        </w:rPr>
-        <w:t>4</w:t>
-      </w:r>
-    </w:p>
-    <w:p>
-      <w:pPr>
-        <w:jc w:val="both"/>
-        <w:rPr>
-          <w:i/>
-        </w:rPr>
-      </w:pPr>
-      <w:r>
-        <w:rPr>
-          <w:i/>
-        </w:rPr>
-        <w:t>New Analytical Features</w:t>
-      </w:r>
-    </w:p>
-    <w:p>
-      <w:pPr>
-        <w:ind w:left="720" w:hanging="720"/>
-        <w:jc w:val="both"/>
-        <w:rPr>
-          <w:bCs/>
-        </w:rPr>
-      </w:pPr>
-      <w:r>
-        <w:rPr>
-          <w:bCs/>
-        </w:rPr>
-        <w:t>Minimum temporal cluster size for purely temporal and space-time analyses.</w:t>
-      </w:r>
-    </w:p>
-    <w:p>
-      <w:pPr>
-        <w:ind w:left="360" w:hanging="360"/>
-        <w:jc w:val="both"/>
-        <w:rPr>
-          <w:b/>
-          <w:color w:val="000000"/>
-        </w:rPr>
-      </w:pPr>
-    </w:p>
-    <w:p>
-      <w:pPr>
-        <w:ind w:left="360" w:hanging="360"/>
-        <w:jc w:val="both"/>
-        <w:rPr>
-          <w:i/>
-        </w:rPr>
-      </w:pPr>
-      <w:r>
-        <w:rPr>
-          <w:i/>
-        </w:rPr>
-        <w:t>Other Improvements</w:t>
-      </w:r>
-    </w:p>
-    <w:p>
-      <w:pPr>
-        <w:ind w:left="720" w:hanging="720"/>
-        <w:jc w:val="both"/>
-        <w:rPr>
-          <w:bCs/>
-        </w:rPr>
-      </w:pPr>
-      <w:r>
-        <w:rPr>
-          <w:bCs/>
-        </w:rPr>
-        <w:t xml:space="preserve">Update feature revised to enable automatic periodic polling for </w:t>
-      </w:r>
-      <w:r>
-        <w:rPr>
-          <w:bCs/>
-        </w:rPr>
-        <w:t xml:space="preserve">new </w:t>
-      </w:r>
-      <w:r>
-        <w:rPr>
-          <w:bCs/>
-        </w:rPr>
-        <w:t>versions.</w:t>
-      </w:r>
-    </w:p>
-    <w:p>
-      <w:pPr>
-        <w:ind w:left="360" w:hanging="360"/>
-        <w:jc w:val="both"/>
-        <w:rPr>
-          <w:bCs/>
-        </w:rPr>
-      </w:pPr>
-      <w:r>
-        <w:rPr>
-          <w:bCs/>
-        </w:rPr>
-        <w:t xml:space="preserve">File browse dialog revised to give a more Mac-like experience on </w:t>
-      </w:r>
-      <w:r>
-        <w:rPr>
-          <w:bCs/>
-        </w:rPr>
-        <w:t xml:space="preserve">the Mac </w:t>
-      </w:r>
-      <w:r>
-        <w:rPr>
-          <w:bCs/>
-        </w:rPr>
-        <w:t>platform.</w:t>
-      </w:r>
-    </w:p>
-    <w:p>
-      <w:pPr>
-        <w:ind w:left="360" w:hanging="360"/>
-        <w:jc w:val="both"/>
-        <w:rPr>
-          <w:bCs/>
-        </w:rPr>
-      </w:pPr>
-      <w:r>
-        <w:rPr>
-          <w:bCs/>
-        </w:rPr>
-        <w:t xml:space="preserve">New Mexico </w:t>
-      </w:r>
-      <w:r>
-        <w:rPr>
-          <w:bCs/>
-        </w:rPr>
-        <w:t xml:space="preserve">sample </w:t>
-      </w:r>
-      <w:r>
-        <w:rPr>
-          <w:bCs/>
-        </w:rPr>
-        <w:t xml:space="preserve">data now uses latitude/longitude </w:t>
-      </w:r>
-      <w:r>
-        <w:rPr>
-          <w:bCs/>
-        </w:rPr>
-        <w:t xml:space="preserve">rather than Cartesian </w:t>
-      </w:r>
-      <w:r>
-        <w:rPr>
-          <w:bCs/>
-        </w:rPr>
-        <w:t>coordinates.</w:t>
-      </w:r>
-    </w:p>
-    <w:p>
-      <w:pPr>
-        <w:ind w:left="360" w:hanging="360"/>
-        <w:jc w:val="both"/>
-        <w:rPr>
-          <w:bCs/>
-        </w:rPr>
-      </w:pPr>
-    </w:p>
-    <w:p>
-      <w:pPr>
-        <w:jc w:val="both"/>
-        <w:rPr>
-          <w:i/>
-          <w:color w:val="000000"/>
-        </w:rPr>
-      </w:pPr>
-      <w:r>
-        <w:rPr>
-          <w:i/>
-          <w:color w:val="000000"/>
-        </w:rPr>
-        <w:t>Minor Fixes</w:t>
-      </w:r>
-    </w:p>
-    <w:p>
-      <w:pPr>
-        <w:ind w:left="360" w:hanging="360"/>
-        <w:jc w:val="both"/>
-        <w:rPr>
-          <w:bCs/>
-        </w:rPr>
-      </w:pPr>
-      <w:r>
-        <w:rPr>
-          <w:bCs/>
-        </w:rPr>
-        <w:t xml:space="preserve">Corrected a bug in the GUI which could occur when running simultaneous analyses from </w:t>
-      </w:r>
-      <w:r>
-        <w:rPr>
-          <w:bCs/>
-        </w:rPr>
-        <w:t xml:space="preserve">the </w:t>
-      </w:r>
-      <w:r>
-        <w:rPr>
-          <w:bCs/>
-        </w:rPr>
-        <w:t>same parameter setting session.</w:t>
-      </w:r>
-    </w:p>
-    <w:p>
-      <w:pPr>
-        <w:ind w:left="360" w:hanging="360"/>
-        <w:jc w:val="both"/>
-        <w:rPr>
-          <w:bCs/>
-        </w:rPr>
-      </w:pPr>
-    </w:p>
-    <w:p>
-      <w:pPr>
-        <w:ind w:left="360" w:hanging="360"/>
-        <w:jc w:val="both"/>
-        <w:rPr>
-          <w:b/>
-        </w:rPr>
-      </w:pPr>
-      <w:r>
-        <w:rPr>
-          <w:b/>
-        </w:rPr>
-        <w:t>Version 9.2</w:t>
-      </w:r>
-      <w:r>
-        <w:rPr>
-          <w:b/>
-        </w:rPr>
-        <w:t>, October 22</w:t>
-      </w:r>
-      <w:r>
-        <w:rPr>
-          <w:b/>
-        </w:rPr>
-        <w:t>,</w:t>
-      </w:r>
-      <w:r>
-        <w:rPr>
-          <w:b/>
-        </w:rPr>
-        <w:t xml:space="preserve"> 2013</w:t>
-      </w:r>
-    </w:p>
-    <w:p>
-      <w:pPr>
-        <w:jc w:val="both"/>
-        <w:rPr>
-          <w:i/>
-        </w:rPr>
-      </w:pPr>
-      <w:r>
-        <w:rPr>
-          <w:i/>
-        </w:rPr>
-        <w:t>New Analytical Features</w:t>
-      </w:r>
-    </w:p>
-    <w:p>
-      <w:pPr>
-        <w:ind w:left="720" w:hanging="720"/>
-        <w:jc w:val="both"/>
-        <w:rPr>
-          <w:bCs/>
-        </w:rPr>
-      </w:pPr>
-      <w:r>
-        <w:rPr>
-          <w:bCs/>
-        </w:rPr>
-        <w:t>Statistical power estimation</w:t>
-      </w:r>
-      <w:r>
-        <w:rPr>
-          <w:bCs/>
-        </w:rPr>
-        <w:t>.</w:t>
-      </w:r>
-    </w:p>
-    <w:p>
-      <w:pPr>
-        <w:jc w:val="both"/>
-        <w:rPr>
-          <w:bCs/>
-        </w:rPr>
-      </w:pPr>
-      <w:r>
-        <w:rPr>
-          <w:bCs/>
-        </w:rPr>
-        <w:t xml:space="preserve">Use of the </w:t>
-      </w:r>
-      <w:r>
-        <w:rPr>
-          <w:bCs/>
-        </w:rPr>
-        <w:t>G</w:t>
-      </w:r>
-      <w:r>
-        <w:rPr>
-          <w:bCs/>
-        </w:rPr>
-        <w:t>ini index to determine the best set of non-overlapping clusters to report.</w:t>
-      </w:r>
-      <w:r>
-        <w:rPr>
-          <w:bCs/>
-        </w:rPr>
-        <w:t xml:space="preserve"> </w:t>
-      </w:r>
-    </w:p>
-    <w:p>
-      <w:pPr>
-        <w:ind w:left="360" w:hanging="360"/>
-        <w:jc w:val="both"/>
-        <w:rPr>
-          <w:bCs/>
-        </w:rPr>
-      </w:pPr>
-      <w:r>
-        <w:rPr>
-          <w:bCs/>
-        </w:rPr>
-        <w:t>A</w:t>
-      </w:r>
-      <w:r>
-        <w:rPr>
-          <w:bCs/>
-        </w:rPr>
-        <w:t xml:space="preserve">djustment for day-of week effects in temporal and space-time </w:t>
-      </w:r>
-      <w:r>
-        <w:rPr>
-          <w:bCs/>
-        </w:rPr>
-        <w:t xml:space="preserve">Poisson </w:t>
-      </w:r>
-      <w:r>
-        <w:rPr>
-          <w:bCs/>
-        </w:rPr>
-        <w:t>analyses.</w:t>
-      </w:r>
-      <w:r>
-        <w:rPr>
-          <w:bCs/>
-        </w:rPr>
-        <w:t xml:space="preserve"> </w:t>
-      </w:r>
-    </w:p>
-    <w:p>
-      <w:pPr>
-        <w:ind w:left="360" w:hanging="360"/>
-        <w:jc w:val="both"/>
-        <w:rPr>
-          <w:bCs/>
-        </w:rPr>
-      </w:pPr>
-      <w:r>
-        <w:rPr>
-          <w:bCs/>
-        </w:rPr>
-        <w:t>Adjustment for space by day-of-week interaction in space-time permutation analyses.</w:t>
-      </w:r>
-      <w:r>
-        <w:rPr>
-          <w:bCs/>
-        </w:rPr>
-        <w:t xml:space="preserve"> </w:t>
-      </w:r>
-    </w:p>
-    <w:p>
-      <w:pPr>
-        <w:ind w:left="720" w:hanging="720"/>
-        <w:jc w:val="both"/>
-        <w:rPr>
-          <w:bCs/>
-        </w:rPr>
-      </w:pPr>
-      <w:r>
-        <w:rPr>
-          <w:bCs/>
-        </w:rPr>
-        <w:t>Ability to define different temporal cluster parameters at different spatial locations.</w:t>
-      </w:r>
-      <w:r>
-        <w:rPr>
-          <w:bCs/>
-        </w:rPr>
-        <w:t xml:space="preserve"> </w:t>
-      </w:r>
-    </w:p>
-    <w:p>
-      <w:pPr>
-        <w:ind w:left="360" w:hanging="360"/>
-        <w:jc w:val="both"/>
-        <w:rPr>
-          <w:b/>
-          <w:color w:val="000000"/>
-        </w:rPr>
-      </w:pPr>
-    </w:p>
-    <w:p>
-      <w:pPr>
-        <w:ind w:left="360" w:hanging="360"/>
-        <w:jc w:val="both"/>
-        <w:rPr>
-          <w:i/>
-        </w:rPr>
-      </w:pPr>
-      <w:r>
-        <w:rPr>
-          <w:i/>
-        </w:rPr>
-        <w:t>Other Improvements</w:t>
-      </w:r>
-    </w:p>
-    <w:p>
-      <w:pPr>
-        <w:ind w:left="720" w:hanging="720"/>
-        <w:jc w:val="both"/>
-        <w:rPr>
-          <w:bCs/>
-        </w:rPr>
-      </w:pPr>
-      <w:r>
-        <w:rPr>
-          <w:bCs/>
-        </w:rPr>
-        <w:t xml:space="preserve">KML geographical output files </w:t>
-      </w:r>
-      <w:r>
-        <w:rPr>
-          <w:bCs/>
-        </w:rPr>
-        <w:t>for</w:t>
-      </w:r>
-      <w:r>
-        <w:rPr>
-          <w:bCs/>
-        </w:rPr>
-        <w:t xml:space="preserve"> Google Earth and </w:t>
-      </w:r>
-      <w:r>
-        <w:rPr>
-          <w:bCs/>
-        </w:rPr>
-        <w:t>Google Maps.</w:t>
-      </w:r>
-    </w:p>
-    <w:p>
-      <w:pPr>
-        <w:ind w:left="720" w:hanging="720"/>
-        <w:jc w:val="both"/>
-        <w:rPr>
-          <w:bCs/>
-        </w:rPr>
-      </w:pPr>
-      <w:r>
-        <w:rPr>
-          <w:bCs/>
-        </w:rPr>
-        <w:t xml:space="preserve">Shapefile output for ArcGIS, </w:t>
-      </w:r>
-      <w:proofErr w:type="spellStart"/>
-      <w:r>
-        <w:rPr>
-          <w:bCs/>
-        </w:rPr>
-        <w:t>QuantumGIS</w:t>
-      </w:r>
-      <w:proofErr w:type="spellEnd"/>
-      <w:r>
-        <w:rPr>
-          <w:bCs/>
-        </w:rPr>
-        <w:t xml:space="preserve">, </w:t>
-      </w:r>
-      <w:proofErr w:type="spellStart"/>
-      <w:r>
-        <w:rPr>
-          <w:bCs/>
-        </w:rPr>
-        <w:t>TerraView</w:t>
-      </w:r>
-      <w:proofErr w:type="spellEnd"/>
-      <w:r>
-        <w:rPr>
-          <w:bCs/>
-        </w:rPr>
-        <w:t xml:space="preserve"> and other </w:t>
-      </w:r>
-      <w:r>
-        <w:rPr>
-          <w:bCs/>
-        </w:rPr>
-        <w:t xml:space="preserve">geographical </w:t>
-      </w:r>
-      <w:r>
-        <w:rPr>
-          <w:bCs/>
-        </w:rPr>
-        <w:t>software.</w:t>
-      </w:r>
-    </w:p>
-    <w:p>
-      <w:pPr>
-        <w:ind w:left="720" w:hanging="720"/>
-        <w:jc w:val="both"/>
-        <w:rPr>
-          <w:bCs/>
-        </w:rPr>
-      </w:pPr>
-      <w:r>
-        <w:rPr>
-          <w:bCs/>
-        </w:rPr>
-        <w:t>Slide over help system within the graphical user interface</w:t>
-      </w:r>
-    </w:p>
-    <w:p>
-      <w:pPr>
-        <w:ind w:left="360" w:hanging="360"/>
-        <w:jc w:val="both"/>
-        <w:rPr>
-          <w:bCs/>
-        </w:rPr>
-      </w:pPr>
-      <w:r>
-        <w:rPr>
-          <w:bCs/>
-        </w:rPr>
-        <w:t>Batch mode input revised such that all parameter settings can be program arguments.</w:t>
-      </w:r>
-    </w:p>
-    <w:p>
-      <w:pPr>
-        <w:ind w:left="360" w:hanging="360"/>
-        <w:jc w:val="both"/>
-        <w:rPr>
-          <w:bCs/>
-        </w:rPr>
-      </w:pPr>
-    </w:p>
-    <w:p>
-      <w:pPr>
-        <w:jc w:val="both"/>
-        <w:rPr>
-          <w:i/>
-          <w:color w:val="000000"/>
-        </w:rPr>
-      </w:pPr>
-      <w:r>
-        <w:rPr>
-          <w:i/>
-          <w:color w:val="000000"/>
-        </w:rPr>
-        <w:t>Minor Fixes</w:t>
-      </w:r>
-    </w:p>
-    <w:p>
-      <w:pPr>
-        <w:ind w:left="360" w:hanging="360"/>
-        <w:jc w:val="both"/>
-        <w:rPr>
-          <w:bCs/>
-        </w:rPr>
-      </w:pPr>
-      <w:r>
-        <w:rPr>
-          <w:bCs/>
-        </w:rPr>
-        <w:t>Faster computing time when only reporting non-overlapping clusters.</w:t>
-      </w:r>
-    </w:p>
-    <w:p>
-      <w:pPr>
-        <w:ind w:left="360" w:hanging="360"/>
-        <w:jc w:val="both"/>
-        <w:rPr>
-          <w:bCs/>
-        </w:rPr>
-      </w:pPr>
-      <w:r>
-        <w:rPr>
-          <w:bCs/>
-        </w:rPr>
-        <w:t xml:space="preserve">Enhanced text output file for binomial, ordinal and multinomial models. </w:t>
-      </w:r>
-    </w:p>
-    <w:p>
-      <w:pPr>
-        <w:ind w:left="360" w:hanging="360"/>
-        <w:jc w:val="both"/>
-        <w:rPr>
-          <w:b/>
-          <w:color w:val="000000"/>
-        </w:rPr>
-      </w:pPr>
-    </w:p>
-    <w:p>
-      <w:pPr>
-        <w:ind w:left="360" w:hanging="360"/>
-        <w:jc w:val="both"/>
-        <w:rPr>
-          <w:b/>
-          <w:color w:val="000000"/>
-        </w:rPr>
-      </w:pPr>
-    </w:p>
-    <w:p>
-      <w:pPr>
-        <w:ind w:left="360" w:hanging="360"/>
-        <w:jc w:val="both"/>
-        <w:rPr>
-          <w:b/>
-        </w:rPr>
-      </w:pPr>
-      <w:r>
-        <w:rPr>
-          <w:b/>
-        </w:rPr>
-        <w:lastRenderedPageBreak/>
-        <w:t>Version 9.1, October 2</w:t>
-      </w:r>
-      <w:r>
-        <w:rPr>
-          <w:b/>
-        </w:rPr>
-        <w:t>9</w:t>
-      </w:r>
-      <w:r>
-        <w:rPr>
-          <w:b/>
-        </w:rPr>
-        <w:t>, 2010</w:t>
-      </w:r>
-    </w:p>
-    <w:p>
-      <w:pPr>
-        <w:jc w:val="both"/>
-        <w:rPr>
-          <w:i/>
-        </w:rPr>
-      </w:pPr>
-      <w:r>
-        <w:rPr>
-          <w:i/>
-        </w:rPr>
-        <w:t>New Analytical Features</w:t>
-      </w:r>
-    </w:p>
-    <w:p>
-      <w:pPr>
-        <w:ind w:left="360" w:hanging="360"/>
-        <w:jc w:val="both"/>
-        <w:rPr>
-          <w:bCs/>
-        </w:rPr>
-      </w:pPr>
-      <w:r>
-        <w:rPr>
-          <w:bCs/>
-        </w:rPr>
-        <w:t xml:space="preserve">Gumbel based p-values with space-time analyses for Poisson, Bernoulli and </w:t>
-      </w:r>
-      <w:r>
-        <w:rPr>
-          <w:bCs/>
-        </w:rPr>
-        <w:t>s</w:t>
-      </w:r>
-      <w:r>
-        <w:rPr>
-          <w:bCs/>
-        </w:rPr>
-        <w:t xml:space="preserve">pace-time </w:t>
-      </w:r>
-      <w:r>
-        <w:rPr>
-          <w:bCs/>
-        </w:rPr>
-        <w:t>p</w:t>
-      </w:r>
-      <w:r>
-        <w:rPr>
-          <w:bCs/>
-        </w:rPr>
-        <w:t>ermutation models</w:t>
-      </w:r>
-    </w:p>
-    <w:p>
-      <w:pPr>
-        <w:ind w:left="360" w:hanging="360"/>
-        <w:jc w:val="both"/>
-        <w:rPr>
-          <w:b/>
-          <w:color w:val="000000"/>
-        </w:rPr>
-      </w:pPr>
-    </w:p>
-    <w:p>
-      <w:pPr>
-        <w:jc w:val="both"/>
-        <w:rPr>
-          <w:i/>
-          <w:color w:val="000000"/>
-        </w:rPr>
-      </w:pPr>
-      <w:r>
-        <w:rPr>
-          <w:i/>
-          <w:color w:val="000000"/>
-        </w:rPr>
-        <w:t>Minor</w:t>
-      </w:r>
-      <w:r>
-        <w:rPr>
-          <w:i/>
-          <w:color w:val="000000"/>
-        </w:rPr>
-        <w:t xml:space="preserve"> </w:t>
-      </w:r>
-      <w:r>
-        <w:rPr>
-          <w:i/>
-          <w:color w:val="000000"/>
-        </w:rPr>
-        <w:t>Fixes</w:t>
-      </w:r>
-    </w:p>
-    <w:p>
-      <w:pPr>
-        <w:ind w:left="360" w:hanging="360"/>
-        <w:jc w:val="both"/>
-        <w:rPr>
-          <w:color w:val="000000"/>
-        </w:rPr>
-      </w:pPr>
-      <w:r>
-        <w:rPr>
-          <w:color w:val="000000"/>
-        </w:rPr>
-        <w:t>Corrected bug with normal model with weighted and purely temporal analyses</w:t>
-      </w:r>
-      <w:r>
-        <w:rPr>
-          <w:color w:val="000000"/>
-        </w:rPr>
-        <w:t>.</w:t>
-      </w:r>
-    </w:p>
-    <w:p>
-      <w:pPr>
-        <w:ind w:left="360" w:hanging="360"/>
-        <w:jc w:val="both"/>
-        <w:rPr>
-          <w:color w:val="000000"/>
-        </w:rPr>
-      </w:pPr>
-      <w:r>
-        <w:rPr>
-          <w:color w:val="000000"/>
-        </w:rPr>
-        <w:t>Corrected Java problem with polygon inequalities editor.</w:t>
-      </w:r>
-    </w:p>
-    <w:p>
-      <w:pPr>
-        <w:ind w:left="360" w:hanging="360"/>
-        <w:jc w:val="both"/>
-        <w:rPr>
-          <w:b/>
-          <w:color w:val="000000"/>
-        </w:rPr>
-      </w:pPr>
-    </w:p>
-    <w:p>
-      <w:pPr>
-        <w:ind w:left="360" w:hanging="360"/>
-        <w:jc w:val="both"/>
-        <w:rPr>
-          <w:b/>
-          <w:color w:val="000000"/>
-        </w:rPr>
-      </w:pPr>
-      <w:r>
-        <w:rPr>
-          <w:b/>
-          <w:color w:val="000000"/>
-        </w:rPr>
-        <w:t>Version 9.0.1, July 23, 2010</w:t>
-      </w:r>
-    </w:p>
-    <w:p>
-      <w:pPr>
-        <w:jc w:val="both"/>
-        <w:rPr>
-          <w:i/>
-          <w:color w:val="000000"/>
-        </w:rPr>
-      </w:pPr>
-      <w:r>
-        <w:rPr>
-          <w:i/>
-          <w:color w:val="000000"/>
-        </w:rPr>
-        <w:t xml:space="preserve">Minor </w:t>
-      </w:r>
-      <w:r>
-        <w:rPr>
-          <w:i/>
-          <w:color w:val="000000"/>
-        </w:rPr>
-        <w:t>Fix</w:t>
-      </w:r>
-    </w:p>
-    <w:p>
-      <w:pPr>
-        <w:ind w:left="360" w:hanging="360"/>
-        <w:jc w:val="both"/>
-        <w:rPr>
-          <w:color w:val="000000"/>
-        </w:rPr>
-      </w:pPr>
-      <w:r>
-        <w:rPr>
-          <w:color w:val="000000"/>
-        </w:rPr>
-        <w:t>Corrected bug that prevented new parameter window from being saved to file.</w:t>
-      </w:r>
-    </w:p>
-    <w:p>
-      <w:pPr>
-        <w:ind w:left="360" w:hanging="360"/>
-        <w:jc w:val="both"/>
-        <w:rPr>
-          <w:b/>
-        </w:rPr>
-      </w:pPr>
-    </w:p>
-    <w:p>
-      <w:pPr>
-        <w:ind w:left="360" w:hanging="360"/>
-        <w:jc w:val="both"/>
-        <w:rPr>
-          <w:b/>
-        </w:rPr>
-      </w:pPr>
-      <w:r>
-        <w:rPr>
-          <w:b/>
-        </w:rPr>
-        <w:t>Version 9.0, July 19, 2010</w:t>
-      </w:r>
-    </w:p>
-    <w:p>
-      <w:pPr>
-        <w:jc w:val="both"/>
-        <w:rPr>
-          <w:i/>
-        </w:rPr>
-      </w:pPr>
-      <w:r>
-        <w:rPr>
-          <w:i/>
-        </w:rPr>
-        <w:t>New Analytical Features</w:t>
-      </w:r>
-    </w:p>
-    <w:p>
-      <w:pPr>
-        <w:ind w:left="360" w:hanging="360"/>
-        <w:jc w:val="both"/>
-      </w:pPr>
-      <w:r>
-        <w:t>Spatial variation in temporal trends analysis</w:t>
-      </w:r>
-    </w:p>
-    <w:p>
-      <w:pPr>
-        <w:ind w:left="360" w:hanging="360"/>
-        <w:jc w:val="both"/>
-      </w:pPr>
-      <w:r>
-        <w:t xml:space="preserve">Ability to </w:t>
-      </w:r>
-      <w:r>
-        <w:t xml:space="preserve">adjust for </w:t>
-      </w:r>
-      <w:r>
-        <w:t xml:space="preserve">covariates with </w:t>
-      </w:r>
-      <w:r>
-        <w:t>the purely spatial w</w:t>
-      </w:r>
-      <w:r>
-        <w:t xml:space="preserve">eighted </w:t>
-      </w:r>
-      <w:r>
-        <w:t>n</w:t>
-      </w:r>
-      <w:r>
-        <w:t>ormal model</w:t>
-      </w:r>
-      <w:r>
-        <w:t>.</w:t>
-      </w:r>
-    </w:p>
-    <w:p>
-      <w:pPr>
-        <w:ind w:left="360" w:hanging="360"/>
-        <w:jc w:val="both"/>
       </w:pPr>
       <w:r>
         <w:t xml:space="preserve">Sequential </w:t>
       </w:r>
-      <w:smartTag w:uri="urn:schemas-microsoft-com:office:smarttags" w:element="City">
-        <w:smartTag w:uri="urn:schemas-microsoft-com:office:smarttags" w:element="place">
+      <w:smartTag w:uri="urn:schemas-microsoft-com:office:smarttags" w:element="place">
+        <w:smartTag w:uri="urn:schemas-microsoft-com:office:smarttags" w:element="City">
           <w:r>
             <w:t>Monte Carlo</w:t>
           </w:r>
@@ -5934,6 +6046,7 @@
         <w:rPr>
           <w:i/>
         </w:rPr>
+        <w:lastRenderedPageBreak/>
         <w:t>Minor Fix</w:t>
       </w:r>
       <w:r>
@@ -6017,7 +6130,6 @@
         <w:jc w:val="both"/>
       </w:pPr>
       <w:r>
-        <w:lastRenderedPageBreak/>
         <w:t>Corrected bug which occurred when reading parameter file</w:t>
       </w:r>
       <w:r>
@@ -6518,6 +6630,7 @@
         <w:jc w:val="both"/>
       </w:pPr>
       <w:r>
+        <w:lastRenderedPageBreak/>
         <w:t>Correction to the zero population check.</w:t>
       </w:r>
     </w:p>
@@ -6610,7 +6723,6 @@
         <w:rPr>
           <w:i/>
         </w:rPr>
-        <w:lastRenderedPageBreak/>
         <w:t>Minor Fixes</w:t>
       </w:r>
     </w:p>
@@ -7075,7 +7187,6 @@
         <w:rPr>
           <w:b/>
         </w:rPr>
-        <w:lastRenderedPageBreak/>
         <w:t>Version 6.1, March 13, 2006</w:t>
       </w:r>
     </w:p>
@@ -7450,6 +7561,7 @@
         <w:rPr>
           <w:i/>
         </w:rPr>
+        <w:lastRenderedPageBreak/>
         <w:t>Minor Fixes</w:t>
       </w:r>
     </w:p>
@@ -7515,7 +7627,6 @@
         <w:jc w:val="both"/>
       </w:pPr>
       <w:r>
-        <w:lastRenderedPageBreak/>
         <w:t xml:space="preserve">Ability in batch mode to suppress the calculation of the loglikelihood value required for statistical significance at the 0.01 and 0.05 levels. </w:t>
       </w:r>
     </w:p>
@@ -7954,6 +8065,7 @@
         <w:pStyle w:val="BodyTextIndent"/>
       </w:pPr>
       <w:r>
+        <w:lastRenderedPageBreak/>
         <w:t xml:space="preserve">When requesting a report of only non-overlapping clusters, overlapping is now defined in terms of having one or more location IDs in common rather </w:t>
       </w:r>
       <w:proofErr w:type="spellStart"/>
@@ -8007,325 +8119,325 @@
         <w:rPr>
           <w:bCs/>
         </w:rPr>
+        <w:t xml:space="preserve">Ability to define time intervals in years when the time aggregation is defined in terms of month, and in years or months when the aggregation is defined in terms of days. </w:t>
+      </w:r>
+    </w:p>
+    <w:p>
+      <w:pPr>
+        <w:ind w:left="360" w:hanging="360"/>
+        <w:jc w:val="both"/>
+        <w:rPr>
+          <w:bCs/>
+        </w:rPr>
+      </w:pPr>
+      <w:r>
+        <w:rPr>
+          <w:bCs/>
+        </w:rPr>
+        <w:t xml:space="preserve">The definition of the circle radius redefined from the length of a straight line through the crust of the earth ‘as the worm crawls’ to the length of a curved line along the surface of the earth ‘as the crow flies’. </w:t>
+      </w:r>
+    </w:p>
+    <w:p>
+      <w:pPr>
+        <w:ind w:left="360" w:hanging="360"/>
+        <w:jc w:val="both"/>
+        <w:rPr>
+          <w:b/>
+        </w:rPr>
+      </w:pPr>
+    </w:p>
+    <w:p>
+      <w:pPr>
+        <w:ind w:left="360" w:hanging="360"/>
+        <w:jc w:val="both"/>
+        <w:rPr>
+          <w:b/>
+        </w:rPr>
+      </w:pPr>
+      <w:r>
+        <w:rPr>
+          <w:b/>
+        </w:rPr>
+        <w:t>Version 4.0.3, February 3, 2004</w:t>
+      </w:r>
+    </w:p>
+    <w:p>
+      <w:pPr>
+        <w:ind w:left="360" w:hanging="360"/>
+        <w:jc w:val="both"/>
+        <w:rPr>
+          <w:b/>
+          <w:sz w:val="12"/>
+        </w:rPr>
+      </w:pPr>
+    </w:p>
+    <w:p>
+      <w:pPr>
+        <w:pStyle w:val="Heading4"/>
+        <w:jc w:val="both"/>
+      </w:pPr>
+      <w:r>
+        <w:t>Minor Fixes</w:t>
+      </w:r>
+    </w:p>
+    <w:p>
+      <w:pPr>
+        <w:pStyle w:val="BodyTextIndent"/>
+      </w:pPr>
+      <w:r>
+        <w:t>Incorporated SaTScan license agreement as part of the installation procedure.</w:t>
+      </w:r>
+    </w:p>
+    <w:p>
+      <w:pPr>
+        <w:pStyle w:val="BodyTextIndent"/>
+      </w:pPr>
+      <w:r>
+        <w:t>Fixed bug, where SaTScan was unable to read more than five decimals for latitude/longitude coordinates.</w:t>
+      </w:r>
+    </w:p>
+    <w:p>
+      <w:pPr>
+        <w:ind w:left="360" w:hanging="360"/>
+        <w:jc w:val="both"/>
+        <w:rPr>
+          <w:b/>
+        </w:rPr>
+      </w:pPr>
+    </w:p>
+    <w:p>
+      <w:pPr>
+        <w:ind w:left="360" w:hanging="360"/>
+        <w:jc w:val="both"/>
+        <w:rPr>
+          <w:b/>
+        </w:rPr>
+      </w:pPr>
+      <w:r>
+        <w:rPr>
+          <w:b/>
+        </w:rPr>
+        <w:t>Version 4.0.2, November 10, 2003</w:t>
+      </w:r>
+    </w:p>
+    <w:p>
+      <w:pPr>
+        <w:ind w:left="360" w:hanging="360"/>
+        <w:jc w:val="both"/>
+        <w:rPr>
+          <w:b/>
+          <w:sz w:val="12"/>
+        </w:rPr>
+      </w:pPr>
+    </w:p>
+    <w:p>
+      <w:pPr>
+        <w:pStyle w:val="Heading4"/>
+        <w:jc w:val="both"/>
+      </w:pPr>
+      <w:r>
+        <w:t>Minor Fixes</w:t>
+      </w:r>
+    </w:p>
+    <w:p>
+      <w:pPr>
+        <w:jc w:val="both"/>
+        <w:rPr>
+          <w:bCs/>
+        </w:rPr>
+      </w:pPr>
+      <w:r>
+        <w:rPr>
+          <w:bCs/>
+        </w:rPr>
+        <w:t>Problem when using the relative risk adjustment file fixed.</w:t>
+      </w:r>
+    </w:p>
+    <w:p>
+      <w:pPr>
+        <w:ind w:left="360" w:hanging="360"/>
+        <w:jc w:val="both"/>
+        <w:rPr>
+          <w:bCs/>
+        </w:rPr>
+      </w:pPr>
+      <w:r>
+        <w:rPr>
+          <w:bCs/>
+        </w:rPr>
+        <w:t xml:space="preserve">Improved error messages. </w:t>
+      </w:r>
+    </w:p>
+    <w:p>
+      <w:pPr>
+        <w:ind w:left="360" w:hanging="360"/>
+        <w:jc w:val="both"/>
+        <w:rPr>
+          <w:b/>
+        </w:rPr>
+      </w:pPr>
+    </w:p>
+    <w:p>
+      <w:pPr>
+        <w:ind w:left="360" w:hanging="360"/>
+        <w:jc w:val="both"/>
+        <w:rPr>
+          <w:b/>
+        </w:rPr>
+      </w:pPr>
+      <w:r>
+        <w:rPr>
+          <w:b/>
+        </w:rPr>
+        <w:t>Version 4.0.1, October 23, 2003</w:t>
+      </w:r>
+    </w:p>
+    <w:p>
+      <w:pPr>
+        <w:ind w:left="360" w:hanging="360"/>
+        <w:jc w:val="both"/>
+        <w:rPr>
+          <w:b/>
+          <w:sz w:val="12"/>
+        </w:rPr>
+      </w:pPr>
+    </w:p>
+    <w:p>
+      <w:pPr>
+        <w:jc w:val="both"/>
+        <w:rPr>
+          <w:i/>
+        </w:rPr>
+      </w:pPr>
+      <w:r>
+        <w:rPr>
+          <w:i/>
+        </w:rPr>
+        <w:t>New Analytical Features</w:t>
+      </w:r>
+    </w:p>
+    <w:p>
+      <w:pPr>
+        <w:pStyle w:val="BodyTextIndent"/>
+        <w:rPr>
+          <w:bCs w:val="0"/>
+        </w:rPr>
+      </w:pPr>
+      <w:r>
+        <w:rPr>
+          <w:bCs w:val="0"/>
+        </w:rPr>
+        <w:t>Adjustment for covariates when the space-time permutation model is used.</w:t>
+      </w:r>
+    </w:p>
+    <w:p>
+      <w:pPr>
+        <w:ind w:left="360" w:hanging="360"/>
+        <w:jc w:val="both"/>
+      </w:pPr>
+      <w:r>
+        <w:t xml:space="preserve">Adjustments for purely spatial, purely temporal or space-time clusters, using a special adjustments file with user specified relative risk adjustments for each spatial, temporal and/or space-time location. </w:t>
+      </w:r>
+    </w:p>
+    <w:p>
+      <w:pPr>
+        <w:ind w:left="360" w:hanging="360"/>
+        <w:jc w:val="both"/>
+      </w:pPr>
+      <w:r>
+        <w:t>Ability to adjust for missing data.</w:t>
+      </w:r>
+    </w:p>
+    <w:p>
+      <w:pPr>
+        <w:ind w:left="360" w:hanging="360"/>
+        <w:jc w:val="both"/>
+      </w:pPr>
+      <w:r>
+        <w:t>Nonparametric adjustment for temporal trends using stratified randomization, replacing the previous nonparametric adjustment method used in versions 2 and 3 (only for Poisson model). The old version is still available in batch mode.</w:t>
+      </w:r>
+    </w:p>
+    <w:p>
+      <w:pPr>
+        <w:ind w:left="360" w:hanging="360"/>
+        <w:jc w:val="both"/>
+      </w:pPr>
+      <w:r>
+        <w:t>Prospective purely temporal analysis.</w:t>
+      </w:r>
+    </w:p>
+    <w:p>
+      <w:pPr>
+        <w:pStyle w:val="BodyTextIndent"/>
+        <w:rPr>
+          <w:bCs w:val="0"/>
+        </w:rPr>
+      </w:pPr>
+      <w:r>
+        <w:rPr>
+          <w:bCs w:val="0"/>
+        </w:rPr>
+        <w:t xml:space="preserve">An optional special circle size file for defining the maximum geographical circle size that is distinct from the regular population file. </w:t>
+      </w:r>
+    </w:p>
+    <w:p>
+      <w:pPr>
+        <w:ind w:left="360" w:hanging="360"/>
+        <w:jc w:val="both"/>
+      </w:pPr>
+      <w:r>
+        <w:t xml:space="preserve">Completely flexible specification of ranges for the start and end time of temporal clusters to be evaluated. </w:t>
+      </w:r>
+    </w:p>
+    <w:p>
+      <w:pPr>
+        <w:ind w:left="360" w:hanging="360"/>
+        <w:jc w:val="both"/>
+      </w:pPr>
+      <w:r>
+        <w:t>Option to terminate the Monte Carlo simulations early when the p-value is large.</w:t>
+      </w:r>
+    </w:p>
+    <w:p>
+      <w:pPr>
+        <w:ind w:left="360" w:hanging="360"/>
+        <w:jc w:val="both"/>
+      </w:pPr>
+      <w:r>
+        <w:t xml:space="preserve">Ability to use a percentage of the study period as the maximum temporal cluster size when running a prospective analysis (previously only available for retrospective analyses). </w:t>
+      </w:r>
+    </w:p>
+    <w:p>
+      <w:pPr>
+        <w:ind w:left="360" w:hanging="360"/>
+        <w:jc w:val="both"/>
+      </w:pPr>
+      <w:r>
+        <w:t xml:space="preserve">Option not to adjust for previous analyses when doing prospective analyses. This replaces the alive cluster option, which did the same thing but with more limited output information. </w:t>
+      </w:r>
+    </w:p>
+    <w:p>
+      <w:pPr>
+        <w:ind w:left="360" w:hanging="360"/>
+        <w:jc w:val="both"/>
+        <w:rPr>
+          <w:sz w:val="12"/>
+        </w:rPr>
+      </w:pPr>
+    </w:p>
+    <w:p>
+      <w:pPr>
+        <w:ind w:left="360" w:hanging="360"/>
+        <w:jc w:val="both"/>
+        <w:rPr>
+          <w:i/>
+        </w:rPr>
+      </w:pPr>
+      <w:r>
+        <w:rPr>
+          <w:i/>
+        </w:rPr>
         <w:lastRenderedPageBreak/>
-        <w:t xml:space="preserve">Ability to define time intervals in years when the time aggregation is defined in terms of month, and in years or months when the aggregation is defined in terms of days. </w:t>
-      </w:r>
-    </w:p>
-    <w:p>
-      <w:pPr>
-        <w:ind w:left="360" w:hanging="360"/>
-        <w:jc w:val="both"/>
-        <w:rPr>
-          <w:bCs/>
-        </w:rPr>
-      </w:pPr>
-      <w:r>
-        <w:rPr>
-          <w:bCs/>
-        </w:rPr>
-        <w:t xml:space="preserve">The definition of the circle radius redefined from the length of a straight line through the crust of the earth ‘as the worm crawls’ to the length of a curved line along the surface of the earth ‘as the crow flies’. </w:t>
-      </w:r>
-    </w:p>
-    <w:p>
-      <w:pPr>
-        <w:ind w:left="360" w:hanging="360"/>
-        <w:jc w:val="both"/>
-        <w:rPr>
-          <w:b/>
-        </w:rPr>
-      </w:pPr>
-    </w:p>
-    <w:p>
-      <w:pPr>
-        <w:ind w:left="360" w:hanging="360"/>
-        <w:jc w:val="both"/>
-        <w:rPr>
-          <w:b/>
-        </w:rPr>
-      </w:pPr>
-      <w:r>
-        <w:rPr>
-          <w:b/>
-        </w:rPr>
-        <w:t>Version 4.0.3, February 3, 2004</w:t>
-      </w:r>
-    </w:p>
-    <w:p>
-      <w:pPr>
-        <w:ind w:left="360" w:hanging="360"/>
-        <w:jc w:val="both"/>
-        <w:rPr>
-          <w:b/>
-          <w:sz w:val="12"/>
-        </w:rPr>
-      </w:pPr>
-    </w:p>
-    <w:p>
-      <w:pPr>
-        <w:pStyle w:val="Heading4"/>
-        <w:jc w:val="both"/>
-      </w:pPr>
-      <w:r>
-        <w:t>Minor Fixes</w:t>
-      </w:r>
-    </w:p>
-    <w:p>
-      <w:pPr>
-        <w:pStyle w:val="BodyTextIndent"/>
-      </w:pPr>
-      <w:r>
-        <w:t>Incorporated SaTScan license agreement as part of the installation procedure.</w:t>
-      </w:r>
-    </w:p>
-    <w:p>
-      <w:pPr>
-        <w:pStyle w:val="BodyTextIndent"/>
-      </w:pPr>
-      <w:r>
-        <w:t>Fixed bug, where SaTScan was unable to read more than five decimals for latitude/longitude coordinates.</w:t>
-      </w:r>
-    </w:p>
-    <w:p>
-      <w:pPr>
-        <w:ind w:left="360" w:hanging="360"/>
-        <w:jc w:val="both"/>
-        <w:rPr>
-          <w:b/>
-        </w:rPr>
-      </w:pPr>
-    </w:p>
-    <w:p>
-      <w:pPr>
-        <w:ind w:left="360" w:hanging="360"/>
-        <w:jc w:val="both"/>
-        <w:rPr>
-          <w:b/>
-        </w:rPr>
-      </w:pPr>
-      <w:r>
-        <w:rPr>
-          <w:b/>
-        </w:rPr>
-        <w:t>Version 4.0.2, November 10, 2003</w:t>
-      </w:r>
-    </w:p>
-    <w:p>
-      <w:pPr>
-        <w:ind w:left="360" w:hanging="360"/>
-        <w:jc w:val="both"/>
-        <w:rPr>
-          <w:b/>
-          <w:sz w:val="12"/>
-        </w:rPr>
-      </w:pPr>
-    </w:p>
-    <w:p>
-      <w:pPr>
-        <w:pStyle w:val="Heading4"/>
-        <w:jc w:val="both"/>
-      </w:pPr>
-      <w:r>
-        <w:t>Minor Fixes</w:t>
-      </w:r>
-    </w:p>
-    <w:p>
-      <w:pPr>
-        <w:jc w:val="both"/>
-        <w:rPr>
-          <w:bCs/>
-        </w:rPr>
-      </w:pPr>
-      <w:r>
-        <w:rPr>
-          <w:bCs/>
-        </w:rPr>
-        <w:t>Problem when using the relative risk adjustment file fixed.</w:t>
-      </w:r>
-    </w:p>
-    <w:p>
-      <w:pPr>
-        <w:ind w:left="360" w:hanging="360"/>
-        <w:jc w:val="both"/>
-        <w:rPr>
-          <w:bCs/>
-        </w:rPr>
-      </w:pPr>
-      <w:r>
-        <w:rPr>
-          <w:bCs/>
-        </w:rPr>
-        <w:t xml:space="preserve">Improved error messages. </w:t>
-      </w:r>
-    </w:p>
-    <w:p>
-      <w:pPr>
-        <w:ind w:left="360" w:hanging="360"/>
-        <w:jc w:val="both"/>
-        <w:rPr>
-          <w:b/>
-        </w:rPr>
-      </w:pPr>
-    </w:p>
-    <w:p>
-      <w:pPr>
-        <w:ind w:left="360" w:hanging="360"/>
-        <w:jc w:val="both"/>
-        <w:rPr>
-          <w:b/>
-        </w:rPr>
-      </w:pPr>
-      <w:r>
-        <w:rPr>
-          <w:b/>
-        </w:rPr>
-        <w:t>Version 4.0.1, October 23, 2003</w:t>
-      </w:r>
-    </w:p>
-    <w:p>
-      <w:pPr>
-        <w:ind w:left="360" w:hanging="360"/>
-        <w:jc w:val="both"/>
-        <w:rPr>
-          <w:b/>
-          <w:sz w:val="12"/>
-        </w:rPr>
-      </w:pPr>
-    </w:p>
-    <w:p>
-      <w:pPr>
-        <w:jc w:val="both"/>
-        <w:rPr>
-          <w:i/>
-        </w:rPr>
-      </w:pPr>
-      <w:r>
-        <w:rPr>
-          <w:i/>
-        </w:rPr>
-        <w:t>New Analytical Features</w:t>
-      </w:r>
-    </w:p>
-    <w:p>
-      <w:pPr>
-        <w:pStyle w:val="BodyTextIndent"/>
-        <w:rPr>
-          <w:bCs w:val="0"/>
-        </w:rPr>
-      </w:pPr>
-      <w:r>
-        <w:rPr>
-          <w:bCs w:val="0"/>
-        </w:rPr>
-        <w:t>Adjustment for covariates when the space-time permutation model is used.</w:t>
-      </w:r>
-    </w:p>
-    <w:p>
-      <w:pPr>
-        <w:ind w:left="360" w:hanging="360"/>
-        <w:jc w:val="both"/>
-      </w:pPr>
-      <w:r>
-        <w:t xml:space="preserve">Adjustments for purely spatial, purely temporal or space-time clusters, using a special adjustments file with user specified relative risk adjustments for each spatial, temporal and/or space-time location. </w:t>
-      </w:r>
-    </w:p>
-    <w:p>
-      <w:pPr>
-        <w:ind w:left="360" w:hanging="360"/>
-        <w:jc w:val="both"/>
-      </w:pPr>
-      <w:r>
-        <w:t>Ability to adjust for missing data.</w:t>
-      </w:r>
-    </w:p>
-    <w:p>
-      <w:pPr>
-        <w:ind w:left="360" w:hanging="360"/>
-        <w:jc w:val="both"/>
-      </w:pPr>
-      <w:r>
-        <w:t>Nonparametric adjustment for temporal trends using stratified randomization, replacing the previous nonparametric adjustment method used in versions 2 and 3 (only for Poisson model). The old version is still available in batch mode.</w:t>
-      </w:r>
-    </w:p>
-    <w:p>
-      <w:pPr>
-        <w:ind w:left="360" w:hanging="360"/>
-        <w:jc w:val="both"/>
-      </w:pPr>
-      <w:r>
-        <w:t>Prospective purely temporal analysis.</w:t>
-      </w:r>
-    </w:p>
-    <w:p>
-      <w:pPr>
-        <w:pStyle w:val="BodyTextIndent"/>
-        <w:rPr>
-          <w:bCs w:val="0"/>
-        </w:rPr>
-      </w:pPr>
-      <w:r>
-        <w:rPr>
-          <w:bCs w:val="0"/>
-        </w:rPr>
-        <w:t xml:space="preserve">An optional special circle size file for defining the maximum geographical circle size that is distinct from the regular population file. </w:t>
-      </w:r>
-    </w:p>
-    <w:p>
-      <w:pPr>
-        <w:ind w:left="360" w:hanging="360"/>
-        <w:jc w:val="both"/>
-      </w:pPr>
-      <w:r>
-        <w:t xml:space="preserve">Completely flexible specification of ranges for the start and end time of temporal clusters to be evaluated. </w:t>
-      </w:r>
-    </w:p>
-    <w:p>
-      <w:pPr>
-        <w:ind w:left="360" w:hanging="360"/>
-        <w:jc w:val="both"/>
-      </w:pPr>
-      <w:r>
-        <w:t>Option to terminate the Monte Carlo simulations early when the p-value is large.</w:t>
-      </w:r>
-    </w:p>
-    <w:p>
-      <w:pPr>
-        <w:ind w:left="360" w:hanging="360"/>
-        <w:jc w:val="both"/>
-      </w:pPr>
-      <w:r>
-        <w:t xml:space="preserve">Ability to use a percentage of the study period as the maximum temporal cluster size when running a prospective analysis (previously only available for retrospective analyses). </w:t>
-      </w:r>
-    </w:p>
-    <w:p>
-      <w:pPr>
-        <w:ind w:left="360" w:hanging="360"/>
-        <w:jc w:val="both"/>
-      </w:pPr>
-      <w:r>
-        <w:t xml:space="preserve">Option not to adjust for previous analyses when doing prospective analyses. This replaces the alive cluster option, which did the same thing but with more limited output information. </w:t>
-      </w:r>
-    </w:p>
-    <w:p>
-      <w:pPr>
-        <w:ind w:left="360" w:hanging="360"/>
-        <w:jc w:val="both"/>
-        <w:rPr>
-          <w:sz w:val="12"/>
-        </w:rPr>
-      </w:pPr>
-    </w:p>
-    <w:p>
-      <w:pPr>
-        <w:ind w:left="360" w:hanging="360"/>
-        <w:jc w:val="both"/>
-        <w:rPr>
-          <w:i/>
-        </w:rPr>
-      </w:pPr>
-      <w:r>
-        <w:rPr>
-          <w:i/>
-        </w:rPr>
         <w:t>Other Improvements</w:t>
       </w:r>
     </w:p>
@@ -8362,7 +8474,6 @@
         <w:jc w:val="both"/>
       </w:pPr>
       <w:r>
-        <w:lastRenderedPageBreak/>
         <w:t>Button within SaTScan allows user to quickly check whether there is a newer version. If there is, an automatic update feature is available.</w:t>
       </w:r>
     </w:p>
@@ -8780,6 +8891,7 @@
         <w:jc w:val="both"/>
       </w:pPr>
       <w:r>
+        <w:lastRenderedPageBreak/>
         <w:t>Input population file can read decimal population numbers in addition to integers.</w:t>
       </w:r>
     </w:p>
@@ -8816,7 +8928,6 @@
         <w:jc w:val="both"/>
       </w:pPr>
       <w:r>
-        <w:lastRenderedPageBreak/>
         <w:t>Optional output files with relative risks and simulated log likelihood ratios available in dBase format.</w:t>
       </w:r>
     </w:p>
@@ -9212,6 +9323,7 @@
         <w:jc w:val="both"/>
       </w:pPr>
       <w:r>
+        <w:lastRenderedPageBreak/>
         <w:t xml:space="preserve">The dBase version of the 'Cluster Information' output file reported the log likelihood rather than log likelihood ratio. </w:t>
       </w:r>
     </w:p>
@@ -9268,7 +9380,6 @@
         <w:jc w:val="both"/>
       </w:pPr>
       <w:r>
-        <w:lastRenderedPageBreak/>
         <w:t>Fixed problem with the import wizard, that was unable to import dBase population files.</w:t>
       </w:r>
     </w:p>
@@ -9644,6 +9755,7 @@
         <w:rPr>
           <w:bCs/>
         </w:rPr>
+        <w:lastRenderedPageBreak/>
         <w:t>Purely temporal analyses.</w:t>
       </w:r>
     </w:p>
@@ -9700,7 +9812,6 @@
         <w:rPr>
           <w:iCs w:val="0"/>
         </w:rPr>
-        <w:lastRenderedPageBreak/>
         <w:t>Other Improvements</w:t>
       </w:r>
     </w:p>
@@ -10193,10 +10304,11 @@
         <w:rPr>
           <w:bCs/>
         </w:rPr>
+        <w:lastRenderedPageBreak/>
         <w:t xml:space="preserve">Sample data: Brain cancer incidence in </w:t>
       </w:r>
-      <w:smartTag w:uri="urn:schemas-microsoft-com:office:smarttags" w:element="place">
-        <w:smartTag w:uri="urn:schemas-microsoft-com:office:smarttags" w:element="State">
+      <w:smartTag w:uri="urn:schemas-microsoft-com:office:smarttags" w:element="State">
+        <w:smartTag w:uri="urn:schemas-microsoft-com:office:smarttags" w:element="place">
           <w:r>
             <w:rPr>
               <w:bCs/>

</xml_diff>

<commit_message>
#66653, #66655 - merge 10.2.1 bug fixes to master
</commit_message>
<xml_diff>
--- a/Doc/SaTScan Version History.docx
+++ b/Doc/SaTScan Version History.docx
@@ -1513,7 +1513,31 @@
         <w:rPr>
           <w:b/>
         </w:rPr>
-        <w:t>Version 10.2, June 2024</w:t>
+        <w:t>Version 10.2</w:t>
+      </w:r>
+      <w:r>
+        <w:rPr>
+          <w:b/>
+        </w:rPr>
+        <w:t>.1</w:t>
+      </w:r>
+      <w:r>
+        <w:rPr>
+          <w:b/>
+        </w:rPr>
+        <w:t>, Ju</w:t>
+      </w:r>
+      <w:r>
+        <w:rPr>
+          <w:b/>
+        </w:rPr>
+        <w:t>ly</w:t>
+      </w:r>
+      <w:r>
+        <w:rPr>
+          <w:b/>
+        </w:rPr>
+        <w:t xml:space="preserve"> 2024</w:t>
       </w:r>
     </w:p>
     <w:p>
@@ -1539,26 +1563,39 @@
           <w:i/>
           <w:iCs/>
         </w:rPr>
-        <w:t>Improvements</w:t>
-      </w:r>
-    </w:p>
-    <w:p>
-      <w:pPr>
-        <w:ind w:left="360" w:hanging="360"/>
-      </w:pPr>
-      <w:r>
-        <w:t xml:space="preserve">Ability to use </w:t>
-      </w:r>
-      <w:r>
-        <w:t>multiple coordinates per location when scanning on a network.</w:t>
-      </w:r>
-    </w:p>
-    <w:p>
-      <w:pPr>
-        <w:ind w:left="360" w:hanging="360"/>
-      </w:pPr>
-      <w:r>
-        <w:t xml:space="preserve">Improved wizard for importing case files with descriptive line list data about individuals. </w:t>
+        <w:t>Fixes</w:t>
+      </w:r>
+    </w:p>
+    <w:p>
+      <w:pPr>
+        <w:ind w:left="360" w:hanging="360"/>
+      </w:pPr>
+      <w:r>
+        <w:t xml:space="preserve">Correction to </w:t>
+      </w:r>
+      <w:r>
+        <w:t xml:space="preserve">the </w:t>
+      </w:r>
+      <w:r>
+        <w:t xml:space="preserve">percentage of the cases </w:t>
+      </w:r>
+      <w:r>
+        <w:t xml:space="preserve">reported </w:t>
+      </w:r>
+      <w:r>
+        <w:t xml:space="preserve">in </w:t>
+      </w:r>
+      <w:r>
+        <w:t xml:space="preserve">the </w:t>
+      </w:r>
+      <w:r>
+        <w:t>temporal graphs</w:t>
+      </w:r>
+      <w:r>
+        <w:t xml:space="preserve"> output</w:t>
+      </w:r>
+      <w:r>
+        <w:t>.</w:t>
       </w:r>
     </w:p>
     <w:p>
@@ -1566,138 +1603,19 @@
         <w:ind w:left="144" w:hanging="144"/>
       </w:pPr>
       <w:r>
-        <w:t xml:space="preserve">Results file report the cluster </w:t>
-      </w:r>
-      <w:r>
-        <w:rPr>
-          <w:i/>
-          <w:iCs/>
-        </w:rPr>
-        <w:t>‘span’</w:t>
-      </w:r>
-      <w:r>
-        <w:t xml:space="preserve">, defined as the distance between the two cluster locations furthest away. Especially useful when scanning on a network. </w:t>
-      </w:r>
-    </w:p>
-    <w:p>
-      <w:pPr>
-        <w:ind w:left="144" w:hanging="144"/>
-      </w:pPr>
-      <w:r>
-        <w:t>For prospective analyses, user specified cut-offs for performing or reporting analyses are defined in terms of recurrence intervals instead of p-values.</w:t>
-      </w:r>
-    </w:p>
-    <w:p>
-      <w:pPr>
-        <w:ind w:left="144" w:hanging="144"/>
-      </w:pPr>
-      <w:r>
-        <w:lastRenderedPageBreak/>
-        <w:t>For the Poisson probability model, time stratified adjustments are implemented in the same manner as for the Bernoulli model.</w:t>
-      </w:r>
-    </w:p>
-    <w:p>
-      <w:pPr>
-        <w:ind w:left="360" w:hanging="360"/>
-      </w:pPr>
-      <w:r>
-        <w:t xml:space="preserve">For space-time analyses, the </w:t>
-      </w:r>
-      <w:r>
-        <w:t xml:space="preserve">Bernoulli drilldown </w:t>
-      </w:r>
-      <w:r>
-        <w:t xml:space="preserve">uses </w:t>
-      </w:r>
-      <w:r>
-        <w:t>the iterative scan.</w:t>
-      </w:r>
-    </w:p>
-    <w:p>
-      <w:pPr>
-        <w:ind w:left="144" w:hanging="144"/>
-      </w:pPr>
-      <w:r>
-        <w:t>When reporting clusters for space-time analyses, cluster overlap in not only defined geographically but also temporally, so that two non-overlapping clusters may both be reported when they are in the same place but at different times.</w:t>
-      </w:r>
-    </w:p>
-    <w:p>
-      <w:pPr>
-        <w:ind w:left="144" w:hanging="144"/>
-      </w:pPr>
-      <w:r>
-        <w:t>Google Maps and Google Earth output can display line-list information for individuals in detected clusters, to be used in cluster investigations.</w:t>
-      </w:r>
-    </w:p>
-    <w:p>
-      <w:pPr>
-        <w:ind w:left="144" w:hanging="144"/>
-      </w:pPr>
-      <w:r>
-        <w:t>For network analyses, ability to visualize the entire network in in Google Maps, Google Earth, or for Cartesian graphs.</w:t>
-      </w:r>
-    </w:p>
-    <w:p>
-      <w:pPr>
-        <w:ind w:left="144" w:hanging="144"/>
-      </w:pPr>
-      <w:r>
-        <w:t xml:space="preserve">For temporal graphs depicting detected clusters, it now reports the percentage of the cases in the geographical cluster area that are also in the temporal cluster window, while comparing that percentage to outside the cluster. </w:t>
-      </w:r>
-    </w:p>
-    <w:p>
-      <w:pPr>
-        <w:ind w:left="360" w:hanging="360"/>
-      </w:pPr>
-      <w:r>
-        <w:t>For the space-time permutation model, temporal graphs report observed/expected.</w:t>
-      </w:r>
-    </w:p>
-    <w:p>
-      <w:pPr>
-        <w:ind w:left="144" w:hanging="144"/>
-      </w:pPr>
-      <w:r>
-        <w:t>Option to send email notifications with summary information when using the multiple analysis feature.</w:t>
-      </w:r>
-    </w:p>
-    <w:p>
-      <w:pPr>
-        <w:ind w:left="360" w:hanging="360"/>
-        <w:rPr>
-          <w:bCs/>
-        </w:rPr>
-      </w:pPr>
-    </w:p>
-    <w:p>
-      <w:pPr>
-        <w:ind w:left="360" w:hanging="360"/>
-        <w:rPr>
-          <w:i/>
-          <w:iCs/>
-        </w:rPr>
-      </w:pPr>
-      <w:r>
-        <w:rPr>
-          <w:i/>
-          <w:iCs/>
-        </w:rPr>
-        <w:t>Minor Fixes</w:t>
-      </w:r>
-    </w:p>
-    <w:p>
-      <w:pPr>
-        <w:ind w:left="360" w:hanging="360"/>
-        <w:rPr>
-          <w:i/>
-          <w:iCs/>
-        </w:rPr>
-      </w:pPr>
-      <w:r>
-        <w:t>Faster file browsing</w:t>
-      </w:r>
-      <w:r>
-        <w:t xml:space="preserve"> for certain complex situations</w:t>
+        <w:t xml:space="preserve">Correction to </w:t>
+      </w:r>
+      <w:r>
+        <w:t xml:space="preserve">Google Maps </w:t>
+      </w:r>
+      <w:r>
+        <w:t xml:space="preserve">HTML and </w:t>
+      </w:r>
+      <w:r>
+        <w:t>JavaScript</w:t>
+      </w:r>
+      <w:r>
+        <w:t xml:space="preserve"> to escape reserved characters</w:t>
       </w:r>
       <w:r>
         <w:t>.</w:t>
@@ -1706,139 +1624,23 @@
     <w:p>
       <w:pPr>
         <w:ind w:left="360" w:hanging="360"/>
-      </w:pPr>
-      <w:r>
-        <w:t xml:space="preserve">Import file wizard estimates the number of columns by sampling up to </w:t>
-      </w:r>
-      <w:r>
-        <w:t>200</w:t>
-      </w:r>
-      <w:r>
-        <w:t xml:space="preserve"> records.</w:t>
-      </w:r>
-    </w:p>
-    <w:p>
-      <w:pPr>
-        <w:ind w:left="144" w:hanging="144"/>
-      </w:pPr>
-      <w:r>
-        <w:t>M</w:t>
-      </w:r>
-      <w:r>
-        <w:t>ultiple analyses window is refreshed when the user leave</w:t>
-      </w:r>
-      <w:r>
-        <w:t>s</w:t>
-      </w:r>
-      <w:r>
-        <w:t xml:space="preserve"> it open while a background process runs the multiple analyses (crontab, scheduler, etc.).</w:t>
-      </w:r>
-    </w:p>
-    <w:p>
-      <w:pPr>
-        <w:ind w:left="360" w:hanging="360"/>
-      </w:pPr>
-      <w:r>
-        <w:t>Fixed program crash when weighted normal model was used with covariates.</w:t>
-      </w:r>
-    </w:p>
-    <w:p>
-      <w:pPr>
-        <w:ind w:left="144" w:hanging="144"/>
-      </w:pPr>
-      <w:r>
-        <w:t xml:space="preserve">Updated </w:t>
-      </w:r>
-      <w:r>
-        <w:t>results</w:t>
-      </w:r>
-      <w:r>
-        <w:t xml:space="preserve"> file to report cluster population </w:t>
-      </w:r>
-      <w:r>
-        <w:t>with</w:t>
-      </w:r>
-      <w:r>
-        <w:t xml:space="preserve">in </w:t>
-      </w:r>
-      <w:r>
-        <w:t xml:space="preserve">each </w:t>
-      </w:r>
-      <w:r>
-        <w:t xml:space="preserve">data set section when using multiple data </w:t>
-      </w:r>
-      <w:r>
-        <w:t>sets.</w:t>
-      </w:r>
-    </w:p>
-    <w:p>
-      <w:pPr>
-        <w:ind w:left="144" w:hanging="144"/>
-      </w:pPr>
-      <w:r>
-        <w:t>Updated the Cartesian graph to correctly display clusters when there are multiple data sets.</w:t>
-      </w:r>
-    </w:p>
-    <w:p>
-      <w:pPr>
-        <w:ind w:left="144" w:hanging="144"/>
-      </w:pPr>
-      <w:r>
-        <w:t xml:space="preserve">Reworded </w:t>
-      </w:r>
-      <w:r>
-        <w:t>warning</w:t>
-      </w:r>
-      <w:r>
-        <w:t>s</w:t>
-      </w:r>
-      <w:r>
-        <w:t xml:space="preserve"> printed to </w:t>
-      </w:r>
-      <w:r>
-        <w:t xml:space="preserve">the </w:t>
-      </w:r>
-      <w:r>
-        <w:t>results</w:t>
-      </w:r>
-      <w:r>
-        <w:t xml:space="preserve"> file when a data set has been excluded</w:t>
-      </w:r>
-      <w:r>
-        <w:t xml:space="preserve"> from the analysis</w:t>
-      </w:r>
-      <w:r>
-        <w:t>.</w:t>
-      </w:r>
-    </w:p>
-    <w:p>
-      <w:pPr>
-        <w:ind w:left="360" w:hanging="360"/>
-      </w:pPr>
-      <w:r>
-        <w:t>Temporal graphs load quicker.</w:t>
-      </w:r>
-    </w:p>
-    <w:p>
-      <w:pPr>
-        <w:ind w:left="360" w:hanging="360"/>
-        <w:rPr>
-          <w:b/>
-        </w:rPr>
-      </w:pPr>
-    </w:p>
-    <w:p>
-      <w:pPr>
-        <w:ind w:left="360" w:hanging="360"/>
-        <w:rPr>
-          <w:b/>
-        </w:rPr>
-      </w:pPr>
-      <w:r>
-        <w:rPr>
-          <w:b/>
-        </w:rPr>
-        <w:t>Version 10.1.3, February 2024</w:t>
+        <w:rPr>
+          <w:b/>
+        </w:rPr>
+      </w:pPr>
+    </w:p>
+    <w:p>
+      <w:pPr>
+        <w:ind w:left="360" w:hanging="360"/>
+        <w:rPr>
+          <w:b/>
+        </w:rPr>
+      </w:pPr>
+      <w:r>
+        <w:rPr>
+          <w:b/>
+        </w:rPr>
+        <w:t>Version 10.2, June 2024</w:t>
       </w:r>
     </w:p>
     <w:p>
@@ -1853,6 +1655,331 @@
     </w:p>
     <w:p>
       <w:pPr>
+        <w:ind w:left="360" w:hanging="360"/>
+        <w:rPr>
+          <w:i/>
+          <w:iCs/>
+        </w:rPr>
+      </w:pPr>
+      <w:r>
+        <w:rPr>
+          <w:i/>
+          <w:iCs/>
+        </w:rPr>
+        <w:t>Improvements</w:t>
+      </w:r>
+    </w:p>
+    <w:p>
+      <w:pPr>
+        <w:ind w:left="360" w:hanging="360"/>
+      </w:pPr>
+      <w:r>
+        <w:t xml:space="preserve">Ability to use </w:t>
+      </w:r>
+      <w:r>
+        <w:t>multiple coordinates per location when scanning on a network.</w:t>
+      </w:r>
+    </w:p>
+    <w:p>
+      <w:pPr>
+        <w:ind w:left="360" w:hanging="360"/>
+      </w:pPr>
+      <w:r>
+        <w:lastRenderedPageBreak/>
+        <w:t xml:space="preserve">Improved wizard for importing case files with descriptive line list data about individuals. </w:t>
+      </w:r>
+    </w:p>
+    <w:p>
+      <w:pPr>
+        <w:ind w:left="144" w:hanging="144"/>
+      </w:pPr>
+      <w:r>
+        <w:t xml:space="preserve">Results file report the cluster </w:t>
+      </w:r>
+      <w:r>
+        <w:rPr>
+          <w:i/>
+          <w:iCs/>
+        </w:rPr>
+        <w:t>‘span’</w:t>
+      </w:r>
+      <w:r>
+        <w:t xml:space="preserve">, defined as the distance between the two cluster locations furthest away. Especially useful when scanning on a network. </w:t>
+      </w:r>
+    </w:p>
+    <w:p>
+      <w:pPr>
+        <w:ind w:left="144" w:hanging="144"/>
+      </w:pPr>
+      <w:r>
+        <w:t>For prospective analyses, user specified cut-offs for performing or reporting analyses are defined in terms of recurrence intervals instead of p-values.</w:t>
+      </w:r>
+    </w:p>
+    <w:p>
+      <w:pPr>
+        <w:ind w:left="144" w:hanging="144"/>
+      </w:pPr>
+      <w:r>
+        <w:t>For the Poisson probability model, time stratified adjustments are implemented in the same manner as for the Bernoulli model.</w:t>
+      </w:r>
+    </w:p>
+    <w:p>
+      <w:pPr>
+        <w:ind w:left="360" w:hanging="360"/>
+      </w:pPr>
+      <w:r>
+        <w:t xml:space="preserve">For space-time analyses, the </w:t>
+      </w:r>
+      <w:r>
+        <w:t xml:space="preserve">Bernoulli drilldown </w:t>
+      </w:r>
+      <w:r>
+        <w:t xml:space="preserve">uses </w:t>
+      </w:r>
+      <w:r>
+        <w:t>the iterative scan.</w:t>
+      </w:r>
+    </w:p>
+    <w:p>
+      <w:pPr>
+        <w:ind w:left="144" w:hanging="144"/>
+      </w:pPr>
+      <w:r>
+        <w:t>When reporting clusters for space-time analyses, cluster overlap in not only defined geographically but also temporally, so that two non-overlapping clusters may both be reported when they are in the same place but at different times.</w:t>
+      </w:r>
+    </w:p>
+    <w:p>
+      <w:pPr>
+        <w:ind w:left="144" w:hanging="144"/>
+      </w:pPr>
+      <w:r>
+        <w:t>Google Maps and Google Earth output can display line-list information for individuals in detected clusters, to be used in cluster investigations.</w:t>
+      </w:r>
+    </w:p>
+    <w:p>
+      <w:pPr>
+        <w:ind w:left="144" w:hanging="144"/>
+      </w:pPr>
+      <w:r>
+        <w:t>For network analyses, ability to visualize the entire network in in Google Maps, Google Earth, or for Cartesian graphs.</w:t>
+      </w:r>
+    </w:p>
+    <w:p>
+      <w:pPr>
+        <w:ind w:left="144" w:hanging="144"/>
+      </w:pPr>
+      <w:r>
+        <w:t xml:space="preserve">For temporal graphs depicting detected clusters, it now reports the percentage of the cases in the geographical cluster area that are also in the temporal cluster window, while comparing that percentage to outside the cluster. </w:t>
+      </w:r>
+    </w:p>
+    <w:p>
+      <w:pPr>
+        <w:ind w:left="360" w:hanging="360"/>
+      </w:pPr>
+      <w:r>
+        <w:t>For the space-time permutation model, temporal graphs report observed/expected.</w:t>
+      </w:r>
+    </w:p>
+    <w:p>
+      <w:pPr>
+        <w:ind w:left="144" w:hanging="144"/>
+      </w:pPr>
+      <w:r>
+        <w:t>Option to send email notifications with summary information when using the multiple analysis feature.</w:t>
+      </w:r>
+    </w:p>
+    <w:p>
+      <w:pPr>
+        <w:ind w:left="360" w:hanging="360"/>
+        <w:rPr>
+          <w:bCs/>
+        </w:rPr>
+      </w:pPr>
+    </w:p>
+    <w:p>
+      <w:pPr>
+        <w:ind w:left="360" w:hanging="360"/>
+        <w:rPr>
+          <w:i/>
+          <w:iCs/>
+        </w:rPr>
+      </w:pPr>
+      <w:r>
+        <w:rPr>
+          <w:i/>
+          <w:iCs/>
+        </w:rPr>
+        <w:t>Minor Fixes</w:t>
+      </w:r>
+    </w:p>
+    <w:p>
+      <w:pPr>
+        <w:ind w:left="360" w:hanging="360"/>
+        <w:rPr>
+          <w:i/>
+          <w:iCs/>
+        </w:rPr>
+      </w:pPr>
+      <w:r>
+        <w:t>Faster file browsing</w:t>
+      </w:r>
+      <w:r>
+        <w:t xml:space="preserve"> for certain complex situations</w:t>
+      </w:r>
+      <w:r>
+        <w:t>.</w:t>
+      </w:r>
+    </w:p>
+    <w:p>
+      <w:pPr>
+        <w:ind w:left="360" w:hanging="360"/>
+      </w:pPr>
+      <w:r>
+        <w:t xml:space="preserve">Import file wizard estimates the number of columns by sampling up to </w:t>
+      </w:r>
+      <w:r>
+        <w:t>200</w:t>
+      </w:r>
+      <w:r>
+        <w:t xml:space="preserve"> records.</w:t>
+      </w:r>
+    </w:p>
+    <w:p>
+      <w:pPr>
+        <w:ind w:left="144" w:hanging="144"/>
+      </w:pPr>
+      <w:r>
+        <w:t>M</w:t>
+      </w:r>
+      <w:r>
+        <w:t>ultiple analyses window is refreshed when the user leave</w:t>
+      </w:r>
+      <w:r>
+        <w:t>s</w:t>
+      </w:r>
+      <w:r>
+        <w:t xml:space="preserve"> it open while a background process runs the multiple analyses (crontab, scheduler, etc.).</w:t>
+      </w:r>
+    </w:p>
+    <w:p>
+      <w:pPr>
+        <w:ind w:left="360" w:hanging="360"/>
+      </w:pPr>
+      <w:r>
+        <w:t>Fixed program crash when weighted normal model was used with covariates.</w:t>
+      </w:r>
+    </w:p>
+    <w:p>
+      <w:pPr>
+        <w:ind w:left="144" w:hanging="144"/>
+      </w:pPr>
+      <w:r>
+        <w:t xml:space="preserve">Updated </w:t>
+      </w:r>
+      <w:r>
+        <w:t>results</w:t>
+      </w:r>
+      <w:r>
+        <w:t xml:space="preserve"> file to report cluster population </w:t>
+      </w:r>
+      <w:r>
+        <w:t>with</w:t>
+      </w:r>
+      <w:r>
+        <w:t xml:space="preserve">in </w:t>
+      </w:r>
+      <w:r>
+        <w:t xml:space="preserve">each </w:t>
+      </w:r>
+      <w:r>
+        <w:t xml:space="preserve">data set section when using multiple data </w:t>
+      </w:r>
+      <w:r>
+        <w:t>sets.</w:t>
+      </w:r>
+    </w:p>
+    <w:p>
+      <w:pPr>
+        <w:ind w:left="144" w:hanging="144"/>
+      </w:pPr>
+      <w:r>
+        <w:t>Updated the Cartesian graph to correctly display clusters when there are multiple data sets.</w:t>
+      </w:r>
+    </w:p>
+    <w:p>
+      <w:pPr>
+        <w:ind w:left="144" w:hanging="144"/>
+      </w:pPr>
+      <w:r>
+        <w:t xml:space="preserve">Reworded </w:t>
+      </w:r>
+      <w:r>
+        <w:t>warning</w:t>
+      </w:r>
+      <w:r>
+        <w:t>s</w:t>
+      </w:r>
+      <w:r>
+        <w:t xml:space="preserve"> printed to </w:t>
+      </w:r>
+      <w:r>
+        <w:t xml:space="preserve">the </w:t>
+      </w:r>
+      <w:r>
+        <w:t>results</w:t>
+      </w:r>
+      <w:r>
+        <w:t xml:space="preserve"> file when a data set has been excluded</w:t>
+      </w:r>
+      <w:r>
+        <w:t xml:space="preserve"> from the analysis</w:t>
+      </w:r>
+      <w:r>
+        <w:t>.</w:t>
+      </w:r>
+    </w:p>
+    <w:p>
+      <w:pPr>
+        <w:ind w:left="360" w:hanging="360"/>
+      </w:pPr>
+      <w:r>
+        <w:t>Temporal graphs load quicker.</w:t>
+      </w:r>
+    </w:p>
+    <w:p>
+      <w:pPr>
+        <w:ind w:left="360" w:hanging="360"/>
+        <w:rPr>
+          <w:b/>
+        </w:rPr>
+      </w:pPr>
+    </w:p>
+    <w:p>
+      <w:pPr>
+        <w:ind w:left="360" w:hanging="360"/>
+        <w:rPr>
+          <w:b/>
+        </w:rPr>
+      </w:pPr>
+      <w:r>
+        <w:rPr>
+          <w:b/>
+        </w:rPr>
+        <w:t>Version 10.1.3, February 2024</w:t>
+      </w:r>
+    </w:p>
+    <w:p>
+      <w:pPr>
+        <w:ind w:left="360" w:hanging="360"/>
+        <w:rPr>
+          <w:b/>
+          <w:sz w:val="12"/>
+          <w:szCs w:val="12"/>
+        </w:rPr>
+      </w:pPr>
+    </w:p>
+    <w:p>
+      <w:pPr>
         <w:rPr>
           <w:i/>
         </w:rPr>
@@ -1975,6 +2102,7 @@
         <w:rPr>
           <w:b/>
         </w:rPr>
+        <w:lastRenderedPageBreak/>
         <w:t xml:space="preserve">Version 10.1.1, </w:t>
       </w:r>
       <w:r>
@@ -2072,7 +2200,6 @@
         <w:rPr>
           <w:bCs/>
         </w:rPr>
-        <w:lastRenderedPageBreak/>
         <w:t xml:space="preserve">Corrected file read error messages to </w:t>
       </w:r>
       <w:r>
@@ -2832,6 +2959,7 @@
         <w:rPr>
           <w:bCs/>
         </w:rPr>
+        <w:lastRenderedPageBreak/>
         <w:t>The SaTScan i</w:t>
       </w:r>
       <w:r>
@@ -3795,6 +3923,7 @@
         <w:rPr>
           <w:color w:val="212121"/>
         </w:rPr>
+        <w:lastRenderedPageBreak/>
         <w:t>Removed prospective start date from GUI. Still available from command-line</w:t>
       </w:r>
       <w:r>
@@ -3929,7 +4058,6 @@
         <w:rPr>
           <w:i/>
         </w:rPr>
-        <w:lastRenderedPageBreak/>
         <w:t>Minor Fixes</w:t>
       </w:r>
     </w:p>
@@ -4206,14 +4334,6 @@
         </w:rPr>
         <w:t>Run history and program configuration file written to user home directory.</w:t>
       </w:r>
-    </w:p>
-    <w:p>
-      <w:pPr>
-        <w:ind w:left="360" w:hanging="360"/>
-        <w:rPr>
-          <w:b/>
-        </w:rPr>
-      </w:pPr>
     </w:p>
     <w:p>
       <w:pPr>
@@ -4637,6 +4757,7 @@
         <w:rPr>
           <w:i/>
         </w:rPr>
+        <w:lastRenderedPageBreak/>
         <w:t>Fixes</w:t>
       </w:r>
     </w:p>
@@ -4735,7 +4856,6 @@
         <w:rPr>
           <w:i/>
         </w:rPr>
-        <w:lastRenderedPageBreak/>
         <w:t>New Analytical Features</w:t>
       </w:r>
     </w:p>
@@ -5643,7 +5763,6 @@
         <w:rPr>
           <w:bCs/>
         </w:rPr>
-        <w:lastRenderedPageBreak/>
         <w:t>Ability to define different temporal cluster parameters at different spatial locations.</w:t>
       </w:r>
       <w:r>
@@ -5719,14 +5838,30 @@
         <w:rPr>
           <w:bCs/>
         </w:rPr>
-        <w:t>Shapefile output for ArcGIS, QuantumGIS</w:t>
-      </w:r>
-      <w:r>
-        <w:rPr>
-          <w:bCs/>
-        </w:rPr>
-        <w:t>, TerraView</w:t>
-      </w:r>
+        <w:t xml:space="preserve">Shapefile output for ArcGIS, </w:t>
+      </w:r>
+      <w:proofErr w:type="spellStart"/>
+      <w:r>
+        <w:rPr>
+          <w:bCs/>
+        </w:rPr>
+        <w:t>QuantumGIS</w:t>
+      </w:r>
+      <w:proofErr w:type="spellEnd"/>
+      <w:r>
+        <w:rPr>
+          <w:bCs/>
+        </w:rPr>
+        <w:t xml:space="preserve">, </w:t>
+      </w:r>
+      <w:proofErr w:type="spellStart"/>
+      <w:r>
+        <w:rPr>
+          <w:bCs/>
+        </w:rPr>
+        <w:t>TerraView</w:t>
+      </w:r>
+      <w:proofErr w:type="spellEnd"/>
       <w:r>
         <w:rPr>
           <w:bCs/>
@@ -6169,8 +6304,8 @@
       <w:r>
         <w:t xml:space="preserve">Sequential </w:t>
       </w:r>
-      <w:smartTag w:uri="urn:schemas-microsoft-com:office:smarttags" w:element="place">
-        <w:smartTag w:uri="urn:schemas-microsoft-com:office:smarttags" w:element="City">
+      <w:smartTag w:uri="urn:schemas-microsoft-com:office:smarttags" w:element="City">
+        <w:smartTag w:uri="urn:schemas-microsoft-com:office:smarttags" w:element="place">
           <w:r>
             <w:t>Monte Carlo</w:t>
           </w:r>
@@ -6269,6 +6404,7 @@
         <w:ind w:left="144" w:hanging="144"/>
       </w:pPr>
       <w:r>
+        <w:lastRenderedPageBreak/>
         <w:t xml:space="preserve">Corrected bug when the adjustments for known relative risk file </w:t>
       </w:r>
       <w:r>
@@ -6319,7 +6455,6 @@
         <w:rPr>
           <w:b/>
         </w:rPr>
-        <w:lastRenderedPageBreak/>
         <w:t>Version 8.2.1, April 8, 2010</w:t>
       </w:r>
     </w:p>
@@ -6750,6 +6885,7 @@
         <w:ind w:left="144" w:hanging="144"/>
       </w:pPr>
       <w:r>
+        <w:lastRenderedPageBreak/>
         <w:t>Corrected issue with reading the maximum temporal cluster size into the windows graphical user interface when</w:t>
       </w:r>
       <w:r>
@@ -6846,7 +6982,6 @@
         <w:pStyle w:val="BodyTextIndent2"/>
       </w:pPr>
       <w:r>
-        <w:lastRenderedPageBreak/>
         <w:t>Continuous scan statistic with a Poisson probability model</w:t>
       </w:r>
     </w:p>
@@ -7349,6 +7484,7 @@
         <w:rPr>
           <w:i/>
         </w:rPr>
+        <w:lastRenderedPageBreak/>
         <w:t>Other Improvements</w:t>
       </w:r>
     </w:p>
@@ -7758,6 +7894,7 @@
         <w:ind w:left="144" w:hanging="144"/>
       </w:pPr>
       <w:r>
+        <w:lastRenderedPageBreak/>
         <w:t xml:space="preserve">Spatial and space-time scan statistics using an elliptic rather than circular spatial cluster shape, with or without a non-compactness penalty. This feature is only available with Cartesian coordinates but not with latitude/longitude coordinates. </w:t>
       </w:r>
     </w:p>
@@ -7827,7 +7964,6 @@
         <w:ind w:left="360" w:hanging="360"/>
       </w:pPr>
       <w:r>
-        <w:lastRenderedPageBreak/>
         <w:t>Option to suppress warning messages.</w:t>
       </w:r>
     </w:p>
@@ -8156,6 +8292,7 @@
         <w:rPr>
           <w:b/>
         </w:rPr>
+        <w:lastRenderedPageBreak/>
         <w:t>Version 5.1.1, March 18, 2005</w:t>
       </w:r>
     </w:p>
@@ -8262,7 +8399,6 @@
         <w:rPr>
           <w:bCs/>
         </w:rPr>
-        <w:lastRenderedPageBreak/>
         <w:t xml:space="preserve">Faster computing time for prospective space-time analyses. </w:t>
       </w:r>
     </w:p>
@@ -8550,7 +8686,15 @@
         <w:jc w:val="left"/>
       </w:pPr>
       <w:r>
-        <w:t xml:space="preserve">When requesting a report of only non-overlapping clusters, overlapping is now defined in terms of having one or more location IDs in common rather then the previous definition of the two circles overlapping each other. Results will in most cases be identical. </w:t>
+        <w:t xml:space="preserve">When requesting a report of only non-overlapping clusters, overlapping is now defined in terms of having one or more location IDs in common rather </w:t>
+      </w:r>
+      <w:proofErr w:type="spellStart"/>
+      <w:r>
+        <w:t>then</w:t>
+      </w:r>
+      <w:proofErr w:type="spellEnd"/>
+      <w:r>
+        <w:t xml:space="preserve"> the previous definition of the two circles overlapping each other. Results will in most cases be identical. </w:t>
       </w:r>
     </w:p>
     <w:p>
@@ -8606,6 +8750,7 @@
         <w:rPr>
           <w:bCs/>
         </w:rPr>
+        <w:lastRenderedPageBreak/>
         <w:t xml:space="preserve">The definition of the circle radius redefined from the length of a straight line through the crust of the earth ‘as the worm crawls’ to the length of a curved line along the surface of the earth ‘as the crow flies’. </w:t>
       </w:r>
     </w:p>
@@ -8703,7 +8848,6 @@
         <w:pStyle w:val="Heading4"/>
       </w:pPr>
       <w:r>
-        <w:lastRenderedPageBreak/>
         <w:t>Minor Fixes</w:t>
       </w:r>
     </w:p>
@@ -8924,6 +9068,7 @@
         <w:ind w:left="144" w:hanging="144"/>
       </w:pPr>
       <w:r>
+        <w:lastRenderedPageBreak/>
         <w:t>Button within SaTScan allows user to quickly check whether there is a newer version. If there is, an automatic update feature is available.</w:t>
       </w:r>
     </w:p>
@@ -9047,7 +9192,6 @@
         <w:rPr>
           <w:b/>
         </w:rPr>
-        <w:lastRenderedPageBreak/>
         <w:t>Version 3.1.3, October 16, 2003</w:t>
       </w:r>
     </w:p>
@@ -9293,7 +9437,15 @@
         <w:ind w:left="144" w:hanging="144"/>
       </w:pPr>
       <w:r>
-        <w:t>Parameters file structure switched to the more flexible windows style ‘ini file’, maintaining support for the previous line based parameter files.</w:t>
+        <w:t>Parameters file structure switched to the more flexible windows style ‘</w:t>
+      </w:r>
+      <w:proofErr w:type="spellStart"/>
+      <w:r>
+        <w:t>ini</w:t>
+      </w:r>
+      <w:proofErr w:type="spellEnd"/>
+      <w:r>
+        <w:t xml:space="preserve"> file’, maintaining support for the previous line based parameter files.</w:t>
       </w:r>
     </w:p>
     <w:p>
@@ -9333,6 +9485,7 @@
         <w:ind w:left="144" w:hanging="144"/>
       </w:pPr>
       <w:r>
+        <w:lastRenderedPageBreak/>
         <w:t>Optional output files with relative risks and simulated log likelihood ratios available in dBase format.</w:t>
       </w:r>
     </w:p>
@@ -9429,7 +9582,6 @@
         <w:ind w:left="360" w:hanging="360"/>
       </w:pPr>
       <w:r>
-        <w:lastRenderedPageBreak/>
         <w:t>Input file names can now be directly typed into parameter window controls (as in v2.1).</w:t>
       </w:r>
     </w:p>
@@ -9735,6 +9887,7 @@
         <w:rPr>
           <w:i/>
         </w:rPr>
+        <w:lastRenderedPageBreak/>
         <w:t>Minor Fixes</w:t>
       </w:r>
     </w:p>
@@ -9823,7 +9976,6 @@
         <w:ind w:left="144" w:hanging="144"/>
       </w:pPr>
       <w:r>
-        <w:lastRenderedPageBreak/>
         <w:t xml:space="preserve">Ability to specify maximum temporal window size in days, months or years, instead of as a percent of the study period. </w:t>
       </w:r>
     </w:p>
@@ -10131,6 +10283,7 @@
         <w:rPr>
           <w:iCs w:val="0"/>
         </w:rPr>
+        <w:lastRenderedPageBreak/>
         <w:t>Other Improvements</w:t>
       </w:r>
     </w:p>
@@ -10268,7 +10421,6 @@
         <w:rPr>
           <w:b/>
         </w:rPr>
-        <w:lastRenderedPageBreak/>
         <w:t>Version 1.0.3, October 31, 1997</w:t>
       </w:r>
     </w:p>
@@ -10606,8 +10758,8 @@
         </w:rPr>
         <w:t xml:space="preserve">Sample data: Brain cancer incidence in </w:t>
       </w:r>
-      <w:smartTag w:uri="urn:schemas-microsoft-com:office:smarttags" w:element="State">
-        <w:smartTag w:uri="urn:schemas-microsoft-com:office:smarttags" w:element="place">
+      <w:smartTag w:uri="urn:schemas-microsoft-com:office:smarttags" w:element="place">
+        <w:smartTag w:uri="urn:schemas-microsoft-com:office:smarttags" w:element="State">
           <w:r>
             <w:rPr>
               <w:bCs/>
@@ -10648,7 +10800,15 @@
         <w:t xml:space="preserve">Location information output file in ASCII format, </w:t>
       </w:r>
       <w:r>
-        <w:t xml:space="preserve">with each row containing information about a particular location and its cluster membership (*.gis). </w:t>
+        <w:t>with each row containing information about a particular location and its cluster membership (*.</w:t>
+      </w:r>
+      <w:proofErr w:type="spellStart"/>
+      <w:r>
+        <w:t>gis</w:t>
+      </w:r>
+      <w:proofErr w:type="spellEnd"/>
+      <w:r>
+        <w:t xml:space="preserve">). </w:t>
       </w:r>
     </w:p>
     <w:p>

</xml_diff>

<commit_message>
#66659, #66653, #66656 corrected gis output w/ multiple locations, encoding updated for kml and html outputs
</commit_message>
<xml_diff>
--- a/Doc/SaTScan Version History.docx
+++ b/Doc/SaTScan Version History.docx
@@ -1513,31 +1513,19 @@
         <w:rPr>
           <w:b/>
         </w:rPr>
-        <w:t>Version 10.2</w:t>
-      </w:r>
-      <w:r>
-        <w:rPr>
-          <w:b/>
-        </w:rPr>
-        <w:t>.1</w:t>
-      </w:r>
-      <w:r>
-        <w:rPr>
-          <w:b/>
-        </w:rPr>
-        <w:t>, Ju</w:t>
-      </w:r>
-      <w:r>
-        <w:rPr>
-          <w:b/>
-        </w:rPr>
-        <w:t>ly</w:t>
-      </w:r>
-      <w:r>
-        <w:rPr>
-          <w:b/>
-        </w:rPr>
-        <w:t xml:space="preserve"> 2024</w:t>
+        <w:t>Version 10.2.</w:t>
+      </w:r>
+      <w:r>
+        <w:rPr>
+          <w:b/>
+        </w:rPr>
+        <w:t>2</w:t>
+      </w:r>
+      <w:r>
+        <w:rPr>
+          <w:b/>
+        </w:rPr>
+        <w:t>, July 2024</w:t>
       </w:r>
     </w:p>
     <w:p>
@@ -1568,7 +1556,7 @@
     </w:p>
     <w:p>
       <w:pPr>
-        <w:ind w:left="360" w:hanging="360"/>
+        <w:ind w:left="144" w:hanging="144"/>
       </w:pPr>
       <w:r>
         <w:t xml:space="preserve">Correction to </w:t>
@@ -1577,22 +1565,15 @@
         <w:t xml:space="preserve">the </w:t>
       </w:r>
       <w:r>
-        <w:t xml:space="preserve">percentage of the cases </w:t>
-      </w:r>
-      <w:r>
-        <w:t xml:space="preserve">reported </w:t>
-      </w:r>
-      <w:r>
-        <w:t xml:space="preserve">in </w:t>
-      </w:r>
-      <w:r>
-        <w:t xml:space="preserve">the </w:t>
-      </w:r>
-      <w:r>
-        <w:t>temporal graphs</w:t>
-      </w:r>
-      <w:r>
-        <w:t xml:space="preserve"> output</w:t>
+        <w:t>Location Information file when using the Multiple Locations Per Observation File.</w:t>
+      </w:r>
+    </w:p>
+    <w:p>
+      <w:pPr>
+        <w:ind w:left="144" w:hanging="144"/>
+      </w:pPr>
+      <w:r>
+        <w:t>Correction to Google Earth/Maps to escape reserved characters</w:t>
       </w:r>
       <w:r>
         <w:t>.</w:t>
@@ -1600,47 +1581,24 @@
     </w:p>
     <w:p>
       <w:pPr>
-        <w:ind w:left="144" w:hanging="144"/>
-      </w:pPr>
-      <w:r>
-        <w:t xml:space="preserve">Correction to </w:t>
-      </w:r>
-      <w:r>
-        <w:t xml:space="preserve">Google Maps </w:t>
-      </w:r>
-      <w:r>
-        <w:t xml:space="preserve">HTML and </w:t>
-      </w:r>
-      <w:r>
-        <w:t>JavaScript</w:t>
-      </w:r>
-      <w:r>
-        <w:t xml:space="preserve"> to escape reserved characters</w:t>
-      </w:r>
-      <w:r>
-        <w:t>.</w:t>
-      </w:r>
-    </w:p>
-    <w:p>
-      <w:pPr>
-        <w:ind w:left="360" w:hanging="360"/>
-        <w:rPr>
-          <w:b/>
-        </w:rPr>
-      </w:pPr>
-    </w:p>
-    <w:p>
-      <w:pPr>
-        <w:ind w:left="360" w:hanging="360"/>
-        <w:rPr>
-          <w:b/>
-        </w:rPr>
-      </w:pPr>
-      <w:r>
-        <w:rPr>
-          <w:b/>
-        </w:rPr>
-        <w:t>Version 10.2, June 2024</w:t>
+        <w:ind w:left="360" w:hanging="360"/>
+        <w:rPr>
+          <w:b/>
+        </w:rPr>
+      </w:pPr>
+    </w:p>
+    <w:p>
+      <w:pPr>
+        <w:ind w:left="360" w:hanging="360"/>
+        <w:rPr>
+          <w:b/>
+        </w:rPr>
+      </w:pPr>
+      <w:r>
+        <w:rPr>
+          <w:b/>
+        </w:rPr>
+        <w:t>Version 10.2.1, July 2024</w:t>
       </w:r>
     </w:p>
     <w:p>
@@ -1666,18 +1624,7 @@
           <w:i/>
           <w:iCs/>
         </w:rPr>
-        <w:t>Improvements</w:t>
-      </w:r>
-    </w:p>
-    <w:p>
-      <w:pPr>
-        <w:ind w:left="360" w:hanging="360"/>
-      </w:pPr>
-      <w:r>
-        <w:t xml:space="preserve">Ability to use </w:t>
-      </w:r>
-      <w:r>
-        <w:t>multiple coordinates per location when scanning on a network.</w:t>
+        <w:t>Fixes</w:t>
       </w:r>
     </w:p>
     <w:p>
@@ -1686,7 +1633,31 @@
       </w:pPr>
       <w:r>
         <w:lastRenderedPageBreak/>
-        <w:t xml:space="preserve">Improved wizard for importing case files with descriptive line list data about individuals. </w:t>
+        <w:t xml:space="preserve">Correction to </w:t>
+      </w:r>
+      <w:r>
+        <w:t xml:space="preserve">the </w:t>
+      </w:r>
+      <w:r>
+        <w:t xml:space="preserve">percentage of the cases </w:t>
+      </w:r>
+      <w:r>
+        <w:t xml:space="preserve">reported </w:t>
+      </w:r>
+      <w:r>
+        <w:t xml:space="preserve">in </w:t>
+      </w:r>
+      <w:r>
+        <w:t xml:space="preserve">the </w:t>
+      </w:r>
+      <w:r>
+        <w:t>temporal graphs</w:t>
+      </w:r>
+      <w:r>
+        <w:t xml:space="preserve"> output</w:t>
+      </w:r>
+      <w:r>
+        <w:t>.</w:t>
       </w:r>
     </w:p>
     <w:p>
@@ -1694,137 +1665,19 @@
         <w:ind w:left="144" w:hanging="144"/>
       </w:pPr>
       <w:r>
-        <w:t xml:space="preserve">Results file report the cluster </w:t>
-      </w:r>
-      <w:r>
-        <w:rPr>
-          <w:i/>
-          <w:iCs/>
-        </w:rPr>
-        <w:t>‘span’</w:t>
-      </w:r>
-      <w:r>
-        <w:t xml:space="preserve">, defined as the distance between the two cluster locations furthest away. Especially useful when scanning on a network. </w:t>
-      </w:r>
-    </w:p>
-    <w:p>
-      <w:pPr>
-        <w:ind w:left="144" w:hanging="144"/>
-      </w:pPr>
-      <w:r>
-        <w:t>For prospective analyses, user specified cut-offs for performing or reporting analyses are defined in terms of recurrence intervals instead of p-values.</w:t>
-      </w:r>
-    </w:p>
-    <w:p>
-      <w:pPr>
-        <w:ind w:left="144" w:hanging="144"/>
-      </w:pPr>
-      <w:r>
-        <w:t>For the Poisson probability model, time stratified adjustments are implemented in the same manner as for the Bernoulli model.</w:t>
-      </w:r>
-    </w:p>
-    <w:p>
-      <w:pPr>
-        <w:ind w:left="360" w:hanging="360"/>
-      </w:pPr>
-      <w:r>
-        <w:t xml:space="preserve">For space-time analyses, the </w:t>
-      </w:r>
-      <w:r>
-        <w:t xml:space="preserve">Bernoulli drilldown </w:t>
-      </w:r>
-      <w:r>
-        <w:t xml:space="preserve">uses </w:t>
-      </w:r>
-      <w:r>
-        <w:t>the iterative scan.</w:t>
-      </w:r>
-    </w:p>
-    <w:p>
-      <w:pPr>
-        <w:ind w:left="144" w:hanging="144"/>
-      </w:pPr>
-      <w:r>
-        <w:t>When reporting clusters for space-time analyses, cluster overlap in not only defined geographically but also temporally, so that two non-overlapping clusters may both be reported when they are in the same place but at different times.</w:t>
-      </w:r>
-    </w:p>
-    <w:p>
-      <w:pPr>
-        <w:ind w:left="144" w:hanging="144"/>
-      </w:pPr>
-      <w:r>
-        <w:t>Google Maps and Google Earth output can display line-list information for individuals in detected clusters, to be used in cluster investigations.</w:t>
-      </w:r>
-    </w:p>
-    <w:p>
-      <w:pPr>
-        <w:ind w:left="144" w:hanging="144"/>
-      </w:pPr>
-      <w:r>
-        <w:t>For network analyses, ability to visualize the entire network in in Google Maps, Google Earth, or for Cartesian graphs.</w:t>
-      </w:r>
-    </w:p>
-    <w:p>
-      <w:pPr>
-        <w:ind w:left="144" w:hanging="144"/>
-      </w:pPr>
-      <w:r>
-        <w:t xml:space="preserve">For temporal graphs depicting detected clusters, it now reports the percentage of the cases in the geographical cluster area that are also in the temporal cluster window, while comparing that percentage to outside the cluster. </w:t>
-      </w:r>
-    </w:p>
-    <w:p>
-      <w:pPr>
-        <w:ind w:left="360" w:hanging="360"/>
-      </w:pPr>
-      <w:r>
-        <w:t>For the space-time permutation model, temporal graphs report observed/expected.</w:t>
-      </w:r>
-    </w:p>
-    <w:p>
-      <w:pPr>
-        <w:ind w:left="144" w:hanging="144"/>
-      </w:pPr>
-      <w:r>
-        <w:t>Option to send email notifications with summary information when using the multiple analysis feature.</w:t>
-      </w:r>
-    </w:p>
-    <w:p>
-      <w:pPr>
-        <w:ind w:left="360" w:hanging="360"/>
-        <w:rPr>
-          <w:bCs/>
-        </w:rPr>
-      </w:pPr>
-    </w:p>
-    <w:p>
-      <w:pPr>
-        <w:ind w:left="360" w:hanging="360"/>
-        <w:rPr>
-          <w:i/>
-          <w:iCs/>
-        </w:rPr>
-      </w:pPr>
-      <w:r>
-        <w:rPr>
-          <w:i/>
-          <w:iCs/>
-        </w:rPr>
-        <w:t>Minor Fixes</w:t>
-      </w:r>
-    </w:p>
-    <w:p>
-      <w:pPr>
-        <w:ind w:left="360" w:hanging="360"/>
-        <w:rPr>
-          <w:i/>
-          <w:iCs/>
-        </w:rPr>
-      </w:pPr>
-      <w:r>
-        <w:t>Faster file browsing</w:t>
-      </w:r>
-      <w:r>
-        <w:t xml:space="preserve"> for certain complex situations</w:t>
+        <w:t xml:space="preserve">Correction to </w:t>
+      </w:r>
+      <w:r>
+        <w:t xml:space="preserve">Google Maps </w:t>
+      </w:r>
+      <w:r>
+        <w:t xml:space="preserve">HTML and </w:t>
+      </w:r>
+      <w:r>
+        <w:t>JavaScript</w:t>
+      </w:r>
+      <w:r>
+        <w:t xml:space="preserve"> to escape reserved characters</w:t>
       </w:r>
       <w:r>
         <w:t>.</w:t>
@@ -1833,139 +1686,23 @@
     <w:p>
       <w:pPr>
         <w:ind w:left="360" w:hanging="360"/>
-      </w:pPr>
-      <w:r>
-        <w:t xml:space="preserve">Import file wizard estimates the number of columns by sampling up to </w:t>
-      </w:r>
-      <w:r>
-        <w:t>200</w:t>
-      </w:r>
-      <w:r>
-        <w:t xml:space="preserve"> records.</w:t>
-      </w:r>
-    </w:p>
-    <w:p>
-      <w:pPr>
-        <w:ind w:left="144" w:hanging="144"/>
-      </w:pPr>
-      <w:r>
-        <w:t>M</w:t>
-      </w:r>
-      <w:r>
-        <w:t>ultiple analyses window is refreshed when the user leave</w:t>
-      </w:r>
-      <w:r>
-        <w:t>s</w:t>
-      </w:r>
-      <w:r>
-        <w:t xml:space="preserve"> it open while a background process runs the multiple analyses (crontab, scheduler, etc.).</w:t>
-      </w:r>
-    </w:p>
-    <w:p>
-      <w:pPr>
-        <w:ind w:left="360" w:hanging="360"/>
-      </w:pPr>
-      <w:r>
-        <w:t>Fixed program crash when weighted normal model was used with covariates.</w:t>
-      </w:r>
-    </w:p>
-    <w:p>
-      <w:pPr>
-        <w:ind w:left="144" w:hanging="144"/>
-      </w:pPr>
-      <w:r>
-        <w:t xml:space="preserve">Updated </w:t>
-      </w:r>
-      <w:r>
-        <w:t>results</w:t>
-      </w:r>
-      <w:r>
-        <w:t xml:space="preserve"> file to report cluster population </w:t>
-      </w:r>
-      <w:r>
-        <w:t>with</w:t>
-      </w:r>
-      <w:r>
-        <w:t xml:space="preserve">in </w:t>
-      </w:r>
-      <w:r>
-        <w:t xml:space="preserve">each </w:t>
-      </w:r>
-      <w:r>
-        <w:t xml:space="preserve">data set section when using multiple data </w:t>
-      </w:r>
-      <w:r>
-        <w:t>sets.</w:t>
-      </w:r>
-    </w:p>
-    <w:p>
-      <w:pPr>
-        <w:ind w:left="144" w:hanging="144"/>
-      </w:pPr>
-      <w:r>
-        <w:t>Updated the Cartesian graph to correctly display clusters when there are multiple data sets.</w:t>
-      </w:r>
-    </w:p>
-    <w:p>
-      <w:pPr>
-        <w:ind w:left="144" w:hanging="144"/>
-      </w:pPr>
-      <w:r>
-        <w:t xml:space="preserve">Reworded </w:t>
-      </w:r>
-      <w:r>
-        <w:t>warning</w:t>
-      </w:r>
-      <w:r>
-        <w:t>s</w:t>
-      </w:r>
-      <w:r>
-        <w:t xml:space="preserve"> printed to </w:t>
-      </w:r>
-      <w:r>
-        <w:t xml:space="preserve">the </w:t>
-      </w:r>
-      <w:r>
-        <w:t>results</w:t>
-      </w:r>
-      <w:r>
-        <w:t xml:space="preserve"> file when a data set has been excluded</w:t>
-      </w:r>
-      <w:r>
-        <w:t xml:space="preserve"> from the analysis</w:t>
-      </w:r>
-      <w:r>
-        <w:t>.</w:t>
-      </w:r>
-    </w:p>
-    <w:p>
-      <w:pPr>
-        <w:ind w:left="360" w:hanging="360"/>
-      </w:pPr>
-      <w:r>
-        <w:t>Temporal graphs load quicker.</w:t>
-      </w:r>
-    </w:p>
-    <w:p>
-      <w:pPr>
-        <w:ind w:left="360" w:hanging="360"/>
-        <w:rPr>
-          <w:b/>
-        </w:rPr>
-      </w:pPr>
-    </w:p>
-    <w:p>
-      <w:pPr>
-        <w:ind w:left="360" w:hanging="360"/>
-        <w:rPr>
-          <w:b/>
-        </w:rPr>
-      </w:pPr>
-      <w:r>
-        <w:rPr>
-          <w:b/>
-        </w:rPr>
-        <w:t>Version 10.1.3, February 2024</w:t>
+        <w:rPr>
+          <w:b/>
+        </w:rPr>
+      </w:pPr>
+    </w:p>
+    <w:p>
+      <w:pPr>
+        <w:ind w:left="360" w:hanging="360"/>
+        <w:rPr>
+          <w:b/>
+        </w:rPr>
+      </w:pPr>
+      <w:r>
+        <w:rPr>
+          <w:b/>
+        </w:rPr>
+        <w:t>Version 10.2, June 2024</w:t>
       </w:r>
     </w:p>
     <w:p>
@@ -1980,6 +1717,330 @@
     </w:p>
     <w:p>
       <w:pPr>
+        <w:ind w:left="360" w:hanging="360"/>
+        <w:rPr>
+          <w:i/>
+          <w:iCs/>
+        </w:rPr>
+      </w:pPr>
+      <w:r>
+        <w:rPr>
+          <w:i/>
+          <w:iCs/>
+        </w:rPr>
+        <w:t>Improvements</w:t>
+      </w:r>
+    </w:p>
+    <w:p>
+      <w:pPr>
+        <w:ind w:left="360" w:hanging="360"/>
+      </w:pPr>
+      <w:r>
+        <w:t xml:space="preserve">Ability to use </w:t>
+      </w:r>
+      <w:r>
+        <w:t>multiple coordinates per location when scanning on a network.</w:t>
+      </w:r>
+    </w:p>
+    <w:p>
+      <w:pPr>
+        <w:ind w:left="360" w:hanging="360"/>
+      </w:pPr>
+      <w:r>
+        <w:t xml:space="preserve">Improved wizard for importing case files with descriptive line list data about individuals. </w:t>
+      </w:r>
+    </w:p>
+    <w:p>
+      <w:pPr>
+        <w:ind w:left="144" w:hanging="144"/>
+      </w:pPr>
+      <w:r>
+        <w:t xml:space="preserve">Results file report the cluster </w:t>
+      </w:r>
+      <w:r>
+        <w:rPr>
+          <w:i/>
+          <w:iCs/>
+        </w:rPr>
+        <w:t>‘span’</w:t>
+      </w:r>
+      <w:r>
+        <w:t xml:space="preserve">, defined as the distance between the two cluster locations furthest away. Especially useful when scanning on a network. </w:t>
+      </w:r>
+    </w:p>
+    <w:p>
+      <w:pPr>
+        <w:ind w:left="144" w:hanging="144"/>
+      </w:pPr>
+      <w:r>
+        <w:t>For prospective analyses, user specified cut-offs for performing or reporting analyses are defined in terms of recurrence intervals instead of p-values.</w:t>
+      </w:r>
+    </w:p>
+    <w:p>
+      <w:pPr>
+        <w:ind w:left="144" w:hanging="144"/>
+      </w:pPr>
+      <w:r>
+        <w:t>For the Poisson probability model, time stratified adjustments are implemented in the same manner as for the Bernoulli model.</w:t>
+      </w:r>
+    </w:p>
+    <w:p>
+      <w:pPr>
+        <w:ind w:left="360" w:hanging="360"/>
+      </w:pPr>
+      <w:r>
+        <w:t xml:space="preserve">For space-time analyses, the </w:t>
+      </w:r>
+      <w:r>
+        <w:t xml:space="preserve">Bernoulli drilldown </w:t>
+      </w:r>
+      <w:r>
+        <w:t xml:space="preserve">uses </w:t>
+      </w:r>
+      <w:r>
+        <w:t>the iterative scan.</w:t>
+      </w:r>
+    </w:p>
+    <w:p>
+      <w:pPr>
+        <w:ind w:left="144" w:hanging="144"/>
+      </w:pPr>
+      <w:r>
+        <w:t>When reporting clusters for space-time analyses, cluster overlap in not only defined geographically but also temporally, so that two non-overlapping clusters may both be reported when they are in the same place but at different times.</w:t>
+      </w:r>
+    </w:p>
+    <w:p>
+      <w:pPr>
+        <w:ind w:left="144" w:hanging="144"/>
+      </w:pPr>
+      <w:r>
+        <w:t>Google Maps and Google Earth output can display line-list information for individuals in detected clusters, to be used in cluster investigations.</w:t>
+      </w:r>
+    </w:p>
+    <w:p>
+      <w:pPr>
+        <w:ind w:left="144" w:hanging="144"/>
+      </w:pPr>
+      <w:r>
+        <w:t>For network analyses, ability to visualize the entire network in in Google Maps, Google Earth, or for Cartesian graphs.</w:t>
+      </w:r>
+    </w:p>
+    <w:p>
+      <w:pPr>
+        <w:ind w:left="144" w:hanging="144"/>
+      </w:pPr>
+      <w:r>
+        <w:t xml:space="preserve">For temporal graphs depicting detected clusters, it now reports the percentage of the cases in the geographical cluster area that are also in the temporal cluster window, while comparing that percentage to outside the cluster. </w:t>
+      </w:r>
+    </w:p>
+    <w:p>
+      <w:pPr>
+        <w:ind w:left="360" w:hanging="360"/>
+      </w:pPr>
+      <w:r>
+        <w:t>For the space-time permutation model, temporal graphs report observed/expected.</w:t>
+      </w:r>
+    </w:p>
+    <w:p>
+      <w:pPr>
+        <w:ind w:left="144" w:hanging="144"/>
+      </w:pPr>
+      <w:r>
+        <w:t>Option to send email notifications with summary information when using the multiple analysis feature.</w:t>
+      </w:r>
+    </w:p>
+    <w:p>
+      <w:pPr>
+        <w:ind w:left="360" w:hanging="360"/>
+        <w:rPr>
+          <w:bCs/>
+        </w:rPr>
+      </w:pPr>
+    </w:p>
+    <w:p>
+      <w:pPr>
+        <w:ind w:left="360" w:hanging="360"/>
+        <w:rPr>
+          <w:i/>
+          <w:iCs/>
+        </w:rPr>
+      </w:pPr>
+      <w:r>
+        <w:rPr>
+          <w:i/>
+          <w:iCs/>
+        </w:rPr>
+        <w:t>Minor Fixes</w:t>
+      </w:r>
+    </w:p>
+    <w:p>
+      <w:pPr>
+        <w:ind w:left="360" w:hanging="360"/>
+        <w:rPr>
+          <w:i/>
+          <w:iCs/>
+        </w:rPr>
+      </w:pPr>
+      <w:r>
+        <w:t>Faster file browsing</w:t>
+      </w:r>
+      <w:r>
+        <w:t xml:space="preserve"> for certain complex situations</w:t>
+      </w:r>
+      <w:r>
+        <w:t>.</w:t>
+      </w:r>
+    </w:p>
+    <w:p>
+      <w:pPr>
+        <w:ind w:left="360" w:hanging="360"/>
+      </w:pPr>
+      <w:r>
+        <w:t xml:space="preserve">Import file wizard estimates the number of columns by sampling up to </w:t>
+      </w:r>
+      <w:r>
+        <w:t>200</w:t>
+      </w:r>
+      <w:r>
+        <w:t xml:space="preserve"> records.</w:t>
+      </w:r>
+    </w:p>
+    <w:p>
+      <w:pPr>
+        <w:ind w:left="144" w:hanging="144"/>
+      </w:pPr>
+      <w:r>
+        <w:t>M</w:t>
+      </w:r>
+      <w:r>
+        <w:t>ultiple analyses window is refreshed when the user leave</w:t>
+      </w:r>
+      <w:r>
+        <w:t>s</w:t>
+      </w:r>
+      <w:r>
+        <w:t xml:space="preserve"> it open while a background process runs the multiple analyses (crontab, scheduler, etc.).</w:t>
+      </w:r>
+    </w:p>
+    <w:p>
+      <w:pPr>
+        <w:ind w:left="360" w:hanging="360"/>
+      </w:pPr>
+      <w:r>
+        <w:t>Fixed program crash when weighted normal model was used with covariates.</w:t>
+      </w:r>
+    </w:p>
+    <w:p>
+      <w:pPr>
+        <w:ind w:left="144" w:hanging="144"/>
+      </w:pPr>
+      <w:r>
+        <w:t xml:space="preserve">Updated </w:t>
+      </w:r>
+      <w:r>
+        <w:t>results</w:t>
+      </w:r>
+      <w:r>
+        <w:t xml:space="preserve"> file to report cluster population </w:t>
+      </w:r>
+      <w:r>
+        <w:t>with</w:t>
+      </w:r>
+      <w:r>
+        <w:t xml:space="preserve">in </w:t>
+      </w:r>
+      <w:r>
+        <w:t xml:space="preserve">each </w:t>
+      </w:r>
+      <w:r>
+        <w:t xml:space="preserve">data set section when using multiple data </w:t>
+      </w:r>
+      <w:r>
+        <w:t>sets.</w:t>
+      </w:r>
+    </w:p>
+    <w:p>
+      <w:pPr>
+        <w:ind w:left="144" w:hanging="144"/>
+      </w:pPr>
+      <w:r>
+        <w:t>Updated the Cartesian graph to correctly display clusters when there are multiple data sets.</w:t>
+      </w:r>
+    </w:p>
+    <w:p>
+      <w:pPr>
+        <w:ind w:left="144" w:hanging="144"/>
+      </w:pPr>
+      <w:r>
+        <w:t xml:space="preserve">Reworded </w:t>
+      </w:r>
+      <w:r>
+        <w:t>warning</w:t>
+      </w:r>
+      <w:r>
+        <w:t>s</w:t>
+      </w:r>
+      <w:r>
+        <w:t xml:space="preserve"> printed to </w:t>
+      </w:r>
+      <w:r>
+        <w:t xml:space="preserve">the </w:t>
+      </w:r>
+      <w:r>
+        <w:t>results</w:t>
+      </w:r>
+      <w:r>
+        <w:t xml:space="preserve"> file when a data set has been excluded</w:t>
+      </w:r>
+      <w:r>
+        <w:t xml:space="preserve"> from the analysis</w:t>
+      </w:r>
+      <w:r>
+        <w:t>.</w:t>
+      </w:r>
+    </w:p>
+    <w:p>
+      <w:pPr>
+        <w:ind w:left="360" w:hanging="360"/>
+      </w:pPr>
+      <w:r>
+        <w:t>Temporal graphs load quicker.</w:t>
+      </w:r>
+    </w:p>
+    <w:p>
+      <w:pPr>
+        <w:ind w:left="360" w:hanging="360"/>
+        <w:rPr>
+          <w:b/>
+        </w:rPr>
+      </w:pPr>
+    </w:p>
+    <w:p>
+      <w:pPr>
+        <w:ind w:left="360" w:hanging="360"/>
+        <w:rPr>
+          <w:b/>
+        </w:rPr>
+      </w:pPr>
+      <w:r>
+        <w:rPr>
+          <w:b/>
+        </w:rPr>
+        <w:t>Version 10.1.3, February 2024</w:t>
+      </w:r>
+    </w:p>
+    <w:p>
+      <w:pPr>
+        <w:ind w:left="360" w:hanging="360"/>
+        <w:rPr>
+          <w:b/>
+          <w:sz w:val="12"/>
+          <w:szCs w:val="12"/>
+        </w:rPr>
+      </w:pPr>
+    </w:p>
+    <w:p>
+      <w:pPr>
         <w:rPr>
           <w:i/>
         </w:rPr>
@@ -2102,7 +2163,6 @@
         <w:rPr>
           <w:b/>
         </w:rPr>
-        <w:lastRenderedPageBreak/>
         <w:t xml:space="preserve">Version 10.1.1, </w:t>
       </w:r>
       <w:r>
@@ -2839,6 +2899,7 @@
         <w:rPr>
           <w:bCs/>
         </w:rPr>
+        <w:lastRenderedPageBreak/>
         <w:t>For multiple data set</w:t>
       </w:r>
       <w:r>
@@ -2959,7 +3020,6 @@
         <w:rPr>
           <w:bCs/>
         </w:rPr>
-        <w:lastRenderedPageBreak/>
         <w:t>The SaTScan i</w:t>
       </w:r>
       <w:r>
@@ -3713,6 +3773,7 @@
         <w:rPr>
           <w:bCs/>
         </w:rPr>
+        <w:lastRenderedPageBreak/>
         <w:t xml:space="preserve">Cluster </w:t>
       </w:r>
       <w:r>
@@ -3923,7 +3984,6 @@
         <w:rPr>
           <w:color w:val="212121"/>
         </w:rPr>
-        <w:lastRenderedPageBreak/>
         <w:t>Removed prospective start date from GUI. Still available from command-line</w:t>
       </w:r>
       <w:r>
@@ -4757,7 +4817,6 @@
         <w:rPr>
           <w:i/>
         </w:rPr>
-        <w:lastRenderedPageBreak/>
         <w:t>Fixes</w:t>
       </w:r>
     </w:p>
@@ -6304,8 +6363,8 @@
       <w:r>
         <w:t xml:space="preserve">Sequential </w:t>
       </w:r>
-      <w:smartTag w:uri="urn:schemas-microsoft-com:office:smarttags" w:element="City">
-        <w:smartTag w:uri="urn:schemas-microsoft-com:office:smarttags" w:element="place">
+      <w:smartTag w:uri="urn:schemas-microsoft-com:office:smarttags" w:element="place">
+        <w:smartTag w:uri="urn:schemas-microsoft-com:office:smarttags" w:element="City">
           <w:r>
             <w:t>Monte Carlo</w:t>
           </w:r>
@@ -6334,6 +6393,7 @@
         <w:rPr>
           <w:i/>
         </w:rPr>
+        <w:lastRenderedPageBreak/>
         <w:t>Other Improvements</w:t>
       </w:r>
     </w:p>
@@ -6404,7 +6464,6 @@
         <w:ind w:left="144" w:hanging="144"/>
       </w:pPr>
       <w:r>
-        <w:lastRenderedPageBreak/>
         <w:t xml:space="preserve">Corrected bug when the adjustments for known relative risk file </w:t>
       </w:r>
       <w:r>
@@ -6861,6 +6920,7 @@
         <w:ind w:left="144" w:hanging="144"/>
       </w:pPr>
       <w:r>
+        <w:lastRenderedPageBreak/>
         <w:t>Corrected bug when the adjustments for known relative risk file was used for prospective analyses.</w:t>
       </w:r>
     </w:p>
@@ -6885,7 +6945,6 @@
         <w:ind w:left="144" w:hanging="144"/>
       </w:pPr>
       <w:r>
-        <w:lastRenderedPageBreak/>
         <w:t>Corrected issue with reading the maximum temporal cluster size into the windows graphical user interface when</w:t>
       </w:r>
       <w:r>
@@ -7446,6 +7505,7 @@
         <w:ind w:left="144" w:hanging="144"/>
       </w:pPr>
       <w:r>
+        <w:lastRenderedPageBreak/>
         <w:t>Specification of user defined neighbors file to define windows with non-Euclidean distance metrics.</w:t>
       </w:r>
     </w:p>
@@ -7484,7 +7544,6 @@
         <w:rPr>
           <w:i/>
         </w:rPr>
-        <w:lastRenderedPageBreak/>
         <w:t>Other Improvements</w:t>
       </w:r>
     </w:p>
@@ -7863,6 +7922,7 @@
         <w:rPr>
           <w:b/>
         </w:rPr>
+        <w:lastRenderedPageBreak/>
         <w:t>Version 6.1, March 13, 2006</w:t>
       </w:r>
     </w:p>
@@ -7894,7 +7954,6 @@
         <w:ind w:left="144" w:hanging="144"/>
       </w:pPr>
       <w:r>
-        <w:lastRenderedPageBreak/>
         <w:t xml:space="preserve">Spatial and space-time scan statistics using an elliptic rather than circular spatial cluster shape, with or without a non-compactness penalty. This feature is only available with Cartesian coordinates but not with latitude/longitude coordinates. </w:t>
       </w:r>
     </w:p>
@@ -8271,6 +8330,7 @@
         <w:ind w:left="144" w:hanging="144"/>
       </w:pPr>
       <w:r>
+        <w:lastRenderedPageBreak/>
         <w:t xml:space="preserve">Ability in batch mode to suppress the calculation of the loglikelihood value required for statistical significance at the 0.01 and 0.05 levels. </w:t>
       </w:r>
     </w:p>
@@ -8292,7 +8352,6 @@
         <w:rPr>
           <w:b/>
         </w:rPr>
-        <w:lastRenderedPageBreak/>
         <w:t>Version 5.1.1, March 18, 2005</w:t>
       </w:r>
     </w:p>
@@ -8736,6 +8795,7 @@
         <w:rPr>
           <w:bCs/>
         </w:rPr>
+        <w:lastRenderedPageBreak/>
         <w:t xml:space="preserve">Ability to define time intervals in years when the time aggregation is defined in terms of month, and in years or months when the aggregation is defined in terms of days. </w:t>
       </w:r>
     </w:p>
@@ -8750,7 +8810,6 @@
         <w:rPr>
           <w:bCs/>
         </w:rPr>
-        <w:lastRenderedPageBreak/>
         <w:t xml:space="preserve">The definition of the circle radius redefined from the length of a straight line through the crust of the earth ‘as the worm crawls’ to the length of a curved line along the surface of the earth ‘as the crow flies’. </w:t>
       </w:r>
     </w:p>
@@ -9060,6 +9119,7 @@
         <w:ind w:left="144" w:hanging="144"/>
       </w:pPr>
       <w:r>
+        <w:lastRenderedPageBreak/>
         <w:t>When launching SaTScan, a dialog box asks whether to open a new, a saved or the last worked on session.</w:t>
       </w:r>
     </w:p>
@@ -9068,7 +9128,6 @@
         <w:ind w:left="144" w:hanging="144"/>
       </w:pPr>
       <w:r>
-        <w:lastRenderedPageBreak/>
         <w:t>Button within SaTScan allows user to quickly check whether there is a newer version. If there is, an automatic update feature is available.</w:t>
       </w:r>
     </w:p>
@@ -9477,6 +9536,7 @@
         <w:ind w:left="360" w:hanging="360"/>
       </w:pPr>
       <w:r>
+        <w:lastRenderedPageBreak/>
         <w:t xml:space="preserve">Improved and more detailed error messages for invalid parameters and input data.  </w:t>
       </w:r>
     </w:p>
@@ -9485,7 +9545,6 @@
         <w:ind w:left="144" w:hanging="144"/>
       </w:pPr>
       <w:r>
-        <w:lastRenderedPageBreak/>
         <w:t>Optional output files with relative risks and simulated log likelihood ratios available in dBase format.</w:t>
       </w:r>
     </w:p>
@@ -9887,7 +9946,6 @@
         <w:rPr>
           <w:i/>
         </w:rPr>
-        <w:lastRenderedPageBreak/>
         <w:t>Minor Fixes</w:t>
       </w:r>
     </w:p>
@@ -10758,8 +10816,8 @@
         </w:rPr>
         <w:t xml:space="preserve">Sample data: Brain cancer incidence in </w:t>
       </w:r>
-      <w:smartTag w:uri="urn:schemas-microsoft-com:office:smarttags" w:element="place">
-        <w:smartTag w:uri="urn:schemas-microsoft-com:office:smarttags" w:element="State">
+      <w:smartTag w:uri="urn:schemas-microsoft-com:office:smarttags" w:element="State">
+        <w:smartTag w:uri="urn:schemas-microsoft-com:office:smarttags" w:element="place">
           <w:r>
             <w:rPr>
               <w:bCs/>

</xml_diff>

<commit_message>
#66659, #66653, #66656 - merge 10.2.2 into master
</commit_message>
<xml_diff>
--- a/Doc/SaTScan Version History.docx
+++ b/Doc/SaTScan Version History.docx
@@ -1513,31 +1513,19 @@
         <w:rPr>
           <w:b/>
         </w:rPr>
-        <w:t>Version 10.2</w:t>
-      </w:r>
-      <w:r>
-        <w:rPr>
-          <w:b/>
-        </w:rPr>
-        <w:t>.1</w:t>
-      </w:r>
-      <w:r>
-        <w:rPr>
-          <w:b/>
-        </w:rPr>
-        <w:t>, Ju</w:t>
-      </w:r>
-      <w:r>
-        <w:rPr>
-          <w:b/>
-        </w:rPr>
-        <w:t>ly</w:t>
-      </w:r>
-      <w:r>
-        <w:rPr>
-          <w:b/>
-        </w:rPr>
-        <w:t xml:space="preserve"> 2024</w:t>
+        <w:t>Version 10.2.</w:t>
+      </w:r>
+      <w:r>
+        <w:rPr>
+          <w:b/>
+        </w:rPr>
+        <w:t>2</w:t>
+      </w:r>
+      <w:r>
+        <w:rPr>
+          <w:b/>
+        </w:rPr>
+        <w:t>, July 2024</w:t>
       </w:r>
     </w:p>
     <w:p>
@@ -1568,7 +1556,7 @@
     </w:p>
     <w:p>
       <w:pPr>
-        <w:ind w:left="360" w:hanging="360"/>
+        <w:ind w:left="144" w:hanging="144"/>
       </w:pPr>
       <w:r>
         <w:t xml:space="preserve">Correction to </w:t>
@@ -1577,22 +1565,15 @@
         <w:t xml:space="preserve">the </w:t>
       </w:r>
       <w:r>
-        <w:t xml:space="preserve">percentage of the cases </w:t>
-      </w:r>
-      <w:r>
-        <w:t xml:space="preserve">reported </w:t>
-      </w:r>
-      <w:r>
-        <w:t xml:space="preserve">in </w:t>
-      </w:r>
-      <w:r>
-        <w:t xml:space="preserve">the </w:t>
-      </w:r>
-      <w:r>
-        <w:t>temporal graphs</w:t>
-      </w:r>
-      <w:r>
-        <w:t xml:space="preserve"> output</w:t>
+        <w:t>Location Information file when using the Multiple Locations Per Observation File.</w:t>
+      </w:r>
+    </w:p>
+    <w:p>
+      <w:pPr>
+        <w:ind w:left="144" w:hanging="144"/>
+      </w:pPr>
+      <w:r>
+        <w:t>Correction to Google Earth/Maps to escape reserved characters</w:t>
       </w:r>
       <w:r>
         <w:t>.</w:t>
@@ -1600,47 +1581,24 @@
     </w:p>
     <w:p>
       <w:pPr>
-        <w:ind w:left="144" w:hanging="144"/>
-      </w:pPr>
-      <w:r>
-        <w:t xml:space="preserve">Correction to </w:t>
-      </w:r>
-      <w:r>
-        <w:t xml:space="preserve">Google Maps </w:t>
-      </w:r>
-      <w:r>
-        <w:t xml:space="preserve">HTML and </w:t>
-      </w:r>
-      <w:r>
-        <w:t>JavaScript</w:t>
-      </w:r>
-      <w:r>
-        <w:t xml:space="preserve"> to escape reserved characters</w:t>
-      </w:r>
-      <w:r>
-        <w:t>.</w:t>
-      </w:r>
-    </w:p>
-    <w:p>
-      <w:pPr>
-        <w:ind w:left="360" w:hanging="360"/>
-        <w:rPr>
-          <w:b/>
-        </w:rPr>
-      </w:pPr>
-    </w:p>
-    <w:p>
-      <w:pPr>
-        <w:ind w:left="360" w:hanging="360"/>
-        <w:rPr>
-          <w:b/>
-        </w:rPr>
-      </w:pPr>
-      <w:r>
-        <w:rPr>
-          <w:b/>
-        </w:rPr>
-        <w:t>Version 10.2, June 2024</w:t>
+        <w:ind w:left="360" w:hanging="360"/>
+        <w:rPr>
+          <w:b/>
+        </w:rPr>
+      </w:pPr>
+    </w:p>
+    <w:p>
+      <w:pPr>
+        <w:ind w:left="360" w:hanging="360"/>
+        <w:rPr>
+          <w:b/>
+        </w:rPr>
+      </w:pPr>
+      <w:r>
+        <w:rPr>
+          <w:b/>
+        </w:rPr>
+        <w:t>Version 10.2.1, July 2024</w:t>
       </w:r>
     </w:p>
     <w:p>
@@ -1666,18 +1624,7 @@
           <w:i/>
           <w:iCs/>
         </w:rPr>
-        <w:t>Improvements</w:t>
-      </w:r>
-    </w:p>
-    <w:p>
-      <w:pPr>
-        <w:ind w:left="360" w:hanging="360"/>
-      </w:pPr>
-      <w:r>
-        <w:t xml:space="preserve">Ability to use </w:t>
-      </w:r>
-      <w:r>
-        <w:t>multiple coordinates per location when scanning on a network.</w:t>
+        <w:t>Fixes</w:t>
       </w:r>
     </w:p>
     <w:p>
@@ -1686,7 +1633,31 @@
       </w:pPr>
       <w:r>
         <w:lastRenderedPageBreak/>
-        <w:t xml:space="preserve">Improved wizard for importing case files with descriptive line list data about individuals. </w:t>
+        <w:t xml:space="preserve">Correction to </w:t>
+      </w:r>
+      <w:r>
+        <w:t xml:space="preserve">the </w:t>
+      </w:r>
+      <w:r>
+        <w:t xml:space="preserve">percentage of the cases </w:t>
+      </w:r>
+      <w:r>
+        <w:t xml:space="preserve">reported </w:t>
+      </w:r>
+      <w:r>
+        <w:t xml:space="preserve">in </w:t>
+      </w:r>
+      <w:r>
+        <w:t xml:space="preserve">the </w:t>
+      </w:r>
+      <w:r>
+        <w:t>temporal graphs</w:t>
+      </w:r>
+      <w:r>
+        <w:t xml:space="preserve"> output</w:t>
+      </w:r>
+      <w:r>
+        <w:t>.</w:t>
       </w:r>
     </w:p>
     <w:p>
@@ -1694,137 +1665,19 @@
         <w:ind w:left="144" w:hanging="144"/>
       </w:pPr>
       <w:r>
-        <w:t xml:space="preserve">Results file report the cluster </w:t>
-      </w:r>
-      <w:r>
-        <w:rPr>
-          <w:i/>
-          <w:iCs/>
-        </w:rPr>
-        <w:t>‘span’</w:t>
-      </w:r>
-      <w:r>
-        <w:t xml:space="preserve">, defined as the distance between the two cluster locations furthest away. Especially useful when scanning on a network. </w:t>
-      </w:r>
-    </w:p>
-    <w:p>
-      <w:pPr>
-        <w:ind w:left="144" w:hanging="144"/>
-      </w:pPr>
-      <w:r>
-        <w:t>For prospective analyses, user specified cut-offs for performing or reporting analyses are defined in terms of recurrence intervals instead of p-values.</w:t>
-      </w:r>
-    </w:p>
-    <w:p>
-      <w:pPr>
-        <w:ind w:left="144" w:hanging="144"/>
-      </w:pPr>
-      <w:r>
-        <w:t>For the Poisson probability model, time stratified adjustments are implemented in the same manner as for the Bernoulli model.</w:t>
-      </w:r>
-    </w:p>
-    <w:p>
-      <w:pPr>
-        <w:ind w:left="360" w:hanging="360"/>
-      </w:pPr>
-      <w:r>
-        <w:t xml:space="preserve">For space-time analyses, the </w:t>
-      </w:r>
-      <w:r>
-        <w:t xml:space="preserve">Bernoulli drilldown </w:t>
-      </w:r>
-      <w:r>
-        <w:t xml:space="preserve">uses </w:t>
-      </w:r>
-      <w:r>
-        <w:t>the iterative scan.</w:t>
-      </w:r>
-    </w:p>
-    <w:p>
-      <w:pPr>
-        <w:ind w:left="144" w:hanging="144"/>
-      </w:pPr>
-      <w:r>
-        <w:t>When reporting clusters for space-time analyses, cluster overlap in not only defined geographically but also temporally, so that two non-overlapping clusters may both be reported when they are in the same place but at different times.</w:t>
-      </w:r>
-    </w:p>
-    <w:p>
-      <w:pPr>
-        <w:ind w:left="144" w:hanging="144"/>
-      </w:pPr>
-      <w:r>
-        <w:t>Google Maps and Google Earth output can display line-list information for individuals in detected clusters, to be used in cluster investigations.</w:t>
-      </w:r>
-    </w:p>
-    <w:p>
-      <w:pPr>
-        <w:ind w:left="144" w:hanging="144"/>
-      </w:pPr>
-      <w:r>
-        <w:t>For network analyses, ability to visualize the entire network in in Google Maps, Google Earth, or for Cartesian graphs.</w:t>
-      </w:r>
-    </w:p>
-    <w:p>
-      <w:pPr>
-        <w:ind w:left="144" w:hanging="144"/>
-      </w:pPr>
-      <w:r>
-        <w:t xml:space="preserve">For temporal graphs depicting detected clusters, it now reports the percentage of the cases in the geographical cluster area that are also in the temporal cluster window, while comparing that percentage to outside the cluster. </w:t>
-      </w:r>
-    </w:p>
-    <w:p>
-      <w:pPr>
-        <w:ind w:left="360" w:hanging="360"/>
-      </w:pPr>
-      <w:r>
-        <w:t>For the space-time permutation model, temporal graphs report observed/expected.</w:t>
-      </w:r>
-    </w:p>
-    <w:p>
-      <w:pPr>
-        <w:ind w:left="144" w:hanging="144"/>
-      </w:pPr>
-      <w:r>
-        <w:t>Option to send email notifications with summary information when using the multiple analysis feature.</w:t>
-      </w:r>
-    </w:p>
-    <w:p>
-      <w:pPr>
-        <w:ind w:left="360" w:hanging="360"/>
-        <w:rPr>
-          <w:bCs/>
-        </w:rPr>
-      </w:pPr>
-    </w:p>
-    <w:p>
-      <w:pPr>
-        <w:ind w:left="360" w:hanging="360"/>
-        <w:rPr>
-          <w:i/>
-          <w:iCs/>
-        </w:rPr>
-      </w:pPr>
-      <w:r>
-        <w:rPr>
-          <w:i/>
-          <w:iCs/>
-        </w:rPr>
-        <w:t>Minor Fixes</w:t>
-      </w:r>
-    </w:p>
-    <w:p>
-      <w:pPr>
-        <w:ind w:left="360" w:hanging="360"/>
-        <w:rPr>
-          <w:i/>
-          <w:iCs/>
-        </w:rPr>
-      </w:pPr>
-      <w:r>
-        <w:t>Faster file browsing</w:t>
-      </w:r>
-      <w:r>
-        <w:t xml:space="preserve"> for certain complex situations</w:t>
+        <w:t xml:space="preserve">Correction to </w:t>
+      </w:r>
+      <w:r>
+        <w:t xml:space="preserve">Google Maps </w:t>
+      </w:r>
+      <w:r>
+        <w:t xml:space="preserve">HTML and </w:t>
+      </w:r>
+      <w:r>
+        <w:t>JavaScript</w:t>
+      </w:r>
+      <w:r>
+        <w:t xml:space="preserve"> to escape reserved characters</w:t>
       </w:r>
       <w:r>
         <w:t>.</w:t>
@@ -1833,139 +1686,23 @@
     <w:p>
       <w:pPr>
         <w:ind w:left="360" w:hanging="360"/>
-      </w:pPr>
-      <w:r>
-        <w:t xml:space="preserve">Import file wizard estimates the number of columns by sampling up to </w:t>
-      </w:r>
-      <w:r>
-        <w:t>200</w:t>
-      </w:r>
-      <w:r>
-        <w:t xml:space="preserve"> records.</w:t>
-      </w:r>
-    </w:p>
-    <w:p>
-      <w:pPr>
-        <w:ind w:left="144" w:hanging="144"/>
-      </w:pPr>
-      <w:r>
-        <w:t>M</w:t>
-      </w:r>
-      <w:r>
-        <w:t>ultiple analyses window is refreshed when the user leave</w:t>
-      </w:r>
-      <w:r>
-        <w:t>s</w:t>
-      </w:r>
-      <w:r>
-        <w:t xml:space="preserve"> it open while a background process runs the multiple analyses (crontab, scheduler, etc.).</w:t>
-      </w:r>
-    </w:p>
-    <w:p>
-      <w:pPr>
-        <w:ind w:left="360" w:hanging="360"/>
-      </w:pPr>
-      <w:r>
-        <w:t>Fixed program crash when weighted normal model was used with covariates.</w:t>
-      </w:r>
-    </w:p>
-    <w:p>
-      <w:pPr>
-        <w:ind w:left="144" w:hanging="144"/>
-      </w:pPr>
-      <w:r>
-        <w:t xml:space="preserve">Updated </w:t>
-      </w:r>
-      <w:r>
-        <w:t>results</w:t>
-      </w:r>
-      <w:r>
-        <w:t xml:space="preserve"> file to report cluster population </w:t>
-      </w:r>
-      <w:r>
-        <w:t>with</w:t>
-      </w:r>
-      <w:r>
-        <w:t xml:space="preserve">in </w:t>
-      </w:r>
-      <w:r>
-        <w:t xml:space="preserve">each </w:t>
-      </w:r>
-      <w:r>
-        <w:t xml:space="preserve">data set section when using multiple data </w:t>
-      </w:r>
-      <w:r>
-        <w:t>sets.</w:t>
-      </w:r>
-    </w:p>
-    <w:p>
-      <w:pPr>
-        <w:ind w:left="144" w:hanging="144"/>
-      </w:pPr>
-      <w:r>
-        <w:t>Updated the Cartesian graph to correctly display clusters when there are multiple data sets.</w:t>
-      </w:r>
-    </w:p>
-    <w:p>
-      <w:pPr>
-        <w:ind w:left="144" w:hanging="144"/>
-      </w:pPr>
-      <w:r>
-        <w:t xml:space="preserve">Reworded </w:t>
-      </w:r>
-      <w:r>
-        <w:t>warning</w:t>
-      </w:r>
-      <w:r>
-        <w:t>s</w:t>
-      </w:r>
-      <w:r>
-        <w:t xml:space="preserve"> printed to </w:t>
-      </w:r>
-      <w:r>
-        <w:t xml:space="preserve">the </w:t>
-      </w:r>
-      <w:r>
-        <w:t>results</w:t>
-      </w:r>
-      <w:r>
-        <w:t xml:space="preserve"> file when a data set has been excluded</w:t>
-      </w:r>
-      <w:r>
-        <w:t xml:space="preserve"> from the analysis</w:t>
-      </w:r>
-      <w:r>
-        <w:t>.</w:t>
-      </w:r>
-    </w:p>
-    <w:p>
-      <w:pPr>
-        <w:ind w:left="360" w:hanging="360"/>
-      </w:pPr>
-      <w:r>
-        <w:t>Temporal graphs load quicker.</w:t>
-      </w:r>
-    </w:p>
-    <w:p>
-      <w:pPr>
-        <w:ind w:left="360" w:hanging="360"/>
-        <w:rPr>
-          <w:b/>
-        </w:rPr>
-      </w:pPr>
-    </w:p>
-    <w:p>
-      <w:pPr>
-        <w:ind w:left="360" w:hanging="360"/>
-        <w:rPr>
-          <w:b/>
-        </w:rPr>
-      </w:pPr>
-      <w:r>
-        <w:rPr>
-          <w:b/>
-        </w:rPr>
-        <w:t>Version 10.1.3, February 2024</w:t>
+        <w:rPr>
+          <w:b/>
+        </w:rPr>
+      </w:pPr>
+    </w:p>
+    <w:p>
+      <w:pPr>
+        <w:ind w:left="360" w:hanging="360"/>
+        <w:rPr>
+          <w:b/>
+        </w:rPr>
+      </w:pPr>
+      <w:r>
+        <w:rPr>
+          <w:b/>
+        </w:rPr>
+        <w:t>Version 10.2, June 2024</w:t>
       </w:r>
     </w:p>
     <w:p>
@@ -1980,6 +1717,330 @@
     </w:p>
     <w:p>
       <w:pPr>
+        <w:ind w:left="360" w:hanging="360"/>
+        <w:rPr>
+          <w:i/>
+          <w:iCs/>
+        </w:rPr>
+      </w:pPr>
+      <w:r>
+        <w:rPr>
+          <w:i/>
+          <w:iCs/>
+        </w:rPr>
+        <w:t>Improvements</w:t>
+      </w:r>
+    </w:p>
+    <w:p>
+      <w:pPr>
+        <w:ind w:left="360" w:hanging="360"/>
+      </w:pPr>
+      <w:r>
+        <w:t xml:space="preserve">Ability to use </w:t>
+      </w:r>
+      <w:r>
+        <w:t>multiple coordinates per location when scanning on a network.</w:t>
+      </w:r>
+    </w:p>
+    <w:p>
+      <w:pPr>
+        <w:ind w:left="360" w:hanging="360"/>
+      </w:pPr>
+      <w:r>
+        <w:t xml:space="preserve">Improved wizard for importing case files with descriptive line list data about individuals. </w:t>
+      </w:r>
+    </w:p>
+    <w:p>
+      <w:pPr>
+        <w:ind w:left="144" w:hanging="144"/>
+      </w:pPr>
+      <w:r>
+        <w:t xml:space="preserve">Results file report the cluster </w:t>
+      </w:r>
+      <w:r>
+        <w:rPr>
+          <w:i/>
+          <w:iCs/>
+        </w:rPr>
+        <w:t>‘span’</w:t>
+      </w:r>
+      <w:r>
+        <w:t xml:space="preserve">, defined as the distance between the two cluster locations furthest away. Especially useful when scanning on a network. </w:t>
+      </w:r>
+    </w:p>
+    <w:p>
+      <w:pPr>
+        <w:ind w:left="144" w:hanging="144"/>
+      </w:pPr>
+      <w:r>
+        <w:t>For prospective analyses, user specified cut-offs for performing or reporting analyses are defined in terms of recurrence intervals instead of p-values.</w:t>
+      </w:r>
+    </w:p>
+    <w:p>
+      <w:pPr>
+        <w:ind w:left="144" w:hanging="144"/>
+      </w:pPr>
+      <w:r>
+        <w:t>For the Poisson probability model, time stratified adjustments are implemented in the same manner as for the Bernoulli model.</w:t>
+      </w:r>
+    </w:p>
+    <w:p>
+      <w:pPr>
+        <w:ind w:left="360" w:hanging="360"/>
+      </w:pPr>
+      <w:r>
+        <w:t xml:space="preserve">For space-time analyses, the </w:t>
+      </w:r>
+      <w:r>
+        <w:t xml:space="preserve">Bernoulli drilldown </w:t>
+      </w:r>
+      <w:r>
+        <w:t xml:space="preserve">uses </w:t>
+      </w:r>
+      <w:r>
+        <w:t>the iterative scan.</w:t>
+      </w:r>
+    </w:p>
+    <w:p>
+      <w:pPr>
+        <w:ind w:left="144" w:hanging="144"/>
+      </w:pPr>
+      <w:r>
+        <w:t>When reporting clusters for space-time analyses, cluster overlap in not only defined geographically but also temporally, so that two non-overlapping clusters may both be reported when they are in the same place but at different times.</w:t>
+      </w:r>
+    </w:p>
+    <w:p>
+      <w:pPr>
+        <w:ind w:left="144" w:hanging="144"/>
+      </w:pPr>
+      <w:r>
+        <w:t>Google Maps and Google Earth output can display line-list information for individuals in detected clusters, to be used in cluster investigations.</w:t>
+      </w:r>
+    </w:p>
+    <w:p>
+      <w:pPr>
+        <w:ind w:left="144" w:hanging="144"/>
+      </w:pPr>
+      <w:r>
+        <w:t>For network analyses, ability to visualize the entire network in in Google Maps, Google Earth, or for Cartesian graphs.</w:t>
+      </w:r>
+    </w:p>
+    <w:p>
+      <w:pPr>
+        <w:ind w:left="144" w:hanging="144"/>
+      </w:pPr>
+      <w:r>
+        <w:t xml:space="preserve">For temporal graphs depicting detected clusters, it now reports the percentage of the cases in the geographical cluster area that are also in the temporal cluster window, while comparing that percentage to outside the cluster. </w:t>
+      </w:r>
+    </w:p>
+    <w:p>
+      <w:pPr>
+        <w:ind w:left="360" w:hanging="360"/>
+      </w:pPr>
+      <w:r>
+        <w:t>For the space-time permutation model, temporal graphs report observed/expected.</w:t>
+      </w:r>
+    </w:p>
+    <w:p>
+      <w:pPr>
+        <w:ind w:left="144" w:hanging="144"/>
+      </w:pPr>
+      <w:r>
+        <w:t>Option to send email notifications with summary information when using the multiple analysis feature.</w:t>
+      </w:r>
+    </w:p>
+    <w:p>
+      <w:pPr>
+        <w:ind w:left="360" w:hanging="360"/>
+        <w:rPr>
+          <w:bCs/>
+        </w:rPr>
+      </w:pPr>
+    </w:p>
+    <w:p>
+      <w:pPr>
+        <w:ind w:left="360" w:hanging="360"/>
+        <w:rPr>
+          <w:i/>
+          <w:iCs/>
+        </w:rPr>
+      </w:pPr>
+      <w:r>
+        <w:rPr>
+          <w:i/>
+          <w:iCs/>
+        </w:rPr>
+        <w:t>Minor Fixes</w:t>
+      </w:r>
+    </w:p>
+    <w:p>
+      <w:pPr>
+        <w:ind w:left="360" w:hanging="360"/>
+        <w:rPr>
+          <w:i/>
+          <w:iCs/>
+        </w:rPr>
+      </w:pPr>
+      <w:r>
+        <w:t>Faster file browsing</w:t>
+      </w:r>
+      <w:r>
+        <w:t xml:space="preserve"> for certain complex situations</w:t>
+      </w:r>
+      <w:r>
+        <w:t>.</w:t>
+      </w:r>
+    </w:p>
+    <w:p>
+      <w:pPr>
+        <w:ind w:left="360" w:hanging="360"/>
+      </w:pPr>
+      <w:r>
+        <w:t xml:space="preserve">Import file wizard estimates the number of columns by sampling up to </w:t>
+      </w:r>
+      <w:r>
+        <w:t>200</w:t>
+      </w:r>
+      <w:r>
+        <w:t xml:space="preserve"> records.</w:t>
+      </w:r>
+    </w:p>
+    <w:p>
+      <w:pPr>
+        <w:ind w:left="144" w:hanging="144"/>
+      </w:pPr>
+      <w:r>
+        <w:t>M</w:t>
+      </w:r>
+      <w:r>
+        <w:t>ultiple analyses window is refreshed when the user leave</w:t>
+      </w:r>
+      <w:r>
+        <w:t>s</w:t>
+      </w:r>
+      <w:r>
+        <w:t xml:space="preserve"> it open while a background process runs the multiple analyses (crontab, scheduler, etc.).</w:t>
+      </w:r>
+    </w:p>
+    <w:p>
+      <w:pPr>
+        <w:ind w:left="360" w:hanging="360"/>
+      </w:pPr>
+      <w:r>
+        <w:t>Fixed program crash when weighted normal model was used with covariates.</w:t>
+      </w:r>
+    </w:p>
+    <w:p>
+      <w:pPr>
+        <w:ind w:left="144" w:hanging="144"/>
+      </w:pPr>
+      <w:r>
+        <w:t xml:space="preserve">Updated </w:t>
+      </w:r>
+      <w:r>
+        <w:t>results</w:t>
+      </w:r>
+      <w:r>
+        <w:t xml:space="preserve"> file to report cluster population </w:t>
+      </w:r>
+      <w:r>
+        <w:t>with</w:t>
+      </w:r>
+      <w:r>
+        <w:t xml:space="preserve">in </w:t>
+      </w:r>
+      <w:r>
+        <w:t xml:space="preserve">each </w:t>
+      </w:r>
+      <w:r>
+        <w:t xml:space="preserve">data set section when using multiple data </w:t>
+      </w:r>
+      <w:r>
+        <w:t>sets.</w:t>
+      </w:r>
+    </w:p>
+    <w:p>
+      <w:pPr>
+        <w:ind w:left="144" w:hanging="144"/>
+      </w:pPr>
+      <w:r>
+        <w:t>Updated the Cartesian graph to correctly display clusters when there are multiple data sets.</w:t>
+      </w:r>
+    </w:p>
+    <w:p>
+      <w:pPr>
+        <w:ind w:left="144" w:hanging="144"/>
+      </w:pPr>
+      <w:r>
+        <w:t xml:space="preserve">Reworded </w:t>
+      </w:r>
+      <w:r>
+        <w:t>warning</w:t>
+      </w:r>
+      <w:r>
+        <w:t>s</w:t>
+      </w:r>
+      <w:r>
+        <w:t xml:space="preserve"> printed to </w:t>
+      </w:r>
+      <w:r>
+        <w:t xml:space="preserve">the </w:t>
+      </w:r>
+      <w:r>
+        <w:t>results</w:t>
+      </w:r>
+      <w:r>
+        <w:t xml:space="preserve"> file when a data set has been excluded</w:t>
+      </w:r>
+      <w:r>
+        <w:t xml:space="preserve"> from the analysis</w:t>
+      </w:r>
+      <w:r>
+        <w:t>.</w:t>
+      </w:r>
+    </w:p>
+    <w:p>
+      <w:pPr>
+        <w:ind w:left="360" w:hanging="360"/>
+      </w:pPr>
+      <w:r>
+        <w:t>Temporal graphs load quicker.</w:t>
+      </w:r>
+    </w:p>
+    <w:p>
+      <w:pPr>
+        <w:ind w:left="360" w:hanging="360"/>
+        <w:rPr>
+          <w:b/>
+        </w:rPr>
+      </w:pPr>
+    </w:p>
+    <w:p>
+      <w:pPr>
+        <w:ind w:left="360" w:hanging="360"/>
+        <w:rPr>
+          <w:b/>
+        </w:rPr>
+      </w:pPr>
+      <w:r>
+        <w:rPr>
+          <w:b/>
+        </w:rPr>
+        <w:t>Version 10.1.3, February 2024</w:t>
+      </w:r>
+    </w:p>
+    <w:p>
+      <w:pPr>
+        <w:ind w:left="360" w:hanging="360"/>
+        <w:rPr>
+          <w:b/>
+          <w:sz w:val="12"/>
+          <w:szCs w:val="12"/>
+        </w:rPr>
+      </w:pPr>
+    </w:p>
+    <w:p>
+      <w:pPr>
         <w:rPr>
           <w:i/>
         </w:rPr>
@@ -2102,7 +2163,6 @@
         <w:rPr>
           <w:b/>
         </w:rPr>
-        <w:lastRenderedPageBreak/>
         <w:t xml:space="preserve">Version 10.1.1, </w:t>
       </w:r>
       <w:r>
@@ -2839,6 +2899,7 @@
         <w:rPr>
           <w:bCs/>
         </w:rPr>
+        <w:lastRenderedPageBreak/>
         <w:t>For multiple data set</w:t>
       </w:r>
       <w:r>
@@ -2959,7 +3020,6 @@
         <w:rPr>
           <w:bCs/>
         </w:rPr>
-        <w:lastRenderedPageBreak/>
         <w:t>The SaTScan i</w:t>
       </w:r>
       <w:r>
@@ -3713,6 +3773,7 @@
         <w:rPr>
           <w:bCs/>
         </w:rPr>
+        <w:lastRenderedPageBreak/>
         <w:t xml:space="preserve">Cluster </w:t>
       </w:r>
       <w:r>
@@ -3923,7 +3984,6 @@
         <w:rPr>
           <w:color w:val="212121"/>
         </w:rPr>
-        <w:lastRenderedPageBreak/>
         <w:t>Removed prospective start date from GUI. Still available from command-line</w:t>
       </w:r>
       <w:r>
@@ -4757,7 +4817,6 @@
         <w:rPr>
           <w:i/>
         </w:rPr>
-        <w:lastRenderedPageBreak/>
         <w:t>Fixes</w:t>
       </w:r>
     </w:p>
@@ -6304,8 +6363,8 @@
       <w:r>
         <w:t xml:space="preserve">Sequential </w:t>
       </w:r>
-      <w:smartTag w:uri="urn:schemas-microsoft-com:office:smarttags" w:element="City">
-        <w:smartTag w:uri="urn:schemas-microsoft-com:office:smarttags" w:element="place">
+      <w:smartTag w:uri="urn:schemas-microsoft-com:office:smarttags" w:element="place">
+        <w:smartTag w:uri="urn:schemas-microsoft-com:office:smarttags" w:element="City">
           <w:r>
             <w:t>Monte Carlo</w:t>
           </w:r>
@@ -6334,6 +6393,7 @@
         <w:rPr>
           <w:i/>
         </w:rPr>
+        <w:lastRenderedPageBreak/>
         <w:t>Other Improvements</w:t>
       </w:r>
     </w:p>
@@ -6404,7 +6464,6 @@
         <w:ind w:left="144" w:hanging="144"/>
       </w:pPr>
       <w:r>
-        <w:lastRenderedPageBreak/>
         <w:t xml:space="preserve">Corrected bug when the adjustments for known relative risk file </w:t>
       </w:r>
       <w:r>
@@ -6861,6 +6920,7 @@
         <w:ind w:left="144" w:hanging="144"/>
       </w:pPr>
       <w:r>
+        <w:lastRenderedPageBreak/>
         <w:t>Corrected bug when the adjustments for known relative risk file was used for prospective analyses.</w:t>
       </w:r>
     </w:p>
@@ -6885,7 +6945,6 @@
         <w:ind w:left="144" w:hanging="144"/>
       </w:pPr>
       <w:r>
-        <w:lastRenderedPageBreak/>
         <w:t>Corrected issue with reading the maximum temporal cluster size into the windows graphical user interface when</w:t>
       </w:r>
       <w:r>
@@ -7446,6 +7505,7 @@
         <w:ind w:left="144" w:hanging="144"/>
       </w:pPr>
       <w:r>
+        <w:lastRenderedPageBreak/>
         <w:t>Specification of user defined neighbors file to define windows with non-Euclidean distance metrics.</w:t>
       </w:r>
     </w:p>
@@ -7484,7 +7544,6 @@
         <w:rPr>
           <w:i/>
         </w:rPr>
-        <w:lastRenderedPageBreak/>
         <w:t>Other Improvements</w:t>
       </w:r>
     </w:p>
@@ -7863,6 +7922,7 @@
         <w:rPr>
           <w:b/>
         </w:rPr>
+        <w:lastRenderedPageBreak/>
         <w:t>Version 6.1, March 13, 2006</w:t>
       </w:r>
     </w:p>
@@ -7894,7 +7954,6 @@
         <w:ind w:left="144" w:hanging="144"/>
       </w:pPr>
       <w:r>
-        <w:lastRenderedPageBreak/>
         <w:t xml:space="preserve">Spatial and space-time scan statistics using an elliptic rather than circular spatial cluster shape, with or without a non-compactness penalty. This feature is only available with Cartesian coordinates but not with latitude/longitude coordinates. </w:t>
       </w:r>
     </w:p>
@@ -8271,6 +8330,7 @@
         <w:ind w:left="144" w:hanging="144"/>
       </w:pPr>
       <w:r>
+        <w:lastRenderedPageBreak/>
         <w:t xml:space="preserve">Ability in batch mode to suppress the calculation of the loglikelihood value required for statistical significance at the 0.01 and 0.05 levels. </w:t>
       </w:r>
     </w:p>
@@ -8292,7 +8352,6 @@
         <w:rPr>
           <w:b/>
         </w:rPr>
-        <w:lastRenderedPageBreak/>
         <w:t>Version 5.1.1, March 18, 2005</w:t>
       </w:r>
     </w:p>
@@ -8736,6 +8795,7 @@
         <w:rPr>
           <w:bCs/>
         </w:rPr>
+        <w:lastRenderedPageBreak/>
         <w:t xml:space="preserve">Ability to define time intervals in years when the time aggregation is defined in terms of month, and in years or months when the aggregation is defined in terms of days. </w:t>
       </w:r>
     </w:p>
@@ -8750,7 +8810,6 @@
         <w:rPr>
           <w:bCs/>
         </w:rPr>
-        <w:lastRenderedPageBreak/>
         <w:t xml:space="preserve">The definition of the circle radius redefined from the length of a straight line through the crust of the earth ‘as the worm crawls’ to the length of a curved line along the surface of the earth ‘as the crow flies’. </w:t>
       </w:r>
     </w:p>
@@ -9060,6 +9119,7 @@
         <w:ind w:left="144" w:hanging="144"/>
       </w:pPr>
       <w:r>
+        <w:lastRenderedPageBreak/>
         <w:t>When launching SaTScan, a dialog box asks whether to open a new, a saved or the last worked on session.</w:t>
       </w:r>
     </w:p>
@@ -9068,7 +9128,6 @@
         <w:ind w:left="144" w:hanging="144"/>
       </w:pPr>
       <w:r>
-        <w:lastRenderedPageBreak/>
         <w:t>Button within SaTScan allows user to quickly check whether there is a newer version. If there is, an automatic update feature is available.</w:t>
       </w:r>
     </w:p>
@@ -9477,6 +9536,7 @@
         <w:ind w:left="360" w:hanging="360"/>
       </w:pPr>
       <w:r>
+        <w:lastRenderedPageBreak/>
         <w:t xml:space="preserve">Improved and more detailed error messages for invalid parameters and input data.  </w:t>
       </w:r>
     </w:p>
@@ -9485,7 +9545,6 @@
         <w:ind w:left="144" w:hanging="144"/>
       </w:pPr>
       <w:r>
-        <w:lastRenderedPageBreak/>
         <w:t>Optional output files with relative risks and simulated log likelihood ratios available in dBase format.</w:t>
       </w:r>
     </w:p>
@@ -9887,7 +9946,6 @@
         <w:rPr>
           <w:i/>
         </w:rPr>
-        <w:lastRenderedPageBreak/>
         <w:t>Minor Fixes</w:t>
       </w:r>
     </w:p>
@@ -10758,8 +10816,8 @@
         </w:rPr>
         <w:t xml:space="preserve">Sample data: Brain cancer incidence in </w:t>
       </w:r>
-      <w:smartTag w:uri="urn:schemas-microsoft-com:office:smarttags" w:element="place">
-        <w:smartTag w:uri="urn:schemas-microsoft-com:office:smarttags" w:element="State">
+      <w:smartTag w:uri="urn:schemas-microsoft-com:office:smarttags" w:element="State">
+        <w:smartTag w:uri="urn:schemas-microsoft-com:office:smarttags" w:element="place">
           <w:r>
             <w:rPr>
               <w:bCs/>

</xml_diff>

<commit_message>
#66657 - 508 updates
</commit_message>
<xml_diff>
--- a/Doc/SaTScan Version History.docx
+++ b/Doc/SaTScan Version History.docx
@@ -1519,13 +1519,25 @@
         <w:rPr>
           <w:b/>
         </w:rPr>
-        <w:t>2</w:t>
-      </w:r>
-      <w:r>
-        <w:rPr>
-          <w:b/>
-        </w:rPr>
-        <w:t>, July 2024</w:t>
+        <w:t>3</w:t>
+      </w:r>
+      <w:r>
+        <w:rPr>
+          <w:b/>
+        </w:rPr>
+        <w:t>,</w:t>
+      </w:r>
+      <w:r>
+        <w:rPr>
+          <w:b/>
+        </w:rPr>
+        <w:t xml:space="preserve"> August</w:t>
+      </w:r>
+      <w:r>
+        <w:rPr>
+          <w:b/>
+        </w:rPr>
+        <w:t xml:space="preserve"> 2024</w:t>
       </w:r>
     </w:p>
     <w:p>
@@ -1559,46 +1571,29 @@
         <w:ind w:left="144" w:hanging="144"/>
       </w:pPr>
       <w:r>
-        <w:t xml:space="preserve">Correction to </w:t>
-      </w:r>
-      <w:r>
-        <w:t xml:space="preserve">the </w:t>
-      </w:r>
-      <w:r>
-        <w:t>Location Information file when using the Multiple Locations Per Observation File.</w:t>
-      </w:r>
-    </w:p>
-    <w:p>
-      <w:pPr>
-        <w:ind w:left="144" w:hanging="144"/>
-      </w:pPr>
-      <w:r>
-        <w:t>Correction to Google Earth/Maps to escape reserved characters</w:t>
-      </w:r>
-      <w:r>
-        <w:t>.</w:t>
-      </w:r>
-    </w:p>
-    <w:p>
-      <w:pPr>
-        <w:ind w:left="360" w:hanging="360"/>
-        <w:rPr>
-          <w:b/>
-        </w:rPr>
-      </w:pPr>
-    </w:p>
-    <w:p>
-      <w:pPr>
-        <w:ind w:left="360" w:hanging="360"/>
-        <w:rPr>
-          <w:b/>
-        </w:rPr>
-      </w:pPr>
-      <w:r>
-        <w:rPr>
-          <w:b/>
-        </w:rPr>
-        <w:t>Version 10.2.1, July 2024</w:t>
+        <w:t>Updated graphical user interface to address 508 compliance issues.</w:t>
+      </w:r>
+    </w:p>
+    <w:p>
+      <w:pPr>
+        <w:ind w:left="360" w:hanging="360"/>
+        <w:rPr>
+          <w:b/>
+        </w:rPr>
+      </w:pPr>
+    </w:p>
+    <w:p>
+      <w:pPr>
+        <w:ind w:left="360" w:hanging="360"/>
+        <w:rPr>
+          <w:b/>
+        </w:rPr>
+      </w:pPr>
+      <w:r>
+        <w:rPr>
+          <w:b/>
+        </w:rPr>
+        <w:t>Version 10.2.2, July 2024</w:t>
       </w:r>
     </w:p>
     <w:p>
@@ -1629,32 +1624,25 @@
     </w:p>
     <w:p>
       <w:pPr>
-        <w:ind w:left="360" w:hanging="360"/>
+        <w:ind w:left="144" w:hanging="144"/>
+      </w:pPr>
+      <w:r>
+        <w:t xml:space="preserve">Correction to </w:t>
+      </w:r>
+      <w:r>
+        <w:t xml:space="preserve">the </w:t>
+      </w:r>
+      <w:r>
+        <w:t>Location Information file when using the Multiple Locations Per Observation File.</w:t>
+      </w:r>
+    </w:p>
+    <w:p>
+      <w:pPr>
+        <w:ind w:left="144" w:hanging="144"/>
       </w:pPr>
       <w:r>
         <w:lastRenderedPageBreak/>
-        <w:t xml:space="preserve">Correction to </w:t>
-      </w:r>
-      <w:r>
-        <w:t xml:space="preserve">the </w:t>
-      </w:r>
-      <w:r>
-        <w:t xml:space="preserve">percentage of the cases </w:t>
-      </w:r>
-      <w:r>
-        <w:t xml:space="preserve">reported </w:t>
-      </w:r>
-      <w:r>
-        <w:t xml:space="preserve">in </w:t>
-      </w:r>
-      <w:r>
-        <w:t xml:space="preserve">the </w:t>
-      </w:r>
-      <w:r>
-        <w:t>temporal graphs</w:t>
-      </w:r>
-      <w:r>
-        <w:t xml:space="preserve"> output</w:t>
+        <w:t>Correction to Google Earth/Maps to escape reserved characters</w:t>
       </w:r>
       <w:r>
         <w:t>.</w:t>
@@ -1662,47 +1650,24 @@
     </w:p>
     <w:p>
       <w:pPr>
-        <w:ind w:left="144" w:hanging="144"/>
-      </w:pPr>
-      <w:r>
-        <w:t xml:space="preserve">Correction to </w:t>
-      </w:r>
-      <w:r>
-        <w:t xml:space="preserve">Google Maps </w:t>
-      </w:r>
-      <w:r>
-        <w:t xml:space="preserve">HTML and </w:t>
-      </w:r>
-      <w:r>
-        <w:t>JavaScript</w:t>
-      </w:r>
-      <w:r>
-        <w:t xml:space="preserve"> to escape reserved characters</w:t>
-      </w:r>
-      <w:r>
-        <w:t>.</w:t>
-      </w:r>
-    </w:p>
-    <w:p>
-      <w:pPr>
-        <w:ind w:left="360" w:hanging="360"/>
-        <w:rPr>
-          <w:b/>
-        </w:rPr>
-      </w:pPr>
-    </w:p>
-    <w:p>
-      <w:pPr>
-        <w:ind w:left="360" w:hanging="360"/>
-        <w:rPr>
-          <w:b/>
-        </w:rPr>
-      </w:pPr>
-      <w:r>
-        <w:rPr>
-          <w:b/>
-        </w:rPr>
-        <w:t>Version 10.2, June 2024</w:t>
+        <w:ind w:left="360" w:hanging="360"/>
+        <w:rPr>
+          <w:b/>
+        </w:rPr>
+      </w:pPr>
+    </w:p>
+    <w:p>
+      <w:pPr>
+        <w:ind w:left="360" w:hanging="360"/>
+        <w:rPr>
+          <w:b/>
+        </w:rPr>
+      </w:pPr>
+      <w:r>
+        <w:rPr>
+          <w:b/>
+        </w:rPr>
+        <w:t>Version 10.2.1, July 2024</w:t>
       </w:r>
     </w:p>
     <w:p>
@@ -1728,26 +1693,39 @@
           <w:i/>
           <w:iCs/>
         </w:rPr>
-        <w:t>Improvements</w:t>
-      </w:r>
-    </w:p>
-    <w:p>
-      <w:pPr>
-        <w:ind w:left="360" w:hanging="360"/>
-      </w:pPr>
-      <w:r>
-        <w:t xml:space="preserve">Ability to use </w:t>
-      </w:r>
-      <w:r>
-        <w:t>multiple coordinates per location when scanning on a network.</w:t>
-      </w:r>
-    </w:p>
-    <w:p>
-      <w:pPr>
-        <w:ind w:left="360" w:hanging="360"/>
-      </w:pPr>
-      <w:r>
-        <w:t xml:space="preserve">Improved wizard for importing case files with descriptive line list data about individuals. </w:t>
+        <w:t>Fixes</w:t>
+      </w:r>
+    </w:p>
+    <w:p>
+      <w:pPr>
+        <w:ind w:left="360" w:hanging="360"/>
+      </w:pPr>
+      <w:r>
+        <w:t xml:space="preserve">Correction to </w:t>
+      </w:r>
+      <w:r>
+        <w:t xml:space="preserve">the </w:t>
+      </w:r>
+      <w:r>
+        <w:t xml:space="preserve">percentage of the cases </w:t>
+      </w:r>
+      <w:r>
+        <w:t xml:space="preserve">reported </w:t>
+      </w:r>
+      <w:r>
+        <w:t xml:space="preserve">in </w:t>
+      </w:r>
+      <w:r>
+        <w:t xml:space="preserve">the </w:t>
+      </w:r>
+      <w:r>
+        <w:t>temporal graphs</w:t>
+      </w:r>
+      <w:r>
+        <w:t xml:space="preserve"> output</w:t>
+      </w:r>
+      <w:r>
+        <w:t>.</w:t>
       </w:r>
     </w:p>
     <w:p>
@@ -1755,137 +1733,19 @@
         <w:ind w:left="144" w:hanging="144"/>
       </w:pPr>
       <w:r>
-        <w:t xml:space="preserve">Results file report the cluster </w:t>
-      </w:r>
-      <w:r>
-        <w:rPr>
-          <w:i/>
-          <w:iCs/>
-        </w:rPr>
-        <w:t>‘span’</w:t>
-      </w:r>
-      <w:r>
-        <w:t xml:space="preserve">, defined as the distance between the two cluster locations furthest away. Especially useful when scanning on a network. </w:t>
-      </w:r>
-    </w:p>
-    <w:p>
-      <w:pPr>
-        <w:ind w:left="144" w:hanging="144"/>
-      </w:pPr>
-      <w:r>
-        <w:t>For prospective analyses, user specified cut-offs for performing or reporting analyses are defined in terms of recurrence intervals instead of p-values.</w:t>
-      </w:r>
-    </w:p>
-    <w:p>
-      <w:pPr>
-        <w:ind w:left="144" w:hanging="144"/>
-      </w:pPr>
-      <w:r>
-        <w:t>For the Poisson probability model, time stratified adjustments are implemented in the same manner as for the Bernoulli model.</w:t>
-      </w:r>
-    </w:p>
-    <w:p>
-      <w:pPr>
-        <w:ind w:left="360" w:hanging="360"/>
-      </w:pPr>
-      <w:r>
-        <w:t xml:space="preserve">For space-time analyses, the </w:t>
-      </w:r>
-      <w:r>
-        <w:t xml:space="preserve">Bernoulli drilldown </w:t>
-      </w:r>
-      <w:r>
-        <w:t xml:space="preserve">uses </w:t>
-      </w:r>
-      <w:r>
-        <w:t>the iterative scan.</w:t>
-      </w:r>
-    </w:p>
-    <w:p>
-      <w:pPr>
-        <w:ind w:left="144" w:hanging="144"/>
-      </w:pPr>
-      <w:r>
-        <w:t>When reporting clusters for space-time analyses, cluster overlap in not only defined geographically but also temporally, so that two non-overlapping clusters may both be reported when they are in the same place but at different times.</w:t>
-      </w:r>
-    </w:p>
-    <w:p>
-      <w:pPr>
-        <w:ind w:left="144" w:hanging="144"/>
-      </w:pPr>
-      <w:r>
-        <w:t>Google Maps and Google Earth output can display line-list information for individuals in detected clusters, to be used in cluster investigations.</w:t>
-      </w:r>
-    </w:p>
-    <w:p>
-      <w:pPr>
-        <w:ind w:left="144" w:hanging="144"/>
-      </w:pPr>
-      <w:r>
-        <w:t>For network analyses, ability to visualize the entire network in in Google Maps, Google Earth, or for Cartesian graphs.</w:t>
-      </w:r>
-    </w:p>
-    <w:p>
-      <w:pPr>
-        <w:ind w:left="144" w:hanging="144"/>
-      </w:pPr>
-      <w:r>
-        <w:t xml:space="preserve">For temporal graphs depicting detected clusters, it now reports the percentage of the cases in the geographical cluster area that are also in the temporal cluster window, while comparing that percentage to outside the cluster. </w:t>
-      </w:r>
-    </w:p>
-    <w:p>
-      <w:pPr>
-        <w:ind w:left="360" w:hanging="360"/>
-      </w:pPr>
-      <w:r>
-        <w:t>For the space-time permutation model, temporal graphs report observed/expected.</w:t>
-      </w:r>
-    </w:p>
-    <w:p>
-      <w:pPr>
-        <w:ind w:left="144" w:hanging="144"/>
-      </w:pPr>
-      <w:r>
-        <w:t>Option to send email notifications with summary information when using the multiple analysis feature.</w:t>
-      </w:r>
-    </w:p>
-    <w:p>
-      <w:pPr>
-        <w:ind w:left="360" w:hanging="360"/>
-        <w:rPr>
-          <w:bCs/>
-        </w:rPr>
-      </w:pPr>
-    </w:p>
-    <w:p>
-      <w:pPr>
-        <w:ind w:left="360" w:hanging="360"/>
-        <w:rPr>
-          <w:i/>
-          <w:iCs/>
-        </w:rPr>
-      </w:pPr>
-      <w:r>
-        <w:rPr>
-          <w:i/>
-          <w:iCs/>
-        </w:rPr>
-        <w:t>Minor Fixes</w:t>
-      </w:r>
-    </w:p>
-    <w:p>
-      <w:pPr>
-        <w:ind w:left="360" w:hanging="360"/>
-        <w:rPr>
-          <w:i/>
-          <w:iCs/>
-        </w:rPr>
-      </w:pPr>
-      <w:r>
-        <w:t>Faster file browsing</w:t>
-      </w:r>
-      <w:r>
-        <w:t xml:space="preserve"> for certain complex situations</w:t>
+        <w:t xml:space="preserve">Correction to </w:t>
+      </w:r>
+      <w:r>
+        <w:t xml:space="preserve">Google Maps </w:t>
+      </w:r>
+      <w:r>
+        <w:t xml:space="preserve">HTML and </w:t>
+      </w:r>
+      <w:r>
+        <w:t>JavaScript</w:t>
+      </w:r>
+      <w:r>
+        <w:t xml:space="preserve"> to escape reserved characters</w:t>
       </w:r>
       <w:r>
         <w:t>.</w:t>
@@ -1894,139 +1754,23 @@
     <w:p>
       <w:pPr>
         <w:ind w:left="360" w:hanging="360"/>
-      </w:pPr>
-      <w:r>
-        <w:t xml:space="preserve">Import file wizard estimates the number of columns by sampling up to </w:t>
-      </w:r>
-      <w:r>
-        <w:t>200</w:t>
-      </w:r>
-      <w:r>
-        <w:t xml:space="preserve"> records.</w:t>
-      </w:r>
-    </w:p>
-    <w:p>
-      <w:pPr>
-        <w:ind w:left="144" w:hanging="144"/>
-      </w:pPr>
-      <w:r>
-        <w:t>M</w:t>
-      </w:r>
-      <w:r>
-        <w:t>ultiple analyses window is refreshed when the user leave</w:t>
-      </w:r>
-      <w:r>
-        <w:t>s</w:t>
-      </w:r>
-      <w:r>
-        <w:t xml:space="preserve"> it open while a background process runs the multiple analyses (crontab, scheduler, etc.).</w:t>
-      </w:r>
-    </w:p>
-    <w:p>
-      <w:pPr>
-        <w:ind w:left="360" w:hanging="360"/>
-      </w:pPr>
-      <w:r>
-        <w:t>Fixed program crash when weighted normal model was used with covariates.</w:t>
-      </w:r>
-    </w:p>
-    <w:p>
-      <w:pPr>
-        <w:ind w:left="144" w:hanging="144"/>
-      </w:pPr>
-      <w:r>
-        <w:t xml:space="preserve">Updated </w:t>
-      </w:r>
-      <w:r>
-        <w:t>results</w:t>
-      </w:r>
-      <w:r>
-        <w:t xml:space="preserve"> file to report cluster population </w:t>
-      </w:r>
-      <w:r>
-        <w:t>with</w:t>
-      </w:r>
-      <w:r>
-        <w:t xml:space="preserve">in </w:t>
-      </w:r>
-      <w:r>
-        <w:t xml:space="preserve">each </w:t>
-      </w:r>
-      <w:r>
-        <w:t xml:space="preserve">data set section when using multiple data </w:t>
-      </w:r>
-      <w:r>
-        <w:t>sets.</w:t>
-      </w:r>
-    </w:p>
-    <w:p>
-      <w:pPr>
-        <w:ind w:left="144" w:hanging="144"/>
-      </w:pPr>
-      <w:r>
-        <w:t>Updated the Cartesian graph to correctly display clusters when there are multiple data sets.</w:t>
-      </w:r>
-    </w:p>
-    <w:p>
-      <w:pPr>
-        <w:ind w:left="144" w:hanging="144"/>
-      </w:pPr>
-      <w:r>
-        <w:t xml:space="preserve">Reworded </w:t>
-      </w:r>
-      <w:r>
-        <w:t>warning</w:t>
-      </w:r>
-      <w:r>
-        <w:t>s</w:t>
-      </w:r>
-      <w:r>
-        <w:t xml:space="preserve"> printed to </w:t>
-      </w:r>
-      <w:r>
-        <w:t xml:space="preserve">the </w:t>
-      </w:r>
-      <w:r>
-        <w:t>results</w:t>
-      </w:r>
-      <w:r>
-        <w:t xml:space="preserve"> file when a data set has been excluded</w:t>
-      </w:r>
-      <w:r>
-        <w:t xml:space="preserve"> from the analysis</w:t>
-      </w:r>
-      <w:r>
-        <w:t>.</w:t>
-      </w:r>
-    </w:p>
-    <w:p>
-      <w:pPr>
-        <w:ind w:left="360" w:hanging="360"/>
-      </w:pPr>
-      <w:r>
-        <w:t>Temporal graphs load quicker.</w:t>
-      </w:r>
-    </w:p>
-    <w:p>
-      <w:pPr>
-        <w:ind w:left="360" w:hanging="360"/>
-        <w:rPr>
-          <w:b/>
-        </w:rPr>
-      </w:pPr>
-    </w:p>
-    <w:p>
-      <w:pPr>
-        <w:ind w:left="360" w:hanging="360"/>
-        <w:rPr>
-          <w:b/>
-        </w:rPr>
-      </w:pPr>
-      <w:r>
-        <w:rPr>
-          <w:b/>
-        </w:rPr>
-        <w:t>Version 10.1.3, February 2024</w:t>
+        <w:rPr>
+          <w:b/>
+        </w:rPr>
+      </w:pPr>
+    </w:p>
+    <w:p>
+      <w:pPr>
+        <w:ind w:left="360" w:hanging="360"/>
+        <w:rPr>
+          <w:b/>
+        </w:rPr>
+      </w:pPr>
+      <w:r>
+        <w:rPr>
+          <w:b/>
+        </w:rPr>
+        <w:t>Version 10.2, June 2024</w:t>
       </w:r>
     </w:p>
     <w:p>
@@ -2041,6 +1785,330 @@
     </w:p>
     <w:p>
       <w:pPr>
+        <w:ind w:left="360" w:hanging="360"/>
+        <w:rPr>
+          <w:i/>
+          <w:iCs/>
+        </w:rPr>
+      </w:pPr>
+      <w:r>
+        <w:rPr>
+          <w:i/>
+          <w:iCs/>
+        </w:rPr>
+        <w:t>Improvements</w:t>
+      </w:r>
+    </w:p>
+    <w:p>
+      <w:pPr>
+        <w:ind w:left="360" w:hanging="360"/>
+      </w:pPr>
+      <w:r>
+        <w:t xml:space="preserve">Ability to use </w:t>
+      </w:r>
+      <w:r>
+        <w:t>multiple coordinates per location when scanning on a network.</w:t>
+      </w:r>
+    </w:p>
+    <w:p>
+      <w:pPr>
+        <w:ind w:left="360" w:hanging="360"/>
+      </w:pPr>
+      <w:r>
+        <w:t xml:space="preserve">Improved wizard for importing case files with descriptive line list data about individuals. </w:t>
+      </w:r>
+    </w:p>
+    <w:p>
+      <w:pPr>
+        <w:ind w:left="144" w:hanging="144"/>
+      </w:pPr>
+      <w:r>
+        <w:t xml:space="preserve">Results file report the cluster </w:t>
+      </w:r>
+      <w:r>
+        <w:rPr>
+          <w:i/>
+          <w:iCs/>
+        </w:rPr>
+        <w:t>‘span’</w:t>
+      </w:r>
+      <w:r>
+        <w:t xml:space="preserve">, defined as the distance between the two cluster locations furthest away. Especially useful when scanning on a network. </w:t>
+      </w:r>
+    </w:p>
+    <w:p>
+      <w:pPr>
+        <w:ind w:left="144" w:hanging="144"/>
+      </w:pPr>
+      <w:r>
+        <w:t>For prospective analyses, user specified cut-offs for performing or reporting analyses are defined in terms of recurrence intervals instead of p-values.</w:t>
+      </w:r>
+    </w:p>
+    <w:p>
+      <w:pPr>
+        <w:ind w:left="144" w:hanging="144"/>
+      </w:pPr>
+      <w:r>
+        <w:t>For the Poisson probability model, time stratified adjustments are implemented in the same manner as for the Bernoulli model.</w:t>
+      </w:r>
+    </w:p>
+    <w:p>
+      <w:pPr>
+        <w:ind w:left="360" w:hanging="360"/>
+      </w:pPr>
+      <w:r>
+        <w:t xml:space="preserve">For space-time analyses, the </w:t>
+      </w:r>
+      <w:r>
+        <w:t xml:space="preserve">Bernoulli drilldown </w:t>
+      </w:r>
+      <w:r>
+        <w:t xml:space="preserve">uses </w:t>
+      </w:r>
+      <w:r>
+        <w:t>the iterative scan.</w:t>
+      </w:r>
+    </w:p>
+    <w:p>
+      <w:pPr>
+        <w:ind w:left="144" w:hanging="144"/>
+      </w:pPr>
+      <w:r>
+        <w:t>When reporting clusters for space-time analyses, cluster overlap in not only defined geographically but also temporally, so that two non-overlapping clusters may both be reported when they are in the same place but at different times.</w:t>
+      </w:r>
+    </w:p>
+    <w:p>
+      <w:pPr>
+        <w:ind w:left="144" w:hanging="144"/>
+      </w:pPr>
+      <w:r>
+        <w:t>Google Maps and Google Earth output can display line-list information for individuals in detected clusters, to be used in cluster investigations.</w:t>
+      </w:r>
+    </w:p>
+    <w:p>
+      <w:pPr>
+        <w:ind w:left="144" w:hanging="144"/>
+      </w:pPr>
+      <w:r>
+        <w:t>For network analyses, ability to visualize the entire network in in Google Maps, Google Earth, or for Cartesian graphs.</w:t>
+      </w:r>
+    </w:p>
+    <w:p>
+      <w:pPr>
+        <w:ind w:left="144" w:hanging="144"/>
+      </w:pPr>
+      <w:r>
+        <w:t xml:space="preserve">For temporal graphs depicting detected clusters, it now reports the percentage of the cases in the geographical cluster area that are also in the temporal cluster window, while comparing that percentage to outside the cluster. </w:t>
+      </w:r>
+    </w:p>
+    <w:p>
+      <w:pPr>
+        <w:ind w:left="360" w:hanging="360"/>
+      </w:pPr>
+      <w:r>
+        <w:t>For the space-time permutation model, temporal graphs report observed/expected.</w:t>
+      </w:r>
+    </w:p>
+    <w:p>
+      <w:pPr>
+        <w:ind w:left="144" w:hanging="144"/>
+      </w:pPr>
+      <w:r>
+        <w:t>Option to send email notifications with summary information when using the multiple analysis feature.</w:t>
+      </w:r>
+    </w:p>
+    <w:p>
+      <w:pPr>
+        <w:ind w:left="360" w:hanging="360"/>
+        <w:rPr>
+          <w:bCs/>
+        </w:rPr>
+      </w:pPr>
+    </w:p>
+    <w:p>
+      <w:pPr>
+        <w:ind w:left="360" w:hanging="360"/>
+        <w:rPr>
+          <w:i/>
+          <w:iCs/>
+        </w:rPr>
+      </w:pPr>
+      <w:r>
+        <w:rPr>
+          <w:i/>
+          <w:iCs/>
+        </w:rPr>
+        <w:t>Minor Fixes</w:t>
+      </w:r>
+    </w:p>
+    <w:p>
+      <w:pPr>
+        <w:ind w:left="360" w:hanging="360"/>
+        <w:rPr>
+          <w:i/>
+          <w:iCs/>
+        </w:rPr>
+      </w:pPr>
+      <w:r>
+        <w:t>Faster file browsing</w:t>
+      </w:r>
+      <w:r>
+        <w:t xml:space="preserve"> for certain complex situations</w:t>
+      </w:r>
+      <w:r>
+        <w:t>.</w:t>
+      </w:r>
+    </w:p>
+    <w:p>
+      <w:pPr>
+        <w:ind w:left="360" w:hanging="360"/>
+      </w:pPr>
+      <w:r>
+        <w:t xml:space="preserve">Import file wizard estimates the number of columns by sampling up to </w:t>
+      </w:r>
+      <w:r>
+        <w:t>200</w:t>
+      </w:r>
+      <w:r>
+        <w:t xml:space="preserve"> records.</w:t>
+      </w:r>
+    </w:p>
+    <w:p>
+      <w:pPr>
+        <w:ind w:left="144" w:hanging="144"/>
+      </w:pPr>
+      <w:r>
+        <w:t>M</w:t>
+      </w:r>
+      <w:r>
+        <w:t>ultiple analyses window is refreshed when the user leave</w:t>
+      </w:r>
+      <w:r>
+        <w:t>s</w:t>
+      </w:r>
+      <w:r>
+        <w:t xml:space="preserve"> it open while a background process runs the multiple analyses (crontab, scheduler, etc.).</w:t>
+      </w:r>
+    </w:p>
+    <w:p>
+      <w:pPr>
+        <w:ind w:left="360" w:hanging="360"/>
+      </w:pPr>
+      <w:r>
+        <w:t>Fixed program crash when weighted normal model was used with covariates.</w:t>
+      </w:r>
+    </w:p>
+    <w:p>
+      <w:pPr>
+        <w:ind w:left="144" w:hanging="144"/>
+      </w:pPr>
+      <w:r>
+        <w:t xml:space="preserve">Updated </w:t>
+      </w:r>
+      <w:r>
+        <w:t>results</w:t>
+      </w:r>
+      <w:r>
+        <w:t xml:space="preserve"> file to report cluster population </w:t>
+      </w:r>
+      <w:r>
+        <w:t>with</w:t>
+      </w:r>
+      <w:r>
+        <w:t xml:space="preserve">in </w:t>
+      </w:r>
+      <w:r>
+        <w:t xml:space="preserve">each </w:t>
+      </w:r>
+      <w:r>
+        <w:t xml:space="preserve">data set section when using multiple data </w:t>
+      </w:r>
+      <w:r>
+        <w:t>sets.</w:t>
+      </w:r>
+    </w:p>
+    <w:p>
+      <w:pPr>
+        <w:ind w:left="144" w:hanging="144"/>
+      </w:pPr>
+      <w:r>
+        <w:t>Updated the Cartesian graph to correctly display clusters when there are multiple data sets.</w:t>
+      </w:r>
+    </w:p>
+    <w:p>
+      <w:pPr>
+        <w:ind w:left="144" w:hanging="144"/>
+      </w:pPr>
+      <w:r>
+        <w:t xml:space="preserve">Reworded </w:t>
+      </w:r>
+      <w:r>
+        <w:t>warning</w:t>
+      </w:r>
+      <w:r>
+        <w:t>s</w:t>
+      </w:r>
+      <w:r>
+        <w:t xml:space="preserve"> printed to </w:t>
+      </w:r>
+      <w:r>
+        <w:t xml:space="preserve">the </w:t>
+      </w:r>
+      <w:r>
+        <w:t>results</w:t>
+      </w:r>
+      <w:r>
+        <w:t xml:space="preserve"> file when a data set has been excluded</w:t>
+      </w:r>
+      <w:r>
+        <w:t xml:space="preserve"> from the analysis</w:t>
+      </w:r>
+      <w:r>
+        <w:t>.</w:t>
+      </w:r>
+    </w:p>
+    <w:p>
+      <w:pPr>
+        <w:ind w:left="360" w:hanging="360"/>
+      </w:pPr>
+      <w:r>
+        <w:t>Temporal graphs load quicker.</w:t>
+      </w:r>
+    </w:p>
+    <w:p>
+      <w:pPr>
+        <w:ind w:left="360" w:hanging="360"/>
+        <w:rPr>
+          <w:b/>
+        </w:rPr>
+      </w:pPr>
+    </w:p>
+    <w:p>
+      <w:pPr>
+        <w:ind w:left="360" w:hanging="360"/>
+        <w:rPr>
+          <w:b/>
+        </w:rPr>
+      </w:pPr>
+      <w:r>
+        <w:rPr>
+          <w:b/>
+        </w:rPr>
+        <w:t>Version 10.1.3, February 2024</w:t>
+      </w:r>
+    </w:p>
+    <w:p>
+      <w:pPr>
+        <w:ind w:left="360" w:hanging="360"/>
+        <w:rPr>
+          <w:b/>
+          <w:sz w:val="12"/>
+          <w:szCs w:val="12"/>
+        </w:rPr>
+      </w:pPr>
+    </w:p>
+    <w:p>
+      <w:pPr>
         <w:rPr>
           <w:i/>
         </w:rPr>
@@ -2757,6 +2825,7 @@
         <w:rPr>
           <w:i/>
         </w:rPr>
+        <w:lastRenderedPageBreak/>
         <w:t>New Analytical Features</w:t>
       </w:r>
     </w:p>
@@ -2899,7 +2968,6 @@
         <w:rPr>
           <w:bCs/>
         </w:rPr>
-        <w:lastRenderedPageBreak/>
         <w:t>For multiple data set</w:t>
       </w:r>
       <w:r>
@@ -3773,7 +3841,6 @@
         <w:rPr>
           <w:bCs/>
         </w:rPr>
-        <w:lastRenderedPageBreak/>
         <w:t xml:space="preserve">Cluster </w:t>
       </w:r>
       <w:r>
@@ -4704,6 +4771,7 @@
         <w:rPr>
           <w:i/>
         </w:rPr>
+        <w:lastRenderedPageBreak/>
         <w:t>Fixes</w:t>
       </w:r>
     </w:p>
@@ -6324,6 +6392,7 @@
         <w:ind w:left="360" w:hanging="360"/>
       </w:pPr>
       <w:r>
+        <w:lastRenderedPageBreak/>
         <w:t>Spatial variation in temporal trends analysis</w:t>
       </w:r>
     </w:p>
@@ -6363,8 +6432,8 @@
       <w:r>
         <w:t xml:space="preserve">Sequential </w:t>
       </w:r>
-      <w:smartTag w:uri="urn:schemas-microsoft-com:office:smarttags" w:element="place">
-        <w:smartTag w:uri="urn:schemas-microsoft-com:office:smarttags" w:element="City">
+      <w:smartTag w:uri="urn:schemas-microsoft-com:office:smarttags" w:element="City">
+        <w:smartTag w:uri="urn:schemas-microsoft-com:office:smarttags" w:element="place">
           <w:r>
             <w:t>Monte Carlo</w:t>
           </w:r>
@@ -6393,7 +6462,6 @@
         <w:rPr>
           <w:i/>
         </w:rPr>
-        <w:lastRenderedPageBreak/>
         <w:t>Other Improvements</w:t>
       </w:r>
     </w:p>
@@ -6861,6 +6929,7 @@
         <w:ind w:left="360" w:hanging="360"/>
       </w:pPr>
       <w:r>
+        <w:lastRenderedPageBreak/>
         <w:t>Corrected several typos in graphical application and messaging.</w:t>
       </w:r>
     </w:p>
@@ -6920,7 +6989,6 @@
         <w:ind w:left="144" w:hanging="144"/>
       </w:pPr>
       <w:r>
-        <w:lastRenderedPageBreak/>
         <w:t>Corrected bug when the adjustments for known relative risk file was used for prospective analyses.</w:t>
       </w:r>
     </w:p>
@@ -7505,7 +7573,6 @@
         <w:ind w:left="144" w:hanging="144"/>
       </w:pPr>
       <w:r>
-        <w:lastRenderedPageBreak/>
         <w:t>Specification of user defined neighbors file to define windows with non-Euclidean distance metrics.</w:t>
       </w:r>
     </w:p>
@@ -7873,6 +7940,7 @@
         <w:ind w:left="360" w:hanging="360"/>
       </w:pPr>
       <w:r>
+        <w:lastRenderedPageBreak/>
         <w:t>Temporal graphs load quicker.</w:t>
       </w:r>
     </w:p>
@@ -7922,7 +7990,6 @@
         <w:rPr>
           <w:b/>
         </w:rPr>
-        <w:lastRenderedPageBreak/>
         <w:t>Version 6.1, March 13, 2006</w:t>
       </w:r>
     </w:p>
@@ -8279,6 +8346,7 @@
         <w:ind w:left="144" w:hanging="144"/>
       </w:pPr>
       <w:r>
+        <w:lastRenderedPageBreak/>
         <w:t xml:space="preserve">Corrected the reported population value for purely spatial clusters when running a space-time analysis using the Bernoulli model. </w:t>
       </w:r>
     </w:p>
@@ -8330,7 +8398,6 @@
         <w:ind w:left="144" w:hanging="144"/>
       </w:pPr>
       <w:r>
-        <w:lastRenderedPageBreak/>
         <w:t xml:space="preserve">Ability in batch mode to suppress the calculation of the loglikelihood value required for statistical significance at the 0.01 and 0.05 levels. </w:t>
       </w:r>
     </w:p>
@@ -8745,6 +8812,7 @@
         <w:jc w:val="left"/>
       </w:pPr>
       <w:r>
+        <w:lastRenderedPageBreak/>
         <w:t xml:space="preserve">When requesting a report of only non-overlapping clusters, overlapping is now defined in terms of having one or more location IDs in common rather </w:t>
       </w:r>
       <w:proofErr w:type="spellStart"/>
@@ -8795,7 +8863,6 @@
         <w:rPr>
           <w:bCs/>
         </w:rPr>
-        <w:lastRenderedPageBreak/>
         <w:t xml:space="preserve">Ability to define time intervals in years when the time aggregation is defined in terms of month, and in years or months when the aggregation is defined in terms of days. </w:t>
       </w:r>
     </w:p>
@@ -9119,7 +9186,6 @@
         <w:ind w:left="144" w:hanging="144"/>
       </w:pPr>
       <w:r>
-        <w:lastRenderedPageBreak/>
         <w:t>When launching SaTScan, a dialog box asks whether to open a new, a saved or the last worked on session.</w:t>
       </w:r>
     </w:p>
@@ -9496,6 +9562,7 @@
         <w:ind w:left="144" w:hanging="144"/>
       </w:pPr>
       <w:r>
+        <w:lastRenderedPageBreak/>
         <w:t>Parameters file structure switched to the more flexible windows style ‘</w:t>
       </w:r>
       <w:proofErr w:type="spellStart"/>
@@ -9536,7 +9603,6 @@
         <w:ind w:left="360" w:hanging="360"/>
       </w:pPr>
       <w:r>
-        <w:lastRenderedPageBreak/>
         <w:t xml:space="preserve">Improved and more detailed error messages for invalid parameters and input data.  </w:t>
       </w:r>
     </w:p>
@@ -9887,6 +9953,7 @@
         <w:rPr>
           <w:i/>
         </w:rPr>
+        <w:lastRenderedPageBreak/>
         <w:t>Minor Fixes</w:t>
       </w:r>
     </w:p>
@@ -10266,6 +10333,7 @@
         <w:jc w:val="left"/>
       </w:pPr>
       <w:r>
+        <w:lastRenderedPageBreak/>
         <w:t>New Analytical Features</w:t>
       </w:r>
     </w:p>
@@ -10341,7 +10409,6 @@
         <w:rPr>
           <w:iCs w:val="0"/>
         </w:rPr>
-        <w:lastRenderedPageBreak/>
         <w:t>Other Improvements</w:t>
       </w:r>
     </w:p>
@@ -10775,6 +10842,7 @@
         <w:rPr>
           <w:iCs w:val="0"/>
         </w:rPr>
+        <w:lastRenderedPageBreak/>
         <w:t>Other Features</w:t>
       </w:r>
     </w:p>
@@ -10816,8 +10884,8 @@
         </w:rPr>
         <w:t xml:space="preserve">Sample data: Brain cancer incidence in </w:t>
       </w:r>
-      <w:smartTag w:uri="urn:schemas-microsoft-com:office:smarttags" w:element="State">
-        <w:smartTag w:uri="urn:schemas-microsoft-com:office:smarttags" w:element="place">
+      <w:smartTag w:uri="urn:schemas-microsoft-com:office:smarttags" w:element="place">
+        <w:smartTag w:uri="urn:schemas-microsoft-com:office:smarttags" w:element="State">
           <w:r>
             <w:rPr>
               <w:bCs/>

</xml_diff>

<commit_message>
#66657 - merge 10.2.3 into master branch
</commit_message>
<xml_diff>
--- a/Doc/SaTScan Version History.docx
+++ b/Doc/SaTScan Version History.docx
@@ -1519,13 +1519,25 @@
         <w:rPr>
           <w:b/>
         </w:rPr>
-        <w:t>2</w:t>
-      </w:r>
-      <w:r>
-        <w:rPr>
-          <w:b/>
-        </w:rPr>
-        <w:t>, July 2024</w:t>
+        <w:t>3</w:t>
+      </w:r>
+      <w:r>
+        <w:rPr>
+          <w:b/>
+        </w:rPr>
+        <w:t>,</w:t>
+      </w:r>
+      <w:r>
+        <w:rPr>
+          <w:b/>
+        </w:rPr>
+        <w:t xml:space="preserve"> August</w:t>
+      </w:r>
+      <w:r>
+        <w:rPr>
+          <w:b/>
+        </w:rPr>
+        <w:t xml:space="preserve"> 2024</w:t>
       </w:r>
     </w:p>
     <w:p>
@@ -1559,46 +1571,29 @@
         <w:ind w:left="144" w:hanging="144"/>
       </w:pPr>
       <w:r>
-        <w:t xml:space="preserve">Correction to </w:t>
-      </w:r>
-      <w:r>
-        <w:t xml:space="preserve">the </w:t>
-      </w:r>
-      <w:r>
-        <w:t>Location Information file when using the Multiple Locations Per Observation File.</w:t>
-      </w:r>
-    </w:p>
-    <w:p>
-      <w:pPr>
-        <w:ind w:left="144" w:hanging="144"/>
-      </w:pPr>
-      <w:r>
-        <w:t>Correction to Google Earth/Maps to escape reserved characters</w:t>
-      </w:r>
-      <w:r>
-        <w:t>.</w:t>
-      </w:r>
-    </w:p>
-    <w:p>
-      <w:pPr>
-        <w:ind w:left="360" w:hanging="360"/>
-        <w:rPr>
-          <w:b/>
-        </w:rPr>
-      </w:pPr>
-    </w:p>
-    <w:p>
-      <w:pPr>
-        <w:ind w:left="360" w:hanging="360"/>
-        <w:rPr>
-          <w:b/>
-        </w:rPr>
-      </w:pPr>
-      <w:r>
-        <w:rPr>
-          <w:b/>
-        </w:rPr>
-        <w:t>Version 10.2.1, July 2024</w:t>
+        <w:t>Updated graphical user interface to address 508 compliance issues.</w:t>
+      </w:r>
+    </w:p>
+    <w:p>
+      <w:pPr>
+        <w:ind w:left="360" w:hanging="360"/>
+        <w:rPr>
+          <w:b/>
+        </w:rPr>
+      </w:pPr>
+    </w:p>
+    <w:p>
+      <w:pPr>
+        <w:ind w:left="360" w:hanging="360"/>
+        <w:rPr>
+          <w:b/>
+        </w:rPr>
+      </w:pPr>
+      <w:r>
+        <w:rPr>
+          <w:b/>
+        </w:rPr>
+        <w:t>Version 10.2.2, July 2024</w:t>
       </w:r>
     </w:p>
     <w:p>
@@ -1629,32 +1624,25 @@
     </w:p>
     <w:p>
       <w:pPr>
-        <w:ind w:left="360" w:hanging="360"/>
+        <w:ind w:left="144" w:hanging="144"/>
+      </w:pPr>
+      <w:r>
+        <w:t xml:space="preserve">Correction to </w:t>
+      </w:r>
+      <w:r>
+        <w:t xml:space="preserve">the </w:t>
+      </w:r>
+      <w:r>
+        <w:t>Location Information file when using the Multiple Locations Per Observation File.</w:t>
+      </w:r>
+    </w:p>
+    <w:p>
+      <w:pPr>
+        <w:ind w:left="144" w:hanging="144"/>
       </w:pPr>
       <w:r>
         <w:lastRenderedPageBreak/>
-        <w:t xml:space="preserve">Correction to </w:t>
-      </w:r>
-      <w:r>
-        <w:t xml:space="preserve">the </w:t>
-      </w:r>
-      <w:r>
-        <w:t xml:space="preserve">percentage of the cases </w:t>
-      </w:r>
-      <w:r>
-        <w:t xml:space="preserve">reported </w:t>
-      </w:r>
-      <w:r>
-        <w:t xml:space="preserve">in </w:t>
-      </w:r>
-      <w:r>
-        <w:t xml:space="preserve">the </w:t>
-      </w:r>
-      <w:r>
-        <w:t>temporal graphs</w:t>
-      </w:r>
-      <w:r>
-        <w:t xml:space="preserve"> output</w:t>
+        <w:t>Correction to Google Earth/Maps to escape reserved characters</w:t>
       </w:r>
       <w:r>
         <w:t>.</w:t>
@@ -1662,47 +1650,24 @@
     </w:p>
     <w:p>
       <w:pPr>
-        <w:ind w:left="144" w:hanging="144"/>
-      </w:pPr>
-      <w:r>
-        <w:t xml:space="preserve">Correction to </w:t>
-      </w:r>
-      <w:r>
-        <w:t xml:space="preserve">Google Maps </w:t>
-      </w:r>
-      <w:r>
-        <w:t xml:space="preserve">HTML and </w:t>
-      </w:r>
-      <w:r>
-        <w:t>JavaScript</w:t>
-      </w:r>
-      <w:r>
-        <w:t xml:space="preserve"> to escape reserved characters</w:t>
-      </w:r>
-      <w:r>
-        <w:t>.</w:t>
-      </w:r>
-    </w:p>
-    <w:p>
-      <w:pPr>
-        <w:ind w:left="360" w:hanging="360"/>
-        <w:rPr>
-          <w:b/>
-        </w:rPr>
-      </w:pPr>
-    </w:p>
-    <w:p>
-      <w:pPr>
-        <w:ind w:left="360" w:hanging="360"/>
-        <w:rPr>
-          <w:b/>
-        </w:rPr>
-      </w:pPr>
-      <w:r>
-        <w:rPr>
-          <w:b/>
-        </w:rPr>
-        <w:t>Version 10.2, June 2024</w:t>
+        <w:ind w:left="360" w:hanging="360"/>
+        <w:rPr>
+          <w:b/>
+        </w:rPr>
+      </w:pPr>
+    </w:p>
+    <w:p>
+      <w:pPr>
+        <w:ind w:left="360" w:hanging="360"/>
+        <w:rPr>
+          <w:b/>
+        </w:rPr>
+      </w:pPr>
+      <w:r>
+        <w:rPr>
+          <w:b/>
+        </w:rPr>
+        <w:t>Version 10.2.1, July 2024</w:t>
       </w:r>
     </w:p>
     <w:p>
@@ -1728,26 +1693,39 @@
           <w:i/>
           <w:iCs/>
         </w:rPr>
-        <w:t>Improvements</w:t>
-      </w:r>
-    </w:p>
-    <w:p>
-      <w:pPr>
-        <w:ind w:left="360" w:hanging="360"/>
-      </w:pPr>
-      <w:r>
-        <w:t xml:space="preserve">Ability to use </w:t>
-      </w:r>
-      <w:r>
-        <w:t>multiple coordinates per location when scanning on a network.</w:t>
-      </w:r>
-    </w:p>
-    <w:p>
-      <w:pPr>
-        <w:ind w:left="360" w:hanging="360"/>
-      </w:pPr>
-      <w:r>
-        <w:t xml:space="preserve">Improved wizard for importing case files with descriptive line list data about individuals. </w:t>
+        <w:t>Fixes</w:t>
+      </w:r>
+    </w:p>
+    <w:p>
+      <w:pPr>
+        <w:ind w:left="360" w:hanging="360"/>
+      </w:pPr>
+      <w:r>
+        <w:t xml:space="preserve">Correction to </w:t>
+      </w:r>
+      <w:r>
+        <w:t xml:space="preserve">the </w:t>
+      </w:r>
+      <w:r>
+        <w:t xml:space="preserve">percentage of the cases </w:t>
+      </w:r>
+      <w:r>
+        <w:t xml:space="preserve">reported </w:t>
+      </w:r>
+      <w:r>
+        <w:t xml:space="preserve">in </w:t>
+      </w:r>
+      <w:r>
+        <w:t xml:space="preserve">the </w:t>
+      </w:r>
+      <w:r>
+        <w:t>temporal graphs</w:t>
+      </w:r>
+      <w:r>
+        <w:t xml:space="preserve"> output</w:t>
+      </w:r>
+      <w:r>
+        <w:t>.</w:t>
       </w:r>
     </w:p>
     <w:p>
@@ -1755,137 +1733,19 @@
         <w:ind w:left="144" w:hanging="144"/>
       </w:pPr>
       <w:r>
-        <w:t xml:space="preserve">Results file report the cluster </w:t>
-      </w:r>
-      <w:r>
-        <w:rPr>
-          <w:i/>
-          <w:iCs/>
-        </w:rPr>
-        <w:t>‘span’</w:t>
-      </w:r>
-      <w:r>
-        <w:t xml:space="preserve">, defined as the distance between the two cluster locations furthest away. Especially useful when scanning on a network. </w:t>
-      </w:r>
-    </w:p>
-    <w:p>
-      <w:pPr>
-        <w:ind w:left="144" w:hanging="144"/>
-      </w:pPr>
-      <w:r>
-        <w:t>For prospective analyses, user specified cut-offs for performing or reporting analyses are defined in terms of recurrence intervals instead of p-values.</w:t>
-      </w:r>
-    </w:p>
-    <w:p>
-      <w:pPr>
-        <w:ind w:left="144" w:hanging="144"/>
-      </w:pPr>
-      <w:r>
-        <w:t>For the Poisson probability model, time stratified adjustments are implemented in the same manner as for the Bernoulli model.</w:t>
-      </w:r>
-    </w:p>
-    <w:p>
-      <w:pPr>
-        <w:ind w:left="360" w:hanging="360"/>
-      </w:pPr>
-      <w:r>
-        <w:t xml:space="preserve">For space-time analyses, the </w:t>
-      </w:r>
-      <w:r>
-        <w:t xml:space="preserve">Bernoulli drilldown </w:t>
-      </w:r>
-      <w:r>
-        <w:t xml:space="preserve">uses </w:t>
-      </w:r>
-      <w:r>
-        <w:t>the iterative scan.</w:t>
-      </w:r>
-    </w:p>
-    <w:p>
-      <w:pPr>
-        <w:ind w:left="144" w:hanging="144"/>
-      </w:pPr>
-      <w:r>
-        <w:t>When reporting clusters for space-time analyses, cluster overlap in not only defined geographically but also temporally, so that two non-overlapping clusters may both be reported when they are in the same place but at different times.</w:t>
-      </w:r>
-    </w:p>
-    <w:p>
-      <w:pPr>
-        <w:ind w:left="144" w:hanging="144"/>
-      </w:pPr>
-      <w:r>
-        <w:t>Google Maps and Google Earth output can display line-list information for individuals in detected clusters, to be used in cluster investigations.</w:t>
-      </w:r>
-    </w:p>
-    <w:p>
-      <w:pPr>
-        <w:ind w:left="144" w:hanging="144"/>
-      </w:pPr>
-      <w:r>
-        <w:t>For network analyses, ability to visualize the entire network in in Google Maps, Google Earth, or for Cartesian graphs.</w:t>
-      </w:r>
-    </w:p>
-    <w:p>
-      <w:pPr>
-        <w:ind w:left="144" w:hanging="144"/>
-      </w:pPr>
-      <w:r>
-        <w:t xml:space="preserve">For temporal graphs depicting detected clusters, it now reports the percentage of the cases in the geographical cluster area that are also in the temporal cluster window, while comparing that percentage to outside the cluster. </w:t>
-      </w:r>
-    </w:p>
-    <w:p>
-      <w:pPr>
-        <w:ind w:left="360" w:hanging="360"/>
-      </w:pPr>
-      <w:r>
-        <w:t>For the space-time permutation model, temporal graphs report observed/expected.</w:t>
-      </w:r>
-    </w:p>
-    <w:p>
-      <w:pPr>
-        <w:ind w:left="144" w:hanging="144"/>
-      </w:pPr>
-      <w:r>
-        <w:t>Option to send email notifications with summary information when using the multiple analysis feature.</w:t>
-      </w:r>
-    </w:p>
-    <w:p>
-      <w:pPr>
-        <w:ind w:left="360" w:hanging="360"/>
-        <w:rPr>
-          <w:bCs/>
-        </w:rPr>
-      </w:pPr>
-    </w:p>
-    <w:p>
-      <w:pPr>
-        <w:ind w:left="360" w:hanging="360"/>
-        <w:rPr>
-          <w:i/>
-          <w:iCs/>
-        </w:rPr>
-      </w:pPr>
-      <w:r>
-        <w:rPr>
-          <w:i/>
-          <w:iCs/>
-        </w:rPr>
-        <w:t>Minor Fixes</w:t>
-      </w:r>
-    </w:p>
-    <w:p>
-      <w:pPr>
-        <w:ind w:left="360" w:hanging="360"/>
-        <w:rPr>
-          <w:i/>
-          <w:iCs/>
-        </w:rPr>
-      </w:pPr>
-      <w:r>
-        <w:t>Faster file browsing</w:t>
-      </w:r>
-      <w:r>
-        <w:t xml:space="preserve"> for certain complex situations</w:t>
+        <w:t xml:space="preserve">Correction to </w:t>
+      </w:r>
+      <w:r>
+        <w:t xml:space="preserve">Google Maps </w:t>
+      </w:r>
+      <w:r>
+        <w:t xml:space="preserve">HTML and </w:t>
+      </w:r>
+      <w:r>
+        <w:t>JavaScript</w:t>
+      </w:r>
+      <w:r>
+        <w:t xml:space="preserve"> to escape reserved characters</w:t>
       </w:r>
       <w:r>
         <w:t>.</w:t>
@@ -1894,139 +1754,23 @@
     <w:p>
       <w:pPr>
         <w:ind w:left="360" w:hanging="360"/>
-      </w:pPr>
-      <w:r>
-        <w:t xml:space="preserve">Import file wizard estimates the number of columns by sampling up to </w:t>
-      </w:r>
-      <w:r>
-        <w:t>200</w:t>
-      </w:r>
-      <w:r>
-        <w:t xml:space="preserve"> records.</w:t>
-      </w:r>
-    </w:p>
-    <w:p>
-      <w:pPr>
-        <w:ind w:left="144" w:hanging="144"/>
-      </w:pPr>
-      <w:r>
-        <w:t>M</w:t>
-      </w:r>
-      <w:r>
-        <w:t>ultiple analyses window is refreshed when the user leave</w:t>
-      </w:r>
-      <w:r>
-        <w:t>s</w:t>
-      </w:r>
-      <w:r>
-        <w:t xml:space="preserve"> it open while a background process runs the multiple analyses (crontab, scheduler, etc.).</w:t>
-      </w:r>
-    </w:p>
-    <w:p>
-      <w:pPr>
-        <w:ind w:left="360" w:hanging="360"/>
-      </w:pPr>
-      <w:r>
-        <w:t>Fixed program crash when weighted normal model was used with covariates.</w:t>
-      </w:r>
-    </w:p>
-    <w:p>
-      <w:pPr>
-        <w:ind w:left="144" w:hanging="144"/>
-      </w:pPr>
-      <w:r>
-        <w:t xml:space="preserve">Updated </w:t>
-      </w:r>
-      <w:r>
-        <w:t>results</w:t>
-      </w:r>
-      <w:r>
-        <w:t xml:space="preserve"> file to report cluster population </w:t>
-      </w:r>
-      <w:r>
-        <w:t>with</w:t>
-      </w:r>
-      <w:r>
-        <w:t xml:space="preserve">in </w:t>
-      </w:r>
-      <w:r>
-        <w:t xml:space="preserve">each </w:t>
-      </w:r>
-      <w:r>
-        <w:t xml:space="preserve">data set section when using multiple data </w:t>
-      </w:r>
-      <w:r>
-        <w:t>sets.</w:t>
-      </w:r>
-    </w:p>
-    <w:p>
-      <w:pPr>
-        <w:ind w:left="144" w:hanging="144"/>
-      </w:pPr>
-      <w:r>
-        <w:t>Updated the Cartesian graph to correctly display clusters when there are multiple data sets.</w:t>
-      </w:r>
-    </w:p>
-    <w:p>
-      <w:pPr>
-        <w:ind w:left="144" w:hanging="144"/>
-      </w:pPr>
-      <w:r>
-        <w:t xml:space="preserve">Reworded </w:t>
-      </w:r>
-      <w:r>
-        <w:t>warning</w:t>
-      </w:r>
-      <w:r>
-        <w:t>s</w:t>
-      </w:r>
-      <w:r>
-        <w:t xml:space="preserve"> printed to </w:t>
-      </w:r>
-      <w:r>
-        <w:t xml:space="preserve">the </w:t>
-      </w:r>
-      <w:r>
-        <w:t>results</w:t>
-      </w:r>
-      <w:r>
-        <w:t xml:space="preserve"> file when a data set has been excluded</w:t>
-      </w:r>
-      <w:r>
-        <w:t xml:space="preserve"> from the analysis</w:t>
-      </w:r>
-      <w:r>
-        <w:t>.</w:t>
-      </w:r>
-    </w:p>
-    <w:p>
-      <w:pPr>
-        <w:ind w:left="360" w:hanging="360"/>
-      </w:pPr>
-      <w:r>
-        <w:t>Temporal graphs load quicker.</w:t>
-      </w:r>
-    </w:p>
-    <w:p>
-      <w:pPr>
-        <w:ind w:left="360" w:hanging="360"/>
-        <w:rPr>
-          <w:b/>
-        </w:rPr>
-      </w:pPr>
-    </w:p>
-    <w:p>
-      <w:pPr>
-        <w:ind w:left="360" w:hanging="360"/>
-        <w:rPr>
-          <w:b/>
-        </w:rPr>
-      </w:pPr>
-      <w:r>
-        <w:rPr>
-          <w:b/>
-        </w:rPr>
-        <w:t>Version 10.1.3, February 2024</w:t>
+        <w:rPr>
+          <w:b/>
+        </w:rPr>
+      </w:pPr>
+    </w:p>
+    <w:p>
+      <w:pPr>
+        <w:ind w:left="360" w:hanging="360"/>
+        <w:rPr>
+          <w:b/>
+        </w:rPr>
+      </w:pPr>
+      <w:r>
+        <w:rPr>
+          <w:b/>
+        </w:rPr>
+        <w:t>Version 10.2, June 2024</w:t>
       </w:r>
     </w:p>
     <w:p>
@@ -2041,6 +1785,330 @@
     </w:p>
     <w:p>
       <w:pPr>
+        <w:ind w:left="360" w:hanging="360"/>
+        <w:rPr>
+          <w:i/>
+          <w:iCs/>
+        </w:rPr>
+      </w:pPr>
+      <w:r>
+        <w:rPr>
+          <w:i/>
+          <w:iCs/>
+        </w:rPr>
+        <w:t>Improvements</w:t>
+      </w:r>
+    </w:p>
+    <w:p>
+      <w:pPr>
+        <w:ind w:left="360" w:hanging="360"/>
+      </w:pPr>
+      <w:r>
+        <w:t xml:space="preserve">Ability to use </w:t>
+      </w:r>
+      <w:r>
+        <w:t>multiple coordinates per location when scanning on a network.</w:t>
+      </w:r>
+    </w:p>
+    <w:p>
+      <w:pPr>
+        <w:ind w:left="360" w:hanging="360"/>
+      </w:pPr>
+      <w:r>
+        <w:t xml:space="preserve">Improved wizard for importing case files with descriptive line list data about individuals. </w:t>
+      </w:r>
+    </w:p>
+    <w:p>
+      <w:pPr>
+        <w:ind w:left="144" w:hanging="144"/>
+      </w:pPr>
+      <w:r>
+        <w:t xml:space="preserve">Results file report the cluster </w:t>
+      </w:r>
+      <w:r>
+        <w:rPr>
+          <w:i/>
+          <w:iCs/>
+        </w:rPr>
+        <w:t>‘span’</w:t>
+      </w:r>
+      <w:r>
+        <w:t xml:space="preserve">, defined as the distance between the two cluster locations furthest away. Especially useful when scanning on a network. </w:t>
+      </w:r>
+    </w:p>
+    <w:p>
+      <w:pPr>
+        <w:ind w:left="144" w:hanging="144"/>
+      </w:pPr>
+      <w:r>
+        <w:t>For prospective analyses, user specified cut-offs for performing or reporting analyses are defined in terms of recurrence intervals instead of p-values.</w:t>
+      </w:r>
+    </w:p>
+    <w:p>
+      <w:pPr>
+        <w:ind w:left="144" w:hanging="144"/>
+      </w:pPr>
+      <w:r>
+        <w:t>For the Poisson probability model, time stratified adjustments are implemented in the same manner as for the Bernoulli model.</w:t>
+      </w:r>
+    </w:p>
+    <w:p>
+      <w:pPr>
+        <w:ind w:left="360" w:hanging="360"/>
+      </w:pPr>
+      <w:r>
+        <w:t xml:space="preserve">For space-time analyses, the </w:t>
+      </w:r>
+      <w:r>
+        <w:t xml:space="preserve">Bernoulli drilldown </w:t>
+      </w:r>
+      <w:r>
+        <w:t xml:space="preserve">uses </w:t>
+      </w:r>
+      <w:r>
+        <w:t>the iterative scan.</w:t>
+      </w:r>
+    </w:p>
+    <w:p>
+      <w:pPr>
+        <w:ind w:left="144" w:hanging="144"/>
+      </w:pPr>
+      <w:r>
+        <w:t>When reporting clusters for space-time analyses, cluster overlap in not only defined geographically but also temporally, so that two non-overlapping clusters may both be reported when they are in the same place but at different times.</w:t>
+      </w:r>
+    </w:p>
+    <w:p>
+      <w:pPr>
+        <w:ind w:left="144" w:hanging="144"/>
+      </w:pPr>
+      <w:r>
+        <w:t>Google Maps and Google Earth output can display line-list information for individuals in detected clusters, to be used in cluster investigations.</w:t>
+      </w:r>
+    </w:p>
+    <w:p>
+      <w:pPr>
+        <w:ind w:left="144" w:hanging="144"/>
+      </w:pPr>
+      <w:r>
+        <w:t>For network analyses, ability to visualize the entire network in in Google Maps, Google Earth, or for Cartesian graphs.</w:t>
+      </w:r>
+    </w:p>
+    <w:p>
+      <w:pPr>
+        <w:ind w:left="144" w:hanging="144"/>
+      </w:pPr>
+      <w:r>
+        <w:t xml:space="preserve">For temporal graphs depicting detected clusters, it now reports the percentage of the cases in the geographical cluster area that are also in the temporal cluster window, while comparing that percentage to outside the cluster. </w:t>
+      </w:r>
+    </w:p>
+    <w:p>
+      <w:pPr>
+        <w:ind w:left="360" w:hanging="360"/>
+      </w:pPr>
+      <w:r>
+        <w:t>For the space-time permutation model, temporal graphs report observed/expected.</w:t>
+      </w:r>
+    </w:p>
+    <w:p>
+      <w:pPr>
+        <w:ind w:left="144" w:hanging="144"/>
+      </w:pPr>
+      <w:r>
+        <w:t>Option to send email notifications with summary information when using the multiple analysis feature.</w:t>
+      </w:r>
+    </w:p>
+    <w:p>
+      <w:pPr>
+        <w:ind w:left="360" w:hanging="360"/>
+        <w:rPr>
+          <w:bCs/>
+        </w:rPr>
+      </w:pPr>
+    </w:p>
+    <w:p>
+      <w:pPr>
+        <w:ind w:left="360" w:hanging="360"/>
+        <w:rPr>
+          <w:i/>
+          <w:iCs/>
+        </w:rPr>
+      </w:pPr>
+      <w:r>
+        <w:rPr>
+          <w:i/>
+          <w:iCs/>
+        </w:rPr>
+        <w:t>Minor Fixes</w:t>
+      </w:r>
+    </w:p>
+    <w:p>
+      <w:pPr>
+        <w:ind w:left="360" w:hanging="360"/>
+        <w:rPr>
+          <w:i/>
+          <w:iCs/>
+        </w:rPr>
+      </w:pPr>
+      <w:r>
+        <w:t>Faster file browsing</w:t>
+      </w:r>
+      <w:r>
+        <w:t xml:space="preserve"> for certain complex situations</w:t>
+      </w:r>
+      <w:r>
+        <w:t>.</w:t>
+      </w:r>
+    </w:p>
+    <w:p>
+      <w:pPr>
+        <w:ind w:left="360" w:hanging="360"/>
+      </w:pPr>
+      <w:r>
+        <w:t xml:space="preserve">Import file wizard estimates the number of columns by sampling up to </w:t>
+      </w:r>
+      <w:r>
+        <w:t>200</w:t>
+      </w:r>
+      <w:r>
+        <w:t xml:space="preserve"> records.</w:t>
+      </w:r>
+    </w:p>
+    <w:p>
+      <w:pPr>
+        <w:ind w:left="144" w:hanging="144"/>
+      </w:pPr>
+      <w:r>
+        <w:t>M</w:t>
+      </w:r>
+      <w:r>
+        <w:t>ultiple analyses window is refreshed when the user leave</w:t>
+      </w:r>
+      <w:r>
+        <w:t>s</w:t>
+      </w:r>
+      <w:r>
+        <w:t xml:space="preserve"> it open while a background process runs the multiple analyses (crontab, scheduler, etc.).</w:t>
+      </w:r>
+    </w:p>
+    <w:p>
+      <w:pPr>
+        <w:ind w:left="360" w:hanging="360"/>
+      </w:pPr>
+      <w:r>
+        <w:t>Fixed program crash when weighted normal model was used with covariates.</w:t>
+      </w:r>
+    </w:p>
+    <w:p>
+      <w:pPr>
+        <w:ind w:left="144" w:hanging="144"/>
+      </w:pPr>
+      <w:r>
+        <w:t xml:space="preserve">Updated </w:t>
+      </w:r>
+      <w:r>
+        <w:t>results</w:t>
+      </w:r>
+      <w:r>
+        <w:t xml:space="preserve"> file to report cluster population </w:t>
+      </w:r>
+      <w:r>
+        <w:t>with</w:t>
+      </w:r>
+      <w:r>
+        <w:t xml:space="preserve">in </w:t>
+      </w:r>
+      <w:r>
+        <w:t xml:space="preserve">each </w:t>
+      </w:r>
+      <w:r>
+        <w:t xml:space="preserve">data set section when using multiple data </w:t>
+      </w:r>
+      <w:r>
+        <w:t>sets.</w:t>
+      </w:r>
+    </w:p>
+    <w:p>
+      <w:pPr>
+        <w:ind w:left="144" w:hanging="144"/>
+      </w:pPr>
+      <w:r>
+        <w:t>Updated the Cartesian graph to correctly display clusters when there are multiple data sets.</w:t>
+      </w:r>
+    </w:p>
+    <w:p>
+      <w:pPr>
+        <w:ind w:left="144" w:hanging="144"/>
+      </w:pPr>
+      <w:r>
+        <w:t xml:space="preserve">Reworded </w:t>
+      </w:r>
+      <w:r>
+        <w:t>warning</w:t>
+      </w:r>
+      <w:r>
+        <w:t>s</w:t>
+      </w:r>
+      <w:r>
+        <w:t xml:space="preserve"> printed to </w:t>
+      </w:r>
+      <w:r>
+        <w:t xml:space="preserve">the </w:t>
+      </w:r>
+      <w:r>
+        <w:t>results</w:t>
+      </w:r>
+      <w:r>
+        <w:t xml:space="preserve"> file when a data set has been excluded</w:t>
+      </w:r>
+      <w:r>
+        <w:t xml:space="preserve"> from the analysis</w:t>
+      </w:r>
+      <w:r>
+        <w:t>.</w:t>
+      </w:r>
+    </w:p>
+    <w:p>
+      <w:pPr>
+        <w:ind w:left="360" w:hanging="360"/>
+      </w:pPr>
+      <w:r>
+        <w:t>Temporal graphs load quicker.</w:t>
+      </w:r>
+    </w:p>
+    <w:p>
+      <w:pPr>
+        <w:ind w:left="360" w:hanging="360"/>
+        <w:rPr>
+          <w:b/>
+        </w:rPr>
+      </w:pPr>
+    </w:p>
+    <w:p>
+      <w:pPr>
+        <w:ind w:left="360" w:hanging="360"/>
+        <w:rPr>
+          <w:b/>
+        </w:rPr>
+      </w:pPr>
+      <w:r>
+        <w:rPr>
+          <w:b/>
+        </w:rPr>
+        <w:t>Version 10.1.3, February 2024</w:t>
+      </w:r>
+    </w:p>
+    <w:p>
+      <w:pPr>
+        <w:ind w:left="360" w:hanging="360"/>
+        <w:rPr>
+          <w:b/>
+          <w:sz w:val="12"/>
+          <w:szCs w:val="12"/>
+        </w:rPr>
+      </w:pPr>
+    </w:p>
+    <w:p>
+      <w:pPr>
         <w:rPr>
           <w:i/>
         </w:rPr>
@@ -2757,6 +2825,7 @@
         <w:rPr>
           <w:i/>
         </w:rPr>
+        <w:lastRenderedPageBreak/>
         <w:t>New Analytical Features</w:t>
       </w:r>
     </w:p>
@@ -2899,7 +2968,6 @@
         <w:rPr>
           <w:bCs/>
         </w:rPr>
-        <w:lastRenderedPageBreak/>
         <w:t>For multiple data set</w:t>
       </w:r>
       <w:r>
@@ -3773,7 +3841,6 @@
         <w:rPr>
           <w:bCs/>
         </w:rPr>
-        <w:lastRenderedPageBreak/>
         <w:t xml:space="preserve">Cluster </w:t>
       </w:r>
       <w:r>
@@ -4704,6 +4771,7 @@
         <w:rPr>
           <w:i/>
         </w:rPr>
+        <w:lastRenderedPageBreak/>
         <w:t>Fixes</w:t>
       </w:r>
     </w:p>
@@ -6324,6 +6392,7 @@
         <w:ind w:left="360" w:hanging="360"/>
       </w:pPr>
       <w:r>
+        <w:lastRenderedPageBreak/>
         <w:t>Spatial variation in temporal trends analysis</w:t>
       </w:r>
     </w:p>
@@ -6363,8 +6432,8 @@
       <w:r>
         <w:t xml:space="preserve">Sequential </w:t>
       </w:r>
-      <w:smartTag w:uri="urn:schemas-microsoft-com:office:smarttags" w:element="place">
-        <w:smartTag w:uri="urn:schemas-microsoft-com:office:smarttags" w:element="City">
+      <w:smartTag w:uri="urn:schemas-microsoft-com:office:smarttags" w:element="City">
+        <w:smartTag w:uri="urn:schemas-microsoft-com:office:smarttags" w:element="place">
           <w:r>
             <w:t>Monte Carlo</w:t>
           </w:r>
@@ -6393,7 +6462,6 @@
         <w:rPr>
           <w:i/>
         </w:rPr>
-        <w:lastRenderedPageBreak/>
         <w:t>Other Improvements</w:t>
       </w:r>
     </w:p>
@@ -6861,6 +6929,7 @@
         <w:ind w:left="360" w:hanging="360"/>
       </w:pPr>
       <w:r>
+        <w:lastRenderedPageBreak/>
         <w:t>Corrected several typos in graphical application and messaging.</w:t>
       </w:r>
     </w:p>
@@ -6920,7 +6989,6 @@
         <w:ind w:left="144" w:hanging="144"/>
       </w:pPr>
       <w:r>
-        <w:lastRenderedPageBreak/>
         <w:t>Corrected bug when the adjustments for known relative risk file was used for prospective analyses.</w:t>
       </w:r>
     </w:p>
@@ -7505,7 +7573,6 @@
         <w:ind w:left="144" w:hanging="144"/>
       </w:pPr>
       <w:r>
-        <w:lastRenderedPageBreak/>
         <w:t>Specification of user defined neighbors file to define windows with non-Euclidean distance metrics.</w:t>
       </w:r>
     </w:p>
@@ -7873,6 +7940,7 @@
         <w:ind w:left="360" w:hanging="360"/>
       </w:pPr>
       <w:r>
+        <w:lastRenderedPageBreak/>
         <w:t>Temporal graphs load quicker.</w:t>
       </w:r>
     </w:p>
@@ -7922,7 +7990,6 @@
         <w:rPr>
           <w:b/>
         </w:rPr>
-        <w:lastRenderedPageBreak/>
         <w:t>Version 6.1, March 13, 2006</w:t>
       </w:r>
     </w:p>
@@ -8279,6 +8346,7 @@
         <w:ind w:left="144" w:hanging="144"/>
       </w:pPr>
       <w:r>
+        <w:lastRenderedPageBreak/>
         <w:t xml:space="preserve">Corrected the reported population value for purely spatial clusters when running a space-time analysis using the Bernoulli model. </w:t>
       </w:r>
     </w:p>
@@ -8330,7 +8398,6 @@
         <w:ind w:left="144" w:hanging="144"/>
       </w:pPr>
       <w:r>
-        <w:lastRenderedPageBreak/>
         <w:t xml:space="preserve">Ability in batch mode to suppress the calculation of the loglikelihood value required for statistical significance at the 0.01 and 0.05 levels. </w:t>
       </w:r>
     </w:p>
@@ -8745,6 +8812,7 @@
         <w:jc w:val="left"/>
       </w:pPr>
       <w:r>
+        <w:lastRenderedPageBreak/>
         <w:t xml:space="preserve">When requesting a report of only non-overlapping clusters, overlapping is now defined in terms of having one or more location IDs in common rather </w:t>
       </w:r>
       <w:proofErr w:type="spellStart"/>
@@ -8795,7 +8863,6 @@
         <w:rPr>
           <w:bCs/>
         </w:rPr>
-        <w:lastRenderedPageBreak/>
         <w:t xml:space="preserve">Ability to define time intervals in years when the time aggregation is defined in terms of month, and in years or months when the aggregation is defined in terms of days. </w:t>
       </w:r>
     </w:p>
@@ -9119,7 +9186,6 @@
         <w:ind w:left="144" w:hanging="144"/>
       </w:pPr>
       <w:r>
-        <w:lastRenderedPageBreak/>
         <w:t>When launching SaTScan, a dialog box asks whether to open a new, a saved or the last worked on session.</w:t>
       </w:r>
     </w:p>
@@ -9496,6 +9562,7 @@
         <w:ind w:left="144" w:hanging="144"/>
       </w:pPr>
       <w:r>
+        <w:lastRenderedPageBreak/>
         <w:t>Parameters file structure switched to the more flexible windows style ‘</w:t>
       </w:r>
       <w:proofErr w:type="spellStart"/>
@@ -9536,7 +9603,6 @@
         <w:ind w:left="360" w:hanging="360"/>
       </w:pPr>
       <w:r>
-        <w:lastRenderedPageBreak/>
         <w:t xml:space="preserve">Improved and more detailed error messages for invalid parameters and input data.  </w:t>
       </w:r>
     </w:p>
@@ -9887,6 +9953,7 @@
         <w:rPr>
           <w:i/>
         </w:rPr>
+        <w:lastRenderedPageBreak/>
         <w:t>Minor Fixes</w:t>
       </w:r>
     </w:p>
@@ -10266,6 +10333,7 @@
         <w:jc w:val="left"/>
       </w:pPr>
       <w:r>
+        <w:lastRenderedPageBreak/>
         <w:t>New Analytical Features</w:t>
       </w:r>
     </w:p>
@@ -10341,7 +10409,6 @@
         <w:rPr>
           <w:iCs w:val="0"/>
         </w:rPr>
-        <w:lastRenderedPageBreak/>
         <w:t>Other Improvements</w:t>
       </w:r>
     </w:p>
@@ -10775,6 +10842,7 @@
         <w:rPr>
           <w:iCs w:val="0"/>
         </w:rPr>
+        <w:lastRenderedPageBreak/>
         <w:t>Other Features</w:t>
       </w:r>
     </w:p>
@@ -10816,8 +10884,8 @@
         </w:rPr>
         <w:t xml:space="preserve">Sample data: Brain cancer incidence in </w:t>
       </w:r>
-      <w:smartTag w:uri="urn:schemas-microsoft-com:office:smarttags" w:element="State">
-        <w:smartTag w:uri="urn:schemas-microsoft-com:office:smarttags" w:element="place">
+      <w:smartTag w:uri="urn:schemas-microsoft-com:office:smarttags" w:element="place">
+        <w:smartTag w:uri="urn:schemas-microsoft-com:office:smarttags" w:element="State">
           <w:r>
             <w:rPr>
               <w:bCs/>

</xml_diff>

<commit_message>
#66665 - corrected bug in gis output file
</commit_message>
<xml_diff>
--- a/Doc/SaTScan Version History.docx
+++ b/Doc/SaTScan Version History.docx
@@ -1519,25 +1519,13 @@
         <w:rPr>
           <w:b/>
         </w:rPr>
-        <w:t>3</w:t>
-      </w:r>
-      <w:r>
-        <w:rPr>
-          <w:b/>
-        </w:rPr>
-        <w:t>,</w:t>
-      </w:r>
-      <w:r>
-        <w:rPr>
-          <w:b/>
-        </w:rPr>
-        <w:t xml:space="preserve"> August</w:t>
-      </w:r>
-      <w:r>
-        <w:rPr>
-          <w:b/>
-        </w:rPr>
-        <w:t xml:space="preserve"> 2024</w:t>
+        <w:t>4</w:t>
+      </w:r>
+      <w:r>
+        <w:rPr>
+          <w:b/>
+        </w:rPr>
+        <w:t>, August 2024</w:t>
       </w:r>
     </w:p>
     <w:p>
@@ -1571,29 +1559,35 @@
         <w:ind w:left="144" w:hanging="144"/>
       </w:pPr>
       <w:r>
-        <w:t>Updated graphical user interface to address 508 compliance issues.</w:t>
-      </w:r>
-    </w:p>
-    <w:p>
-      <w:pPr>
-        <w:ind w:left="360" w:hanging="360"/>
-        <w:rPr>
-          <w:b/>
-        </w:rPr>
-      </w:pPr>
-    </w:p>
-    <w:p>
-      <w:pPr>
-        <w:ind w:left="360" w:hanging="360"/>
-        <w:rPr>
-          <w:b/>
-        </w:rPr>
-      </w:pPr>
-      <w:r>
-        <w:rPr>
-          <w:b/>
-        </w:rPr>
-        <w:t>Version 10.2.2, July 2024</w:t>
+        <w:t>Correction to the Location Information file when using the Multiple Locations Per Observation File</w:t>
+      </w:r>
+      <w:r>
+        <w:t xml:space="preserve"> (correction related to 10.2.2 update)</w:t>
+      </w:r>
+      <w:r>
+        <w:t>.</w:t>
+      </w:r>
+    </w:p>
+    <w:p>
+      <w:pPr>
+        <w:ind w:left="360" w:hanging="360"/>
+        <w:rPr>
+          <w:b/>
+        </w:rPr>
+      </w:pPr>
+    </w:p>
+    <w:p>
+      <w:pPr>
+        <w:ind w:left="360" w:hanging="360"/>
+        <w:rPr>
+          <w:b/>
+        </w:rPr>
+      </w:pPr>
+      <w:r>
+        <w:rPr>
+          <w:b/>
+        </w:rPr>
+        <w:t>Version 10.2.3, August 2024</w:t>
       </w:r>
     </w:p>
     <w:p>
@@ -1627,47 +1621,29 @@
         <w:ind w:left="144" w:hanging="144"/>
       </w:pPr>
       <w:r>
-        <w:t xml:space="preserve">Correction to </w:t>
-      </w:r>
-      <w:r>
-        <w:t xml:space="preserve">the </w:t>
-      </w:r>
-      <w:r>
-        <w:t>Location Information file when using the Multiple Locations Per Observation File.</w:t>
-      </w:r>
-    </w:p>
-    <w:p>
-      <w:pPr>
-        <w:ind w:left="144" w:hanging="144"/>
-      </w:pPr>
-      <w:r>
-        <w:lastRenderedPageBreak/>
-        <w:t>Correction to Google Earth/Maps to escape reserved characters</w:t>
-      </w:r>
-      <w:r>
-        <w:t>.</w:t>
-      </w:r>
-    </w:p>
-    <w:p>
-      <w:pPr>
-        <w:ind w:left="360" w:hanging="360"/>
-        <w:rPr>
-          <w:b/>
-        </w:rPr>
-      </w:pPr>
-    </w:p>
-    <w:p>
-      <w:pPr>
-        <w:ind w:left="360" w:hanging="360"/>
-        <w:rPr>
-          <w:b/>
-        </w:rPr>
-      </w:pPr>
-      <w:r>
-        <w:rPr>
-          <w:b/>
-        </w:rPr>
-        <w:t>Version 10.2.1, July 2024</w:t>
+        <w:t>Updated graphical user interface to address 508 compliance issues.</w:t>
+      </w:r>
+    </w:p>
+    <w:p>
+      <w:pPr>
+        <w:ind w:left="360" w:hanging="360"/>
+        <w:rPr>
+          <w:b/>
+        </w:rPr>
+      </w:pPr>
+    </w:p>
+    <w:p>
+      <w:pPr>
+        <w:ind w:left="360" w:hanging="360"/>
+        <w:rPr>
+          <w:b/>
+        </w:rPr>
+      </w:pPr>
+      <w:r>
+        <w:rPr>
+          <w:b/>
+        </w:rPr>
+        <w:t>Version 10.2.2, July 2024</w:t>
       </w:r>
     </w:p>
     <w:p>
@@ -1698,7 +1674,7 @@
     </w:p>
     <w:p>
       <w:pPr>
-        <w:ind w:left="360" w:hanging="360"/>
+        <w:ind w:left="144" w:hanging="144"/>
       </w:pPr>
       <w:r>
         <w:t xml:space="preserve">Correction to </w:t>
@@ -1707,22 +1683,15 @@
         <w:t xml:space="preserve">the </w:t>
       </w:r>
       <w:r>
-        <w:t xml:space="preserve">percentage of the cases </w:t>
-      </w:r>
-      <w:r>
-        <w:t xml:space="preserve">reported </w:t>
-      </w:r>
-      <w:r>
-        <w:t xml:space="preserve">in </w:t>
-      </w:r>
-      <w:r>
-        <w:t xml:space="preserve">the </w:t>
-      </w:r>
-      <w:r>
-        <w:t>temporal graphs</w:t>
-      </w:r>
-      <w:r>
-        <w:t xml:space="preserve"> output</w:t>
+        <w:t>Location Information file when using the Multiple Locations Per Observation File.</w:t>
+      </w:r>
+    </w:p>
+    <w:p>
+      <w:pPr>
+        <w:ind w:left="144" w:hanging="144"/>
+      </w:pPr>
+      <w:r>
+        <w:t>Correction to Google Earth/Maps to escape reserved characters</w:t>
       </w:r>
       <w:r>
         <w:t>.</w:t>
@@ -1730,47 +1699,24 @@
     </w:p>
     <w:p>
       <w:pPr>
-        <w:ind w:left="144" w:hanging="144"/>
-      </w:pPr>
-      <w:r>
-        <w:t xml:space="preserve">Correction to </w:t>
-      </w:r>
-      <w:r>
-        <w:t xml:space="preserve">Google Maps </w:t>
-      </w:r>
-      <w:r>
-        <w:t xml:space="preserve">HTML and </w:t>
-      </w:r>
-      <w:r>
-        <w:t>JavaScript</w:t>
-      </w:r>
-      <w:r>
-        <w:t xml:space="preserve"> to escape reserved characters</w:t>
-      </w:r>
-      <w:r>
-        <w:t>.</w:t>
-      </w:r>
-    </w:p>
-    <w:p>
-      <w:pPr>
-        <w:ind w:left="360" w:hanging="360"/>
-        <w:rPr>
-          <w:b/>
-        </w:rPr>
-      </w:pPr>
-    </w:p>
-    <w:p>
-      <w:pPr>
-        <w:ind w:left="360" w:hanging="360"/>
-        <w:rPr>
-          <w:b/>
-        </w:rPr>
-      </w:pPr>
-      <w:r>
-        <w:rPr>
-          <w:b/>
-        </w:rPr>
-        <w:t>Version 10.2, June 2024</w:t>
+        <w:ind w:left="360" w:hanging="360"/>
+        <w:rPr>
+          <w:b/>
+        </w:rPr>
+      </w:pPr>
+    </w:p>
+    <w:p>
+      <w:pPr>
+        <w:ind w:left="360" w:hanging="360"/>
+        <w:rPr>
+          <w:b/>
+        </w:rPr>
+      </w:pPr>
+      <w:r>
+        <w:rPr>
+          <w:b/>
+        </w:rPr>
+        <w:t>Version 10.2.1, July 2024</w:t>
       </w:r>
     </w:p>
     <w:p>
@@ -1796,26 +1742,39 @@
           <w:i/>
           <w:iCs/>
         </w:rPr>
-        <w:t>Improvements</w:t>
-      </w:r>
-    </w:p>
-    <w:p>
-      <w:pPr>
-        <w:ind w:left="360" w:hanging="360"/>
-      </w:pPr>
-      <w:r>
-        <w:t xml:space="preserve">Ability to use </w:t>
-      </w:r>
-      <w:r>
-        <w:t>multiple coordinates per location when scanning on a network.</w:t>
-      </w:r>
-    </w:p>
-    <w:p>
-      <w:pPr>
-        <w:ind w:left="360" w:hanging="360"/>
-      </w:pPr>
-      <w:r>
-        <w:t xml:space="preserve">Improved wizard for importing case files with descriptive line list data about individuals. </w:t>
+        <w:t>Fixes</w:t>
+      </w:r>
+    </w:p>
+    <w:p>
+      <w:pPr>
+        <w:ind w:left="360" w:hanging="360"/>
+      </w:pPr>
+      <w:r>
+        <w:t xml:space="preserve">Correction to </w:t>
+      </w:r>
+      <w:r>
+        <w:t xml:space="preserve">the </w:t>
+      </w:r>
+      <w:r>
+        <w:t xml:space="preserve">percentage of the cases </w:t>
+      </w:r>
+      <w:r>
+        <w:t xml:space="preserve">reported </w:t>
+      </w:r>
+      <w:r>
+        <w:t xml:space="preserve">in </w:t>
+      </w:r>
+      <w:r>
+        <w:t xml:space="preserve">the </w:t>
+      </w:r>
+      <w:r>
+        <w:t>temporal graphs</w:t>
+      </w:r>
+      <w:r>
+        <w:t xml:space="preserve"> output</w:t>
+      </w:r>
+      <w:r>
+        <w:t>.</w:t>
       </w:r>
     </w:p>
     <w:p>
@@ -1823,137 +1782,19 @@
         <w:ind w:left="144" w:hanging="144"/>
       </w:pPr>
       <w:r>
-        <w:t xml:space="preserve">Results file report the cluster </w:t>
-      </w:r>
-      <w:r>
-        <w:rPr>
-          <w:i/>
-          <w:iCs/>
-        </w:rPr>
-        <w:t>‘span’</w:t>
-      </w:r>
-      <w:r>
-        <w:t xml:space="preserve">, defined as the distance between the two cluster locations furthest away. Especially useful when scanning on a network. </w:t>
-      </w:r>
-    </w:p>
-    <w:p>
-      <w:pPr>
-        <w:ind w:left="144" w:hanging="144"/>
-      </w:pPr>
-      <w:r>
-        <w:t>For prospective analyses, user specified cut-offs for performing or reporting analyses are defined in terms of recurrence intervals instead of p-values.</w:t>
-      </w:r>
-    </w:p>
-    <w:p>
-      <w:pPr>
-        <w:ind w:left="144" w:hanging="144"/>
-      </w:pPr>
-      <w:r>
-        <w:t>For the Poisson probability model, time stratified adjustments are implemented in the same manner as for the Bernoulli model.</w:t>
-      </w:r>
-    </w:p>
-    <w:p>
-      <w:pPr>
-        <w:ind w:left="360" w:hanging="360"/>
-      </w:pPr>
-      <w:r>
-        <w:t xml:space="preserve">For space-time analyses, the </w:t>
-      </w:r>
-      <w:r>
-        <w:t xml:space="preserve">Bernoulli drilldown </w:t>
-      </w:r>
-      <w:r>
-        <w:t xml:space="preserve">uses </w:t>
-      </w:r>
-      <w:r>
-        <w:t>the iterative scan.</w:t>
-      </w:r>
-    </w:p>
-    <w:p>
-      <w:pPr>
-        <w:ind w:left="144" w:hanging="144"/>
-      </w:pPr>
-      <w:r>
-        <w:t>When reporting clusters for space-time analyses, cluster overlap in not only defined geographically but also temporally, so that two non-overlapping clusters may both be reported when they are in the same place but at different times.</w:t>
-      </w:r>
-    </w:p>
-    <w:p>
-      <w:pPr>
-        <w:ind w:left="144" w:hanging="144"/>
-      </w:pPr>
-      <w:r>
-        <w:t>Google Maps and Google Earth output can display line-list information for individuals in detected clusters, to be used in cluster investigations.</w:t>
-      </w:r>
-    </w:p>
-    <w:p>
-      <w:pPr>
-        <w:ind w:left="144" w:hanging="144"/>
-      </w:pPr>
-      <w:r>
-        <w:t>For network analyses, ability to visualize the entire network in in Google Maps, Google Earth, or for Cartesian graphs.</w:t>
-      </w:r>
-    </w:p>
-    <w:p>
-      <w:pPr>
-        <w:ind w:left="144" w:hanging="144"/>
-      </w:pPr>
-      <w:r>
-        <w:t xml:space="preserve">For temporal graphs depicting detected clusters, it now reports the percentage of the cases in the geographical cluster area that are also in the temporal cluster window, while comparing that percentage to outside the cluster. </w:t>
-      </w:r>
-    </w:p>
-    <w:p>
-      <w:pPr>
-        <w:ind w:left="360" w:hanging="360"/>
-      </w:pPr>
-      <w:r>
-        <w:t>For the space-time permutation model, temporal graphs report observed/expected.</w:t>
-      </w:r>
-    </w:p>
-    <w:p>
-      <w:pPr>
-        <w:ind w:left="144" w:hanging="144"/>
-      </w:pPr>
-      <w:r>
-        <w:t>Option to send email notifications with summary information when using the multiple analysis feature.</w:t>
-      </w:r>
-    </w:p>
-    <w:p>
-      <w:pPr>
-        <w:ind w:left="360" w:hanging="360"/>
-        <w:rPr>
-          <w:bCs/>
-        </w:rPr>
-      </w:pPr>
-    </w:p>
-    <w:p>
-      <w:pPr>
-        <w:ind w:left="360" w:hanging="360"/>
-        <w:rPr>
-          <w:i/>
-          <w:iCs/>
-        </w:rPr>
-      </w:pPr>
-      <w:r>
-        <w:rPr>
-          <w:i/>
-          <w:iCs/>
-        </w:rPr>
-        <w:t>Minor Fixes</w:t>
-      </w:r>
-    </w:p>
-    <w:p>
-      <w:pPr>
-        <w:ind w:left="360" w:hanging="360"/>
-        <w:rPr>
-          <w:i/>
-          <w:iCs/>
-        </w:rPr>
-      </w:pPr>
-      <w:r>
-        <w:t>Faster file browsing</w:t>
-      </w:r>
-      <w:r>
-        <w:t xml:space="preserve"> for certain complex situations</w:t>
+        <w:t xml:space="preserve">Correction to </w:t>
+      </w:r>
+      <w:r>
+        <w:t xml:space="preserve">Google Maps </w:t>
+      </w:r>
+      <w:r>
+        <w:t xml:space="preserve">HTML and </w:t>
+      </w:r>
+      <w:r>
+        <w:t>JavaScript</w:t>
+      </w:r>
+      <w:r>
+        <w:t xml:space="preserve"> to escape reserved characters</w:t>
       </w:r>
       <w:r>
         <w:t>.</w:t>
@@ -1962,139 +1803,23 @@
     <w:p>
       <w:pPr>
         <w:ind w:left="360" w:hanging="360"/>
-      </w:pPr>
-      <w:r>
-        <w:t xml:space="preserve">Import file wizard estimates the number of columns by sampling up to </w:t>
-      </w:r>
-      <w:r>
-        <w:t>200</w:t>
-      </w:r>
-      <w:r>
-        <w:t xml:space="preserve"> records.</w:t>
-      </w:r>
-    </w:p>
-    <w:p>
-      <w:pPr>
-        <w:ind w:left="144" w:hanging="144"/>
-      </w:pPr>
-      <w:r>
-        <w:t>M</w:t>
-      </w:r>
-      <w:r>
-        <w:t>ultiple analyses window is refreshed when the user leave</w:t>
-      </w:r>
-      <w:r>
-        <w:t>s</w:t>
-      </w:r>
-      <w:r>
-        <w:t xml:space="preserve"> it open while a background process runs the multiple analyses (crontab, scheduler, etc.).</w:t>
-      </w:r>
-    </w:p>
-    <w:p>
-      <w:pPr>
-        <w:ind w:left="360" w:hanging="360"/>
-      </w:pPr>
-      <w:r>
-        <w:t>Fixed program crash when weighted normal model was used with covariates.</w:t>
-      </w:r>
-    </w:p>
-    <w:p>
-      <w:pPr>
-        <w:ind w:left="144" w:hanging="144"/>
-      </w:pPr>
-      <w:r>
-        <w:t xml:space="preserve">Updated </w:t>
-      </w:r>
-      <w:r>
-        <w:t>results</w:t>
-      </w:r>
-      <w:r>
-        <w:t xml:space="preserve"> file to report cluster population </w:t>
-      </w:r>
-      <w:r>
-        <w:t>with</w:t>
-      </w:r>
-      <w:r>
-        <w:t xml:space="preserve">in </w:t>
-      </w:r>
-      <w:r>
-        <w:t xml:space="preserve">each </w:t>
-      </w:r>
-      <w:r>
-        <w:t xml:space="preserve">data set section when using multiple data </w:t>
-      </w:r>
-      <w:r>
-        <w:t>sets.</w:t>
-      </w:r>
-    </w:p>
-    <w:p>
-      <w:pPr>
-        <w:ind w:left="144" w:hanging="144"/>
-      </w:pPr>
-      <w:r>
-        <w:t>Updated the Cartesian graph to correctly display clusters when there are multiple data sets.</w:t>
-      </w:r>
-    </w:p>
-    <w:p>
-      <w:pPr>
-        <w:ind w:left="144" w:hanging="144"/>
-      </w:pPr>
-      <w:r>
-        <w:t xml:space="preserve">Reworded </w:t>
-      </w:r>
-      <w:r>
-        <w:t>warning</w:t>
-      </w:r>
-      <w:r>
-        <w:t>s</w:t>
-      </w:r>
-      <w:r>
-        <w:t xml:space="preserve"> printed to </w:t>
-      </w:r>
-      <w:r>
-        <w:t xml:space="preserve">the </w:t>
-      </w:r>
-      <w:r>
-        <w:t>results</w:t>
-      </w:r>
-      <w:r>
-        <w:t xml:space="preserve"> file when a data set has been excluded</w:t>
-      </w:r>
-      <w:r>
-        <w:t xml:space="preserve"> from the analysis</w:t>
-      </w:r>
-      <w:r>
-        <w:t>.</w:t>
-      </w:r>
-    </w:p>
-    <w:p>
-      <w:pPr>
-        <w:ind w:left="360" w:hanging="360"/>
-      </w:pPr>
-      <w:r>
-        <w:t>Temporal graphs load quicker.</w:t>
-      </w:r>
-    </w:p>
-    <w:p>
-      <w:pPr>
-        <w:ind w:left="360" w:hanging="360"/>
-        <w:rPr>
-          <w:b/>
-        </w:rPr>
-      </w:pPr>
-    </w:p>
-    <w:p>
-      <w:pPr>
-        <w:ind w:left="360" w:hanging="360"/>
-        <w:rPr>
-          <w:b/>
-        </w:rPr>
-      </w:pPr>
-      <w:r>
-        <w:rPr>
-          <w:b/>
-        </w:rPr>
-        <w:t>Version 10.1.3, February 2024</w:t>
+        <w:rPr>
+          <w:b/>
+        </w:rPr>
+      </w:pPr>
+    </w:p>
+    <w:p>
+      <w:pPr>
+        <w:ind w:left="360" w:hanging="360"/>
+        <w:rPr>
+          <w:b/>
+        </w:rPr>
+      </w:pPr>
+      <w:r>
+        <w:rPr>
+          <w:b/>
+        </w:rPr>
+        <w:t>Version 10.2, June 2024</w:t>
       </w:r>
     </w:p>
     <w:p>
@@ -2109,6 +1834,331 @@
     </w:p>
     <w:p>
       <w:pPr>
+        <w:ind w:left="360" w:hanging="360"/>
+        <w:rPr>
+          <w:i/>
+          <w:iCs/>
+        </w:rPr>
+      </w:pPr>
+      <w:r>
+        <w:rPr>
+          <w:i/>
+          <w:iCs/>
+        </w:rPr>
+        <w:t>Improvements</w:t>
+      </w:r>
+    </w:p>
+    <w:p>
+      <w:pPr>
+        <w:ind w:left="360" w:hanging="360"/>
+      </w:pPr>
+      <w:r>
+        <w:t xml:space="preserve">Ability to use </w:t>
+      </w:r>
+      <w:r>
+        <w:t>multiple coordinates per location when scanning on a network.</w:t>
+      </w:r>
+    </w:p>
+    <w:p>
+      <w:pPr>
+        <w:ind w:left="360" w:hanging="360"/>
+      </w:pPr>
+      <w:r>
+        <w:t xml:space="preserve">Improved wizard for importing case files with descriptive line list data about individuals. </w:t>
+      </w:r>
+    </w:p>
+    <w:p>
+      <w:pPr>
+        <w:ind w:left="144" w:hanging="144"/>
+      </w:pPr>
+      <w:r>
+        <w:t xml:space="preserve">Results file report the cluster </w:t>
+      </w:r>
+      <w:r>
+        <w:rPr>
+          <w:i/>
+          <w:iCs/>
+        </w:rPr>
+        <w:t>‘span’</w:t>
+      </w:r>
+      <w:r>
+        <w:t xml:space="preserve">, defined as the distance between the two cluster locations furthest away. Especially useful when scanning on a network. </w:t>
+      </w:r>
+    </w:p>
+    <w:p>
+      <w:pPr>
+        <w:ind w:left="144" w:hanging="144"/>
+      </w:pPr>
+      <w:r>
+        <w:t>For prospective analyses, user specified cut-offs for performing or reporting analyses are defined in terms of recurrence intervals instead of p-values.</w:t>
+      </w:r>
+    </w:p>
+    <w:p>
+      <w:pPr>
+        <w:ind w:left="144" w:hanging="144"/>
+      </w:pPr>
+      <w:r>
+        <w:t>For the Poisson probability model, time stratified adjustments are implemented in the same manner as for the Bernoulli model.</w:t>
+      </w:r>
+    </w:p>
+    <w:p>
+      <w:pPr>
+        <w:ind w:left="360" w:hanging="360"/>
+      </w:pPr>
+      <w:r>
+        <w:t xml:space="preserve">For space-time analyses, the </w:t>
+      </w:r>
+      <w:r>
+        <w:t xml:space="preserve">Bernoulli drilldown </w:t>
+      </w:r>
+      <w:r>
+        <w:t xml:space="preserve">uses </w:t>
+      </w:r>
+      <w:r>
+        <w:t>the iterative scan.</w:t>
+      </w:r>
+    </w:p>
+    <w:p>
+      <w:pPr>
+        <w:ind w:left="144" w:hanging="144"/>
+      </w:pPr>
+      <w:r>
+        <w:t>When reporting clusters for space-time analyses, cluster overlap in not only defined geographically but also temporally, so that two non-overlapping clusters may both be reported when they are in the same place but at different times.</w:t>
+      </w:r>
+    </w:p>
+    <w:p>
+      <w:pPr>
+        <w:ind w:left="144" w:hanging="144"/>
+      </w:pPr>
+      <w:r>
+        <w:t>Google Maps and Google Earth output can display line-list information for individuals in detected clusters, to be used in cluster investigations.</w:t>
+      </w:r>
+    </w:p>
+    <w:p>
+      <w:pPr>
+        <w:ind w:left="144" w:hanging="144"/>
+      </w:pPr>
+      <w:r>
+        <w:t>For network analyses, ability to visualize the entire network in in Google Maps, Google Earth, or for Cartesian graphs.</w:t>
+      </w:r>
+    </w:p>
+    <w:p>
+      <w:pPr>
+        <w:ind w:left="144" w:hanging="144"/>
+      </w:pPr>
+      <w:r>
+        <w:t xml:space="preserve">For temporal graphs depicting detected clusters, it now reports the percentage of the cases in the geographical cluster area that are also in the temporal cluster window, while comparing that percentage to outside the cluster. </w:t>
+      </w:r>
+    </w:p>
+    <w:p>
+      <w:pPr>
+        <w:ind w:left="360" w:hanging="360"/>
+      </w:pPr>
+      <w:r>
+        <w:t>For the space-time permutation model, temporal graphs report observed/expected.</w:t>
+      </w:r>
+    </w:p>
+    <w:p>
+      <w:pPr>
+        <w:ind w:left="144" w:hanging="144"/>
+      </w:pPr>
+      <w:r>
+        <w:t>Option to send email notifications with summary information when using the multiple analysis feature.</w:t>
+      </w:r>
+    </w:p>
+    <w:p>
+      <w:pPr>
+        <w:ind w:left="360" w:hanging="360"/>
+        <w:rPr>
+          <w:bCs/>
+        </w:rPr>
+      </w:pPr>
+    </w:p>
+    <w:p>
+      <w:pPr>
+        <w:ind w:left="360" w:hanging="360"/>
+        <w:rPr>
+          <w:i/>
+          <w:iCs/>
+        </w:rPr>
+      </w:pPr>
+      <w:r>
+        <w:rPr>
+          <w:i/>
+          <w:iCs/>
+        </w:rPr>
+        <w:t>Minor Fixes</w:t>
+      </w:r>
+    </w:p>
+    <w:p>
+      <w:pPr>
+        <w:ind w:left="360" w:hanging="360"/>
+        <w:rPr>
+          <w:i/>
+          <w:iCs/>
+        </w:rPr>
+      </w:pPr>
+      <w:r>
+        <w:t>Faster file browsing</w:t>
+      </w:r>
+      <w:r>
+        <w:t xml:space="preserve"> for certain complex situations</w:t>
+      </w:r>
+      <w:r>
+        <w:t>.</w:t>
+      </w:r>
+    </w:p>
+    <w:p>
+      <w:pPr>
+        <w:ind w:left="360" w:hanging="360"/>
+      </w:pPr>
+      <w:r>
+        <w:t xml:space="preserve">Import file wizard estimates the number of columns by sampling up to </w:t>
+      </w:r>
+      <w:r>
+        <w:t>200</w:t>
+      </w:r>
+      <w:r>
+        <w:t xml:space="preserve"> records.</w:t>
+      </w:r>
+    </w:p>
+    <w:p>
+      <w:pPr>
+        <w:ind w:left="144" w:hanging="144"/>
+      </w:pPr>
+      <w:r>
+        <w:t>M</w:t>
+      </w:r>
+      <w:r>
+        <w:t>ultiple analyses window is refreshed when the user leave</w:t>
+      </w:r>
+      <w:r>
+        <w:t>s</w:t>
+      </w:r>
+      <w:r>
+        <w:t xml:space="preserve"> it open while a background process runs the multiple analyses (crontab, scheduler, etc.).</w:t>
+      </w:r>
+    </w:p>
+    <w:p>
+      <w:pPr>
+        <w:ind w:left="360" w:hanging="360"/>
+      </w:pPr>
+      <w:r>
+        <w:t>Fixed program crash when weighted normal model was used with covariates.</w:t>
+      </w:r>
+    </w:p>
+    <w:p>
+      <w:pPr>
+        <w:ind w:left="144" w:hanging="144"/>
+      </w:pPr>
+      <w:r>
+        <w:t xml:space="preserve">Updated </w:t>
+      </w:r>
+      <w:r>
+        <w:t>results</w:t>
+      </w:r>
+      <w:r>
+        <w:t xml:space="preserve"> file to report cluster population </w:t>
+      </w:r>
+      <w:r>
+        <w:t>with</w:t>
+      </w:r>
+      <w:r>
+        <w:t xml:space="preserve">in </w:t>
+      </w:r>
+      <w:r>
+        <w:t xml:space="preserve">each </w:t>
+      </w:r>
+      <w:r>
+        <w:t xml:space="preserve">data set section when using multiple data </w:t>
+      </w:r>
+      <w:r>
+        <w:t>sets.</w:t>
+      </w:r>
+    </w:p>
+    <w:p>
+      <w:pPr>
+        <w:ind w:left="144" w:hanging="144"/>
+      </w:pPr>
+      <w:r>
+        <w:lastRenderedPageBreak/>
+        <w:t>Updated the Cartesian graph to correctly display clusters when there are multiple data sets.</w:t>
+      </w:r>
+    </w:p>
+    <w:p>
+      <w:pPr>
+        <w:ind w:left="144" w:hanging="144"/>
+      </w:pPr>
+      <w:r>
+        <w:t xml:space="preserve">Reworded </w:t>
+      </w:r>
+      <w:r>
+        <w:t>warning</w:t>
+      </w:r>
+      <w:r>
+        <w:t>s</w:t>
+      </w:r>
+      <w:r>
+        <w:t xml:space="preserve"> printed to </w:t>
+      </w:r>
+      <w:r>
+        <w:t xml:space="preserve">the </w:t>
+      </w:r>
+      <w:r>
+        <w:t>results</w:t>
+      </w:r>
+      <w:r>
+        <w:t xml:space="preserve"> file when a data set has been excluded</w:t>
+      </w:r>
+      <w:r>
+        <w:t xml:space="preserve"> from the analysis</w:t>
+      </w:r>
+      <w:r>
+        <w:t>.</w:t>
+      </w:r>
+    </w:p>
+    <w:p>
+      <w:pPr>
+        <w:ind w:left="360" w:hanging="360"/>
+      </w:pPr>
+      <w:r>
+        <w:t>Temporal graphs load quicker.</w:t>
+      </w:r>
+    </w:p>
+    <w:p>
+      <w:pPr>
+        <w:ind w:left="360" w:hanging="360"/>
+        <w:rPr>
+          <w:b/>
+        </w:rPr>
+      </w:pPr>
+    </w:p>
+    <w:p>
+      <w:pPr>
+        <w:ind w:left="360" w:hanging="360"/>
+        <w:rPr>
+          <w:b/>
+        </w:rPr>
+      </w:pPr>
+      <w:r>
+        <w:rPr>
+          <w:b/>
+        </w:rPr>
+        <w:t>Version 10.1.3, February 2024</w:t>
+      </w:r>
+    </w:p>
+    <w:p>
+      <w:pPr>
+        <w:ind w:left="360" w:hanging="360"/>
+        <w:rPr>
+          <w:b/>
+          <w:sz w:val="12"/>
+          <w:szCs w:val="12"/>
+        </w:rPr>
+      </w:pPr>
+    </w:p>
+    <w:p>
+      <w:pPr>
         <w:rPr>
           <w:i/>
         </w:rPr>
@@ -2753,6 +2803,7 @@
         <w:rPr>
           <w:i/>
         </w:rPr>
+        <w:lastRenderedPageBreak/>
         <w:t>Minor Fixes</w:t>
       </w:r>
     </w:p>
@@ -2825,7 +2876,6 @@
         <w:rPr>
           <w:i/>
         </w:rPr>
-        <w:lastRenderedPageBreak/>
         <w:t>New Analytical Features</w:t>
       </w:r>
     </w:p>
@@ -3675,6 +3725,7 @@
         <w:rPr>
           <w:i/>
         </w:rPr>
+        <w:lastRenderedPageBreak/>
         <w:t>Minor Fixes</w:t>
       </w:r>
     </w:p>
@@ -4681,6 +4732,7 @@
         <w:rPr>
           <w:bCs/>
         </w:rPr>
+        <w:lastRenderedPageBreak/>
         <w:t>Revised software update to handle redirect.</w:t>
       </w:r>
     </w:p>
@@ -4771,7 +4823,6 @@
         <w:rPr>
           <w:i/>
         </w:rPr>
-        <w:lastRenderedPageBreak/>
         <w:t>Fixes</w:t>
       </w:r>
     </w:p>
@@ -5965,30 +6016,14 @@
         <w:rPr>
           <w:bCs/>
         </w:rPr>
-        <w:t xml:space="preserve">Shapefile output for ArcGIS, </w:t>
-      </w:r>
-      <w:proofErr w:type="spellStart"/>
-      <w:r>
-        <w:rPr>
-          <w:bCs/>
-        </w:rPr>
-        <w:t>QuantumGIS</w:t>
-      </w:r>
-      <w:proofErr w:type="spellEnd"/>
-      <w:r>
-        <w:rPr>
-          <w:bCs/>
-        </w:rPr>
-        <w:t xml:space="preserve">, </w:t>
-      </w:r>
-      <w:proofErr w:type="spellStart"/>
-      <w:r>
-        <w:rPr>
-          <w:bCs/>
-        </w:rPr>
-        <w:t>TerraView</w:t>
-      </w:r>
-      <w:proofErr w:type="spellEnd"/>
+        <w:t>Shapefile output for ArcGIS, QuantumGIS</w:t>
+      </w:r>
+      <w:r>
+        <w:rPr>
+          <w:bCs/>
+        </w:rPr>
+        <w:t>, TerraView</w:t>
+      </w:r>
       <w:r>
         <w:rPr>
           <w:bCs/>
@@ -6339,6 +6374,7 @@
         <w:rPr>
           <w:color w:val="000000"/>
         </w:rPr>
+        <w:lastRenderedPageBreak/>
         <w:t>Corrected bug that prevented new parameter window from being saved to file.</w:t>
       </w:r>
     </w:p>
@@ -6392,7 +6428,6 @@
         <w:ind w:left="360" w:hanging="360"/>
       </w:pPr>
       <w:r>
-        <w:lastRenderedPageBreak/>
         <w:t>Spatial variation in temporal trends analysis</w:t>
       </w:r>
     </w:p>
@@ -6432,8 +6467,8 @@
       <w:r>
         <w:t xml:space="preserve">Sequential </w:t>
       </w:r>
-      <w:smartTag w:uri="urn:schemas-microsoft-com:office:smarttags" w:element="City">
-        <w:smartTag w:uri="urn:schemas-microsoft-com:office:smarttags" w:element="place">
+      <w:smartTag w:uri="urn:schemas-microsoft-com:office:smarttags" w:element="place">
+        <w:smartTag w:uri="urn:schemas-microsoft-com:office:smarttags" w:element="City">
           <w:r>
             <w:t>Monte Carlo</w:t>
           </w:r>
@@ -6890,6 +6925,7 @@
         <w:rPr>
           <w:i/>
         </w:rPr>
+        <w:lastRenderedPageBreak/>
         <w:t>Minor Fixes</w:t>
       </w:r>
     </w:p>
@@ -6929,7 +6965,6 @@
         <w:ind w:left="360" w:hanging="360"/>
       </w:pPr>
       <w:r>
-        <w:lastRenderedPageBreak/>
         <w:t>Corrected several typos in graphical application and messaging.</w:t>
       </w:r>
     </w:p>
@@ -7442,6 +7477,7 @@
         <w:rPr>
           <w:b/>
         </w:rPr>
+        <w:lastRenderedPageBreak/>
         <w:t>Version 7.0.1, October 1</w:t>
       </w:r>
       <w:r>
@@ -7906,6 +7942,7 @@
         <w:ind w:left="144" w:hanging="144"/>
       </w:pPr>
       <w:r>
+        <w:lastRenderedPageBreak/>
         <w:t>Updated the Cartesian graph to correctly display clusters when there are multiple data sets.</w:t>
       </w:r>
     </w:p>
@@ -7940,7 +7977,6 @@
         <w:ind w:left="360" w:hanging="360"/>
       </w:pPr>
       <w:r>
-        <w:lastRenderedPageBreak/>
         <w:t>Temporal graphs load quicker.</w:t>
       </w:r>
     </w:p>
@@ -8317,6 +8353,7 @@
         <w:rPr>
           <w:b/>
         </w:rPr>
+        <w:lastRenderedPageBreak/>
         <w:t>Version 5.1.3, April 18, 2005</w:t>
       </w:r>
     </w:p>
@@ -8346,7 +8383,6 @@
         <w:ind w:left="144" w:hanging="144"/>
       </w:pPr>
       <w:r>
-        <w:lastRenderedPageBreak/>
         <w:t xml:space="preserve">Corrected the reported population value for purely spatial clusters when running a space-time analysis using the Bernoulli model. </w:t>
       </w:r>
     </w:p>
@@ -8788,6 +8824,7 @@
         <w:pStyle w:val="Heading4"/>
       </w:pPr>
       <w:r>
+        <w:lastRenderedPageBreak/>
         <w:t>Minor Fixes</w:t>
       </w:r>
     </w:p>
@@ -8812,16 +8849,7 @@
         <w:jc w:val="left"/>
       </w:pPr>
       <w:r>
-        <w:lastRenderedPageBreak/>
-        <w:t xml:space="preserve">When requesting a report of only non-overlapping clusters, overlapping is now defined in terms of having one or more location IDs in common rather </w:t>
-      </w:r>
-      <w:proofErr w:type="spellStart"/>
-      <w:r>
-        <w:t>then</w:t>
-      </w:r>
-      <w:proofErr w:type="spellEnd"/>
-      <w:r>
-        <w:t xml:space="preserve"> the previous definition of the two circles overlapping each other. Results will in most cases be identical. </w:t>
+        <w:t xml:space="preserve">When requesting a report of only non-overlapping clusters, overlapping is now defined in terms of having one or more location IDs in common rather then the previous definition of the two circles overlapping each other. Results will in most cases be identical. </w:t>
       </w:r>
     </w:p>
     <w:p>
@@ -9140,6 +9168,7 @@
         <w:ind w:left="144" w:hanging="144"/>
       </w:pPr>
       <w:r>
+        <w:lastRenderedPageBreak/>
         <w:t xml:space="preserve">Option not to adjust for previous analyses when doing prospective analyses. This replaces the alive cluster option, which did the same thing but with more limited output information. </w:t>
       </w:r>
     </w:p>
@@ -9554,6 +9583,7 @@
         <w:ind w:left="144" w:hanging="144"/>
       </w:pPr>
       <w:r>
+        <w:lastRenderedPageBreak/>
         <w:t>Analysis history file created with brief information about each analysis run performed. It is automatically generated in dBase format.</w:t>
       </w:r>
     </w:p>
@@ -9562,16 +9592,7 @@
         <w:ind w:left="144" w:hanging="144"/>
       </w:pPr>
       <w:r>
-        <w:lastRenderedPageBreak/>
-        <w:t>Parameters file structure switched to the more flexible windows style ‘</w:t>
-      </w:r>
-      <w:proofErr w:type="spellStart"/>
-      <w:r>
-        <w:t>ini</w:t>
-      </w:r>
-      <w:proofErr w:type="spellEnd"/>
-      <w:r>
-        <w:t xml:space="preserve"> file’, maintaining support for the previous line based parameter files.</w:t>
+        <w:t>Parameters file structure switched to the more flexible windows style ‘ini file’, maintaining support for the previous line based parameter files.</w:t>
       </w:r>
     </w:p>
     <w:p>
@@ -9953,7 +9974,6 @@
         <w:rPr>
           <w:i/>
         </w:rPr>
-        <w:lastRenderedPageBreak/>
         <w:t>Minor Fixes</w:t>
       </w:r>
     </w:p>
@@ -10317,6 +10337,7 @@
         <w:rPr>
           <w:b/>
         </w:rPr>
+        <w:lastRenderedPageBreak/>
         <w:t>Version 2.1, July 29, 1998</w:t>
       </w:r>
     </w:p>
@@ -10333,7 +10354,6 @@
         <w:jc w:val="left"/>
       </w:pPr>
       <w:r>
-        <w:lastRenderedPageBreak/>
         <w:t>New Analytical Features</w:t>
       </w:r>
     </w:p>
@@ -10842,7 +10862,6 @@
         <w:rPr>
           <w:iCs w:val="0"/>
         </w:rPr>
-        <w:lastRenderedPageBreak/>
         <w:t>Other Features</w:t>
       </w:r>
     </w:p>
@@ -10884,8 +10903,8 @@
         </w:rPr>
         <w:t xml:space="preserve">Sample data: Brain cancer incidence in </w:t>
       </w:r>
-      <w:smartTag w:uri="urn:schemas-microsoft-com:office:smarttags" w:element="place">
-        <w:smartTag w:uri="urn:schemas-microsoft-com:office:smarttags" w:element="State">
+      <w:smartTag w:uri="urn:schemas-microsoft-com:office:smarttags" w:element="State">
+        <w:smartTag w:uri="urn:schemas-microsoft-com:office:smarttags" w:element="place">
           <w:r>
             <w:rPr>
               <w:bCs/>
@@ -10926,15 +10945,7 @@
         <w:t xml:space="preserve">Location information output file in ASCII format, </w:t>
       </w:r>
       <w:r>
-        <w:t>with each row containing information about a particular location and its cluster membership (*.</w:t>
-      </w:r>
-      <w:proofErr w:type="spellStart"/>
-      <w:r>
-        <w:t>gis</w:t>
-      </w:r>
-      <w:proofErr w:type="spellEnd"/>
-      <w:r>
-        <w:t xml:space="preserve">). </w:t>
+        <w:t xml:space="preserve">with each row containing information about a particular location and its cluster membership (*.gis). </w:t>
       </w:r>
     </w:p>
     <w:p>

</xml_diff>

<commit_message>
#66665 - merge master
</commit_message>
<xml_diff>
--- a/Doc/SaTScan Version History.docx
+++ b/Doc/SaTScan Version History.docx
@@ -1519,25 +1519,13 @@
         <w:rPr>
           <w:b/>
         </w:rPr>
-        <w:t>3</w:t>
-      </w:r>
-      <w:r>
-        <w:rPr>
-          <w:b/>
-        </w:rPr>
-        <w:t>,</w:t>
-      </w:r>
-      <w:r>
-        <w:rPr>
-          <w:b/>
-        </w:rPr>
-        <w:t xml:space="preserve"> August</w:t>
-      </w:r>
-      <w:r>
-        <w:rPr>
-          <w:b/>
-        </w:rPr>
-        <w:t xml:space="preserve"> 2024</w:t>
+        <w:t>4</w:t>
+      </w:r>
+      <w:r>
+        <w:rPr>
+          <w:b/>
+        </w:rPr>
+        <w:t>, August 2024</w:t>
       </w:r>
     </w:p>
     <w:p>
@@ -1571,29 +1559,35 @@
         <w:ind w:left="144" w:hanging="144"/>
       </w:pPr>
       <w:r>
-        <w:t>Updated graphical user interface to address 508 compliance issues.</w:t>
-      </w:r>
-    </w:p>
-    <w:p>
-      <w:pPr>
-        <w:ind w:left="360" w:hanging="360"/>
-        <w:rPr>
-          <w:b/>
-        </w:rPr>
-      </w:pPr>
-    </w:p>
-    <w:p>
-      <w:pPr>
-        <w:ind w:left="360" w:hanging="360"/>
-        <w:rPr>
-          <w:b/>
-        </w:rPr>
-      </w:pPr>
-      <w:r>
-        <w:rPr>
-          <w:b/>
-        </w:rPr>
-        <w:t>Version 10.2.2, July 2024</w:t>
+        <w:t>Correction to the Location Information file when using the Multiple Locations Per Observation File</w:t>
+      </w:r>
+      <w:r>
+        <w:t xml:space="preserve"> (correction related to 10.2.2 update)</w:t>
+      </w:r>
+      <w:r>
+        <w:t>.</w:t>
+      </w:r>
+    </w:p>
+    <w:p>
+      <w:pPr>
+        <w:ind w:left="360" w:hanging="360"/>
+        <w:rPr>
+          <w:b/>
+        </w:rPr>
+      </w:pPr>
+    </w:p>
+    <w:p>
+      <w:pPr>
+        <w:ind w:left="360" w:hanging="360"/>
+        <w:rPr>
+          <w:b/>
+        </w:rPr>
+      </w:pPr>
+      <w:r>
+        <w:rPr>
+          <w:b/>
+        </w:rPr>
+        <w:t>Version 10.2.3, August 2024</w:t>
       </w:r>
     </w:p>
     <w:p>
@@ -1627,47 +1621,29 @@
         <w:ind w:left="144" w:hanging="144"/>
       </w:pPr>
       <w:r>
-        <w:t xml:space="preserve">Correction to </w:t>
-      </w:r>
-      <w:r>
-        <w:t xml:space="preserve">the </w:t>
-      </w:r>
-      <w:r>
-        <w:t>Location Information file when using the Multiple Locations Per Observation File.</w:t>
-      </w:r>
-    </w:p>
-    <w:p>
-      <w:pPr>
-        <w:ind w:left="144" w:hanging="144"/>
-      </w:pPr>
-      <w:r>
-        <w:lastRenderedPageBreak/>
-        <w:t>Correction to Google Earth/Maps to escape reserved characters</w:t>
-      </w:r>
-      <w:r>
-        <w:t>.</w:t>
-      </w:r>
-    </w:p>
-    <w:p>
-      <w:pPr>
-        <w:ind w:left="360" w:hanging="360"/>
-        <w:rPr>
-          <w:b/>
-        </w:rPr>
-      </w:pPr>
-    </w:p>
-    <w:p>
-      <w:pPr>
-        <w:ind w:left="360" w:hanging="360"/>
-        <w:rPr>
-          <w:b/>
-        </w:rPr>
-      </w:pPr>
-      <w:r>
-        <w:rPr>
-          <w:b/>
-        </w:rPr>
-        <w:t>Version 10.2.1, July 2024</w:t>
+        <w:t>Updated graphical user interface to address 508 compliance issues.</w:t>
+      </w:r>
+    </w:p>
+    <w:p>
+      <w:pPr>
+        <w:ind w:left="360" w:hanging="360"/>
+        <w:rPr>
+          <w:b/>
+        </w:rPr>
+      </w:pPr>
+    </w:p>
+    <w:p>
+      <w:pPr>
+        <w:ind w:left="360" w:hanging="360"/>
+        <w:rPr>
+          <w:b/>
+        </w:rPr>
+      </w:pPr>
+      <w:r>
+        <w:rPr>
+          <w:b/>
+        </w:rPr>
+        <w:t>Version 10.2.2, July 2024</w:t>
       </w:r>
     </w:p>
     <w:p>
@@ -1698,7 +1674,7 @@
     </w:p>
     <w:p>
       <w:pPr>
-        <w:ind w:left="360" w:hanging="360"/>
+        <w:ind w:left="144" w:hanging="144"/>
       </w:pPr>
       <w:r>
         <w:t xml:space="preserve">Correction to </w:t>
@@ -1707,22 +1683,15 @@
         <w:t xml:space="preserve">the </w:t>
       </w:r>
       <w:r>
-        <w:t xml:space="preserve">percentage of the cases </w:t>
-      </w:r>
-      <w:r>
-        <w:t xml:space="preserve">reported </w:t>
-      </w:r>
-      <w:r>
-        <w:t xml:space="preserve">in </w:t>
-      </w:r>
-      <w:r>
-        <w:t xml:space="preserve">the </w:t>
-      </w:r>
-      <w:r>
-        <w:t>temporal graphs</w:t>
-      </w:r>
-      <w:r>
-        <w:t xml:space="preserve"> output</w:t>
+        <w:t>Location Information file when using the Multiple Locations Per Observation File.</w:t>
+      </w:r>
+    </w:p>
+    <w:p>
+      <w:pPr>
+        <w:ind w:left="144" w:hanging="144"/>
+      </w:pPr>
+      <w:r>
+        <w:t>Correction to Google Earth/Maps to escape reserved characters</w:t>
       </w:r>
       <w:r>
         <w:t>.</w:t>
@@ -1730,47 +1699,24 @@
     </w:p>
     <w:p>
       <w:pPr>
-        <w:ind w:left="144" w:hanging="144"/>
-      </w:pPr>
-      <w:r>
-        <w:t xml:space="preserve">Correction to </w:t>
-      </w:r>
-      <w:r>
-        <w:t xml:space="preserve">Google Maps </w:t>
-      </w:r>
-      <w:r>
-        <w:t xml:space="preserve">HTML and </w:t>
-      </w:r>
-      <w:r>
-        <w:t>JavaScript</w:t>
-      </w:r>
-      <w:r>
-        <w:t xml:space="preserve"> to escape reserved characters</w:t>
-      </w:r>
-      <w:r>
-        <w:t>.</w:t>
-      </w:r>
-    </w:p>
-    <w:p>
-      <w:pPr>
-        <w:ind w:left="360" w:hanging="360"/>
-        <w:rPr>
-          <w:b/>
-        </w:rPr>
-      </w:pPr>
-    </w:p>
-    <w:p>
-      <w:pPr>
-        <w:ind w:left="360" w:hanging="360"/>
-        <w:rPr>
-          <w:b/>
-        </w:rPr>
-      </w:pPr>
-      <w:r>
-        <w:rPr>
-          <w:b/>
-        </w:rPr>
-        <w:t>Version 10.2, June 2024</w:t>
+        <w:ind w:left="360" w:hanging="360"/>
+        <w:rPr>
+          <w:b/>
+        </w:rPr>
+      </w:pPr>
+    </w:p>
+    <w:p>
+      <w:pPr>
+        <w:ind w:left="360" w:hanging="360"/>
+        <w:rPr>
+          <w:b/>
+        </w:rPr>
+      </w:pPr>
+      <w:r>
+        <w:rPr>
+          <w:b/>
+        </w:rPr>
+        <w:t>Version 10.2.1, July 2024</w:t>
       </w:r>
     </w:p>
     <w:p>
@@ -1796,26 +1742,39 @@
           <w:i/>
           <w:iCs/>
         </w:rPr>
-        <w:t>Improvements</w:t>
-      </w:r>
-    </w:p>
-    <w:p>
-      <w:pPr>
-        <w:ind w:left="360" w:hanging="360"/>
-      </w:pPr>
-      <w:r>
-        <w:t xml:space="preserve">Ability to use </w:t>
-      </w:r>
-      <w:r>
-        <w:t>multiple coordinates per location when scanning on a network.</w:t>
-      </w:r>
-    </w:p>
-    <w:p>
-      <w:pPr>
-        <w:ind w:left="360" w:hanging="360"/>
-      </w:pPr>
-      <w:r>
-        <w:t xml:space="preserve">Improved wizard for importing case files with descriptive line list data about individuals. </w:t>
+        <w:t>Fixes</w:t>
+      </w:r>
+    </w:p>
+    <w:p>
+      <w:pPr>
+        <w:ind w:left="360" w:hanging="360"/>
+      </w:pPr>
+      <w:r>
+        <w:t xml:space="preserve">Correction to </w:t>
+      </w:r>
+      <w:r>
+        <w:t xml:space="preserve">the </w:t>
+      </w:r>
+      <w:r>
+        <w:t xml:space="preserve">percentage of the cases </w:t>
+      </w:r>
+      <w:r>
+        <w:t xml:space="preserve">reported </w:t>
+      </w:r>
+      <w:r>
+        <w:t xml:space="preserve">in </w:t>
+      </w:r>
+      <w:r>
+        <w:t xml:space="preserve">the </w:t>
+      </w:r>
+      <w:r>
+        <w:t>temporal graphs</w:t>
+      </w:r>
+      <w:r>
+        <w:t xml:space="preserve"> output</w:t>
+      </w:r>
+      <w:r>
+        <w:t>.</w:t>
       </w:r>
     </w:p>
     <w:p>
@@ -1823,137 +1782,19 @@
         <w:ind w:left="144" w:hanging="144"/>
       </w:pPr>
       <w:r>
-        <w:t xml:space="preserve">Results file report the cluster </w:t>
-      </w:r>
-      <w:r>
-        <w:rPr>
-          <w:i/>
-          <w:iCs/>
-        </w:rPr>
-        <w:t>‘span’</w:t>
-      </w:r>
-      <w:r>
-        <w:t xml:space="preserve">, defined as the distance between the two cluster locations furthest away. Especially useful when scanning on a network. </w:t>
-      </w:r>
-    </w:p>
-    <w:p>
-      <w:pPr>
-        <w:ind w:left="144" w:hanging="144"/>
-      </w:pPr>
-      <w:r>
-        <w:t>For prospective analyses, user specified cut-offs for performing or reporting analyses are defined in terms of recurrence intervals instead of p-values.</w:t>
-      </w:r>
-    </w:p>
-    <w:p>
-      <w:pPr>
-        <w:ind w:left="144" w:hanging="144"/>
-      </w:pPr>
-      <w:r>
-        <w:t>For the Poisson probability model, time stratified adjustments are implemented in the same manner as for the Bernoulli model.</w:t>
-      </w:r>
-    </w:p>
-    <w:p>
-      <w:pPr>
-        <w:ind w:left="360" w:hanging="360"/>
-      </w:pPr>
-      <w:r>
-        <w:t xml:space="preserve">For space-time analyses, the </w:t>
-      </w:r>
-      <w:r>
-        <w:t xml:space="preserve">Bernoulli drilldown </w:t>
-      </w:r>
-      <w:r>
-        <w:t xml:space="preserve">uses </w:t>
-      </w:r>
-      <w:r>
-        <w:t>the iterative scan.</w:t>
-      </w:r>
-    </w:p>
-    <w:p>
-      <w:pPr>
-        <w:ind w:left="144" w:hanging="144"/>
-      </w:pPr>
-      <w:r>
-        <w:t>When reporting clusters for space-time analyses, cluster overlap in not only defined geographically but also temporally, so that two non-overlapping clusters may both be reported when they are in the same place but at different times.</w:t>
-      </w:r>
-    </w:p>
-    <w:p>
-      <w:pPr>
-        <w:ind w:left="144" w:hanging="144"/>
-      </w:pPr>
-      <w:r>
-        <w:t>Google Maps and Google Earth output can display line-list information for individuals in detected clusters, to be used in cluster investigations.</w:t>
-      </w:r>
-    </w:p>
-    <w:p>
-      <w:pPr>
-        <w:ind w:left="144" w:hanging="144"/>
-      </w:pPr>
-      <w:r>
-        <w:t>For network analyses, ability to visualize the entire network in in Google Maps, Google Earth, or for Cartesian graphs.</w:t>
-      </w:r>
-    </w:p>
-    <w:p>
-      <w:pPr>
-        <w:ind w:left="144" w:hanging="144"/>
-      </w:pPr>
-      <w:r>
-        <w:t xml:space="preserve">For temporal graphs depicting detected clusters, it now reports the percentage of the cases in the geographical cluster area that are also in the temporal cluster window, while comparing that percentage to outside the cluster. </w:t>
-      </w:r>
-    </w:p>
-    <w:p>
-      <w:pPr>
-        <w:ind w:left="360" w:hanging="360"/>
-      </w:pPr>
-      <w:r>
-        <w:t>For the space-time permutation model, temporal graphs report observed/expected.</w:t>
-      </w:r>
-    </w:p>
-    <w:p>
-      <w:pPr>
-        <w:ind w:left="144" w:hanging="144"/>
-      </w:pPr>
-      <w:r>
-        <w:t>Option to send email notifications with summary information when using the multiple analysis feature.</w:t>
-      </w:r>
-    </w:p>
-    <w:p>
-      <w:pPr>
-        <w:ind w:left="360" w:hanging="360"/>
-        <w:rPr>
-          <w:bCs/>
-        </w:rPr>
-      </w:pPr>
-    </w:p>
-    <w:p>
-      <w:pPr>
-        <w:ind w:left="360" w:hanging="360"/>
-        <w:rPr>
-          <w:i/>
-          <w:iCs/>
-        </w:rPr>
-      </w:pPr>
-      <w:r>
-        <w:rPr>
-          <w:i/>
-          <w:iCs/>
-        </w:rPr>
-        <w:t>Minor Fixes</w:t>
-      </w:r>
-    </w:p>
-    <w:p>
-      <w:pPr>
-        <w:ind w:left="360" w:hanging="360"/>
-        <w:rPr>
-          <w:i/>
-          <w:iCs/>
-        </w:rPr>
-      </w:pPr>
-      <w:r>
-        <w:t>Faster file browsing</w:t>
-      </w:r>
-      <w:r>
-        <w:t xml:space="preserve"> for certain complex situations</w:t>
+        <w:t xml:space="preserve">Correction to </w:t>
+      </w:r>
+      <w:r>
+        <w:t xml:space="preserve">Google Maps </w:t>
+      </w:r>
+      <w:r>
+        <w:t xml:space="preserve">HTML and </w:t>
+      </w:r>
+      <w:r>
+        <w:t>JavaScript</w:t>
+      </w:r>
+      <w:r>
+        <w:t xml:space="preserve"> to escape reserved characters</w:t>
       </w:r>
       <w:r>
         <w:t>.</w:t>
@@ -1962,139 +1803,23 @@
     <w:p>
       <w:pPr>
         <w:ind w:left="360" w:hanging="360"/>
-      </w:pPr>
-      <w:r>
-        <w:t xml:space="preserve">Import file wizard estimates the number of columns by sampling up to </w:t>
-      </w:r>
-      <w:r>
-        <w:t>200</w:t>
-      </w:r>
-      <w:r>
-        <w:t xml:space="preserve"> records.</w:t>
-      </w:r>
-    </w:p>
-    <w:p>
-      <w:pPr>
-        <w:ind w:left="144" w:hanging="144"/>
-      </w:pPr>
-      <w:r>
-        <w:t>M</w:t>
-      </w:r>
-      <w:r>
-        <w:t>ultiple analyses window is refreshed when the user leave</w:t>
-      </w:r>
-      <w:r>
-        <w:t>s</w:t>
-      </w:r>
-      <w:r>
-        <w:t xml:space="preserve"> it open while a background process runs the multiple analyses (crontab, scheduler, etc.).</w:t>
-      </w:r>
-    </w:p>
-    <w:p>
-      <w:pPr>
-        <w:ind w:left="360" w:hanging="360"/>
-      </w:pPr>
-      <w:r>
-        <w:t>Fixed program crash when weighted normal model was used with covariates.</w:t>
-      </w:r>
-    </w:p>
-    <w:p>
-      <w:pPr>
-        <w:ind w:left="144" w:hanging="144"/>
-      </w:pPr>
-      <w:r>
-        <w:t xml:space="preserve">Updated </w:t>
-      </w:r>
-      <w:r>
-        <w:t>results</w:t>
-      </w:r>
-      <w:r>
-        <w:t xml:space="preserve"> file to report cluster population </w:t>
-      </w:r>
-      <w:r>
-        <w:t>with</w:t>
-      </w:r>
-      <w:r>
-        <w:t xml:space="preserve">in </w:t>
-      </w:r>
-      <w:r>
-        <w:t xml:space="preserve">each </w:t>
-      </w:r>
-      <w:r>
-        <w:t xml:space="preserve">data set section when using multiple data </w:t>
-      </w:r>
-      <w:r>
-        <w:t>sets.</w:t>
-      </w:r>
-    </w:p>
-    <w:p>
-      <w:pPr>
-        <w:ind w:left="144" w:hanging="144"/>
-      </w:pPr>
-      <w:r>
-        <w:t>Updated the Cartesian graph to correctly display clusters when there are multiple data sets.</w:t>
-      </w:r>
-    </w:p>
-    <w:p>
-      <w:pPr>
-        <w:ind w:left="144" w:hanging="144"/>
-      </w:pPr>
-      <w:r>
-        <w:t xml:space="preserve">Reworded </w:t>
-      </w:r>
-      <w:r>
-        <w:t>warning</w:t>
-      </w:r>
-      <w:r>
-        <w:t>s</w:t>
-      </w:r>
-      <w:r>
-        <w:t xml:space="preserve"> printed to </w:t>
-      </w:r>
-      <w:r>
-        <w:t xml:space="preserve">the </w:t>
-      </w:r>
-      <w:r>
-        <w:t>results</w:t>
-      </w:r>
-      <w:r>
-        <w:t xml:space="preserve"> file when a data set has been excluded</w:t>
-      </w:r>
-      <w:r>
-        <w:t xml:space="preserve"> from the analysis</w:t>
-      </w:r>
-      <w:r>
-        <w:t>.</w:t>
-      </w:r>
-    </w:p>
-    <w:p>
-      <w:pPr>
-        <w:ind w:left="360" w:hanging="360"/>
-      </w:pPr>
-      <w:r>
-        <w:t>Temporal graphs load quicker.</w:t>
-      </w:r>
-    </w:p>
-    <w:p>
-      <w:pPr>
-        <w:ind w:left="360" w:hanging="360"/>
-        <w:rPr>
-          <w:b/>
-        </w:rPr>
-      </w:pPr>
-    </w:p>
-    <w:p>
-      <w:pPr>
-        <w:ind w:left="360" w:hanging="360"/>
-        <w:rPr>
-          <w:b/>
-        </w:rPr>
-      </w:pPr>
-      <w:r>
-        <w:rPr>
-          <w:b/>
-        </w:rPr>
-        <w:t>Version 10.1.3, February 2024</w:t>
+        <w:rPr>
+          <w:b/>
+        </w:rPr>
+      </w:pPr>
+    </w:p>
+    <w:p>
+      <w:pPr>
+        <w:ind w:left="360" w:hanging="360"/>
+        <w:rPr>
+          <w:b/>
+        </w:rPr>
+      </w:pPr>
+      <w:r>
+        <w:rPr>
+          <w:b/>
+        </w:rPr>
+        <w:t>Version 10.2, June 2024</w:t>
       </w:r>
     </w:p>
     <w:p>
@@ -2109,6 +1834,331 @@
     </w:p>
     <w:p>
       <w:pPr>
+        <w:ind w:left="360" w:hanging="360"/>
+        <w:rPr>
+          <w:i/>
+          <w:iCs/>
+        </w:rPr>
+      </w:pPr>
+      <w:r>
+        <w:rPr>
+          <w:i/>
+          <w:iCs/>
+        </w:rPr>
+        <w:t>Improvements</w:t>
+      </w:r>
+    </w:p>
+    <w:p>
+      <w:pPr>
+        <w:ind w:left="360" w:hanging="360"/>
+      </w:pPr>
+      <w:r>
+        <w:t xml:space="preserve">Ability to use </w:t>
+      </w:r>
+      <w:r>
+        <w:t>multiple coordinates per location when scanning on a network.</w:t>
+      </w:r>
+    </w:p>
+    <w:p>
+      <w:pPr>
+        <w:ind w:left="360" w:hanging="360"/>
+      </w:pPr>
+      <w:r>
+        <w:t xml:space="preserve">Improved wizard for importing case files with descriptive line list data about individuals. </w:t>
+      </w:r>
+    </w:p>
+    <w:p>
+      <w:pPr>
+        <w:ind w:left="144" w:hanging="144"/>
+      </w:pPr>
+      <w:r>
+        <w:t xml:space="preserve">Results file report the cluster </w:t>
+      </w:r>
+      <w:r>
+        <w:rPr>
+          <w:i/>
+          <w:iCs/>
+        </w:rPr>
+        <w:t>‘span’</w:t>
+      </w:r>
+      <w:r>
+        <w:t xml:space="preserve">, defined as the distance between the two cluster locations furthest away. Especially useful when scanning on a network. </w:t>
+      </w:r>
+    </w:p>
+    <w:p>
+      <w:pPr>
+        <w:ind w:left="144" w:hanging="144"/>
+      </w:pPr>
+      <w:r>
+        <w:t>For prospective analyses, user specified cut-offs for performing or reporting analyses are defined in terms of recurrence intervals instead of p-values.</w:t>
+      </w:r>
+    </w:p>
+    <w:p>
+      <w:pPr>
+        <w:ind w:left="144" w:hanging="144"/>
+      </w:pPr>
+      <w:r>
+        <w:t>For the Poisson probability model, time stratified adjustments are implemented in the same manner as for the Bernoulli model.</w:t>
+      </w:r>
+    </w:p>
+    <w:p>
+      <w:pPr>
+        <w:ind w:left="360" w:hanging="360"/>
+      </w:pPr>
+      <w:r>
+        <w:t xml:space="preserve">For space-time analyses, the </w:t>
+      </w:r>
+      <w:r>
+        <w:t xml:space="preserve">Bernoulli drilldown </w:t>
+      </w:r>
+      <w:r>
+        <w:t xml:space="preserve">uses </w:t>
+      </w:r>
+      <w:r>
+        <w:t>the iterative scan.</w:t>
+      </w:r>
+    </w:p>
+    <w:p>
+      <w:pPr>
+        <w:ind w:left="144" w:hanging="144"/>
+      </w:pPr>
+      <w:r>
+        <w:t>When reporting clusters for space-time analyses, cluster overlap in not only defined geographically but also temporally, so that two non-overlapping clusters may both be reported when they are in the same place but at different times.</w:t>
+      </w:r>
+    </w:p>
+    <w:p>
+      <w:pPr>
+        <w:ind w:left="144" w:hanging="144"/>
+      </w:pPr>
+      <w:r>
+        <w:t>Google Maps and Google Earth output can display line-list information for individuals in detected clusters, to be used in cluster investigations.</w:t>
+      </w:r>
+    </w:p>
+    <w:p>
+      <w:pPr>
+        <w:ind w:left="144" w:hanging="144"/>
+      </w:pPr>
+      <w:r>
+        <w:t>For network analyses, ability to visualize the entire network in in Google Maps, Google Earth, or for Cartesian graphs.</w:t>
+      </w:r>
+    </w:p>
+    <w:p>
+      <w:pPr>
+        <w:ind w:left="144" w:hanging="144"/>
+      </w:pPr>
+      <w:r>
+        <w:t xml:space="preserve">For temporal graphs depicting detected clusters, it now reports the percentage of the cases in the geographical cluster area that are also in the temporal cluster window, while comparing that percentage to outside the cluster. </w:t>
+      </w:r>
+    </w:p>
+    <w:p>
+      <w:pPr>
+        <w:ind w:left="360" w:hanging="360"/>
+      </w:pPr>
+      <w:r>
+        <w:t>For the space-time permutation model, temporal graphs report observed/expected.</w:t>
+      </w:r>
+    </w:p>
+    <w:p>
+      <w:pPr>
+        <w:ind w:left="144" w:hanging="144"/>
+      </w:pPr>
+      <w:r>
+        <w:t>Option to send email notifications with summary information when using the multiple analysis feature.</w:t>
+      </w:r>
+    </w:p>
+    <w:p>
+      <w:pPr>
+        <w:ind w:left="360" w:hanging="360"/>
+        <w:rPr>
+          <w:bCs/>
+        </w:rPr>
+      </w:pPr>
+    </w:p>
+    <w:p>
+      <w:pPr>
+        <w:ind w:left="360" w:hanging="360"/>
+        <w:rPr>
+          <w:i/>
+          <w:iCs/>
+        </w:rPr>
+      </w:pPr>
+      <w:r>
+        <w:rPr>
+          <w:i/>
+          <w:iCs/>
+        </w:rPr>
+        <w:t>Minor Fixes</w:t>
+      </w:r>
+    </w:p>
+    <w:p>
+      <w:pPr>
+        <w:ind w:left="360" w:hanging="360"/>
+        <w:rPr>
+          <w:i/>
+          <w:iCs/>
+        </w:rPr>
+      </w:pPr>
+      <w:r>
+        <w:t>Faster file browsing</w:t>
+      </w:r>
+      <w:r>
+        <w:t xml:space="preserve"> for certain complex situations</w:t>
+      </w:r>
+      <w:r>
+        <w:t>.</w:t>
+      </w:r>
+    </w:p>
+    <w:p>
+      <w:pPr>
+        <w:ind w:left="360" w:hanging="360"/>
+      </w:pPr>
+      <w:r>
+        <w:t xml:space="preserve">Import file wizard estimates the number of columns by sampling up to </w:t>
+      </w:r>
+      <w:r>
+        <w:t>200</w:t>
+      </w:r>
+      <w:r>
+        <w:t xml:space="preserve"> records.</w:t>
+      </w:r>
+    </w:p>
+    <w:p>
+      <w:pPr>
+        <w:ind w:left="144" w:hanging="144"/>
+      </w:pPr>
+      <w:r>
+        <w:t>M</w:t>
+      </w:r>
+      <w:r>
+        <w:t>ultiple analyses window is refreshed when the user leave</w:t>
+      </w:r>
+      <w:r>
+        <w:t>s</w:t>
+      </w:r>
+      <w:r>
+        <w:t xml:space="preserve"> it open while a background process runs the multiple analyses (crontab, scheduler, etc.).</w:t>
+      </w:r>
+    </w:p>
+    <w:p>
+      <w:pPr>
+        <w:ind w:left="360" w:hanging="360"/>
+      </w:pPr>
+      <w:r>
+        <w:t>Fixed program crash when weighted normal model was used with covariates.</w:t>
+      </w:r>
+    </w:p>
+    <w:p>
+      <w:pPr>
+        <w:ind w:left="144" w:hanging="144"/>
+      </w:pPr>
+      <w:r>
+        <w:t xml:space="preserve">Updated </w:t>
+      </w:r>
+      <w:r>
+        <w:t>results</w:t>
+      </w:r>
+      <w:r>
+        <w:t xml:space="preserve"> file to report cluster population </w:t>
+      </w:r>
+      <w:r>
+        <w:t>with</w:t>
+      </w:r>
+      <w:r>
+        <w:t xml:space="preserve">in </w:t>
+      </w:r>
+      <w:r>
+        <w:t xml:space="preserve">each </w:t>
+      </w:r>
+      <w:r>
+        <w:t xml:space="preserve">data set section when using multiple data </w:t>
+      </w:r>
+      <w:r>
+        <w:t>sets.</w:t>
+      </w:r>
+    </w:p>
+    <w:p>
+      <w:pPr>
+        <w:ind w:left="144" w:hanging="144"/>
+      </w:pPr>
+      <w:r>
+        <w:lastRenderedPageBreak/>
+        <w:t>Updated the Cartesian graph to correctly display clusters when there are multiple data sets.</w:t>
+      </w:r>
+    </w:p>
+    <w:p>
+      <w:pPr>
+        <w:ind w:left="144" w:hanging="144"/>
+      </w:pPr>
+      <w:r>
+        <w:t xml:space="preserve">Reworded </w:t>
+      </w:r>
+      <w:r>
+        <w:t>warning</w:t>
+      </w:r>
+      <w:r>
+        <w:t>s</w:t>
+      </w:r>
+      <w:r>
+        <w:t xml:space="preserve"> printed to </w:t>
+      </w:r>
+      <w:r>
+        <w:t xml:space="preserve">the </w:t>
+      </w:r>
+      <w:r>
+        <w:t>results</w:t>
+      </w:r>
+      <w:r>
+        <w:t xml:space="preserve"> file when a data set has been excluded</w:t>
+      </w:r>
+      <w:r>
+        <w:t xml:space="preserve"> from the analysis</w:t>
+      </w:r>
+      <w:r>
+        <w:t>.</w:t>
+      </w:r>
+    </w:p>
+    <w:p>
+      <w:pPr>
+        <w:ind w:left="360" w:hanging="360"/>
+      </w:pPr>
+      <w:r>
+        <w:t>Temporal graphs load quicker.</w:t>
+      </w:r>
+    </w:p>
+    <w:p>
+      <w:pPr>
+        <w:ind w:left="360" w:hanging="360"/>
+        <w:rPr>
+          <w:b/>
+        </w:rPr>
+      </w:pPr>
+    </w:p>
+    <w:p>
+      <w:pPr>
+        <w:ind w:left="360" w:hanging="360"/>
+        <w:rPr>
+          <w:b/>
+        </w:rPr>
+      </w:pPr>
+      <w:r>
+        <w:rPr>
+          <w:b/>
+        </w:rPr>
+        <w:t>Version 10.1.3, February 2024</w:t>
+      </w:r>
+    </w:p>
+    <w:p>
+      <w:pPr>
+        <w:ind w:left="360" w:hanging="360"/>
+        <w:rPr>
+          <w:b/>
+          <w:sz w:val="12"/>
+          <w:szCs w:val="12"/>
+        </w:rPr>
+      </w:pPr>
+    </w:p>
+    <w:p>
+      <w:pPr>
         <w:rPr>
           <w:i/>
         </w:rPr>
@@ -2753,6 +2803,7 @@
         <w:rPr>
           <w:i/>
         </w:rPr>
+        <w:lastRenderedPageBreak/>
         <w:t>Minor Fixes</w:t>
       </w:r>
     </w:p>
@@ -2825,7 +2876,6 @@
         <w:rPr>
           <w:i/>
         </w:rPr>
-        <w:lastRenderedPageBreak/>
         <w:t>New Analytical Features</w:t>
       </w:r>
     </w:p>
@@ -3675,6 +3725,7 @@
         <w:rPr>
           <w:i/>
         </w:rPr>
+        <w:lastRenderedPageBreak/>
         <w:t>Minor Fixes</w:t>
       </w:r>
     </w:p>
@@ -4681,6 +4732,7 @@
         <w:rPr>
           <w:bCs/>
         </w:rPr>
+        <w:lastRenderedPageBreak/>
         <w:t>Revised software update to handle redirect.</w:t>
       </w:r>
     </w:p>
@@ -4771,7 +4823,6 @@
         <w:rPr>
           <w:i/>
         </w:rPr>
-        <w:lastRenderedPageBreak/>
         <w:t>Fixes</w:t>
       </w:r>
     </w:p>
@@ -5965,30 +6016,14 @@
         <w:rPr>
           <w:bCs/>
         </w:rPr>
-        <w:t xml:space="preserve">Shapefile output for ArcGIS, </w:t>
-      </w:r>
-      <w:proofErr w:type="spellStart"/>
-      <w:r>
-        <w:rPr>
-          <w:bCs/>
-        </w:rPr>
-        <w:t>QuantumGIS</w:t>
-      </w:r>
-      <w:proofErr w:type="spellEnd"/>
-      <w:r>
-        <w:rPr>
-          <w:bCs/>
-        </w:rPr>
-        <w:t xml:space="preserve">, </w:t>
-      </w:r>
-      <w:proofErr w:type="spellStart"/>
-      <w:r>
-        <w:rPr>
-          <w:bCs/>
-        </w:rPr>
-        <w:t>TerraView</w:t>
-      </w:r>
-      <w:proofErr w:type="spellEnd"/>
+        <w:t>Shapefile output for ArcGIS, QuantumGIS</w:t>
+      </w:r>
+      <w:r>
+        <w:rPr>
+          <w:bCs/>
+        </w:rPr>
+        <w:t>, TerraView</w:t>
+      </w:r>
       <w:r>
         <w:rPr>
           <w:bCs/>
@@ -6339,6 +6374,7 @@
         <w:rPr>
           <w:color w:val="000000"/>
         </w:rPr>
+        <w:lastRenderedPageBreak/>
         <w:t>Corrected bug that prevented new parameter window from being saved to file.</w:t>
       </w:r>
     </w:p>
@@ -6392,7 +6428,6 @@
         <w:ind w:left="360" w:hanging="360"/>
       </w:pPr>
       <w:r>
-        <w:lastRenderedPageBreak/>
         <w:t>Spatial variation in temporal trends analysis</w:t>
       </w:r>
     </w:p>
@@ -6432,8 +6467,8 @@
       <w:r>
         <w:t xml:space="preserve">Sequential </w:t>
       </w:r>
-      <w:smartTag w:uri="urn:schemas-microsoft-com:office:smarttags" w:element="City">
-        <w:smartTag w:uri="urn:schemas-microsoft-com:office:smarttags" w:element="place">
+      <w:smartTag w:uri="urn:schemas-microsoft-com:office:smarttags" w:element="place">
+        <w:smartTag w:uri="urn:schemas-microsoft-com:office:smarttags" w:element="City">
           <w:r>
             <w:t>Monte Carlo</w:t>
           </w:r>
@@ -6890,6 +6925,7 @@
         <w:rPr>
           <w:i/>
         </w:rPr>
+        <w:lastRenderedPageBreak/>
         <w:t>Minor Fixes</w:t>
       </w:r>
     </w:p>
@@ -6929,7 +6965,6 @@
         <w:ind w:left="360" w:hanging="360"/>
       </w:pPr>
       <w:r>
-        <w:lastRenderedPageBreak/>
         <w:t>Corrected several typos in graphical application and messaging.</w:t>
       </w:r>
     </w:p>
@@ -7442,6 +7477,7 @@
         <w:rPr>
           <w:b/>
         </w:rPr>
+        <w:lastRenderedPageBreak/>
         <w:t>Version 7.0.1, October 1</w:t>
       </w:r>
       <w:r>
@@ -7906,6 +7942,7 @@
         <w:ind w:left="144" w:hanging="144"/>
       </w:pPr>
       <w:r>
+        <w:lastRenderedPageBreak/>
         <w:t>Updated the Cartesian graph to correctly display clusters when there are multiple data sets.</w:t>
       </w:r>
     </w:p>
@@ -7940,7 +7977,6 @@
         <w:ind w:left="360" w:hanging="360"/>
       </w:pPr>
       <w:r>
-        <w:lastRenderedPageBreak/>
         <w:t>Temporal graphs load quicker.</w:t>
       </w:r>
     </w:p>
@@ -8317,6 +8353,7 @@
         <w:rPr>
           <w:b/>
         </w:rPr>
+        <w:lastRenderedPageBreak/>
         <w:t>Version 5.1.3, April 18, 2005</w:t>
       </w:r>
     </w:p>
@@ -8346,7 +8383,6 @@
         <w:ind w:left="144" w:hanging="144"/>
       </w:pPr>
       <w:r>
-        <w:lastRenderedPageBreak/>
         <w:t xml:space="preserve">Corrected the reported population value for purely spatial clusters when running a space-time analysis using the Bernoulli model. </w:t>
       </w:r>
     </w:p>
@@ -8788,6 +8824,7 @@
         <w:pStyle w:val="Heading4"/>
       </w:pPr>
       <w:r>
+        <w:lastRenderedPageBreak/>
         <w:t>Minor Fixes</w:t>
       </w:r>
     </w:p>
@@ -8812,16 +8849,7 @@
         <w:jc w:val="left"/>
       </w:pPr>
       <w:r>
-        <w:lastRenderedPageBreak/>
-        <w:t xml:space="preserve">When requesting a report of only non-overlapping clusters, overlapping is now defined in terms of having one or more location IDs in common rather </w:t>
-      </w:r>
-      <w:proofErr w:type="spellStart"/>
-      <w:r>
-        <w:t>then</w:t>
-      </w:r>
-      <w:proofErr w:type="spellEnd"/>
-      <w:r>
-        <w:t xml:space="preserve"> the previous definition of the two circles overlapping each other. Results will in most cases be identical. </w:t>
+        <w:t xml:space="preserve">When requesting a report of only non-overlapping clusters, overlapping is now defined in terms of having one or more location IDs in common rather then the previous definition of the two circles overlapping each other. Results will in most cases be identical. </w:t>
       </w:r>
     </w:p>
     <w:p>
@@ -9140,6 +9168,7 @@
         <w:ind w:left="144" w:hanging="144"/>
       </w:pPr>
       <w:r>
+        <w:lastRenderedPageBreak/>
         <w:t xml:space="preserve">Option not to adjust for previous analyses when doing prospective analyses. This replaces the alive cluster option, which did the same thing but with more limited output information. </w:t>
       </w:r>
     </w:p>
@@ -9554,6 +9583,7 @@
         <w:ind w:left="144" w:hanging="144"/>
       </w:pPr>
       <w:r>
+        <w:lastRenderedPageBreak/>
         <w:t>Analysis history file created with brief information about each analysis run performed. It is automatically generated in dBase format.</w:t>
       </w:r>
     </w:p>
@@ -9562,16 +9592,7 @@
         <w:ind w:left="144" w:hanging="144"/>
       </w:pPr>
       <w:r>
-        <w:lastRenderedPageBreak/>
-        <w:t>Parameters file structure switched to the more flexible windows style ‘</w:t>
-      </w:r>
-      <w:proofErr w:type="spellStart"/>
-      <w:r>
-        <w:t>ini</w:t>
-      </w:r>
-      <w:proofErr w:type="spellEnd"/>
-      <w:r>
-        <w:t xml:space="preserve"> file’, maintaining support for the previous line based parameter files.</w:t>
+        <w:t>Parameters file structure switched to the more flexible windows style ‘ini file’, maintaining support for the previous line based parameter files.</w:t>
       </w:r>
     </w:p>
     <w:p>
@@ -9953,7 +9974,6 @@
         <w:rPr>
           <w:i/>
         </w:rPr>
-        <w:lastRenderedPageBreak/>
         <w:t>Minor Fixes</w:t>
       </w:r>
     </w:p>
@@ -10317,6 +10337,7 @@
         <w:rPr>
           <w:b/>
         </w:rPr>
+        <w:lastRenderedPageBreak/>
         <w:t>Version 2.1, July 29, 1998</w:t>
       </w:r>
     </w:p>
@@ -10333,7 +10354,6 @@
         <w:jc w:val="left"/>
       </w:pPr>
       <w:r>
-        <w:lastRenderedPageBreak/>
         <w:t>New Analytical Features</w:t>
       </w:r>
     </w:p>
@@ -10842,7 +10862,6 @@
         <w:rPr>
           <w:iCs w:val="0"/>
         </w:rPr>
-        <w:lastRenderedPageBreak/>
         <w:t>Other Features</w:t>
       </w:r>
     </w:p>
@@ -10884,8 +10903,8 @@
         </w:rPr>
         <w:t xml:space="preserve">Sample data: Brain cancer incidence in </w:t>
       </w:r>
-      <w:smartTag w:uri="urn:schemas-microsoft-com:office:smarttags" w:element="place">
-        <w:smartTag w:uri="urn:schemas-microsoft-com:office:smarttags" w:element="State">
+      <w:smartTag w:uri="urn:schemas-microsoft-com:office:smarttags" w:element="State">
+        <w:smartTag w:uri="urn:schemas-microsoft-com:office:smarttags" w:element="place">
           <w:r>
             <w:rPr>
               <w:bCs/>
@@ -10926,15 +10945,7 @@
         <w:t xml:space="preserve">Location information output file in ASCII format, </w:t>
       </w:r>
       <w:r>
-        <w:t>with each row containing information about a particular location and its cluster membership (*.</w:t>
-      </w:r>
-      <w:proofErr w:type="spellStart"/>
-      <w:r>
-        <w:t>gis</w:t>
-      </w:r>
-      <w:proofErr w:type="spellEnd"/>
-      <w:r>
-        <w:t xml:space="preserve">). </w:t>
+        <w:t xml:space="preserve">with each row containing information about a particular location and its cluster membership (*.gis). </w:t>
       </w:r>
     </w:p>
     <w:p>

</xml_diff>

<commit_message>
#66664 - Gumbel w/ only high rates
</commit_message>
<xml_diff>
--- a/Doc/SaTScan Version History.docx
+++ b/Doc/SaTScan Version History.docx
@@ -1519,13 +1519,25 @@
         <w:rPr>
           <w:b/>
         </w:rPr>
-        <w:t>4</w:t>
-      </w:r>
-      <w:r>
-        <w:rPr>
-          <w:b/>
-        </w:rPr>
-        <w:t>, August 2024</w:t>
+        <w:t>5</w:t>
+      </w:r>
+      <w:r>
+        <w:rPr>
+          <w:b/>
+        </w:rPr>
+        <w:t xml:space="preserve">, </w:t>
+      </w:r>
+      <w:r>
+        <w:rPr>
+          <w:b/>
+        </w:rPr>
+        <w:t>September</w:t>
+      </w:r>
+      <w:r>
+        <w:rPr>
+          <w:b/>
+        </w:rPr>
+        <w:t xml:space="preserve"> 2024</w:t>
       </w:r>
     </w:p>
     <w:p>
@@ -1559,35 +1571,35 @@
         <w:ind w:left="144" w:hanging="144"/>
       </w:pPr>
       <w:r>
-        <w:t>Correction to the Location Information file when using the Multiple Locations Per Observation File</w:t>
-      </w:r>
-      <w:r>
-        <w:t xml:space="preserve"> (correction related to 10.2.2 update)</w:t>
-      </w:r>
-      <w:r>
-        <w:t>.</w:t>
-      </w:r>
-    </w:p>
-    <w:p>
-      <w:pPr>
-        <w:ind w:left="360" w:hanging="360"/>
-        <w:rPr>
-          <w:b/>
-        </w:rPr>
-      </w:pPr>
-    </w:p>
-    <w:p>
-      <w:pPr>
-        <w:ind w:left="360" w:hanging="360"/>
-        <w:rPr>
-          <w:b/>
-        </w:rPr>
-      </w:pPr>
-      <w:r>
-        <w:rPr>
-          <w:b/>
-        </w:rPr>
-        <w:t>Version 10.2.3, August 2024</w:t>
+        <w:t xml:space="preserve">Disable the Gumbel approximation when scanning for low rates or for high or low rates. When using the Default P-value option, while </w:t>
+      </w:r>
+      <w:r>
+        <w:t>scanning for low rates or for high or low rates</w:t>
+      </w:r>
+      <w:r>
+        <w:t>, the Gumbel approximation is no longer used to calculate cluster p-values.</w:t>
+      </w:r>
+    </w:p>
+    <w:p>
+      <w:pPr>
+        <w:ind w:left="360" w:hanging="360"/>
+        <w:rPr>
+          <w:b/>
+        </w:rPr>
+      </w:pPr>
+    </w:p>
+    <w:p>
+      <w:pPr>
+        <w:ind w:left="360" w:hanging="360"/>
+        <w:rPr>
+          <w:b/>
+        </w:rPr>
+      </w:pPr>
+      <w:r>
+        <w:rPr>
+          <w:b/>
+        </w:rPr>
+        <w:t>Version 10.2.4, August 2024</w:t>
       </w:r>
     </w:p>
     <w:p>
@@ -1621,29 +1633,36 @@
         <w:ind w:left="144" w:hanging="144"/>
       </w:pPr>
       <w:r>
-        <w:t>Updated graphical user interface to address 508 compliance issues.</w:t>
-      </w:r>
-    </w:p>
-    <w:p>
-      <w:pPr>
-        <w:ind w:left="360" w:hanging="360"/>
-        <w:rPr>
-          <w:b/>
-        </w:rPr>
-      </w:pPr>
-    </w:p>
-    <w:p>
-      <w:pPr>
-        <w:ind w:left="360" w:hanging="360"/>
-        <w:rPr>
-          <w:b/>
-        </w:rPr>
-      </w:pPr>
-      <w:r>
-        <w:rPr>
-          <w:b/>
-        </w:rPr>
-        <w:t>Version 10.2.2, July 2024</w:t>
+        <w:lastRenderedPageBreak/>
+        <w:t>Correction to the Location Information file when using the Multiple Locations Per Observation File</w:t>
+      </w:r>
+      <w:r>
+        <w:t xml:space="preserve"> (correction related to 10.2.2 update)</w:t>
+      </w:r>
+      <w:r>
+        <w:t>.</w:t>
+      </w:r>
+    </w:p>
+    <w:p>
+      <w:pPr>
+        <w:ind w:left="360" w:hanging="360"/>
+        <w:rPr>
+          <w:b/>
+        </w:rPr>
+      </w:pPr>
+    </w:p>
+    <w:p>
+      <w:pPr>
+        <w:ind w:left="360" w:hanging="360"/>
+        <w:rPr>
+          <w:b/>
+        </w:rPr>
+      </w:pPr>
+      <w:r>
+        <w:rPr>
+          <w:b/>
+        </w:rPr>
+        <w:t>Version 10.2.3, August 2024</w:t>
       </w:r>
     </w:p>
     <w:p>
@@ -1677,46 +1696,29 @@
         <w:ind w:left="144" w:hanging="144"/>
       </w:pPr>
       <w:r>
-        <w:t xml:space="preserve">Correction to </w:t>
-      </w:r>
-      <w:r>
-        <w:t xml:space="preserve">the </w:t>
-      </w:r>
-      <w:r>
-        <w:t>Location Information file when using the Multiple Locations Per Observation File.</w:t>
-      </w:r>
-    </w:p>
-    <w:p>
-      <w:pPr>
-        <w:ind w:left="144" w:hanging="144"/>
-      </w:pPr>
-      <w:r>
-        <w:t>Correction to Google Earth/Maps to escape reserved characters</w:t>
-      </w:r>
-      <w:r>
-        <w:t>.</w:t>
-      </w:r>
-    </w:p>
-    <w:p>
-      <w:pPr>
-        <w:ind w:left="360" w:hanging="360"/>
-        <w:rPr>
-          <w:b/>
-        </w:rPr>
-      </w:pPr>
-    </w:p>
-    <w:p>
-      <w:pPr>
-        <w:ind w:left="360" w:hanging="360"/>
-        <w:rPr>
-          <w:b/>
-        </w:rPr>
-      </w:pPr>
-      <w:r>
-        <w:rPr>
-          <w:b/>
-        </w:rPr>
-        <w:t>Version 10.2.1, July 2024</w:t>
+        <w:t>Updated graphical user interface to address 508 compliance issues.</w:t>
+      </w:r>
+    </w:p>
+    <w:p>
+      <w:pPr>
+        <w:ind w:left="360" w:hanging="360"/>
+        <w:rPr>
+          <w:b/>
+        </w:rPr>
+      </w:pPr>
+    </w:p>
+    <w:p>
+      <w:pPr>
+        <w:ind w:left="360" w:hanging="360"/>
+        <w:rPr>
+          <w:b/>
+        </w:rPr>
+      </w:pPr>
+      <w:r>
+        <w:rPr>
+          <w:b/>
+        </w:rPr>
+        <w:t>Version 10.2.2, July 2024</w:t>
       </w:r>
     </w:p>
     <w:p>
@@ -1747,7 +1749,7 @@
     </w:p>
     <w:p>
       <w:pPr>
-        <w:ind w:left="360" w:hanging="360"/>
+        <w:ind w:left="144" w:hanging="144"/>
       </w:pPr>
       <w:r>
         <w:t xml:space="preserve">Correction to </w:t>
@@ -1756,22 +1758,15 @@
         <w:t xml:space="preserve">the </w:t>
       </w:r>
       <w:r>
-        <w:t xml:space="preserve">percentage of the cases </w:t>
-      </w:r>
-      <w:r>
-        <w:t xml:space="preserve">reported </w:t>
-      </w:r>
-      <w:r>
-        <w:t xml:space="preserve">in </w:t>
-      </w:r>
-      <w:r>
-        <w:t xml:space="preserve">the </w:t>
-      </w:r>
-      <w:r>
-        <w:t>temporal graphs</w:t>
-      </w:r>
-      <w:r>
-        <w:t xml:space="preserve"> output</w:t>
+        <w:t>Location Information file when using the Multiple Locations Per Observation File.</w:t>
+      </w:r>
+    </w:p>
+    <w:p>
+      <w:pPr>
+        <w:ind w:left="144" w:hanging="144"/>
+      </w:pPr>
+      <w:r>
+        <w:t>Correction to Google Earth/Maps to escape reserved characters</w:t>
       </w:r>
       <w:r>
         <w:t>.</w:t>
@@ -1779,47 +1774,24 @@
     </w:p>
     <w:p>
       <w:pPr>
-        <w:ind w:left="144" w:hanging="144"/>
-      </w:pPr>
-      <w:r>
-        <w:t xml:space="preserve">Correction to </w:t>
-      </w:r>
-      <w:r>
-        <w:t xml:space="preserve">Google Maps </w:t>
-      </w:r>
-      <w:r>
-        <w:t xml:space="preserve">HTML and </w:t>
-      </w:r>
-      <w:r>
-        <w:t>JavaScript</w:t>
-      </w:r>
-      <w:r>
-        <w:t xml:space="preserve"> to escape reserved characters</w:t>
-      </w:r>
-      <w:r>
-        <w:t>.</w:t>
-      </w:r>
-    </w:p>
-    <w:p>
-      <w:pPr>
-        <w:ind w:left="360" w:hanging="360"/>
-        <w:rPr>
-          <w:b/>
-        </w:rPr>
-      </w:pPr>
-    </w:p>
-    <w:p>
-      <w:pPr>
-        <w:ind w:left="360" w:hanging="360"/>
-        <w:rPr>
-          <w:b/>
-        </w:rPr>
-      </w:pPr>
-      <w:r>
-        <w:rPr>
-          <w:b/>
-        </w:rPr>
-        <w:t>Version 10.2, June 2024</w:t>
+        <w:ind w:left="360" w:hanging="360"/>
+        <w:rPr>
+          <w:b/>
+        </w:rPr>
+      </w:pPr>
+    </w:p>
+    <w:p>
+      <w:pPr>
+        <w:ind w:left="360" w:hanging="360"/>
+        <w:rPr>
+          <w:b/>
+        </w:rPr>
+      </w:pPr>
+      <w:r>
+        <w:rPr>
+          <w:b/>
+        </w:rPr>
+        <w:t>Version 10.2.1, July 2024</w:t>
       </w:r>
     </w:p>
     <w:p>
@@ -1845,26 +1817,39 @@
           <w:i/>
           <w:iCs/>
         </w:rPr>
-        <w:t>Improvements</w:t>
-      </w:r>
-    </w:p>
-    <w:p>
-      <w:pPr>
-        <w:ind w:left="360" w:hanging="360"/>
-      </w:pPr>
-      <w:r>
-        <w:t xml:space="preserve">Ability to use </w:t>
-      </w:r>
-      <w:r>
-        <w:t>multiple coordinates per location when scanning on a network.</w:t>
-      </w:r>
-    </w:p>
-    <w:p>
-      <w:pPr>
-        <w:ind w:left="360" w:hanging="360"/>
-      </w:pPr>
-      <w:r>
-        <w:t xml:space="preserve">Improved wizard for importing case files with descriptive line list data about individuals. </w:t>
+        <w:t>Fixes</w:t>
+      </w:r>
+    </w:p>
+    <w:p>
+      <w:pPr>
+        <w:ind w:left="360" w:hanging="360"/>
+      </w:pPr>
+      <w:r>
+        <w:t xml:space="preserve">Correction to </w:t>
+      </w:r>
+      <w:r>
+        <w:t xml:space="preserve">the </w:t>
+      </w:r>
+      <w:r>
+        <w:t xml:space="preserve">percentage of the cases </w:t>
+      </w:r>
+      <w:r>
+        <w:t xml:space="preserve">reported </w:t>
+      </w:r>
+      <w:r>
+        <w:t xml:space="preserve">in </w:t>
+      </w:r>
+      <w:r>
+        <w:t xml:space="preserve">the </w:t>
+      </w:r>
+      <w:r>
+        <w:t>temporal graphs</w:t>
+      </w:r>
+      <w:r>
+        <w:t xml:space="preserve"> output</w:t>
+      </w:r>
+      <w:r>
+        <w:t>.</w:t>
       </w:r>
     </w:p>
     <w:p>
@@ -1872,137 +1857,19 @@
         <w:ind w:left="144" w:hanging="144"/>
       </w:pPr>
       <w:r>
-        <w:t xml:space="preserve">Results file report the cluster </w:t>
-      </w:r>
-      <w:r>
-        <w:rPr>
-          <w:i/>
-          <w:iCs/>
-        </w:rPr>
-        <w:t>‘span’</w:t>
-      </w:r>
-      <w:r>
-        <w:t xml:space="preserve">, defined as the distance between the two cluster locations furthest away. Especially useful when scanning on a network. </w:t>
-      </w:r>
-    </w:p>
-    <w:p>
-      <w:pPr>
-        <w:ind w:left="144" w:hanging="144"/>
-      </w:pPr>
-      <w:r>
-        <w:t>For prospective analyses, user specified cut-offs for performing or reporting analyses are defined in terms of recurrence intervals instead of p-values.</w:t>
-      </w:r>
-    </w:p>
-    <w:p>
-      <w:pPr>
-        <w:ind w:left="144" w:hanging="144"/>
-      </w:pPr>
-      <w:r>
-        <w:t>For the Poisson probability model, time stratified adjustments are implemented in the same manner as for the Bernoulli model.</w:t>
-      </w:r>
-    </w:p>
-    <w:p>
-      <w:pPr>
-        <w:ind w:left="360" w:hanging="360"/>
-      </w:pPr>
-      <w:r>
-        <w:t xml:space="preserve">For space-time analyses, the </w:t>
-      </w:r>
-      <w:r>
-        <w:t xml:space="preserve">Bernoulli drilldown </w:t>
-      </w:r>
-      <w:r>
-        <w:t xml:space="preserve">uses </w:t>
-      </w:r>
-      <w:r>
-        <w:t>the iterative scan.</w:t>
-      </w:r>
-    </w:p>
-    <w:p>
-      <w:pPr>
-        <w:ind w:left="144" w:hanging="144"/>
-      </w:pPr>
-      <w:r>
-        <w:t>When reporting clusters for space-time analyses, cluster overlap in not only defined geographically but also temporally, so that two non-overlapping clusters may both be reported when they are in the same place but at different times.</w:t>
-      </w:r>
-    </w:p>
-    <w:p>
-      <w:pPr>
-        <w:ind w:left="144" w:hanging="144"/>
-      </w:pPr>
-      <w:r>
-        <w:t>Google Maps and Google Earth output can display line-list information for individuals in detected clusters, to be used in cluster investigations.</w:t>
-      </w:r>
-    </w:p>
-    <w:p>
-      <w:pPr>
-        <w:ind w:left="144" w:hanging="144"/>
-      </w:pPr>
-      <w:r>
-        <w:t>For network analyses, ability to visualize the entire network in in Google Maps, Google Earth, or for Cartesian graphs.</w:t>
-      </w:r>
-    </w:p>
-    <w:p>
-      <w:pPr>
-        <w:ind w:left="144" w:hanging="144"/>
-      </w:pPr>
-      <w:r>
-        <w:t xml:space="preserve">For temporal graphs depicting detected clusters, it now reports the percentage of the cases in the geographical cluster area that are also in the temporal cluster window, while comparing that percentage to outside the cluster. </w:t>
-      </w:r>
-    </w:p>
-    <w:p>
-      <w:pPr>
-        <w:ind w:left="360" w:hanging="360"/>
-      </w:pPr>
-      <w:r>
-        <w:t>For the space-time permutation model, temporal graphs report observed/expected.</w:t>
-      </w:r>
-    </w:p>
-    <w:p>
-      <w:pPr>
-        <w:ind w:left="144" w:hanging="144"/>
-      </w:pPr>
-      <w:r>
-        <w:t>Option to send email notifications with summary information when using the multiple analysis feature.</w:t>
-      </w:r>
-    </w:p>
-    <w:p>
-      <w:pPr>
-        <w:ind w:left="360" w:hanging="360"/>
-        <w:rPr>
-          <w:bCs/>
-        </w:rPr>
-      </w:pPr>
-    </w:p>
-    <w:p>
-      <w:pPr>
-        <w:ind w:left="360" w:hanging="360"/>
-        <w:rPr>
-          <w:i/>
-          <w:iCs/>
-        </w:rPr>
-      </w:pPr>
-      <w:r>
-        <w:rPr>
-          <w:i/>
-          <w:iCs/>
-        </w:rPr>
-        <w:t>Minor Fixes</w:t>
-      </w:r>
-    </w:p>
-    <w:p>
-      <w:pPr>
-        <w:ind w:left="360" w:hanging="360"/>
-        <w:rPr>
-          <w:i/>
-          <w:iCs/>
-        </w:rPr>
-      </w:pPr>
-      <w:r>
-        <w:t>Faster file browsing</w:t>
-      </w:r>
-      <w:r>
-        <w:t xml:space="preserve"> for certain complex situations</w:t>
+        <w:t xml:space="preserve">Correction to </w:t>
+      </w:r>
+      <w:r>
+        <w:t xml:space="preserve">Google Maps </w:t>
+      </w:r>
+      <w:r>
+        <w:t xml:space="preserve">HTML and </w:t>
+      </w:r>
+      <w:r>
+        <w:t>JavaScript</w:t>
+      </w:r>
+      <w:r>
+        <w:t xml:space="preserve"> to escape reserved characters</w:t>
       </w:r>
       <w:r>
         <w:t>.</w:t>
@@ -2011,140 +1878,23 @@
     <w:p>
       <w:pPr>
         <w:ind w:left="360" w:hanging="360"/>
-      </w:pPr>
-      <w:r>
-        <w:t xml:space="preserve">Import file wizard estimates the number of columns by sampling up to </w:t>
-      </w:r>
-      <w:r>
-        <w:t>200</w:t>
-      </w:r>
-      <w:r>
-        <w:t xml:space="preserve"> records.</w:t>
-      </w:r>
-    </w:p>
-    <w:p>
-      <w:pPr>
-        <w:ind w:left="144" w:hanging="144"/>
-      </w:pPr>
-      <w:r>
-        <w:t>M</w:t>
-      </w:r>
-      <w:r>
-        <w:t>ultiple analyses window is refreshed when the user leave</w:t>
-      </w:r>
-      <w:r>
-        <w:t>s</w:t>
-      </w:r>
-      <w:r>
-        <w:t xml:space="preserve"> it open while a background process runs the multiple analyses (crontab, scheduler, etc.).</w:t>
-      </w:r>
-    </w:p>
-    <w:p>
-      <w:pPr>
-        <w:ind w:left="360" w:hanging="360"/>
-      </w:pPr>
-      <w:r>
-        <w:t>Fixed program crash when weighted normal model was used with covariates.</w:t>
-      </w:r>
-    </w:p>
-    <w:p>
-      <w:pPr>
-        <w:ind w:left="144" w:hanging="144"/>
-      </w:pPr>
-      <w:r>
-        <w:t xml:space="preserve">Updated </w:t>
-      </w:r>
-      <w:r>
-        <w:t>results</w:t>
-      </w:r>
-      <w:r>
-        <w:t xml:space="preserve"> file to report cluster population </w:t>
-      </w:r>
-      <w:r>
-        <w:t>with</w:t>
-      </w:r>
-      <w:r>
-        <w:t xml:space="preserve">in </w:t>
-      </w:r>
-      <w:r>
-        <w:t xml:space="preserve">each </w:t>
-      </w:r>
-      <w:r>
-        <w:t xml:space="preserve">data set section when using multiple data </w:t>
-      </w:r>
-      <w:r>
-        <w:t>sets.</w:t>
-      </w:r>
-    </w:p>
-    <w:p>
-      <w:pPr>
-        <w:ind w:left="144" w:hanging="144"/>
-      </w:pPr>
-      <w:r>
-        <w:lastRenderedPageBreak/>
-        <w:t>Updated the Cartesian graph to correctly display clusters when there are multiple data sets.</w:t>
-      </w:r>
-    </w:p>
-    <w:p>
-      <w:pPr>
-        <w:ind w:left="144" w:hanging="144"/>
-      </w:pPr>
-      <w:r>
-        <w:t xml:space="preserve">Reworded </w:t>
-      </w:r>
-      <w:r>
-        <w:t>warning</w:t>
-      </w:r>
-      <w:r>
-        <w:t>s</w:t>
-      </w:r>
-      <w:r>
-        <w:t xml:space="preserve"> printed to </w:t>
-      </w:r>
-      <w:r>
-        <w:t xml:space="preserve">the </w:t>
-      </w:r>
-      <w:r>
-        <w:t>results</w:t>
-      </w:r>
-      <w:r>
-        <w:t xml:space="preserve"> file when a data set has been excluded</w:t>
-      </w:r>
-      <w:r>
-        <w:t xml:space="preserve"> from the analysis</w:t>
-      </w:r>
-      <w:r>
-        <w:t>.</w:t>
-      </w:r>
-    </w:p>
-    <w:p>
-      <w:pPr>
-        <w:ind w:left="360" w:hanging="360"/>
-      </w:pPr>
-      <w:r>
-        <w:t>Temporal graphs load quicker.</w:t>
-      </w:r>
-    </w:p>
-    <w:p>
-      <w:pPr>
-        <w:ind w:left="360" w:hanging="360"/>
-        <w:rPr>
-          <w:b/>
-        </w:rPr>
-      </w:pPr>
-    </w:p>
-    <w:p>
-      <w:pPr>
-        <w:ind w:left="360" w:hanging="360"/>
-        <w:rPr>
-          <w:b/>
-        </w:rPr>
-      </w:pPr>
-      <w:r>
-        <w:rPr>
-          <w:b/>
-        </w:rPr>
-        <w:t>Version 10.1.3, February 2024</w:t>
+        <w:rPr>
+          <w:b/>
+        </w:rPr>
+      </w:pPr>
+    </w:p>
+    <w:p>
+      <w:pPr>
+        <w:ind w:left="360" w:hanging="360"/>
+        <w:rPr>
+          <w:b/>
+        </w:rPr>
+      </w:pPr>
+      <w:r>
+        <w:rPr>
+          <w:b/>
+        </w:rPr>
+        <w:t>Version 10.2, June 2024</w:t>
       </w:r>
     </w:p>
     <w:p>
@@ -2159,6 +1909,331 @@
     </w:p>
     <w:p>
       <w:pPr>
+        <w:ind w:left="360" w:hanging="360"/>
+        <w:rPr>
+          <w:i/>
+          <w:iCs/>
+        </w:rPr>
+      </w:pPr>
+      <w:r>
+        <w:rPr>
+          <w:i/>
+          <w:iCs/>
+        </w:rPr>
+        <w:t>Improvements</w:t>
+      </w:r>
+    </w:p>
+    <w:p>
+      <w:pPr>
+        <w:ind w:left="360" w:hanging="360"/>
+      </w:pPr>
+      <w:r>
+        <w:t xml:space="preserve">Ability to use </w:t>
+      </w:r>
+      <w:r>
+        <w:t>multiple coordinates per location when scanning on a network.</w:t>
+      </w:r>
+    </w:p>
+    <w:p>
+      <w:pPr>
+        <w:ind w:left="360" w:hanging="360"/>
+      </w:pPr>
+      <w:r>
+        <w:t xml:space="preserve">Improved wizard for importing case files with descriptive line list data about individuals. </w:t>
+      </w:r>
+    </w:p>
+    <w:p>
+      <w:pPr>
+        <w:ind w:left="144" w:hanging="144"/>
+      </w:pPr>
+      <w:r>
+        <w:t xml:space="preserve">Results file report the cluster </w:t>
+      </w:r>
+      <w:r>
+        <w:rPr>
+          <w:i/>
+          <w:iCs/>
+        </w:rPr>
+        <w:t>‘span’</w:t>
+      </w:r>
+      <w:r>
+        <w:t xml:space="preserve">, defined as the distance between the two cluster locations furthest away. Especially useful when scanning on a network. </w:t>
+      </w:r>
+    </w:p>
+    <w:p>
+      <w:pPr>
+        <w:ind w:left="144" w:hanging="144"/>
+      </w:pPr>
+      <w:r>
+        <w:t>For prospective analyses, user specified cut-offs for performing or reporting analyses are defined in terms of recurrence intervals instead of p-values.</w:t>
+      </w:r>
+    </w:p>
+    <w:p>
+      <w:pPr>
+        <w:ind w:left="144" w:hanging="144"/>
+      </w:pPr>
+      <w:r>
+        <w:t>For the Poisson probability model, time stratified adjustments are implemented in the same manner as for the Bernoulli model.</w:t>
+      </w:r>
+    </w:p>
+    <w:p>
+      <w:pPr>
+        <w:ind w:left="360" w:hanging="360"/>
+      </w:pPr>
+      <w:r>
+        <w:t xml:space="preserve">For space-time analyses, the </w:t>
+      </w:r>
+      <w:r>
+        <w:t xml:space="preserve">Bernoulli drilldown </w:t>
+      </w:r>
+      <w:r>
+        <w:t xml:space="preserve">uses </w:t>
+      </w:r>
+      <w:r>
+        <w:t>the iterative scan.</w:t>
+      </w:r>
+    </w:p>
+    <w:p>
+      <w:pPr>
+        <w:ind w:left="144" w:hanging="144"/>
+      </w:pPr>
+      <w:r>
+        <w:t>When reporting clusters for space-time analyses, cluster overlap in not only defined geographically but also temporally, so that two non-overlapping clusters may both be reported when they are in the same place but at different times.</w:t>
+      </w:r>
+    </w:p>
+    <w:p>
+      <w:pPr>
+        <w:ind w:left="144" w:hanging="144"/>
+      </w:pPr>
+      <w:r>
+        <w:t>Google Maps and Google Earth output can display line-list information for individuals in detected clusters, to be used in cluster investigations.</w:t>
+      </w:r>
+    </w:p>
+    <w:p>
+      <w:pPr>
+        <w:ind w:left="144" w:hanging="144"/>
+      </w:pPr>
+      <w:r>
+        <w:t>For network analyses, ability to visualize the entire network in in Google Maps, Google Earth, or for Cartesian graphs.</w:t>
+      </w:r>
+    </w:p>
+    <w:p>
+      <w:pPr>
+        <w:ind w:left="144" w:hanging="144"/>
+      </w:pPr>
+      <w:r>
+        <w:t xml:space="preserve">For temporal graphs depicting detected clusters, it now reports the percentage of the cases in the geographical cluster area that are also in the temporal cluster window, while comparing that percentage to outside the cluster. </w:t>
+      </w:r>
+    </w:p>
+    <w:p>
+      <w:pPr>
+        <w:ind w:left="360" w:hanging="360"/>
+      </w:pPr>
+      <w:r>
+        <w:t>For the space-time permutation model, temporal graphs report observed/expected.</w:t>
+      </w:r>
+    </w:p>
+    <w:p>
+      <w:pPr>
+        <w:ind w:left="144" w:hanging="144"/>
+      </w:pPr>
+      <w:r>
+        <w:t>Option to send email notifications with summary information when using the multiple analysis feature.</w:t>
+      </w:r>
+    </w:p>
+    <w:p>
+      <w:pPr>
+        <w:ind w:left="360" w:hanging="360"/>
+        <w:rPr>
+          <w:bCs/>
+        </w:rPr>
+      </w:pPr>
+    </w:p>
+    <w:p>
+      <w:pPr>
+        <w:ind w:left="360" w:hanging="360"/>
+        <w:rPr>
+          <w:i/>
+          <w:iCs/>
+        </w:rPr>
+      </w:pPr>
+      <w:r>
+        <w:rPr>
+          <w:i/>
+          <w:iCs/>
+        </w:rPr>
+        <w:t>Minor Fixes</w:t>
+      </w:r>
+    </w:p>
+    <w:p>
+      <w:pPr>
+        <w:ind w:left="360" w:hanging="360"/>
+        <w:rPr>
+          <w:i/>
+          <w:iCs/>
+        </w:rPr>
+      </w:pPr>
+      <w:r>
+        <w:lastRenderedPageBreak/>
+        <w:t>Faster file browsing</w:t>
+      </w:r>
+      <w:r>
+        <w:t xml:space="preserve"> for certain complex situations</w:t>
+      </w:r>
+      <w:r>
+        <w:t>.</w:t>
+      </w:r>
+    </w:p>
+    <w:p>
+      <w:pPr>
+        <w:ind w:left="360" w:hanging="360"/>
+      </w:pPr>
+      <w:r>
+        <w:t xml:space="preserve">Import file wizard estimates the number of columns by sampling up to </w:t>
+      </w:r>
+      <w:r>
+        <w:t>200</w:t>
+      </w:r>
+      <w:r>
+        <w:t xml:space="preserve"> records.</w:t>
+      </w:r>
+    </w:p>
+    <w:p>
+      <w:pPr>
+        <w:ind w:left="144" w:hanging="144"/>
+      </w:pPr>
+      <w:r>
+        <w:t>M</w:t>
+      </w:r>
+      <w:r>
+        <w:t>ultiple analyses window is refreshed when the user leave</w:t>
+      </w:r>
+      <w:r>
+        <w:t>s</w:t>
+      </w:r>
+      <w:r>
+        <w:t xml:space="preserve"> it open while a background process runs the multiple analyses (crontab, scheduler, etc.).</w:t>
+      </w:r>
+    </w:p>
+    <w:p>
+      <w:pPr>
+        <w:ind w:left="360" w:hanging="360"/>
+      </w:pPr>
+      <w:r>
+        <w:t>Fixed program crash when weighted normal model was used with covariates.</w:t>
+      </w:r>
+    </w:p>
+    <w:p>
+      <w:pPr>
+        <w:ind w:left="144" w:hanging="144"/>
+      </w:pPr>
+      <w:r>
+        <w:t xml:space="preserve">Updated </w:t>
+      </w:r>
+      <w:r>
+        <w:t>results</w:t>
+      </w:r>
+      <w:r>
+        <w:t xml:space="preserve"> file to report cluster population </w:t>
+      </w:r>
+      <w:r>
+        <w:t>with</w:t>
+      </w:r>
+      <w:r>
+        <w:t xml:space="preserve">in </w:t>
+      </w:r>
+      <w:r>
+        <w:t xml:space="preserve">each </w:t>
+      </w:r>
+      <w:r>
+        <w:t xml:space="preserve">data set section when using multiple data </w:t>
+      </w:r>
+      <w:r>
+        <w:t>sets.</w:t>
+      </w:r>
+    </w:p>
+    <w:p>
+      <w:pPr>
+        <w:ind w:left="144" w:hanging="144"/>
+      </w:pPr>
+      <w:r>
+        <w:t>Updated the Cartesian graph to correctly display clusters when there are multiple data sets.</w:t>
+      </w:r>
+    </w:p>
+    <w:p>
+      <w:pPr>
+        <w:ind w:left="144" w:hanging="144"/>
+      </w:pPr>
+      <w:r>
+        <w:t xml:space="preserve">Reworded </w:t>
+      </w:r>
+      <w:r>
+        <w:t>warning</w:t>
+      </w:r>
+      <w:r>
+        <w:t>s</w:t>
+      </w:r>
+      <w:r>
+        <w:t xml:space="preserve"> printed to </w:t>
+      </w:r>
+      <w:r>
+        <w:t xml:space="preserve">the </w:t>
+      </w:r>
+      <w:r>
+        <w:t>results</w:t>
+      </w:r>
+      <w:r>
+        <w:t xml:space="preserve"> file when a data set has been excluded</w:t>
+      </w:r>
+      <w:r>
+        <w:t xml:space="preserve"> from the analysis</w:t>
+      </w:r>
+      <w:r>
+        <w:t>.</w:t>
+      </w:r>
+    </w:p>
+    <w:p>
+      <w:pPr>
+        <w:ind w:left="360" w:hanging="360"/>
+      </w:pPr>
+      <w:r>
+        <w:t>Temporal graphs load quicker.</w:t>
+      </w:r>
+    </w:p>
+    <w:p>
+      <w:pPr>
+        <w:ind w:left="360" w:hanging="360"/>
+        <w:rPr>
+          <w:b/>
+        </w:rPr>
+      </w:pPr>
+    </w:p>
+    <w:p>
+      <w:pPr>
+        <w:ind w:left="360" w:hanging="360"/>
+        <w:rPr>
+          <w:b/>
+        </w:rPr>
+      </w:pPr>
+      <w:r>
+        <w:rPr>
+          <w:b/>
+        </w:rPr>
+        <w:t>Version 10.1.3, February 2024</w:t>
+      </w:r>
+    </w:p>
+    <w:p>
+      <w:pPr>
+        <w:ind w:left="360" w:hanging="360"/>
+        <w:rPr>
+          <w:b/>
+          <w:sz w:val="12"/>
+          <w:szCs w:val="12"/>
+        </w:rPr>
+      </w:pPr>
+    </w:p>
+    <w:p>
+      <w:pPr>
         <w:rPr>
           <w:i/>
         </w:rPr>
@@ -2704,6 +2779,7 @@
         <w:rPr>
           <w:bCs/>
         </w:rPr>
+        <w:lastRenderedPageBreak/>
         <w:t>Event level data included in KML (Google Earth) file, grouped by line list categories.</w:t>
       </w:r>
     </w:p>
@@ -2803,7 +2879,6 @@
         <w:rPr>
           <w:i/>
         </w:rPr>
-        <w:lastRenderedPageBreak/>
         <w:t>Minor Fixes</w:t>
       </w:r>
     </w:p>
@@ -3609,6 +3684,7 @@
         <w:rPr>
           <w:color w:val="212121"/>
         </w:rPr>
+        <w:lastRenderedPageBreak/>
         <w:t>Fixed program error involving multiple coordinates per location.</w:t>
       </w:r>
     </w:p>
@@ -3725,7 +3801,6 @@
         <w:rPr>
           <w:i/>
         </w:rPr>
-        <w:lastRenderedPageBreak/>
         <w:t>Minor Fixes</w:t>
       </w:r>
     </w:p>
@@ -4619,6 +4694,7 @@
         <w:rPr>
           <w:i/>
         </w:rPr>
+        <w:lastRenderedPageBreak/>
         <w:t xml:space="preserve">Minor </w:t>
       </w:r>
       <w:r>
@@ -4732,7 +4808,6 @@
         <w:rPr>
           <w:bCs/>
         </w:rPr>
-        <w:lastRenderedPageBreak/>
         <w:t>Revised software update to handle redirect.</w:t>
       </w:r>
     </w:p>
@@ -5397,6 +5472,7 @@
         <w:rPr>
           <w:bCs/>
         </w:rPr>
+        <w:lastRenderedPageBreak/>
         <w:t>The CLU_RISK and LOC_RISK columns were renamed to CLU_RR and LOC_RR, respectively in the optional ‘Clus</w:t>
       </w:r>
       <w:r>
@@ -6016,14 +6092,30 @@
         <w:rPr>
           <w:bCs/>
         </w:rPr>
-        <w:t>Shapefile output for ArcGIS, QuantumGIS</w:t>
-      </w:r>
-      <w:r>
-        <w:rPr>
-          <w:bCs/>
-        </w:rPr>
-        <w:t>, TerraView</w:t>
-      </w:r>
+        <w:t xml:space="preserve">Shapefile output for ArcGIS, </w:t>
+      </w:r>
+      <w:proofErr w:type="spellStart"/>
+      <w:r>
+        <w:rPr>
+          <w:bCs/>
+        </w:rPr>
+        <w:t>QuantumGIS</w:t>
+      </w:r>
+      <w:proofErr w:type="spellEnd"/>
+      <w:r>
+        <w:rPr>
+          <w:bCs/>
+        </w:rPr>
+        <w:t xml:space="preserve">, </w:t>
+      </w:r>
+      <w:proofErr w:type="spellStart"/>
+      <w:r>
+        <w:rPr>
+          <w:bCs/>
+        </w:rPr>
+        <w:t>TerraView</w:t>
+      </w:r>
+      <w:proofErr w:type="spellEnd"/>
       <w:r>
         <w:rPr>
           <w:bCs/>
@@ -6374,7 +6466,6 @@
         <w:rPr>
           <w:color w:val="000000"/>
         </w:rPr>
-        <w:lastRenderedPageBreak/>
         <w:t>Corrected bug that prevented new parameter window from being saved to file.</w:t>
       </w:r>
     </w:p>
@@ -6467,8 +6558,8 @@
       <w:r>
         <w:t xml:space="preserve">Sequential </w:t>
       </w:r>
-      <w:smartTag w:uri="urn:schemas-microsoft-com:office:smarttags" w:element="place">
-        <w:smartTag w:uri="urn:schemas-microsoft-com:office:smarttags" w:element="City">
+      <w:smartTag w:uri="urn:schemas-microsoft-com:office:smarttags" w:element="City">
+        <w:smartTag w:uri="urn:schemas-microsoft-com:office:smarttags" w:element="place">
           <w:r>
             <w:t>Monte Carlo</w:t>
           </w:r>
@@ -6823,6 +6914,7 @@
         <w:ind w:left="360" w:hanging="360"/>
       </w:pPr>
       <w:r>
+        <w:lastRenderedPageBreak/>
         <w:t>Corrected bug which occurred when reading parameter file</w:t>
       </w:r>
       <w:r>
@@ -6925,7 +7017,6 @@
         <w:rPr>
           <w:i/>
         </w:rPr>
-        <w:lastRenderedPageBreak/>
         <w:t>Minor Fixes</w:t>
       </w:r>
     </w:p>
@@ -7477,7 +7568,6 @@
         <w:rPr>
           <w:b/>
         </w:rPr>
-        <w:lastRenderedPageBreak/>
         <w:t>Version 7.0.1, October 1</w:t>
       </w:r>
       <w:r>
@@ -7866,6 +7956,7 @@
           <w:i/>
           <w:iCs/>
         </w:rPr>
+        <w:lastRenderedPageBreak/>
         <w:t>Minor Fixes</w:t>
       </w:r>
     </w:p>
@@ -7942,7 +8033,6 @@
         <w:ind w:left="144" w:hanging="144"/>
       </w:pPr>
       <w:r>
-        <w:lastRenderedPageBreak/>
         <w:t>Updated the Cartesian graph to correctly display clusters when there are multiple data sets.</w:t>
       </w:r>
     </w:p>
@@ -8288,6 +8378,7 @@
         <w:ind w:left="360" w:hanging="360"/>
       </w:pPr>
       <w:r>
+        <w:lastRenderedPageBreak/>
         <w:t xml:space="preserve">Updated user guide and help system. </w:t>
       </w:r>
     </w:p>
@@ -8353,7 +8444,6 @@
         <w:rPr>
           <w:b/>
         </w:rPr>
-        <w:lastRenderedPageBreak/>
         <w:t>Version 5.1.3, April 18, 2005</w:t>
       </w:r>
     </w:p>
@@ -8750,6 +8840,7 @@
         <w:jc w:val="left"/>
       </w:pPr>
       <w:r>
+        <w:lastRenderedPageBreak/>
         <w:t>Adjustment for purely spatial clusters with the Poisson model.</w:t>
       </w:r>
     </w:p>
@@ -8824,7 +8915,6 @@
         <w:pStyle w:val="Heading4"/>
       </w:pPr>
       <w:r>
-        <w:lastRenderedPageBreak/>
         <w:t>Minor Fixes</w:t>
       </w:r>
     </w:p>
@@ -8849,7 +8939,15 @@
         <w:jc w:val="left"/>
       </w:pPr>
       <w:r>
-        <w:t xml:space="preserve">When requesting a report of only non-overlapping clusters, overlapping is now defined in terms of having one or more location IDs in common rather then the previous definition of the two circles overlapping each other. Results will in most cases be identical. </w:t>
+        <w:t xml:space="preserve">When requesting a report of only non-overlapping clusters, overlapping is now defined in terms of having one or more location IDs in common rather </w:t>
+      </w:r>
+      <w:proofErr w:type="spellStart"/>
+      <w:r>
+        <w:t>then</w:t>
+      </w:r>
+      <w:proofErr w:type="spellEnd"/>
+      <w:r>
+        <w:t xml:space="preserve"> the previous definition of the two circles overlapping each other. Results will in most cases be identical. </w:t>
       </w:r>
     </w:p>
     <w:p>
@@ -9144,6 +9242,7 @@
         <w:ind w:left="144" w:hanging="144"/>
       </w:pPr>
       <w:r>
+        <w:lastRenderedPageBreak/>
         <w:t xml:space="preserve">Completely flexible specification of ranges for the start and end time of temporal clusters to be evaluated. </w:t>
       </w:r>
     </w:p>
@@ -9168,7 +9267,6 @@
         <w:ind w:left="144" w:hanging="144"/>
       </w:pPr>
       <w:r>
-        <w:lastRenderedPageBreak/>
         <w:t xml:space="preserve">Option not to adjust for previous analyses when doing prospective analyses. This replaces the alive cluster option, which did the same thing but with more limited output information. </w:t>
       </w:r>
     </w:p>
@@ -9536,6 +9634,7 @@
         <w:rPr>
           <w:i/>
         </w:rPr>
+        <w:lastRenderedPageBreak/>
         <w:t>New Analytical Features</w:t>
       </w:r>
     </w:p>
@@ -9583,7 +9682,6 @@
         <w:ind w:left="144" w:hanging="144"/>
       </w:pPr>
       <w:r>
-        <w:lastRenderedPageBreak/>
         <w:t>Analysis history file created with brief information about each analysis run performed. It is automatically generated in dBase format.</w:t>
       </w:r>
     </w:p>
@@ -9592,7 +9690,15 @@
         <w:ind w:left="144" w:hanging="144"/>
       </w:pPr>
       <w:r>
-        <w:t>Parameters file structure switched to the more flexible windows style ‘ini file’, maintaining support for the previous line based parameter files.</w:t>
+        <w:t>Parameters file structure switched to the more flexible windows style ‘</w:t>
+      </w:r>
+      <w:proofErr w:type="spellStart"/>
+      <w:r>
+        <w:t>ini</w:t>
+      </w:r>
+      <w:proofErr w:type="spellEnd"/>
+      <w:r>
+        <w:t xml:space="preserve"> file’, maintaining support for the previous line based parameter files.</w:t>
       </w:r>
     </w:p>
     <w:p>
@@ -9878,6 +9984,7 @@
         <w:ind w:left="144" w:hanging="144"/>
       </w:pPr>
       <w:r>
+        <w:lastRenderedPageBreak/>
         <w:t>Program terminated with an error when there were locations with zero population and zero cases. The error is now shown only when there are locations with cases but zero population.</w:t>
       </w:r>
     </w:p>
@@ -10337,7 +10444,6 @@
         <w:rPr>
           <w:b/>
         </w:rPr>
-        <w:lastRenderedPageBreak/>
         <w:t>Version 2.1, July 29, 1998</w:t>
       </w:r>
     </w:p>
@@ -10759,6 +10865,7 @@
         <w:rPr>
           <w:bCs/>
         </w:rPr>
+        <w:lastRenderedPageBreak/>
         <w:t xml:space="preserve">Scanning for high, low or either high or low rates. </w:t>
       </w:r>
     </w:p>
@@ -10903,8 +11010,8 @@
         </w:rPr>
         <w:t xml:space="preserve">Sample data: Brain cancer incidence in </w:t>
       </w:r>
-      <w:smartTag w:uri="urn:schemas-microsoft-com:office:smarttags" w:element="State">
-        <w:smartTag w:uri="urn:schemas-microsoft-com:office:smarttags" w:element="place">
+      <w:smartTag w:uri="urn:schemas-microsoft-com:office:smarttags" w:element="place">
+        <w:smartTag w:uri="urn:schemas-microsoft-com:office:smarttags" w:element="State">
           <w:r>
             <w:rPr>
               <w:bCs/>
@@ -10945,7 +11052,15 @@
         <w:t xml:space="preserve">Location information output file in ASCII format, </w:t>
       </w:r>
       <w:r>
-        <w:t xml:space="preserve">with each row containing information about a particular location and its cluster membership (*.gis). </w:t>
+        <w:t>with each row containing information about a particular location and its cluster membership (*.</w:t>
+      </w:r>
+      <w:proofErr w:type="spellStart"/>
+      <w:r>
+        <w:t>gis</w:t>
+      </w:r>
+      <w:proofErr w:type="spellEnd"/>
+      <w:r>
+        <w:t xml:space="preserve">). </w:t>
       </w:r>
     </w:p>
     <w:p>

</xml_diff>

<commit_message>
#66664 - merge 10.2.5 into master
</commit_message>
<xml_diff>
--- a/Doc/SaTScan Version History.docx
+++ b/Doc/SaTScan Version History.docx
@@ -1519,13 +1519,25 @@
         <w:rPr>
           <w:b/>
         </w:rPr>
-        <w:t>4</w:t>
-      </w:r>
-      <w:r>
-        <w:rPr>
-          <w:b/>
-        </w:rPr>
-        <w:t>, August 2024</w:t>
+        <w:t>5</w:t>
+      </w:r>
+      <w:r>
+        <w:rPr>
+          <w:b/>
+        </w:rPr>
+        <w:t xml:space="preserve">, </w:t>
+      </w:r>
+      <w:r>
+        <w:rPr>
+          <w:b/>
+        </w:rPr>
+        <w:t>September</w:t>
+      </w:r>
+      <w:r>
+        <w:rPr>
+          <w:b/>
+        </w:rPr>
+        <w:t xml:space="preserve"> 2024</w:t>
       </w:r>
     </w:p>
     <w:p>
@@ -1559,35 +1571,35 @@
         <w:ind w:left="144" w:hanging="144"/>
       </w:pPr>
       <w:r>
-        <w:t>Correction to the Location Information file when using the Multiple Locations Per Observation File</w:t>
-      </w:r>
-      <w:r>
-        <w:t xml:space="preserve"> (correction related to 10.2.2 update)</w:t>
-      </w:r>
-      <w:r>
-        <w:t>.</w:t>
-      </w:r>
-    </w:p>
-    <w:p>
-      <w:pPr>
-        <w:ind w:left="360" w:hanging="360"/>
-        <w:rPr>
-          <w:b/>
-        </w:rPr>
-      </w:pPr>
-    </w:p>
-    <w:p>
-      <w:pPr>
-        <w:ind w:left="360" w:hanging="360"/>
-        <w:rPr>
-          <w:b/>
-        </w:rPr>
-      </w:pPr>
-      <w:r>
-        <w:rPr>
-          <w:b/>
-        </w:rPr>
-        <w:t>Version 10.2.3, August 2024</w:t>
+        <w:t xml:space="preserve">Disable the Gumbel approximation when scanning for low rates or for high or low rates. When using the Default P-value option, while </w:t>
+      </w:r>
+      <w:r>
+        <w:t>scanning for low rates or for high or low rates</w:t>
+      </w:r>
+      <w:r>
+        <w:t>, the Gumbel approximation is no longer used to calculate cluster p-values.</w:t>
+      </w:r>
+    </w:p>
+    <w:p>
+      <w:pPr>
+        <w:ind w:left="360" w:hanging="360"/>
+        <w:rPr>
+          <w:b/>
+        </w:rPr>
+      </w:pPr>
+    </w:p>
+    <w:p>
+      <w:pPr>
+        <w:ind w:left="360" w:hanging="360"/>
+        <w:rPr>
+          <w:b/>
+        </w:rPr>
+      </w:pPr>
+      <w:r>
+        <w:rPr>
+          <w:b/>
+        </w:rPr>
+        <w:t>Version 10.2.4, August 2024</w:t>
       </w:r>
     </w:p>
     <w:p>
@@ -1621,29 +1633,36 @@
         <w:ind w:left="144" w:hanging="144"/>
       </w:pPr>
       <w:r>
-        <w:t>Updated graphical user interface to address 508 compliance issues.</w:t>
-      </w:r>
-    </w:p>
-    <w:p>
-      <w:pPr>
-        <w:ind w:left="360" w:hanging="360"/>
-        <w:rPr>
-          <w:b/>
-        </w:rPr>
-      </w:pPr>
-    </w:p>
-    <w:p>
-      <w:pPr>
-        <w:ind w:left="360" w:hanging="360"/>
-        <w:rPr>
-          <w:b/>
-        </w:rPr>
-      </w:pPr>
-      <w:r>
-        <w:rPr>
-          <w:b/>
-        </w:rPr>
-        <w:t>Version 10.2.2, July 2024</w:t>
+        <w:lastRenderedPageBreak/>
+        <w:t>Correction to the Location Information file when using the Multiple Locations Per Observation File</w:t>
+      </w:r>
+      <w:r>
+        <w:t xml:space="preserve"> (correction related to 10.2.2 update)</w:t>
+      </w:r>
+      <w:r>
+        <w:t>.</w:t>
+      </w:r>
+    </w:p>
+    <w:p>
+      <w:pPr>
+        <w:ind w:left="360" w:hanging="360"/>
+        <w:rPr>
+          <w:b/>
+        </w:rPr>
+      </w:pPr>
+    </w:p>
+    <w:p>
+      <w:pPr>
+        <w:ind w:left="360" w:hanging="360"/>
+        <w:rPr>
+          <w:b/>
+        </w:rPr>
+      </w:pPr>
+      <w:r>
+        <w:rPr>
+          <w:b/>
+        </w:rPr>
+        <w:t>Version 10.2.3, August 2024</w:t>
       </w:r>
     </w:p>
     <w:p>
@@ -1677,46 +1696,29 @@
         <w:ind w:left="144" w:hanging="144"/>
       </w:pPr>
       <w:r>
-        <w:t xml:space="preserve">Correction to </w:t>
-      </w:r>
-      <w:r>
-        <w:t xml:space="preserve">the </w:t>
-      </w:r>
-      <w:r>
-        <w:t>Location Information file when using the Multiple Locations Per Observation File.</w:t>
-      </w:r>
-    </w:p>
-    <w:p>
-      <w:pPr>
-        <w:ind w:left="144" w:hanging="144"/>
-      </w:pPr>
-      <w:r>
-        <w:t>Correction to Google Earth/Maps to escape reserved characters</w:t>
-      </w:r>
-      <w:r>
-        <w:t>.</w:t>
-      </w:r>
-    </w:p>
-    <w:p>
-      <w:pPr>
-        <w:ind w:left="360" w:hanging="360"/>
-        <w:rPr>
-          <w:b/>
-        </w:rPr>
-      </w:pPr>
-    </w:p>
-    <w:p>
-      <w:pPr>
-        <w:ind w:left="360" w:hanging="360"/>
-        <w:rPr>
-          <w:b/>
-        </w:rPr>
-      </w:pPr>
-      <w:r>
-        <w:rPr>
-          <w:b/>
-        </w:rPr>
-        <w:t>Version 10.2.1, July 2024</w:t>
+        <w:t>Updated graphical user interface to address 508 compliance issues.</w:t>
+      </w:r>
+    </w:p>
+    <w:p>
+      <w:pPr>
+        <w:ind w:left="360" w:hanging="360"/>
+        <w:rPr>
+          <w:b/>
+        </w:rPr>
+      </w:pPr>
+    </w:p>
+    <w:p>
+      <w:pPr>
+        <w:ind w:left="360" w:hanging="360"/>
+        <w:rPr>
+          <w:b/>
+        </w:rPr>
+      </w:pPr>
+      <w:r>
+        <w:rPr>
+          <w:b/>
+        </w:rPr>
+        <w:t>Version 10.2.2, July 2024</w:t>
       </w:r>
     </w:p>
     <w:p>
@@ -1747,7 +1749,7 @@
     </w:p>
     <w:p>
       <w:pPr>
-        <w:ind w:left="360" w:hanging="360"/>
+        <w:ind w:left="144" w:hanging="144"/>
       </w:pPr>
       <w:r>
         <w:t xml:space="preserve">Correction to </w:t>
@@ -1756,22 +1758,15 @@
         <w:t xml:space="preserve">the </w:t>
       </w:r>
       <w:r>
-        <w:t xml:space="preserve">percentage of the cases </w:t>
-      </w:r>
-      <w:r>
-        <w:t xml:space="preserve">reported </w:t>
-      </w:r>
-      <w:r>
-        <w:t xml:space="preserve">in </w:t>
-      </w:r>
-      <w:r>
-        <w:t xml:space="preserve">the </w:t>
-      </w:r>
-      <w:r>
-        <w:t>temporal graphs</w:t>
-      </w:r>
-      <w:r>
-        <w:t xml:space="preserve"> output</w:t>
+        <w:t>Location Information file when using the Multiple Locations Per Observation File.</w:t>
+      </w:r>
+    </w:p>
+    <w:p>
+      <w:pPr>
+        <w:ind w:left="144" w:hanging="144"/>
+      </w:pPr>
+      <w:r>
+        <w:t>Correction to Google Earth/Maps to escape reserved characters</w:t>
       </w:r>
       <w:r>
         <w:t>.</w:t>
@@ -1779,47 +1774,24 @@
     </w:p>
     <w:p>
       <w:pPr>
-        <w:ind w:left="144" w:hanging="144"/>
-      </w:pPr>
-      <w:r>
-        <w:t xml:space="preserve">Correction to </w:t>
-      </w:r>
-      <w:r>
-        <w:t xml:space="preserve">Google Maps </w:t>
-      </w:r>
-      <w:r>
-        <w:t xml:space="preserve">HTML and </w:t>
-      </w:r>
-      <w:r>
-        <w:t>JavaScript</w:t>
-      </w:r>
-      <w:r>
-        <w:t xml:space="preserve"> to escape reserved characters</w:t>
-      </w:r>
-      <w:r>
-        <w:t>.</w:t>
-      </w:r>
-    </w:p>
-    <w:p>
-      <w:pPr>
-        <w:ind w:left="360" w:hanging="360"/>
-        <w:rPr>
-          <w:b/>
-        </w:rPr>
-      </w:pPr>
-    </w:p>
-    <w:p>
-      <w:pPr>
-        <w:ind w:left="360" w:hanging="360"/>
-        <w:rPr>
-          <w:b/>
-        </w:rPr>
-      </w:pPr>
-      <w:r>
-        <w:rPr>
-          <w:b/>
-        </w:rPr>
-        <w:t>Version 10.2, June 2024</w:t>
+        <w:ind w:left="360" w:hanging="360"/>
+        <w:rPr>
+          <w:b/>
+        </w:rPr>
+      </w:pPr>
+    </w:p>
+    <w:p>
+      <w:pPr>
+        <w:ind w:left="360" w:hanging="360"/>
+        <w:rPr>
+          <w:b/>
+        </w:rPr>
+      </w:pPr>
+      <w:r>
+        <w:rPr>
+          <w:b/>
+        </w:rPr>
+        <w:t>Version 10.2.1, July 2024</w:t>
       </w:r>
     </w:p>
     <w:p>
@@ -1845,26 +1817,39 @@
           <w:i/>
           <w:iCs/>
         </w:rPr>
-        <w:t>Improvements</w:t>
-      </w:r>
-    </w:p>
-    <w:p>
-      <w:pPr>
-        <w:ind w:left="360" w:hanging="360"/>
-      </w:pPr>
-      <w:r>
-        <w:t xml:space="preserve">Ability to use </w:t>
-      </w:r>
-      <w:r>
-        <w:t>multiple coordinates per location when scanning on a network.</w:t>
-      </w:r>
-    </w:p>
-    <w:p>
-      <w:pPr>
-        <w:ind w:left="360" w:hanging="360"/>
-      </w:pPr>
-      <w:r>
-        <w:t xml:space="preserve">Improved wizard for importing case files with descriptive line list data about individuals. </w:t>
+        <w:t>Fixes</w:t>
+      </w:r>
+    </w:p>
+    <w:p>
+      <w:pPr>
+        <w:ind w:left="360" w:hanging="360"/>
+      </w:pPr>
+      <w:r>
+        <w:t xml:space="preserve">Correction to </w:t>
+      </w:r>
+      <w:r>
+        <w:t xml:space="preserve">the </w:t>
+      </w:r>
+      <w:r>
+        <w:t xml:space="preserve">percentage of the cases </w:t>
+      </w:r>
+      <w:r>
+        <w:t xml:space="preserve">reported </w:t>
+      </w:r>
+      <w:r>
+        <w:t xml:space="preserve">in </w:t>
+      </w:r>
+      <w:r>
+        <w:t xml:space="preserve">the </w:t>
+      </w:r>
+      <w:r>
+        <w:t>temporal graphs</w:t>
+      </w:r>
+      <w:r>
+        <w:t xml:space="preserve"> output</w:t>
+      </w:r>
+      <w:r>
+        <w:t>.</w:t>
       </w:r>
     </w:p>
     <w:p>
@@ -1872,137 +1857,19 @@
         <w:ind w:left="144" w:hanging="144"/>
       </w:pPr>
       <w:r>
-        <w:t xml:space="preserve">Results file report the cluster </w:t>
-      </w:r>
-      <w:r>
-        <w:rPr>
-          <w:i/>
-          <w:iCs/>
-        </w:rPr>
-        <w:t>‘span’</w:t>
-      </w:r>
-      <w:r>
-        <w:t xml:space="preserve">, defined as the distance between the two cluster locations furthest away. Especially useful when scanning on a network. </w:t>
-      </w:r>
-    </w:p>
-    <w:p>
-      <w:pPr>
-        <w:ind w:left="144" w:hanging="144"/>
-      </w:pPr>
-      <w:r>
-        <w:t>For prospective analyses, user specified cut-offs for performing or reporting analyses are defined in terms of recurrence intervals instead of p-values.</w:t>
-      </w:r>
-    </w:p>
-    <w:p>
-      <w:pPr>
-        <w:ind w:left="144" w:hanging="144"/>
-      </w:pPr>
-      <w:r>
-        <w:t>For the Poisson probability model, time stratified adjustments are implemented in the same manner as for the Bernoulli model.</w:t>
-      </w:r>
-    </w:p>
-    <w:p>
-      <w:pPr>
-        <w:ind w:left="360" w:hanging="360"/>
-      </w:pPr>
-      <w:r>
-        <w:t xml:space="preserve">For space-time analyses, the </w:t>
-      </w:r>
-      <w:r>
-        <w:t xml:space="preserve">Bernoulli drilldown </w:t>
-      </w:r>
-      <w:r>
-        <w:t xml:space="preserve">uses </w:t>
-      </w:r>
-      <w:r>
-        <w:t>the iterative scan.</w:t>
-      </w:r>
-    </w:p>
-    <w:p>
-      <w:pPr>
-        <w:ind w:left="144" w:hanging="144"/>
-      </w:pPr>
-      <w:r>
-        <w:t>When reporting clusters for space-time analyses, cluster overlap in not only defined geographically but also temporally, so that two non-overlapping clusters may both be reported when they are in the same place but at different times.</w:t>
-      </w:r>
-    </w:p>
-    <w:p>
-      <w:pPr>
-        <w:ind w:left="144" w:hanging="144"/>
-      </w:pPr>
-      <w:r>
-        <w:t>Google Maps and Google Earth output can display line-list information for individuals in detected clusters, to be used in cluster investigations.</w:t>
-      </w:r>
-    </w:p>
-    <w:p>
-      <w:pPr>
-        <w:ind w:left="144" w:hanging="144"/>
-      </w:pPr>
-      <w:r>
-        <w:t>For network analyses, ability to visualize the entire network in in Google Maps, Google Earth, or for Cartesian graphs.</w:t>
-      </w:r>
-    </w:p>
-    <w:p>
-      <w:pPr>
-        <w:ind w:left="144" w:hanging="144"/>
-      </w:pPr>
-      <w:r>
-        <w:t xml:space="preserve">For temporal graphs depicting detected clusters, it now reports the percentage of the cases in the geographical cluster area that are also in the temporal cluster window, while comparing that percentage to outside the cluster. </w:t>
-      </w:r>
-    </w:p>
-    <w:p>
-      <w:pPr>
-        <w:ind w:left="360" w:hanging="360"/>
-      </w:pPr>
-      <w:r>
-        <w:t>For the space-time permutation model, temporal graphs report observed/expected.</w:t>
-      </w:r>
-    </w:p>
-    <w:p>
-      <w:pPr>
-        <w:ind w:left="144" w:hanging="144"/>
-      </w:pPr>
-      <w:r>
-        <w:t>Option to send email notifications with summary information when using the multiple analysis feature.</w:t>
-      </w:r>
-    </w:p>
-    <w:p>
-      <w:pPr>
-        <w:ind w:left="360" w:hanging="360"/>
-        <w:rPr>
-          <w:bCs/>
-        </w:rPr>
-      </w:pPr>
-    </w:p>
-    <w:p>
-      <w:pPr>
-        <w:ind w:left="360" w:hanging="360"/>
-        <w:rPr>
-          <w:i/>
-          <w:iCs/>
-        </w:rPr>
-      </w:pPr>
-      <w:r>
-        <w:rPr>
-          <w:i/>
-          <w:iCs/>
-        </w:rPr>
-        <w:t>Minor Fixes</w:t>
-      </w:r>
-    </w:p>
-    <w:p>
-      <w:pPr>
-        <w:ind w:left="360" w:hanging="360"/>
-        <w:rPr>
-          <w:i/>
-          <w:iCs/>
-        </w:rPr>
-      </w:pPr>
-      <w:r>
-        <w:t>Faster file browsing</w:t>
-      </w:r>
-      <w:r>
-        <w:t xml:space="preserve"> for certain complex situations</w:t>
+        <w:t xml:space="preserve">Correction to </w:t>
+      </w:r>
+      <w:r>
+        <w:t xml:space="preserve">Google Maps </w:t>
+      </w:r>
+      <w:r>
+        <w:t xml:space="preserve">HTML and </w:t>
+      </w:r>
+      <w:r>
+        <w:t>JavaScript</w:t>
+      </w:r>
+      <w:r>
+        <w:t xml:space="preserve"> to escape reserved characters</w:t>
       </w:r>
       <w:r>
         <w:t>.</w:t>
@@ -2011,140 +1878,23 @@
     <w:p>
       <w:pPr>
         <w:ind w:left="360" w:hanging="360"/>
-      </w:pPr>
-      <w:r>
-        <w:t xml:space="preserve">Import file wizard estimates the number of columns by sampling up to </w:t>
-      </w:r>
-      <w:r>
-        <w:t>200</w:t>
-      </w:r>
-      <w:r>
-        <w:t xml:space="preserve"> records.</w:t>
-      </w:r>
-    </w:p>
-    <w:p>
-      <w:pPr>
-        <w:ind w:left="144" w:hanging="144"/>
-      </w:pPr>
-      <w:r>
-        <w:t>M</w:t>
-      </w:r>
-      <w:r>
-        <w:t>ultiple analyses window is refreshed when the user leave</w:t>
-      </w:r>
-      <w:r>
-        <w:t>s</w:t>
-      </w:r>
-      <w:r>
-        <w:t xml:space="preserve"> it open while a background process runs the multiple analyses (crontab, scheduler, etc.).</w:t>
-      </w:r>
-    </w:p>
-    <w:p>
-      <w:pPr>
-        <w:ind w:left="360" w:hanging="360"/>
-      </w:pPr>
-      <w:r>
-        <w:t>Fixed program crash when weighted normal model was used with covariates.</w:t>
-      </w:r>
-    </w:p>
-    <w:p>
-      <w:pPr>
-        <w:ind w:left="144" w:hanging="144"/>
-      </w:pPr>
-      <w:r>
-        <w:t xml:space="preserve">Updated </w:t>
-      </w:r>
-      <w:r>
-        <w:t>results</w:t>
-      </w:r>
-      <w:r>
-        <w:t xml:space="preserve"> file to report cluster population </w:t>
-      </w:r>
-      <w:r>
-        <w:t>with</w:t>
-      </w:r>
-      <w:r>
-        <w:t xml:space="preserve">in </w:t>
-      </w:r>
-      <w:r>
-        <w:t xml:space="preserve">each </w:t>
-      </w:r>
-      <w:r>
-        <w:t xml:space="preserve">data set section when using multiple data </w:t>
-      </w:r>
-      <w:r>
-        <w:t>sets.</w:t>
-      </w:r>
-    </w:p>
-    <w:p>
-      <w:pPr>
-        <w:ind w:left="144" w:hanging="144"/>
-      </w:pPr>
-      <w:r>
-        <w:lastRenderedPageBreak/>
-        <w:t>Updated the Cartesian graph to correctly display clusters when there are multiple data sets.</w:t>
-      </w:r>
-    </w:p>
-    <w:p>
-      <w:pPr>
-        <w:ind w:left="144" w:hanging="144"/>
-      </w:pPr>
-      <w:r>
-        <w:t xml:space="preserve">Reworded </w:t>
-      </w:r>
-      <w:r>
-        <w:t>warning</w:t>
-      </w:r>
-      <w:r>
-        <w:t>s</w:t>
-      </w:r>
-      <w:r>
-        <w:t xml:space="preserve"> printed to </w:t>
-      </w:r>
-      <w:r>
-        <w:t xml:space="preserve">the </w:t>
-      </w:r>
-      <w:r>
-        <w:t>results</w:t>
-      </w:r>
-      <w:r>
-        <w:t xml:space="preserve"> file when a data set has been excluded</w:t>
-      </w:r>
-      <w:r>
-        <w:t xml:space="preserve"> from the analysis</w:t>
-      </w:r>
-      <w:r>
-        <w:t>.</w:t>
-      </w:r>
-    </w:p>
-    <w:p>
-      <w:pPr>
-        <w:ind w:left="360" w:hanging="360"/>
-      </w:pPr>
-      <w:r>
-        <w:t>Temporal graphs load quicker.</w:t>
-      </w:r>
-    </w:p>
-    <w:p>
-      <w:pPr>
-        <w:ind w:left="360" w:hanging="360"/>
-        <w:rPr>
-          <w:b/>
-        </w:rPr>
-      </w:pPr>
-    </w:p>
-    <w:p>
-      <w:pPr>
-        <w:ind w:left="360" w:hanging="360"/>
-        <w:rPr>
-          <w:b/>
-        </w:rPr>
-      </w:pPr>
-      <w:r>
-        <w:rPr>
-          <w:b/>
-        </w:rPr>
-        <w:t>Version 10.1.3, February 2024</w:t>
+        <w:rPr>
+          <w:b/>
+        </w:rPr>
+      </w:pPr>
+    </w:p>
+    <w:p>
+      <w:pPr>
+        <w:ind w:left="360" w:hanging="360"/>
+        <w:rPr>
+          <w:b/>
+        </w:rPr>
+      </w:pPr>
+      <w:r>
+        <w:rPr>
+          <w:b/>
+        </w:rPr>
+        <w:t>Version 10.2, June 2024</w:t>
       </w:r>
     </w:p>
     <w:p>
@@ -2159,6 +1909,331 @@
     </w:p>
     <w:p>
       <w:pPr>
+        <w:ind w:left="360" w:hanging="360"/>
+        <w:rPr>
+          <w:i/>
+          <w:iCs/>
+        </w:rPr>
+      </w:pPr>
+      <w:r>
+        <w:rPr>
+          <w:i/>
+          <w:iCs/>
+        </w:rPr>
+        <w:t>Improvements</w:t>
+      </w:r>
+    </w:p>
+    <w:p>
+      <w:pPr>
+        <w:ind w:left="360" w:hanging="360"/>
+      </w:pPr>
+      <w:r>
+        <w:t xml:space="preserve">Ability to use </w:t>
+      </w:r>
+      <w:r>
+        <w:t>multiple coordinates per location when scanning on a network.</w:t>
+      </w:r>
+    </w:p>
+    <w:p>
+      <w:pPr>
+        <w:ind w:left="360" w:hanging="360"/>
+      </w:pPr>
+      <w:r>
+        <w:t xml:space="preserve">Improved wizard for importing case files with descriptive line list data about individuals. </w:t>
+      </w:r>
+    </w:p>
+    <w:p>
+      <w:pPr>
+        <w:ind w:left="144" w:hanging="144"/>
+      </w:pPr>
+      <w:r>
+        <w:t xml:space="preserve">Results file report the cluster </w:t>
+      </w:r>
+      <w:r>
+        <w:rPr>
+          <w:i/>
+          <w:iCs/>
+        </w:rPr>
+        <w:t>‘span’</w:t>
+      </w:r>
+      <w:r>
+        <w:t xml:space="preserve">, defined as the distance between the two cluster locations furthest away. Especially useful when scanning on a network. </w:t>
+      </w:r>
+    </w:p>
+    <w:p>
+      <w:pPr>
+        <w:ind w:left="144" w:hanging="144"/>
+      </w:pPr>
+      <w:r>
+        <w:t>For prospective analyses, user specified cut-offs for performing or reporting analyses are defined in terms of recurrence intervals instead of p-values.</w:t>
+      </w:r>
+    </w:p>
+    <w:p>
+      <w:pPr>
+        <w:ind w:left="144" w:hanging="144"/>
+      </w:pPr>
+      <w:r>
+        <w:t>For the Poisson probability model, time stratified adjustments are implemented in the same manner as for the Bernoulli model.</w:t>
+      </w:r>
+    </w:p>
+    <w:p>
+      <w:pPr>
+        <w:ind w:left="360" w:hanging="360"/>
+      </w:pPr>
+      <w:r>
+        <w:t xml:space="preserve">For space-time analyses, the </w:t>
+      </w:r>
+      <w:r>
+        <w:t xml:space="preserve">Bernoulli drilldown </w:t>
+      </w:r>
+      <w:r>
+        <w:t xml:space="preserve">uses </w:t>
+      </w:r>
+      <w:r>
+        <w:t>the iterative scan.</w:t>
+      </w:r>
+    </w:p>
+    <w:p>
+      <w:pPr>
+        <w:ind w:left="144" w:hanging="144"/>
+      </w:pPr>
+      <w:r>
+        <w:t>When reporting clusters for space-time analyses, cluster overlap in not only defined geographically but also temporally, so that two non-overlapping clusters may both be reported when they are in the same place but at different times.</w:t>
+      </w:r>
+    </w:p>
+    <w:p>
+      <w:pPr>
+        <w:ind w:left="144" w:hanging="144"/>
+      </w:pPr>
+      <w:r>
+        <w:t>Google Maps and Google Earth output can display line-list information for individuals in detected clusters, to be used in cluster investigations.</w:t>
+      </w:r>
+    </w:p>
+    <w:p>
+      <w:pPr>
+        <w:ind w:left="144" w:hanging="144"/>
+      </w:pPr>
+      <w:r>
+        <w:t>For network analyses, ability to visualize the entire network in in Google Maps, Google Earth, or for Cartesian graphs.</w:t>
+      </w:r>
+    </w:p>
+    <w:p>
+      <w:pPr>
+        <w:ind w:left="144" w:hanging="144"/>
+      </w:pPr>
+      <w:r>
+        <w:t xml:space="preserve">For temporal graphs depicting detected clusters, it now reports the percentage of the cases in the geographical cluster area that are also in the temporal cluster window, while comparing that percentage to outside the cluster. </w:t>
+      </w:r>
+    </w:p>
+    <w:p>
+      <w:pPr>
+        <w:ind w:left="360" w:hanging="360"/>
+      </w:pPr>
+      <w:r>
+        <w:t>For the space-time permutation model, temporal graphs report observed/expected.</w:t>
+      </w:r>
+    </w:p>
+    <w:p>
+      <w:pPr>
+        <w:ind w:left="144" w:hanging="144"/>
+      </w:pPr>
+      <w:r>
+        <w:t>Option to send email notifications with summary information when using the multiple analysis feature.</w:t>
+      </w:r>
+    </w:p>
+    <w:p>
+      <w:pPr>
+        <w:ind w:left="360" w:hanging="360"/>
+        <w:rPr>
+          <w:bCs/>
+        </w:rPr>
+      </w:pPr>
+    </w:p>
+    <w:p>
+      <w:pPr>
+        <w:ind w:left="360" w:hanging="360"/>
+        <w:rPr>
+          <w:i/>
+          <w:iCs/>
+        </w:rPr>
+      </w:pPr>
+      <w:r>
+        <w:rPr>
+          <w:i/>
+          <w:iCs/>
+        </w:rPr>
+        <w:t>Minor Fixes</w:t>
+      </w:r>
+    </w:p>
+    <w:p>
+      <w:pPr>
+        <w:ind w:left="360" w:hanging="360"/>
+        <w:rPr>
+          <w:i/>
+          <w:iCs/>
+        </w:rPr>
+      </w:pPr>
+      <w:r>
+        <w:lastRenderedPageBreak/>
+        <w:t>Faster file browsing</w:t>
+      </w:r>
+      <w:r>
+        <w:t xml:space="preserve"> for certain complex situations</w:t>
+      </w:r>
+      <w:r>
+        <w:t>.</w:t>
+      </w:r>
+    </w:p>
+    <w:p>
+      <w:pPr>
+        <w:ind w:left="360" w:hanging="360"/>
+      </w:pPr>
+      <w:r>
+        <w:t xml:space="preserve">Import file wizard estimates the number of columns by sampling up to </w:t>
+      </w:r>
+      <w:r>
+        <w:t>200</w:t>
+      </w:r>
+      <w:r>
+        <w:t xml:space="preserve"> records.</w:t>
+      </w:r>
+    </w:p>
+    <w:p>
+      <w:pPr>
+        <w:ind w:left="144" w:hanging="144"/>
+      </w:pPr>
+      <w:r>
+        <w:t>M</w:t>
+      </w:r>
+      <w:r>
+        <w:t>ultiple analyses window is refreshed when the user leave</w:t>
+      </w:r>
+      <w:r>
+        <w:t>s</w:t>
+      </w:r>
+      <w:r>
+        <w:t xml:space="preserve"> it open while a background process runs the multiple analyses (crontab, scheduler, etc.).</w:t>
+      </w:r>
+    </w:p>
+    <w:p>
+      <w:pPr>
+        <w:ind w:left="360" w:hanging="360"/>
+      </w:pPr>
+      <w:r>
+        <w:t>Fixed program crash when weighted normal model was used with covariates.</w:t>
+      </w:r>
+    </w:p>
+    <w:p>
+      <w:pPr>
+        <w:ind w:left="144" w:hanging="144"/>
+      </w:pPr>
+      <w:r>
+        <w:t xml:space="preserve">Updated </w:t>
+      </w:r>
+      <w:r>
+        <w:t>results</w:t>
+      </w:r>
+      <w:r>
+        <w:t xml:space="preserve"> file to report cluster population </w:t>
+      </w:r>
+      <w:r>
+        <w:t>with</w:t>
+      </w:r>
+      <w:r>
+        <w:t xml:space="preserve">in </w:t>
+      </w:r>
+      <w:r>
+        <w:t xml:space="preserve">each </w:t>
+      </w:r>
+      <w:r>
+        <w:t xml:space="preserve">data set section when using multiple data </w:t>
+      </w:r>
+      <w:r>
+        <w:t>sets.</w:t>
+      </w:r>
+    </w:p>
+    <w:p>
+      <w:pPr>
+        <w:ind w:left="144" w:hanging="144"/>
+      </w:pPr>
+      <w:r>
+        <w:t>Updated the Cartesian graph to correctly display clusters when there are multiple data sets.</w:t>
+      </w:r>
+    </w:p>
+    <w:p>
+      <w:pPr>
+        <w:ind w:left="144" w:hanging="144"/>
+      </w:pPr>
+      <w:r>
+        <w:t xml:space="preserve">Reworded </w:t>
+      </w:r>
+      <w:r>
+        <w:t>warning</w:t>
+      </w:r>
+      <w:r>
+        <w:t>s</w:t>
+      </w:r>
+      <w:r>
+        <w:t xml:space="preserve"> printed to </w:t>
+      </w:r>
+      <w:r>
+        <w:t xml:space="preserve">the </w:t>
+      </w:r>
+      <w:r>
+        <w:t>results</w:t>
+      </w:r>
+      <w:r>
+        <w:t xml:space="preserve"> file when a data set has been excluded</w:t>
+      </w:r>
+      <w:r>
+        <w:t xml:space="preserve"> from the analysis</w:t>
+      </w:r>
+      <w:r>
+        <w:t>.</w:t>
+      </w:r>
+    </w:p>
+    <w:p>
+      <w:pPr>
+        <w:ind w:left="360" w:hanging="360"/>
+      </w:pPr>
+      <w:r>
+        <w:t>Temporal graphs load quicker.</w:t>
+      </w:r>
+    </w:p>
+    <w:p>
+      <w:pPr>
+        <w:ind w:left="360" w:hanging="360"/>
+        <w:rPr>
+          <w:b/>
+        </w:rPr>
+      </w:pPr>
+    </w:p>
+    <w:p>
+      <w:pPr>
+        <w:ind w:left="360" w:hanging="360"/>
+        <w:rPr>
+          <w:b/>
+        </w:rPr>
+      </w:pPr>
+      <w:r>
+        <w:rPr>
+          <w:b/>
+        </w:rPr>
+        <w:t>Version 10.1.3, February 2024</w:t>
+      </w:r>
+    </w:p>
+    <w:p>
+      <w:pPr>
+        <w:ind w:left="360" w:hanging="360"/>
+        <w:rPr>
+          <w:b/>
+          <w:sz w:val="12"/>
+          <w:szCs w:val="12"/>
+        </w:rPr>
+      </w:pPr>
+    </w:p>
+    <w:p>
+      <w:pPr>
         <w:rPr>
           <w:i/>
         </w:rPr>
@@ -2704,6 +2779,7 @@
         <w:rPr>
           <w:bCs/>
         </w:rPr>
+        <w:lastRenderedPageBreak/>
         <w:t>Event level data included in KML (Google Earth) file, grouped by line list categories.</w:t>
       </w:r>
     </w:p>
@@ -2803,7 +2879,6 @@
         <w:rPr>
           <w:i/>
         </w:rPr>
-        <w:lastRenderedPageBreak/>
         <w:t>Minor Fixes</w:t>
       </w:r>
     </w:p>
@@ -3609,6 +3684,7 @@
         <w:rPr>
           <w:color w:val="212121"/>
         </w:rPr>
+        <w:lastRenderedPageBreak/>
         <w:t>Fixed program error involving multiple coordinates per location.</w:t>
       </w:r>
     </w:p>
@@ -3725,7 +3801,6 @@
         <w:rPr>
           <w:i/>
         </w:rPr>
-        <w:lastRenderedPageBreak/>
         <w:t>Minor Fixes</w:t>
       </w:r>
     </w:p>
@@ -4619,6 +4694,7 @@
         <w:rPr>
           <w:i/>
         </w:rPr>
+        <w:lastRenderedPageBreak/>
         <w:t xml:space="preserve">Minor </w:t>
       </w:r>
       <w:r>
@@ -4732,7 +4808,6 @@
         <w:rPr>
           <w:bCs/>
         </w:rPr>
-        <w:lastRenderedPageBreak/>
         <w:t>Revised software update to handle redirect.</w:t>
       </w:r>
     </w:p>
@@ -5397,6 +5472,7 @@
         <w:rPr>
           <w:bCs/>
         </w:rPr>
+        <w:lastRenderedPageBreak/>
         <w:t>The CLU_RISK and LOC_RISK columns were renamed to CLU_RR and LOC_RR, respectively in the optional ‘Clus</w:t>
       </w:r>
       <w:r>
@@ -6016,14 +6092,30 @@
         <w:rPr>
           <w:bCs/>
         </w:rPr>
-        <w:t>Shapefile output for ArcGIS, QuantumGIS</w:t>
-      </w:r>
-      <w:r>
-        <w:rPr>
-          <w:bCs/>
-        </w:rPr>
-        <w:t>, TerraView</w:t>
-      </w:r>
+        <w:t xml:space="preserve">Shapefile output for ArcGIS, </w:t>
+      </w:r>
+      <w:proofErr w:type="spellStart"/>
+      <w:r>
+        <w:rPr>
+          <w:bCs/>
+        </w:rPr>
+        <w:t>QuantumGIS</w:t>
+      </w:r>
+      <w:proofErr w:type="spellEnd"/>
+      <w:r>
+        <w:rPr>
+          <w:bCs/>
+        </w:rPr>
+        <w:t xml:space="preserve">, </w:t>
+      </w:r>
+      <w:proofErr w:type="spellStart"/>
+      <w:r>
+        <w:rPr>
+          <w:bCs/>
+        </w:rPr>
+        <w:t>TerraView</w:t>
+      </w:r>
+      <w:proofErr w:type="spellEnd"/>
       <w:r>
         <w:rPr>
           <w:bCs/>
@@ -6374,7 +6466,6 @@
         <w:rPr>
           <w:color w:val="000000"/>
         </w:rPr>
-        <w:lastRenderedPageBreak/>
         <w:t>Corrected bug that prevented new parameter window from being saved to file.</w:t>
       </w:r>
     </w:p>
@@ -6467,8 +6558,8 @@
       <w:r>
         <w:t xml:space="preserve">Sequential </w:t>
       </w:r>
-      <w:smartTag w:uri="urn:schemas-microsoft-com:office:smarttags" w:element="place">
-        <w:smartTag w:uri="urn:schemas-microsoft-com:office:smarttags" w:element="City">
+      <w:smartTag w:uri="urn:schemas-microsoft-com:office:smarttags" w:element="City">
+        <w:smartTag w:uri="urn:schemas-microsoft-com:office:smarttags" w:element="place">
           <w:r>
             <w:t>Monte Carlo</w:t>
           </w:r>
@@ -6823,6 +6914,7 @@
         <w:ind w:left="360" w:hanging="360"/>
       </w:pPr>
       <w:r>
+        <w:lastRenderedPageBreak/>
         <w:t>Corrected bug which occurred when reading parameter file</w:t>
       </w:r>
       <w:r>
@@ -6925,7 +7017,6 @@
         <w:rPr>
           <w:i/>
         </w:rPr>
-        <w:lastRenderedPageBreak/>
         <w:t>Minor Fixes</w:t>
       </w:r>
     </w:p>
@@ -7477,7 +7568,6 @@
         <w:rPr>
           <w:b/>
         </w:rPr>
-        <w:lastRenderedPageBreak/>
         <w:t>Version 7.0.1, October 1</w:t>
       </w:r>
       <w:r>
@@ -7866,6 +7956,7 @@
           <w:i/>
           <w:iCs/>
         </w:rPr>
+        <w:lastRenderedPageBreak/>
         <w:t>Minor Fixes</w:t>
       </w:r>
     </w:p>
@@ -7942,7 +8033,6 @@
         <w:ind w:left="144" w:hanging="144"/>
       </w:pPr>
       <w:r>
-        <w:lastRenderedPageBreak/>
         <w:t>Updated the Cartesian graph to correctly display clusters when there are multiple data sets.</w:t>
       </w:r>
     </w:p>
@@ -8288,6 +8378,7 @@
         <w:ind w:left="360" w:hanging="360"/>
       </w:pPr>
       <w:r>
+        <w:lastRenderedPageBreak/>
         <w:t xml:space="preserve">Updated user guide and help system. </w:t>
       </w:r>
     </w:p>
@@ -8353,7 +8444,6 @@
         <w:rPr>
           <w:b/>
         </w:rPr>
-        <w:lastRenderedPageBreak/>
         <w:t>Version 5.1.3, April 18, 2005</w:t>
       </w:r>
     </w:p>
@@ -8750,6 +8840,7 @@
         <w:jc w:val="left"/>
       </w:pPr>
       <w:r>
+        <w:lastRenderedPageBreak/>
         <w:t>Adjustment for purely spatial clusters with the Poisson model.</w:t>
       </w:r>
     </w:p>
@@ -8824,7 +8915,6 @@
         <w:pStyle w:val="Heading4"/>
       </w:pPr>
       <w:r>
-        <w:lastRenderedPageBreak/>
         <w:t>Minor Fixes</w:t>
       </w:r>
     </w:p>
@@ -8849,7 +8939,15 @@
         <w:jc w:val="left"/>
       </w:pPr>
       <w:r>
-        <w:t xml:space="preserve">When requesting a report of only non-overlapping clusters, overlapping is now defined in terms of having one or more location IDs in common rather then the previous definition of the two circles overlapping each other. Results will in most cases be identical. </w:t>
+        <w:t xml:space="preserve">When requesting a report of only non-overlapping clusters, overlapping is now defined in terms of having one or more location IDs in common rather </w:t>
+      </w:r>
+      <w:proofErr w:type="spellStart"/>
+      <w:r>
+        <w:t>then</w:t>
+      </w:r>
+      <w:proofErr w:type="spellEnd"/>
+      <w:r>
+        <w:t xml:space="preserve"> the previous definition of the two circles overlapping each other. Results will in most cases be identical. </w:t>
       </w:r>
     </w:p>
     <w:p>
@@ -9144,6 +9242,7 @@
         <w:ind w:left="144" w:hanging="144"/>
       </w:pPr>
       <w:r>
+        <w:lastRenderedPageBreak/>
         <w:t xml:space="preserve">Completely flexible specification of ranges for the start and end time of temporal clusters to be evaluated. </w:t>
       </w:r>
     </w:p>
@@ -9168,7 +9267,6 @@
         <w:ind w:left="144" w:hanging="144"/>
       </w:pPr>
       <w:r>
-        <w:lastRenderedPageBreak/>
         <w:t xml:space="preserve">Option not to adjust for previous analyses when doing prospective analyses. This replaces the alive cluster option, which did the same thing but with more limited output information. </w:t>
       </w:r>
     </w:p>
@@ -9536,6 +9634,7 @@
         <w:rPr>
           <w:i/>
         </w:rPr>
+        <w:lastRenderedPageBreak/>
         <w:t>New Analytical Features</w:t>
       </w:r>
     </w:p>
@@ -9583,7 +9682,6 @@
         <w:ind w:left="144" w:hanging="144"/>
       </w:pPr>
       <w:r>
-        <w:lastRenderedPageBreak/>
         <w:t>Analysis history file created with brief information about each analysis run performed. It is automatically generated in dBase format.</w:t>
       </w:r>
     </w:p>
@@ -9592,7 +9690,15 @@
         <w:ind w:left="144" w:hanging="144"/>
       </w:pPr>
       <w:r>
-        <w:t>Parameters file structure switched to the more flexible windows style ‘ini file’, maintaining support for the previous line based parameter files.</w:t>
+        <w:t>Parameters file structure switched to the more flexible windows style ‘</w:t>
+      </w:r>
+      <w:proofErr w:type="spellStart"/>
+      <w:r>
+        <w:t>ini</w:t>
+      </w:r>
+      <w:proofErr w:type="spellEnd"/>
+      <w:r>
+        <w:t xml:space="preserve"> file’, maintaining support for the previous line based parameter files.</w:t>
       </w:r>
     </w:p>
     <w:p>
@@ -9878,6 +9984,7 @@
         <w:ind w:left="144" w:hanging="144"/>
       </w:pPr>
       <w:r>
+        <w:lastRenderedPageBreak/>
         <w:t>Program terminated with an error when there were locations with zero population and zero cases. The error is now shown only when there are locations with cases but zero population.</w:t>
       </w:r>
     </w:p>
@@ -10337,7 +10444,6 @@
         <w:rPr>
           <w:b/>
         </w:rPr>
-        <w:lastRenderedPageBreak/>
         <w:t>Version 2.1, July 29, 1998</w:t>
       </w:r>
     </w:p>
@@ -10759,6 +10865,7 @@
         <w:rPr>
           <w:bCs/>
         </w:rPr>
+        <w:lastRenderedPageBreak/>
         <w:t xml:space="preserve">Scanning for high, low or either high or low rates. </w:t>
       </w:r>
     </w:p>
@@ -10903,8 +11010,8 @@
         </w:rPr>
         <w:t xml:space="preserve">Sample data: Brain cancer incidence in </w:t>
       </w:r>
-      <w:smartTag w:uri="urn:schemas-microsoft-com:office:smarttags" w:element="State">
-        <w:smartTag w:uri="urn:schemas-microsoft-com:office:smarttags" w:element="place">
+      <w:smartTag w:uri="urn:schemas-microsoft-com:office:smarttags" w:element="place">
+        <w:smartTag w:uri="urn:schemas-microsoft-com:office:smarttags" w:element="State">
           <w:r>
             <w:rPr>
               <w:bCs/>
@@ -10945,7 +11052,15 @@
         <w:t xml:space="preserve">Location information output file in ASCII format, </w:t>
       </w:r>
       <w:r>
-        <w:t xml:space="preserve">with each row containing information about a particular location and its cluster membership (*.gis). </w:t>
+        <w:t>with each row containing information about a particular location and its cluster membership (*.</w:t>
+      </w:r>
+      <w:proofErr w:type="spellStart"/>
+      <w:r>
+        <w:t>gis</w:t>
+      </w:r>
+      <w:proofErr w:type="spellEnd"/>
+      <w:r>
+        <w:t xml:space="preserve">). </w:t>
       </w:r>
     </w:p>
     <w:p>

</xml_diff>

<commit_message>
#66685 - updated version history for 10.3 release
</commit_message>
<xml_diff>
--- a/Doc/SaTScan Version History.docx
+++ b/Doc/SaTScan Version History.docx
@@ -456,7 +456,19 @@
         <w:rPr>
           <w:bCs/>
         </w:rPr>
-        <w:t>Support for Mac OS X platform.</w:t>
+        <w:t xml:space="preserve">Support for </w:t>
+      </w:r>
+      <w:r>
+        <w:rPr>
+          <w:bCs/>
+        </w:rPr>
+        <w:t>m</w:t>
+      </w:r>
+      <w:r>
+        <w:rPr>
+          <w:bCs/>
+        </w:rPr>
+        <w:t>ac OS platform.</w:t>
       </w:r>
     </w:p>
     <w:p>
@@ -550,11 +562,19 @@
         </w:rPr>
         <w:t xml:space="preserve">rends, </w:t>
       </w:r>
-      <w:r>
-        <w:rPr>
-          <w:bCs/>
-        </w:rPr>
-        <w:t xml:space="preserve">Weighted normal model with covariates, Sequential Monte Carlo p-values, Gumbel based p-values, </w:t>
+      <w:proofErr w:type="gramStart"/>
+      <w:r>
+        <w:rPr>
+          <w:bCs/>
+        </w:rPr>
+        <w:t>Weighted</w:t>
+      </w:r>
+      <w:proofErr w:type="gramEnd"/>
+      <w:r>
+        <w:rPr>
+          <w:bCs/>
+        </w:rPr>
+        <w:t xml:space="preserve"> normal model with covariates, Sequential Monte Carlo p-values, Gumbel based p-values, </w:t>
       </w:r>
       <w:r>
         <w:rPr>
@@ -1486,6 +1506,92 @@
     </w:p>
     <w:p>
       <w:pPr>
+        <w:pStyle w:val="Heading1"/>
+        <w:ind w:left="720" w:hanging="720"/>
+        <w:jc w:val="left"/>
+        <w:rPr>
+          <w:i w:val="0"/>
+        </w:rPr>
+      </w:pPr>
+      <w:r>
+        <w:rPr>
+          <w:i w:val="0"/>
+        </w:rPr>
+        <w:t>20</w:t>
+      </w:r>
+      <w:r>
+        <w:rPr>
+          <w:i w:val="0"/>
+        </w:rPr>
+        <w:t>2</w:t>
+      </w:r>
+      <w:r>
+        <w:rPr>
+          <w:i w:val="0"/>
+        </w:rPr>
+        <w:t>5</w:t>
+      </w:r>
+      <w:r>
+        <w:rPr>
+          <w:i w:val="0"/>
+        </w:rPr>
+        <w:t xml:space="preserve"> </w:t>
+      </w:r>
+      <w:r>
+        <w:rPr>
+          <w:i w:val="0"/>
+        </w:rPr>
+        <w:tab/>
+      </w:r>
+      <w:r>
+        <w:rPr>
+          <w:b/>
+          <w:i w:val="0"/>
+        </w:rPr>
+        <w:t xml:space="preserve">Version </w:t>
+      </w:r>
+      <w:r>
+        <w:rPr>
+          <w:b/>
+          <w:i w:val="0"/>
+        </w:rPr>
+        <w:t>10.</w:t>
+      </w:r>
+      <w:r>
+        <w:rPr>
+          <w:b/>
+          <w:i w:val="0"/>
+        </w:rPr>
+        <w:t>3</w:t>
+      </w:r>
+      <w:r>
+        <w:rPr>
+          <w:b/>
+          <w:i w:val="0"/>
+        </w:rPr>
+        <w:t>:</w:t>
+      </w:r>
+      <w:r>
+        <w:rPr>
+          <w:i w:val="0"/>
+        </w:rPr>
+        <w:t xml:space="preserve"> </w:t>
+      </w:r>
+      <w:r>
+        <w:rPr>
+          <w:i w:val="0"/>
+        </w:rPr>
+        <w:t>Batched model</w:t>
+      </w:r>
+      <w:r>
+        <w:rPr>
+          <w:i w:val="0"/>
+        </w:rPr>
+        <w:t>.</w:t>
+      </w:r>
+    </w:p>
+    <w:p>
+      <w:pPr>
         <w:ind w:left="720" w:hanging="720"/>
         <w:rPr>
           <w:bCs/>
@@ -1513,31 +1619,25 @@
         <w:rPr>
           <w:b/>
         </w:rPr>
-        <w:t>Version 10.2.</w:t>
+        <w:t>Version 10.</w:t>
+      </w:r>
+      <w:r>
+        <w:rPr>
+          <w:b/>
+        </w:rPr>
+        <w:t>3</w:t>
+      </w:r>
+      <w:r>
+        <w:rPr>
+          <w:b/>
+        </w:rPr>
+        <w:t>, June 202</w:t>
       </w:r>
       <w:r>
         <w:rPr>
           <w:b/>
         </w:rPr>
         <w:t>5</w:t>
-      </w:r>
-      <w:r>
-        <w:rPr>
-          <w:b/>
-        </w:rPr>
-        <w:t xml:space="preserve">, </w:t>
-      </w:r>
-      <w:r>
-        <w:rPr>
-          <w:b/>
-        </w:rPr>
-        <w:t>September</w:t>
-      </w:r>
-      <w:r>
-        <w:rPr>
-          <w:b/>
-        </w:rPr>
-        <w:t xml:space="preserve"> 2024</w:t>
       </w:r>
     </w:p>
     <w:p>
@@ -1563,7 +1663,32 @@
           <w:i/>
           <w:iCs/>
         </w:rPr>
-        <w:t>Fixes</w:t>
+        <w:t>Improvements</w:t>
+      </w:r>
+    </w:p>
+    <w:p>
+      <w:pPr>
+        <w:ind w:left="360" w:hanging="360"/>
+      </w:pPr>
+      <w:r>
+        <w:t>Probability model for batched data, to be used for mosquito traps</w:t>
+      </w:r>
+      <w:r>
+        <w:t>.</w:t>
+      </w:r>
+    </w:p>
+    <w:p>
+      <w:pPr>
+        <w:ind w:left="360" w:hanging="360"/>
+      </w:pPr>
+      <w:r>
+        <w:t xml:space="preserve">Added </w:t>
+      </w:r>
+      <w:r>
+        <w:t xml:space="preserve">the </w:t>
+      </w:r>
+      <w:r>
+        <w:t>ability to name data sets when using multiple.</w:t>
       </w:r>
     </w:p>
     <w:p>
@@ -1571,35 +1696,391 @@
         <w:ind w:left="144" w:hanging="144"/>
       </w:pPr>
       <w:r>
-        <w:t xml:space="preserve">Disable the Gumbel approximation when scanning for low rates or for high or low rates. When using the Default P-value option, while </w:t>
-      </w:r>
-      <w:r>
-        <w:t>scanning for low rates or for high or low rates</w:t>
-      </w:r>
-      <w:r>
-        <w:t>, the Gumbel approximation is no longer used to calculate cluster p-values.</w:t>
-      </w:r>
-    </w:p>
-    <w:p>
-      <w:pPr>
-        <w:ind w:left="360" w:hanging="360"/>
-        <w:rPr>
-          <w:b/>
-        </w:rPr>
-      </w:pPr>
-    </w:p>
-    <w:p>
-      <w:pPr>
-        <w:ind w:left="360" w:hanging="360"/>
-        <w:rPr>
-          <w:b/>
-        </w:rPr>
-      </w:pPr>
-      <w:r>
-        <w:rPr>
-          <w:b/>
-        </w:rPr>
-        <w:t>Version 10.2.4, August 2024</w:t>
+        <w:t>Numerous refinements to the Google Maps geographical output, including improvements to how location and line-list data are displayed.</w:t>
+      </w:r>
+    </w:p>
+    <w:p>
+      <w:pPr>
+        <w:ind w:left="360" w:hanging="360"/>
+        <w:rPr>
+          <w:i/>
+        </w:rPr>
+      </w:pPr>
+    </w:p>
+    <w:p>
+      <w:pPr>
+        <w:ind w:left="360" w:hanging="360"/>
+        <w:rPr>
+          <w:bCs/>
+        </w:rPr>
+      </w:pPr>
+      <w:r>
+        <w:rPr>
+          <w:i/>
+        </w:rPr>
+        <w:t xml:space="preserve">Other </w:t>
+      </w:r>
+      <w:r>
+        <w:rPr>
+          <w:i/>
+        </w:rPr>
+        <w:t>Improvements</w:t>
+      </w:r>
+      <w:r>
+        <w:rPr>
+          <w:bCs/>
+        </w:rPr>
+        <w:t xml:space="preserve"> </w:t>
+      </w:r>
+    </w:p>
+    <w:p>
+      <w:pPr>
+        <w:ind w:left="144" w:hanging="144"/>
+        <w:rPr>
+          <w:bCs/>
+        </w:rPr>
+      </w:pPr>
+      <w:r>
+        <w:t xml:space="preserve">Revised </w:t>
+      </w:r>
+      <w:r>
+        <w:rPr>
+          <w:bCs/>
+        </w:rPr>
+        <w:t xml:space="preserve">main results file </w:t>
+      </w:r>
+      <w:r>
+        <w:rPr>
+          <w:bCs/>
+        </w:rPr>
+        <w:t>to create an additional output files section</w:t>
+      </w:r>
+      <w:r>
+        <w:rPr>
+          <w:bCs/>
+        </w:rPr>
+        <w:t>,</w:t>
+      </w:r>
+      <w:r>
+        <w:rPr>
+          <w:bCs/>
+        </w:rPr>
+        <w:t xml:space="preserve"> minor edits to the</w:t>
+      </w:r>
+      <w:r>
+        <w:rPr>
+          <w:bCs/>
+        </w:rPr>
+        <w:t xml:space="preserve"> iterative scan</w:t>
+      </w:r>
+      <w:r>
+        <w:rPr>
+          <w:bCs/>
+        </w:rPr>
+        <w:t>, plus other minor edits</w:t>
+      </w:r>
+      <w:r>
+        <w:rPr>
+          <w:bCs/>
+        </w:rPr>
+        <w:t>.</w:t>
+      </w:r>
+    </w:p>
+    <w:p>
+      <w:pPr>
+        <w:ind w:left="144" w:hanging="144"/>
+        <w:rPr>
+          <w:bCs/>
+        </w:rPr>
+      </w:pPr>
+      <w:r>
+        <w:rPr>
+          <w:bCs/>
+        </w:rPr>
+        <w:t xml:space="preserve">Revised the order of cluster attributes reported in </w:t>
+      </w:r>
+      <w:r>
+        <w:rPr>
+          <w:bCs/>
+        </w:rPr>
+        <w:t xml:space="preserve">the </w:t>
+      </w:r>
+      <w:r>
+        <w:rPr>
+          <w:bCs/>
+        </w:rPr>
+        <w:t>main results file when using multiple data sets.</w:t>
+      </w:r>
+    </w:p>
+    <w:p>
+      <w:pPr>
+        <w:ind w:left="144" w:hanging="144"/>
+        <w:rPr>
+          <w:bCs/>
+        </w:rPr>
+      </w:pPr>
+      <w:r>
+        <w:rPr>
+          <w:bCs/>
+        </w:rPr>
+        <w:t xml:space="preserve">Recurrence interval is now reported </w:t>
+      </w:r>
+      <w:r>
+        <w:rPr>
+          <w:bCs/>
+        </w:rPr>
+        <w:t>with</w:t>
+      </w:r>
+      <w:r>
+        <w:rPr>
+          <w:bCs/>
+        </w:rPr>
+        <w:t xml:space="preserve"> words in the main results file</w:t>
+      </w:r>
+      <w:r>
+        <w:rPr>
+          <w:bCs/>
+        </w:rPr>
+        <w:t xml:space="preserve"> for values</w:t>
+      </w:r>
+      <w:r>
+        <w:rPr>
+          <w:bCs/>
+        </w:rPr>
+        <w:t xml:space="preserve"> </w:t>
+      </w:r>
+      <w:r>
+        <w:rPr>
+          <w:bCs/>
+        </w:rPr>
+        <w:t xml:space="preserve">of </w:t>
+      </w:r>
+      <w:r>
+        <w:rPr>
+          <w:bCs/>
+        </w:rPr>
+        <w:t>1,000</w:t>
+      </w:r>
+      <w:r>
+        <w:rPr>
+          <w:bCs/>
+        </w:rPr>
+        <w:t xml:space="preserve"> years</w:t>
+      </w:r>
+      <w:r>
+        <w:rPr>
+          <w:bCs/>
+        </w:rPr>
+        <w:t xml:space="preserve"> or more</w:t>
+      </w:r>
+      <w:r>
+        <w:rPr>
+          <w:bCs/>
+        </w:rPr>
+        <w:t>.</w:t>
+      </w:r>
+    </w:p>
+    <w:p>
+      <w:pPr>
+        <w:ind w:left="360" w:hanging="360"/>
+        <w:rPr>
+          <w:bCs/>
+        </w:rPr>
+      </w:pPr>
+    </w:p>
+    <w:p>
+      <w:pPr>
+        <w:ind w:left="360" w:hanging="360"/>
+        <w:rPr>
+          <w:i/>
+          <w:iCs/>
+        </w:rPr>
+      </w:pPr>
+      <w:r>
+        <w:rPr>
+          <w:i/>
+          <w:iCs/>
+        </w:rPr>
+        <w:t>Minor Fixes</w:t>
+      </w:r>
+    </w:p>
+    <w:p>
+      <w:pPr>
+        <w:ind w:left="144" w:hanging="144"/>
+      </w:pPr>
+      <w:r>
+        <w:t xml:space="preserve">Corrected a program crash that occurred </w:t>
+      </w:r>
+      <w:r>
+        <w:t xml:space="preserve">when performing the time-stratified adjustment </w:t>
+      </w:r>
+      <w:r>
+        <w:t xml:space="preserve">when </w:t>
+      </w:r>
+      <w:r>
+        <w:t xml:space="preserve">also </w:t>
+      </w:r>
+      <w:r>
+        <w:t xml:space="preserve">selecting </w:t>
+      </w:r>
+      <w:r>
+        <w:t xml:space="preserve">the </w:t>
+      </w:r>
+      <w:r>
+        <w:t>option to</w:t>
+      </w:r>
+      <w:r>
+        <w:t xml:space="preserve"> includ</w:t>
+      </w:r>
+      <w:r>
+        <w:t>e</w:t>
+      </w:r>
+      <w:r>
+        <w:t xml:space="preserve"> purely spatial clusters. This happen</w:t>
+      </w:r>
+      <w:r>
+        <w:t>ed</w:t>
+      </w:r>
+      <w:r>
+        <w:t xml:space="preserve"> with both Poisson and Bernoulli models.</w:t>
+      </w:r>
+    </w:p>
+    <w:p>
+      <w:pPr>
+        <w:ind w:left="144" w:hanging="144"/>
+      </w:pPr>
+      <w:r>
+        <w:t xml:space="preserve">Corrected a program crash </w:t>
+      </w:r>
+      <w:r>
+        <w:t>that</w:t>
+      </w:r>
+      <w:r>
+        <w:t xml:space="preserve"> </w:t>
+      </w:r>
+      <w:r>
+        <w:t xml:space="preserve">could occur when using the </w:t>
+      </w:r>
+      <w:r>
+        <w:t>c</w:t>
+      </w:r>
+      <w:r>
+        <w:t>ontinuous Poisson model</w:t>
+      </w:r>
+      <w:r>
+        <w:t>.</w:t>
+      </w:r>
+    </w:p>
+    <w:p>
+      <w:pPr>
+        <w:ind w:left="360" w:hanging="360"/>
+      </w:pPr>
+      <w:r>
+        <w:t>Corrected a bug in the multiple analyses interface when cancelling an analysis</w:t>
+      </w:r>
+      <w:r>
+        <w:t>.</w:t>
+      </w:r>
+    </w:p>
+    <w:p>
+      <w:pPr>
+        <w:ind w:left="360" w:hanging="360"/>
+      </w:pPr>
+      <w:r>
+        <w:t xml:space="preserve">Corrected </w:t>
+      </w:r>
+      <w:r>
+        <w:t>JavaScript</w:t>
+      </w:r>
+      <w:r>
+        <w:t xml:space="preserve"> error in temporal graph</w:t>
+      </w:r>
+      <w:r>
+        <w:t>,</w:t>
+      </w:r>
+      <w:r>
+        <w:t xml:space="preserve"> which </w:t>
+      </w:r>
+      <w:r>
+        <w:t>broke</w:t>
+      </w:r>
+      <w:r>
+        <w:t xml:space="preserve"> </w:t>
+      </w:r>
+      <w:r>
+        <w:t xml:space="preserve">the </w:t>
+      </w:r>
+      <w:r>
+        <w:t>export functionality.</w:t>
+      </w:r>
+    </w:p>
+    <w:p>
+      <w:pPr>
+        <w:ind w:left="360" w:hanging="360"/>
+      </w:pPr>
+      <w:r>
+        <w:t xml:space="preserve">Restored run history functionality that was mistakenly </w:t>
+      </w:r>
+      <w:r>
+        <w:t>removed in release 10.</w:t>
+      </w:r>
+    </w:p>
+    <w:p>
+      <w:pPr>
+        <w:ind w:left="144" w:hanging="144"/>
+        <w:rPr>
+          <w:i/>
+          <w:iCs/>
+        </w:rPr>
+      </w:pPr>
+      <w:r>
+        <w:t>Corrected a bug that</w:t>
+      </w:r>
+      <w:r>
+        <w:t xml:space="preserve"> </w:t>
+      </w:r>
+      <w:r>
+        <w:t xml:space="preserve">determines which </w:t>
+      </w:r>
+      <w:r>
+        <w:t>clusters to report in the temporal graphs file</w:t>
+      </w:r>
+      <w:r>
+        <w:t xml:space="preserve"> when using </w:t>
+      </w:r>
+      <w:r>
+        <w:t xml:space="preserve">the </w:t>
+      </w:r>
+      <w:r>
+        <w:t>cutoff option and</w:t>
+      </w:r>
+      <w:r>
+        <w:t xml:space="preserve"> the</w:t>
+      </w:r>
+      <w:r>
+        <w:t xml:space="preserve"> early termination p-value option.</w:t>
+      </w:r>
+    </w:p>
+    <w:p>
+      <w:pPr>
+        <w:ind w:left="360" w:hanging="360"/>
+        <w:rPr>
+          <w:b/>
+        </w:rPr>
+      </w:pPr>
+    </w:p>
+    <w:p>
+      <w:pPr>
+        <w:ind w:left="360" w:hanging="360"/>
+        <w:rPr>
+          <w:b/>
+        </w:rPr>
+      </w:pPr>
+      <w:r>
+        <w:rPr>
+          <w:b/>
+        </w:rPr>
+        <w:t>Version 10.2.5, September 2024</w:t>
       </w:r>
     </w:p>
     <w:p>
@@ -1633,36 +2114,29 @@
         <w:ind w:left="144" w:hanging="144"/>
       </w:pPr>
       <w:r>
-        <w:lastRenderedPageBreak/>
-        <w:t>Correction to the Location Information file when using the Multiple Locations Per Observation File</w:t>
-      </w:r>
-      <w:r>
-        <w:t xml:space="preserve"> (correction related to 10.2.2 update)</w:t>
-      </w:r>
-      <w:r>
-        <w:t>.</w:t>
-      </w:r>
-    </w:p>
-    <w:p>
-      <w:pPr>
-        <w:ind w:left="360" w:hanging="360"/>
-        <w:rPr>
-          <w:b/>
-        </w:rPr>
-      </w:pPr>
-    </w:p>
-    <w:p>
-      <w:pPr>
-        <w:ind w:left="360" w:hanging="360"/>
-        <w:rPr>
-          <w:b/>
-        </w:rPr>
-      </w:pPr>
-      <w:r>
-        <w:rPr>
-          <w:b/>
-        </w:rPr>
-        <w:t>Version 10.2.3, August 2024</w:t>
+        <w:t>Disable the Gumbel approximation when scanning for low rates or for high or low rates. When using the Default P-value option, while scanning for low rates or for high or low rates, the Gumbel approximation is no longer used to calculate cluster p-values.</w:t>
+      </w:r>
+    </w:p>
+    <w:p>
+      <w:pPr>
+        <w:ind w:left="360" w:hanging="360"/>
+        <w:rPr>
+          <w:b/>
+        </w:rPr>
+      </w:pPr>
+    </w:p>
+    <w:p>
+      <w:pPr>
+        <w:ind w:left="360" w:hanging="360"/>
+        <w:rPr>
+          <w:b/>
+        </w:rPr>
+      </w:pPr>
+      <w:r>
+        <w:rPr>
+          <w:b/>
+        </w:rPr>
+        <w:t>Version 10.2.4, August 2024</w:t>
       </w:r>
     </w:p>
     <w:p>
@@ -1696,29 +2170,35 @@
         <w:ind w:left="144" w:hanging="144"/>
       </w:pPr>
       <w:r>
-        <w:t>Updated graphical user interface to address 508 compliance issues.</w:t>
-      </w:r>
-    </w:p>
-    <w:p>
-      <w:pPr>
-        <w:ind w:left="360" w:hanging="360"/>
-        <w:rPr>
-          <w:b/>
-        </w:rPr>
-      </w:pPr>
-    </w:p>
-    <w:p>
-      <w:pPr>
-        <w:ind w:left="360" w:hanging="360"/>
-        <w:rPr>
-          <w:b/>
-        </w:rPr>
-      </w:pPr>
-      <w:r>
-        <w:rPr>
-          <w:b/>
-        </w:rPr>
-        <w:t>Version 10.2.2, July 2024</w:t>
+        <w:t>Correction to the Location Information file when using the Multiple Locations Per Observation File</w:t>
+      </w:r>
+      <w:r>
+        <w:t xml:space="preserve"> (correction related to 10.2.2 update)</w:t>
+      </w:r>
+      <w:r>
+        <w:t>.</w:t>
+      </w:r>
+    </w:p>
+    <w:p>
+      <w:pPr>
+        <w:ind w:left="360" w:hanging="360"/>
+        <w:rPr>
+          <w:b/>
+        </w:rPr>
+      </w:pPr>
+    </w:p>
+    <w:p>
+      <w:pPr>
+        <w:ind w:left="360" w:hanging="360"/>
+        <w:rPr>
+          <w:b/>
+        </w:rPr>
+      </w:pPr>
+      <w:r>
+        <w:rPr>
+          <w:b/>
+        </w:rPr>
+        <w:t>Version 10.2.3, August 2024</w:t>
       </w:r>
     </w:p>
     <w:p>
@@ -1752,46 +2232,29 @@
         <w:ind w:left="144" w:hanging="144"/>
       </w:pPr>
       <w:r>
-        <w:t xml:space="preserve">Correction to </w:t>
-      </w:r>
-      <w:r>
-        <w:t xml:space="preserve">the </w:t>
-      </w:r>
-      <w:r>
-        <w:t>Location Information file when using the Multiple Locations Per Observation File.</w:t>
-      </w:r>
-    </w:p>
-    <w:p>
-      <w:pPr>
-        <w:ind w:left="144" w:hanging="144"/>
-      </w:pPr>
-      <w:r>
-        <w:t>Correction to Google Earth/Maps to escape reserved characters</w:t>
-      </w:r>
-      <w:r>
-        <w:t>.</w:t>
-      </w:r>
-    </w:p>
-    <w:p>
-      <w:pPr>
-        <w:ind w:left="360" w:hanging="360"/>
-        <w:rPr>
-          <w:b/>
-        </w:rPr>
-      </w:pPr>
-    </w:p>
-    <w:p>
-      <w:pPr>
-        <w:ind w:left="360" w:hanging="360"/>
-        <w:rPr>
-          <w:b/>
-        </w:rPr>
-      </w:pPr>
-      <w:r>
-        <w:rPr>
-          <w:b/>
-        </w:rPr>
-        <w:t>Version 10.2.1, July 2024</w:t>
+        <w:t>Updated graphical user interface to address 508 compliance issues.</w:t>
+      </w:r>
+    </w:p>
+    <w:p>
+      <w:pPr>
+        <w:ind w:left="360" w:hanging="360"/>
+        <w:rPr>
+          <w:b/>
+        </w:rPr>
+      </w:pPr>
+    </w:p>
+    <w:p>
+      <w:pPr>
+        <w:ind w:left="360" w:hanging="360"/>
+        <w:rPr>
+          <w:b/>
+        </w:rPr>
+      </w:pPr>
+      <w:r>
+        <w:rPr>
+          <w:b/>
+        </w:rPr>
+        <w:t>Version 10.2.2, July 2024</w:t>
       </w:r>
     </w:p>
     <w:p>
@@ -1822,7 +2285,7 @@
     </w:p>
     <w:p>
       <w:pPr>
-        <w:ind w:left="360" w:hanging="360"/>
+        <w:ind w:left="144" w:hanging="144"/>
       </w:pPr>
       <w:r>
         <w:t xml:space="preserve">Correction to </w:t>
@@ -1831,22 +2294,15 @@
         <w:t xml:space="preserve">the </w:t>
       </w:r>
       <w:r>
-        <w:t xml:space="preserve">percentage of the cases </w:t>
-      </w:r>
-      <w:r>
-        <w:t xml:space="preserve">reported </w:t>
-      </w:r>
-      <w:r>
-        <w:t xml:space="preserve">in </w:t>
-      </w:r>
-      <w:r>
-        <w:t xml:space="preserve">the </w:t>
-      </w:r>
-      <w:r>
-        <w:t>temporal graphs</w:t>
-      </w:r>
-      <w:r>
-        <w:t xml:space="preserve"> output</w:t>
+        <w:t>Location Information file when using the Multiple Locations Per Observation File.</w:t>
+      </w:r>
+    </w:p>
+    <w:p>
+      <w:pPr>
+        <w:ind w:left="144" w:hanging="144"/>
+      </w:pPr>
+      <w:r>
+        <w:t>Correction to Google Earth/Maps to escape reserved characters</w:t>
       </w:r>
       <w:r>
         <w:t>.</w:t>
@@ -1854,47 +2310,24 @@
     </w:p>
     <w:p>
       <w:pPr>
-        <w:ind w:left="144" w:hanging="144"/>
-      </w:pPr>
-      <w:r>
-        <w:t xml:space="preserve">Correction to </w:t>
-      </w:r>
-      <w:r>
-        <w:t xml:space="preserve">Google Maps </w:t>
-      </w:r>
-      <w:r>
-        <w:t xml:space="preserve">HTML and </w:t>
-      </w:r>
-      <w:r>
-        <w:t>JavaScript</w:t>
-      </w:r>
-      <w:r>
-        <w:t xml:space="preserve"> to escape reserved characters</w:t>
-      </w:r>
-      <w:r>
-        <w:t>.</w:t>
-      </w:r>
-    </w:p>
-    <w:p>
-      <w:pPr>
-        <w:ind w:left="360" w:hanging="360"/>
-        <w:rPr>
-          <w:b/>
-        </w:rPr>
-      </w:pPr>
-    </w:p>
-    <w:p>
-      <w:pPr>
-        <w:ind w:left="360" w:hanging="360"/>
-        <w:rPr>
-          <w:b/>
-        </w:rPr>
-      </w:pPr>
-      <w:r>
-        <w:rPr>
-          <w:b/>
-        </w:rPr>
-        <w:t>Version 10.2, June 2024</w:t>
+        <w:ind w:left="360" w:hanging="360"/>
+        <w:rPr>
+          <w:b/>
+        </w:rPr>
+      </w:pPr>
+    </w:p>
+    <w:p>
+      <w:pPr>
+        <w:ind w:left="360" w:hanging="360"/>
+        <w:rPr>
+          <w:b/>
+        </w:rPr>
+      </w:pPr>
+      <w:r>
+        <w:rPr>
+          <w:b/>
+        </w:rPr>
+        <w:t>Version 10.2.1, July 2024</w:t>
       </w:r>
     </w:p>
     <w:p>
@@ -1920,26 +2353,39 @@
           <w:i/>
           <w:iCs/>
         </w:rPr>
-        <w:t>Improvements</w:t>
-      </w:r>
-    </w:p>
-    <w:p>
-      <w:pPr>
-        <w:ind w:left="360" w:hanging="360"/>
-      </w:pPr>
-      <w:r>
-        <w:t xml:space="preserve">Ability to use </w:t>
-      </w:r>
-      <w:r>
-        <w:t>multiple coordinates per location when scanning on a network.</w:t>
-      </w:r>
-    </w:p>
-    <w:p>
-      <w:pPr>
-        <w:ind w:left="360" w:hanging="360"/>
-      </w:pPr>
-      <w:r>
-        <w:t xml:space="preserve">Improved wizard for importing case files with descriptive line list data about individuals. </w:t>
+        <w:t>Fixes</w:t>
+      </w:r>
+    </w:p>
+    <w:p>
+      <w:pPr>
+        <w:ind w:left="360" w:hanging="360"/>
+      </w:pPr>
+      <w:r>
+        <w:t xml:space="preserve">Correction to </w:t>
+      </w:r>
+      <w:r>
+        <w:t xml:space="preserve">the </w:t>
+      </w:r>
+      <w:r>
+        <w:t xml:space="preserve">percentage of the cases </w:t>
+      </w:r>
+      <w:r>
+        <w:t xml:space="preserve">reported </w:t>
+      </w:r>
+      <w:r>
+        <w:t xml:space="preserve">in </w:t>
+      </w:r>
+      <w:r>
+        <w:t xml:space="preserve">the </w:t>
+      </w:r>
+      <w:r>
+        <w:t>temporal graphs</w:t>
+      </w:r>
+      <w:r>
+        <w:t xml:space="preserve"> output</w:t>
+      </w:r>
+      <w:r>
+        <w:t>.</w:t>
       </w:r>
     </w:p>
     <w:p>
@@ -1947,138 +2393,19 @@
         <w:ind w:left="144" w:hanging="144"/>
       </w:pPr>
       <w:r>
-        <w:t xml:space="preserve">Results file report the cluster </w:t>
-      </w:r>
-      <w:r>
-        <w:rPr>
-          <w:i/>
-          <w:iCs/>
-        </w:rPr>
-        <w:t>‘span’</w:t>
-      </w:r>
-      <w:r>
-        <w:t xml:space="preserve">, defined as the distance between the two cluster locations furthest away. Especially useful when scanning on a network. </w:t>
-      </w:r>
-    </w:p>
-    <w:p>
-      <w:pPr>
-        <w:ind w:left="144" w:hanging="144"/>
-      </w:pPr>
-      <w:r>
-        <w:t>For prospective analyses, user specified cut-offs for performing or reporting analyses are defined in terms of recurrence intervals instead of p-values.</w:t>
-      </w:r>
-    </w:p>
-    <w:p>
-      <w:pPr>
-        <w:ind w:left="144" w:hanging="144"/>
-      </w:pPr>
-      <w:r>
-        <w:t>For the Poisson probability model, time stratified adjustments are implemented in the same manner as for the Bernoulli model.</w:t>
-      </w:r>
-    </w:p>
-    <w:p>
-      <w:pPr>
-        <w:ind w:left="360" w:hanging="360"/>
-      </w:pPr>
-      <w:r>
-        <w:t xml:space="preserve">For space-time analyses, the </w:t>
-      </w:r>
-      <w:r>
-        <w:t xml:space="preserve">Bernoulli drilldown </w:t>
-      </w:r>
-      <w:r>
-        <w:t xml:space="preserve">uses </w:t>
-      </w:r>
-      <w:r>
-        <w:t>the iterative scan.</w:t>
-      </w:r>
-    </w:p>
-    <w:p>
-      <w:pPr>
-        <w:ind w:left="144" w:hanging="144"/>
-      </w:pPr>
-      <w:r>
-        <w:t>When reporting clusters for space-time analyses, cluster overlap in not only defined geographically but also temporally, so that two non-overlapping clusters may both be reported when they are in the same place but at different times.</w:t>
-      </w:r>
-    </w:p>
-    <w:p>
-      <w:pPr>
-        <w:ind w:left="144" w:hanging="144"/>
-      </w:pPr>
-      <w:r>
-        <w:t>Google Maps and Google Earth output can display line-list information for individuals in detected clusters, to be used in cluster investigations.</w:t>
-      </w:r>
-    </w:p>
-    <w:p>
-      <w:pPr>
-        <w:ind w:left="144" w:hanging="144"/>
-      </w:pPr>
-      <w:r>
-        <w:t>For network analyses, ability to visualize the entire network in in Google Maps, Google Earth, or for Cartesian graphs.</w:t>
-      </w:r>
-    </w:p>
-    <w:p>
-      <w:pPr>
-        <w:ind w:left="144" w:hanging="144"/>
-      </w:pPr>
-      <w:r>
-        <w:t xml:space="preserve">For temporal graphs depicting detected clusters, it now reports the percentage of the cases in the geographical cluster area that are also in the temporal cluster window, while comparing that percentage to outside the cluster. </w:t>
-      </w:r>
-    </w:p>
-    <w:p>
-      <w:pPr>
-        <w:ind w:left="360" w:hanging="360"/>
-      </w:pPr>
-      <w:r>
-        <w:t>For the space-time permutation model, temporal graphs report observed/expected.</w:t>
-      </w:r>
-    </w:p>
-    <w:p>
-      <w:pPr>
-        <w:ind w:left="144" w:hanging="144"/>
-      </w:pPr>
-      <w:r>
-        <w:t>Option to send email notifications with summary information when using the multiple analysis feature.</w:t>
-      </w:r>
-    </w:p>
-    <w:p>
-      <w:pPr>
-        <w:ind w:left="360" w:hanging="360"/>
-        <w:rPr>
-          <w:bCs/>
-        </w:rPr>
-      </w:pPr>
-    </w:p>
-    <w:p>
-      <w:pPr>
-        <w:ind w:left="360" w:hanging="360"/>
-        <w:rPr>
-          <w:i/>
-          <w:iCs/>
-        </w:rPr>
-      </w:pPr>
-      <w:r>
-        <w:rPr>
-          <w:i/>
-          <w:iCs/>
-        </w:rPr>
-        <w:t>Minor Fixes</w:t>
-      </w:r>
-    </w:p>
-    <w:p>
-      <w:pPr>
-        <w:ind w:left="360" w:hanging="360"/>
-        <w:rPr>
-          <w:i/>
-          <w:iCs/>
-        </w:rPr>
-      </w:pPr>
-      <w:r>
-        <w:lastRenderedPageBreak/>
-        <w:t>Faster file browsing</w:t>
-      </w:r>
-      <w:r>
-        <w:t xml:space="preserve"> for certain complex situations</w:t>
+        <w:t xml:space="preserve">Correction to </w:t>
+      </w:r>
+      <w:r>
+        <w:t xml:space="preserve">Google Maps </w:t>
+      </w:r>
+      <w:r>
+        <w:t xml:space="preserve">HTML and </w:t>
+      </w:r>
+      <w:r>
+        <w:t>JavaScript</w:t>
+      </w:r>
+      <w:r>
+        <w:t xml:space="preserve"> to escape reserved characters</w:t>
       </w:r>
       <w:r>
         <w:t>.</w:t>
@@ -2087,139 +2414,23 @@
     <w:p>
       <w:pPr>
         <w:ind w:left="360" w:hanging="360"/>
-      </w:pPr>
-      <w:r>
-        <w:t xml:space="preserve">Import file wizard estimates the number of columns by sampling up to </w:t>
-      </w:r>
-      <w:r>
-        <w:t>200</w:t>
-      </w:r>
-      <w:r>
-        <w:t xml:space="preserve"> records.</w:t>
-      </w:r>
-    </w:p>
-    <w:p>
-      <w:pPr>
-        <w:ind w:left="144" w:hanging="144"/>
-      </w:pPr>
-      <w:r>
-        <w:t>M</w:t>
-      </w:r>
-      <w:r>
-        <w:t>ultiple analyses window is refreshed when the user leave</w:t>
-      </w:r>
-      <w:r>
-        <w:t>s</w:t>
-      </w:r>
-      <w:r>
-        <w:t xml:space="preserve"> it open while a background process runs the multiple analyses (crontab, scheduler, etc.).</w:t>
-      </w:r>
-    </w:p>
-    <w:p>
-      <w:pPr>
-        <w:ind w:left="360" w:hanging="360"/>
-      </w:pPr>
-      <w:r>
-        <w:t>Fixed program crash when weighted normal model was used with covariates.</w:t>
-      </w:r>
-    </w:p>
-    <w:p>
-      <w:pPr>
-        <w:ind w:left="144" w:hanging="144"/>
-      </w:pPr>
-      <w:r>
-        <w:t xml:space="preserve">Updated </w:t>
-      </w:r>
-      <w:r>
-        <w:t>results</w:t>
-      </w:r>
-      <w:r>
-        <w:t xml:space="preserve"> file to report cluster population </w:t>
-      </w:r>
-      <w:r>
-        <w:t>with</w:t>
-      </w:r>
-      <w:r>
-        <w:t xml:space="preserve">in </w:t>
-      </w:r>
-      <w:r>
-        <w:t xml:space="preserve">each </w:t>
-      </w:r>
-      <w:r>
-        <w:t xml:space="preserve">data set section when using multiple data </w:t>
-      </w:r>
-      <w:r>
-        <w:t>sets.</w:t>
-      </w:r>
-    </w:p>
-    <w:p>
-      <w:pPr>
-        <w:ind w:left="144" w:hanging="144"/>
-      </w:pPr>
-      <w:r>
-        <w:t>Updated the Cartesian graph to correctly display clusters when there are multiple data sets.</w:t>
-      </w:r>
-    </w:p>
-    <w:p>
-      <w:pPr>
-        <w:ind w:left="144" w:hanging="144"/>
-      </w:pPr>
-      <w:r>
-        <w:t xml:space="preserve">Reworded </w:t>
-      </w:r>
-      <w:r>
-        <w:t>warning</w:t>
-      </w:r>
-      <w:r>
-        <w:t>s</w:t>
-      </w:r>
-      <w:r>
-        <w:t xml:space="preserve"> printed to </w:t>
-      </w:r>
-      <w:r>
-        <w:t xml:space="preserve">the </w:t>
-      </w:r>
-      <w:r>
-        <w:t>results</w:t>
-      </w:r>
-      <w:r>
-        <w:t xml:space="preserve"> file when a data set has been excluded</w:t>
-      </w:r>
-      <w:r>
-        <w:t xml:space="preserve"> from the analysis</w:t>
-      </w:r>
-      <w:r>
-        <w:t>.</w:t>
-      </w:r>
-    </w:p>
-    <w:p>
-      <w:pPr>
-        <w:ind w:left="360" w:hanging="360"/>
-      </w:pPr>
-      <w:r>
-        <w:t>Temporal graphs load quicker.</w:t>
-      </w:r>
-    </w:p>
-    <w:p>
-      <w:pPr>
-        <w:ind w:left="360" w:hanging="360"/>
-        <w:rPr>
-          <w:b/>
-        </w:rPr>
-      </w:pPr>
-    </w:p>
-    <w:p>
-      <w:pPr>
-        <w:ind w:left="360" w:hanging="360"/>
-        <w:rPr>
-          <w:b/>
-        </w:rPr>
-      </w:pPr>
-      <w:r>
-        <w:rPr>
-          <w:b/>
-        </w:rPr>
-        <w:t>Version 10.1.3, February 2024</w:t>
+        <w:rPr>
+          <w:b/>
+        </w:rPr>
+      </w:pPr>
+    </w:p>
+    <w:p>
+      <w:pPr>
+        <w:ind w:left="360" w:hanging="360"/>
+        <w:rPr>
+          <w:b/>
+        </w:rPr>
+      </w:pPr>
+      <w:r>
+        <w:rPr>
+          <w:b/>
+        </w:rPr>
+        <w:t>Version 10.2, June 2024</w:t>
       </w:r>
     </w:p>
     <w:p>
@@ -2234,6 +2445,330 @@
     </w:p>
     <w:p>
       <w:pPr>
+        <w:ind w:left="360" w:hanging="360"/>
+        <w:rPr>
+          <w:i/>
+          <w:iCs/>
+        </w:rPr>
+      </w:pPr>
+      <w:r>
+        <w:rPr>
+          <w:i/>
+          <w:iCs/>
+        </w:rPr>
+        <w:t>Improvements</w:t>
+      </w:r>
+    </w:p>
+    <w:p>
+      <w:pPr>
+        <w:ind w:left="360" w:hanging="360"/>
+      </w:pPr>
+      <w:r>
+        <w:t xml:space="preserve">Ability to use </w:t>
+      </w:r>
+      <w:r>
+        <w:t>multiple coordinates per location when scanning on a network.</w:t>
+      </w:r>
+    </w:p>
+    <w:p>
+      <w:pPr>
+        <w:ind w:left="360" w:hanging="360"/>
+      </w:pPr>
+      <w:r>
+        <w:t xml:space="preserve">Improved wizard for importing case files with descriptive line list data about individuals. </w:t>
+      </w:r>
+    </w:p>
+    <w:p>
+      <w:pPr>
+        <w:ind w:left="144" w:hanging="144"/>
+      </w:pPr>
+      <w:r>
+        <w:t xml:space="preserve">Results file report the cluster </w:t>
+      </w:r>
+      <w:r>
+        <w:rPr>
+          <w:i/>
+          <w:iCs/>
+        </w:rPr>
+        <w:t>‘span’</w:t>
+      </w:r>
+      <w:r>
+        <w:t xml:space="preserve">, defined as the distance between the two cluster locations furthest away. Especially useful when scanning on a network. </w:t>
+      </w:r>
+    </w:p>
+    <w:p>
+      <w:pPr>
+        <w:ind w:left="144" w:hanging="144"/>
+      </w:pPr>
+      <w:r>
+        <w:t>For prospective analyses, user specified cut-offs for performing or reporting analyses are defined in terms of recurrence intervals instead of p-values.</w:t>
+      </w:r>
+    </w:p>
+    <w:p>
+      <w:pPr>
+        <w:ind w:left="144" w:hanging="144"/>
+      </w:pPr>
+      <w:r>
+        <w:t>For the Poisson probability model, time stratified adjustments are implemented in the same manner as for the Bernoulli model.</w:t>
+      </w:r>
+    </w:p>
+    <w:p>
+      <w:pPr>
+        <w:ind w:left="360" w:hanging="360"/>
+      </w:pPr>
+      <w:r>
+        <w:t xml:space="preserve">For space-time analyses, the </w:t>
+      </w:r>
+      <w:r>
+        <w:t xml:space="preserve">Bernoulli drilldown </w:t>
+      </w:r>
+      <w:r>
+        <w:t xml:space="preserve">uses </w:t>
+      </w:r>
+      <w:r>
+        <w:t>the iterative scan.</w:t>
+      </w:r>
+    </w:p>
+    <w:p>
+      <w:pPr>
+        <w:ind w:left="144" w:hanging="144"/>
+      </w:pPr>
+      <w:r>
+        <w:t>When reporting clusters for space-time analyses, cluster overlap in not only defined geographically but also temporally, so that two non-overlapping clusters may both be reported when they are in the same place but at different times.</w:t>
+      </w:r>
+    </w:p>
+    <w:p>
+      <w:pPr>
+        <w:ind w:left="144" w:hanging="144"/>
+      </w:pPr>
+      <w:r>
+        <w:t>Google Maps and Google Earth output can display line-list information for individuals in detected clusters, to be used in cluster investigations.</w:t>
+      </w:r>
+    </w:p>
+    <w:p>
+      <w:pPr>
+        <w:ind w:left="144" w:hanging="144"/>
+      </w:pPr>
+      <w:r>
+        <w:t>For network analyses, ability to visualize the entire network in in Google Maps, Google Earth, or for Cartesian graphs.</w:t>
+      </w:r>
+    </w:p>
+    <w:p>
+      <w:pPr>
+        <w:ind w:left="144" w:hanging="144"/>
+      </w:pPr>
+      <w:r>
+        <w:t xml:space="preserve">For temporal graphs depicting detected clusters, it now reports the percentage of the cases in the geographical cluster area that are also in the temporal cluster window, while comparing that percentage to outside the cluster. </w:t>
+      </w:r>
+    </w:p>
+    <w:p>
+      <w:pPr>
+        <w:ind w:left="360" w:hanging="360"/>
+      </w:pPr>
+      <w:r>
+        <w:t>For the space-time permutation model, temporal graphs report observed/expected.</w:t>
+      </w:r>
+    </w:p>
+    <w:p>
+      <w:pPr>
+        <w:ind w:left="144" w:hanging="144"/>
+      </w:pPr>
+      <w:r>
+        <w:t>Option to send email notifications with summary information when using the multiple analysis feature.</w:t>
+      </w:r>
+    </w:p>
+    <w:p>
+      <w:pPr>
+        <w:ind w:left="360" w:hanging="360"/>
+        <w:rPr>
+          <w:bCs/>
+        </w:rPr>
+      </w:pPr>
+    </w:p>
+    <w:p>
+      <w:pPr>
+        <w:ind w:left="360" w:hanging="360"/>
+        <w:rPr>
+          <w:i/>
+          <w:iCs/>
+        </w:rPr>
+      </w:pPr>
+      <w:r>
+        <w:rPr>
+          <w:i/>
+          <w:iCs/>
+        </w:rPr>
+        <w:t>Minor Fixes</w:t>
+      </w:r>
+    </w:p>
+    <w:p>
+      <w:pPr>
+        <w:ind w:left="360" w:hanging="360"/>
+        <w:rPr>
+          <w:i/>
+          <w:iCs/>
+        </w:rPr>
+      </w:pPr>
+      <w:r>
+        <w:t>Faster file browsing</w:t>
+      </w:r>
+      <w:r>
+        <w:t xml:space="preserve"> for certain complex situations</w:t>
+      </w:r>
+      <w:r>
+        <w:t>.</w:t>
+      </w:r>
+    </w:p>
+    <w:p>
+      <w:pPr>
+        <w:ind w:left="360" w:hanging="360"/>
+      </w:pPr>
+      <w:r>
+        <w:t xml:space="preserve">Import file wizard estimates the number of columns by sampling up to </w:t>
+      </w:r>
+      <w:r>
+        <w:t>200</w:t>
+      </w:r>
+      <w:r>
+        <w:t xml:space="preserve"> records.</w:t>
+      </w:r>
+    </w:p>
+    <w:p>
+      <w:pPr>
+        <w:ind w:left="144" w:hanging="144"/>
+      </w:pPr>
+      <w:r>
+        <w:t>M</w:t>
+      </w:r>
+      <w:r>
+        <w:t>ultiple analyses window is refreshed when the user leave</w:t>
+      </w:r>
+      <w:r>
+        <w:t>s</w:t>
+      </w:r>
+      <w:r>
+        <w:t xml:space="preserve"> it open while a background process runs the multiple analyses (crontab, scheduler, etc.).</w:t>
+      </w:r>
+    </w:p>
+    <w:p>
+      <w:pPr>
+        <w:ind w:left="360" w:hanging="360"/>
+      </w:pPr>
+      <w:r>
+        <w:t>Fixed program crash when weighted normal model was used with covariates.</w:t>
+      </w:r>
+    </w:p>
+    <w:p>
+      <w:pPr>
+        <w:ind w:left="144" w:hanging="144"/>
+      </w:pPr>
+      <w:r>
+        <w:t xml:space="preserve">Updated </w:t>
+      </w:r>
+      <w:r>
+        <w:t>results</w:t>
+      </w:r>
+      <w:r>
+        <w:t xml:space="preserve"> file to report cluster population </w:t>
+      </w:r>
+      <w:r>
+        <w:t>with</w:t>
+      </w:r>
+      <w:r>
+        <w:t xml:space="preserve">in </w:t>
+      </w:r>
+      <w:r>
+        <w:t xml:space="preserve">each </w:t>
+      </w:r>
+      <w:r>
+        <w:t xml:space="preserve">data set section when using multiple data </w:t>
+      </w:r>
+      <w:r>
+        <w:t>sets.</w:t>
+      </w:r>
+    </w:p>
+    <w:p>
+      <w:pPr>
+        <w:ind w:left="144" w:hanging="144"/>
+      </w:pPr>
+      <w:r>
+        <w:t>Updated the Cartesian graph to correctly display clusters when there are multiple data sets.</w:t>
+      </w:r>
+    </w:p>
+    <w:p>
+      <w:pPr>
+        <w:ind w:left="144" w:hanging="144"/>
+      </w:pPr>
+      <w:r>
+        <w:t xml:space="preserve">Reworded </w:t>
+      </w:r>
+      <w:r>
+        <w:t>warning</w:t>
+      </w:r>
+      <w:r>
+        <w:t>s</w:t>
+      </w:r>
+      <w:r>
+        <w:t xml:space="preserve"> printed to </w:t>
+      </w:r>
+      <w:r>
+        <w:t xml:space="preserve">the </w:t>
+      </w:r>
+      <w:r>
+        <w:t>results</w:t>
+      </w:r>
+      <w:r>
+        <w:t xml:space="preserve"> file when a data set has been excluded</w:t>
+      </w:r>
+      <w:r>
+        <w:t xml:space="preserve"> from the analysis</w:t>
+      </w:r>
+      <w:r>
+        <w:t>.</w:t>
+      </w:r>
+    </w:p>
+    <w:p>
+      <w:pPr>
+        <w:ind w:left="360" w:hanging="360"/>
+      </w:pPr>
+      <w:r>
+        <w:t>Temporal graphs load quicker.</w:t>
+      </w:r>
+    </w:p>
+    <w:p>
+      <w:pPr>
+        <w:ind w:left="360" w:hanging="360"/>
+        <w:rPr>
+          <w:b/>
+        </w:rPr>
+      </w:pPr>
+    </w:p>
+    <w:p>
+      <w:pPr>
+        <w:ind w:left="360" w:hanging="360"/>
+        <w:rPr>
+          <w:b/>
+        </w:rPr>
+      </w:pPr>
+      <w:r>
+        <w:rPr>
+          <w:b/>
+        </w:rPr>
+        <w:t>Version 10.1.3, February 2024</w:t>
+      </w:r>
+    </w:p>
+    <w:p>
+      <w:pPr>
+        <w:ind w:left="360" w:hanging="360"/>
+        <w:rPr>
+          <w:b/>
+          <w:sz w:val="12"/>
+          <w:szCs w:val="12"/>
+        </w:rPr>
+      </w:pPr>
+    </w:p>
+    <w:p>
+      <w:pPr>
         <w:rPr>
           <w:i/>
         </w:rPr>
@@ -2779,7 +3314,6 @@
         <w:rPr>
           <w:bCs/>
         </w:rPr>
-        <w:lastRenderedPageBreak/>
         <w:t>Event level data included in KML (Google Earth) file, grouped by line list categories.</w:t>
       </w:r>
     </w:p>
@@ -3684,7 +4218,6 @@
         <w:rPr>
           <w:color w:val="212121"/>
         </w:rPr>
-        <w:lastRenderedPageBreak/>
         <w:t>Fixed program error involving multiple coordinates per location.</w:t>
       </w:r>
     </w:p>
@@ -4347,11 +4880,19 @@
         </w:rPr>
         <w:t xml:space="preserve">bug </w:t>
       </w:r>
-      <w:r>
-        <w:rPr>
-          <w:bCs/>
-        </w:rPr>
-        <w:t xml:space="preserve">where using </w:t>
+      <w:proofErr w:type="gramStart"/>
+      <w:r>
+        <w:rPr>
+          <w:bCs/>
+        </w:rPr>
+        <w:t>where</w:t>
+      </w:r>
+      <w:proofErr w:type="gramEnd"/>
+      <w:r>
+        <w:rPr>
+          <w:bCs/>
+        </w:rPr>
+        <w:t xml:space="preserve"> using </w:t>
       </w:r>
       <w:r>
         <w:rPr>
@@ -4694,7 +5235,6 @@
         <w:rPr>
           <w:i/>
         </w:rPr>
-        <w:lastRenderedPageBreak/>
         <w:t xml:space="preserve">Minor </w:t>
       </w:r>
       <w:r>
@@ -4978,7 +5518,21 @@
         <w:rPr>
           <w:bCs/>
         </w:rPr>
-        <w:t>Added additional step-wise information to the isotonic scan results</w:t>
+        <w:t xml:space="preserve">Added additional </w:t>
+      </w:r>
+      <w:proofErr w:type="gramStart"/>
+      <w:r>
+        <w:rPr>
+          <w:bCs/>
+        </w:rPr>
+        <w:t>step-wise</w:t>
+      </w:r>
+      <w:proofErr w:type="gramEnd"/>
+      <w:r>
+        <w:rPr>
+          <w:bCs/>
+        </w:rPr>
+        <w:t xml:space="preserve"> information to the isotonic scan results</w:t>
       </w:r>
       <w:r>
         <w:t>.</w:t>
@@ -4989,7 +5543,15 @@
         <w:ind w:left="144" w:hanging="144"/>
       </w:pPr>
       <w:r>
-        <w:t>For isotonic regression, the step-wise relative risks compares the risk in the step to risk outside the cluster.</w:t>
+        <w:t xml:space="preserve">For isotonic regression, the </w:t>
+      </w:r>
+      <w:proofErr w:type="gramStart"/>
+      <w:r>
+        <w:t>step-wise</w:t>
+      </w:r>
+      <w:proofErr w:type="gramEnd"/>
+      <w:r>
+        <w:t xml:space="preserve"> relative risks compares the risk in the step to risk outside the cluster.</w:t>
       </w:r>
     </w:p>
     <w:p>
@@ -5472,7 +6034,6 @@
         <w:rPr>
           <w:bCs/>
         </w:rPr>
-        <w:lastRenderedPageBreak/>
         <w:t>The CLU_RISK and LOC_RISK columns were renamed to CLU_RR and LOC_RR, respectively in the optional ‘Clus</w:t>
       </w:r>
       <w:r>
@@ -5532,6 +6093,7 @@
         </w:rPr>
         <w:t xml:space="preserve">.1, </w:t>
       </w:r>
+      <w:proofErr w:type="gramStart"/>
       <w:r>
         <w:rPr>
           <w:b/>
@@ -5544,7 +6106,15 @@
           <w:b/>
           <w:color w:val="000000"/>
         </w:rPr>
-        <w:t>, 201</w:t>
+        <w:t>,</w:t>
+      </w:r>
+      <w:proofErr w:type="gramEnd"/>
+      <w:r>
+        <w:rPr>
+          <w:b/>
+          <w:color w:val="000000"/>
+        </w:rPr>
+        <w:t xml:space="preserve"> 201</w:t>
       </w:r>
       <w:r>
         <w:rPr>
@@ -6558,8 +7128,8 @@
       <w:r>
         <w:t xml:space="preserve">Sequential </w:t>
       </w:r>
-      <w:smartTag w:uri="urn:schemas-microsoft-com:office:smarttags" w:element="City">
-        <w:smartTag w:uri="urn:schemas-microsoft-com:office:smarttags" w:element="place">
+      <w:smartTag w:uri="urn:schemas-microsoft-com:office:smarttags" w:element="place">
+        <w:smartTag w:uri="urn:schemas-microsoft-com:office:smarttags" w:element="City">
           <w:r>
             <w:t>Monte Carlo</w:t>
           </w:r>
@@ -6807,7 +7377,13 @@
         <w:ind w:left="360" w:hanging="360"/>
       </w:pPr>
       <w:r>
-        <w:t>Added support for Mac OS X platform</w:t>
+        <w:t xml:space="preserve">Added support for </w:t>
+      </w:r>
+      <w:r>
+        <w:t>m</w:t>
+      </w:r>
+      <w:r>
+        <w:t>ac OS platform</w:t>
       </w:r>
       <w:r>
         <w:t>.</w:t>
@@ -6914,7 +7490,6 @@
         <w:ind w:left="360" w:hanging="360"/>
       </w:pPr>
       <w:r>
-        <w:lastRenderedPageBreak/>
         <w:t>Corrected bug which occurred when reading parameter file</w:t>
       </w:r>
       <w:r>
@@ -7420,7 +7995,15 @@
         <w:ind w:left="360" w:hanging="360"/>
       </w:pPr>
       <w:r>
-        <w:t>Correction to the zero population check.</w:t>
+        <w:t xml:space="preserve">Correction to the </w:t>
+      </w:r>
+      <w:proofErr w:type="gramStart"/>
+      <w:r>
+        <w:t>zero population</w:t>
+      </w:r>
+      <w:proofErr w:type="gramEnd"/>
+      <w:r>
+        <w:t xml:space="preserve"> check.</w:t>
       </w:r>
     </w:p>
     <w:p>
@@ -7956,7 +8539,6 @@
           <w:i/>
           <w:iCs/>
         </w:rPr>
-        <w:lastRenderedPageBreak/>
         <w:t>Minor Fixes</w:t>
       </w:r>
     </w:p>
@@ -8378,7 +8960,6 @@
         <w:ind w:left="360" w:hanging="360"/>
       </w:pPr>
       <w:r>
-        <w:lastRenderedPageBreak/>
         <w:t xml:space="preserve">Updated user guide and help system. </w:t>
       </w:r>
     </w:p>
@@ -8840,7 +9421,6 @@
         <w:jc w:val="left"/>
       </w:pPr>
       <w:r>
-        <w:lastRenderedPageBreak/>
         <w:t>Adjustment for purely spatial clusters with the Poisson model.</w:t>
       </w:r>
     </w:p>
@@ -8942,10 +9522,12 @@
         <w:t xml:space="preserve">When requesting a report of only non-overlapping clusters, overlapping is now defined in terms of having one or more location IDs in common rather </w:t>
       </w:r>
       <w:proofErr w:type="spellStart"/>
+      <w:proofErr w:type="gramStart"/>
       <w:r>
         <w:t>then</w:t>
       </w:r>
       <w:proofErr w:type="spellEnd"/>
+      <w:proofErr w:type="gramEnd"/>
       <w:r>
         <w:t xml:space="preserve"> the previous definition of the two circles overlapping each other. Results will in most cases be identical. </w:t>
       </w:r>
@@ -9003,7 +9585,21 @@
         <w:rPr>
           <w:bCs/>
         </w:rPr>
-        <w:t xml:space="preserve">The definition of the circle radius redefined from the length of a straight line through the crust of the earth ‘as the worm crawls’ to the length of a curved line along the surface of the earth ‘as the crow flies’. </w:t>
+        <w:t xml:space="preserve">The definition of the circle radius redefined from the length of a straight line through the crust of the earth ‘as the worm crawls’ to the length of a curved line along the surface of the earth ‘as the crow </w:t>
+      </w:r>
+      <w:proofErr w:type="gramStart"/>
+      <w:r>
+        <w:rPr>
+          <w:bCs/>
+        </w:rPr>
+        <w:t>flies’</w:t>
+      </w:r>
+      <w:proofErr w:type="gramEnd"/>
+      <w:r>
+        <w:rPr>
+          <w:bCs/>
+        </w:rPr>
+        <w:t xml:space="preserve">. </w:t>
       </w:r>
     </w:p>
     <w:p>
@@ -9242,7 +9838,6 @@
         <w:ind w:left="144" w:hanging="144"/>
       </w:pPr>
       <w:r>
-        <w:lastRenderedPageBreak/>
         <w:t xml:space="preserve">Completely flexible specification of ranges for the start and end time of temporal clusters to be evaluated. </w:t>
       </w:r>
     </w:p>
@@ -9634,7 +10229,6 @@
         <w:rPr>
           <w:i/>
         </w:rPr>
-        <w:lastRenderedPageBreak/>
         <w:t>New Analytical Features</w:t>
       </w:r>
     </w:p>
@@ -9698,7 +10292,15 @@
       </w:r>
       <w:proofErr w:type="spellEnd"/>
       <w:r>
-        <w:t xml:space="preserve"> file’, maintaining support for the previous line based parameter files.</w:t>
+        <w:t xml:space="preserve"> file’, maintaining support for the previous </w:t>
+      </w:r>
+      <w:proofErr w:type="gramStart"/>
+      <w:r>
+        <w:t>line based</w:t>
+      </w:r>
+      <w:proofErr w:type="gramEnd"/>
+      <w:r>
+        <w:t xml:space="preserve"> parameter files.</w:t>
       </w:r>
     </w:p>
     <w:p>
@@ -9984,7 +10586,6 @@
         <w:ind w:left="144" w:hanging="144"/>
       </w:pPr>
       <w:r>
-        <w:lastRenderedPageBreak/>
         <w:t>Program terminated with an error when there were locations with zero population and zero cases. The error is now shown only when there are locations with cases but zero population.</w:t>
       </w:r>
     </w:p>
@@ -10402,7 +11003,21 @@
         <w:rPr>
           <w:b/>
         </w:rPr>
-        <w:t>Version 2.1.1, August, 1998</w:t>
+        <w:t xml:space="preserve">Version 2.1.1, </w:t>
+      </w:r>
+      <w:proofErr w:type="gramStart"/>
+      <w:r>
+        <w:rPr>
+          <w:b/>
+        </w:rPr>
+        <w:t>August,</w:t>
+      </w:r>
+      <w:proofErr w:type="gramEnd"/>
+      <w:r>
+        <w:rPr>
+          <w:b/>
+        </w:rPr>
+        <w:t xml:space="preserve"> 1998</w:t>
       </w:r>
     </w:p>
     <w:p>
@@ -10865,7 +11480,6 @@
         <w:rPr>
           <w:bCs/>
         </w:rPr>
-        <w:lastRenderedPageBreak/>
         <w:t xml:space="preserve">Scanning for high, low or either high or low rates. </w:t>
       </w:r>
     </w:p>
@@ -11010,8 +11624,8 @@
         </w:rPr>
         <w:t xml:space="preserve">Sample data: Brain cancer incidence in </w:t>
       </w:r>
-      <w:smartTag w:uri="urn:schemas-microsoft-com:office:smarttags" w:element="place">
-        <w:smartTag w:uri="urn:schemas-microsoft-com:office:smarttags" w:element="State">
+      <w:smartTag w:uri="urn:schemas-microsoft-com:office:smarttags" w:element="State">
+        <w:smartTag w:uri="urn:schemas-microsoft-com:office:smarttags" w:element="place">
           <w:r>
             <w:rPr>
               <w:bCs/>
@@ -11038,7 +11652,21 @@
         <w:rPr>
           <w:bCs/>
         </w:rPr>
-        <w:t xml:space="preserve">Standard text based output file. </w:t>
+        <w:t xml:space="preserve">Standard </w:t>
+      </w:r>
+      <w:proofErr w:type="gramStart"/>
+      <w:r>
+        <w:rPr>
+          <w:bCs/>
+        </w:rPr>
+        <w:t>text based</w:t>
+      </w:r>
+      <w:proofErr w:type="gramEnd"/>
+      <w:r>
+        <w:rPr>
+          <w:bCs/>
+        </w:rPr>
+        <w:t xml:space="preserve"> output file. </w:t>
       </w:r>
     </w:p>
     <w:p>

</xml_diff>

<commit_message>
#66685 - updated versions, updated to more recent jdk 17 version
</commit_message>
<xml_diff>
--- a/Doc/SaTScan Version History.docx
+++ b/Doc/SaTScan Version History.docx
@@ -1523,13 +1523,7 @@
         <w:rPr>
           <w:i w:val="0"/>
         </w:rPr>
-        <w:t>2</w:t>
-      </w:r>
-      <w:r>
-        <w:rPr>
-          <w:i w:val="0"/>
-        </w:rPr>
-        <w:t>5</w:t>
+        <w:t>25</w:t>
       </w:r>
       <w:r>
         <w:rPr>
@@ -1555,14 +1549,7 @@
           <w:b/>
           <w:i w:val="0"/>
         </w:rPr>
-        <w:t>10.</w:t>
-      </w:r>
-      <w:r>
-        <w:rPr>
-          <w:b/>
-          <w:i w:val="0"/>
-        </w:rPr>
-        <w:t>3</w:t>
+        <w:t>10.3</w:t>
       </w:r>
       <w:r>
         <w:rPr>
@@ -1619,25 +1606,19 @@
         <w:rPr>
           <w:b/>
         </w:rPr>
-        <w:t>Version 10.</w:t>
-      </w:r>
-      <w:r>
-        <w:rPr>
-          <w:b/>
-        </w:rPr>
-        <w:t>3</w:t>
-      </w:r>
-      <w:r>
-        <w:rPr>
-          <w:b/>
-        </w:rPr>
-        <w:t>, June 202</w:t>
-      </w:r>
-      <w:r>
-        <w:rPr>
-          <w:b/>
-        </w:rPr>
-        <w:t>5</w:t>
+        <w:t xml:space="preserve">Version 10.3, </w:t>
+      </w:r>
+      <w:r>
+        <w:rPr>
+          <w:b/>
+        </w:rPr>
+        <w:t>March</w:t>
+      </w:r>
+      <w:r>
+        <w:rPr>
+          <w:b/>
+        </w:rPr>
+        <w:t xml:space="preserve"> 2025</w:t>
       </w:r>
     </w:p>
     <w:p>
@@ -1956,10 +1937,7 @@
         <w:t>that</w:t>
       </w:r>
       <w:r>
-        <w:t xml:space="preserve"> </w:t>
-      </w:r>
-      <w:r>
-        <w:t xml:space="preserve">could occur when using the </w:t>
+        <w:t xml:space="preserve"> could occur when using the </w:t>
       </w:r>
       <w:r>
         <w:t>c</w:t>
@@ -7128,8 +7106,8 @@
       <w:r>
         <w:t xml:space="preserve">Sequential </w:t>
       </w:r>
-      <w:smartTag w:uri="urn:schemas-microsoft-com:office:smarttags" w:element="place">
-        <w:smartTag w:uri="urn:schemas-microsoft-com:office:smarttags" w:element="City">
+      <w:smartTag w:uri="urn:schemas-microsoft-com:office:smarttags" w:element="City">
+        <w:smartTag w:uri="urn:schemas-microsoft-com:office:smarttags" w:element="place">
           <w:r>
             <w:t>Monte Carlo</w:t>
           </w:r>
@@ -11624,8 +11602,8 @@
         </w:rPr>
         <w:t xml:space="preserve">Sample data: Brain cancer incidence in </w:t>
       </w:r>
-      <w:smartTag w:uri="urn:schemas-microsoft-com:office:smarttags" w:element="State">
-        <w:smartTag w:uri="urn:schemas-microsoft-com:office:smarttags" w:element="place">
+      <w:smartTag w:uri="urn:schemas-microsoft-com:office:smarttags" w:element="place">
+        <w:smartTag w:uri="urn:schemas-microsoft-com:office:smarttags" w:element="State">
           <w:r>
             <w:rPr>
               <w:bCs/>

</xml_diff>

<commit_message>
#66685 - merging 10.3 release changes
</commit_message>
<xml_diff>
--- a/Doc/SaTScan Version History.docx
+++ b/Doc/SaTScan Version History.docx
@@ -1523,13 +1523,7 @@
         <w:rPr>
           <w:i w:val="0"/>
         </w:rPr>
-        <w:t>2</w:t>
-      </w:r>
-      <w:r>
-        <w:rPr>
-          <w:i w:val="0"/>
-        </w:rPr>
-        <w:t>5</w:t>
+        <w:t>25</w:t>
       </w:r>
       <w:r>
         <w:rPr>
@@ -1555,14 +1549,7 @@
           <w:b/>
           <w:i w:val="0"/>
         </w:rPr>
-        <w:t>10.</w:t>
-      </w:r>
-      <w:r>
-        <w:rPr>
-          <w:b/>
-          <w:i w:val="0"/>
-        </w:rPr>
-        <w:t>3</w:t>
+        <w:t>10.3</w:t>
       </w:r>
       <w:r>
         <w:rPr>
@@ -1619,25 +1606,19 @@
         <w:rPr>
           <w:b/>
         </w:rPr>
-        <w:t>Version 10.</w:t>
-      </w:r>
-      <w:r>
-        <w:rPr>
-          <w:b/>
-        </w:rPr>
-        <w:t>3</w:t>
-      </w:r>
-      <w:r>
-        <w:rPr>
-          <w:b/>
-        </w:rPr>
-        <w:t>, June 202</w:t>
-      </w:r>
-      <w:r>
-        <w:rPr>
-          <w:b/>
-        </w:rPr>
-        <w:t>5</w:t>
+        <w:t xml:space="preserve">Version 10.3, </w:t>
+      </w:r>
+      <w:r>
+        <w:rPr>
+          <w:b/>
+        </w:rPr>
+        <w:t>March</w:t>
+      </w:r>
+      <w:r>
+        <w:rPr>
+          <w:b/>
+        </w:rPr>
+        <w:t xml:space="preserve"> 2025</w:t>
       </w:r>
     </w:p>
     <w:p>
@@ -1956,10 +1937,7 @@
         <w:t>that</w:t>
       </w:r>
       <w:r>
-        <w:t xml:space="preserve"> </w:t>
-      </w:r>
-      <w:r>
-        <w:t xml:space="preserve">could occur when using the </w:t>
+        <w:t xml:space="preserve"> could occur when using the </w:t>
       </w:r>
       <w:r>
         <w:t>c</w:t>
@@ -7128,8 +7106,8 @@
       <w:r>
         <w:t xml:space="preserve">Sequential </w:t>
       </w:r>
-      <w:smartTag w:uri="urn:schemas-microsoft-com:office:smarttags" w:element="place">
-        <w:smartTag w:uri="urn:schemas-microsoft-com:office:smarttags" w:element="City">
+      <w:smartTag w:uri="urn:schemas-microsoft-com:office:smarttags" w:element="City">
+        <w:smartTag w:uri="urn:schemas-microsoft-com:office:smarttags" w:element="place">
           <w:r>
             <w:t>Monte Carlo</w:t>
           </w:r>
@@ -11624,8 +11602,8 @@
         </w:rPr>
         <w:t xml:space="preserve">Sample data: Brain cancer incidence in </w:t>
       </w:r>
-      <w:smartTag w:uri="urn:schemas-microsoft-com:office:smarttags" w:element="State">
-        <w:smartTag w:uri="urn:schemas-microsoft-com:office:smarttags" w:element="place">
+      <w:smartTag w:uri="urn:schemas-microsoft-com:office:smarttags" w:element="place">
+        <w:smartTag w:uri="urn:schemas-microsoft-com:office:smarttags" w:element="State">
           <w:r>
             <w:rPr>
               <w:bCs/>

</xml_diff>

<commit_message>
#66693 - updated 10.3 version history entry
</commit_message>
<xml_diff>
--- a/Doc/SaTScan Version History.docx
+++ b/Doc/SaTScan Version History.docx
@@ -1568,7 +1568,19 @@
         <w:rPr>
           <w:i w:val="0"/>
         </w:rPr>
-        <w:t>Batched model</w:t>
+        <w:t xml:space="preserve">Batched </w:t>
+      </w:r>
+      <w:r>
+        <w:rPr>
+          <w:i w:val="0"/>
+        </w:rPr>
+        <w:t xml:space="preserve">data </w:t>
+      </w:r>
+      <w:r>
+        <w:rPr>
+          <w:i w:val="0"/>
+        </w:rPr>
+        <w:t>model</w:t>
       </w:r>
       <w:r>
         <w:rPr>
@@ -1644,74 +1656,60 @@
           <w:i/>
           <w:iCs/>
         </w:rPr>
+        <w:t>New Analytical Features</w:t>
+      </w:r>
+    </w:p>
+    <w:p>
+      <w:pPr>
+        <w:ind w:left="144" w:hanging="144"/>
+      </w:pPr>
+      <w:r>
+        <w:t>Probability model for batched data, where it is only known whether there is zero or at least one positive observation in each batch.</w:t>
+      </w:r>
+    </w:p>
+    <w:p>
+      <w:pPr>
+        <w:ind w:left="360" w:hanging="360"/>
+        <w:rPr>
+          <w:i/>
+        </w:rPr>
+      </w:pPr>
+    </w:p>
+    <w:p>
+      <w:pPr>
+        <w:ind w:left="360" w:hanging="360"/>
+        <w:rPr>
+          <w:bCs/>
+        </w:rPr>
+      </w:pPr>
+      <w:r>
+        <w:rPr>
+          <w:i/>
+        </w:rPr>
+        <w:t xml:space="preserve">Other </w:t>
+      </w:r>
+      <w:r>
+        <w:rPr>
+          <w:i/>
+        </w:rPr>
         <w:t>Improvements</w:t>
       </w:r>
-    </w:p>
-    <w:p>
-      <w:pPr>
-        <w:ind w:left="360" w:hanging="360"/>
-      </w:pPr>
-      <w:r>
-        <w:t>Probability model for batched data, to be used for mosquito traps</w:t>
-      </w:r>
-      <w:r>
-        <w:t>.</w:t>
-      </w:r>
-    </w:p>
-    <w:p>
-      <w:pPr>
-        <w:ind w:left="360" w:hanging="360"/>
-      </w:pPr>
-      <w:r>
-        <w:t xml:space="preserve">Added </w:t>
-      </w:r>
-      <w:r>
-        <w:t xml:space="preserve">the </w:t>
-      </w:r>
-      <w:r>
-        <w:t>ability to name data sets when using multiple.</w:t>
+      <w:r>
+        <w:rPr>
+          <w:bCs/>
+        </w:rPr>
+        <w:t xml:space="preserve"> </w:t>
       </w:r>
     </w:p>
     <w:p>
       <w:pPr>
         <w:ind w:left="144" w:hanging="144"/>
-      </w:pPr>
-      <w:r>
-        <w:t>Numerous refinements to the Google Maps geographical output, including improvements to how location and line-list data are displayed.</w:t>
-      </w:r>
-    </w:p>
-    <w:p>
-      <w:pPr>
-        <w:ind w:left="360" w:hanging="360"/>
-        <w:rPr>
-          <w:i/>
-        </w:rPr>
-      </w:pPr>
-    </w:p>
-    <w:p>
-      <w:pPr>
-        <w:ind w:left="360" w:hanging="360"/>
-        <w:rPr>
-          <w:bCs/>
-        </w:rPr>
-      </w:pPr>
-      <w:r>
-        <w:rPr>
-          <w:i/>
-        </w:rPr>
-        <w:t xml:space="preserve">Other </w:t>
-      </w:r>
-      <w:r>
-        <w:rPr>
-          <w:i/>
-        </w:rPr>
-        <w:t>Improvements</w:t>
-      </w:r>
-      <w:r>
-        <w:rPr>
-          <w:bCs/>
-        </w:rPr>
-        <w:t xml:space="preserve"> </w:t>
+        <w:rPr>
+          <w:bCs/>
+        </w:rPr>
+      </w:pPr>
+      <w:r>
+        <w:t>Better display of location and line-list data in Google Maps output.</w:t>
       </w:r>
     </w:p>
     <w:p>
@@ -1722,321 +1720,90 @@
         </w:rPr>
       </w:pPr>
       <w:r>
-        <w:t xml:space="preserve">Revised </w:t>
-      </w:r>
-      <w:r>
-        <w:rPr>
-          <w:bCs/>
-        </w:rPr>
-        <w:t xml:space="preserve">main results file </w:t>
-      </w:r>
-      <w:r>
-        <w:rPr>
-          <w:bCs/>
-        </w:rPr>
-        <w:t>to create an additional output files section</w:t>
-      </w:r>
-      <w:r>
-        <w:rPr>
-          <w:bCs/>
-        </w:rPr>
-        <w:t>,</w:t>
-      </w:r>
-      <w:r>
-        <w:rPr>
-          <w:bCs/>
-        </w:rPr>
-        <w:t xml:space="preserve"> minor edits to the</w:t>
-      </w:r>
-      <w:r>
-        <w:rPr>
-          <w:bCs/>
-        </w:rPr>
-        <w:t xml:space="preserve"> iterative scan</w:t>
-      </w:r>
-      <w:r>
-        <w:rPr>
-          <w:bCs/>
-        </w:rPr>
-        <w:t>, plus other minor edits</w:t>
-      </w:r>
-      <w:r>
-        <w:rPr>
-          <w:bCs/>
-        </w:rPr>
-        <w:t>.</w:t>
+        <w:rPr>
+          <w:bCs/>
+        </w:rPr>
+        <w:t>Ability to name data sets when using multiple data sets.</w:t>
+      </w:r>
+    </w:p>
+    <w:p>
+      <w:pPr>
+        <w:ind w:left="360" w:hanging="360"/>
+        <w:rPr>
+          <w:bCs/>
+        </w:rPr>
+      </w:pPr>
+    </w:p>
+    <w:p>
+      <w:pPr>
+        <w:ind w:left="360" w:hanging="360"/>
+        <w:rPr>
+          <w:i/>
+          <w:iCs/>
+        </w:rPr>
+      </w:pPr>
+      <w:r>
+        <w:rPr>
+          <w:i/>
+          <w:iCs/>
+        </w:rPr>
+        <w:t>Minor Fixes</w:t>
       </w:r>
     </w:p>
     <w:p>
       <w:pPr>
         <w:ind w:left="144" w:hanging="144"/>
-        <w:rPr>
-          <w:bCs/>
-        </w:rPr>
-      </w:pPr>
-      <w:r>
-        <w:rPr>
-          <w:bCs/>
-        </w:rPr>
-        <w:t xml:space="preserve">Revised the order of cluster attributes reported in </w:t>
-      </w:r>
-      <w:r>
-        <w:rPr>
-          <w:bCs/>
-        </w:rPr>
-        <w:t xml:space="preserve">the </w:t>
-      </w:r>
-      <w:r>
-        <w:rPr>
-          <w:bCs/>
-        </w:rPr>
-        <w:t>main results file when using multiple data sets.</w:t>
+      </w:pPr>
+      <w:r>
+        <w:t>Recurrence intervals partly reported with words when greater than one thousand years.</w:t>
       </w:r>
     </w:p>
     <w:p>
       <w:pPr>
         <w:ind w:left="144" w:hanging="144"/>
-        <w:rPr>
-          <w:bCs/>
-        </w:rPr>
-      </w:pPr>
-      <w:r>
-        <w:rPr>
-          <w:bCs/>
-        </w:rPr>
-        <w:t xml:space="preserve">Recurrence interval is now reported </w:t>
-      </w:r>
-      <w:r>
-        <w:rPr>
-          <w:bCs/>
-        </w:rPr>
-        <w:t>with</w:t>
-      </w:r>
-      <w:r>
-        <w:rPr>
-          <w:bCs/>
-        </w:rPr>
-        <w:t xml:space="preserve"> words in the main results file</w:t>
-      </w:r>
-      <w:r>
-        <w:rPr>
-          <w:bCs/>
-        </w:rPr>
-        <w:t xml:space="preserve"> for values</w:t>
-      </w:r>
-      <w:r>
-        <w:rPr>
-          <w:bCs/>
-        </w:rPr>
-        <w:t xml:space="preserve"> </w:t>
-      </w:r>
-      <w:r>
-        <w:rPr>
-          <w:bCs/>
-        </w:rPr>
-        <w:t xml:space="preserve">of </w:t>
-      </w:r>
-      <w:r>
-        <w:rPr>
-          <w:bCs/>
-        </w:rPr>
-        <w:t>1,000</w:t>
-      </w:r>
-      <w:r>
-        <w:rPr>
-          <w:bCs/>
-        </w:rPr>
-        <w:t xml:space="preserve"> years</w:t>
-      </w:r>
-      <w:r>
-        <w:rPr>
-          <w:bCs/>
-        </w:rPr>
-        <w:t xml:space="preserve"> or more</w:t>
-      </w:r>
-      <w:r>
-        <w:rPr>
-          <w:bCs/>
-        </w:rPr>
-        <w:t>.</w:t>
-      </w:r>
-    </w:p>
-    <w:p>
-      <w:pPr>
-        <w:ind w:left="360" w:hanging="360"/>
-        <w:rPr>
-          <w:bCs/>
-        </w:rPr>
-      </w:pPr>
-    </w:p>
-    <w:p>
-      <w:pPr>
-        <w:ind w:left="360" w:hanging="360"/>
-        <w:rPr>
-          <w:i/>
-          <w:iCs/>
-        </w:rPr>
-      </w:pPr>
-      <w:r>
-        <w:rPr>
-          <w:i/>
-          <w:iCs/>
-        </w:rPr>
-        <w:t>Minor Fixes</w:t>
-      </w:r>
-    </w:p>
-    <w:p>
-      <w:pPr>
-        <w:ind w:left="144" w:hanging="144"/>
-      </w:pPr>
-      <w:r>
-        <w:t xml:space="preserve">Corrected a program crash that occurred </w:t>
-      </w:r>
-      <w:r>
-        <w:t xml:space="preserve">when performing the time-stratified adjustment </w:t>
-      </w:r>
-      <w:r>
-        <w:t xml:space="preserve">when </w:t>
-      </w:r>
-      <w:r>
-        <w:t xml:space="preserve">also </w:t>
-      </w:r>
-      <w:r>
-        <w:t xml:space="preserve">selecting </w:t>
-      </w:r>
-      <w:r>
-        <w:t xml:space="preserve">the </w:t>
-      </w:r>
-      <w:r>
-        <w:t>option to</w:t>
-      </w:r>
-      <w:r>
-        <w:t xml:space="preserve"> includ</w:t>
-      </w:r>
-      <w:r>
-        <w:t>e</w:t>
-      </w:r>
-      <w:r>
-        <w:t xml:space="preserve"> purely spatial clusters. This happen</w:t>
-      </w:r>
-      <w:r>
-        <w:t>ed</w:t>
-      </w:r>
-      <w:r>
-        <w:t xml:space="preserve"> with both Poisson and Bernoulli models.</w:t>
-      </w:r>
-    </w:p>
-    <w:p>
-      <w:pPr>
-        <w:ind w:left="144" w:hanging="144"/>
-      </w:pPr>
-      <w:r>
-        <w:t xml:space="preserve">Corrected a program crash </w:t>
-      </w:r>
-      <w:r>
-        <w:t>that</w:t>
-      </w:r>
-      <w:r>
-        <w:t xml:space="preserve"> could occur when using the </w:t>
-      </w:r>
-      <w:r>
-        <w:t>c</w:t>
-      </w:r>
-      <w:r>
-        <w:t>ontinuous Poisson model</w:t>
-      </w:r>
-      <w:r>
-        <w:t>.</w:t>
-      </w:r>
-    </w:p>
-    <w:p>
-      <w:pPr>
-        <w:ind w:left="360" w:hanging="360"/>
-      </w:pPr>
-      <w:r>
-        <w:t>Corrected a bug in the multiple analyses interface when cancelling an analysis</w:t>
-      </w:r>
-      <w:r>
-        <w:t>.</w:t>
-      </w:r>
-    </w:p>
-    <w:p>
-      <w:pPr>
-        <w:ind w:left="360" w:hanging="360"/>
-      </w:pPr>
-      <w:r>
-        <w:t xml:space="preserve">Corrected </w:t>
-      </w:r>
-      <w:r>
-        <w:t>JavaScript</w:t>
-      </w:r>
-      <w:r>
-        <w:t xml:space="preserve"> error in temporal graph</w:t>
-      </w:r>
-      <w:r>
-        <w:t>,</w:t>
-      </w:r>
-      <w:r>
-        <w:t xml:space="preserve"> which </w:t>
-      </w:r>
-      <w:r>
-        <w:t>broke</w:t>
-      </w:r>
-      <w:r>
-        <w:t xml:space="preserve"> </w:t>
-      </w:r>
-      <w:r>
-        <w:t xml:space="preserve">the </w:t>
-      </w:r>
-      <w:r>
-        <w:t>export functionality.</w:t>
-      </w:r>
-    </w:p>
-    <w:p>
-      <w:pPr>
-        <w:ind w:left="360" w:hanging="360"/>
-      </w:pPr>
-      <w:r>
-        <w:t xml:space="preserve">Restored run history functionality that was mistakenly </w:t>
-      </w:r>
-      <w:r>
-        <w:t>removed in release 10.</w:t>
-      </w:r>
-    </w:p>
-    <w:p>
-      <w:pPr>
-        <w:ind w:left="144" w:hanging="144"/>
-        <w:rPr>
-          <w:i/>
-          <w:iCs/>
-        </w:rPr>
-      </w:pPr>
-      <w:r>
-        <w:t>Corrected a bug that</w:t>
-      </w:r>
-      <w:r>
-        <w:t xml:space="preserve"> </w:t>
-      </w:r>
-      <w:r>
-        <w:t xml:space="preserve">determines which </w:t>
-      </w:r>
-      <w:r>
-        <w:t>clusters to report in the temporal graphs file</w:t>
-      </w:r>
-      <w:r>
-        <w:t xml:space="preserve"> when using </w:t>
-      </w:r>
-      <w:r>
-        <w:t xml:space="preserve">the </w:t>
-      </w:r>
-      <w:r>
-        <w:t>cutoff option and</w:t>
-      </w:r>
-      <w:r>
-        <w:t xml:space="preserve"> the</w:t>
-      </w:r>
-      <w:r>
-        <w:t xml:space="preserve"> early termination p-value option.</w:t>
+      </w:pPr>
+      <w:r>
+        <w:t>Improved layout of the main results file regarding additional output files, iterative scan statistic, and multiple data sets,</w:t>
+      </w:r>
+    </w:p>
+    <w:p>
+      <w:pPr>
+        <w:ind w:left="360" w:hanging="360"/>
+      </w:pPr>
+      <w:r>
+        <w:t>Corrected problem when including purely spatial clusters in a time-stratified adjusted analysis.</w:t>
+      </w:r>
+    </w:p>
+    <w:p>
+      <w:pPr>
+        <w:ind w:left="360" w:hanging="360"/>
+      </w:pPr>
+      <w:r>
+        <w:t>Avoids rarely occurring program crash for continuous Poisson model analyses.</w:t>
+      </w:r>
+    </w:p>
+    <w:p>
+      <w:pPr>
+        <w:ind w:left="360" w:hanging="360"/>
+      </w:pPr>
+      <w:r>
+        <w:t>Proper handling when cancelling jobs on the multiple analyses interface.</w:t>
+      </w:r>
+    </w:p>
+    <w:p>
+      <w:pPr>
+        <w:ind w:left="360" w:hanging="360"/>
+      </w:pPr>
+      <w:r>
+        <w:t>For temporal graphs, fixed export functionality and which clusters to report.</w:t>
+      </w:r>
+    </w:p>
+    <w:p>
+      <w:pPr>
+        <w:ind w:left="360" w:hanging="360"/>
+      </w:pPr>
+      <w:r>
+        <w:t>Restored run history functionality that was mistakenly removed in version 10.0.</w:t>
       </w:r>
     </w:p>
     <w:p>
@@ -7106,8 +6873,8 @@
       <w:r>
         <w:t xml:space="preserve">Sequential </w:t>
       </w:r>
-      <w:smartTag w:uri="urn:schemas-microsoft-com:office:smarttags" w:element="City">
-        <w:smartTag w:uri="urn:schemas-microsoft-com:office:smarttags" w:element="place">
+      <w:smartTag w:uri="urn:schemas-microsoft-com:office:smarttags" w:element="place">
+        <w:smartTag w:uri="urn:schemas-microsoft-com:office:smarttags" w:element="City">
           <w:r>
             <w:t>Monte Carlo</w:t>
           </w:r>
@@ -11602,8 +11369,8 @@
         </w:rPr>
         <w:t xml:space="preserve">Sample data: Brain cancer incidence in </w:t>
       </w:r>
-      <w:smartTag w:uri="urn:schemas-microsoft-com:office:smarttags" w:element="place">
-        <w:smartTag w:uri="urn:schemas-microsoft-com:office:smarttags" w:element="State">
+      <w:smartTag w:uri="urn:schemas-microsoft-com:office:smarttags" w:element="State">
+        <w:smartTag w:uri="urn:schemas-microsoft-com:office:smarttags" w:element="place">
           <w:r>
             <w:rPr>
               <w:bCs/>
@@ -12462,7 +12229,6 @@
   <w:style w:type="character" w:default="1" w:styleId="DefaultParagraphFont">
     <w:name w:val="Default Paragraph Font"/>
     <w:uiPriority w:val="1"/>
-    <w:semiHidden/>
     <w:unhideWhenUsed/>
   </w:style>
   <w:style w:type="table" w:default="1" w:styleId="TableNormal">

</xml_diff>

<commit_message>
#66697 - automatic stratification w/ Bernoulli drilldown, multiple sets with Bernoulli drilldown
</commit_message>
<xml_diff>
--- a/Doc/SaTScan Version History.docx
+++ b/Doc/SaTScan Version History.docx
@@ -1607,6 +1607,130 @@
       </w:r>
     </w:p>
     <w:p/>
+    <w:p>
+      <w:pPr>
+        <w:ind w:left="360" w:hanging="360"/>
+        <w:rPr>
+          <w:b/>
+        </w:rPr>
+      </w:pPr>
+      <w:r>
+        <w:rPr>
+          <w:b/>
+        </w:rPr>
+        <w:t xml:space="preserve">Version 10.3.1, </w:t>
+      </w:r>
+      <w:r>
+        <w:rPr>
+          <w:b/>
+        </w:rPr>
+        <w:t>May</w:t>
+      </w:r>
+      <w:r>
+        <w:rPr>
+          <w:b/>
+        </w:rPr>
+        <w:t xml:space="preserve"> 2025</w:t>
+      </w:r>
+    </w:p>
+    <w:p>
+      <w:pPr>
+        <w:ind w:left="360" w:hanging="360"/>
+        <w:rPr>
+          <w:b/>
+          <w:sz w:val="12"/>
+          <w:szCs w:val="12"/>
+        </w:rPr>
+      </w:pPr>
+    </w:p>
+    <w:p>
+      <w:pPr>
+        <w:ind w:left="360" w:hanging="360"/>
+        <w:rPr>
+          <w:i/>
+          <w:iCs/>
+        </w:rPr>
+      </w:pPr>
+      <w:r>
+        <w:rPr>
+          <w:i/>
+          <w:iCs/>
+        </w:rPr>
+        <w:t>Fixes</w:t>
+      </w:r>
+    </w:p>
+    <w:p>
+      <w:pPr>
+        <w:ind w:left="144" w:hanging="144"/>
+      </w:pPr>
+      <w:r>
+        <w:t>Removed mistaken hardcode in purely spatial Bernoulli drilldown.</w:t>
+      </w:r>
+    </w:p>
+    <w:p>
+      <w:pPr>
+        <w:ind w:left="144" w:hanging="144"/>
+      </w:pPr>
+      <w:r>
+        <w:t xml:space="preserve">Day of week adjustment with </w:t>
+      </w:r>
+      <w:r>
+        <w:t>purely spatial Bernoulli drilldown</w:t>
+      </w:r>
+      <w:r>
+        <w:t xml:space="preserve"> made automatic.</w:t>
+      </w:r>
+    </w:p>
+    <w:p>
+      <w:pPr>
+        <w:ind w:left="144" w:hanging="144"/>
+      </w:pPr>
+      <w:r>
+        <w:t xml:space="preserve">Corrected </w:t>
+      </w:r>
+      <w:r>
+        <w:t>location dot</w:t>
+      </w:r>
+      <w:r>
+        <w:t xml:space="preserve"> color in Google Maps output.</w:t>
+      </w:r>
+    </w:p>
+    <w:p>
+      <w:pPr>
+        <w:ind w:left="144" w:hanging="144"/>
+      </w:pPr>
+      <w:r>
+        <w:t>Update</w:t>
+      </w:r>
+      <w:r>
+        <w:t>d</w:t>
+      </w:r>
+      <w:r>
+        <w:t xml:space="preserve"> temporal graph to use user specified data set names.</w:t>
+      </w:r>
+    </w:p>
+    <w:p>
+      <w:pPr>
+        <w:ind w:left="144" w:hanging="144"/>
+      </w:pPr>
+      <w:r>
+        <w:t xml:space="preserve">Corrected disabling error in </w:t>
+      </w:r>
+      <w:r>
+        <w:t>graphical interface</w:t>
+      </w:r>
+      <w:r>
+        <w:t xml:space="preserve"> for GINI option.</w:t>
+      </w:r>
+    </w:p>
+    <w:p>
+      <w:pPr>
+        <w:ind w:left="360" w:hanging="360"/>
+        <w:rPr>
+          <w:b/>
+        </w:rPr>
+      </w:pPr>
+    </w:p>
     <w:p>
       <w:pPr>
         <w:ind w:left="360" w:hanging="360"/>
@@ -12229,6 +12353,7 @@
   <w:style w:type="character" w:default="1" w:styleId="DefaultParagraphFont">
     <w:name w:val="Default Paragraph Font"/>
     <w:uiPriority w:val="1"/>
+    <w:semiHidden/>
     <w:unhideWhenUsed/>
   </w:style>
   <w:style w:type="table" w:default="1" w:styleId="TableNormal">

</xml_diff>

<commit_message>
#66698 - version history, removed mistaken files
</commit_message>
<xml_diff>
--- a/Doc/SaTScan Version History.docx
+++ b/Doc/SaTScan Version History.docx
@@ -1618,19 +1618,19 @@
         <w:rPr>
           <w:b/>
         </w:rPr>
-        <w:t xml:space="preserve">Version 10.3.1, </w:t>
-      </w:r>
-      <w:r>
-        <w:rPr>
-          <w:b/>
-        </w:rPr>
-        <w:t>May</w:t>
-      </w:r>
-      <w:r>
-        <w:rPr>
-          <w:b/>
-        </w:rPr>
-        <w:t xml:space="preserve"> 2025</w:t>
+        <w:t>Version 10.3.</w:t>
+      </w:r>
+      <w:r>
+        <w:rPr>
+          <w:b/>
+        </w:rPr>
+        <w:t>2</w:t>
+      </w:r>
+      <w:r>
+        <w:rPr>
+          <w:b/>
+        </w:rPr>
+        <w:t>, May 2025</w:t>
       </w:r>
     </w:p>
     <w:p>
@@ -1664,6 +1664,77 @@
         <w:ind w:left="144" w:hanging="144"/>
       </w:pPr>
       <w:r>
+        <w:t>Updated compression library</w:t>
+      </w:r>
+      <w:r>
+        <w:t>.</w:t>
+      </w:r>
+    </w:p>
+    <w:p>
+      <w:pPr>
+        <w:ind w:left="360" w:hanging="360"/>
+        <w:rPr>
+          <w:b/>
+        </w:rPr>
+      </w:pPr>
+    </w:p>
+    <w:p>
+      <w:pPr>
+        <w:ind w:left="360" w:hanging="360"/>
+        <w:rPr>
+          <w:b/>
+        </w:rPr>
+      </w:pPr>
+      <w:r>
+        <w:rPr>
+          <w:b/>
+        </w:rPr>
+        <w:t xml:space="preserve">Version 10.3.1, </w:t>
+      </w:r>
+      <w:r>
+        <w:rPr>
+          <w:b/>
+        </w:rPr>
+        <w:t>May</w:t>
+      </w:r>
+      <w:r>
+        <w:rPr>
+          <w:b/>
+        </w:rPr>
+        <w:t xml:space="preserve"> 2025</w:t>
+      </w:r>
+    </w:p>
+    <w:p>
+      <w:pPr>
+        <w:ind w:left="360" w:hanging="360"/>
+        <w:rPr>
+          <w:b/>
+          <w:sz w:val="12"/>
+          <w:szCs w:val="12"/>
+        </w:rPr>
+      </w:pPr>
+    </w:p>
+    <w:p>
+      <w:pPr>
+        <w:ind w:left="360" w:hanging="360"/>
+        <w:rPr>
+          <w:i/>
+          <w:iCs/>
+        </w:rPr>
+      </w:pPr>
+      <w:r>
+        <w:rPr>
+          <w:i/>
+          <w:iCs/>
+        </w:rPr>
+        <w:t>Fixes</w:t>
+      </w:r>
+    </w:p>
+    <w:p>
+      <w:pPr>
+        <w:ind w:left="144" w:hanging="144"/>
+      </w:pPr>
+      <w:r>
         <w:t>Removed mistaken hardcode in purely spatial Bernoulli drilldown.</w:t>
       </w:r>
     </w:p>
@@ -1672,13 +1743,7 @@
         <w:ind w:left="144" w:hanging="144"/>
       </w:pPr>
       <w:r>
-        <w:t xml:space="preserve">Day of week adjustment with </w:t>
-      </w:r>
-      <w:r>
-        <w:t>purely spatial Bernoulli drilldown</w:t>
-      </w:r>
-      <w:r>
-        <w:t xml:space="preserve"> made automatic.</w:t>
+        <w:t>Day of week adjustment with purely spatial Bernoulli drilldown made automatic.</w:t>
       </w:r>
     </w:p>
     <w:p>
@@ -6997,8 +7062,8 @@
       <w:r>
         <w:t xml:space="preserve">Sequential </w:t>
       </w:r>
-      <w:smartTag w:uri="urn:schemas-microsoft-com:office:smarttags" w:element="place">
-        <w:smartTag w:uri="urn:schemas-microsoft-com:office:smarttags" w:element="City">
+      <w:smartTag w:uri="urn:schemas-microsoft-com:office:smarttags" w:element="City">
+        <w:smartTag w:uri="urn:schemas-microsoft-com:office:smarttags" w:element="place">
           <w:r>
             <w:t>Monte Carlo</w:t>
           </w:r>
@@ -11493,8 +11558,8 @@
         </w:rPr>
         <w:t xml:space="preserve">Sample data: Brain cancer incidence in </w:t>
       </w:r>
-      <w:smartTag w:uri="urn:schemas-microsoft-com:office:smarttags" w:element="State">
-        <w:smartTag w:uri="urn:schemas-microsoft-com:office:smarttags" w:element="place">
+      <w:smartTag w:uri="urn:schemas-microsoft-com:office:smarttags" w:element="place">
+        <w:smartTag w:uri="urn:schemas-microsoft-com:office:smarttags" w:element="State">
           <w:r>
             <w:rPr>
               <w:bCs/>

</xml_diff>

<commit_message>
#66698 - updated release date
</commit_message>
<xml_diff>
--- a/Doc/SaTScan Version History.docx
+++ b/Doc/SaTScan Version History.docx
@@ -1618,19 +1618,19 @@
         <w:rPr>
           <w:b/>
         </w:rPr>
-        <w:t>Version 10.3.</w:t>
-      </w:r>
-      <w:r>
-        <w:rPr>
-          <w:b/>
-        </w:rPr>
-        <w:t>2</w:t>
-      </w:r>
-      <w:r>
-        <w:rPr>
-          <w:b/>
-        </w:rPr>
-        <w:t>, May 2025</w:t>
+        <w:t xml:space="preserve">Version 10.3.2, </w:t>
+      </w:r>
+      <w:r>
+        <w:rPr>
+          <w:b/>
+        </w:rPr>
+        <w:t>June</w:t>
+      </w:r>
+      <w:r>
+        <w:rPr>
+          <w:b/>
+        </w:rPr>
+        <w:t xml:space="preserve"> 2025</w:t>
       </w:r>
     </w:p>
     <w:p>
@@ -1664,10 +1664,35 @@
         <w:ind w:left="144" w:hanging="144"/>
       </w:pPr>
       <w:r>
-        <w:t>Updated compression library</w:t>
+        <w:t xml:space="preserve">Correction </w:t>
+      </w:r>
+      <w:r>
+        <w:t>in</w:t>
+      </w:r>
+      <w:r>
+        <w:t xml:space="preserve"> purely spatial Bernoulli drilldown</w:t>
+      </w:r>
+      <w:r>
+        <w:t xml:space="preserve"> when using line-list data</w:t>
       </w:r>
       <w:r>
         <w:t>.</w:t>
+      </w:r>
+    </w:p>
+    <w:p>
+      <w:pPr>
+        <w:ind w:left="144" w:hanging="144"/>
+      </w:pPr>
+      <w:r>
+        <w:t>Correction in Google Maps with performing prospective analysis and drilldown.</w:t>
+      </w:r>
+    </w:p>
+    <w:p>
+      <w:pPr>
+        <w:ind w:left="144" w:hanging="144"/>
+      </w:pPr>
+      <w:r>
+        <w:t>Updated compression library.</w:t>
       </w:r>
     </w:p>
     <w:p>
@@ -7062,8 +7087,8 @@
       <w:r>
         <w:t xml:space="preserve">Sequential </w:t>
       </w:r>
-      <w:smartTag w:uri="urn:schemas-microsoft-com:office:smarttags" w:element="City">
-        <w:smartTag w:uri="urn:schemas-microsoft-com:office:smarttags" w:element="place">
+      <w:smartTag w:uri="urn:schemas-microsoft-com:office:smarttags" w:element="place">
+        <w:smartTag w:uri="urn:schemas-microsoft-com:office:smarttags" w:element="City">
           <w:r>
             <w:t>Monte Carlo</w:t>
           </w:r>
@@ -11558,8 +11583,8 @@
         </w:rPr>
         <w:t xml:space="preserve">Sample data: Brain cancer incidence in </w:t>
       </w:r>
-      <w:smartTag w:uri="urn:schemas-microsoft-com:office:smarttags" w:element="place">
-        <w:smartTag w:uri="urn:schemas-microsoft-com:office:smarttags" w:element="State">
+      <w:smartTag w:uri="urn:schemas-microsoft-com:office:smarttags" w:element="State">
+        <w:smartTag w:uri="urn:schemas-microsoft-com:office:smarttags" w:element="place">
           <w:r>
             <w:rPr>
               <w:bCs/>

</xml_diff>

<commit_message>
#66701, #66702, #66698 - merge changes to master
</commit_message>
<xml_diff>
--- a/Doc/SaTScan Version History.docx
+++ b/Doc/SaTScan Version History.docx
@@ -1618,19 +1618,19 @@
         <w:rPr>
           <w:b/>
         </w:rPr>
-        <w:t>Version 10.3.</w:t>
-      </w:r>
-      <w:r>
-        <w:rPr>
-          <w:b/>
-        </w:rPr>
-        <w:t>2</w:t>
-      </w:r>
-      <w:r>
-        <w:rPr>
-          <w:b/>
-        </w:rPr>
-        <w:t>, May 2025</w:t>
+        <w:t xml:space="preserve">Version 10.3.2, </w:t>
+      </w:r>
+      <w:r>
+        <w:rPr>
+          <w:b/>
+        </w:rPr>
+        <w:t>June</w:t>
+      </w:r>
+      <w:r>
+        <w:rPr>
+          <w:b/>
+        </w:rPr>
+        <w:t xml:space="preserve"> 2025</w:t>
       </w:r>
     </w:p>
     <w:p>
@@ -1664,10 +1664,35 @@
         <w:ind w:left="144" w:hanging="144"/>
       </w:pPr>
       <w:r>
-        <w:t>Updated compression library</w:t>
+        <w:t xml:space="preserve">Correction </w:t>
+      </w:r>
+      <w:r>
+        <w:t>in</w:t>
+      </w:r>
+      <w:r>
+        <w:t xml:space="preserve"> purely spatial Bernoulli drilldown</w:t>
+      </w:r>
+      <w:r>
+        <w:t xml:space="preserve"> when using line-list data</w:t>
       </w:r>
       <w:r>
         <w:t>.</w:t>
+      </w:r>
+    </w:p>
+    <w:p>
+      <w:pPr>
+        <w:ind w:left="144" w:hanging="144"/>
+      </w:pPr>
+      <w:r>
+        <w:t>Correction in Google Maps with performing prospective analysis and drilldown.</w:t>
+      </w:r>
+    </w:p>
+    <w:p>
+      <w:pPr>
+        <w:ind w:left="144" w:hanging="144"/>
+      </w:pPr>
+      <w:r>
+        <w:t>Updated compression library.</w:t>
       </w:r>
     </w:p>
     <w:p>
@@ -7062,8 +7087,8 @@
       <w:r>
         <w:t xml:space="preserve">Sequential </w:t>
       </w:r>
-      <w:smartTag w:uri="urn:schemas-microsoft-com:office:smarttags" w:element="City">
-        <w:smartTag w:uri="urn:schemas-microsoft-com:office:smarttags" w:element="place">
+      <w:smartTag w:uri="urn:schemas-microsoft-com:office:smarttags" w:element="place">
+        <w:smartTag w:uri="urn:schemas-microsoft-com:office:smarttags" w:element="City">
           <w:r>
             <w:t>Monte Carlo</w:t>
           </w:r>
@@ -11558,8 +11583,8 @@
         </w:rPr>
         <w:t xml:space="preserve">Sample data: Brain cancer incidence in </w:t>
       </w:r>
-      <w:smartTag w:uri="urn:schemas-microsoft-com:office:smarttags" w:element="place">
-        <w:smartTag w:uri="urn:schemas-microsoft-com:office:smarttags" w:element="State">
+      <w:smartTag w:uri="urn:schemas-microsoft-com:office:smarttags" w:element="State">
+        <w:smartTag w:uri="urn:schemas-microsoft-com:office:smarttags" w:element="place">
           <w:r>
             <w:rPr>
               <w:bCs/>

</xml_diff>